<commit_message>
Created my first vertx web app [ vertx-web-starter ] Update vertx_projects_high_level_asynchronous_and_reactive_java.docx, vertx-web-starter.iml, and 15 more files...
</commit_message>
<xml_diff>
--- a/other_insights_in_vertx/vertx_projects_high_level_asynchronous_and_reactive_java.docx
+++ b/other_insights_in_vertx/vertx_projects_high_level_asynchronous_and_reactive_java.docx
@@ -8662,6 +8662,8 @@
         <w:rPr>
           <w:rFonts w:ascii="Arial" w:hAnsi="Arial" w:cs="Arial"/>
           <w:color w:val="5B9BD5" w:themeColor="accent5"/>
+          <w:sz w:val="16"/>
+          <w:szCs w:val="16"/>
         </w:rPr>
       </w:pPr>
       <w:r>
@@ -8689,6 +8691,8 @@
         <w:rPr>
           <w:rFonts w:ascii="Arial" w:hAnsi="Arial" w:cs="Arial"/>
           <w:color w:val="5B9BD5" w:themeColor="accent5"/>
+          <w:sz w:val="16"/>
+          <w:szCs w:val="16"/>
         </w:rPr>
         <w:t xml:space="preserve">Nov 04, 2024 2:34:20 PM </w:t>
       </w:r>
@@ -8698,6 +8702,8 @@
         <w:rPr>
           <w:rFonts w:ascii="Arial" w:hAnsi="Arial" w:cs="Arial"/>
           <w:color w:val="5B9BD5" w:themeColor="accent5"/>
+          <w:sz w:val="16"/>
+          <w:szCs w:val="16"/>
         </w:rPr>
         <w:t>io.netty.resolver.dns.DnsServerAddressStreamProviders</w:t>
       </w:r>
@@ -8707,6 +8713,8 @@
         <w:rPr>
           <w:rFonts w:ascii="Arial" w:hAnsi="Arial" w:cs="Arial"/>
           <w:color w:val="5B9BD5" w:themeColor="accent5"/>
+          <w:sz w:val="16"/>
+          <w:szCs w:val="16"/>
         </w:rPr>
         <w:t xml:space="preserve"> &lt;</w:t>
       </w:r>
@@ -8715,6 +8723,8 @@
         <w:rPr>
           <w:rFonts w:ascii="Arial" w:hAnsi="Arial" w:cs="Arial"/>
           <w:color w:val="5B9BD5" w:themeColor="accent5"/>
+          <w:sz w:val="16"/>
+          <w:szCs w:val="16"/>
         </w:rPr>
         <w:t>clinit</w:t>
       </w:r>
@@ -8723,6 +8733,8 @@
         <w:rPr>
           <w:rFonts w:ascii="Arial" w:hAnsi="Arial" w:cs="Arial"/>
           <w:color w:val="5B9BD5" w:themeColor="accent5"/>
+          <w:sz w:val="16"/>
+          <w:szCs w:val="16"/>
         </w:rPr>
         <w:t>&gt;</w:t>
       </w:r>
@@ -8735,12 +8747,16 @@
         <w:rPr>
           <w:rFonts w:ascii="Arial" w:hAnsi="Arial" w:cs="Arial"/>
           <w:color w:val="5B9BD5" w:themeColor="accent5"/>
-        </w:rPr>
-      </w:pPr>
-      <w:r>
-        <w:rPr>
-          <w:rFonts w:ascii="Arial" w:hAnsi="Arial" w:cs="Arial"/>
-          <w:color w:val="5B9BD5" w:themeColor="accent5"/>
+          <w:sz w:val="16"/>
+          <w:szCs w:val="16"/>
+        </w:rPr>
+      </w:pPr>
+      <w:r>
+        <w:rPr>
+          <w:rFonts w:ascii="Arial" w:hAnsi="Arial" w:cs="Arial"/>
+          <w:color w:val="5B9BD5" w:themeColor="accent5"/>
+          <w:sz w:val="16"/>
+          <w:szCs w:val="16"/>
         </w:rPr>
         <w:t xml:space="preserve">WARNING: </w:t>
       </w:r>
@@ -8749,6 +8765,8 @@
         <w:rPr>
           <w:rFonts w:ascii="Arial" w:hAnsi="Arial" w:cs="Arial"/>
           <w:color w:val="5B9BD5" w:themeColor="accent5"/>
+          <w:sz w:val="16"/>
+          <w:szCs w:val="16"/>
         </w:rPr>
         <w:t>Can not</w:t>
       </w:r>
@@ -8757,6 +8775,8 @@
         <w:rPr>
           <w:rFonts w:ascii="Arial" w:hAnsi="Arial" w:cs="Arial"/>
           <w:color w:val="5B9BD5" w:themeColor="accent5"/>
+          <w:sz w:val="16"/>
+          <w:szCs w:val="16"/>
         </w:rPr>
         <w:t xml:space="preserve"> find </w:t>
       </w:r>
@@ -8766,6 +8786,8 @@
         <w:rPr>
           <w:rFonts w:ascii="Arial" w:hAnsi="Arial" w:cs="Arial"/>
           <w:color w:val="5B9BD5" w:themeColor="accent5"/>
+          <w:sz w:val="16"/>
+          <w:szCs w:val="16"/>
         </w:rPr>
         <w:t>io.netty.resolver.dns.macos</w:t>
       </w:r>
@@ -8774,6 +8796,8 @@
         <w:rPr>
           <w:rFonts w:ascii="Arial" w:hAnsi="Arial" w:cs="Arial"/>
           <w:color w:val="5B9BD5" w:themeColor="accent5"/>
+          <w:sz w:val="16"/>
+          <w:szCs w:val="16"/>
         </w:rPr>
         <w:t>.MacOSDnsServerAddressStreamProvider</w:t>
       </w:r>
@@ -8782,6 +8806,8 @@
         <w:rPr>
           <w:rFonts w:ascii="Arial" w:hAnsi="Arial" w:cs="Arial"/>
           <w:color w:val="5B9BD5" w:themeColor="accent5"/>
+          <w:sz w:val="16"/>
+          <w:szCs w:val="16"/>
         </w:rPr>
         <w:t xml:space="preserve"> in the </w:t>
       </w:r>
@@ -8790,6 +8816,8 @@
         <w:rPr>
           <w:rFonts w:ascii="Arial" w:hAnsi="Arial" w:cs="Arial"/>
           <w:color w:val="5B9BD5" w:themeColor="accent5"/>
+          <w:sz w:val="16"/>
+          <w:szCs w:val="16"/>
         </w:rPr>
         <w:t>classpath</w:t>
       </w:r>
@@ -8798,6 +8826,8 @@
         <w:rPr>
           <w:rFonts w:ascii="Arial" w:hAnsi="Arial" w:cs="Arial"/>
           <w:color w:val="5B9BD5" w:themeColor="accent5"/>
+          <w:sz w:val="16"/>
+          <w:szCs w:val="16"/>
         </w:rPr>
         <w:t>, fallback to system defaults. This may result in incorrect DNS resolutions on MacOS. Check whether you have a dependency on '</w:t>
       </w:r>
@@ -8807,6 +8837,8 @@
         <w:rPr>
           <w:rFonts w:ascii="Arial" w:hAnsi="Arial" w:cs="Arial"/>
           <w:color w:val="5B9BD5" w:themeColor="accent5"/>
+          <w:sz w:val="16"/>
+          <w:szCs w:val="16"/>
         </w:rPr>
         <w:t>io.netty</w:t>
       </w:r>
@@ -8815,6 +8847,8 @@
         <w:rPr>
           <w:rFonts w:ascii="Arial" w:hAnsi="Arial" w:cs="Arial"/>
           <w:color w:val="5B9BD5" w:themeColor="accent5"/>
+          <w:sz w:val="16"/>
+          <w:szCs w:val="16"/>
         </w:rPr>
         <w:t>:netty-resolver-dns-native-macos</w:t>
       </w:r>
@@ -8823,6 +8857,8 @@
         <w:rPr>
           <w:rFonts w:ascii="Arial" w:hAnsi="Arial" w:cs="Arial"/>
           <w:color w:val="5B9BD5" w:themeColor="accent5"/>
+          <w:sz w:val="16"/>
+          <w:szCs w:val="16"/>
         </w:rPr>
         <w:t>'</w:t>
       </w:r>
@@ -8835,12 +8871,16 @@
         <w:rPr>
           <w:rFonts w:ascii="Arial" w:hAnsi="Arial" w:cs="Arial"/>
           <w:color w:val="5B9BD5" w:themeColor="accent5"/>
-        </w:rPr>
-      </w:pPr>
-      <w:r>
-        <w:rPr>
-          <w:rFonts w:ascii="Arial" w:hAnsi="Arial" w:cs="Arial"/>
-          <w:color w:val="5B9BD5" w:themeColor="accent5"/>
+          <w:sz w:val="16"/>
+          <w:szCs w:val="16"/>
+        </w:rPr>
+      </w:pPr>
+      <w:r>
+        <w:rPr>
+          <w:rFonts w:ascii="Arial" w:hAnsi="Arial" w:cs="Arial"/>
+          <w:color w:val="5B9BD5" w:themeColor="accent5"/>
+          <w:sz w:val="16"/>
+          <w:szCs w:val="16"/>
         </w:rPr>
         <w:t>HTTP server started on port 8888</w:t>
       </w:r>
@@ -8853,12 +8893,16 @@
         <w:rPr>
           <w:rFonts w:ascii="Arial" w:hAnsi="Arial" w:cs="Arial"/>
           <w:color w:val="5B9BD5" w:themeColor="accent5"/>
-        </w:rPr>
-      </w:pPr>
-      <w:r>
-        <w:rPr>
-          <w:rFonts w:ascii="Arial" w:hAnsi="Arial" w:cs="Arial"/>
-          <w:color w:val="5B9BD5" w:themeColor="accent5"/>
+          <w:sz w:val="16"/>
+          <w:szCs w:val="16"/>
+        </w:rPr>
+      </w:pPr>
+      <w:r>
+        <w:rPr>
+          <w:rFonts w:ascii="Arial" w:hAnsi="Arial" w:cs="Arial"/>
+          <w:color w:val="5B9BD5" w:themeColor="accent5"/>
+          <w:sz w:val="16"/>
+          <w:szCs w:val="16"/>
         </w:rPr>
         <w:t xml:space="preserve">Nov 04, 2024 2:34:20 PM </w:t>
       </w:r>
@@ -8868,6 +8912,8 @@
         <w:rPr>
           <w:rFonts w:ascii="Arial" w:hAnsi="Arial" w:cs="Arial"/>
           <w:color w:val="5B9BD5" w:themeColor="accent5"/>
+          <w:sz w:val="16"/>
+          <w:szCs w:val="16"/>
         </w:rPr>
         <w:t>io.vertx</w:t>
       </w:r>
@@ -8876,6 +8922,8 @@
         <w:rPr>
           <w:rFonts w:ascii="Arial" w:hAnsi="Arial" w:cs="Arial"/>
           <w:color w:val="5B9BD5" w:themeColor="accent5"/>
+          <w:sz w:val="16"/>
+          <w:szCs w:val="16"/>
         </w:rPr>
         <w:t>.core.impl.launcher.commands.VertxIsolatedDeployer</w:t>
       </w:r>
@@ -8889,12 +8937,16 @@
         <w:rPr>
           <w:rFonts w:ascii="Arial" w:hAnsi="Arial" w:cs="Arial"/>
           <w:color w:val="5B9BD5" w:themeColor="accent5"/>
-        </w:rPr>
-      </w:pPr>
-      <w:r>
-        <w:rPr>
-          <w:rFonts w:ascii="Arial" w:hAnsi="Arial" w:cs="Arial"/>
-          <w:color w:val="5B9BD5" w:themeColor="accent5"/>
+          <w:sz w:val="16"/>
+          <w:szCs w:val="16"/>
+        </w:rPr>
+      </w:pPr>
+      <w:r>
+        <w:rPr>
+          <w:rFonts w:ascii="Arial" w:hAnsi="Arial" w:cs="Arial"/>
+          <w:color w:val="5B9BD5" w:themeColor="accent5"/>
+          <w:sz w:val="16"/>
+          <w:szCs w:val="16"/>
         </w:rPr>
         <w:t xml:space="preserve">INFO: Succeeded in deploying </w:t>
       </w:r>
@@ -8903,6 +8955,8 @@
         <w:rPr>
           <w:rFonts w:ascii="Arial" w:hAnsi="Arial" w:cs="Arial"/>
           <w:color w:val="5B9BD5" w:themeColor="accent5"/>
+          <w:sz w:val="16"/>
+          <w:szCs w:val="16"/>
         </w:rPr>
         <w:t>verticle</w:t>
       </w:r>
@@ -8929,6 +8983,685 @@
           <w:color w:val="000000" w:themeColor="text1"/>
         </w:rPr>
       </w:pPr>
+    </w:p>
+    <w:p>
+      <w:pPr>
+        <w:autoSpaceDE w:val="0"/>
+        <w:autoSpaceDN w:val="0"/>
+        <w:adjustRightInd w:val="0"/>
+        <w:rPr>
+          <w:rFonts w:ascii="Arial" w:hAnsi="Arial" w:cs="Arial"/>
+          <w:color w:val="000000" w:themeColor="text1"/>
+        </w:rPr>
+      </w:pPr>
+    </w:p>
+    <w:p>
+      <w:pPr>
+        <w:autoSpaceDE w:val="0"/>
+        <w:autoSpaceDN w:val="0"/>
+        <w:adjustRightInd w:val="0"/>
+        <w:rPr>
+          <w:rFonts w:ascii="Arial" w:hAnsi="Arial" w:cs="Arial"/>
+          <w:color w:val="000000" w:themeColor="text1"/>
+        </w:rPr>
+      </w:pPr>
+    </w:p>
+    <w:p>
+      <w:pPr>
+        <w:autoSpaceDE w:val="0"/>
+        <w:autoSpaceDN w:val="0"/>
+        <w:adjustRightInd w:val="0"/>
+        <w:rPr>
+          <w:rFonts w:ascii="Arial" w:hAnsi="Arial" w:cs="Arial"/>
+          <w:color w:val="000000" w:themeColor="text1"/>
+        </w:rPr>
+      </w:pPr>
+      <w:r>
+        <w:rPr>
+          <w:rFonts w:ascii="Arial" w:hAnsi="Arial" w:cs="Arial"/>
+          <w:color w:val="000000" w:themeColor="text1"/>
+        </w:rPr>
+        <w:t xml:space="preserve">My first </w:t>
+      </w:r>
+      <w:proofErr w:type="spellStart"/>
+      <w:r>
+        <w:rPr>
+          <w:rFonts w:ascii="Arial" w:hAnsi="Arial" w:cs="Arial"/>
+          <w:color w:val="000000" w:themeColor="text1"/>
+        </w:rPr>
+        <w:t>vertx</w:t>
+      </w:r>
+      <w:proofErr w:type="spellEnd"/>
+      <w:r>
+        <w:rPr>
+          <w:rFonts w:ascii="Arial" w:hAnsi="Arial" w:cs="Arial"/>
+          <w:color w:val="000000" w:themeColor="text1"/>
+        </w:rPr>
+        <w:t xml:space="preserve"> web </w:t>
+      </w:r>
+      <w:proofErr w:type="gramStart"/>
+      <w:r>
+        <w:rPr>
+          <w:rFonts w:ascii="Arial" w:hAnsi="Arial" w:cs="Arial"/>
+          <w:color w:val="000000" w:themeColor="text1"/>
+        </w:rPr>
+        <w:t>app :</w:t>
+      </w:r>
+      <w:proofErr w:type="gramEnd"/>
+      <w:r>
+        <w:rPr>
+          <w:rFonts w:ascii="Arial" w:hAnsi="Arial" w:cs="Arial"/>
+          <w:color w:val="000000" w:themeColor="text1"/>
+        </w:rPr>
+        <w:t xml:space="preserve"> </w:t>
+      </w:r>
+    </w:p>
+    <w:p>
+      <w:pPr>
+        <w:autoSpaceDE w:val="0"/>
+        <w:autoSpaceDN w:val="0"/>
+        <w:adjustRightInd w:val="0"/>
+        <w:rPr>
+          <w:rFonts w:ascii="Arial" w:hAnsi="Arial" w:cs="Arial"/>
+          <w:color w:val="000000" w:themeColor="text1"/>
+        </w:rPr>
+      </w:pPr>
+    </w:p>
+    <w:p>
+      <w:pPr>
+        <w:autoSpaceDE w:val="0"/>
+        <w:autoSpaceDN w:val="0"/>
+        <w:adjustRightInd w:val="0"/>
+        <w:rPr>
+          <w:rFonts w:ascii="Arial" w:hAnsi="Arial" w:cs="Arial"/>
+          <w:color w:val="5B9BD5" w:themeColor="accent5"/>
+          <w:sz w:val="16"/>
+          <w:szCs w:val="16"/>
+        </w:rPr>
+      </w:pPr>
+      <w:r>
+        <w:rPr>
+          <w:rFonts w:ascii="Arial" w:hAnsi="Arial" w:cs="Arial"/>
+          <w:color w:val="5B9BD5" w:themeColor="accent5"/>
+          <w:sz w:val="16"/>
+          <w:szCs w:val="16"/>
+        </w:rPr>
+        <w:t xml:space="preserve">[INFO] Copying </w:t>
+      </w:r>
+      <w:proofErr w:type="gramStart"/>
+      <w:r>
+        <w:rPr>
+          <w:rFonts w:ascii="Arial" w:hAnsi="Arial" w:cs="Arial"/>
+          <w:color w:val="5B9BD5" w:themeColor="accent5"/>
+          <w:sz w:val="16"/>
+          <w:szCs w:val="16"/>
+        </w:rPr>
+        <w:t>com.aireceive</w:t>
+      </w:r>
+      <w:proofErr w:type="gramEnd"/>
+      <w:r>
+        <w:rPr>
+          <w:rFonts w:ascii="Arial" w:hAnsi="Arial" w:cs="Arial"/>
+          <w:color w:val="5B9BD5" w:themeColor="accent5"/>
+          <w:sz w:val="16"/>
+          <w:szCs w:val="16"/>
+        </w:rPr>
+        <w:t>.firstvertxwebapp:vertx-web-starter:pom:1.0.0-SNAPSHOT to project local repository</w:t>
+      </w:r>
+    </w:p>
+    <w:p>
+      <w:pPr>
+        <w:autoSpaceDE w:val="0"/>
+        <w:autoSpaceDN w:val="0"/>
+        <w:adjustRightInd w:val="0"/>
+        <w:rPr>
+          <w:rFonts w:ascii="Arial" w:hAnsi="Arial" w:cs="Arial"/>
+          <w:color w:val="5B9BD5" w:themeColor="accent5"/>
+          <w:sz w:val="16"/>
+          <w:szCs w:val="16"/>
+        </w:rPr>
+      </w:pPr>
+      <w:r>
+        <w:rPr>
+          <w:rFonts w:ascii="Arial" w:hAnsi="Arial" w:cs="Arial"/>
+          <w:color w:val="5B9BD5" w:themeColor="accent5"/>
+          <w:sz w:val="16"/>
+          <w:szCs w:val="16"/>
+        </w:rPr>
+        <w:t xml:space="preserve">[INFO] Copying </w:t>
+      </w:r>
+      <w:proofErr w:type="gramStart"/>
+      <w:r>
+        <w:rPr>
+          <w:rFonts w:ascii="Arial" w:hAnsi="Arial" w:cs="Arial"/>
+          <w:color w:val="5B9BD5" w:themeColor="accent5"/>
+          <w:sz w:val="16"/>
+          <w:szCs w:val="16"/>
+        </w:rPr>
+        <w:t>com.aireceive</w:t>
+      </w:r>
+      <w:proofErr w:type="gramEnd"/>
+      <w:r>
+        <w:rPr>
+          <w:rFonts w:ascii="Arial" w:hAnsi="Arial" w:cs="Arial"/>
+          <w:color w:val="5B9BD5" w:themeColor="accent5"/>
+          <w:sz w:val="16"/>
+          <w:szCs w:val="16"/>
+        </w:rPr>
+        <w:t>.firstvertxwebapp:vertx-web-starter:jar:1.0.0-SNAPSHOT to project local repository</w:t>
+      </w:r>
+    </w:p>
+    <w:p>
+      <w:pPr>
+        <w:autoSpaceDE w:val="0"/>
+        <w:autoSpaceDN w:val="0"/>
+        <w:adjustRightInd w:val="0"/>
+        <w:rPr>
+          <w:rFonts w:ascii="Arial" w:hAnsi="Arial" w:cs="Arial"/>
+          <w:color w:val="5B9BD5" w:themeColor="accent5"/>
+          <w:sz w:val="16"/>
+          <w:szCs w:val="16"/>
+        </w:rPr>
+      </w:pPr>
+      <w:r>
+        <w:rPr>
+          <w:rFonts w:ascii="Arial" w:hAnsi="Arial" w:cs="Arial"/>
+          <w:color w:val="5B9BD5" w:themeColor="accent5"/>
+          <w:sz w:val="16"/>
+          <w:szCs w:val="16"/>
+        </w:rPr>
+        <w:t xml:space="preserve">[INFO] Copying </w:t>
+      </w:r>
+      <w:proofErr w:type="gramStart"/>
+      <w:r>
+        <w:rPr>
+          <w:rFonts w:ascii="Arial" w:hAnsi="Arial" w:cs="Arial"/>
+          <w:color w:val="5B9BD5" w:themeColor="accent5"/>
+          <w:sz w:val="16"/>
+          <w:szCs w:val="16"/>
+        </w:rPr>
+        <w:t>com.aireceive</w:t>
+      </w:r>
+      <w:proofErr w:type="gramEnd"/>
+      <w:r>
+        <w:rPr>
+          <w:rFonts w:ascii="Arial" w:hAnsi="Arial" w:cs="Arial"/>
+          <w:color w:val="5B9BD5" w:themeColor="accent5"/>
+          <w:sz w:val="16"/>
+          <w:szCs w:val="16"/>
+        </w:rPr>
+        <w:t>.firstvertxwebapp:vertx-web-starter:pom:consumer:1.0.0-SNAPSHOT to project local repository</w:t>
+      </w:r>
+    </w:p>
+    <w:p>
+      <w:pPr>
+        <w:autoSpaceDE w:val="0"/>
+        <w:autoSpaceDN w:val="0"/>
+        <w:adjustRightInd w:val="0"/>
+        <w:rPr>
+          <w:rFonts w:ascii="Arial" w:hAnsi="Arial" w:cs="Arial"/>
+          <w:color w:val="5B9BD5" w:themeColor="accent5"/>
+          <w:sz w:val="16"/>
+          <w:szCs w:val="16"/>
+        </w:rPr>
+      </w:pPr>
+      <w:r>
+        <w:rPr>
+          <w:rFonts w:ascii="Arial" w:hAnsi="Arial" w:cs="Arial"/>
+          <w:color w:val="5B9BD5" w:themeColor="accent5"/>
+          <w:sz w:val="16"/>
+          <w:szCs w:val="16"/>
+        </w:rPr>
+        <w:t>[INFO] --------------------------------------------------------------------------------------------------------------------------</w:t>
+      </w:r>
+    </w:p>
+    <w:p>
+      <w:pPr>
+        <w:autoSpaceDE w:val="0"/>
+        <w:autoSpaceDN w:val="0"/>
+        <w:adjustRightInd w:val="0"/>
+        <w:rPr>
+          <w:rFonts w:ascii="Arial" w:hAnsi="Arial" w:cs="Arial"/>
+          <w:color w:val="5B9BD5" w:themeColor="accent5"/>
+          <w:sz w:val="16"/>
+          <w:szCs w:val="16"/>
+        </w:rPr>
+      </w:pPr>
+      <w:r>
+        <w:rPr>
+          <w:rFonts w:ascii="Arial" w:hAnsi="Arial" w:cs="Arial"/>
+          <w:color w:val="5B9BD5" w:themeColor="accent5"/>
+          <w:sz w:val="16"/>
+          <w:szCs w:val="16"/>
+        </w:rPr>
+        <w:t xml:space="preserve">[INFO] </w:t>
+      </w:r>
+      <w:r>
+        <w:rPr>
+          <w:rFonts w:ascii="Arial" w:hAnsi="Arial" w:cs="Arial"/>
+          <w:b/>
+          <w:bCs/>
+          <w:color w:val="70AD47" w:themeColor="accent6"/>
+          <w:sz w:val="16"/>
+          <w:szCs w:val="16"/>
+        </w:rPr>
+        <w:t>BUILD SUCCESS</w:t>
+      </w:r>
+    </w:p>
+    <w:p>
+      <w:pPr>
+        <w:autoSpaceDE w:val="0"/>
+        <w:autoSpaceDN w:val="0"/>
+        <w:adjustRightInd w:val="0"/>
+        <w:rPr>
+          <w:rFonts w:ascii="Arial" w:hAnsi="Arial" w:cs="Arial"/>
+          <w:color w:val="5B9BD5" w:themeColor="accent5"/>
+          <w:sz w:val="16"/>
+          <w:szCs w:val="16"/>
+        </w:rPr>
+      </w:pPr>
+      <w:r>
+        <w:rPr>
+          <w:rFonts w:ascii="Arial" w:hAnsi="Arial" w:cs="Arial"/>
+          <w:color w:val="5B9BD5" w:themeColor="accent5"/>
+          <w:sz w:val="16"/>
+          <w:szCs w:val="16"/>
+        </w:rPr>
+        <w:t>[INFO] --------------------------------------------------------------------------------------------------------------------------</w:t>
+      </w:r>
+    </w:p>
+    <w:p>
+      <w:pPr>
+        <w:autoSpaceDE w:val="0"/>
+        <w:autoSpaceDN w:val="0"/>
+        <w:adjustRightInd w:val="0"/>
+        <w:rPr>
+          <w:rFonts w:ascii="Arial" w:hAnsi="Arial" w:cs="Arial"/>
+          <w:color w:val="5B9BD5" w:themeColor="accent5"/>
+          <w:sz w:val="16"/>
+          <w:szCs w:val="16"/>
+        </w:rPr>
+      </w:pPr>
+      <w:r>
+        <w:rPr>
+          <w:rFonts w:ascii="Arial" w:hAnsi="Arial" w:cs="Arial"/>
+          <w:color w:val="5B9BD5" w:themeColor="accent5"/>
+          <w:sz w:val="16"/>
+          <w:szCs w:val="16"/>
+        </w:rPr>
+        <w:t>[INFO] Total time:  3.472 s</w:t>
+      </w:r>
+    </w:p>
+    <w:p>
+      <w:pPr>
+        <w:autoSpaceDE w:val="0"/>
+        <w:autoSpaceDN w:val="0"/>
+        <w:adjustRightInd w:val="0"/>
+        <w:rPr>
+          <w:rFonts w:ascii="Arial" w:hAnsi="Arial" w:cs="Arial"/>
+          <w:color w:val="5B9BD5" w:themeColor="accent5"/>
+          <w:sz w:val="16"/>
+          <w:szCs w:val="16"/>
+        </w:rPr>
+      </w:pPr>
+      <w:r>
+        <w:rPr>
+          <w:rFonts w:ascii="Arial" w:hAnsi="Arial" w:cs="Arial"/>
+          <w:color w:val="5B9BD5" w:themeColor="accent5"/>
+          <w:sz w:val="16"/>
+          <w:szCs w:val="16"/>
+        </w:rPr>
+        <w:t>[INFO] Finished at: 2024-11-04T16:07:02Z</w:t>
+      </w:r>
+    </w:p>
+    <w:p>
+      <w:pPr>
+        <w:autoSpaceDE w:val="0"/>
+        <w:autoSpaceDN w:val="0"/>
+        <w:adjustRightInd w:val="0"/>
+        <w:rPr>
+          <w:rFonts w:ascii="Arial" w:hAnsi="Arial" w:cs="Arial"/>
+          <w:color w:val="5B9BD5" w:themeColor="accent5"/>
+          <w:sz w:val="16"/>
+          <w:szCs w:val="16"/>
+        </w:rPr>
+      </w:pPr>
+      <w:r>
+        <w:rPr>
+          <w:rFonts w:ascii="Arial" w:hAnsi="Arial" w:cs="Arial"/>
+          <w:color w:val="5B9BD5" w:themeColor="accent5"/>
+          <w:sz w:val="16"/>
+          <w:szCs w:val="16"/>
+        </w:rPr>
+        <w:t>[INFO] --------------------------------------------------------------------------------------------------------------------------</w:t>
+      </w:r>
+    </w:p>
+    <w:p>
+      <w:pPr>
+        <w:autoSpaceDE w:val="0"/>
+        <w:autoSpaceDN w:val="0"/>
+        <w:adjustRightInd w:val="0"/>
+        <w:rPr>
+          <w:rFonts w:ascii="Arial" w:hAnsi="Arial" w:cs="Arial"/>
+          <w:color w:val="5B9BD5" w:themeColor="accent5"/>
+          <w:sz w:val="16"/>
+          <w:szCs w:val="16"/>
+        </w:rPr>
+      </w:pPr>
+      <w:proofErr w:type="gramStart"/>
+      <w:r>
+        <w:rPr>
+          <w:rFonts w:ascii="Segoe UI Symbol" w:hAnsi="Segoe UI Symbol" w:cs="Segoe UI Symbol"/>
+          <w:color w:val="5B9BD5" w:themeColor="accent5"/>
+          <w:sz w:val="16"/>
+          <w:szCs w:val="16"/>
+        </w:rPr>
+        <w:t>➜</w:t>
+      </w:r>
+      <w:r>
+        <w:rPr>
+          <w:rFonts w:ascii="Arial" w:hAnsi="Arial" w:cs="Arial"/>
+          <w:color w:val="5B9BD5" w:themeColor="accent5"/>
+          <w:sz w:val="16"/>
+          <w:szCs w:val="16"/>
+        </w:rPr>
+        <w:t xml:space="preserve">  </w:t>
+      </w:r>
+      <w:proofErr w:type="spellStart"/>
+      <w:r>
+        <w:rPr>
+          <w:rFonts w:ascii="Arial" w:hAnsi="Arial" w:cs="Arial"/>
+          <w:color w:val="5B9BD5" w:themeColor="accent5"/>
+          <w:sz w:val="16"/>
+          <w:szCs w:val="16"/>
+        </w:rPr>
+        <w:t>vertx</w:t>
+      </w:r>
+      <w:proofErr w:type="spellEnd"/>
+      <w:proofErr w:type="gramEnd"/>
+      <w:r>
+        <w:rPr>
+          <w:rFonts w:ascii="Arial" w:hAnsi="Arial" w:cs="Arial"/>
+          <w:color w:val="5B9BD5" w:themeColor="accent5"/>
+          <w:sz w:val="16"/>
+          <w:szCs w:val="16"/>
+        </w:rPr>
+        <w:t xml:space="preserve">-web-starter git:(main) </w:t>
+      </w:r>
+      <w:r>
+        <w:rPr>
+          <w:rFonts w:ascii="Segoe UI Symbol" w:hAnsi="Segoe UI Symbol" w:cs="Segoe UI Symbol"/>
+          <w:color w:val="5B9BD5" w:themeColor="accent5"/>
+          <w:sz w:val="16"/>
+          <w:szCs w:val="16"/>
+        </w:rPr>
+        <w:t>✗</w:t>
+      </w:r>
+      <w:r>
+        <w:rPr>
+          <w:rFonts w:ascii="Arial" w:hAnsi="Arial" w:cs="Arial"/>
+          <w:color w:val="5B9BD5" w:themeColor="accent5"/>
+          <w:sz w:val="16"/>
+          <w:szCs w:val="16"/>
+        </w:rPr>
+        <w:t xml:space="preserve"> java -jar target/vertx-web-starter-1.0.0-SNAPSHOT-fat.jar</w:t>
+      </w:r>
+    </w:p>
+    <w:p>
+      <w:pPr>
+        <w:autoSpaceDE w:val="0"/>
+        <w:autoSpaceDN w:val="0"/>
+        <w:adjustRightInd w:val="0"/>
+        <w:rPr>
+          <w:rFonts w:ascii="Arial" w:hAnsi="Arial" w:cs="Arial"/>
+          <w:color w:val="5B9BD5" w:themeColor="accent5"/>
+          <w:sz w:val="16"/>
+          <w:szCs w:val="16"/>
+        </w:rPr>
+      </w:pPr>
+      <w:r>
+        <w:rPr>
+          <w:rFonts w:ascii="Arial" w:hAnsi="Arial" w:cs="Arial"/>
+          <w:color w:val="5B9BD5" w:themeColor="accent5"/>
+          <w:sz w:val="16"/>
+          <w:szCs w:val="16"/>
+        </w:rPr>
+        <w:t xml:space="preserve">Nov 04, 2024 4:07:18 PM </w:t>
+      </w:r>
+      <w:proofErr w:type="spellStart"/>
+      <w:proofErr w:type="gramStart"/>
+      <w:r>
+        <w:rPr>
+          <w:rFonts w:ascii="Arial" w:hAnsi="Arial" w:cs="Arial"/>
+          <w:color w:val="5B9BD5" w:themeColor="accent5"/>
+          <w:sz w:val="16"/>
+          <w:szCs w:val="16"/>
+        </w:rPr>
+        <w:t>io.netty.resolver.dns.DnsServerAddressStreamProviders</w:t>
+      </w:r>
+      <w:proofErr w:type="spellEnd"/>
+      <w:proofErr w:type="gramEnd"/>
+      <w:r>
+        <w:rPr>
+          <w:rFonts w:ascii="Arial" w:hAnsi="Arial" w:cs="Arial"/>
+          <w:color w:val="5B9BD5" w:themeColor="accent5"/>
+          <w:sz w:val="16"/>
+          <w:szCs w:val="16"/>
+        </w:rPr>
+        <w:t xml:space="preserve"> &lt;</w:t>
+      </w:r>
+      <w:proofErr w:type="spellStart"/>
+      <w:r>
+        <w:rPr>
+          <w:rFonts w:ascii="Arial" w:hAnsi="Arial" w:cs="Arial"/>
+          <w:color w:val="5B9BD5" w:themeColor="accent5"/>
+          <w:sz w:val="16"/>
+          <w:szCs w:val="16"/>
+        </w:rPr>
+        <w:t>clinit</w:t>
+      </w:r>
+      <w:proofErr w:type="spellEnd"/>
+      <w:r>
+        <w:rPr>
+          <w:rFonts w:ascii="Arial" w:hAnsi="Arial" w:cs="Arial"/>
+          <w:color w:val="5B9BD5" w:themeColor="accent5"/>
+          <w:sz w:val="16"/>
+          <w:szCs w:val="16"/>
+        </w:rPr>
+        <w:t>&gt;</w:t>
+      </w:r>
+    </w:p>
+    <w:p>
+      <w:pPr>
+        <w:autoSpaceDE w:val="0"/>
+        <w:autoSpaceDN w:val="0"/>
+        <w:adjustRightInd w:val="0"/>
+        <w:rPr>
+          <w:rFonts w:ascii="Arial" w:hAnsi="Arial" w:cs="Arial"/>
+          <w:color w:val="5B9BD5" w:themeColor="accent5"/>
+          <w:sz w:val="16"/>
+          <w:szCs w:val="16"/>
+        </w:rPr>
+      </w:pPr>
+      <w:r>
+        <w:rPr>
+          <w:rFonts w:ascii="Arial" w:hAnsi="Arial" w:cs="Arial"/>
+          <w:color w:val="5B9BD5" w:themeColor="accent5"/>
+          <w:sz w:val="16"/>
+          <w:szCs w:val="16"/>
+        </w:rPr>
+        <w:t xml:space="preserve">WARNING: Cannot find </w:t>
+      </w:r>
+      <w:proofErr w:type="spellStart"/>
+      <w:r>
+        <w:rPr>
+          <w:rFonts w:ascii="Arial" w:hAnsi="Arial" w:cs="Arial"/>
+          <w:color w:val="5B9BD5" w:themeColor="accent5"/>
+          <w:sz w:val="16"/>
+          <w:szCs w:val="16"/>
+        </w:rPr>
+        <w:t>io.netty.resolver.dns.macos.MacOSDnsServerAddressStreamProvider</w:t>
+      </w:r>
+      <w:proofErr w:type="spellEnd"/>
+      <w:r>
+        <w:rPr>
+          <w:rFonts w:ascii="Arial" w:hAnsi="Arial" w:cs="Arial"/>
+          <w:color w:val="5B9BD5" w:themeColor="accent5"/>
+          <w:sz w:val="16"/>
+          <w:szCs w:val="16"/>
+        </w:rPr>
+        <w:t xml:space="preserve"> in the </w:t>
+      </w:r>
+      <w:proofErr w:type="spellStart"/>
+      <w:r>
+        <w:rPr>
+          <w:rFonts w:ascii="Arial" w:hAnsi="Arial" w:cs="Arial"/>
+          <w:color w:val="5B9BD5" w:themeColor="accent5"/>
+          <w:sz w:val="16"/>
+          <w:szCs w:val="16"/>
+        </w:rPr>
+        <w:t>classpath</w:t>
+      </w:r>
+      <w:proofErr w:type="spellEnd"/>
+      <w:r>
+        <w:rPr>
+          <w:rFonts w:ascii="Arial" w:hAnsi="Arial" w:cs="Arial"/>
+          <w:color w:val="5B9BD5" w:themeColor="accent5"/>
+          <w:sz w:val="16"/>
+          <w:szCs w:val="16"/>
+        </w:rPr>
+        <w:t>, fallback to system defaults. This may result in incorrect DNS resolutions on MacOS. Check whether you have a dependency on '</w:t>
+      </w:r>
+      <w:proofErr w:type="spellStart"/>
+      <w:proofErr w:type="gramStart"/>
+      <w:r>
+        <w:rPr>
+          <w:rFonts w:ascii="Arial" w:hAnsi="Arial" w:cs="Arial"/>
+          <w:color w:val="5B9BD5" w:themeColor="accent5"/>
+          <w:sz w:val="16"/>
+          <w:szCs w:val="16"/>
+        </w:rPr>
+        <w:t>io.netty</w:t>
+      </w:r>
+      <w:proofErr w:type="gramEnd"/>
+      <w:r>
+        <w:rPr>
+          <w:rFonts w:ascii="Arial" w:hAnsi="Arial" w:cs="Arial"/>
+          <w:color w:val="5B9BD5" w:themeColor="accent5"/>
+          <w:sz w:val="16"/>
+          <w:szCs w:val="16"/>
+        </w:rPr>
+        <w:t>:netty-resolver-dns-native-macos</w:t>
+      </w:r>
+      <w:proofErr w:type="spellEnd"/>
+      <w:r>
+        <w:rPr>
+          <w:rFonts w:ascii="Arial" w:hAnsi="Arial" w:cs="Arial"/>
+          <w:color w:val="5B9BD5" w:themeColor="accent5"/>
+          <w:sz w:val="16"/>
+          <w:szCs w:val="16"/>
+        </w:rPr>
+        <w:t>'</w:t>
+      </w:r>
+    </w:p>
+    <w:p>
+      <w:pPr>
+        <w:autoSpaceDE w:val="0"/>
+        <w:autoSpaceDN w:val="0"/>
+        <w:adjustRightInd w:val="0"/>
+        <w:rPr>
+          <w:rFonts w:ascii="Arial" w:hAnsi="Arial" w:cs="Arial"/>
+          <w:color w:val="5B9BD5" w:themeColor="accent5"/>
+          <w:sz w:val="16"/>
+          <w:szCs w:val="16"/>
+        </w:rPr>
+      </w:pPr>
+      <w:r>
+        <w:rPr>
+          <w:rFonts w:ascii="Arial" w:hAnsi="Arial" w:cs="Arial"/>
+          <w:color w:val="5B9BD5" w:themeColor="accent5"/>
+          <w:sz w:val="16"/>
+          <w:szCs w:val="16"/>
+        </w:rPr>
+        <w:t>HTTP server started on port 8889</w:t>
+      </w:r>
+    </w:p>
+    <w:p>
+      <w:pPr>
+        <w:autoSpaceDE w:val="0"/>
+        <w:autoSpaceDN w:val="0"/>
+        <w:adjustRightInd w:val="0"/>
+        <w:rPr>
+          <w:rFonts w:ascii="Arial" w:hAnsi="Arial" w:cs="Arial"/>
+          <w:color w:val="5B9BD5" w:themeColor="accent5"/>
+          <w:sz w:val="16"/>
+          <w:szCs w:val="16"/>
+        </w:rPr>
+      </w:pPr>
+      <w:r>
+        <w:rPr>
+          <w:rFonts w:ascii="Arial" w:hAnsi="Arial" w:cs="Arial"/>
+          <w:color w:val="5B9BD5" w:themeColor="accent5"/>
+          <w:sz w:val="16"/>
+          <w:szCs w:val="16"/>
+        </w:rPr>
+        <w:t xml:space="preserve">Nov 04, 2024 4:07:18 PM </w:t>
+      </w:r>
+      <w:proofErr w:type="spellStart"/>
+      <w:proofErr w:type="gramStart"/>
+      <w:r>
+        <w:rPr>
+          <w:rFonts w:ascii="Arial" w:hAnsi="Arial" w:cs="Arial"/>
+          <w:color w:val="5B9BD5" w:themeColor="accent5"/>
+          <w:sz w:val="16"/>
+          <w:szCs w:val="16"/>
+        </w:rPr>
+        <w:t>io.vertx</w:t>
+      </w:r>
+      <w:proofErr w:type="gramEnd"/>
+      <w:r>
+        <w:rPr>
+          <w:rFonts w:ascii="Arial" w:hAnsi="Arial" w:cs="Arial"/>
+          <w:color w:val="5B9BD5" w:themeColor="accent5"/>
+          <w:sz w:val="16"/>
+          <w:szCs w:val="16"/>
+        </w:rPr>
+        <w:t>.core.impl.launcher.commands.VertxIsolatedDeployer</w:t>
+      </w:r>
+      <w:proofErr w:type="spellEnd"/>
+    </w:p>
+    <w:p>
+      <w:pPr>
+        <w:autoSpaceDE w:val="0"/>
+        <w:autoSpaceDN w:val="0"/>
+        <w:adjustRightInd w:val="0"/>
+        <w:rPr>
+          <w:rFonts w:ascii="Arial" w:hAnsi="Arial" w:cs="Arial"/>
+          <w:color w:val="5B9BD5" w:themeColor="accent5"/>
+          <w:sz w:val="16"/>
+          <w:szCs w:val="16"/>
+        </w:rPr>
+      </w:pPr>
+      <w:r>
+        <w:rPr>
+          <w:rFonts w:ascii="Arial" w:hAnsi="Arial" w:cs="Arial"/>
+          <w:color w:val="5B9BD5" w:themeColor="accent5"/>
+          <w:sz w:val="16"/>
+          <w:szCs w:val="16"/>
+        </w:rPr>
+        <w:t xml:space="preserve">INFO: Succeeded in deploying </w:t>
+      </w:r>
+      <w:proofErr w:type="spellStart"/>
+      <w:r>
+        <w:rPr>
+          <w:rFonts w:ascii="Arial" w:hAnsi="Arial" w:cs="Arial"/>
+          <w:color w:val="5B9BD5" w:themeColor="accent5"/>
+          <w:sz w:val="16"/>
+          <w:szCs w:val="16"/>
+        </w:rPr>
+        <w:t>verticle</w:t>
+      </w:r>
+      <w:proofErr w:type="spellEnd"/>
     </w:p>
     <w:sectPr>
       <w:pgSz w:w="12240" w:h="15840"/>

</xml_diff>

<commit_message>
Comparing Micronaut & Vertx. Update vertx_projects_high_level_asynchronous_and_reactive_java.docx
</commit_message>
<xml_diff>
--- a/other_insights_in_vertx/vertx_projects_high_level_asynchronous_and_reactive_java.docx
+++ b/other_insights_in_vertx/vertx_projects_high_level_asynchronous_and_reactive_java.docx
@@ -235,7 +235,7 @@
                 <w:u w:val="single"/>
               </w:rPr>
             </w:pPr>
-            <w:hyperlink r:id="rId4" w:history="1">
+            <w:hyperlink r:id="rId7" w:history="1">
               <w:r>
                 <w:rPr>
                   <w:rFonts w:ascii="Arial" w:eastAsia="Times New Roman" w:hAnsi="Arial" w:cs="Arial"/>
@@ -484,7 +484,7 @@
                 <w:u w:val="single"/>
               </w:rPr>
             </w:pPr>
-            <w:hyperlink r:id="rId5" w:history="1">
+            <w:hyperlink r:id="rId8" w:history="1">
               <w:r>
                 <w:rPr>
                   <w:rFonts w:ascii="Arial" w:eastAsia="Times New Roman" w:hAnsi="Arial" w:cs="Arial"/>
@@ -628,7 +628,7 @@
                 <w:u w:val="single"/>
               </w:rPr>
             </w:pPr>
-            <w:hyperlink r:id="rId6" w:history="1">
+            <w:hyperlink r:id="rId9" w:history="1">
               <w:r>
                 <w:rPr>
                   <w:rFonts w:ascii="Arial" w:eastAsia="Times New Roman" w:hAnsi="Arial" w:cs="Arial"/>
@@ -722,6 +722,8 @@
           <w:rFonts w:ascii="Arial" w:hAnsi="Arial" w:cs="Arial"/>
         </w:rPr>
         <w:sectPr>
+          <w:footerReference w:type="even" r:id="rId10"/>
+          <w:footerReference w:type="default" r:id="rId11"/>
           <w:pgSz w:w="12240" w:h="15840"/>
           <w:pgMar w:top="1440" w:right="1440" w:bottom="1440" w:left="1440" w:header="720" w:footer="720" w:gutter="0"/>
           <w:cols w:space="720"/>
@@ -5525,6 +5527,683 @@
           <w:rFonts w:ascii="Arial" w:hAnsi="Arial" w:cs="Arial"/>
         </w:rPr>
         <w:lastRenderedPageBreak/>
+        <w:t xml:space="preserve">I had been pretty much used to developing some very sophisticated API solutions using </w:t>
+      </w:r>
+      <w:proofErr w:type="spellStart"/>
+      <w:r>
+        <w:rPr>
+          <w:rFonts w:ascii="Arial" w:hAnsi="Arial" w:cs="Arial"/>
+        </w:rPr>
+        <w:t>micronaut</w:t>
+      </w:r>
+      <w:proofErr w:type="spellEnd"/>
+      <w:r>
+        <w:rPr>
+          <w:rFonts w:ascii="Arial" w:hAnsi="Arial" w:cs="Arial"/>
+        </w:rPr>
+        <w:t xml:space="preserve"> for some fintech backend that had processed in excess of $40million by the time it was been considered for an acquisition discussion. And at the point, the final part of the negotiation(s) was left to my C.E.O to take over.</w:t>
+      </w:r>
+    </w:p>
+    <w:p>
+      <w:pPr>
+        <w:rPr>
+          <w:rFonts w:ascii="Arial" w:hAnsi="Arial" w:cs="Arial"/>
+        </w:rPr>
+      </w:pPr>
+    </w:p>
+    <w:p>
+      <w:pPr>
+        <w:rPr>
+          <w:rFonts w:ascii="Arial" w:hAnsi="Arial" w:cs="Arial"/>
+        </w:rPr>
+      </w:pPr>
+      <w:proofErr w:type="gramStart"/>
+      <w:r>
+        <w:rPr>
+          <w:rFonts w:ascii="Arial" w:hAnsi="Arial" w:cs="Arial"/>
+        </w:rPr>
+        <w:t>So</w:t>
+      </w:r>
+      <w:proofErr w:type="gramEnd"/>
+      <w:r>
+        <w:rPr>
+          <w:rFonts w:ascii="Arial" w:hAnsi="Arial" w:cs="Arial"/>
+        </w:rPr>
+        <w:t xml:space="preserve"> in my quest to decide on what tools, or tool-kit or framework and platform to use for my next big fintech backend </w:t>
+      </w:r>
+      <w:proofErr w:type="spellStart"/>
+      <w:r>
+        <w:rPr>
+          <w:rFonts w:ascii="Arial" w:hAnsi="Arial" w:cs="Arial"/>
+        </w:rPr>
+        <w:t>vertx</w:t>
+      </w:r>
+      <w:proofErr w:type="spellEnd"/>
+      <w:r>
+        <w:rPr>
+          <w:rFonts w:ascii="Arial" w:hAnsi="Arial" w:cs="Arial"/>
+        </w:rPr>
+        <w:t xml:space="preserve"> had become the obvious. Meanwhile, I took some time off to consider the differences and general comparison between </w:t>
+      </w:r>
+      <w:proofErr w:type="spellStart"/>
+      <w:r>
+        <w:rPr>
+          <w:rFonts w:ascii="Arial" w:hAnsi="Arial" w:cs="Arial"/>
+        </w:rPr>
+        <w:t>micronaut</w:t>
+      </w:r>
+      <w:proofErr w:type="spellEnd"/>
+      <w:r>
+        <w:rPr>
+          <w:rFonts w:ascii="Arial" w:hAnsi="Arial" w:cs="Arial"/>
+        </w:rPr>
+        <w:t xml:space="preserve"> and </w:t>
+      </w:r>
+      <w:proofErr w:type="spellStart"/>
+      <w:r>
+        <w:rPr>
+          <w:rFonts w:ascii="Arial" w:hAnsi="Arial" w:cs="Arial"/>
+        </w:rPr>
+        <w:t>vertx</w:t>
+      </w:r>
+      <w:proofErr w:type="spellEnd"/>
+      <w:r>
+        <w:rPr>
+          <w:rFonts w:ascii="Arial" w:hAnsi="Arial" w:cs="Arial"/>
+        </w:rPr>
+        <w:t>.</w:t>
+      </w:r>
+    </w:p>
+    <w:p>
+      <w:pPr>
+        <w:rPr>
+          <w:rFonts w:ascii="Arial" w:hAnsi="Arial" w:cs="Arial"/>
+        </w:rPr>
+      </w:pPr>
+    </w:p>
+    <w:p>
+      <w:pPr>
+        <w:spacing w:before="100" w:beforeAutospacing="1" w:after="100" w:afterAutospacing="1"/>
+        <w:outlineLvl w:val="0"/>
+        <w:rPr>
+          <w:rFonts w:ascii="Arial" w:eastAsia="Times New Roman" w:hAnsi="Arial" w:cs="Arial"/>
+          <w:b/>
+          <w:bCs/>
+          <w:kern w:val="36"/>
+        </w:rPr>
+      </w:pPr>
+      <w:r>
+        <w:rPr>
+          <w:rFonts w:ascii="Arial" w:eastAsia="Times New Roman" w:hAnsi="Arial" w:cs="Arial"/>
+          <w:b/>
+          <w:bCs/>
+          <w:kern w:val="36"/>
+        </w:rPr>
+        <w:t xml:space="preserve">Micronaut Framework vs </w:t>
+      </w:r>
+      <w:proofErr w:type="spellStart"/>
+      <w:r>
+        <w:rPr>
+          <w:rFonts w:ascii="Arial" w:eastAsia="Times New Roman" w:hAnsi="Arial" w:cs="Arial"/>
+          <w:b/>
+          <w:bCs/>
+          <w:kern w:val="36"/>
+        </w:rPr>
+        <w:t>Vert.x</w:t>
+      </w:r>
+      <w:proofErr w:type="spellEnd"/>
+      <w:r>
+        <w:rPr>
+          <w:rFonts w:ascii="Arial" w:eastAsia="Times New Roman" w:hAnsi="Arial" w:cs="Arial"/>
+          <w:b/>
+          <w:bCs/>
+          <w:kern w:val="36"/>
+        </w:rPr>
+        <w:t>: What are the differences?</w:t>
+      </w:r>
+    </w:p>
+    <w:p>
+      <w:pPr>
+        <w:spacing w:before="100" w:beforeAutospacing="1" w:after="100" w:afterAutospacing="1"/>
+        <w:outlineLvl w:val="0"/>
+        <w:rPr>
+          <w:rFonts w:ascii="Arial" w:eastAsia="Times New Roman" w:hAnsi="Arial" w:cs="Arial"/>
+          <w:b/>
+          <w:bCs/>
+          <w:kern w:val="36"/>
+        </w:rPr>
+      </w:pPr>
+      <w:r>
+        <w:rPr>
+          <w:rFonts w:ascii="Arial" w:eastAsia="Times New Roman" w:hAnsi="Arial" w:cs="Arial"/>
+          <w:b/>
+          <w:bCs/>
+          <w:kern w:val="36"/>
+        </w:rPr>
+        <w:t>Introduction</w:t>
+      </w:r>
+    </w:p>
+    <w:p>
+      <w:pPr>
+        <w:spacing w:before="100" w:beforeAutospacing="1" w:after="100" w:afterAutospacing="1"/>
+        <w:rPr>
+          <w:rFonts w:ascii="Arial" w:eastAsia="Times New Roman" w:hAnsi="Arial" w:cs="Arial"/>
+        </w:rPr>
+      </w:pPr>
+      <w:r>
+        <w:rPr>
+          <w:rFonts w:ascii="Arial" w:eastAsia="Times New Roman" w:hAnsi="Arial" w:cs="Arial"/>
+        </w:rPr>
+        <w:t xml:space="preserve">Micronaut Framework and </w:t>
+      </w:r>
+      <w:proofErr w:type="spellStart"/>
+      <w:r>
+        <w:rPr>
+          <w:rFonts w:ascii="Arial" w:eastAsia="Times New Roman" w:hAnsi="Arial" w:cs="Arial"/>
+        </w:rPr>
+        <w:t>Vert.x</w:t>
+      </w:r>
+      <w:proofErr w:type="spellEnd"/>
+      <w:r>
+        <w:rPr>
+          <w:rFonts w:ascii="Arial" w:eastAsia="Times New Roman" w:hAnsi="Arial" w:cs="Arial"/>
+        </w:rPr>
+        <w:t xml:space="preserve"> are both popular frameworks used for developing microservices and reactive applications. While they share some similarities, there are key differences that set them apart from each other.</w:t>
+      </w:r>
+    </w:p>
+    <w:p>
+      <w:pPr>
+        <w:numPr>
+          <w:ilvl w:val="0"/>
+          <w:numId w:val="1"/>
+        </w:numPr>
+        <w:spacing w:before="100" w:beforeAutospacing="1" w:after="100" w:afterAutospacing="1"/>
+        <w:rPr>
+          <w:rFonts w:ascii="Arial" w:eastAsia="Times New Roman" w:hAnsi="Arial" w:cs="Arial"/>
+        </w:rPr>
+      </w:pPr>
+      <w:r>
+        <w:rPr>
+          <w:rFonts w:ascii="Arial" w:eastAsia="Times New Roman" w:hAnsi="Arial" w:cs="Arial"/>
+          <w:b/>
+          <w:bCs/>
+        </w:rPr>
+        <w:t>Execution Model</w:t>
+      </w:r>
+      <w:r>
+        <w:rPr>
+          <w:rFonts w:ascii="Arial" w:eastAsia="Times New Roman" w:hAnsi="Arial" w:cs="Arial"/>
+        </w:rPr>
+        <w:t xml:space="preserve">: </w:t>
+      </w:r>
+      <w:r>
+        <w:rPr>
+          <w:rFonts w:ascii="Arial" w:eastAsia="Times New Roman" w:hAnsi="Arial" w:cs="Arial"/>
+          <w:i/>
+          <w:iCs/>
+        </w:rPr>
+        <w:t>Micronaut</w:t>
+      </w:r>
+      <w:r>
+        <w:rPr>
+          <w:rFonts w:ascii="Arial" w:eastAsia="Times New Roman" w:hAnsi="Arial" w:cs="Arial"/>
+        </w:rPr>
+        <w:t xml:space="preserve"> adopts a more traditional Java execution model, utilizing compile-time annotation processing to minimize reflection and enhance performance. On the other hand, </w:t>
+      </w:r>
+      <w:proofErr w:type="spellStart"/>
+      <w:r>
+        <w:rPr>
+          <w:rFonts w:ascii="Arial" w:eastAsia="Times New Roman" w:hAnsi="Arial" w:cs="Arial"/>
+          <w:i/>
+          <w:iCs/>
+        </w:rPr>
+        <w:t>Vert.x</w:t>
+      </w:r>
+      <w:proofErr w:type="spellEnd"/>
+      <w:r>
+        <w:rPr>
+          <w:rFonts w:ascii="Arial" w:eastAsia="Times New Roman" w:hAnsi="Arial" w:cs="Arial"/>
+        </w:rPr>
+        <w:t xml:space="preserve"> is event-driven and non-blocking, making it well-suited for highly concurrent applications.</w:t>
+      </w:r>
+    </w:p>
+    <w:p>
+      <w:pPr>
+        <w:numPr>
+          <w:ilvl w:val="0"/>
+          <w:numId w:val="1"/>
+        </w:numPr>
+        <w:spacing w:before="100" w:beforeAutospacing="1" w:after="100" w:afterAutospacing="1"/>
+        <w:rPr>
+          <w:rFonts w:ascii="Arial" w:eastAsia="Times New Roman" w:hAnsi="Arial" w:cs="Arial"/>
+        </w:rPr>
+      </w:pPr>
+      <w:r>
+        <w:rPr>
+          <w:rFonts w:ascii="Arial" w:eastAsia="Times New Roman" w:hAnsi="Arial" w:cs="Arial"/>
+          <w:b/>
+          <w:bCs/>
+        </w:rPr>
+        <w:t>Language Support</w:t>
+      </w:r>
+      <w:r>
+        <w:rPr>
+          <w:rFonts w:ascii="Arial" w:eastAsia="Times New Roman" w:hAnsi="Arial" w:cs="Arial"/>
+        </w:rPr>
+        <w:t xml:space="preserve">: </w:t>
+      </w:r>
+      <w:r>
+        <w:rPr>
+          <w:rFonts w:ascii="Arial" w:eastAsia="Times New Roman" w:hAnsi="Arial" w:cs="Arial"/>
+          <w:i/>
+          <w:iCs/>
+        </w:rPr>
+        <w:t>Micronaut</w:t>
+      </w:r>
+      <w:r>
+        <w:rPr>
+          <w:rFonts w:ascii="Arial" w:eastAsia="Times New Roman" w:hAnsi="Arial" w:cs="Arial"/>
+        </w:rPr>
+        <w:t xml:space="preserve"> primarily focuses on providing support for the Java programming language, although it also offers limited compatibility with Kotlin and Groovy. Alternatively, </w:t>
+      </w:r>
+      <w:proofErr w:type="spellStart"/>
+      <w:r>
+        <w:rPr>
+          <w:rFonts w:ascii="Arial" w:eastAsia="Times New Roman" w:hAnsi="Arial" w:cs="Arial"/>
+          <w:i/>
+          <w:iCs/>
+        </w:rPr>
+        <w:t>Vert.x</w:t>
+      </w:r>
+      <w:proofErr w:type="spellEnd"/>
+      <w:r>
+        <w:rPr>
+          <w:rFonts w:ascii="Arial" w:eastAsia="Times New Roman" w:hAnsi="Arial" w:cs="Arial"/>
+        </w:rPr>
+        <w:t xml:space="preserve"> is polyglot, meaning it supports multiple languages, including Java, Kotlin, JavaScript, Groovy, Ruby, Python, and more.</w:t>
+      </w:r>
+    </w:p>
+    <w:p>
+      <w:pPr>
+        <w:numPr>
+          <w:ilvl w:val="0"/>
+          <w:numId w:val="1"/>
+        </w:numPr>
+        <w:spacing w:before="100" w:beforeAutospacing="1" w:after="100" w:afterAutospacing="1"/>
+        <w:rPr>
+          <w:rFonts w:ascii="Arial" w:eastAsia="Times New Roman" w:hAnsi="Arial" w:cs="Arial"/>
+        </w:rPr>
+      </w:pPr>
+      <w:r>
+        <w:rPr>
+          <w:rFonts w:ascii="Arial" w:eastAsia="Times New Roman" w:hAnsi="Arial" w:cs="Arial"/>
+          <w:b/>
+          <w:bCs/>
+        </w:rPr>
+        <w:t>Dependency Injection</w:t>
+      </w:r>
+      <w:r>
+        <w:rPr>
+          <w:rFonts w:ascii="Arial" w:eastAsia="Times New Roman" w:hAnsi="Arial" w:cs="Arial"/>
+        </w:rPr>
+        <w:t xml:space="preserve">: </w:t>
+      </w:r>
+      <w:r>
+        <w:rPr>
+          <w:rFonts w:ascii="Arial" w:eastAsia="Times New Roman" w:hAnsi="Arial" w:cs="Arial"/>
+          <w:i/>
+          <w:iCs/>
+        </w:rPr>
+        <w:t>Micronaut</w:t>
+      </w:r>
+      <w:r>
+        <w:rPr>
+          <w:rFonts w:ascii="Arial" w:eastAsia="Times New Roman" w:hAnsi="Arial" w:cs="Arial"/>
+        </w:rPr>
+        <w:t xml:space="preserve"> has a built-in dependency injection framework that leverages compile-time DI, leading to faster startup times and decreased memory consumption. Conversely, </w:t>
+      </w:r>
+      <w:proofErr w:type="spellStart"/>
+      <w:r>
+        <w:rPr>
+          <w:rFonts w:ascii="Arial" w:eastAsia="Times New Roman" w:hAnsi="Arial" w:cs="Arial"/>
+          <w:i/>
+          <w:iCs/>
+        </w:rPr>
+        <w:t>Vert.x</w:t>
+      </w:r>
+      <w:proofErr w:type="spellEnd"/>
+      <w:r>
+        <w:rPr>
+          <w:rFonts w:ascii="Arial" w:eastAsia="Times New Roman" w:hAnsi="Arial" w:cs="Arial"/>
+        </w:rPr>
+        <w:t xml:space="preserve"> does not have its own DI framework and instead encourages the use of external libraries such as Dagger or Spring for dependency injection.</w:t>
+      </w:r>
+    </w:p>
+    <w:p>
+      <w:pPr>
+        <w:numPr>
+          <w:ilvl w:val="0"/>
+          <w:numId w:val="1"/>
+        </w:numPr>
+        <w:spacing w:before="100" w:beforeAutospacing="1" w:after="100" w:afterAutospacing="1"/>
+        <w:rPr>
+          <w:rFonts w:ascii="Arial" w:eastAsia="Times New Roman" w:hAnsi="Arial" w:cs="Arial"/>
+        </w:rPr>
+      </w:pPr>
+      <w:r>
+        <w:rPr>
+          <w:rFonts w:ascii="Arial" w:eastAsia="Times New Roman" w:hAnsi="Arial" w:cs="Arial"/>
+          <w:b/>
+          <w:bCs/>
+        </w:rPr>
+        <w:t>Web Support</w:t>
+      </w:r>
+      <w:r>
+        <w:rPr>
+          <w:rFonts w:ascii="Arial" w:eastAsia="Times New Roman" w:hAnsi="Arial" w:cs="Arial"/>
+        </w:rPr>
+        <w:t xml:space="preserve">: </w:t>
+      </w:r>
+      <w:r>
+        <w:rPr>
+          <w:rFonts w:ascii="Arial" w:eastAsia="Times New Roman" w:hAnsi="Arial" w:cs="Arial"/>
+          <w:i/>
+          <w:iCs/>
+        </w:rPr>
+        <w:t>Micronaut</w:t>
+      </w:r>
+      <w:r>
+        <w:rPr>
+          <w:rFonts w:ascii="Arial" w:eastAsia="Times New Roman" w:hAnsi="Arial" w:cs="Arial"/>
+        </w:rPr>
+        <w:t xml:space="preserve"> provides comprehensive support for building RESTful APIs and web applications out-of-the-box, including features like server-side templating and built-in support for HTTP clients. </w:t>
+      </w:r>
+      <w:proofErr w:type="spellStart"/>
+      <w:r>
+        <w:rPr>
+          <w:rFonts w:ascii="Arial" w:eastAsia="Times New Roman" w:hAnsi="Arial" w:cs="Arial"/>
+          <w:i/>
+          <w:iCs/>
+        </w:rPr>
+        <w:t>Vert.x</w:t>
+      </w:r>
+      <w:proofErr w:type="spellEnd"/>
+      <w:r>
+        <w:rPr>
+          <w:rFonts w:ascii="Arial" w:eastAsia="Times New Roman" w:hAnsi="Arial" w:cs="Arial"/>
+        </w:rPr>
+        <w:t xml:space="preserve">, on the other hand, offers more low-level control over the web stack and allows for the creation of various types of applications, including not only traditional web apps but also real-time </w:t>
+      </w:r>
+      <w:proofErr w:type="spellStart"/>
+      <w:r>
+        <w:rPr>
+          <w:rFonts w:ascii="Arial" w:eastAsia="Times New Roman" w:hAnsi="Arial" w:cs="Arial"/>
+        </w:rPr>
+        <w:t>websockets</w:t>
+      </w:r>
+      <w:proofErr w:type="spellEnd"/>
+      <w:r>
+        <w:rPr>
+          <w:rFonts w:ascii="Arial" w:eastAsia="Times New Roman" w:hAnsi="Arial" w:cs="Arial"/>
+        </w:rPr>
+        <w:t xml:space="preserve"> and event-driven web systems.</w:t>
+      </w:r>
+    </w:p>
+    <w:p>
+      <w:pPr>
+        <w:numPr>
+          <w:ilvl w:val="0"/>
+          <w:numId w:val="1"/>
+        </w:numPr>
+        <w:spacing w:before="100" w:beforeAutospacing="1" w:after="100" w:afterAutospacing="1"/>
+        <w:rPr>
+          <w:rFonts w:ascii="Arial" w:eastAsia="Times New Roman" w:hAnsi="Arial" w:cs="Arial"/>
+        </w:rPr>
+      </w:pPr>
+      <w:r>
+        <w:rPr>
+          <w:rFonts w:ascii="Arial" w:eastAsia="Times New Roman" w:hAnsi="Arial" w:cs="Arial"/>
+          <w:b/>
+          <w:bCs/>
+        </w:rPr>
+        <w:t>Concurrency Model</w:t>
+      </w:r>
+      <w:r>
+        <w:rPr>
+          <w:rFonts w:ascii="Arial" w:eastAsia="Times New Roman" w:hAnsi="Arial" w:cs="Arial"/>
+        </w:rPr>
+        <w:t xml:space="preserve">: </w:t>
+      </w:r>
+      <w:r>
+        <w:rPr>
+          <w:rFonts w:ascii="Arial" w:eastAsia="Times New Roman" w:hAnsi="Arial" w:cs="Arial"/>
+          <w:i/>
+          <w:iCs/>
+        </w:rPr>
+        <w:t>Micronaut</w:t>
+      </w:r>
+      <w:r>
+        <w:rPr>
+          <w:rFonts w:ascii="Arial" w:eastAsia="Times New Roman" w:hAnsi="Arial" w:cs="Arial"/>
+        </w:rPr>
+        <w:t xml:space="preserve"> leverages thread pools and </w:t>
+      </w:r>
+      <w:proofErr w:type="spellStart"/>
+      <w:r>
+        <w:rPr>
+          <w:rFonts w:ascii="Arial" w:eastAsia="Times New Roman" w:hAnsi="Arial" w:cs="Arial"/>
+        </w:rPr>
+        <w:t>CompletableFuture</w:t>
+      </w:r>
+      <w:proofErr w:type="spellEnd"/>
+      <w:r>
+        <w:rPr>
+          <w:rFonts w:ascii="Arial" w:eastAsia="Times New Roman" w:hAnsi="Arial" w:cs="Arial"/>
+        </w:rPr>
+        <w:t xml:space="preserve"> for performing tasks concurrently and handling asynchronous operations. </w:t>
+      </w:r>
+      <w:proofErr w:type="spellStart"/>
+      <w:r>
+        <w:rPr>
+          <w:rFonts w:ascii="Arial" w:eastAsia="Times New Roman" w:hAnsi="Arial" w:cs="Arial"/>
+          <w:i/>
+          <w:iCs/>
+        </w:rPr>
+        <w:t>Vert.x</w:t>
+      </w:r>
+      <w:proofErr w:type="spellEnd"/>
+      <w:r>
+        <w:rPr>
+          <w:rFonts w:ascii="Arial" w:eastAsia="Times New Roman" w:hAnsi="Arial" w:cs="Arial"/>
+        </w:rPr>
+        <w:t>, being an event-driven framework, uses an event loop model and employs a single-threaded model, wherein a single event loop can handle multiple requests concurrently by utilizing non-blocking I/O operations.</w:t>
+      </w:r>
+    </w:p>
+    <w:p>
+      <w:pPr>
+        <w:numPr>
+          <w:ilvl w:val="0"/>
+          <w:numId w:val="1"/>
+        </w:numPr>
+        <w:spacing w:before="100" w:beforeAutospacing="1" w:after="100" w:afterAutospacing="1"/>
+        <w:rPr>
+          <w:rFonts w:ascii="Arial" w:eastAsia="Times New Roman" w:hAnsi="Arial" w:cs="Arial"/>
+        </w:rPr>
+      </w:pPr>
+      <w:r>
+        <w:rPr>
+          <w:rFonts w:ascii="Arial" w:eastAsia="Times New Roman" w:hAnsi="Arial" w:cs="Arial"/>
+          <w:b/>
+          <w:bCs/>
+        </w:rPr>
+        <w:t>Development Approach</w:t>
+      </w:r>
+      <w:r>
+        <w:rPr>
+          <w:rFonts w:ascii="Arial" w:eastAsia="Times New Roman" w:hAnsi="Arial" w:cs="Arial"/>
+        </w:rPr>
+        <w:t xml:space="preserve">: </w:t>
+      </w:r>
+      <w:r>
+        <w:rPr>
+          <w:rFonts w:ascii="Arial" w:eastAsia="Times New Roman" w:hAnsi="Arial" w:cs="Arial"/>
+          <w:i/>
+          <w:iCs/>
+        </w:rPr>
+        <w:t>Micronaut</w:t>
+      </w:r>
+      <w:r>
+        <w:rPr>
+          <w:rFonts w:ascii="Arial" w:eastAsia="Times New Roman" w:hAnsi="Arial" w:cs="Arial"/>
+        </w:rPr>
+        <w:t xml:space="preserve"> utilizes a compile-time approach, where it analyzes your project's </w:t>
+      </w:r>
+      <w:proofErr w:type="spellStart"/>
+      <w:r>
+        <w:rPr>
+          <w:rFonts w:ascii="Arial" w:eastAsia="Times New Roman" w:hAnsi="Arial" w:cs="Arial"/>
+        </w:rPr>
+        <w:t>classpath</w:t>
+      </w:r>
+      <w:proofErr w:type="spellEnd"/>
+      <w:r>
+        <w:rPr>
+          <w:rFonts w:ascii="Arial" w:eastAsia="Times New Roman" w:hAnsi="Arial" w:cs="Arial"/>
+        </w:rPr>
+        <w:t xml:space="preserve"> during the build phase to generate factory classes and metadata. This, in turn, reduces the amount of reflection required at </w:t>
+      </w:r>
+      <w:r>
+        <w:rPr>
+          <w:rFonts w:ascii="Arial" w:eastAsia="Times New Roman" w:hAnsi="Arial" w:cs="Arial"/>
+        </w:rPr>
+        <w:lastRenderedPageBreak/>
+        <w:t xml:space="preserve">runtime. </w:t>
+      </w:r>
+      <w:proofErr w:type="spellStart"/>
+      <w:r>
+        <w:rPr>
+          <w:rFonts w:ascii="Arial" w:eastAsia="Times New Roman" w:hAnsi="Arial" w:cs="Arial"/>
+          <w:i/>
+          <w:iCs/>
+        </w:rPr>
+        <w:t>Vert.x</w:t>
+      </w:r>
+      <w:proofErr w:type="spellEnd"/>
+      <w:r>
+        <w:rPr>
+          <w:rFonts w:ascii="Arial" w:eastAsia="Times New Roman" w:hAnsi="Arial" w:cs="Arial"/>
+        </w:rPr>
+        <w:t>, on the other hand, takes a more runtime approach and relies more heavily on dynamic features and runtime reflection.</w:t>
+      </w:r>
+    </w:p>
+    <w:p>
+      <w:pPr>
+        <w:spacing w:before="100" w:beforeAutospacing="1" w:after="100" w:afterAutospacing="1"/>
+        <w:rPr>
+          <w:rFonts w:ascii="Arial" w:eastAsia="Times New Roman" w:hAnsi="Arial" w:cs="Arial"/>
+        </w:rPr>
+      </w:pPr>
+      <w:r>
+        <w:rPr>
+          <w:rFonts w:ascii="Arial" w:eastAsia="Times New Roman" w:hAnsi="Arial" w:cs="Arial"/>
+        </w:rPr>
+        <w:t xml:space="preserve">In Summary, Micronaut Framework focuses on optimizing performance, enables compile-time DI, and provides efficient Java support, while </w:t>
+      </w:r>
+      <w:proofErr w:type="spellStart"/>
+      <w:r>
+        <w:rPr>
+          <w:rFonts w:ascii="Arial" w:eastAsia="Times New Roman" w:hAnsi="Arial" w:cs="Arial"/>
+        </w:rPr>
+        <w:t>Vert.x</w:t>
+      </w:r>
+      <w:proofErr w:type="spellEnd"/>
+      <w:r>
+        <w:rPr>
+          <w:rFonts w:ascii="Arial" w:eastAsia="Times New Roman" w:hAnsi="Arial" w:cs="Arial"/>
+        </w:rPr>
+        <w:t xml:space="preserve"> emphasizes its polyglot nature, event-driven architecture, and flexible web support.</w:t>
+      </w:r>
+    </w:p>
+    <w:p>
+      <w:pPr>
+        <w:rPr>
+          <w:rFonts w:ascii="Arial" w:hAnsi="Arial" w:cs="Arial"/>
+          <w:i/>
+          <w:iCs/>
+        </w:rPr>
+      </w:pPr>
+      <w:r>
+        <w:rPr>
+          <w:rFonts w:ascii="Arial" w:hAnsi="Arial" w:cs="Arial"/>
+          <w:i/>
+          <w:iCs/>
+        </w:rPr>
+        <w:t xml:space="preserve">[ </w:t>
+      </w:r>
+      <w:proofErr w:type="gramStart"/>
+      <w:r>
+        <w:rPr>
+          <w:rFonts w:ascii="Arial" w:hAnsi="Arial" w:cs="Arial"/>
+          <w:i/>
+          <w:iCs/>
+        </w:rPr>
+        <w:t>source :</w:t>
+      </w:r>
+      <w:proofErr w:type="gramEnd"/>
+      <w:r>
+        <w:rPr>
+          <w:rFonts w:ascii="Arial" w:hAnsi="Arial" w:cs="Arial"/>
+          <w:i/>
+          <w:iCs/>
+        </w:rPr>
+        <w:t xml:space="preserve"> stackshare.io ]</w:t>
+      </w:r>
+    </w:p>
+    <w:p>
+      <w:pPr>
+        <w:rPr>
+          <w:rFonts w:ascii="Arial" w:hAnsi="Arial" w:cs="Arial"/>
+        </w:rPr>
+      </w:pPr>
+    </w:p>
+    <w:p>
+      <w:pPr>
+        <w:rPr>
+          <w:rFonts w:ascii="Arial" w:hAnsi="Arial" w:cs="Arial"/>
+        </w:rPr>
+      </w:pPr>
+    </w:p>
+    <w:p>
+      <w:pPr>
+        <w:rPr>
+          <w:rFonts w:ascii="Arial" w:hAnsi="Arial" w:cs="Arial"/>
+        </w:rPr>
+      </w:pPr>
+    </w:p>
+    <w:p>
+      <w:pPr>
+        <w:rPr>
+          <w:rFonts w:ascii="Arial" w:hAnsi="Arial" w:cs="Arial"/>
+        </w:rPr>
+      </w:pPr>
+    </w:p>
+    <w:p>
+      <w:pPr>
+        <w:rPr>
+          <w:rFonts w:ascii="Arial" w:hAnsi="Arial" w:cs="Arial"/>
+        </w:rPr>
+      </w:pPr>
+    </w:p>
+    <w:p>
+      <w:pPr>
+        <w:rPr>
+          <w:rFonts w:ascii="Arial" w:hAnsi="Arial" w:cs="Arial"/>
+        </w:rPr>
+      </w:pPr>
+      <w:r>
+        <w:rPr>
+          <w:rFonts w:ascii="Arial" w:hAnsi="Arial" w:cs="Arial"/>
+        </w:rPr>
         <w:t xml:space="preserve">So </w:t>
       </w:r>
       <w:proofErr w:type="gramStart"/>
@@ -5602,7 +6281,7 @@
                     <pic:cNvPicPr/>
                   </pic:nvPicPr>
                   <pic:blipFill>
-                    <a:blip r:embed="rId7">
+                    <a:blip r:embed="rId12">
                       <a:extLst>
                         <a:ext uri="{28A0092B-C50C-407E-A947-70E740481C1C}">
                           <a14:useLocalDpi xmlns:a14="http://schemas.microsoft.com/office/drawing/2010/main" val="0"/>
@@ -5839,7 +6518,7 @@
                     <pic:cNvPicPr/>
                   </pic:nvPicPr>
                   <pic:blipFill>
-                    <a:blip r:embed="rId8">
+                    <a:blip r:embed="rId13">
                       <a:extLst>
                         <a:ext uri="{28A0092B-C50C-407E-A947-70E740481C1C}">
                           <a14:useLocalDpi xmlns:a14="http://schemas.microsoft.com/office/drawing/2010/main" val="0"/>
@@ -9493,14 +10172,25 @@
         <w:t xml:space="preserve">WARNING: Cannot find </w:t>
       </w:r>
       <w:proofErr w:type="spellStart"/>
-      <w:r>
-        <w:rPr>
-          <w:rFonts w:ascii="Arial" w:hAnsi="Arial" w:cs="Arial"/>
-          <w:color w:val="5B9BD5" w:themeColor="accent5"/>
-          <w:sz w:val="16"/>
-          <w:szCs w:val="16"/>
-        </w:rPr>
-        <w:t>io.netty.resolver.dns.macos.MacOSDnsServerAddressStreamProvider</w:t>
+      <w:proofErr w:type="gramStart"/>
+      <w:r>
+        <w:rPr>
+          <w:rFonts w:ascii="Arial" w:hAnsi="Arial" w:cs="Arial"/>
+          <w:color w:val="5B9BD5" w:themeColor="accent5"/>
+          <w:sz w:val="16"/>
+          <w:szCs w:val="16"/>
+        </w:rPr>
+        <w:t>io.netty.resolver.dns.macos</w:t>
+      </w:r>
+      <w:proofErr w:type="gramEnd"/>
+      <w:r>
+        <w:rPr>
+          <w:rFonts w:ascii="Arial" w:hAnsi="Arial" w:cs="Arial"/>
+          <w:color w:val="5B9BD5" w:themeColor="accent5"/>
+          <w:sz w:val="16"/>
+          <w:szCs w:val="16"/>
+        </w:rPr>
+        <w:t>.MacOSDnsServerAddressStreamProvider</w:t>
       </w:r>
       <w:proofErr w:type="spellEnd"/>
       <w:r>
@@ -9662,6 +10352,108 @@
         <w:t>verticle</w:t>
       </w:r>
       <w:proofErr w:type="spellEnd"/>
+    </w:p>
+    <w:p>
+      <w:pPr>
+        <w:autoSpaceDE w:val="0"/>
+        <w:autoSpaceDN w:val="0"/>
+        <w:adjustRightInd w:val="0"/>
+        <w:rPr>
+          <w:rFonts w:ascii="Arial" w:hAnsi="Arial" w:cs="Arial"/>
+          <w:color w:val="5B9BD5" w:themeColor="accent5"/>
+          <w:sz w:val="16"/>
+          <w:szCs w:val="16"/>
+        </w:rPr>
+      </w:pPr>
+    </w:p>
+    <w:p>
+      <w:pPr>
+        <w:autoSpaceDE w:val="0"/>
+        <w:autoSpaceDN w:val="0"/>
+        <w:adjustRightInd w:val="0"/>
+        <w:rPr>
+          <w:rFonts w:ascii="Arial" w:hAnsi="Arial" w:cs="Arial"/>
+          <w:color w:val="5B9BD5" w:themeColor="accent5"/>
+          <w:sz w:val="16"/>
+          <w:szCs w:val="16"/>
+        </w:rPr>
+      </w:pPr>
+    </w:p>
+    <w:p>
+      <w:pPr>
+        <w:autoSpaceDE w:val="0"/>
+        <w:autoSpaceDN w:val="0"/>
+        <w:adjustRightInd w:val="0"/>
+        <w:rPr>
+          <w:rFonts w:ascii="Arial" w:hAnsi="Arial" w:cs="Arial"/>
+          <w:color w:val="5B9BD5" w:themeColor="accent5"/>
+          <w:sz w:val="16"/>
+          <w:szCs w:val="16"/>
+        </w:rPr>
+      </w:pPr>
+    </w:p>
+    <w:p>
+      <w:pPr>
+        <w:autoSpaceDE w:val="0"/>
+        <w:autoSpaceDN w:val="0"/>
+        <w:adjustRightInd w:val="0"/>
+        <w:rPr>
+          <w:rFonts w:ascii="Arial" w:hAnsi="Arial" w:cs="Arial"/>
+          <w:color w:val="5B9BD5" w:themeColor="accent5"/>
+          <w:sz w:val="16"/>
+          <w:szCs w:val="16"/>
+        </w:rPr>
+      </w:pPr>
+      <w:r>
+        <w:rPr>
+          <w:rFonts w:ascii="Arial" w:hAnsi="Arial" w:cs="Arial"/>
+          <w:noProof/>
+          <w:color w:val="5B9BD5" w:themeColor="accent5"/>
+          <w:sz w:val="16"/>
+          <w:szCs w:val="16"/>
+        </w:rPr>
+        <w:drawing>
+          <wp:inline distT="0" distB="0" distL="0" distR="0" wp14:anchorId="00FDBADB" wp14:editId="1BD02697">
+            <wp:extent cx="5283200" cy="2413000"/>
+            <wp:effectExtent l="0" t="0" r="0" b="0"/>
+            <wp:docPr id="3" name="Picture 3"/>
+            <wp:cNvGraphicFramePr>
+              <a:graphicFrameLocks xmlns:a="http://schemas.openxmlformats.org/drawingml/2006/main" noChangeAspect="1"/>
+            </wp:cNvGraphicFramePr>
+            <a:graphic xmlns:a="http://schemas.openxmlformats.org/drawingml/2006/main">
+              <a:graphicData uri="http://schemas.openxmlformats.org/drawingml/2006/picture">
+                <pic:pic xmlns:pic="http://schemas.openxmlformats.org/drawingml/2006/picture">
+                  <pic:nvPicPr>
+                    <pic:cNvPr id="3" name="Picture 3"/>
+                    <pic:cNvPicPr/>
+                  </pic:nvPicPr>
+                  <pic:blipFill>
+                    <a:blip r:embed="rId14">
+                      <a:extLst>
+                        <a:ext uri="{28A0092B-C50C-407E-A947-70E740481C1C}">
+                          <a14:useLocalDpi xmlns:a14="http://schemas.microsoft.com/office/drawing/2010/main" val="0"/>
+                        </a:ext>
+                      </a:extLst>
+                    </a:blip>
+                    <a:stretch>
+                      <a:fillRect/>
+                    </a:stretch>
+                  </pic:blipFill>
+                  <pic:spPr>
+                    <a:xfrm>
+                      <a:off x="0" y="0"/>
+                      <a:ext cx="5283200" cy="2413000"/>
+                    </a:xfrm>
+                    <a:prstGeom prst="rect">
+                      <a:avLst/>
+                    </a:prstGeom>
+                  </pic:spPr>
+                </pic:pic>
+              </a:graphicData>
+            </a:graphic>
+          </wp:inline>
+        </w:drawing>
+      </w:r>
     </w:p>
     <w:sectPr>
       <w:pgSz w:w="12240" w:h="15840"/>
@@ -9671,6 +10463,282 @@
     </w:sectPr>
   </w:body>
 </w:document>
+</file>
+
+<file path=word/endnotes.xml><?xml version="1.0" encoding="utf-8"?>
+<w:endnotes xmlns:wpc="http://schemas.microsoft.com/office/word/2010/wordprocessingCanvas" xmlns:cx="http://schemas.microsoft.com/office/drawing/2014/chartex" xmlns:cx1="http://schemas.microsoft.com/office/drawing/2015/9/8/chartex" xmlns:cx2="http://schemas.microsoft.com/office/drawing/2015/10/21/chartex" xmlns:cx3="http://schemas.microsoft.com/office/drawing/2016/5/9/chartex" xmlns:cx4="http://schemas.microsoft.com/office/drawing/2016/5/10/chartex" xmlns:cx5="http://schemas.microsoft.com/office/drawing/2016/5/11/chartex" xmlns:cx6="http://schemas.microsoft.com/office/drawing/2016/5/12/chartex" xmlns:cx7="http://schemas.microsoft.com/office/drawing/2016/5/13/chartex" xmlns:cx8="http://schemas.microsoft.com/office/drawing/2016/5/14/chartex" xmlns:mc="http://schemas.openxmlformats.org/markup-compatibility/2006" xmlns:aink="http://schemas.microsoft.com/office/drawing/2016/ink" xmlns:am3d="http://schemas.microsoft.com/office/drawing/2017/model3d" xmlns:o="urn:schemas-microsoft-com:office:office" xmlns:r="http://schemas.openxmlformats.org/officeDocument/2006/relationships" xmlns:m="http://schemas.openxmlformats.org/officeDocument/2006/math" xmlns:v="urn:schemas-microsoft-com:vml" xmlns:wp14="http://schemas.microsoft.com/office/word/2010/wordprocessingDrawing" xmlns:wp="http://schemas.openxmlformats.org/drawingml/2006/wordprocessingDrawing" xmlns:w10="urn:schemas-microsoft-com:office:word" xmlns:w="http://schemas.openxmlformats.org/wordprocessingml/2006/main" xmlns:w14="http://schemas.microsoft.com/office/word/2010/wordml" xmlns:w15="http://schemas.microsoft.com/office/word/2012/wordml" xmlns:w16cex="http://schemas.microsoft.com/office/word/2018/wordml/cex" xmlns:w16cid="http://schemas.microsoft.com/office/word/2016/wordml/cid" xmlns:w16="http://schemas.microsoft.com/office/word/2018/wordml" xmlns:w16sdtdh="http://schemas.microsoft.com/office/word/2020/wordml/sdtdatahash" xmlns:w16se="http://schemas.microsoft.com/office/word/2015/wordml/symex" xmlns:wpg="http://schemas.microsoft.com/office/word/2010/wordprocessingGroup" xmlns:wpi="http://schemas.microsoft.com/office/word/2010/wordprocessingInk" xmlns:wne="http://schemas.microsoft.com/office/word/2006/wordml" xmlns:wps="http://schemas.microsoft.com/office/word/2010/wordprocessingShape" mc:Ignorable="w14 w15 w16se w16cid w16 w16cex w16sdtdh wp14">
+  <w:endnote w:type="separator" w:id="-1">
+    <w:p>
+      <w:r>
+        <w:separator/>
+      </w:r>
+    </w:p>
+  </w:endnote>
+  <w:endnote w:type="continuationSeparator" w:id="0">
+    <w:p>
+      <w:r>
+        <w:continuationSeparator/>
+      </w:r>
+    </w:p>
+  </w:endnote>
+</w:endnotes>
+</file>
+
+<file path=word/footer1.xml><?xml version="1.0" encoding="utf-8"?>
+<w:ftr xmlns:wpc="http://schemas.microsoft.com/office/word/2010/wordprocessingCanvas" xmlns:cx="http://schemas.microsoft.com/office/drawing/2014/chartex" xmlns:cx1="http://schemas.microsoft.com/office/drawing/2015/9/8/chartex" xmlns:cx2="http://schemas.microsoft.com/office/drawing/2015/10/21/chartex" xmlns:cx3="http://schemas.microsoft.com/office/drawing/2016/5/9/chartex" xmlns:cx4="http://schemas.microsoft.com/office/drawing/2016/5/10/chartex" xmlns:cx5="http://schemas.microsoft.com/office/drawing/2016/5/11/chartex" xmlns:cx6="http://schemas.microsoft.com/office/drawing/2016/5/12/chartex" xmlns:cx7="http://schemas.microsoft.com/office/drawing/2016/5/13/chartex" xmlns:cx8="http://schemas.microsoft.com/office/drawing/2016/5/14/chartex" xmlns:mc="http://schemas.openxmlformats.org/markup-compatibility/2006" xmlns:aink="http://schemas.microsoft.com/office/drawing/2016/ink" xmlns:am3d="http://schemas.microsoft.com/office/drawing/2017/model3d" xmlns:o="urn:schemas-microsoft-com:office:office" xmlns:r="http://schemas.openxmlformats.org/officeDocument/2006/relationships" xmlns:m="http://schemas.openxmlformats.org/officeDocument/2006/math" xmlns:v="urn:schemas-microsoft-com:vml" xmlns:wp14="http://schemas.microsoft.com/office/word/2010/wordprocessingDrawing" xmlns:wp="http://schemas.openxmlformats.org/drawingml/2006/wordprocessingDrawing" xmlns:w10="urn:schemas-microsoft-com:office:word" xmlns:w="http://schemas.openxmlformats.org/wordprocessingml/2006/main" xmlns:w14="http://schemas.microsoft.com/office/word/2010/wordml" xmlns:w15="http://schemas.microsoft.com/office/word/2012/wordml" xmlns:w16cex="http://schemas.microsoft.com/office/word/2018/wordml/cex" xmlns:w16cid="http://schemas.microsoft.com/office/word/2016/wordml/cid" xmlns:w16="http://schemas.microsoft.com/office/word/2018/wordml" xmlns:w16sdtdh="http://schemas.microsoft.com/office/word/2020/wordml/sdtdatahash" xmlns:w16se="http://schemas.microsoft.com/office/word/2015/wordml/symex" xmlns:wpg="http://schemas.microsoft.com/office/word/2010/wordprocessingGroup" xmlns:wpi="http://schemas.microsoft.com/office/word/2010/wordprocessingInk" xmlns:wne="http://schemas.microsoft.com/office/word/2006/wordml" xmlns:wps="http://schemas.microsoft.com/office/word/2010/wordprocessingShape" mc:Ignorable="w14 w15 w16se w16cid w16 w16cex w16sdtdh wp14">
+  <w:sdt>
+    <w:sdtPr>
+      <w:rPr>
+        <w:rStyle w:val="PageNumber"/>
+      </w:rPr>
+      <w:id w:val="1272668112"/>
+      <w:docPartObj>
+        <w:docPartGallery w:val="Page Numbers (Bottom of Page)"/>
+        <w:docPartUnique/>
+      </w:docPartObj>
+    </w:sdtPr>
+    <w:sdtContent>
+      <w:p>
+        <w:pPr>
+          <w:pStyle w:val="Footer"/>
+          <w:framePr w:wrap="none" w:vAnchor="text" w:hAnchor="margin" w:xAlign="right" w:y="1"/>
+          <w:rPr>
+            <w:rStyle w:val="PageNumber"/>
+          </w:rPr>
+        </w:pPr>
+        <w:r>
+          <w:rPr>
+            <w:rStyle w:val="PageNumber"/>
+          </w:rPr>
+          <w:fldChar w:fldCharType="begin"/>
+        </w:r>
+        <w:r>
+          <w:rPr>
+            <w:rStyle w:val="PageNumber"/>
+          </w:rPr>
+          <w:instrText xml:space="preserve"> PAGE </w:instrText>
+        </w:r>
+        <w:r>
+          <w:rPr>
+            <w:rStyle w:val="PageNumber"/>
+          </w:rPr>
+          <w:fldChar w:fldCharType="end"/>
+        </w:r>
+      </w:p>
+    </w:sdtContent>
+  </w:sdt>
+  <w:p>
+    <w:pPr>
+      <w:pStyle w:val="Footer"/>
+      <w:ind w:right="360"/>
+    </w:pPr>
+  </w:p>
+</w:ftr>
+</file>
+
+<file path=word/footer2.xml><?xml version="1.0" encoding="utf-8"?>
+<w:ftr xmlns:wpc="http://schemas.microsoft.com/office/word/2010/wordprocessingCanvas" xmlns:cx="http://schemas.microsoft.com/office/drawing/2014/chartex" xmlns:cx1="http://schemas.microsoft.com/office/drawing/2015/9/8/chartex" xmlns:cx2="http://schemas.microsoft.com/office/drawing/2015/10/21/chartex" xmlns:cx3="http://schemas.microsoft.com/office/drawing/2016/5/9/chartex" xmlns:cx4="http://schemas.microsoft.com/office/drawing/2016/5/10/chartex" xmlns:cx5="http://schemas.microsoft.com/office/drawing/2016/5/11/chartex" xmlns:cx6="http://schemas.microsoft.com/office/drawing/2016/5/12/chartex" xmlns:cx7="http://schemas.microsoft.com/office/drawing/2016/5/13/chartex" xmlns:cx8="http://schemas.microsoft.com/office/drawing/2016/5/14/chartex" xmlns:mc="http://schemas.openxmlformats.org/markup-compatibility/2006" xmlns:aink="http://schemas.microsoft.com/office/drawing/2016/ink" xmlns:am3d="http://schemas.microsoft.com/office/drawing/2017/model3d" xmlns:o="urn:schemas-microsoft-com:office:office" xmlns:r="http://schemas.openxmlformats.org/officeDocument/2006/relationships" xmlns:m="http://schemas.openxmlformats.org/officeDocument/2006/math" xmlns:v="urn:schemas-microsoft-com:vml" xmlns:wp14="http://schemas.microsoft.com/office/word/2010/wordprocessingDrawing" xmlns:wp="http://schemas.openxmlformats.org/drawingml/2006/wordprocessingDrawing" xmlns:w10="urn:schemas-microsoft-com:office:word" xmlns:w="http://schemas.openxmlformats.org/wordprocessingml/2006/main" xmlns:w14="http://schemas.microsoft.com/office/word/2010/wordml" xmlns:w15="http://schemas.microsoft.com/office/word/2012/wordml" xmlns:w16cex="http://schemas.microsoft.com/office/word/2018/wordml/cex" xmlns:w16cid="http://schemas.microsoft.com/office/word/2016/wordml/cid" xmlns:w16="http://schemas.microsoft.com/office/word/2018/wordml" xmlns:w16sdtdh="http://schemas.microsoft.com/office/word/2020/wordml/sdtdatahash" xmlns:w16se="http://schemas.microsoft.com/office/word/2015/wordml/symex" xmlns:wpg="http://schemas.microsoft.com/office/word/2010/wordprocessingGroup" xmlns:wpi="http://schemas.microsoft.com/office/word/2010/wordprocessingInk" xmlns:wne="http://schemas.microsoft.com/office/word/2006/wordml" xmlns:wps="http://schemas.microsoft.com/office/word/2010/wordprocessingShape" mc:Ignorable="w14 w15 w16se w16cid w16 w16cex w16sdtdh wp14">
+  <w:sdt>
+    <w:sdtPr>
+      <w:rPr>
+        <w:rStyle w:val="PageNumber"/>
+      </w:rPr>
+      <w:id w:val="1801648523"/>
+      <w:docPartObj>
+        <w:docPartGallery w:val="Page Numbers (Bottom of Page)"/>
+        <w:docPartUnique/>
+      </w:docPartObj>
+    </w:sdtPr>
+    <w:sdtContent>
+      <w:p>
+        <w:pPr>
+          <w:pStyle w:val="Footer"/>
+          <w:framePr w:wrap="none" w:vAnchor="text" w:hAnchor="margin" w:xAlign="right" w:y="1"/>
+          <w:rPr>
+            <w:rStyle w:val="PageNumber"/>
+          </w:rPr>
+        </w:pPr>
+        <w:r>
+          <w:rPr>
+            <w:rStyle w:val="PageNumber"/>
+          </w:rPr>
+          <w:fldChar w:fldCharType="begin"/>
+        </w:r>
+        <w:r>
+          <w:rPr>
+            <w:rStyle w:val="PageNumber"/>
+          </w:rPr>
+          <w:instrText xml:space="preserve"> PAGE </w:instrText>
+        </w:r>
+        <w:r>
+          <w:rPr>
+            <w:rStyle w:val="PageNumber"/>
+          </w:rPr>
+          <w:fldChar w:fldCharType="separate"/>
+        </w:r>
+        <w:r>
+          <w:rPr>
+            <w:rStyle w:val="PageNumber"/>
+            <w:noProof/>
+          </w:rPr>
+          <w:t>1</w:t>
+        </w:r>
+        <w:r>
+          <w:rPr>
+            <w:rStyle w:val="PageNumber"/>
+          </w:rPr>
+          <w:fldChar w:fldCharType="end"/>
+        </w:r>
+      </w:p>
+    </w:sdtContent>
+  </w:sdt>
+  <w:p>
+    <w:pPr>
+      <w:pStyle w:val="Footer"/>
+      <w:ind w:right="360"/>
+    </w:pPr>
+  </w:p>
+</w:ftr>
+</file>
+
+<file path=word/footnotes.xml><?xml version="1.0" encoding="utf-8"?>
+<w:footnotes xmlns:wpc="http://schemas.microsoft.com/office/word/2010/wordprocessingCanvas" xmlns:cx="http://schemas.microsoft.com/office/drawing/2014/chartex" xmlns:cx1="http://schemas.microsoft.com/office/drawing/2015/9/8/chartex" xmlns:cx2="http://schemas.microsoft.com/office/drawing/2015/10/21/chartex" xmlns:cx3="http://schemas.microsoft.com/office/drawing/2016/5/9/chartex" xmlns:cx4="http://schemas.microsoft.com/office/drawing/2016/5/10/chartex" xmlns:cx5="http://schemas.microsoft.com/office/drawing/2016/5/11/chartex" xmlns:cx6="http://schemas.microsoft.com/office/drawing/2016/5/12/chartex" xmlns:cx7="http://schemas.microsoft.com/office/drawing/2016/5/13/chartex" xmlns:cx8="http://schemas.microsoft.com/office/drawing/2016/5/14/chartex" xmlns:mc="http://schemas.openxmlformats.org/markup-compatibility/2006" xmlns:aink="http://schemas.microsoft.com/office/drawing/2016/ink" xmlns:am3d="http://schemas.microsoft.com/office/drawing/2017/model3d" xmlns:o="urn:schemas-microsoft-com:office:office" xmlns:r="http://schemas.openxmlformats.org/officeDocument/2006/relationships" xmlns:m="http://schemas.openxmlformats.org/officeDocument/2006/math" xmlns:v="urn:schemas-microsoft-com:vml" xmlns:wp14="http://schemas.microsoft.com/office/word/2010/wordprocessingDrawing" xmlns:wp="http://schemas.openxmlformats.org/drawingml/2006/wordprocessingDrawing" xmlns:w10="urn:schemas-microsoft-com:office:word" xmlns:w="http://schemas.openxmlformats.org/wordprocessingml/2006/main" xmlns:w14="http://schemas.microsoft.com/office/word/2010/wordml" xmlns:w15="http://schemas.microsoft.com/office/word/2012/wordml" xmlns:w16cex="http://schemas.microsoft.com/office/word/2018/wordml/cex" xmlns:w16cid="http://schemas.microsoft.com/office/word/2016/wordml/cid" xmlns:w16="http://schemas.microsoft.com/office/word/2018/wordml" xmlns:w16sdtdh="http://schemas.microsoft.com/office/word/2020/wordml/sdtdatahash" xmlns:w16se="http://schemas.microsoft.com/office/word/2015/wordml/symex" xmlns:wpg="http://schemas.microsoft.com/office/word/2010/wordprocessingGroup" xmlns:wpi="http://schemas.microsoft.com/office/word/2010/wordprocessingInk" xmlns:wne="http://schemas.microsoft.com/office/word/2006/wordml" xmlns:wps="http://schemas.microsoft.com/office/word/2010/wordprocessingShape" mc:Ignorable="w14 w15 w16se w16cid w16 w16cex w16sdtdh wp14">
+  <w:footnote w:type="separator" w:id="-1">
+    <w:p>
+      <w:r>
+        <w:separator/>
+      </w:r>
+    </w:p>
+  </w:footnote>
+  <w:footnote w:type="continuationSeparator" w:id="0">
+    <w:p>
+      <w:r>
+        <w:continuationSeparator/>
+      </w:r>
+    </w:p>
+  </w:footnote>
+</w:footnotes>
+</file>
+
+<file path=word/numbering.xml><?xml version="1.0" encoding="utf-8"?>
+<w:numbering xmlns:wpc="http://schemas.microsoft.com/office/word/2010/wordprocessingCanvas" xmlns:cx="http://schemas.microsoft.com/office/drawing/2014/chartex" xmlns:cx1="http://schemas.microsoft.com/office/drawing/2015/9/8/chartex" xmlns:cx2="http://schemas.microsoft.com/office/drawing/2015/10/21/chartex" xmlns:cx3="http://schemas.microsoft.com/office/drawing/2016/5/9/chartex" xmlns:cx4="http://schemas.microsoft.com/office/drawing/2016/5/10/chartex" xmlns:cx5="http://schemas.microsoft.com/office/drawing/2016/5/11/chartex" xmlns:cx6="http://schemas.microsoft.com/office/drawing/2016/5/12/chartex" xmlns:cx7="http://schemas.microsoft.com/office/drawing/2016/5/13/chartex" xmlns:cx8="http://schemas.microsoft.com/office/drawing/2016/5/14/chartex" xmlns:mc="http://schemas.openxmlformats.org/markup-compatibility/2006" xmlns:aink="http://schemas.microsoft.com/office/drawing/2016/ink" xmlns:am3d="http://schemas.microsoft.com/office/drawing/2017/model3d" xmlns:o="urn:schemas-microsoft-com:office:office" xmlns:r="http://schemas.openxmlformats.org/officeDocument/2006/relationships" xmlns:m="http://schemas.openxmlformats.org/officeDocument/2006/math" xmlns:v="urn:schemas-microsoft-com:vml" xmlns:wp14="http://schemas.microsoft.com/office/word/2010/wordprocessingDrawing" xmlns:wp="http://schemas.openxmlformats.org/drawingml/2006/wordprocessingDrawing" xmlns:w10="urn:schemas-microsoft-com:office:word" xmlns:w="http://schemas.openxmlformats.org/wordprocessingml/2006/main" xmlns:w14="http://schemas.microsoft.com/office/word/2010/wordml" xmlns:w15="http://schemas.microsoft.com/office/word/2012/wordml" xmlns:w16cex="http://schemas.microsoft.com/office/word/2018/wordml/cex" xmlns:w16cid="http://schemas.microsoft.com/office/word/2016/wordml/cid" xmlns:w16="http://schemas.microsoft.com/office/word/2018/wordml" xmlns:w16sdtdh="http://schemas.microsoft.com/office/word/2020/wordml/sdtdatahash" xmlns:w16se="http://schemas.microsoft.com/office/word/2015/wordml/symex" xmlns:wpg="http://schemas.microsoft.com/office/word/2010/wordprocessingGroup" xmlns:wpi="http://schemas.microsoft.com/office/word/2010/wordprocessingInk" xmlns:wne="http://schemas.microsoft.com/office/word/2006/wordml" xmlns:wps="http://schemas.microsoft.com/office/word/2010/wordprocessingShape" mc:Ignorable="w14 w15 w16se w16cid w16 w16cex w16sdtdh wp14">
+  <w:abstractNum w:abstractNumId="0" w15:restartNumberingAfterBreak="0">
+    <w:nsid w:val="34A00C44"/>
+    <w:multiLevelType w:val="multilevel"/>
+    <w:tmpl w:val="985ED39E"/>
+    <w:lvl w:ilvl="0">
+      <w:start w:val="1"/>
+      <w:numFmt w:val="decimal"/>
+      <w:lvlText w:val="%1."/>
+      <w:lvlJc w:val="left"/>
+      <w:pPr>
+        <w:tabs>
+          <w:tab w:val="num" w:pos="720"/>
+        </w:tabs>
+        <w:ind w:left="720" w:hanging="360"/>
+      </w:pPr>
+    </w:lvl>
+    <w:lvl w:ilvl="1" w:tentative="1">
+      <w:start w:val="1"/>
+      <w:numFmt w:val="decimal"/>
+      <w:lvlText w:val="%2."/>
+      <w:lvlJc w:val="left"/>
+      <w:pPr>
+        <w:tabs>
+          <w:tab w:val="num" w:pos="1440"/>
+        </w:tabs>
+        <w:ind w:left="1440" w:hanging="360"/>
+      </w:pPr>
+    </w:lvl>
+    <w:lvl w:ilvl="2" w:tentative="1">
+      <w:start w:val="1"/>
+      <w:numFmt w:val="decimal"/>
+      <w:lvlText w:val="%3."/>
+      <w:lvlJc w:val="left"/>
+      <w:pPr>
+        <w:tabs>
+          <w:tab w:val="num" w:pos="2160"/>
+        </w:tabs>
+        <w:ind w:left="2160" w:hanging="360"/>
+      </w:pPr>
+    </w:lvl>
+    <w:lvl w:ilvl="3" w:tentative="1">
+      <w:start w:val="1"/>
+      <w:numFmt w:val="decimal"/>
+      <w:lvlText w:val="%4."/>
+      <w:lvlJc w:val="left"/>
+      <w:pPr>
+        <w:tabs>
+          <w:tab w:val="num" w:pos="2880"/>
+        </w:tabs>
+        <w:ind w:left="2880" w:hanging="360"/>
+      </w:pPr>
+    </w:lvl>
+    <w:lvl w:ilvl="4" w:tentative="1">
+      <w:start w:val="1"/>
+      <w:numFmt w:val="decimal"/>
+      <w:lvlText w:val="%5."/>
+      <w:lvlJc w:val="left"/>
+      <w:pPr>
+        <w:tabs>
+          <w:tab w:val="num" w:pos="3600"/>
+        </w:tabs>
+        <w:ind w:left="3600" w:hanging="360"/>
+      </w:pPr>
+    </w:lvl>
+    <w:lvl w:ilvl="5" w:tentative="1">
+      <w:start w:val="1"/>
+      <w:numFmt w:val="decimal"/>
+      <w:lvlText w:val="%6."/>
+      <w:lvlJc w:val="left"/>
+      <w:pPr>
+        <w:tabs>
+          <w:tab w:val="num" w:pos="4320"/>
+        </w:tabs>
+        <w:ind w:left="4320" w:hanging="360"/>
+      </w:pPr>
+    </w:lvl>
+    <w:lvl w:ilvl="6" w:tentative="1">
+      <w:start w:val="1"/>
+      <w:numFmt w:val="decimal"/>
+      <w:lvlText w:val="%7."/>
+      <w:lvlJc w:val="left"/>
+      <w:pPr>
+        <w:tabs>
+          <w:tab w:val="num" w:pos="5040"/>
+        </w:tabs>
+        <w:ind w:left="5040" w:hanging="360"/>
+      </w:pPr>
+    </w:lvl>
+    <w:lvl w:ilvl="7" w:tentative="1">
+      <w:start w:val="1"/>
+      <w:numFmt w:val="decimal"/>
+      <w:lvlText w:val="%8."/>
+      <w:lvlJc w:val="left"/>
+      <w:pPr>
+        <w:tabs>
+          <w:tab w:val="num" w:pos="5760"/>
+        </w:tabs>
+        <w:ind w:left="5760" w:hanging="360"/>
+      </w:pPr>
+    </w:lvl>
+    <w:lvl w:ilvl="8" w:tentative="1">
+      <w:start w:val="1"/>
+      <w:numFmt w:val="decimal"/>
+      <w:lvlText w:val="%9."/>
+      <w:lvlJc w:val="left"/>
+      <w:pPr>
+        <w:tabs>
+          <w:tab w:val="num" w:pos="6480"/>
+        </w:tabs>
+        <w:ind w:left="6480" w:hanging="360"/>
+      </w:pPr>
+    </w:lvl>
+  </w:abstractNum>
+  <w:num w:numId="1">
+    <w:abstractNumId w:val="0"/>
+  </w:num>
+</w:numbering>
 </file>
 
 <file path=word/styles.xml><?xml version="1.0" encoding="utf-8"?>
@@ -10068,6 +11136,26 @@
     <w:name w:val="Normal"/>
     <w:qFormat/>
   </w:style>
+  <w:style w:type="paragraph" w:styleId="Heading1">
+    <w:name w:val="heading 1"/>
+    <w:basedOn w:val="Normal"/>
+    <w:link w:val="Heading1Char"/>
+    <w:uiPriority w:val="9"/>
+    <w:qFormat/>
+    <w:rsid w:val="00F21498"/>
+    <w:pPr>
+      <w:spacing w:before="100" w:beforeAutospacing="1" w:after="100" w:afterAutospacing="1"/>
+      <w:outlineLvl w:val="0"/>
+    </w:pPr>
+    <w:rPr>
+      <w:rFonts w:ascii="Times New Roman" w:eastAsia="Times New Roman" w:hAnsi="Times New Roman" w:cs="Times New Roman"/>
+      <w:b/>
+      <w:bCs/>
+      <w:kern w:val="36"/>
+      <w:sz w:val="48"/>
+      <w:szCs w:val="48"/>
+    </w:rPr>
+  </w:style>
   <w:style w:type="character" w:default="1" w:styleId="DefaultParagraphFont">
     <w:name w:val="Default Paragraph Font"/>
     <w:uiPriority w:val="1"/>
@@ -10105,6 +11193,86 @@
     <w:rPr>
       <w:color w:val="0000FF"/>
       <w:u w:val="single"/>
+    </w:rPr>
+  </w:style>
+  <w:style w:type="paragraph" w:styleId="Footer">
+    <w:name w:val="footer"/>
+    <w:basedOn w:val="Normal"/>
+    <w:link w:val="FooterChar"/>
+    <w:uiPriority w:val="99"/>
+    <w:unhideWhenUsed/>
+    <w:rsid w:val="003E3C63"/>
+    <w:pPr>
+      <w:tabs>
+        <w:tab w:val="center" w:pos="4680"/>
+        <w:tab w:val="right" w:pos="9360"/>
+      </w:tabs>
+    </w:pPr>
+  </w:style>
+  <w:style w:type="character" w:customStyle="1" w:styleId="FooterChar">
+    <w:name w:val="Footer Char"/>
+    <w:basedOn w:val="DefaultParagraphFont"/>
+    <w:link w:val="Footer"/>
+    <w:uiPriority w:val="99"/>
+    <w:rsid w:val="003E3C63"/>
+  </w:style>
+  <w:style w:type="character" w:styleId="PageNumber">
+    <w:name w:val="page number"/>
+    <w:basedOn w:val="DefaultParagraphFont"/>
+    <w:uiPriority w:val="99"/>
+    <w:semiHidden/>
+    <w:unhideWhenUsed/>
+    <w:rsid w:val="003E3C63"/>
+  </w:style>
+  <w:style w:type="character" w:customStyle="1" w:styleId="Heading1Char">
+    <w:name w:val="Heading 1 Char"/>
+    <w:basedOn w:val="DefaultParagraphFont"/>
+    <w:link w:val="Heading1"/>
+    <w:uiPriority w:val="9"/>
+    <w:rsid w:val="00F21498"/>
+    <w:rPr>
+      <w:rFonts w:ascii="Times New Roman" w:eastAsia="Times New Roman" w:hAnsi="Times New Roman" w:cs="Times New Roman"/>
+      <w:b/>
+      <w:bCs/>
+      <w:kern w:val="36"/>
+      <w:sz w:val="48"/>
+      <w:szCs w:val="48"/>
+    </w:rPr>
+  </w:style>
+  <w:style w:type="paragraph" w:styleId="NormalWeb">
+    <w:name w:val="Normal (Web)"/>
+    <w:basedOn w:val="Normal"/>
+    <w:uiPriority w:val="99"/>
+    <w:semiHidden/>
+    <w:unhideWhenUsed/>
+    <w:rsid w:val="00F21498"/>
+    <w:pPr>
+      <w:spacing w:before="100" w:beforeAutospacing="1" w:after="100" w:afterAutospacing="1"/>
+    </w:pPr>
+    <w:rPr>
+      <w:rFonts w:ascii="Times New Roman" w:eastAsia="Times New Roman" w:hAnsi="Times New Roman" w:cs="Times New Roman"/>
+    </w:rPr>
+  </w:style>
+  <w:style w:type="character" w:styleId="Strong">
+    <w:name w:val="Strong"/>
+    <w:basedOn w:val="DefaultParagraphFont"/>
+    <w:uiPriority w:val="22"/>
+    <w:qFormat/>
+    <w:rsid w:val="00F21498"/>
+    <w:rPr>
+      <w:b/>
+      <w:bCs/>
+    </w:rPr>
+  </w:style>
+  <w:style w:type="character" w:styleId="Emphasis">
+    <w:name w:val="Emphasis"/>
+    <w:basedOn w:val="DefaultParagraphFont"/>
+    <w:uiPriority w:val="20"/>
+    <w:qFormat/>
+    <w:rsid w:val="00F21498"/>
+    <w:rPr>
+      <w:i/>
+      <w:iCs/>
     </w:rPr>
   </w:style>
 </w:styles>

</xml_diff>

<commit_message>
Summary to this point. Then moving on to verticles... Update vertx_projects_high_level_asynchronous_and_reactive_java.docx
</commit_message>
<xml_diff>
--- a/other_insights_in_vertx/vertx_projects_high_level_asynchronous_and_reactive_java.docx
+++ b/other_insights_in_vertx/vertx_projects_high_level_asynchronous_and_reactive_java.docx
@@ -5541,7 +5541,19 @@
         <w:rPr>
           <w:rFonts w:ascii="Arial" w:hAnsi="Arial" w:cs="Arial"/>
         </w:rPr>
-        <w:t xml:space="preserve"> for some fintech backend that had processed in excess of $40million by the time it was been considered for an acquisition discussion. And at the point, the final part of the negotiation(s) was left to my C.E.O to take over.</w:t>
+        <w:t xml:space="preserve"> for some fintech backend that had processed in excess of $40million by the time it was been considered for an acquisition</w:t>
+      </w:r>
+      <w:r>
+        <w:rPr>
+          <w:rFonts w:ascii="Arial" w:hAnsi="Arial" w:cs="Arial"/>
+        </w:rPr>
+        <w:t xml:space="preserve"> deal/</w:t>
+      </w:r>
+      <w:r>
+        <w:rPr>
+          <w:rFonts w:ascii="Arial" w:hAnsi="Arial" w:cs="Arial"/>
+        </w:rPr>
+        <w:t>discussion. And at the point, the final part of the negotiation(s) was left to my C.E.O to take over.</w:t>
       </w:r>
     </w:p>
     <w:p>
@@ -9114,14 +9126,7 @@
           <w:rFonts w:ascii="Arial" w:hAnsi="Arial" w:cs="Arial"/>
           <w:color w:val="70AD47" w:themeColor="accent6"/>
         </w:rPr>
-        <w:t xml:space="preserve">$ </w:t>
-      </w:r>
-      <w:r>
-        <w:rPr>
-          <w:rFonts w:ascii="Arial" w:hAnsi="Arial" w:cs="Arial"/>
-          <w:color w:val="70AD47" w:themeColor="accent6"/>
-        </w:rPr>
-        <w:t>java -jar target/starter-1.0.0-SNAPSHOT.jar</w:t>
+        <w:t>$ java -jar target/starter-1.0.0-SNAPSHOT.jar</w:t>
       </w:r>
     </w:p>
     <w:p>
@@ -10455,6 +10460,587 @@
         </w:drawing>
       </w:r>
     </w:p>
+    <w:p>
+      <w:pPr>
+        <w:autoSpaceDE w:val="0"/>
+        <w:autoSpaceDN w:val="0"/>
+        <w:adjustRightInd w:val="0"/>
+        <w:rPr>
+          <w:rFonts w:ascii="Arial" w:hAnsi="Arial" w:cs="Arial"/>
+          <w:color w:val="5B9BD5" w:themeColor="accent5"/>
+          <w:sz w:val="16"/>
+          <w:szCs w:val="16"/>
+        </w:rPr>
+      </w:pPr>
+    </w:p>
+    <w:p>
+      <w:pPr>
+        <w:autoSpaceDE w:val="0"/>
+        <w:autoSpaceDN w:val="0"/>
+        <w:adjustRightInd w:val="0"/>
+        <w:rPr>
+          <w:rFonts w:ascii="Arial" w:hAnsi="Arial" w:cs="Arial"/>
+          <w:color w:val="5B9BD5" w:themeColor="accent5"/>
+          <w:sz w:val="16"/>
+          <w:szCs w:val="16"/>
+        </w:rPr>
+      </w:pPr>
+    </w:p>
+    <w:p>
+      <w:pPr>
+        <w:autoSpaceDE w:val="0"/>
+        <w:autoSpaceDN w:val="0"/>
+        <w:adjustRightInd w:val="0"/>
+        <w:rPr>
+          <w:rFonts w:ascii="Arial" w:hAnsi="Arial" w:cs="Arial"/>
+          <w:color w:val="000000" w:themeColor="text1"/>
+        </w:rPr>
+      </w:pPr>
+    </w:p>
+    <w:p>
+      <w:pPr>
+        <w:autoSpaceDE w:val="0"/>
+        <w:autoSpaceDN w:val="0"/>
+        <w:adjustRightInd w:val="0"/>
+        <w:rPr>
+          <w:rFonts w:ascii="Arial" w:hAnsi="Arial" w:cs="Arial"/>
+          <w:color w:val="000000" w:themeColor="text1"/>
+        </w:rPr>
+      </w:pPr>
+      <w:r>
+        <w:rPr>
+          <w:rFonts w:ascii="Arial" w:hAnsi="Arial" w:cs="Arial"/>
+          <w:color w:val="000000" w:themeColor="text1"/>
+        </w:rPr>
+        <w:lastRenderedPageBreak/>
+        <w:t xml:space="preserve">Alternative to </w:t>
+      </w:r>
+      <w:proofErr w:type="spellStart"/>
+      <w:r>
+        <w:rPr>
+          <w:rFonts w:ascii="Arial" w:hAnsi="Arial" w:cs="Arial"/>
+          <w:color w:val="000000" w:themeColor="text1"/>
+        </w:rPr>
+        <w:t>Vert.x</w:t>
+      </w:r>
+      <w:proofErr w:type="spellEnd"/>
+      <w:r>
+        <w:rPr>
+          <w:rFonts w:ascii="Arial" w:hAnsi="Arial" w:cs="Arial"/>
+          <w:color w:val="000000" w:themeColor="text1"/>
+        </w:rPr>
+        <w:t xml:space="preserve"> for asynchronous and reactive </w:t>
+      </w:r>
+      <w:proofErr w:type="gramStart"/>
+      <w:r>
+        <w:rPr>
+          <w:rFonts w:ascii="Arial" w:hAnsi="Arial" w:cs="Arial"/>
+          <w:color w:val="000000" w:themeColor="text1"/>
+        </w:rPr>
+        <w:t>programming :</w:t>
+      </w:r>
+      <w:proofErr w:type="gramEnd"/>
+      <w:r>
+        <w:rPr>
+          <w:rFonts w:ascii="Arial" w:hAnsi="Arial" w:cs="Arial"/>
+          <w:color w:val="000000" w:themeColor="text1"/>
+        </w:rPr>
+        <w:t xml:space="preserve"> </w:t>
+      </w:r>
+    </w:p>
+    <w:p>
+      <w:pPr>
+        <w:pStyle w:val="ListParagraph"/>
+        <w:numPr>
+          <w:ilvl w:val="0"/>
+          <w:numId w:val="2"/>
+        </w:numPr>
+        <w:autoSpaceDE w:val="0"/>
+        <w:autoSpaceDN w:val="0"/>
+        <w:adjustRightInd w:val="0"/>
+        <w:rPr>
+          <w:rFonts w:ascii="Arial" w:hAnsi="Arial" w:cs="Arial"/>
+          <w:color w:val="000000" w:themeColor="text1"/>
+        </w:rPr>
+      </w:pPr>
+      <w:r>
+        <w:rPr>
+          <w:rFonts w:ascii="Arial" w:hAnsi="Arial" w:cs="Arial"/>
+          <w:color w:val="000000" w:themeColor="text1"/>
+        </w:rPr>
+        <w:t>NodeJS</w:t>
+      </w:r>
+    </w:p>
+    <w:p>
+      <w:pPr>
+        <w:pStyle w:val="ListParagraph"/>
+        <w:numPr>
+          <w:ilvl w:val="0"/>
+          <w:numId w:val="2"/>
+        </w:numPr>
+        <w:autoSpaceDE w:val="0"/>
+        <w:autoSpaceDN w:val="0"/>
+        <w:adjustRightInd w:val="0"/>
+        <w:rPr>
+          <w:rFonts w:ascii="Arial" w:hAnsi="Arial" w:cs="Arial"/>
+          <w:color w:val="000000" w:themeColor="text1"/>
+        </w:rPr>
+      </w:pPr>
+      <w:proofErr w:type="spellStart"/>
+      <w:r>
+        <w:rPr>
+          <w:rFonts w:ascii="Arial" w:hAnsi="Arial" w:cs="Arial"/>
+          <w:color w:val="000000" w:themeColor="text1"/>
+        </w:rPr>
+        <w:t>Akka</w:t>
+      </w:r>
+      <w:proofErr w:type="spellEnd"/>
+    </w:p>
+    <w:p>
+      <w:pPr>
+        <w:pStyle w:val="ListParagraph"/>
+        <w:numPr>
+          <w:ilvl w:val="0"/>
+          <w:numId w:val="2"/>
+        </w:numPr>
+        <w:autoSpaceDE w:val="0"/>
+        <w:autoSpaceDN w:val="0"/>
+        <w:adjustRightInd w:val="0"/>
+        <w:rPr>
+          <w:rFonts w:ascii="Arial" w:hAnsi="Arial" w:cs="Arial"/>
+          <w:color w:val="000000" w:themeColor="text1"/>
+        </w:rPr>
+      </w:pPr>
+      <w:r>
+        <w:rPr>
+          <w:rFonts w:ascii="Arial" w:hAnsi="Arial" w:cs="Arial"/>
+          <w:color w:val="000000" w:themeColor="text1"/>
+        </w:rPr>
+        <w:t>Spring Framework</w:t>
+      </w:r>
+    </w:p>
+    <w:p>
+      <w:pPr>
+        <w:pStyle w:val="ListParagraph"/>
+        <w:numPr>
+          <w:ilvl w:val="0"/>
+          <w:numId w:val="2"/>
+        </w:numPr>
+        <w:autoSpaceDE w:val="0"/>
+        <w:autoSpaceDN w:val="0"/>
+        <w:adjustRightInd w:val="0"/>
+        <w:rPr>
+          <w:rFonts w:ascii="Arial" w:hAnsi="Arial" w:cs="Arial"/>
+          <w:color w:val="000000" w:themeColor="text1"/>
+        </w:rPr>
+      </w:pPr>
+      <w:proofErr w:type="spellStart"/>
+      <w:r>
+        <w:rPr>
+          <w:rFonts w:ascii="Arial" w:hAnsi="Arial" w:cs="Arial"/>
+          <w:color w:val="000000" w:themeColor="text1"/>
+        </w:rPr>
+        <w:t>Quarkus</w:t>
+      </w:r>
+      <w:proofErr w:type="spellEnd"/>
+    </w:p>
+    <w:p>
+      <w:pPr>
+        <w:pStyle w:val="ListParagraph"/>
+        <w:numPr>
+          <w:ilvl w:val="0"/>
+          <w:numId w:val="2"/>
+        </w:numPr>
+        <w:autoSpaceDE w:val="0"/>
+        <w:autoSpaceDN w:val="0"/>
+        <w:adjustRightInd w:val="0"/>
+        <w:rPr>
+          <w:rFonts w:ascii="Arial" w:hAnsi="Arial" w:cs="Arial"/>
+          <w:color w:val="000000" w:themeColor="text1"/>
+        </w:rPr>
+      </w:pPr>
+      <w:proofErr w:type="spellStart"/>
+      <w:r>
+        <w:rPr>
+          <w:rFonts w:ascii="Arial" w:hAnsi="Arial" w:cs="Arial"/>
+          <w:color w:val="000000" w:themeColor="text1"/>
+        </w:rPr>
+        <w:t>Netty</w:t>
+      </w:r>
+      <w:proofErr w:type="spellEnd"/>
+    </w:p>
+    <w:p>
+      <w:pPr>
+        <w:pStyle w:val="ListParagraph"/>
+        <w:numPr>
+          <w:ilvl w:val="0"/>
+          <w:numId w:val="2"/>
+        </w:numPr>
+        <w:autoSpaceDE w:val="0"/>
+        <w:autoSpaceDN w:val="0"/>
+        <w:adjustRightInd w:val="0"/>
+        <w:rPr>
+          <w:rFonts w:ascii="Arial" w:hAnsi="Arial" w:cs="Arial"/>
+          <w:color w:val="000000" w:themeColor="text1"/>
+        </w:rPr>
+      </w:pPr>
+      <w:r>
+        <w:rPr>
+          <w:rFonts w:ascii="Arial" w:hAnsi="Arial" w:cs="Arial"/>
+          <w:color w:val="000000" w:themeColor="text1"/>
+        </w:rPr>
+        <w:t>Scripting languages</w:t>
+      </w:r>
+    </w:p>
+    <w:p>
+      <w:pPr>
+        <w:pStyle w:val="ListParagraph"/>
+        <w:numPr>
+          <w:ilvl w:val="0"/>
+          <w:numId w:val="2"/>
+        </w:numPr>
+        <w:autoSpaceDE w:val="0"/>
+        <w:autoSpaceDN w:val="0"/>
+        <w:adjustRightInd w:val="0"/>
+        <w:rPr>
+          <w:rFonts w:ascii="Arial" w:hAnsi="Arial" w:cs="Arial"/>
+          <w:color w:val="000000" w:themeColor="text1"/>
+        </w:rPr>
+      </w:pPr>
+      <w:r>
+        <w:rPr>
+          <w:rFonts w:ascii="Arial" w:hAnsi="Arial" w:cs="Arial"/>
+          <w:color w:val="000000" w:themeColor="text1"/>
+        </w:rPr>
+        <w:t>Native languages</w:t>
+      </w:r>
+    </w:p>
+    <w:p>
+      <w:pPr>
+        <w:autoSpaceDE w:val="0"/>
+        <w:autoSpaceDN w:val="0"/>
+        <w:adjustRightInd w:val="0"/>
+        <w:rPr>
+          <w:rFonts w:ascii="Arial" w:hAnsi="Arial" w:cs="Arial"/>
+          <w:color w:val="000000" w:themeColor="text1"/>
+        </w:rPr>
+      </w:pPr>
+    </w:p>
+    <w:p>
+      <w:pPr>
+        <w:autoSpaceDE w:val="0"/>
+        <w:autoSpaceDN w:val="0"/>
+        <w:adjustRightInd w:val="0"/>
+        <w:rPr>
+          <w:rFonts w:ascii="Arial" w:hAnsi="Arial" w:cs="Arial"/>
+          <w:color w:val="000000" w:themeColor="text1"/>
+        </w:rPr>
+      </w:pPr>
+    </w:p>
+    <w:p>
+      <w:pPr>
+        <w:autoSpaceDE w:val="0"/>
+        <w:autoSpaceDN w:val="0"/>
+        <w:adjustRightInd w:val="0"/>
+        <w:rPr>
+          <w:rFonts w:ascii="Arial" w:hAnsi="Arial" w:cs="Arial"/>
+          <w:color w:val="000000" w:themeColor="text1"/>
+        </w:rPr>
+      </w:pPr>
+      <w:proofErr w:type="spellStart"/>
+      <w:r>
+        <w:rPr>
+          <w:rFonts w:ascii="Arial" w:hAnsi="Arial" w:cs="Arial"/>
+          <w:color w:val="000000" w:themeColor="text1"/>
+        </w:rPr>
+        <w:t>Vert.x</w:t>
+      </w:r>
+      <w:proofErr w:type="spellEnd"/>
+      <w:r>
+        <w:rPr>
+          <w:rFonts w:ascii="Arial" w:hAnsi="Arial" w:cs="Arial"/>
+          <w:color w:val="000000" w:themeColor="text1"/>
+        </w:rPr>
+        <w:t xml:space="preserve"> is the best compared to all the above in so many ways, thanks to the JVM to its advantage. Some of the other options above might have their own benefits in various ways meanwhile for a high performant production system, </w:t>
+      </w:r>
+      <w:proofErr w:type="spellStart"/>
+      <w:r>
+        <w:rPr>
+          <w:rFonts w:ascii="Arial" w:hAnsi="Arial" w:cs="Arial"/>
+          <w:color w:val="000000" w:themeColor="text1"/>
+        </w:rPr>
+        <w:t>Vertx</w:t>
+      </w:r>
+      <w:proofErr w:type="spellEnd"/>
+      <w:r>
+        <w:rPr>
+          <w:rFonts w:ascii="Arial" w:hAnsi="Arial" w:cs="Arial"/>
+          <w:color w:val="000000" w:themeColor="text1"/>
+        </w:rPr>
+        <w:t xml:space="preserve"> would always win in over 82% of the key metrics been checked against.</w:t>
+      </w:r>
+    </w:p>
+    <w:p>
+      <w:pPr>
+        <w:autoSpaceDE w:val="0"/>
+        <w:autoSpaceDN w:val="0"/>
+        <w:adjustRightInd w:val="0"/>
+        <w:rPr>
+          <w:rFonts w:ascii="Arial" w:hAnsi="Arial" w:cs="Arial"/>
+          <w:color w:val="000000" w:themeColor="text1"/>
+        </w:rPr>
+      </w:pPr>
+    </w:p>
+    <w:p>
+      <w:pPr>
+        <w:autoSpaceDE w:val="0"/>
+        <w:autoSpaceDN w:val="0"/>
+        <w:adjustRightInd w:val="0"/>
+        <w:rPr>
+          <w:rFonts w:ascii="Arial" w:hAnsi="Arial" w:cs="Arial"/>
+          <w:color w:val="000000" w:themeColor="text1"/>
+        </w:rPr>
+      </w:pPr>
+    </w:p>
+    <w:p>
+      <w:pPr>
+        <w:autoSpaceDE w:val="0"/>
+        <w:autoSpaceDN w:val="0"/>
+        <w:adjustRightInd w:val="0"/>
+        <w:rPr>
+          <w:rFonts w:ascii="Arial" w:hAnsi="Arial" w:cs="Arial"/>
+          <w:color w:val="000000" w:themeColor="text1"/>
+        </w:rPr>
+      </w:pPr>
+      <w:r>
+        <w:rPr>
+          <w:rFonts w:ascii="Arial" w:hAnsi="Arial" w:cs="Arial"/>
+          <w:color w:val="000000" w:themeColor="text1"/>
+        </w:rPr>
+        <w:t xml:space="preserve">Summary to this </w:t>
+      </w:r>
+      <w:proofErr w:type="gramStart"/>
+      <w:r>
+        <w:rPr>
+          <w:rFonts w:ascii="Arial" w:hAnsi="Arial" w:cs="Arial"/>
+          <w:color w:val="000000" w:themeColor="text1"/>
+        </w:rPr>
+        <w:t>point :</w:t>
+      </w:r>
+      <w:proofErr w:type="gramEnd"/>
+      <w:r>
+        <w:rPr>
+          <w:rFonts w:ascii="Arial" w:hAnsi="Arial" w:cs="Arial"/>
+          <w:color w:val="000000" w:themeColor="text1"/>
+        </w:rPr>
+        <w:t xml:space="preserve"> </w:t>
+      </w:r>
+    </w:p>
+    <w:p>
+      <w:pPr>
+        <w:autoSpaceDE w:val="0"/>
+        <w:autoSpaceDN w:val="0"/>
+        <w:adjustRightInd w:val="0"/>
+        <w:rPr>
+          <w:rFonts w:ascii="Arial" w:hAnsi="Arial" w:cs="Arial"/>
+          <w:color w:val="000000" w:themeColor="text1"/>
+        </w:rPr>
+      </w:pPr>
+    </w:p>
+    <w:p>
+      <w:pPr>
+        <w:pStyle w:val="ListParagraph"/>
+        <w:numPr>
+          <w:ilvl w:val="0"/>
+          <w:numId w:val="3"/>
+        </w:numPr>
+        <w:autoSpaceDE w:val="0"/>
+        <w:autoSpaceDN w:val="0"/>
+        <w:adjustRightInd w:val="0"/>
+        <w:rPr>
+          <w:rFonts w:ascii="Arial" w:hAnsi="Arial" w:cs="Arial"/>
+          <w:color w:val="000000" w:themeColor="text1"/>
+        </w:rPr>
+      </w:pPr>
+      <w:r>
+        <w:rPr>
+          <w:rFonts w:ascii="Arial" w:hAnsi="Arial" w:cs="Arial"/>
+          <w:color w:val="000000" w:themeColor="text1"/>
+        </w:rPr>
+        <w:t>Asynchronous programming allows you to handle multiple multiplex networked connections on a single thread.</w:t>
+      </w:r>
+    </w:p>
+    <w:p>
+      <w:pPr>
+        <w:pStyle w:val="ListParagraph"/>
+        <w:numPr>
+          <w:ilvl w:val="0"/>
+          <w:numId w:val="3"/>
+        </w:numPr>
+        <w:autoSpaceDE w:val="0"/>
+        <w:autoSpaceDN w:val="0"/>
+        <w:adjustRightInd w:val="0"/>
+        <w:rPr>
+          <w:rFonts w:ascii="Arial" w:hAnsi="Arial" w:cs="Arial"/>
+          <w:color w:val="000000" w:themeColor="text1"/>
+        </w:rPr>
+      </w:pPr>
+      <w:r>
+        <w:rPr>
+          <w:rFonts w:ascii="Arial" w:hAnsi="Arial" w:cs="Arial"/>
+          <w:color w:val="000000" w:themeColor="text1"/>
+        </w:rPr>
+        <w:t>Handling or managing non-blocking I/O is more complex than the equivalent imperative code base on blocking I/O, even for simple protocols.</w:t>
+      </w:r>
+    </w:p>
+    <w:p>
+      <w:pPr>
+        <w:pStyle w:val="ListParagraph"/>
+        <w:numPr>
+          <w:ilvl w:val="0"/>
+          <w:numId w:val="3"/>
+        </w:numPr>
+        <w:autoSpaceDE w:val="0"/>
+        <w:autoSpaceDN w:val="0"/>
+        <w:adjustRightInd w:val="0"/>
+        <w:rPr>
+          <w:rFonts w:ascii="Arial" w:hAnsi="Arial" w:cs="Arial"/>
+          <w:color w:val="000000" w:themeColor="text1"/>
+        </w:rPr>
+      </w:pPr>
+      <w:r>
+        <w:rPr>
+          <w:rFonts w:ascii="Arial" w:hAnsi="Arial" w:cs="Arial"/>
+          <w:color w:val="000000" w:themeColor="text1"/>
+        </w:rPr>
+        <w:t>Asynchronous event processing is simplified by the event loop and the reactor pattern.</w:t>
+      </w:r>
+    </w:p>
+    <w:p>
+      <w:pPr>
+        <w:pStyle w:val="ListParagraph"/>
+        <w:numPr>
+          <w:ilvl w:val="0"/>
+          <w:numId w:val="3"/>
+        </w:numPr>
+        <w:autoSpaceDE w:val="0"/>
+        <w:autoSpaceDN w:val="0"/>
+        <w:adjustRightInd w:val="0"/>
+        <w:rPr>
+          <w:rFonts w:ascii="Arial" w:hAnsi="Arial" w:cs="Arial"/>
+          <w:color w:val="000000" w:themeColor="text1"/>
+        </w:rPr>
+      </w:pPr>
+      <w:r>
+        <w:rPr>
+          <w:rFonts w:ascii="Arial" w:hAnsi="Arial" w:cs="Arial"/>
+          <w:color w:val="000000" w:themeColor="text1"/>
+        </w:rPr>
+        <w:t>Despite the demanding workloads and failures, a reactive system is both scalable and resilient, producing responses with consistent latencies.</w:t>
+      </w:r>
+    </w:p>
+    <w:p>
+      <w:pPr>
+        <w:pStyle w:val="ListParagraph"/>
+        <w:numPr>
+          <w:ilvl w:val="0"/>
+          <w:numId w:val="3"/>
+        </w:numPr>
+        <w:autoSpaceDE w:val="0"/>
+        <w:autoSpaceDN w:val="0"/>
+        <w:adjustRightInd w:val="0"/>
+        <w:rPr>
+          <w:rFonts w:ascii="Arial" w:hAnsi="Arial" w:cs="Arial"/>
+          <w:color w:val="000000" w:themeColor="text1"/>
+        </w:rPr>
+      </w:pPr>
+      <w:proofErr w:type="spellStart"/>
+      <w:r>
+        <w:rPr>
+          <w:rFonts w:ascii="Arial" w:hAnsi="Arial" w:cs="Arial"/>
+          <w:color w:val="000000" w:themeColor="text1"/>
+        </w:rPr>
+        <w:t>Vert.x</w:t>
+      </w:r>
+      <w:proofErr w:type="spellEnd"/>
+      <w:r>
+        <w:rPr>
+          <w:rFonts w:ascii="Arial" w:hAnsi="Arial" w:cs="Arial"/>
+          <w:color w:val="000000" w:themeColor="text1"/>
+        </w:rPr>
+        <w:t xml:space="preserve"> is an efficient and approachable toolkit for writing asynchronous and reactive applications on the JVM.</w:t>
+      </w:r>
+    </w:p>
+    <w:p>
+      <w:pPr>
+        <w:autoSpaceDE w:val="0"/>
+        <w:autoSpaceDN w:val="0"/>
+        <w:adjustRightInd w:val="0"/>
+        <w:rPr>
+          <w:rFonts w:ascii="Arial" w:hAnsi="Arial" w:cs="Arial"/>
+          <w:color w:val="000000" w:themeColor="text1"/>
+        </w:rPr>
+      </w:pPr>
+    </w:p>
+    <w:p>
+      <w:pPr>
+        <w:autoSpaceDE w:val="0"/>
+        <w:autoSpaceDN w:val="0"/>
+        <w:adjustRightInd w:val="0"/>
+        <w:rPr>
+          <w:rFonts w:ascii="Arial" w:hAnsi="Arial" w:cs="Arial"/>
+          <w:color w:val="000000" w:themeColor="text1"/>
+        </w:rPr>
+      </w:pPr>
+    </w:p>
+    <w:p>
+      <w:pPr>
+        <w:autoSpaceDE w:val="0"/>
+        <w:autoSpaceDN w:val="0"/>
+        <w:adjustRightInd w:val="0"/>
+        <w:rPr>
+          <w:rFonts w:ascii="Arial" w:hAnsi="Arial" w:cs="Arial"/>
+          <w:color w:val="000000" w:themeColor="text1"/>
+        </w:rPr>
+      </w:pPr>
+    </w:p>
+    <w:p>
+      <w:pPr>
+        <w:autoSpaceDE w:val="0"/>
+        <w:autoSpaceDN w:val="0"/>
+        <w:adjustRightInd w:val="0"/>
+        <w:rPr>
+          <w:rFonts w:ascii="Arial" w:hAnsi="Arial" w:cs="Arial"/>
+          <w:b/>
+          <w:bCs/>
+          <w:color w:val="000000" w:themeColor="text1"/>
+          <w:u w:val="single"/>
+        </w:rPr>
+      </w:pPr>
+      <w:proofErr w:type="spellStart"/>
+      <w:r>
+        <w:rPr>
+          <w:rFonts w:ascii="Arial" w:hAnsi="Arial" w:cs="Arial"/>
+          <w:b/>
+          <w:bCs/>
+          <w:color w:val="000000" w:themeColor="text1"/>
+          <w:u w:val="single"/>
+        </w:rPr>
+        <w:t>Verticles</w:t>
+      </w:r>
+      <w:proofErr w:type="spellEnd"/>
+    </w:p>
+    <w:p>
+      <w:pPr>
+        <w:autoSpaceDE w:val="0"/>
+        <w:autoSpaceDN w:val="0"/>
+        <w:adjustRightInd w:val="0"/>
+        <w:rPr>
+          <w:rFonts w:ascii="Arial" w:hAnsi="Arial" w:cs="Arial"/>
+          <w:color w:val="000000" w:themeColor="text1"/>
+        </w:rPr>
+      </w:pPr>
+    </w:p>
     <w:sectPr>
       <w:pgSz w:w="12240" w:h="15840"/>
       <w:pgMar w:top="1440" w:right="1440" w:bottom="1440" w:left="1440" w:header="720" w:footer="720" w:gutter="0"/>
@@ -10497,6 +11083,11 @@
         <w:docPartUnique/>
       </w:docPartObj>
     </w:sdtPr>
+    <w:sdtEndPr>
+      <w:rPr>
+        <w:rStyle w:val="PageNumber"/>
+      </w:rPr>
+    </w:sdtEndPr>
     <w:sdtContent>
       <w:p>
         <w:pPr>
@@ -10549,6 +11140,11 @@
         <w:docPartUnique/>
       </w:docPartObj>
     </w:sdtPr>
+    <w:sdtEndPr>
+      <w:rPr>
+        <w:rStyle w:val="PageNumber"/>
+      </w:rPr>
+    </w:sdtEndPr>
     <w:sdtContent>
       <w:p>
         <w:pPr>
@@ -10623,6 +11219,95 @@
 <file path=word/numbering.xml><?xml version="1.0" encoding="utf-8"?>
 <w:numbering xmlns:wpc="http://schemas.microsoft.com/office/word/2010/wordprocessingCanvas" xmlns:cx="http://schemas.microsoft.com/office/drawing/2014/chartex" xmlns:cx1="http://schemas.microsoft.com/office/drawing/2015/9/8/chartex" xmlns:cx2="http://schemas.microsoft.com/office/drawing/2015/10/21/chartex" xmlns:cx3="http://schemas.microsoft.com/office/drawing/2016/5/9/chartex" xmlns:cx4="http://schemas.microsoft.com/office/drawing/2016/5/10/chartex" xmlns:cx5="http://schemas.microsoft.com/office/drawing/2016/5/11/chartex" xmlns:cx6="http://schemas.microsoft.com/office/drawing/2016/5/12/chartex" xmlns:cx7="http://schemas.microsoft.com/office/drawing/2016/5/13/chartex" xmlns:cx8="http://schemas.microsoft.com/office/drawing/2016/5/14/chartex" xmlns:mc="http://schemas.openxmlformats.org/markup-compatibility/2006" xmlns:aink="http://schemas.microsoft.com/office/drawing/2016/ink" xmlns:am3d="http://schemas.microsoft.com/office/drawing/2017/model3d" xmlns:o="urn:schemas-microsoft-com:office:office" xmlns:r="http://schemas.openxmlformats.org/officeDocument/2006/relationships" xmlns:m="http://schemas.openxmlformats.org/officeDocument/2006/math" xmlns:v="urn:schemas-microsoft-com:vml" xmlns:wp14="http://schemas.microsoft.com/office/word/2010/wordprocessingDrawing" xmlns:wp="http://schemas.openxmlformats.org/drawingml/2006/wordprocessingDrawing" xmlns:w10="urn:schemas-microsoft-com:office:word" xmlns:w="http://schemas.openxmlformats.org/wordprocessingml/2006/main" xmlns:w14="http://schemas.microsoft.com/office/word/2010/wordml" xmlns:w15="http://schemas.microsoft.com/office/word/2012/wordml" xmlns:w16cex="http://schemas.microsoft.com/office/word/2018/wordml/cex" xmlns:w16cid="http://schemas.microsoft.com/office/word/2016/wordml/cid" xmlns:w16="http://schemas.microsoft.com/office/word/2018/wordml" xmlns:w16sdtdh="http://schemas.microsoft.com/office/word/2020/wordml/sdtdatahash" xmlns:w16se="http://schemas.microsoft.com/office/word/2015/wordml/symex" xmlns:wpg="http://schemas.microsoft.com/office/word/2010/wordprocessingGroup" xmlns:wpi="http://schemas.microsoft.com/office/word/2010/wordprocessingInk" xmlns:wne="http://schemas.microsoft.com/office/word/2006/wordml" xmlns:wps="http://schemas.microsoft.com/office/word/2010/wordprocessingShape" mc:Ignorable="w14 w15 w16se w16cid w16 w16cex w16sdtdh wp14">
   <w:abstractNum w:abstractNumId="0" w15:restartNumberingAfterBreak="0">
+    <w:nsid w:val="2CAD33B0"/>
+    <w:multiLevelType w:val="hybridMultilevel"/>
+    <w:tmpl w:val="1136C2C4"/>
+    <w:lvl w:ilvl="0" w:tplc="0409000F">
+      <w:start w:val="1"/>
+      <w:numFmt w:val="decimal"/>
+      <w:lvlText w:val="%1."/>
+      <w:lvlJc w:val="left"/>
+      <w:pPr>
+        <w:ind w:left="720" w:hanging="360"/>
+      </w:pPr>
+      <w:rPr>
+        <w:rFonts w:hint="default"/>
+      </w:rPr>
+    </w:lvl>
+    <w:lvl w:ilvl="1" w:tplc="04090019" w:tentative="1">
+      <w:start w:val="1"/>
+      <w:numFmt w:val="lowerLetter"/>
+      <w:lvlText w:val="%2."/>
+      <w:lvlJc w:val="left"/>
+      <w:pPr>
+        <w:ind w:left="1440" w:hanging="360"/>
+      </w:pPr>
+    </w:lvl>
+    <w:lvl w:ilvl="2" w:tplc="0409001B" w:tentative="1">
+      <w:start w:val="1"/>
+      <w:numFmt w:val="lowerRoman"/>
+      <w:lvlText w:val="%3."/>
+      <w:lvlJc w:val="right"/>
+      <w:pPr>
+        <w:ind w:left="2160" w:hanging="180"/>
+      </w:pPr>
+    </w:lvl>
+    <w:lvl w:ilvl="3" w:tplc="0409000F" w:tentative="1">
+      <w:start w:val="1"/>
+      <w:numFmt w:val="decimal"/>
+      <w:lvlText w:val="%4."/>
+      <w:lvlJc w:val="left"/>
+      <w:pPr>
+        <w:ind w:left="2880" w:hanging="360"/>
+      </w:pPr>
+    </w:lvl>
+    <w:lvl w:ilvl="4" w:tplc="04090019" w:tentative="1">
+      <w:start w:val="1"/>
+      <w:numFmt w:val="lowerLetter"/>
+      <w:lvlText w:val="%5."/>
+      <w:lvlJc w:val="left"/>
+      <w:pPr>
+        <w:ind w:left="3600" w:hanging="360"/>
+      </w:pPr>
+    </w:lvl>
+    <w:lvl w:ilvl="5" w:tplc="0409001B" w:tentative="1">
+      <w:start w:val="1"/>
+      <w:numFmt w:val="lowerRoman"/>
+      <w:lvlText w:val="%6."/>
+      <w:lvlJc w:val="right"/>
+      <w:pPr>
+        <w:ind w:left="4320" w:hanging="180"/>
+      </w:pPr>
+    </w:lvl>
+    <w:lvl w:ilvl="6" w:tplc="0409000F" w:tentative="1">
+      <w:start w:val="1"/>
+      <w:numFmt w:val="decimal"/>
+      <w:lvlText w:val="%7."/>
+      <w:lvlJc w:val="left"/>
+      <w:pPr>
+        <w:ind w:left="5040" w:hanging="360"/>
+      </w:pPr>
+    </w:lvl>
+    <w:lvl w:ilvl="7" w:tplc="04090019" w:tentative="1">
+      <w:start w:val="1"/>
+      <w:numFmt w:val="lowerLetter"/>
+      <w:lvlText w:val="%8."/>
+      <w:lvlJc w:val="left"/>
+      <w:pPr>
+        <w:ind w:left="5760" w:hanging="360"/>
+      </w:pPr>
+    </w:lvl>
+    <w:lvl w:ilvl="8" w:tplc="0409001B" w:tentative="1">
+      <w:start w:val="1"/>
+      <w:numFmt w:val="lowerRoman"/>
+      <w:lvlText w:val="%9."/>
+      <w:lvlJc w:val="right"/>
+      <w:pPr>
+        <w:ind w:left="6480" w:hanging="180"/>
+      </w:pPr>
+    </w:lvl>
+  </w:abstractNum>
+  <w:abstractNum w:abstractNumId="1" w15:restartNumberingAfterBreak="0">
     <w:nsid w:val="34A00C44"/>
     <w:multiLevelType w:val="multilevel"/>
     <w:tmpl w:val="985ED39E"/>
@@ -10735,8 +11420,103 @@
       </w:pPr>
     </w:lvl>
   </w:abstractNum>
+  <w:abstractNum w:abstractNumId="2" w15:restartNumberingAfterBreak="0">
+    <w:nsid w:val="6A02177C"/>
+    <w:multiLevelType w:val="hybridMultilevel"/>
+    <w:tmpl w:val="9F90C5BC"/>
+    <w:lvl w:ilvl="0" w:tplc="0409000F">
+      <w:start w:val="1"/>
+      <w:numFmt w:val="decimal"/>
+      <w:lvlText w:val="%1."/>
+      <w:lvlJc w:val="left"/>
+      <w:pPr>
+        <w:ind w:left="720" w:hanging="360"/>
+      </w:pPr>
+      <w:rPr>
+        <w:rFonts w:hint="default"/>
+      </w:rPr>
+    </w:lvl>
+    <w:lvl w:ilvl="1" w:tplc="04090019" w:tentative="1">
+      <w:start w:val="1"/>
+      <w:numFmt w:val="lowerLetter"/>
+      <w:lvlText w:val="%2."/>
+      <w:lvlJc w:val="left"/>
+      <w:pPr>
+        <w:ind w:left="1440" w:hanging="360"/>
+      </w:pPr>
+    </w:lvl>
+    <w:lvl w:ilvl="2" w:tplc="0409001B" w:tentative="1">
+      <w:start w:val="1"/>
+      <w:numFmt w:val="lowerRoman"/>
+      <w:lvlText w:val="%3."/>
+      <w:lvlJc w:val="right"/>
+      <w:pPr>
+        <w:ind w:left="2160" w:hanging="180"/>
+      </w:pPr>
+    </w:lvl>
+    <w:lvl w:ilvl="3" w:tplc="0409000F" w:tentative="1">
+      <w:start w:val="1"/>
+      <w:numFmt w:val="decimal"/>
+      <w:lvlText w:val="%4."/>
+      <w:lvlJc w:val="left"/>
+      <w:pPr>
+        <w:ind w:left="2880" w:hanging="360"/>
+      </w:pPr>
+    </w:lvl>
+    <w:lvl w:ilvl="4" w:tplc="04090019" w:tentative="1">
+      <w:start w:val="1"/>
+      <w:numFmt w:val="lowerLetter"/>
+      <w:lvlText w:val="%5."/>
+      <w:lvlJc w:val="left"/>
+      <w:pPr>
+        <w:ind w:left="3600" w:hanging="360"/>
+      </w:pPr>
+    </w:lvl>
+    <w:lvl w:ilvl="5" w:tplc="0409001B" w:tentative="1">
+      <w:start w:val="1"/>
+      <w:numFmt w:val="lowerRoman"/>
+      <w:lvlText w:val="%6."/>
+      <w:lvlJc w:val="right"/>
+      <w:pPr>
+        <w:ind w:left="4320" w:hanging="180"/>
+      </w:pPr>
+    </w:lvl>
+    <w:lvl w:ilvl="6" w:tplc="0409000F" w:tentative="1">
+      <w:start w:val="1"/>
+      <w:numFmt w:val="decimal"/>
+      <w:lvlText w:val="%7."/>
+      <w:lvlJc w:val="left"/>
+      <w:pPr>
+        <w:ind w:left="5040" w:hanging="360"/>
+      </w:pPr>
+    </w:lvl>
+    <w:lvl w:ilvl="7" w:tplc="04090019" w:tentative="1">
+      <w:start w:val="1"/>
+      <w:numFmt w:val="lowerLetter"/>
+      <w:lvlText w:val="%8."/>
+      <w:lvlJc w:val="left"/>
+      <w:pPr>
+        <w:ind w:left="5760" w:hanging="360"/>
+      </w:pPr>
+    </w:lvl>
+    <w:lvl w:ilvl="8" w:tplc="0409001B" w:tentative="1">
+      <w:start w:val="1"/>
+      <w:numFmt w:val="lowerRoman"/>
+      <w:lvlText w:val="%9."/>
+      <w:lvlJc w:val="right"/>
+      <w:pPr>
+        <w:ind w:left="6480" w:hanging="180"/>
+      </w:pPr>
+    </w:lvl>
+  </w:abstractNum>
   <w:num w:numId="1">
+    <w:abstractNumId w:val="1"/>
+  </w:num>
+  <w:num w:numId="2">
     <w:abstractNumId w:val="0"/>
+  </w:num>
+  <w:num w:numId="3">
+    <w:abstractNumId w:val="2"/>
   </w:num>
 </w:numbering>
 </file>
@@ -11275,6 +12055,17 @@
       <w:iCs/>
     </w:rPr>
   </w:style>
+  <w:style w:type="paragraph" w:styleId="ListParagraph">
+    <w:name w:val="List Paragraph"/>
+    <w:basedOn w:val="Normal"/>
+    <w:uiPriority w:val="34"/>
+    <w:qFormat/>
+    <w:rsid w:val="00F41B8E"/>
+    <w:pPr>
+      <w:ind w:left="720"/>
+      <w:contextualSpacing/>
+    </w:pPr>
+  </w:style>
 </w:styles>
 </file>
 

</xml_diff>

<commit_message>
Update vertx_projects_high_level_asynchronous_and_reactive_java.docx, vertx-web-starter.iml, and pom.xml
</commit_message>
<xml_diff>
--- a/other_insights_in_vertx/vertx_projects_high_level_asynchronous_and_reactive_java.docx
+++ b/other_insights_in_vertx/vertx_projects_high_level_asynchronous_and_reactive_java.docx
@@ -11040,6 +11040,906 @@
           <w:color w:val="000000" w:themeColor="text1"/>
         </w:rPr>
       </w:pPr>
+      <w:r>
+        <w:rPr>
+          <w:rFonts w:ascii="Arial" w:hAnsi="Arial" w:cs="Arial"/>
+          <w:color w:val="000000" w:themeColor="text1"/>
+        </w:rPr>
+        <w:t xml:space="preserve">A </w:t>
+      </w:r>
+      <w:proofErr w:type="spellStart"/>
+      <w:r>
+        <w:rPr>
+          <w:rFonts w:ascii="Arial" w:hAnsi="Arial" w:cs="Arial"/>
+          <w:color w:val="000000" w:themeColor="text1"/>
+        </w:rPr>
+        <w:t>verticle</w:t>
+      </w:r>
+      <w:proofErr w:type="spellEnd"/>
+      <w:r>
+        <w:rPr>
+          <w:rFonts w:ascii="Arial" w:hAnsi="Arial" w:cs="Arial"/>
+          <w:color w:val="000000" w:themeColor="text1"/>
+        </w:rPr>
+        <w:t xml:space="preserve"> is the fundamental processing unit in </w:t>
+      </w:r>
+      <w:proofErr w:type="spellStart"/>
+      <w:r>
+        <w:rPr>
+          <w:rFonts w:ascii="Arial" w:hAnsi="Arial" w:cs="Arial"/>
+          <w:color w:val="000000" w:themeColor="text1"/>
+        </w:rPr>
+        <w:t>Vert.x</w:t>
+      </w:r>
+      <w:proofErr w:type="spellEnd"/>
+      <w:r>
+        <w:rPr>
+          <w:rFonts w:ascii="Arial" w:hAnsi="Arial" w:cs="Arial"/>
+          <w:color w:val="000000" w:themeColor="text1"/>
+        </w:rPr>
+        <w:t>, with a life cycle</w:t>
+      </w:r>
+      <w:r>
+        <w:rPr>
+          <w:rFonts w:ascii="Arial" w:hAnsi="Arial" w:cs="Arial"/>
+          <w:color w:val="000000" w:themeColor="text1"/>
+        </w:rPr>
+        <w:t xml:space="preserve">. The role of a </w:t>
+      </w:r>
+      <w:proofErr w:type="spellStart"/>
+      <w:r>
+        <w:rPr>
+          <w:rFonts w:ascii="Arial" w:hAnsi="Arial" w:cs="Arial"/>
+          <w:color w:val="000000" w:themeColor="text1"/>
+        </w:rPr>
+        <w:t>verticle</w:t>
+      </w:r>
+      <w:proofErr w:type="spellEnd"/>
+      <w:r>
+        <w:rPr>
+          <w:rFonts w:ascii="Arial" w:hAnsi="Arial" w:cs="Arial"/>
+          <w:color w:val="000000" w:themeColor="text1"/>
+        </w:rPr>
+        <w:t xml:space="preserve"> is fundamentally to </w:t>
+      </w:r>
+      <w:r>
+        <w:rPr>
+          <w:rFonts w:ascii="Arial" w:hAnsi="Arial" w:cs="Arial"/>
+          <w:color w:val="000000" w:themeColor="text1"/>
+        </w:rPr>
+        <w:t xml:space="preserve">envelope </w:t>
+      </w:r>
+      <w:r>
+        <w:rPr>
+          <w:rFonts w:ascii="Arial" w:hAnsi="Arial" w:cs="Arial"/>
+          <w:color w:val="000000" w:themeColor="text1"/>
+        </w:rPr>
+        <w:t xml:space="preserve">a single technical functional unit for processing events, such </w:t>
+      </w:r>
+      <w:proofErr w:type="gramStart"/>
+      <w:r>
+        <w:rPr>
+          <w:rFonts w:ascii="Arial" w:hAnsi="Arial" w:cs="Arial"/>
+          <w:color w:val="000000" w:themeColor="text1"/>
+        </w:rPr>
+        <w:t>as ;</w:t>
+      </w:r>
+      <w:proofErr w:type="gramEnd"/>
+    </w:p>
+    <w:p>
+      <w:pPr>
+        <w:autoSpaceDE w:val="0"/>
+        <w:autoSpaceDN w:val="0"/>
+        <w:adjustRightInd w:val="0"/>
+        <w:rPr>
+          <w:rFonts w:ascii="Arial" w:hAnsi="Arial" w:cs="Arial"/>
+          <w:color w:val="000000" w:themeColor="text1"/>
+        </w:rPr>
+      </w:pPr>
+    </w:p>
+    <w:p>
+      <w:pPr>
+        <w:pStyle w:val="ListParagraph"/>
+        <w:numPr>
+          <w:ilvl w:val="0"/>
+          <w:numId w:val="4"/>
+        </w:numPr>
+        <w:autoSpaceDE w:val="0"/>
+        <w:autoSpaceDN w:val="0"/>
+        <w:adjustRightInd w:val="0"/>
+        <w:rPr>
+          <w:rFonts w:ascii="Arial" w:hAnsi="Arial" w:cs="Arial"/>
+          <w:color w:val="000000" w:themeColor="text1"/>
+        </w:rPr>
+      </w:pPr>
+      <w:r>
+        <w:rPr>
+          <w:rFonts w:ascii="Arial" w:hAnsi="Arial" w:cs="Arial"/>
+          <w:color w:val="000000" w:themeColor="text1"/>
+        </w:rPr>
+        <w:t>Exposing an HTTP API</w:t>
+      </w:r>
+    </w:p>
+    <w:p>
+      <w:pPr>
+        <w:pStyle w:val="ListParagraph"/>
+        <w:numPr>
+          <w:ilvl w:val="0"/>
+          <w:numId w:val="4"/>
+        </w:numPr>
+        <w:autoSpaceDE w:val="0"/>
+        <w:autoSpaceDN w:val="0"/>
+        <w:adjustRightInd w:val="0"/>
+        <w:rPr>
+          <w:rFonts w:ascii="Arial" w:hAnsi="Arial" w:cs="Arial"/>
+          <w:color w:val="000000" w:themeColor="text1"/>
+        </w:rPr>
+      </w:pPr>
+      <w:r>
+        <w:rPr>
+          <w:rFonts w:ascii="Arial" w:hAnsi="Arial" w:cs="Arial"/>
+          <w:color w:val="000000" w:themeColor="text1"/>
+        </w:rPr>
+        <w:t>Responding to requests</w:t>
+      </w:r>
+    </w:p>
+    <w:p>
+      <w:pPr>
+        <w:pStyle w:val="ListParagraph"/>
+        <w:numPr>
+          <w:ilvl w:val="0"/>
+          <w:numId w:val="4"/>
+        </w:numPr>
+        <w:autoSpaceDE w:val="0"/>
+        <w:autoSpaceDN w:val="0"/>
+        <w:adjustRightInd w:val="0"/>
+        <w:rPr>
+          <w:rFonts w:ascii="Arial" w:hAnsi="Arial" w:cs="Arial"/>
+          <w:color w:val="000000" w:themeColor="text1"/>
+        </w:rPr>
+      </w:pPr>
+      <w:r>
+        <w:rPr>
+          <w:rFonts w:ascii="Arial" w:hAnsi="Arial" w:cs="Arial"/>
+          <w:color w:val="000000" w:themeColor="text1"/>
+        </w:rPr>
+        <w:t>Providing a repository interface on top of a database</w:t>
+      </w:r>
+    </w:p>
+    <w:p>
+      <w:pPr>
+        <w:pStyle w:val="ListParagraph"/>
+        <w:numPr>
+          <w:ilvl w:val="0"/>
+          <w:numId w:val="4"/>
+        </w:numPr>
+        <w:autoSpaceDE w:val="0"/>
+        <w:autoSpaceDN w:val="0"/>
+        <w:adjustRightInd w:val="0"/>
+        <w:rPr>
+          <w:rFonts w:ascii="Arial" w:hAnsi="Arial" w:cs="Arial"/>
+          <w:color w:val="000000" w:themeColor="text1"/>
+        </w:rPr>
+      </w:pPr>
+      <w:r>
+        <w:rPr>
+          <w:rFonts w:ascii="Arial" w:hAnsi="Arial" w:cs="Arial"/>
+          <w:color w:val="000000" w:themeColor="text1"/>
+        </w:rPr>
+        <w:t>Issuing requests to a third-party system</w:t>
+      </w:r>
+    </w:p>
+    <w:p>
+      <w:pPr>
+        <w:autoSpaceDE w:val="0"/>
+        <w:autoSpaceDN w:val="0"/>
+        <w:adjustRightInd w:val="0"/>
+        <w:rPr>
+          <w:rFonts w:ascii="Arial" w:hAnsi="Arial" w:cs="Arial"/>
+          <w:color w:val="000000" w:themeColor="text1"/>
+        </w:rPr>
+      </w:pPr>
+    </w:p>
+    <w:p>
+      <w:pPr>
+        <w:autoSpaceDE w:val="0"/>
+        <w:autoSpaceDN w:val="0"/>
+        <w:adjustRightInd w:val="0"/>
+        <w:rPr>
+          <w:rFonts w:ascii="Arial" w:hAnsi="Arial" w:cs="Arial"/>
+          <w:color w:val="000000" w:themeColor="text1"/>
+        </w:rPr>
+      </w:pPr>
+    </w:p>
+    <w:p>
+      <w:pPr>
+        <w:autoSpaceDE w:val="0"/>
+        <w:autoSpaceDN w:val="0"/>
+        <w:adjustRightInd w:val="0"/>
+        <w:rPr>
+          <w:rFonts w:ascii="Arial" w:hAnsi="Arial" w:cs="Arial"/>
+          <w:color w:val="000000" w:themeColor="text1"/>
+        </w:rPr>
+      </w:pPr>
+      <w:r>
+        <w:rPr>
+          <w:rFonts w:ascii="Arial" w:hAnsi="Arial" w:cs="Arial"/>
+          <w:color w:val="000000" w:themeColor="text1"/>
+        </w:rPr>
+        <w:t xml:space="preserve">Characteristics of </w:t>
+      </w:r>
+      <w:proofErr w:type="spellStart"/>
+      <w:proofErr w:type="gramStart"/>
+      <w:r>
+        <w:rPr>
+          <w:rFonts w:ascii="Arial" w:hAnsi="Arial" w:cs="Arial"/>
+          <w:color w:val="000000" w:themeColor="text1"/>
+        </w:rPr>
+        <w:t>Verticles</w:t>
+      </w:r>
+      <w:proofErr w:type="spellEnd"/>
+      <w:r>
+        <w:rPr>
+          <w:rFonts w:ascii="Arial" w:hAnsi="Arial" w:cs="Arial"/>
+          <w:color w:val="000000" w:themeColor="text1"/>
+        </w:rPr>
+        <w:t xml:space="preserve"> :</w:t>
+      </w:r>
+      <w:proofErr w:type="gramEnd"/>
+      <w:r>
+        <w:rPr>
+          <w:rFonts w:ascii="Arial" w:hAnsi="Arial" w:cs="Arial"/>
+          <w:color w:val="000000" w:themeColor="text1"/>
+        </w:rPr>
+        <w:t xml:space="preserve"> </w:t>
+      </w:r>
+    </w:p>
+    <w:p>
+      <w:pPr>
+        <w:pStyle w:val="ListParagraph"/>
+        <w:numPr>
+          <w:ilvl w:val="0"/>
+          <w:numId w:val="5"/>
+        </w:numPr>
+        <w:autoSpaceDE w:val="0"/>
+        <w:autoSpaceDN w:val="0"/>
+        <w:adjustRightInd w:val="0"/>
+        <w:rPr>
+          <w:rFonts w:ascii="Arial" w:hAnsi="Arial" w:cs="Arial"/>
+          <w:color w:val="000000" w:themeColor="text1"/>
+        </w:rPr>
+      </w:pPr>
+      <w:proofErr w:type="spellStart"/>
+      <w:r>
+        <w:rPr>
+          <w:rFonts w:ascii="Arial" w:hAnsi="Arial" w:cs="Arial"/>
+          <w:color w:val="000000" w:themeColor="text1"/>
+        </w:rPr>
+        <w:t>Verticles</w:t>
+      </w:r>
+      <w:proofErr w:type="spellEnd"/>
+      <w:r>
+        <w:rPr>
+          <w:rFonts w:ascii="Arial" w:hAnsi="Arial" w:cs="Arial"/>
+          <w:color w:val="000000" w:themeColor="text1"/>
+        </w:rPr>
+        <w:t xml:space="preserve"> exclusively can communicate with other entities by sending and responding to messages.</w:t>
+      </w:r>
+    </w:p>
+    <w:p>
+      <w:pPr>
+        <w:pStyle w:val="ListParagraph"/>
+        <w:numPr>
+          <w:ilvl w:val="0"/>
+          <w:numId w:val="5"/>
+        </w:numPr>
+        <w:autoSpaceDE w:val="0"/>
+        <w:autoSpaceDN w:val="0"/>
+        <w:adjustRightInd w:val="0"/>
+        <w:rPr>
+          <w:rFonts w:ascii="Arial" w:hAnsi="Arial" w:cs="Arial"/>
+          <w:color w:val="000000" w:themeColor="text1"/>
+        </w:rPr>
+      </w:pPr>
+      <w:proofErr w:type="spellStart"/>
+      <w:r>
+        <w:rPr>
+          <w:rFonts w:ascii="Arial" w:hAnsi="Arial" w:cs="Arial"/>
+          <w:color w:val="000000" w:themeColor="text1"/>
+        </w:rPr>
+        <w:lastRenderedPageBreak/>
+        <w:t>Verticles</w:t>
+      </w:r>
+      <w:proofErr w:type="spellEnd"/>
+      <w:r>
+        <w:rPr>
+          <w:rFonts w:ascii="Arial" w:hAnsi="Arial" w:cs="Arial"/>
+          <w:color w:val="000000" w:themeColor="text1"/>
+        </w:rPr>
+        <w:t xml:space="preserve"> have private state that may be updated when receiving events, they can deploy other </w:t>
+      </w:r>
+      <w:proofErr w:type="spellStart"/>
+      <w:r>
+        <w:rPr>
+          <w:rFonts w:ascii="Arial" w:hAnsi="Arial" w:cs="Arial"/>
+          <w:color w:val="000000" w:themeColor="text1"/>
+        </w:rPr>
+        <w:t>verticles</w:t>
+      </w:r>
+      <w:proofErr w:type="spellEnd"/>
+      <w:r>
+        <w:rPr>
+          <w:rFonts w:ascii="Arial" w:hAnsi="Arial" w:cs="Arial"/>
+          <w:color w:val="000000" w:themeColor="text1"/>
+        </w:rPr>
+        <w:t>.</w:t>
+      </w:r>
+    </w:p>
+    <w:p>
+      <w:pPr>
+        <w:pStyle w:val="ListParagraph"/>
+        <w:numPr>
+          <w:ilvl w:val="0"/>
+          <w:numId w:val="5"/>
+        </w:numPr>
+        <w:autoSpaceDE w:val="0"/>
+        <w:autoSpaceDN w:val="0"/>
+        <w:adjustRightInd w:val="0"/>
+        <w:rPr>
+          <w:rFonts w:ascii="Arial" w:hAnsi="Arial" w:cs="Arial"/>
+          <w:color w:val="000000" w:themeColor="text1"/>
+        </w:rPr>
+      </w:pPr>
+      <w:proofErr w:type="spellStart"/>
+      <w:r>
+        <w:rPr>
+          <w:rFonts w:ascii="Arial" w:hAnsi="Arial" w:cs="Arial"/>
+          <w:color w:val="000000" w:themeColor="text1"/>
+        </w:rPr>
+        <w:t>Verticles</w:t>
+      </w:r>
+      <w:proofErr w:type="spellEnd"/>
+      <w:r>
+        <w:rPr>
+          <w:rFonts w:ascii="Arial" w:hAnsi="Arial" w:cs="Arial"/>
+          <w:color w:val="000000" w:themeColor="text1"/>
+        </w:rPr>
+        <w:t xml:space="preserve"> can communicate via message-passing</w:t>
+      </w:r>
+    </w:p>
+    <w:p>
+      <w:pPr>
+        <w:pStyle w:val="ListParagraph"/>
+        <w:numPr>
+          <w:ilvl w:val="0"/>
+          <w:numId w:val="5"/>
+        </w:numPr>
+        <w:autoSpaceDE w:val="0"/>
+        <w:autoSpaceDN w:val="0"/>
+        <w:adjustRightInd w:val="0"/>
+        <w:rPr>
+          <w:rFonts w:ascii="Arial" w:hAnsi="Arial" w:cs="Arial"/>
+          <w:color w:val="000000" w:themeColor="text1"/>
+        </w:rPr>
+      </w:pPr>
+      <w:proofErr w:type="spellStart"/>
+      <w:r>
+        <w:rPr>
+          <w:rFonts w:ascii="Arial" w:hAnsi="Arial" w:cs="Arial"/>
+          <w:color w:val="000000" w:themeColor="text1"/>
+        </w:rPr>
+        <w:t>Verticles</w:t>
+      </w:r>
+      <w:proofErr w:type="spellEnd"/>
+      <w:r>
+        <w:rPr>
+          <w:rFonts w:ascii="Arial" w:hAnsi="Arial" w:cs="Arial"/>
+          <w:color w:val="000000" w:themeColor="text1"/>
+        </w:rPr>
+        <w:t xml:space="preserve"> do not necessarily follow the orthodox definition of actors</w:t>
+      </w:r>
+    </w:p>
+    <w:p>
+      <w:pPr>
+        <w:autoSpaceDE w:val="0"/>
+        <w:autoSpaceDN w:val="0"/>
+        <w:adjustRightInd w:val="0"/>
+        <w:ind w:left="360"/>
+        <w:rPr>
+          <w:rFonts w:ascii="Arial" w:hAnsi="Arial" w:cs="Arial"/>
+          <w:color w:val="000000" w:themeColor="text1"/>
+        </w:rPr>
+      </w:pPr>
+    </w:p>
+    <w:p>
+      <w:pPr>
+        <w:autoSpaceDE w:val="0"/>
+        <w:autoSpaceDN w:val="0"/>
+        <w:adjustRightInd w:val="0"/>
+        <w:ind w:left="360"/>
+        <w:rPr>
+          <w:rFonts w:ascii="Arial" w:hAnsi="Arial" w:cs="Arial"/>
+          <w:color w:val="000000" w:themeColor="text1"/>
+        </w:rPr>
+      </w:pPr>
+    </w:p>
+    <w:p>
+      <w:pPr>
+        <w:autoSpaceDE w:val="0"/>
+        <w:autoSpaceDN w:val="0"/>
+        <w:adjustRightInd w:val="0"/>
+        <w:ind w:left="360"/>
+        <w:rPr>
+          <w:rFonts w:ascii="Arial" w:hAnsi="Arial" w:cs="Arial"/>
+          <w:color w:val="000000" w:themeColor="text1"/>
+        </w:rPr>
+      </w:pPr>
+      <w:r>
+        <w:rPr>
+          <w:rFonts w:ascii="Arial" w:hAnsi="Arial" w:cs="Arial"/>
+          <w:color w:val="000000" w:themeColor="text1"/>
+        </w:rPr>
+        <w:t xml:space="preserve">Now, let’s build a cute little </w:t>
+      </w:r>
+      <w:proofErr w:type="spellStart"/>
+      <w:r>
+        <w:rPr>
+          <w:rFonts w:ascii="Arial" w:hAnsi="Arial" w:cs="Arial"/>
+          <w:color w:val="000000" w:themeColor="text1"/>
+        </w:rPr>
+        <w:t>verticle</w:t>
+      </w:r>
+      <w:proofErr w:type="spellEnd"/>
+      <w:r>
+        <w:rPr>
+          <w:rFonts w:ascii="Arial" w:hAnsi="Arial" w:cs="Arial"/>
+          <w:color w:val="000000" w:themeColor="text1"/>
+        </w:rPr>
+        <w:t xml:space="preserve"> that processes just two types of events for </w:t>
+      </w:r>
+      <w:proofErr w:type="gramStart"/>
+      <w:r>
+        <w:rPr>
+          <w:rFonts w:ascii="Arial" w:hAnsi="Arial" w:cs="Arial"/>
+          <w:color w:val="000000" w:themeColor="text1"/>
+        </w:rPr>
+        <w:t>now :</w:t>
+      </w:r>
+      <w:proofErr w:type="gramEnd"/>
+      <w:r>
+        <w:rPr>
+          <w:rFonts w:ascii="Arial" w:hAnsi="Arial" w:cs="Arial"/>
+          <w:color w:val="000000" w:themeColor="text1"/>
+        </w:rPr>
+        <w:t xml:space="preserve"> </w:t>
+      </w:r>
+    </w:p>
+    <w:p>
+      <w:pPr>
+        <w:pStyle w:val="ListParagraph"/>
+        <w:numPr>
+          <w:ilvl w:val="0"/>
+          <w:numId w:val="6"/>
+        </w:numPr>
+        <w:autoSpaceDE w:val="0"/>
+        <w:autoSpaceDN w:val="0"/>
+        <w:adjustRightInd w:val="0"/>
+        <w:rPr>
+          <w:rFonts w:ascii="Arial" w:hAnsi="Arial" w:cs="Arial"/>
+          <w:color w:val="000000" w:themeColor="text1"/>
+        </w:rPr>
+      </w:pPr>
+      <w:r>
+        <w:rPr>
+          <w:rFonts w:ascii="Arial" w:hAnsi="Arial" w:cs="Arial"/>
+          <w:color w:val="000000" w:themeColor="text1"/>
+        </w:rPr>
+        <w:t>Periodic timers</w:t>
+      </w:r>
+    </w:p>
+    <w:p>
+      <w:pPr>
+        <w:pStyle w:val="ListParagraph"/>
+        <w:numPr>
+          <w:ilvl w:val="0"/>
+          <w:numId w:val="6"/>
+        </w:numPr>
+        <w:autoSpaceDE w:val="0"/>
+        <w:autoSpaceDN w:val="0"/>
+        <w:adjustRightInd w:val="0"/>
+        <w:rPr>
+          <w:rFonts w:ascii="Arial" w:hAnsi="Arial" w:cs="Arial"/>
+          <w:color w:val="000000" w:themeColor="text1"/>
+        </w:rPr>
+      </w:pPr>
+      <w:r>
+        <w:rPr>
+          <w:rFonts w:ascii="Arial" w:hAnsi="Arial" w:cs="Arial"/>
+          <w:color w:val="000000" w:themeColor="text1"/>
+        </w:rPr>
+        <w:t>Handle HTTP requests</w:t>
+      </w:r>
+    </w:p>
+    <w:p>
+      <w:pPr>
+        <w:autoSpaceDE w:val="0"/>
+        <w:autoSpaceDN w:val="0"/>
+        <w:adjustRightInd w:val="0"/>
+        <w:rPr>
+          <w:rFonts w:ascii="Arial" w:hAnsi="Arial" w:cs="Arial"/>
+          <w:color w:val="000000" w:themeColor="text1"/>
+        </w:rPr>
+      </w:pPr>
+    </w:p>
+    <w:p>
+      <w:pPr>
+        <w:autoSpaceDE w:val="0"/>
+        <w:autoSpaceDN w:val="0"/>
+        <w:adjustRightInd w:val="0"/>
+        <w:rPr>
+          <w:rFonts w:ascii="Arial" w:hAnsi="Arial" w:cs="Arial"/>
+          <w:color w:val="000000" w:themeColor="text1"/>
+        </w:rPr>
+      </w:pPr>
+    </w:p>
+    <w:p>
+      <w:pPr>
+        <w:autoSpaceDE w:val="0"/>
+        <w:autoSpaceDN w:val="0"/>
+        <w:adjustRightInd w:val="0"/>
+        <w:rPr>
+          <w:rFonts w:ascii="Arial" w:hAnsi="Arial" w:cs="Arial"/>
+          <w:color w:val="000000" w:themeColor="text1"/>
+        </w:rPr>
+      </w:pPr>
+    </w:p>
+    <w:p>
+      <w:pPr>
+        <w:autoSpaceDE w:val="0"/>
+        <w:autoSpaceDN w:val="0"/>
+        <w:adjustRightInd w:val="0"/>
+        <w:rPr>
+          <w:rFonts w:ascii="Arial" w:hAnsi="Arial" w:cs="Arial"/>
+          <w:color w:val="000000" w:themeColor="text1"/>
+        </w:rPr>
+      </w:pPr>
+      <w:r>
+        <w:rPr>
+          <w:rFonts w:ascii="Arial" w:hAnsi="Arial" w:cs="Arial"/>
+          <w:color w:val="000000" w:themeColor="text1"/>
+        </w:rPr>
+        <w:t xml:space="preserve">May be just IDE </w:t>
+      </w:r>
+      <w:proofErr w:type="gramStart"/>
+      <w:r>
+        <w:rPr>
+          <w:rFonts w:ascii="Arial" w:hAnsi="Arial" w:cs="Arial"/>
+          <w:color w:val="000000" w:themeColor="text1"/>
+        </w:rPr>
+        <w:t>trivial :</w:t>
+      </w:r>
+      <w:proofErr w:type="gramEnd"/>
+      <w:r>
+        <w:rPr>
+          <w:rFonts w:ascii="Arial" w:hAnsi="Arial" w:cs="Arial"/>
+          <w:color w:val="000000" w:themeColor="text1"/>
+        </w:rPr>
+        <w:t xml:space="preserve"> </w:t>
+      </w:r>
+    </w:p>
+    <w:p>
+      <w:pPr>
+        <w:autoSpaceDE w:val="0"/>
+        <w:autoSpaceDN w:val="0"/>
+        <w:adjustRightInd w:val="0"/>
+        <w:rPr>
+          <w:rFonts w:ascii="Arial" w:hAnsi="Arial" w:cs="Arial"/>
+          <w:color w:val="000000" w:themeColor="text1"/>
+        </w:rPr>
+      </w:pPr>
+      <w:proofErr w:type="gramStart"/>
+      <w:r>
+        <w:rPr>
+          <w:rFonts w:ascii="Arial" w:hAnsi="Arial" w:cs="Arial"/>
+          <w:color w:val="000000" w:themeColor="text1"/>
+        </w:rPr>
+        <w:t>So</w:t>
+      </w:r>
+      <w:proofErr w:type="gramEnd"/>
+      <w:r>
+        <w:rPr>
+          <w:rFonts w:ascii="Arial" w:hAnsi="Arial" w:cs="Arial"/>
+          <w:color w:val="000000" w:themeColor="text1"/>
+        </w:rPr>
+        <w:t xml:space="preserve"> in the way I like to use my IDE (</w:t>
+      </w:r>
+      <w:proofErr w:type="spellStart"/>
+      <w:r>
+        <w:rPr>
+          <w:rFonts w:ascii="Arial" w:hAnsi="Arial" w:cs="Arial"/>
+          <w:color w:val="000000" w:themeColor="text1"/>
+        </w:rPr>
+        <w:t>eg.</w:t>
+      </w:r>
+      <w:proofErr w:type="spellEnd"/>
+      <w:r>
+        <w:rPr>
+          <w:rFonts w:ascii="Arial" w:hAnsi="Arial" w:cs="Arial"/>
+          <w:color w:val="000000" w:themeColor="text1"/>
+        </w:rPr>
+        <w:t xml:space="preserve"> </w:t>
+      </w:r>
+      <w:proofErr w:type="spellStart"/>
+      <w:r>
+        <w:rPr>
+          <w:rFonts w:ascii="Arial" w:hAnsi="Arial" w:cs="Arial"/>
+          <w:color w:val="000000" w:themeColor="text1"/>
+        </w:rPr>
+        <w:t>InteliJ</w:t>
+      </w:r>
+      <w:proofErr w:type="spellEnd"/>
+      <w:r>
+        <w:rPr>
+          <w:rFonts w:ascii="Arial" w:hAnsi="Arial" w:cs="Arial"/>
+          <w:color w:val="000000" w:themeColor="text1"/>
+        </w:rPr>
+        <w:t xml:space="preserve">) is fundamentally that I have taken time to define different types of elements in the said programming language by certain specific </w:t>
+      </w:r>
+      <w:proofErr w:type="spellStart"/>
+      <w:r>
+        <w:rPr>
+          <w:rFonts w:ascii="Arial" w:hAnsi="Arial" w:cs="Arial"/>
+          <w:color w:val="000000" w:themeColor="text1"/>
+        </w:rPr>
+        <w:t>colours</w:t>
+      </w:r>
+      <w:proofErr w:type="spellEnd"/>
+      <w:r>
+        <w:rPr>
+          <w:rFonts w:ascii="Arial" w:hAnsi="Arial" w:cs="Arial"/>
+          <w:color w:val="000000" w:themeColor="text1"/>
+        </w:rPr>
+        <w:t xml:space="preserve">. Now with all of the above I shared so far on my progress with </w:t>
+      </w:r>
+      <w:proofErr w:type="spellStart"/>
+      <w:r>
+        <w:rPr>
+          <w:rFonts w:ascii="Arial" w:hAnsi="Arial" w:cs="Arial"/>
+          <w:color w:val="000000" w:themeColor="text1"/>
+        </w:rPr>
+        <w:t>Vert.x</w:t>
+      </w:r>
+      <w:proofErr w:type="spellEnd"/>
+      <w:r>
+        <w:rPr>
+          <w:rFonts w:ascii="Arial" w:hAnsi="Arial" w:cs="Arial"/>
+          <w:color w:val="000000" w:themeColor="text1"/>
+        </w:rPr>
+        <w:t xml:space="preserve">, the </w:t>
+      </w:r>
+      <w:proofErr w:type="spellStart"/>
+      <w:r>
+        <w:rPr>
+          <w:rFonts w:ascii="Arial" w:hAnsi="Arial" w:cs="Arial"/>
+          <w:color w:val="000000" w:themeColor="text1"/>
+        </w:rPr>
+        <w:t>colours</w:t>
+      </w:r>
+      <w:proofErr w:type="spellEnd"/>
+      <w:r>
+        <w:rPr>
+          <w:rFonts w:ascii="Arial" w:hAnsi="Arial" w:cs="Arial"/>
+          <w:color w:val="000000" w:themeColor="text1"/>
+        </w:rPr>
+        <w:t xml:space="preserve"> were not coming up . . . everything was just plain white.</w:t>
+      </w:r>
+    </w:p>
+    <w:p>
+      <w:pPr>
+        <w:autoSpaceDE w:val="0"/>
+        <w:autoSpaceDN w:val="0"/>
+        <w:adjustRightInd w:val="0"/>
+        <w:rPr>
+          <w:rFonts w:ascii="Arial" w:hAnsi="Arial" w:cs="Arial"/>
+          <w:color w:val="000000" w:themeColor="text1"/>
+        </w:rPr>
+      </w:pPr>
+    </w:p>
+    <w:p>
+      <w:pPr>
+        <w:autoSpaceDE w:val="0"/>
+        <w:autoSpaceDN w:val="0"/>
+        <w:adjustRightInd w:val="0"/>
+        <w:rPr>
+          <w:rFonts w:ascii="Arial" w:hAnsi="Arial" w:cs="Arial"/>
+          <w:color w:val="000000" w:themeColor="text1"/>
+        </w:rPr>
+      </w:pPr>
+      <w:r>
+        <w:rPr>
+          <w:rFonts w:ascii="Arial" w:hAnsi="Arial" w:cs="Arial"/>
+          <w:noProof/>
+          <w:color w:val="000000" w:themeColor="text1"/>
+        </w:rPr>
+        <w:drawing>
+          <wp:inline distT="0" distB="0" distL="0" distR="0" wp14:anchorId="755C4C05" wp14:editId="2DFF90B7">
+            <wp:extent cx="5943600" cy="3918585"/>
+            <wp:effectExtent l="0" t="0" r="0" b="5715"/>
+            <wp:docPr id="4" name="Picture 4"/>
+            <wp:cNvGraphicFramePr>
+              <a:graphicFrameLocks xmlns:a="http://schemas.openxmlformats.org/drawingml/2006/main" noChangeAspect="1"/>
+            </wp:cNvGraphicFramePr>
+            <a:graphic xmlns:a="http://schemas.openxmlformats.org/drawingml/2006/main">
+              <a:graphicData uri="http://schemas.openxmlformats.org/drawingml/2006/picture">
+                <pic:pic xmlns:pic="http://schemas.openxmlformats.org/drawingml/2006/picture">
+                  <pic:nvPicPr>
+                    <pic:cNvPr id="4" name="Picture 4"/>
+                    <pic:cNvPicPr/>
+                  </pic:nvPicPr>
+                  <pic:blipFill>
+                    <a:blip r:embed="rId15">
+                      <a:extLst>
+                        <a:ext uri="{28A0092B-C50C-407E-A947-70E740481C1C}">
+                          <a14:useLocalDpi xmlns:a14="http://schemas.microsoft.com/office/drawing/2010/main" val="0"/>
+                        </a:ext>
+                      </a:extLst>
+                    </a:blip>
+                    <a:stretch>
+                      <a:fillRect/>
+                    </a:stretch>
+                  </pic:blipFill>
+                  <pic:spPr>
+                    <a:xfrm>
+                      <a:off x="0" y="0"/>
+                      <a:ext cx="5943600" cy="3918585"/>
+                    </a:xfrm>
+                    <a:prstGeom prst="rect">
+                      <a:avLst/>
+                    </a:prstGeom>
+                  </pic:spPr>
+                </pic:pic>
+              </a:graphicData>
+            </a:graphic>
+          </wp:inline>
+        </w:drawing>
+      </w:r>
+    </w:p>
+    <w:p>
+      <w:pPr>
+        <w:autoSpaceDE w:val="0"/>
+        <w:autoSpaceDN w:val="0"/>
+        <w:adjustRightInd w:val="0"/>
+        <w:rPr>
+          <w:rFonts w:ascii="Arial" w:hAnsi="Arial" w:cs="Arial"/>
+          <w:color w:val="000000" w:themeColor="text1"/>
+        </w:rPr>
+      </w:pPr>
+    </w:p>
+    <w:p>
+      <w:pPr>
+        <w:autoSpaceDE w:val="0"/>
+        <w:autoSpaceDN w:val="0"/>
+        <w:adjustRightInd w:val="0"/>
+        <w:rPr>
+          <w:rFonts w:ascii="Arial" w:hAnsi="Arial" w:cs="Arial"/>
+          <w:color w:val="000000" w:themeColor="text1"/>
+        </w:rPr>
+      </w:pPr>
+      <w:r>
+        <w:rPr>
+          <w:rFonts w:ascii="Arial" w:hAnsi="Arial" w:cs="Arial"/>
+          <w:color w:val="000000" w:themeColor="text1"/>
+        </w:rPr>
+        <w:t xml:space="preserve">In order to get the </w:t>
+      </w:r>
+      <w:proofErr w:type="spellStart"/>
+      <w:r>
+        <w:rPr>
+          <w:rFonts w:ascii="Arial" w:hAnsi="Arial" w:cs="Arial"/>
+          <w:color w:val="000000" w:themeColor="text1"/>
+        </w:rPr>
+        <w:t>colours</w:t>
+      </w:r>
+      <w:proofErr w:type="spellEnd"/>
+      <w:r>
+        <w:rPr>
+          <w:rFonts w:ascii="Arial" w:hAnsi="Arial" w:cs="Arial"/>
+          <w:color w:val="000000" w:themeColor="text1"/>
+        </w:rPr>
+        <w:t xml:space="preserve"> to show, after trying to set the project properties, or try to set the compiler levels and or types, none of those helped </w:t>
+      </w:r>
+      <w:proofErr w:type="gramStart"/>
+      <w:r>
+        <w:rPr>
+          <w:rFonts w:ascii="Arial" w:hAnsi="Arial" w:cs="Arial"/>
+          <w:color w:val="000000" w:themeColor="text1"/>
+        </w:rPr>
+        <w:t>until ,</w:t>
+      </w:r>
+      <w:proofErr w:type="gramEnd"/>
+      <w:r>
+        <w:rPr>
+          <w:rFonts w:ascii="Arial" w:hAnsi="Arial" w:cs="Arial"/>
+          <w:color w:val="000000" w:themeColor="text1"/>
+        </w:rPr>
+        <w:t xml:space="preserve"> I added a pom to the </w:t>
+      </w:r>
+      <w:proofErr w:type="spellStart"/>
+      <w:r>
+        <w:rPr>
+          <w:rFonts w:ascii="Arial" w:hAnsi="Arial" w:cs="Arial"/>
+          <w:color w:val="000000" w:themeColor="text1"/>
+        </w:rPr>
+        <w:t>root</w:t>
+      </w:r>
+      <w:proofErr w:type="spellEnd"/>
+      <w:r>
+        <w:rPr>
+          <w:rFonts w:ascii="Arial" w:hAnsi="Arial" w:cs="Arial"/>
+          <w:color w:val="000000" w:themeColor="text1"/>
+        </w:rPr>
+        <w:t xml:space="preserve"> of my project and defined the respective modules by name. After adding the pom file to the root, just like magic, the IDE suddenly seems to have recovered and then started identifying each of the elements as expected.</w:t>
+      </w:r>
+    </w:p>
+    <w:p>
+      <w:pPr>
+        <w:autoSpaceDE w:val="0"/>
+        <w:autoSpaceDN w:val="0"/>
+        <w:adjustRightInd w:val="0"/>
+        <w:rPr>
+          <w:rFonts w:ascii="Arial" w:hAnsi="Arial" w:cs="Arial"/>
+          <w:color w:val="000000" w:themeColor="text1"/>
+        </w:rPr>
+      </w:pPr>
+      <w:r>
+        <w:rPr>
+          <w:rFonts w:ascii="Arial" w:hAnsi="Arial" w:cs="Arial"/>
+          <w:noProof/>
+          <w:color w:val="000000" w:themeColor="text1"/>
+        </w:rPr>
+        <w:lastRenderedPageBreak/>
+        <w:drawing>
+          <wp:inline distT="0" distB="0" distL="0" distR="0" wp14:anchorId="138CAD9E" wp14:editId="0A2CAFAC">
+            <wp:extent cx="5943600" cy="7092950"/>
+            <wp:effectExtent l="0" t="0" r="0" b="6350"/>
+            <wp:docPr id="5" name="Picture 5"/>
+            <wp:cNvGraphicFramePr>
+              <a:graphicFrameLocks xmlns:a="http://schemas.openxmlformats.org/drawingml/2006/main" noChangeAspect="1"/>
+            </wp:cNvGraphicFramePr>
+            <a:graphic xmlns:a="http://schemas.openxmlformats.org/drawingml/2006/main">
+              <a:graphicData uri="http://schemas.openxmlformats.org/drawingml/2006/picture">
+                <pic:pic xmlns:pic="http://schemas.openxmlformats.org/drawingml/2006/picture">
+                  <pic:nvPicPr>
+                    <pic:cNvPr id="5" name="Picture 5"/>
+                    <pic:cNvPicPr/>
+                  </pic:nvPicPr>
+                  <pic:blipFill>
+                    <a:blip r:embed="rId16">
+                      <a:extLst>
+                        <a:ext uri="{28A0092B-C50C-407E-A947-70E740481C1C}">
+                          <a14:useLocalDpi xmlns:a14="http://schemas.microsoft.com/office/drawing/2010/main" val="0"/>
+                        </a:ext>
+                      </a:extLst>
+                    </a:blip>
+                    <a:stretch>
+                      <a:fillRect/>
+                    </a:stretch>
+                  </pic:blipFill>
+                  <pic:spPr>
+                    <a:xfrm>
+                      <a:off x="0" y="0"/>
+                      <a:ext cx="5943600" cy="7092950"/>
+                    </a:xfrm>
+                    <a:prstGeom prst="rect">
+                      <a:avLst/>
+                    </a:prstGeom>
+                  </pic:spPr>
+                </pic:pic>
+              </a:graphicData>
+            </a:graphic>
+          </wp:inline>
+        </w:drawing>
+      </w:r>
     </w:p>
     <w:sectPr>
       <w:pgSz w:w="12240" w:h="15840"/>
@@ -11308,129 +12208,16 @@
     </w:lvl>
   </w:abstractNum>
   <w:abstractNum w:abstractNumId="1" w15:restartNumberingAfterBreak="0">
-    <w:nsid w:val="34A00C44"/>
-    <w:multiLevelType w:val="multilevel"/>
-    <w:tmpl w:val="985ED39E"/>
-    <w:lvl w:ilvl="0">
+    <w:nsid w:val="2F0333E2"/>
+    <w:multiLevelType w:val="hybridMultilevel"/>
+    <w:tmpl w:val="A092B1F8"/>
+    <w:lvl w:ilvl="0" w:tplc="CA24538C">
       <w:start w:val="1"/>
-      <w:numFmt w:val="decimal"/>
+      <w:numFmt w:val="lowerRoman"/>
       <w:lvlText w:val="%1."/>
       <w:lvlJc w:val="left"/>
       <w:pPr>
-        <w:tabs>
-          <w:tab w:val="num" w:pos="720"/>
-        </w:tabs>
-        <w:ind w:left="720" w:hanging="360"/>
-      </w:pPr>
-    </w:lvl>
-    <w:lvl w:ilvl="1" w:tentative="1">
-      <w:start w:val="1"/>
-      <w:numFmt w:val="decimal"/>
-      <w:lvlText w:val="%2."/>
-      <w:lvlJc w:val="left"/>
-      <w:pPr>
-        <w:tabs>
-          <w:tab w:val="num" w:pos="1440"/>
-        </w:tabs>
-        <w:ind w:left="1440" w:hanging="360"/>
-      </w:pPr>
-    </w:lvl>
-    <w:lvl w:ilvl="2" w:tentative="1">
-      <w:start w:val="1"/>
-      <w:numFmt w:val="decimal"/>
-      <w:lvlText w:val="%3."/>
-      <w:lvlJc w:val="left"/>
-      <w:pPr>
-        <w:tabs>
-          <w:tab w:val="num" w:pos="2160"/>
-        </w:tabs>
-        <w:ind w:left="2160" w:hanging="360"/>
-      </w:pPr>
-    </w:lvl>
-    <w:lvl w:ilvl="3" w:tentative="1">
-      <w:start w:val="1"/>
-      <w:numFmt w:val="decimal"/>
-      <w:lvlText w:val="%4."/>
-      <w:lvlJc w:val="left"/>
-      <w:pPr>
-        <w:tabs>
-          <w:tab w:val="num" w:pos="2880"/>
-        </w:tabs>
-        <w:ind w:left="2880" w:hanging="360"/>
-      </w:pPr>
-    </w:lvl>
-    <w:lvl w:ilvl="4" w:tentative="1">
-      <w:start w:val="1"/>
-      <w:numFmt w:val="decimal"/>
-      <w:lvlText w:val="%5."/>
-      <w:lvlJc w:val="left"/>
-      <w:pPr>
-        <w:tabs>
-          <w:tab w:val="num" w:pos="3600"/>
-        </w:tabs>
-        <w:ind w:left="3600" w:hanging="360"/>
-      </w:pPr>
-    </w:lvl>
-    <w:lvl w:ilvl="5" w:tentative="1">
-      <w:start w:val="1"/>
-      <w:numFmt w:val="decimal"/>
-      <w:lvlText w:val="%6."/>
-      <w:lvlJc w:val="left"/>
-      <w:pPr>
-        <w:tabs>
-          <w:tab w:val="num" w:pos="4320"/>
-        </w:tabs>
-        <w:ind w:left="4320" w:hanging="360"/>
-      </w:pPr>
-    </w:lvl>
-    <w:lvl w:ilvl="6" w:tentative="1">
-      <w:start w:val="1"/>
-      <w:numFmt w:val="decimal"/>
-      <w:lvlText w:val="%7."/>
-      <w:lvlJc w:val="left"/>
-      <w:pPr>
-        <w:tabs>
-          <w:tab w:val="num" w:pos="5040"/>
-        </w:tabs>
-        <w:ind w:left="5040" w:hanging="360"/>
-      </w:pPr>
-    </w:lvl>
-    <w:lvl w:ilvl="7" w:tentative="1">
-      <w:start w:val="1"/>
-      <w:numFmt w:val="decimal"/>
-      <w:lvlText w:val="%8."/>
-      <w:lvlJc w:val="left"/>
-      <w:pPr>
-        <w:tabs>
-          <w:tab w:val="num" w:pos="5760"/>
-        </w:tabs>
-        <w:ind w:left="5760" w:hanging="360"/>
-      </w:pPr>
-    </w:lvl>
-    <w:lvl w:ilvl="8" w:tentative="1">
-      <w:start w:val="1"/>
-      <w:numFmt w:val="decimal"/>
-      <w:lvlText w:val="%9."/>
-      <w:lvlJc w:val="left"/>
-      <w:pPr>
-        <w:tabs>
-          <w:tab w:val="num" w:pos="6480"/>
-        </w:tabs>
-        <w:ind w:left="6480" w:hanging="360"/>
-      </w:pPr>
-    </w:lvl>
-  </w:abstractNum>
-  <w:abstractNum w:abstractNumId="2" w15:restartNumberingAfterBreak="0">
-    <w:nsid w:val="6A02177C"/>
-    <w:multiLevelType w:val="hybridMultilevel"/>
-    <w:tmpl w:val="9F90C5BC"/>
-    <w:lvl w:ilvl="0" w:tplc="0409000F">
-      <w:start w:val="1"/>
-      <w:numFmt w:val="decimal"/>
-      <w:lvlText w:val="%1."/>
-      <w:lvlJc w:val="left"/>
-      <w:pPr>
-        <w:ind w:left="720" w:hanging="360"/>
+        <w:ind w:left="1080" w:hanging="720"/>
       </w:pPr>
       <w:rPr>
         <w:rFonts w:hint="default"/>
@@ -11509,14 +12296,403 @@
       </w:pPr>
     </w:lvl>
   </w:abstractNum>
+  <w:abstractNum w:abstractNumId="2" w15:restartNumberingAfterBreak="0">
+    <w:nsid w:val="34A00C44"/>
+    <w:multiLevelType w:val="multilevel"/>
+    <w:tmpl w:val="985ED39E"/>
+    <w:lvl w:ilvl="0">
+      <w:start w:val="1"/>
+      <w:numFmt w:val="decimal"/>
+      <w:lvlText w:val="%1."/>
+      <w:lvlJc w:val="left"/>
+      <w:pPr>
+        <w:tabs>
+          <w:tab w:val="num" w:pos="720"/>
+        </w:tabs>
+        <w:ind w:left="720" w:hanging="360"/>
+      </w:pPr>
+    </w:lvl>
+    <w:lvl w:ilvl="1" w:tentative="1">
+      <w:start w:val="1"/>
+      <w:numFmt w:val="decimal"/>
+      <w:lvlText w:val="%2."/>
+      <w:lvlJc w:val="left"/>
+      <w:pPr>
+        <w:tabs>
+          <w:tab w:val="num" w:pos="1440"/>
+        </w:tabs>
+        <w:ind w:left="1440" w:hanging="360"/>
+      </w:pPr>
+    </w:lvl>
+    <w:lvl w:ilvl="2" w:tentative="1">
+      <w:start w:val="1"/>
+      <w:numFmt w:val="decimal"/>
+      <w:lvlText w:val="%3."/>
+      <w:lvlJc w:val="left"/>
+      <w:pPr>
+        <w:tabs>
+          <w:tab w:val="num" w:pos="2160"/>
+        </w:tabs>
+        <w:ind w:left="2160" w:hanging="360"/>
+      </w:pPr>
+    </w:lvl>
+    <w:lvl w:ilvl="3" w:tentative="1">
+      <w:start w:val="1"/>
+      <w:numFmt w:val="decimal"/>
+      <w:lvlText w:val="%4."/>
+      <w:lvlJc w:val="left"/>
+      <w:pPr>
+        <w:tabs>
+          <w:tab w:val="num" w:pos="2880"/>
+        </w:tabs>
+        <w:ind w:left="2880" w:hanging="360"/>
+      </w:pPr>
+    </w:lvl>
+    <w:lvl w:ilvl="4" w:tentative="1">
+      <w:start w:val="1"/>
+      <w:numFmt w:val="decimal"/>
+      <w:lvlText w:val="%5."/>
+      <w:lvlJc w:val="left"/>
+      <w:pPr>
+        <w:tabs>
+          <w:tab w:val="num" w:pos="3600"/>
+        </w:tabs>
+        <w:ind w:left="3600" w:hanging="360"/>
+      </w:pPr>
+    </w:lvl>
+    <w:lvl w:ilvl="5" w:tentative="1">
+      <w:start w:val="1"/>
+      <w:numFmt w:val="decimal"/>
+      <w:lvlText w:val="%6."/>
+      <w:lvlJc w:val="left"/>
+      <w:pPr>
+        <w:tabs>
+          <w:tab w:val="num" w:pos="4320"/>
+        </w:tabs>
+        <w:ind w:left="4320" w:hanging="360"/>
+      </w:pPr>
+    </w:lvl>
+    <w:lvl w:ilvl="6" w:tentative="1">
+      <w:start w:val="1"/>
+      <w:numFmt w:val="decimal"/>
+      <w:lvlText w:val="%7."/>
+      <w:lvlJc w:val="left"/>
+      <w:pPr>
+        <w:tabs>
+          <w:tab w:val="num" w:pos="5040"/>
+        </w:tabs>
+        <w:ind w:left="5040" w:hanging="360"/>
+      </w:pPr>
+    </w:lvl>
+    <w:lvl w:ilvl="7" w:tentative="1">
+      <w:start w:val="1"/>
+      <w:numFmt w:val="decimal"/>
+      <w:lvlText w:val="%8."/>
+      <w:lvlJc w:val="left"/>
+      <w:pPr>
+        <w:tabs>
+          <w:tab w:val="num" w:pos="5760"/>
+        </w:tabs>
+        <w:ind w:left="5760" w:hanging="360"/>
+      </w:pPr>
+    </w:lvl>
+    <w:lvl w:ilvl="8" w:tentative="1">
+      <w:start w:val="1"/>
+      <w:numFmt w:val="decimal"/>
+      <w:lvlText w:val="%9."/>
+      <w:lvlJc w:val="left"/>
+      <w:pPr>
+        <w:tabs>
+          <w:tab w:val="num" w:pos="6480"/>
+        </w:tabs>
+        <w:ind w:left="6480" w:hanging="360"/>
+      </w:pPr>
+    </w:lvl>
+  </w:abstractNum>
+  <w:abstractNum w:abstractNumId="3" w15:restartNumberingAfterBreak="0">
+    <w:nsid w:val="54016A84"/>
+    <w:multiLevelType w:val="hybridMultilevel"/>
+    <w:tmpl w:val="31CE1126"/>
+    <w:lvl w:ilvl="0" w:tplc="FFB699BC">
+      <w:start w:val="1"/>
+      <w:numFmt w:val="lowerRoman"/>
+      <w:lvlText w:val="%1."/>
+      <w:lvlJc w:val="left"/>
+      <w:pPr>
+        <w:ind w:left="1080" w:hanging="720"/>
+      </w:pPr>
+      <w:rPr>
+        <w:rFonts w:hint="default"/>
+      </w:rPr>
+    </w:lvl>
+    <w:lvl w:ilvl="1" w:tplc="04090019" w:tentative="1">
+      <w:start w:val="1"/>
+      <w:numFmt w:val="lowerLetter"/>
+      <w:lvlText w:val="%2."/>
+      <w:lvlJc w:val="left"/>
+      <w:pPr>
+        <w:ind w:left="1440" w:hanging="360"/>
+      </w:pPr>
+    </w:lvl>
+    <w:lvl w:ilvl="2" w:tplc="0409001B" w:tentative="1">
+      <w:start w:val="1"/>
+      <w:numFmt w:val="lowerRoman"/>
+      <w:lvlText w:val="%3."/>
+      <w:lvlJc w:val="right"/>
+      <w:pPr>
+        <w:ind w:left="2160" w:hanging="180"/>
+      </w:pPr>
+    </w:lvl>
+    <w:lvl w:ilvl="3" w:tplc="0409000F" w:tentative="1">
+      <w:start w:val="1"/>
+      <w:numFmt w:val="decimal"/>
+      <w:lvlText w:val="%4."/>
+      <w:lvlJc w:val="left"/>
+      <w:pPr>
+        <w:ind w:left="2880" w:hanging="360"/>
+      </w:pPr>
+    </w:lvl>
+    <w:lvl w:ilvl="4" w:tplc="04090019" w:tentative="1">
+      <w:start w:val="1"/>
+      <w:numFmt w:val="lowerLetter"/>
+      <w:lvlText w:val="%5."/>
+      <w:lvlJc w:val="left"/>
+      <w:pPr>
+        <w:ind w:left="3600" w:hanging="360"/>
+      </w:pPr>
+    </w:lvl>
+    <w:lvl w:ilvl="5" w:tplc="0409001B" w:tentative="1">
+      <w:start w:val="1"/>
+      <w:numFmt w:val="lowerRoman"/>
+      <w:lvlText w:val="%6."/>
+      <w:lvlJc w:val="right"/>
+      <w:pPr>
+        <w:ind w:left="4320" w:hanging="180"/>
+      </w:pPr>
+    </w:lvl>
+    <w:lvl w:ilvl="6" w:tplc="0409000F" w:tentative="1">
+      <w:start w:val="1"/>
+      <w:numFmt w:val="decimal"/>
+      <w:lvlText w:val="%7."/>
+      <w:lvlJc w:val="left"/>
+      <w:pPr>
+        <w:ind w:left="5040" w:hanging="360"/>
+      </w:pPr>
+    </w:lvl>
+    <w:lvl w:ilvl="7" w:tplc="04090019" w:tentative="1">
+      <w:start w:val="1"/>
+      <w:numFmt w:val="lowerLetter"/>
+      <w:lvlText w:val="%8."/>
+      <w:lvlJc w:val="left"/>
+      <w:pPr>
+        <w:ind w:left="5760" w:hanging="360"/>
+      </w:pPr>
+    </w:lvl>
+    <w:lvl w:ilvl="8" w:tplc="0409001B" w:tentative="1">
+      <w:start w:val="1"/>
+      <w:numFmt w:val="lowerRoman"/>
+      <w:lvlText w:val="%9."/>
+      <w:lvlJc w:val="right"/>
+      <w:pPr>
+        <w:ind w:left="6480" w:hanging="180"/>
+      </w:pPr>
+    </w:lvl>
+  </w:abstractNum>
+  <w:abstractNum w:abstractNumId="4" w15:restartNumberingAfterBreak="0">
+    <w:nsid w:val="5CC70EE5"/>
+    <w:multiLevelType w:val="hybridMultilevel"/>
+    <w:tmpl w:val="6D1401B0"/>
+    <w:lvl w:ilvl="0" w:tplc="3BC6790E">
+      <w:start w:val="1"/>
+      <w:numFmt w:val="lowerRoman"/>
+      <w:lvlText w:val="%1."/>
+      <w:lvlJc w:val="left"/>
+      <w:pPr>
+        <w:ind w:left="1080" w:hanging="720"/>
+      </w:pPr>
+      <w:rPr>
+        <w:rFonts w:hint="default"/>
+      </w:rPr>
+    </w:lvl>
+    <w:lvl w:ilvl="1" w:tplc="04090019" w:tentative="1">
+      <w:start w:val="1"/>
+      <w:numFmt w:val="lowerLetter"/>
+      <w:lvlText w:val="%2."/>
+      <w:lvlJc w:val="left"/>
+      <w:pPr>
+        <w:ind w:left="1440" w:hanging="360"/>
+      </w:pPr>
+    </w:lvl>
+    <w:lvl w:ilvl="2" w:tplc="0409001B" w:tentative="1">
+      <w:start w:val="1"/>
+      <w:numFmt w:val="lowerRoman"/>
+      <w:lvlText w:val="%3."/>
+      <w:lvlJc w:val="right"/>
+      <w:pPr>
+        <w:ind w:left="2160" w:hanging="180"/>
+      </w:pPr>
+    </w:lvl>
+    <w:lvl w:ilvl="3" w:tplc="0409000F" w:tentative="1">
+      <w:start w:val="1"/>
+      <w:numFmt w:val="decimal"/>
+      <w:lvlText w:val="%4."/>
+      <w:lvlJc w:val="left"/>
+      <w:pPr>
+        <w:ind w:left="2880" w:hanging="360"/>
+      </w:pPr>
+    </w:lvl>
+    <w:lvl w:ilvl="4" w:tplc="04090019" w:tentative="1">
+      <w:start w:val="1"/>
+      <w:numFmt w:val="lowerLetter"/>
+      <w:lvlText w:val="%5."/>
+      <w:lvlJc w:val="left"/>
+      <w:pPr>
+        <w:ind w:left="3600" w:hanging="360"/>
+      </w:pPr>
+    </w:lvl>
+    <w:lvl w:ilvl="5" w:tplc="0409001B" w:tentative="1">
+      <w:start w:val="1"/>
+      <w:numFmt w:val="lowerRoman"/>
+      <w:lvlText w:val="%6."/>
+      <w:lvlJc w:val="right"/>
+      <w:pPr>
+        <w:ind w:left="4320" w:hanging="180"/>
+      </w:pPr>
+    </w:lvl>
+    <w:lvl w:ilvl="6" w:tplc="0409000F" w:tentative="1">
+      <w:start w:val="1"/>
+      <w:numFmt w:val="decimal"/>
+      <w:lvlText w:val="%7."/>
+      <w:lvlJc w:val="left"/>
+      <w:pPr>
+        <w:ind w:left="5040" w:hanging="360"/>
+      </w:pPr>
+    </w:lvl>
+    <w:lvl w:ilvl="7" w:tplc="04090019" w:tentative="1">
+      <w:start w:val="1"/>
+      <w:numFmt w:val="lowerLetter"/>
+      <w:lvlText w:val="%8."/>
+      <w:lvlJc w:val="left"/>
+      <w:pPr>
+        <w:ind w:left="5760" w:hanging="360"/>
+      </w:pPr>
+    </w:lvl>
+    <w:lvl w:ilvl="8" w:tplc="0409001B" w:tentative="1">
+      <w:start w:val="1"/>
+      <w:numFmt w:val="lowerRoman"/>
+      <w:lvlText w:val="%9."/>
+      <w:lvlJc w:val="right"/>
+      <w:pPr>
+        <w:ind w:left="6480" w:hanging="180"/>
+      </w:pPr>
+    </w:lvl>
+  </w:abstractNum>
+  <w:abstractNum w:abstractNumId="5" w15:restartNumberingAfterBreak="0">
+    <w:nsid w:val="6A02177C"/>
+    <w:multiLevelType w:val="hybridMultilevel"/>
+    <w:tmpl w:val="9F90C5BC"/>
+    <w:lvl w:ilvl="0" w:tplc="0409000F">
+      <w:start w:val="1"/>
+      <w:numFmt w:val="decimal"/>
+      <w:lvlText w:val="%1."/>
+      <w:lvlJc w:val="left"/>
+      <w:pPr>
+        <w:ind w:left="720" w:hanging="360"/>
+      </w:pPr>
+      <w:rPr>
+        <w:rFonts w:hint="default"/>
+      </w:rPr>
+    </w:lvl>
+    <w:lvl w:ilvl="1" w:tplc="04090019" w:tentative="1">
+      <w:start w:val="1"/>
+      <w:numFmt w:val="lowerLetter"/>
+      <w:lvlText w:val="%2."/>
+      <w:lvlJc w:val="left"/>
+      <w:pPr>
+        <w:ind w:left="1440" w:hanging="360"/>
+      </w:pPr>
+    </w:lvl>
+    <w:lvl w:ilvl="2" w:tplc="0409001B" w:tentative="1">
+      <w:start w:val="1"/>
+      <w:numFmt w:val="lowerRoman"/>
+      <w:lvlText w:val="%3."/>
+      <w:lvlJc w:val="right"/>
+      <w:pPr>
+        <w:ind w:left="2160" w:hanging="180"/>
+      </w:pPr>
+    </w:lvl>
+    <w:lvl w:ilvl="3" w:tplc="0409000F" w:tentative="1">
+      <w:start w:val="1"/>
+      <w:numFmt w:val="decimal"/>
+      <w:lvlText w:val="%4."/>
+      <w:lvlJc w:val="left"/>
+      <w:pPr>
+        <w:ind w:left="2880" w:hanging="360"/>
+      </w:pPr>
+    </w:lvl>
+    <w:lvl w:ilvl="4" w:tplc="04090019" w:tentative="1">
+      <w:start w:val="1"/>
+      <w:numFmt w:val="lowerLetter"/>
+      <w:lvlText w:val="%5."/>
+      <w:lvlJc w:val="left"/>
+      <w:pPr>
+        <w:ind w:left="3600" w:hanging="360"/>
+      </w:pPr>
+    </w:lvl>
+    <w:lvl w:ilvl="5" w:tplc="0409001B" w:tentative="1">
+      <w:start w:val="1"/>
+      <w:numFmt w:val="lowerRoman"/>
+      <w:lvlText w:val="%6."/>
+      <w:lvlJc w:val="right"/>
+      <w:pPr>
+        <w:ind w:left="4320" w:hanging="180"/>
+      </w:pPr>
+    </w:lvl>
+    <w:lvl w:ilvl="6" w:tplc="0409000F" w:tentative="1">
+      <w:start w:val="1"/>
+      <w:numFmt w:val="decimal"/>
+      <w:lvlText w:val="%7."/>
+      <w:lvlJc w:val="left"/>
+      <w:pPr>
+        <w:ind w:left="5040" w:hanging="360"/>
+      </w:pPr>
+    </w:lvl>
+    <w:lvl w:ilvl="7" w:tplc="04090019" w:tentative="1">
+      <w:start w:val="1"/>
+      <w:numFmt w:val="lowerLetter"/>
+      <w:lvlText w:val="%8."/>
+      <w:lvlJc w:val="left"/>
+      <w:pPr>
+        <w:ind w:left="5760" w:hanging="360"/>
+      </w:pPr>
+    </w:lvl>
+    <w:lvl w:ilvl="8" w:tplc="0409001B" w:tentative="1">
+      <w:start w:val="1"/>
+      <w:numFmt w:val="lowerRoman"/>
+      <w:lvlText w:val="%9."/>
+      <w:lvlJc w:val="right"/>
+      <w:pPr>
+        <w:ind w:left="6480" w:hanging="180"/>
+      </w:pPr>
+    </w:lvl>
+  </w:abstractNum>
   <w:num w:numId="1">
-    <w:abstractNumId w:val="1"/>
+    <w:abstractNumId w:val="2"/>
   </w:num>
   <w:num w:numId="2">
     <w:abstractNumId w:val="0"/>
   </w:num>
   <w:num w:numId="3">
-    <w:abstractNumId w:val="2"/>
+    <w:abstractNumId w:val="5"/>
+  </w:num>
+  <w:num w:numId="4">
+    <w:abstractNumId w:val="3"/>
+  </w:num>
+  <w:num w:numId="5">
+    <w:abstractNumId w:val="1"/>
+  </w:num>
+  <w:num w:numId="6">
+    <w:abstractNumId w:val="4"/>
   </w:num>
 </w:numbering>
 </file>

</xml_diff>

<commit_message>
Experiment on running a single verticle running from two terminals on two ports Update vertx_projects_high_level_asynchronous_and_reactive_java.docx
</commit_message>
<xml_diff>
--- a/other_insights_in_vertx/vertx_projects_high_level_asynchronous_and_reactive_java.docx
+++ b/other_insights_in_vertx/vertx_projects_high_level_asynchronous_and_reactive_java.docx
@@ -11592,21 +11592,670 @@
           <w:color w:val="000000" w:themeColor="text1"/>
         </w:rPr>
       </w:pPr>
-    </w:p>
-    <w:p>
-      <w:pPr>
-        <w:autoSpaceDE w:val="0"/>
-        <w:autoSpaceDN w:val="0"/>
-        <w:adjustRightInd w:val="0"/>
-        <w:rPr>
-          <w:rFonts w:ascii="Arial" w:hAnsi="Arial" w:cs="Arial"/>
-          <w:color w:val="000000" w:themeColor="text1"/>
-        </w:rPr>
-      </w:pPr>
-      <w:r>
-        <w:rPr>
-          <w:rFonts w:ascii="Arial" w:hAnsi="Arial" w:cs="Arial"/>
-          <w:color w:val="000000" w:themeColor="text1"/>
+      <w:r>
+        <w:rPr>
+          <w:rFonts w:ascii="Arial" w:hAnsi="Arial" w:cs="Arial"/>
+          <w:color w:val="000000" w:themeColor="text1"/>
+        </w:rPr>
+        <w:t xml:space="preserve">The life cycle of a </w:t>
+      </w:r>
+      <w:proofErr w:type="spellStart"/>
+      <w:r>
+        <w:rPr>
+          <w:rFonts w:ascii="Arial" w:hAnsi="Arial" w:cs="Arial"/>
+          <w:color w:val="000000" w:themeColor="text1"/>
+        </w:rPr>
+        <w:t>verticle</w:t>
+      </w:r>
+      <w:proofErr w:type="spellEnd"/>
+      <w:r>
+        <w:rPr>
+          <w:rFonts w:ascii="Arial" w:hAnsi="Arial" w:cs="Arial"/>
+          <w:color w:val="000000" w:themeColor="text1"/>
+        </w:rPr>
+        <w:t xml:space="preserve"> is </w:t>
+      </w:r>
+      <w:proofErr w:type="gramStart"/>
+      <w:r>
+        <w:rPr>
+          <w:rFonts w:ascii="Arial" w:hAnsi="Arial" w:cs="Arial"/>
+          <w:color w:val="000000" w:themeColor="text1"/>
+        </w:rPr>
+        <w:t>basically :</w:t>
+      </w:r>
+      <w:proofErr w:type="gramEnd"/>
+      <w:r>
+        <w:rPr>
+          <w:rFonts w:ascii="Arial" w:hAnsi="Arial" w:cs="Arial"/>
+          <w:color w:val="000000" w:themeColor="text1"/>
+        </w:rPr>
+        <w:t xml:space="preserve"> </w:t>
+      </w:r>
+    </w:p>
+    <w:p>
+      <w:pPr>
+        <w:pStyle w:val="ListParagraph"/>
+        <w:numPr>
+          <w:ilvl w:val="0"/>
+          <w:numId w:val="7"/>
+        </w:numPr>
+        <w:autoSpaceDE w:val="0"/>
+        <w:autoSpaceDN w:val="0"/>
+        <w:adjustRightInd w:val="0"/>
+        <w:rPr>
+          <w:rFonts w:ascii="Arial" w:hAnsi="Arial" w:cs="Arial"/>
+          <w:color w:val="000000" w:themeColor="text1"/>
+        </w:rPr>
+      </w:pPr>
+      <w:proofErr w:type="gramStart"/>
+      <w:r>
+        <w:rPr>
+          <w:rFonts w:ascii="Arial" w:hAnsi="Arial" w:cs="Arial"/>
+          <w:color w:val="000000" w:themeColor="text1"/>
+        </w:rPr>
+        <w:t>Start ,</w:t>
+      </w:r>
+      <w:proofErr w:type="gramEnd"/>
+      <w:r>
+        <w:rPr>
+          <w:rFonts w:ascii="Arial" w:hAnsi="Arial" w:cs="Arial"/>
+          <w:color w:val="000000" w:themeColor="text1"/>
+        </w:rPr>
+        <w:t xml:space="preserve"> and</w:t>
+      </w:r>
+    </w:p>
+    <w:p>
+      <w:pPr>
+        <w:pStyle w:val="ListParagraph"/>
+        <w:numPr>
+          <w:ilvl w:val="0"/>
+          <w:numId w:val="7"/>
+        </w:numPr>
+        <w:autoSpaceDE w:val="0"/>
+        <w:autoSpaceDN w:val="0"/>
+        <w:adjustRightInd w:val="0"/>
+        <w:rPr>
+          <w:rFonts w:ascii="Arial" w:hAnsi="Arial" w:cs="Arial"/>
+          <w:color w:val="000000" w:themeColor="text1"/>
+        </w:rPr>
+      </w:pPr>
+      <w:r>
+        <w:rPr>
+          <w:rFonts w:ascii="Arial" w:hAnsi="Arial" w:cs="Arial"/>
+          <w:color w:val="000000" w:themeColor="text1"/>
+        </w:rPr>
+        <w:t>Stop</w:t>
+      </w:r>
+    </w:p>
+    <w:p>
+      <w:pPr>
+        <w:autoSpaceDE w:val="0"/>
+        <w:autoSpaceDN w:val="0"/>
+        <w:adjustRightInd w:val="0"/>
+        <w:rPr>
+          <w:rFonts w:ascii="Arial" w:hAnsi="Arial" w:cs="Arial"/>
+          <w:color w:val="000000" w:themeColor="text1"/>
+        </w:rPr>
+      </w:pPr>
+    </w:p>
+    <w:p>
+      <w:pPr>
+        <w:autoSpaceDE w:val="0"/>
+        <w:autoSpaceDN w:val="0"/>
+        <w:adjustRightInd w:val="0"/>
+        <w:rPr>
+          <w:rFonts w:ascii="Arial" w:hAnsi="Arial" w:cs="Arial"/>
+          <w:color w:val="000000" w:themeColor="text1"/>
+        </w:rPr>
+      </w:pPr>
+      <w:r>
+        <w:rPr>
+          <w:rFonts w:ascii="Arial" w:hAnsi="Arial" w:cs="Arial"/>
+          <w:color w:val="000000" w:themeColor="text1"/>
+        </w:rPr>
+        <w:t>The start method is typically used in setting things up and fundamentally initializing handlers.</w:t>
+      </w:r>
+    </w:p>
+    <w:p>
+      <w:pPr>
+        <w:autoSpaceDE w:val="0"/>
+        <w:autoSpaceDN w:val="0"/>
+        <w:adjustRightInd w:val="0"/>
+        <w:rPr>
+          <w:rFonts w:ascii="Arial" w:hAnsi="Arial" w:cs="Arial"/>
+          <w:color w:val="000000" w:themeColor="text1"/>
+        </w:rPr>
+      </w:pPr>
+    </w:p>
+    <w:p>
+      <w:pPr>
+        <w:autoSpaceDE w:val="0"/>
+        <w:autoSpaceDN w:val="0"/>
+        <w:adjustRightInd w:val="0"/>
+        <w:rPr>
+          <w:rFonts w:ascii="Arial" w:hAnsi="Arial" w:cs="Arial"/>
+          <w:color w:val="000000" w:themeColor="text1"/>
+        </w:rPr>
+      </w:pPr>
+      <w:r>
+        <w:rPr>
+          <w:rFonts w:ascii="Arial" w:hAnsi="Arial" w:cs="Arial"/>
+          <w:color w:val="000000" w:themeColor="text1"/>
+        </w:rPr>
+        <w:t>The stop method is used in doing housekeeping tasks, such as closing an opened database connection(s).</w:t>
+      </w:r>
+    </w:p>
+    <w:p>
+      <w:pPr>
+        <w:autoSpaceDE w:val="0"/>
+        <w:autoSpaceDN w:val="0"/>
+        <w:adjustRightInd w:val="0"/>
+        <w:rPr>
+          <w:rFonts w:ascii="Arial" w:hAnsi="Arial" w:cs="Arial"/>
+          <w:color w:val="000000" w:themeColor="text1"/>
+        </w:rPr>
+      </w:pPr>
+    </w:p>
+    <w:p>
+      <w:pPr>
+        <w:autoSpaceDE w:val="0"/>
+        <w:autoSpaceDN w:val="0"/>
+        <w:adjustRightInd w:val="0"/>
+        <w:rPr>
+          <w:rFonts w:ascii="Arial" w:hAnsi="Arial" w:cs="Arial"/>
+          <w:color w:val="000000" w:themeColor="text1"/>
+        </w:rPr>
+      </w:pPr>
+    </w:p>
+    <w:p>
+      <w:pPr>
+        <w:autoSpaceDE w:val="0"/>
+        <w:autoSpaceDN w:val="0"/>
+        <w:adjustRightInd w:val="0"/>
+        <w:rPr>
+          <w:rFonts w:ascii="Arial" w:hAnsi="Arial" w:cs="Arial"/>
+          <w:color w:val="000000" w:themeColor="text1"/>
+        </w:rPr>
+      </w:pPr>
+      <w:r>
+        <w:rPr>
+          <w:rFonts w:ascii="Arial" w:hAnsi="Arial" w:cs="Arial"/>
+          <w:color w:val="000000" w:themeColor="text1"/>
+        </w:rPr>
+        <w:t xml:space="preserve">To run a </w:t>
+      </w:r>
+      <w:proofErr w:type="spellStart"/>
+      <w:r>
+        <w:rPr>
+          <w:rFonts w:ascii="Arial" w:hAnsi="Arial" w:cs="Arial"/>
+          <w:color w:val="000000" w:themeColor="text1"/>
+        </w:rPr>
+        <w:t>verticle</w:t>
+      </w:r>
+      <w:proofErr w:type="spellEnd"/>
+      <w:r>
+        <w:rPr>
+          <w:rFonts w:ascii="Arial" w:hAnsi="Arial" w:cs="Arial"/>
+          <w:color w:val="000000" w:themeColor="text1"/>
+        </w:rPr>
+        <w:t xml:space="preserve">, it can basically be run from the </w:t>
+      </w:r>
+      <w:proofErr w:type="spellStart"/>
+      <w:r>
+        <w:rPr>
+          <w:rFonts w:ascii="Arial" w:hAnsi="Arial" w:cs="Arial"/>
+          <w:color w:val="000000" w:themeColor="text1"/>
+        </w:rPr>
+        <w:t>mian</w:t>
+      </w:r>
+      <w:proofErr w:type="spellEnd"/>
+      <w:r>
+        <w:rPr>
+          <w:rFonts w:ascii="Arial" w:hAnsi="Arial" w:cs="Arial"/>
+          <w:color w:val="000000" w:themeColor="text1"/>
+        </w:rPr>
+        <w:t xml:space="preserve"> of the java class that it is in.</w:t>
+      </w:r>
+    </w:p>
+    <w:p>
+      <w:pPr>
+        <w:autoSpaceDE w:val="0"/>
+        <w:autoSpaceDN w:val="0"/>
+        <w:adjustRightInd w:val="0"/>
+        <w:rPr>
+          <w:rFonts w:ascii="Arial" w:hAnsi="Arial" w:cs="Arial"/>
+          <w:color w:val="000000" w:themeColor="text1"/>
+        </w:rPr>
+      </w:pPr>
+    </w:p>
+    <w:p>
+      <w:pPr>
+        <w:autoSpaceDE w:val="0"/>
+        <w:autoSpaceDN w:val="0"/>
+        <w:adjustRightInd w:val="0"/>
+        <w:rPr>
+          <w:rFonts w:ascii="Arial" w:hAnsi="Arial" w:cs="Arial"/>
+          <w:color w:val="000000" w:themeColor="text1"/>
+        </w:rPr>
+      </w:pPr>
+      <w:r>
+        <w:rPr>
+          <w:rFonts w:ascii="Arial" w:hAnsi="Arial" w:cs="Arial"/>
+          <w:color w:val="000000" w:themeColor="text1"/>
+        </w:rPr>
+        <w:t xml:space="preserve">Or you can also run it on the command line using Gradle such </w:t>
+      </w:r>
+      <w:proofErr w:type="gramStart"/>
+      <w:r>
+        <w:rPr>
+          <w:rFonts w:ascii="Arial" w:hAnsi="Arial" w:cs="Arial"/>
+          <w:color w:val="000000" w:themeColor="text1"/>
+        </w:rPr>
+        <w:t>as :</w:t>
+      </w:r>
+      <w:proofErr w:type="gramEnd"/>
+      <w:r>
+        <w:rPr>
+          <w:rFonts w:ascii="Arial" w:hAnsi="Arial" w:cs="Arial"/>
+          <w:color w:val="000000" w:themeColor="text1"/>
+        </w:rPr>
+        <w:t xml:space="preserve"> </w:t>
+      </w:r>
+    </w:p>
+    <w:p>
+      <w:pPr>
+        <w:autoSpaceDE w:val="0"/>
+        <w:autoSpaceDN w:val="0"/>
+        <w:adjustRightInd w:val="0"/>
+        <w:rPr>
+          <w:rFonts w:ascii="Arial" w:hAnsi="Arial" w:cs="Arial"/>
+          <w:color w:val="000000" w:themeColor="text1"/>
+        </w:rPr>
+      </w:pPr>
+    </w:p>
+    <w:p>
+      <w:pPr>
+        <w:autoSpaceDE w:val="0"/>
+        <w:autoSpaceDN w:val="0"/>
+        <w:adjustRightInd w:val="0"/>
+        <w:rPr>
+          <w:rFonts w:ascii="Arial" w:hAnsi="Arial" w:cs="Arial"/>
+          <w:b/>
+          <w:bCs/>
+          <w:color w:val="70AD47" w:themeColor="accent6"/>
+        </w:rPr>
+      </w:pPr>
+      <w:proofErr w:type="gramStart"/>
+      <w:r>
+        <w:rPr>
+          <w:rFonts w:ascii="Arial" w:hAnsi="Arial" w:cs="Arial"/>
+          <w:b/>
+          <w:bCs/>
+          <w:color w:val="70AD47" w:themeColor="accent6"/>
+        </w:rPr>
+        <w:t>$ .</w:t>
+      </w:r>
+      <w:proofErr w:type="gramEnd"/>
+      <w:r>
+        <w:rPr>
+          <w:rFonts w:ascii="Arial" w:hAnsi="Arial" w:cs="Arial"/>
+          <w:b/>
+          <w:bCs/>
+          <w:color w:val="70AD47" w:themeColor="accent6"/>
+        </w:rPr>
+        <w:t>/</w:t>
+      </w:r>
+      <w:proofErr w:type="spellStart"/>
+      <w:r>
+        <w:rPr>
+          <w:rFonts w:ascii="Arial" w:hAnsi="Arial" w:cs="Arial"/>
+          <w:b/>
+          <w:bCs/>
+          <w:color w:val="70AD47" w:themeColor="accent6"/>
+        </w:rPr>
+        <w:t>gradlew</w:t>
+      </w:r>
+      <w:proofErr w:type="spellEnd"/>
+      <w:r>
+        <w:rPr>
+          <w:rFonts w:ascii="Arial" w:hAnsi="Arial" w:cs="Arial"/>
+          <w:b/>
+          <w:bCs/>
+          <w:color w:val="70AD47" w:themeColor="accent6"/>
+        </w:rPr>
+        <w:t xml:space="preserve"> run -</w:t>
+      </w:r>
+      <w:proofErr w:type="spellStart"/>
+      <w:r>
+        <w:rPr>
+          <w:rFonts w:ascii="Arial" w:hAnsi="Arial" w:cs="Arial"/>
+          <w:b/>
+          <w:bCs/>
+          <w:color w:val="70AD47" w:themeColor="accent6"/>
+        </w:rPr>
+        <w:t>PmainClass</w:t>
+      </w:r>
+      <w:proofErr w:type="spellEnd"/>
+      <w:r>
+        <w:rPr>
+          <w:rFonts w:ascii="Arial" w:hAnsi="Arial" w:cs="Arial"/>
+          <w:b/>
+          <w:bCs/>
+          <w:color w:val="70AD47" w:themeColor="accent6"/>
+        </w:rPr>
+        <w:t>=</w:t>
+      </w:r>
+      <w:proofErr w:type="spellStart"/>
+      <w:r>
+        <w:rPr>
+          <w:rFonts w:ascii="Arial" w:hAnsi="Arial" w:cs="Arial"/>
+          <w:b/>
+          <w:bCs/>
+          <w:color w:val="70AD47" w:themeColor="accent6"/>
+        </w:rPr>
+        <w:t>com.example.hello.HelloVerticle</w:t>
+      </w:r>
+      <w:proofErr w:type="spellEnd"/>
+    </w:p>
+    <w:p>
+      <w:pPr>
+        <w:autoSpaceDE w:val="0"/>
+        <w:autoSpaceDN w:val="0"/>
+        <w:adjustRightInd w:val="0"/>
+        <w:rPr>
+          <w:rFonts w:ascii="Arial" w:hAnsi="Arial" w:cs="Arial"/>
+          <w:color w:val="000000" w:themeColor="text1"/>
+        </w:rPr>
+      </w:pPr>
+    </w:p>
+    <w:p>
+      <w:pPr>
+        <w:autoSpaceDE w:val="0"/>
+        <w:autoSpaceDN w:val="0"/>
+        <w:adjustRightInd w:val="0"/>
+        <w:rPr>
+          <w:rFonts w:ascii="Arial" w:hAnsi="Arial" w:cs="Arial"/>
+          <w:color w:val="000000" w:themeColor="text1"/>
+        </w:rPr>
+      </w:pPr>
+    </w:p>
+    <w:p>
+      <w:pPr>
+        <w:autoSpaceDE w:val="0"/>
+        <w:autoSpaceDN w:val="0"/>
+        <w:adjustRightInd w:val="0"/>
+        <w:rPr>
+          <w:rFonts w:ascii="Arial" w:hAnsi="Arial" w:cs="Arial"/>
+          <w:b/>
+          <w:bCs/>
+          <w:color w:val="000000" w:themeColor="text1"/>
+          <w:u w:val="single"/>
+        </w:rPr>
+      </w:pPr>
+      <w:r>
+        <w:rPr>
+          <w:rFonts w:ascii="Arial" w:hAnsi="Arial" w:cs="Arial"/>
+          <w:b/>
+          <w:bCs/>
+          <w:color w:val="000000" w:themeColor="text1"/>
+          <w:u w:val="single"/>
+        </w:rPr>
+        <w:t xml:space="preserve">Some few </w:t>
+      </w:r>
+      <w:proofErr w:type="gramStart"/>
+      <w:r>
+        <w:rPr>
+          <w:rFonts w:ascii="Arial" w:hAnsi="Arial" w:cs="Arial"/>
+          <w:b/>
+          <w:bCs/>
+          <w:color w:val="000000" w:themeColor="text1"/>
+          <w:u w:val="single"/>
+        </w:rPr>
+        <w:t>experiments :</w:t>
+      </w:r>
+      <w:proofErr w:type="gramEnd"/>
+      <w:r>
+        <w:rPr>
+          <w:rFonts w:ascii="Arial" w:hAnsi="Arial" w:cs="Arial"/>
+          <w:b/>
+          <w:bCs/>
+          <w:color w:val="000000" w:themeColor="text1"/>
+          <w:u w:val="single"/>
+        </w:rPr>
+        <w:t xml:space="preserve"> </w:t>
+      </w:r>
+    </w:p>
+    <w:p>
+      <w:pPr>
+        <w:autoSpaceDE w:val="0"/>
+        <w:autoSpaceDN w:val="0"/>
+        <w:adjustRightInd w:val="0"/>
+        <w:rPr>
+          <w:rFonts w:ascii="Arial" w:hAnsi="Arial" w:cs="Arial"/>
+          <w:color w:val="000000" w:themeColor="text1"/>
+        </w:rPr>
+      </w:pPr>
+      <w:proofErr w:type="gramStart"/>
+      <w:r>
+        <w:rPr>
+          <w:rFonts w:ascii="Arial" w:hAnsi="Arial" w:cs="Arial"/>
+          <w:color w:val="000000" w:themeColor="text1"/>
+        </w:rPr>
+        <w:t>So</w:t>
+      </w:r>
+      <w:proofErr w:type="gramEnd"/>
+      <w:r>
+        <w:rPr>
+          <w:rFonts w:ascii="Arial" w:hAnsi="Arial" w:cs="Arial"/>
+          <w:color w:val="000000" w:themeColor="text1"/>
+        </w:rPr>
+        <w:t xml:space="preserve"> I had to run a few experiments. I decided to check if I could run a single </w:t>
+      </w:r>
+      <w:proofErr w:type="spellStart"/>
+      <w:r>
+        <w:rPr>
+          <w:rFonts w:ascii="Arial" w:hAnsi="Arial" w:cs="Arial"/>
+          <w:color w:val="000000" w:themeColor="text1"/>
+        </w:rPr>
+        <w:t>verticle</w:t>
+      </w:r>
+      <w:proofErr w:type="spellEnd"/>
+      <w:r>
+        <w:rPr>
+          <w:rFonts w:ascii="Arial" w:hAnsi="Arial" w:cs="Arial"/>
+          <w:color w:val="000000" w:themeColor="text1"/>
+        </w:rPr>
+        <w:t xml:space="preserve"> and rather apply two port numbers to see how the </w:t>
+      </w:r>
+      <w:proofErr w:type="spellStart"/>
+      <w:r>
+        <w:rPr>
+          <w:rFonts w:ascii="Arial" w:hAnsi="Arial" w:cs="Arial"/>
+          <w:color w:val="000000" w:themeColor="text1"/>
+        </w:rPr>
+        <w:t>behaviour</w:t>
+      </w:r>
+      <w:proofErr w:type="spellEnd"/>
+      <w:r>
+        <w:rPr>
+          <w:rFonts w:ascii="Arial" w:hAnsi="Arial" w:cs="Arial"/>
+          <w:color w:val="000000" w:themeColor="text1"/>
+        </w:rPr>
+        <w:t xml:space="preserve"> of a dual starting of the same </w:t>
+      </w:r>
+      <w:proofErr w:type="spellStart"/>
+      <w:r>
+        <w:rPr>
+          <w:rFonts w:ascii="Arial" w:hAnsi="Arial" w:cs="Arial"/>
+          <w:color w:val="000000" w:themeColor="text1"/>
+        </w:rPr>
+        <w:t>verticle</w:t>
+      </w:r>
+      <w:proofErr w:type="spellEnd"/>
+      <w:r>
+        <w:rPr>
+          <w:rFonts w:ascii="Arial" w:hAnsi="Arial" w:cs="Arial"/>
+          <w:color w:val="000000" w:themeColor="text1"/>
+        </w:rPr>
+        <w:t xml:space="preserve"> would be and to my surprise, it is only the first </w:t>
+      </w:r>
+      <w:proofErr w:type="spellStart"/>
+      <w:r>
+        <w:rPr>
+          <w:rFonts w:ascii="Arial" w:hAnsi="Arial" w:cs="Arial"/>
+          <w:color w:val="000000" w:themeColor="text1"/>
+        </w:rPr>
+        <w:t>verticle</w:t>
+      </w:r>
+      <w:proofErr w:type="spellEnd"/>
+      <w:r>
+        <w:rPr>
+          <w:rFonts w:ascii="Arial" w:hAnsi="Arial" w:cs="Arial"/>
+          <w:color w:val="000000" w:themeColor="text1"/>
+        </w:rPr>
+        <w:t xml:space="preserve"> start via either the terminal or by directly running it from the “main” method that responds to all the requests to the running </w:t>
+      </w:r>
+      <w:proofErr w:type="spellStart"/>
+      <w:r>
+        <w:rPr>
+          <w:rFonts w:ascii="Arial" w:hAnsi="Arial" w:cs="Arial"/>
+          <w:color w:val="000000" w:themeColor="text1"/>
+        </w:rPr>
+        <w:t>verticle</w:t>
+      </w:r>
+      <w:proofErr w:type="spellEnd"/>
+      <w:r>
+        <w:rPr>
+          <w:rFonts w:ascii="Arial" w:hAnsi="Arial" w:cs="Arial"/>
+          <w:color w:val="000000" w:themeColor="text1"/>
+        </w:rPr>
+        <w:t>.</w:t>
+      </w:r>
+    </w:p>
+    <w:p>
+      <w:pPr>
+        <w:autoSpaceDE w:val="0"/>
+        <w:autoSpaceDN w:val="0"/>
+        <w:adjustRightInd w:val="0"/>
+        <w:rPr>
+          <w:rFonts w:ascii="Arial" w:hAnsi="Arial" w:cs="Arial"/>
+          <w:color w:val="000000" w:themeColor="text1"/>
+        </w:rPr>
+      </w:pPr>
+    </w:p>
+    <w:p>
+      <w:pPr>
+        <w:autoSpaceDE w:val="0"/>
+        <w:autoSpaceDN w:val="0"/>
+        <w:adjustRightInd w:val="0"/>
+        <w:rPr>
+          <w:rFonts w:ascii="Arial" w:hAnsi="Arial" w:cs="Arial"/>
+          <w:color w:val="000000" w:themeColor="text1"/>
+        </w:rPr>
+      </w:pPr>
+      <w:r>
+        <w:rPr>
+          <w:rFonts w:ascii="Arial" w:hAnsi="Arial" w:cs="Arial"/>
+          <w:noProof/>
+          <w:color w:val="000000" w:themeColor="text1"/>
+        </w:rPr>
+        <w:lastRenderedPageBreak/>
+        <w:drawing>
+          <wp:inline distT="0" distB="0" distL="0" distR="0" wp14:anchorId="18BDCD76" wp14:editId="6E6BE3E4">
+            <wp:extent cx="5943600" cy="2890520"/>
+            <wp:effectExtent l="0" t="0" r="0" b="5080"/>
+            <wp:docPr id="6" name="Picture 6"/>
+            <wp:cNvGraphicFramePr>
+              <a:graphicFrameLocks xmlns:a="http://schemas.openxmlformats.org/drawingml/2006/main" noChangeAspect="1"/>
+            </wp:cNvGraphicFramePr>
+            <a:graphic xmlns:a="http://schemas.openxmlformats.org/drawingml/2006/main">
+              <a:graphicData uri="http://schemas.openxmlformats.org/drawingml/2006/picture">
+                <pic:pic xmlns:pic="http://schemas.openxmlformats.org/drawingml/2006/picture">
+                  <pic:nvPicPr>
+                    <pic:cNvPr id="6" name="Picture 6"/>
+                    <pic:cNvPicPr/>
+                  </pic:nvPicPr>
+                  <pic:blipFill>
+                    <a:blip r:embed="rId15">
+                      <a:extLst>
+                        <a:ext uri="{28A0092B-C50C-407E-A947-70E740481C1C}">
+                          <a14:useLocalDpi xmlns:a14="http://schemas.microsoft.com/office/drawing/2010/main" val="0"/>
+                        </a:ext>
+                      </a:extLst>
+                    </a:blip>
+                    <a:stretch>
+                      <a:fillRect/>
+                    </a:stretch>
+                  </pic:blipFill>
+                  <pic:spPr>
+                    <a:xfrm>
+                      <a:off x="0" y="0"/>
+                      <a:ext cx="5943600" cy="2890520"/>
+                    </a:xfrm>
+                    <a:prstGeom prst="rect">
+                      <a:avLst/>
+                    </a:prstGeom>
+                  </pic:spPr>
+                </pic:pic>
+              </a:graphicData>
+            </a:graphic>
+          </wp:inline>
+        </w:drawing>
+      </w:r>
+    </w:p>
+    <w:p>
+      <w:pPr>
+        <w:autoSpaceDE w:val="0"/>
+        <w:autoSpaceDN w:val="0"/>
+        <w:adjustRightInd w:val="0"/>
+        <w:rPr>
+          <w:rFonts w:ascii="Arial" w:hAnsi="Arial" w:cs="Arial"/>
+          <w:color w:val="000000" w:themeColor="text1"/>
+        </w:rPr>
+      </w:pPr>
+    </w:p>
+    <w:p>
+      <w:pPr>
+        <w:autoSpaceDE w:val="0"/>
+        <w:autoSpaceDN w:val="0"/>
+        <w:adjustRightInd w:val="0"/>
+        <w:rPr>
+          <w:rFonts w:ascii="Arial" w:hAnsi="Arial" w:cs="Arial"/>
+          <w:color w:val="000000" w:themeColor="text1"/>
+        </w:rPr>
+      </w:pPr>
+    </w:p>
+    <w:p>
+      <w:pPr>
+        <w:autoSpaceDE w:val="0"/>
+        <w:autoSpaceDN w:val="0"/>
+        <w:adjustRightInd w:val="0"/>
+        <w:rPr>
+          <w:rFonts w:ascii="Arial" w:hAnsi="Arial" w:cs="Arial"/>
+          <w:color w:val="000000" w:themeColor="text1"/>
+        </w:rPr>
+      </w:pPr>
+    </w:p>
+    <w:p>
+      <w:pPr>
+        <w:autoSpaceDE w:val="0"/>
+        <w:autoSpaceDN w:val="0"/>
+        <w:adjustRightInd w:val="0"/>
+        <w:rPr>
+          <w:rFonts w:ascii="Arial" w:hAnsi="Arial" w:cs="Arial"/>
+          <w:b/>
+          <w:bCs/>
+          <w:color w:val="000000" w:themeColor="text1"/>
+          <w:u w:val="single"/>
+        </w:rPr>
+      </w:pPr>
+      <w:r>
+        <w:rPr>
+          <w:rFonts w:ascii="Arial" w:hAnsi="Arial" w:cs="Arial"/>
+          <w:b/>
+          <w:bCs/>
+          <w:color w:val="000000" w:themeColor="text1"/>
+          <w:u w:val="single"/>
         </w:rPr>
         <w:t xml:space="preserve">May be just IDE </w:t>
       </w:r>
@@ -11614,7 +12263,10 @@
       <w:r>
         <w:rPr>
           <w:rFonts w:ascii="Arial" w:hAnsi="Arial" w:cs="Arial"/>
-          <w:color w:val="000000" w:themeColor="text1"/>
+          <w:b/>
+          <w:bCs/>
+          <w:color w:val="000000" w:themeColor="text1"/>
+          <w:u w:val="single"/>
         </w:rPr>
         <w:t>trivial :</w:t>
       </w:r>
@@ -11622,7 +12274,10 @@
       <w:r>
         <w:rPr>
           <w:rFonts w:ascii="Arial" w:hAnsi="Arial" w:cs="Arial"/>
-          <w:color w:val="000000" w:themeColor="text1"/>
+          <w:b/>
+          <w:bCs/>
+          <w:color w:val="000000" w:themeColor="text1"/>
+          <w:u w:val="single"/>
         </w:rPr>
         <w:t xml:space="preserve"> </w:t>
       </w:r>
@@ -11761,6 +12416,7 @@
           <w:noProof/>
           <w:color w:val="000000" w:themeColor="text1"/>
         </w:rPr>
+        <w:lastRenderedPageBreak/>
         <w:drawing>
           <wp:inline distT="0" distB="0" distL="0" distR="0" wp14:anchorId="755C4C05" wp14:editId="2DFF90B7">
             <wp:extent cx="5943600" cy="3918585"/>
@@ -11777,7 +12433,7 @@
                     <pic:cNvPicPr/>
                   </pic:nvPicPr>
                   <pic:blipFill>
-                    <a:blip r:embed="rId15">
+                    <a:blip r:embed="rId16">
                       <a:extLst>
                         <a:ext uri="{28A0092B-C50C-407E-A947-70E740481C1C}">
                           <a14:useLocalDpi xmlns:a14="http://schemas.microsoft.com/office/drawing/2010/main" val="0"/>
@@ -11914,7 +12570,7 @@
                     <pic:cNvPicPr/>
                   </pic:nvPicPr>
                   <pic:blipFill>
-                    <a:blip r:embed="rId16">
+                    <a:blip r:embed="rId17">
                       <a:extLst>
                         <a:ext uri="{28A0092B-C50C-407E-A947-70E740481C1C}">
                           <a14:useLocalDpi xmlns:a14="http://schemas.microsoft.com/office/drawing/2010/main" val="0"/>
@@ -12676,6 +13332,95 @@
       </w:pPr>
     </w:lvl>
   </w:abstractNum>
+  <w:abstractNum w:abstractNumId="6" w15:restartNumberingAfterBreak="0">
+    <w:nsid w:val="78F21EA2"/>
+    <w:multiLevelType w:val="hybridMultilevel"/>
+    <w:tmpl w:val="36F6FE98"/>
+    <w:lvl w:ilvl="0" w:tplc="DF1E3BA2">
+      <w:start w:val="1"/>
+      <w:numFmt w:val="lowerRoman"/>
+      <w:lvlText w:val="%1."/>
+      <w:lvlJc w:val="left"/>
+      <w:pPr>
+        <w:ind w:left="1080" w:hanging="720"/>
+      </w:pPr>
+      <w:rPr>
+        <w:rFonts w:hint="default"/>
+      </w:rPr>
+    </w:lvl>
+    <w:lvl w:ilvl="1" w:tplc="04090019" w:tentative="1">
+      <w:start w:val="1"/>
+      <w:numFmt w:val="lowerLetter"/>
+      <w:lvlText w:val="%2."/>
+      <w:lvlJc w:val="left"/>
+      <w:pPr>
+        <w:ind w:left="1440" w:hanging="360"/>
+      </w:pPr>
+    </w:lvl>
+    <w:lvl w:ilvl="2" w:tplc="0409001B" w:tentative="1">
+      <w:start w:val="1"/>
+      <w:numFmt w:val="lowerRoman"/>
+      <w:lvlText w:val="%3."/>
+      <w:lvlJc w:val="right"/>
+      <w:pPr>
+        <w:ind w:left="2160" w:hanging="180"/>
+      </w:pPr>
+    </w:lvl>
+    <w:lvl w:ilvl="3" w:tplc="0409000F" w:tentative="1">
+      <w:start w:val="1"/>
+      <w:numFmt w:val="decimal"/>
+      <w:lvlText w:val="%4."/>
+      <w:lvlJc w:val="left"/>
+      <w:pPr>
+        <w:ind w:left="2880" w:hanging="360"/>
+      </w:pPr>
+    </w:lvl>
+    <w:lvl w:ilvl="4" w:tplc="04090019" w:tentative="1">
+      <w:start w:val="1"/>
+      <w:numFmt w:val="lowerLetter"/>
+      <w:lvlText w:val="%5."/>
+      <w:lvlJc w:val="left"/>
+      <w:pPr>
+        <w:ind w:left="3600" w:hanging="360"/>
+      </w:pPr>
+    </w:lvl>
+    <w:lvl w:ilvl="5" w:tplc="0409001B" w:tentative="1">
+      <w:start w:val="1"/>
+      <w:numFmt w:val="lowerRoman"/>
+      <w:lvlText w:val="%6."/>
+      <w:lvlJc w:val="right"/>
+      <w:pPr>
+        <w:ind w:left="4320" w:hanging="180"/>
+      </w:pPr>
+    </w:lvl>
+    <w:lvl w:ilvl="6" w:tplc="0409000F" w:tentative="1">
+      <w:start w:val="1"/>
+      <w:numFmt w:val="decimal"/>
+      <w:lvlText w:val="%7."/>
+      <w:lvlJc w:val="left"/>
+      <w:pPr>
+        <w:ind w:left="5040" w:hanging="360"/>
+      </w:pPr>
+    </w:lvl>
+    <w:lvl w:ilvl="7" w:tplc="04090019" w:tentative="1">
+      <w:start w:val="1"/>
+      <w:numFmt w:val="lowerLetter"/>
+      <w:lvlText w:val="%8."/>
+      <w:lvlJc w:val="left"/>
+      <w:pPr>
+        <w:ind w:left="5760" w:hanging="360"/>
+      </w:pPr>
+    </w:lvl>
+    <w:lvl w:ilvl="8" w:tplc="0409001B" w:tentative="1">
+      <w:start w:val="1"/>
+      <w:numFmt w:val="lowerRoman"/>
+      <w:lvlText w:val="%9."/>
+      <w:lvlJc w:val="right"/>
+      <w:pPr>
+        <w:ind w:left="6480" w:hanging="180"/>
+      </w:pPr>
+    </w:lvl>
+  </w:abstractNum>
   <w:num w:numId="1">
     <w:abstractNumId w:val="2"/>
   </w:num>
@@ -12693,6 +13438,9 @@
   </w:num>
   <w:num w:numId="6">
     <w:abstractNumId w:val="4"/>
+  </w:num>
+  <w:num w:numId="7">
+    <w:abstractNumId w:val="6"/>
   </w:num>
 </w:numbering>
 </file>

</xml_diff>

<commit_message>
Thread Checker can be set a-new or disabled by using the -Dvertx.  system property command/param Update vertx_projects_high_level_asynchronous_and_reactive_java.docx
</commit_message>
<xml_diff>
--- a/other_insights_in_vertx/vertx_projects_high_level_asynchronous_and_reactive_java.docx
+++ b/other_insights_in_vertx/vertx_projects_high_level_asynchronous_and_reactive_java.docx
@@ -12243,6 +12243,415 @@
         <w:adjustRightInd w:val="0"/>
         <w:rPr>
           <w:rFonts w:ascii="Arial" w:hAnsi="Arial" w:cs="Arial"/>
+          <w:color w:val="000000" w:themeColor="text1"/>
+        </w:rPr>
+      </w:pPr>
+      <w:r>
+        <w:rPr>
+          <w:rFonts w:ascii="Arial" w:hAnsi="Arial" w:cs="Arial"/>
+          <w:color w:val="000000" w:themeColor="text1"/>
+        </w:rPr>
+        <w:t xml:space="preserve">In the deployment of </w:t>
+      </w:r>
+      <w:proofErr w:type="spellStart"/>
+      <w:r>
+        <w:rPr>
+          <w:rFonts w:ascii="Arial" w:hAnsi="Arial" w:cs="Arial"/>
+          <w:color w:val="000000" w:themeColor="text1"/>
+        </w:rPr>
+        <w:t>verticles</w:t>
+      </w:r>
+      <w:proofErr w:type="spellEnd"/>
+      <w:r>
+        <w:rPr>
+          <w:rFonts w:ascii="Arial" w:hAnsi="Arial" w:cs="Arial"/>
+          <w:color w:val="000000" w:themeColor="text1"/>
+        </w:rPr>
+        <w:t xml:space="preserve"> it is important to pay attention to any action or function or task or tasks that might attempt to block the </w:t>
+      </w:r>
+      <w:proofErr w:type="spellStart"/>
+      <w:r>
+        <w:rPr>
+          <w:rFonts w:ascii="Arial" w:hAnsi="Arial" w:cs="Arial"/>
+          <w:color w:val="000000" w:themeColor="text1"/>
+        </w:rPr>
+        <w:t>eventLoop</w:t>
+      </w:r>
+      <w:proofErr w:type="spellEnd"/>
+      <w:r>
+        <w:rPr>
+          <w:rFonts w:ascii="Arial" w:hAnsi="Arial" w:cs="Arial"/>
+          <w:color w:val="000000" w:themeColor="text1"/>
+        </w:rPr>
+        <w:t xml:space="preserve"> or life cycle of the said </w:t>
+      </w:r>
+      <w:proofErr w:type="spellStart"/>
+      <w:r>
+        <w:rPr>
+          <w:rFonts w:ascii="Arial" w:hAnsi="Arial" w:cs="Arial"/>
+          <w:color w:val="000000" w:themeColor="text1"/>
+        </w:rPr>
+        <w:t>verticle</w:t>
+      </w:r>
+      <w:proofErr w:type="spellEnd"/>
+      <w:r>
+        <w:rPr>
+          <w:rFonts w:ascii="Arial" w:hAnsi="Arial" w:cs="Arial"/>
+          <w:color w:val="000000" w:themeColor="text1"/>
+        </w:rPr>
+        <w:t xml:space="preserve">. In </w:t>
+      </w:r>
+      <w:proofErr w:type="spellStart"/>
+      <w:r>
+        <w:rPr>
+          <w:rFonts w:ascii="Arial" w:hAnsi="Arial" w:cs="Arial"/>
+          <w:color w:val="000000" w:themeColor="text1"/>
+        </w:rPr>
+        <w:t>Vertx</w:t>
+      </w:r>
+      <w:proofErr w:type="spellEnd"/>
+      <w:r>
+        <w:rPr>
+          <w:rFonts w:ascii="Arial" w:hAnsi="Arial" w:cs="Arial"/>
+          <w:color w:val="000000" w:themeColor="text1"/>
+        </w:rPr>
+        <w:t xml:space="preserve">, we have a </w:t>
+      </w:r>
+      <w:proofErr w:type="spellStart"/>
+      <w:r>
+        <w:rPr>
+          <w:rFonts w:ascii="Arial" w:hAnsi="Arial" w:cs="Arial"/>
+          <w:color w:val="000000" w:themeColor="text1"/>
+        </w:rPr>
+        <w:t>threadchecker</w:t>
+      </w:r>
+      <w:proofErr w:type="spellEnd"/>
+      <w:r>
+        <w:rPr>
+          <w:rFonts w:ascii="Arial" w:hAnsi="Arial" w:cs="Arial"/>
+          <w:color w:val="000000" w:themeColor="text1"/>
+        </w:rPr>
+        <w:t xml:space="preserve"> that checks to be sure that no process or action or function or task is taking more than a predefined internally set thread checker time limit. The default might be found to be 2000 as of the time I am doing all these tests and experiments. Meanwhile, there are certain environments such as embedded devices, where processing power is a bit slower, and it is normal to increase the thread-checker threshold for such cases.</w:t>
+      </w:r>
+    </w:p>
+    <w:p>
+      <w:pPr>
+        <w:autoSpaceDE w:val="0"/>
+        <w:autoSpaceDN w:val="0"/>
+        <w:adjustRightInd w:val="0"/>
+        <w:rPr>
+          <w:rFonts w:ascii="Arial" w:hAnsi="Arial" w:cs="Arial"/>
+          <w:color w:val="000000" w:themeColor="text1"/>
+        </w:rPr>
+      </w:pPr>
+    </w:p>
+    <w:p>
+      <w:pPr>
+        <w:autoSpaceDE w:val="0"/>
+        <w:autoSpaceDN w:val="0"/>
+        <w:adjustRightInd w:val="0"/>
+        <w:rPr>
+          <w:rFonts w:ascii="Arial" w:hAnsi="Arial" w:cs="Arial"/>
+          <w:color w:val="000000" w:themeColor="text1"/>
+        </w:rPr>
+      </w:pPr>
+      <w:r>
+        <w:rPr>
+          <w:rFonts w:ascii="Arial" w:hAnsi="Arial" w:cs="Arial"/>
+          <w:color w:val="000000" w:themeColor="text1"/>
+        </w:rPr>
+        <w:t xml:space="preserve">You can do that by setting the </w:t>
+      </w:r>
+      <w:proofErr w:type="spellStart"/>
+      <w:r>
+        <w:rPr>
+          <w:rFonts w:ascii="Arial" w:hAnsi="Arial" w:cs="Arial"/>
+          <w:color w:val="000000" w:themeColor="text1"/>
+        </w:rPr>
+        <w:t>the</w:t>
+      </w:r>
+      <w:proofErr w:type="spellEnd"/>
+      <w:r>
+        <w:rPr>
+          <w:rFonts w:ascii="Arial" w:hAnsi="Arial" w:cs="Arial"/>
+          <w:color w:val="000000" w:themeColor="text1"/>
+        </w:rPr>
+        <w:t xml:space="preserve"> system properties to change the value as seen </w:t>
+      </w:r>
+      <w:proofErr w:type="gramStart"/>
+      <w:r>
+        <w:rPr>
+          <w:rFonts w:ascii="Arial" w:hAnsi="Arial" w:cs="Arial"/>
+          <w:color w:val="000000" w:themeColor="text1"/>
+        </w:rPr>
+        <w:t>below</w:t>
+      </w:r>
+      <w:r>
+        <w:rPr>
+          <w:rFonts w:ascii="Arial" w:hAnsi="Arial" w:cs="Arial"/>
+          <w:color w:val="000000" w:themeColor="text1"/>
+        </w:rPr>
+        <w:t xml:space="preserve"> </w:t>
+      </w:r>
+      <w:r>
+        <w:rPr>
+          <w:rFonts w:ascii="Arial" w:hAnsi="Arial" w:cs="Arial"/>
+          <w:color w:val="000000" w:themeColor="text1"/>
+        </w:rPr>
+        <w:t>:</w:t>
+      </w:r>
+      <w:proofErr w:type="gramEnd"/>
+    </w:p>
+    <w:p>
+      <w:pPr>
+        <w:autoSpaceDE w:val="0"/>
+        <w:autoSpaceDN w:val="0"/>
+        <w:adjustRightInd w:val="0"/>
+        <w:rPr>
+          <w:rFonts w:ascii="Arial" w:hAnsi="Arial" w:cs="Arial"/>
+          <w:color w:val="000000" w:themeColor="text1"/>
+        </w:rPr>
+      </w:pPr>
+    </w:p>
+    <w:p>
+      <w:pPr>
+        <w:autoSpaceDE w:val="0"/>
+        <w:autoSpaceDN w:val="0"/>
+        <w:adjustRightInd w:val="0"/>
+        <w:rPr>
+          <w:rFonts w:ascii="Arial" w:hAnsi="Arial" w:cs="Arial"/>
+          <w:color w:val="70AD47" w:themeColor="accent6"/>
+        </w:rPr>
+      </w:pPr>
+      <w:r>
+        <w:rPr>
+          <w:rFonts w:ascii="Arial" w:hAnsi="Arial" w:cs="Arial"/>
+          <w:color w:val="70AD47" w:themeColor="accent6"/>
+        </w:rPr>
+        <w:t>-</w:t>
+      </w:r>
+      <w:proofErr w:type="spellStart"/>
+      <w:proofErr w:type="gramStart"/>
+      <w:r>
+        <w:rPr>
+          <w:rFonts w:ascii="Arial" w:hAnsi="Arial" w:cs="Arial"/>
+          <w:color w:val="70AD47" w:themeColor="accent6"/>
+        </w:rPr>
+        <w:t>Dvertx.options.blockedThreadCheckInterval</w:t>
+      </w:r>
+      <w:proofErr w:type="spellEnd"/>
+      <w:proofErr w:type="gramEnd"/>
+      <w:r>
+        <w:rPr>
+          <w:rFonts w:ascii="Arial" w:hAnsi="Arial" w:cs="Arial"/>
+          <w:color w:val="70AD47" w:themeColor="accent6"/>
+        </w:rPr>
+        <w:t>=5000</w:t>
+      </w:r>
+    </w:p>
+    <w:p>
+      <w:pPr>
+        <w:autoSpaceDE w:val="0"/>
+        <w:autoSpaceDN w:val="0"/>
+        <w:adjustRightInd w:val="0"/>
+        <w:rPr>
+          <w:rFonts w:ascii="Arial" w:hAnsi="Arial" w:cs="Arial"/>
+          <w:color w:val="000000" w:themeColor="text1"/>
+        </w:rPr>
+      </w:pPr>
+    </w:p>
+    <w:p>
+      <w:pPr>
+        <w:autoSpaceDE w:val="0"/>
+        <w:autoSpaceDN w:val="0"/>
+        <w:adjustRightInd w:val="0"/>
+        <w:rPr>
+          <w:rFonts w:ascii="Arial" w:hAnsi="Arial" w:cs="Arial"/>
+          <w:color w:val="000000" w:themeColor="text1"/>
+        </w:rPr>
+      </w:pPr>
+      <w:r>
+        <w:rPr>
+          <w:rFonts w:ascii="Arial" w:hAnsi="Arial" w:cs="Arial"/>
+          <w:color w:val="000000" w:themeColor="text1"/>
+        </w:rPr>
+        <w:t xml:space="preserve">Or if you prefer to disable </w:t>
+      </w:r>
+      <w:proofErr w:type="gramStart"/>
+      <w:r>
+        <w:rPr>
+          <w:rFonts w:ascii="Arial" w:hAnsi="Arial" w:cs="Arial"/>
+          <w:color w:val="000000" w:themeColor="text1"/>
+        </w:rPr>
+        <w:t>it :</w:t>
+      </w:r>
+      <w:proofErr w:type="gramEnd"/>
+      <w:r>
+        <w:rPr>
+          <w:rFonts w:ascii="Arial" w:hAnsi="Arial" w:cs="Arial"/>
+          <w:color w:val="000000" w:themeColor="text1"/>
+        </w:rPr>
+        <w:t xml:space="preserve"> </w:t>
+      </w:r>
+    </w:p>
+    <w:p>
+      <w:pPr>
+        <w:autoSpaceDE w:val="0"/>
+        <w:autoSpaceDN w:val="0"/>
+        <w:adjustRightInd w:val="0"/>
+        <w:rPr>
+          <w:rFonts w:ascii="Arial" w:hAnsi="Arial" w:cs="Arial"/>
+          <w:color w:val="000000" w:themeColor="text1"/>
+        </w:rPr>
+      </w:pPr>
+    </w:p>
+    <w:p>
+      <w:pPr>
+        <w:autoSpaceDE w:val="0"/>
+        <w:autoSpaceDN w:val="0"/>
+        <w:adjustRightInd w:val="0"/>
+        <w:rPr>
+          <w:rFonts w:ascii="Arial" w:hAnsi="Arial" w:cs="Arial"/>
+          <w:color w:val="70AD47" w:themeColor="accent6"/>
+        </w:rPr>
+      </w:pPr>
+      <w:r>
+        <w:rPr>
+          <w:rFonts w:ascii="Arial" w:hAnsi="Arial" w:cs="Arial"/>
+          <w:color w:val="70AD47" w:themeColor="accent6"/>
+        </w:rPr>
+        <w:t>-</w:t>
+      </w:r>
+      <w:proofErr w:type="spellStart"/>
+      <w:r>
+        <w:rPr>
+          <w:rFonts w:ascii="Arial" w:hAnsi="Arial" w:cs="Arial"/>
+          <w:color w:val="70AD47" w:themeColor="accent6"/>
+        </w:rPr>
+        <w:t>Dvertx.threadChecks</w:t>
+      </w:r>
+      <w:proofErr w:type="spellEnd"/>
+      <w:r>
+        <w:rPr>
+          <w:rFonts w:ascii="Arial" w:hAnsi="Arial" w:cs="Arial"/>
+          <w:color w:val="70AD47" w:themeColor="accent6"/>
+        </w:rPr>
+        <w:t>=false</w:t>
+      </w:r>
+    </w:p>
+    <w:p>
+      <w:pPr>
+        <w:autoSpaceDE w:val="0"/>
+        <w:autoSpaceDN w:val="0"/>
+        <w:adjustRightInd w:val="0"/>
+        <w:rPr>
+          <w:rFonts w:ascii="Arial" w:hAnsi="Arial" w:cs="Arial"/>
+          <w:color w:val="000000" w:themeColor="text1"/>
+        </w:rPr>
+      </w:pPr>
+    </w:p>
+    <w:p>
+      <w:pPr>
+        <w:autoSpaceDE w:val="0"/>
+        <w:autoSpaceDN w:val="0"/>
+        <w:adjustRightInd w:val="0"/>
+        <w:rPr>
+          <w:rFonts w:ascii="Arial" w:hAnsi="Arial" w:cs="Arial"/>
+          <w:color w:val="000000" w:themeColor="text1"/>
+        </w:rPr>
+      </w:pPr>
+    </w:p>
+    <w:p>
+      <w:pPr>
+        <w:autoSpaceDE w:val="0"/>
+        <w:autoSpaceDN w:val="0"/>
+        <w:adjustRightInd w:val="0"/>
+        <w:rPr>
+          <w:rFonts w:ascii="Arial" w:hAnsi="Arial" w:cs="Arial"/>
+          <w:color w:val="000000" w:themeColor="text1"/>
+        </w:rPr>
+      </w:pPr>
+    </w:p>
+    <w:p>
+      <w:pPr>
+        <w:autoSpaceDE w:val="0"/>
+        <w:autoSpaceDN w:val="0"/>
+        <w:adjustRightInd w:val="0"/>
+        <w:rPr>
+          <w:rFonts w:ascii="Arial" w:hAnsi="Arial" w:cs="Arial"/>
+          <w:color w:val="000000" w:themeColor="text1"/>
+        </w:rPr>
+      </w:pPr>
+    </w:p>
+    <w:p>
+      <w:pPr>
+        <w:autoSpaceDE w:val="0"/>
+        <w:autoSpaceDN w:val="0"/>
+        <w:adjustRightInd w:val="0"/>
+        <w:rPr>
+          <w:rFonts w:ascii="Arial" w:hAnsi="Arial" w:cs="Arial"/>
+          <w:color w:val="000000" w:themeColor="text1"/>
+        </w:rPr>
+      </w:pPr>
+      <w:r>
+        <w:rPr>
+          <w:rFonts w:ascii="Arial" w:hAnsi="Arial" w:cs="Arial"/>
+          <w:color w:val="000000" w:themeColor="text1"/>
+        </w:rPr>
+        <w:t xml:space="preserve"> </w:t>
+      </w:r>
+    </w:p>
+    <w:p>
+      <w:pPr>
+        <w:autoSpaceDE w:val="0"/>
+        <w:autoSpaceDN w:val="0"/>
+        <w:adjustRightInd w:val="0"/>
+        <w:rPr>
+          <w:rFonts w:ascii="Arial" w:hAnsi="Arial" w:cs="Arial"/>
+          <w:color w:val="000000" w:themeColor="text1"/>
+        </w:rPr>
+      </w:pPr>
+    </w:p>
+    <w:p>
+      <w:pPr>
+        <w:autoSpaceDE w:val="0"/>
+        <w:autoSpaceDN w:val="0"/>
+        <w:adjustRightInd w:val="0"/>
+        <w:rPr>
+          <w:rFonts w:ascii="Arial" w:hAnsi="Arial" w:cs="Arial"/>
+          <w:color w:val="000000" w:themeColor="text1"/>
+        </w:rPr>
+      </w:pPr>
+    </w:p>
+    <w:p>
+      <w:pPr>
+        <w:autoSpaceDE w:val="0"/>
+        <w:autoSpaceDN w:val="0"/>
+        <w:adjustRightInd w:val="0"/>
+        <w:rPr>
+          <w:rFonts w:ascii="Arial" w:hAnsi="Arial" w:cs="Arial"/>
+          <w:color w:val="000000" w:themeColor="text1"/>
+        </w:rPr>
+      </w:pPr>
+    </w:p>
+    <w:p>
+      <w:pPr>
+        <w:autoSpaceDE w:val="0"/>
+        <w:autoSpaceDN w:val="0"/>
+        <w:adjustRightInd w:val="0"/>
+        <w:rPr>
+          <w:rFonts w:ascii="Arial" w:hAnsi="Arial" w:cs="Arial"/>
+          <w:color w:val="000000" w:themeColor="text1"/>
+        </w:rPr>
+      </w:pPr>
+    </w:p>
+    <w:p>
+      <w:pPr>
+        <w:autoSpaceDE w:val="0"/>
+        <w:autoSpaceDN w:val="0"/>
+        <w:adjustRightInd w:val="0"/>
+        <w:rPr>
+          <w:rFonts w:ascii="Arial" w:hAnsi="Arial" w:cs="Arial"/>
           <w:b/>
           <w:bCs/>
           <w:color w:val="000000" w:themeColor="text1"/>
@@ -12298,6 +12707,7 @@
           <w:rFonts w:ascii="Arial" w:hAnsi="Arial" w:cs="Arial"/>
           <w:color w:val="000000" w:themeColor="text1"/>
         </w:rPr>
+        <w:lastRenderedPageBreak/>
         <w:t>So</w:t>
       </w:r>
       <w:proofErr w:type="gramEnd"/>
@@ -12416,7 +12826,6 @@
           <w:noProof/>
           <w:color w:val="000000" w:themeColor="text1"/>
         </w:rPr>
-        <w:lastRenderedPageBreak/>
         <w:drawing>
           <wp:inline distT="0" distB="0" distL="0" distR="0" wp14:anchorId="755C4C05" wp14:editId="2DFF90B7">
             <wp:extent cx="5943600" cy="3918585"/>

</xml_diff>

<commit_message>
Adding callbacks to async methods in vertx. Update vertx_projects_high_level_asynchronous_and_reactive_java.docx
</commit_message>
<xml_diff>
--- a/other_insights_in_vertx/vertx_projects_high_level_asynchronous_and_reactive_java.docx
+++ b/other_insights_in_vertx/vertx_projects_high_level_asynchronous_and_reactive_java.docx
@@ -12571,28 +12571,124 @@
           <w:color w:val="000000" w:themeColor="text1"/>
         </w:rPr>
       </w:pPr>
-    </w:p>
-    <w:p>
-      <w:pPr>
-        <w:autoSpaceDE w:val="0"/>
-        <w:autoSpaceDN w:val="0"/>
-        <w:adjustRightInd w:val="0"/>
-        <w:rPr>
-          <w:rFonts w:ascii="Arial" w:hAnsi="Arial" w:cs="Arial"/>
-          <w:color w:val="000000" w:themeColor="text1"/>
-        </w:rPr>
-      </w:pPr>
-    </w:p>
-    <w:p>
-      <w:pPr>
-        <w:autoSpaceDE w:val="0"/>
-        <w:autoSpaceDN w:val="0"/>
-        <w:adjustRightInd w:val="0"/>
-        <w:rPr>
-          <w:rFonts w:ascii="Arial" w:hAnsi="Arial" w:cs="Arial"/>
-          <w:color w:val="000000" w:themeColor="text1"/>
-        </w:rPr>
-      </w:pPr>
+      <w:r>
+        <w:rPr>
+          <w:rFonts w:ascii="Arial" w:hAnsi="Arial" w:cs="Arial"/>
+          <w:color w:val="000000" w:themeColor="text1"/>
+        </w:rPr>
+        <w:t>It must be noted that this configuration is global and cannot be fine-tuned on a per-</w:t>
+      </w:r>
+      <w:proofErr w:type="spellStart"/>
+      <w:r>
+        <w:rPr>
+          <w:rFonts w:ascii="Arial" w:hAnsi="Arial" w:cs="Arial"/>
+          <w:color w:val="000000" w:themeColor="text1"/>
+        </w:rPr>
+        <w:t>verticle</w:t>
+      </w:r>
+      <w:proofErr w:type="spellEnd"/>
+      <w:r>
+        <w:rPr>
+          <w:rFonts w:ascii="Arial" w:hAnsi="Arial" w:cs="Arial"/>
+          <w:color w:val="000000" w:themeColor="text1"/>
+        </w:rPr>
+        <w:t xml:space="preserve"> basis.</w:t>
+      </w:r>
+    </w:p>
+    <w:p>
+      <w:pPr>
+        <w:autoSpaceDE w:val="0"/>
+        <w:autoSpaceDN w:val="0"/>
+        <w:adjustRightInd w:val="0"/>
+        <w:rPr>
+          <w:rFonts w:ascii="Arial" w:hAnsi="Arial" w:cs="Arial"/>
+          <w:color w:val="000000" w:themeColor="text1"/>
+        </w:rPr>
+      </w:pPr>
+    </w:p>
+    <w:p>
+      <w:pPr>
+        <w:autoSpaceDE w:val="0"/>
+        <w:autoSpaceDN w:val="0"/>
+        <w:adjustRightInd w:val="0"/>
+        <w:rPr>
+          <w:rFonts w:ascii="Arial" w:hAnsi="Arial" w:cs="Arial"/>
+          <w:color w:val="000000" w:themeColor="text1"/>
+        </w:rPr>
+      </w:pPr>
+    </w:p>
+    <w:p>
+      <w:pPr>
+        <w:autoSpaceDE w:val="0"/>
+        <w:autoSpaceDN w:val="0"/>
+        <w:adjustRightInd w:val="0"/>
+        <w:rPr>
+          <w:rFonts w:ascii="Arial" w:hAnsi="Arial" w:cs="Arial"/>
+          <w:color w:val="000000" w:themeColor="text1"/>
+        </w:rPr>
+      </w:pPr>
+      <w:r>
+        <w:rPr>
+          <w:rFonts w:ascii="Arial" w:hAnsi="Arial" w:cs="Arial"/>
+          <w:color w:val="000000" w:themeColor="text1"/>
+        </w:rPr>
+        <w:t xml:space="preserve">It is such a great robust way to or practice to use asynchronous method variants that accept a callback to notify of any errors, example the listen method in the creation of an HTTP server using </w:t>
+      </w:r>
+      <w:proofErr w:type="spellStart"/>
+      <w:r>
+        <w:rPr>
+          <w:rFonts w:ascii="Arial" w:hAnsi="Arial" w:cs="Arial"/>
+          <w:color w:val="000000" w:themeColor="text1"/>
+        </w:rPr>
+        <w:t>vertx</w:t>
+      </w:r>
+      <w:proofErr w:type="spellEnd"/>
+      <w:r>
+        <w:rPr>
+          <w:rFonts w:ascii="Arial" w:hAnsi="Arial" w:cs="Arial"/>
+          <w:color w:val="000000" w:themeColor="text1"/>
+        </w:rPr>
+        <w:t>.</w:t>
+      </w:r>
+    </w:p>
+    <w:p>
+      <w:pPr>
+        <w:autoSpaceDE w:val="0"/>
+        <w:autoSpaceDN w:val="0"/>
+        <w:adjustRightInd w:val="0"/>
+        <w:rPr>
+          <w:rFonts w:ascii="Arial" w:hAnsi="Arial" w:cs="Arial"/>
+          <w:color w:val="000000" w:themeColor="text1"/>
+        </w:rPr>
+      </w:pPr>
+    </w:p>
+    <w:p>
+      <w:pPr>
+        <w:autoSpaceDE w:val="0"/>
+        <w:autoSpaceDN w:val="0"/>
+        <w:adjustRightInd w:val="0"/>
+        <w:rPr>
+          <w:rFonts w:ascii="Arial" w:hAnsi="Arial" w:cs="Arial"/>
+          <w:color w:val="000000" w:themeColor="text1"/>
+        </w:rPr>
+      </w:pPr>
+      <w:r>
+        <w:rPr>
+          <w:rFonts w:ascii="Arial" w:hAnsi="Arial" w:cs="Arial"/>
+          <w:color w:val="000000" w:themeColor="text1"/>
+        </w:rPr>
+        <w:lastRenderedPageBreak/>
+        <w:t xml:space="preserve">Do check from screenshot </w:t>
+      </w:r>
+      <w:proofErr w:type="gramStart"/>
+      <w:r>
+        <w:rPr>
+          <w:rFonts w:ascii="Arial" w:hAnsi="Arial" w:cs="Arial"/>
+          <w:color w:val="000000" w:themeColor="text1"/>
+        </w:rPr>
+        <w:t>below :</w:t>
+      </w:r>
+      <w:proofErr w:type="gramEnd"/>
       <w:r>
         <w:rPr>
           <w:rFonts w:ascii="Arial" w:hAnsi="Arial" w:cs="Arial"/>
@@ -12633,17 +12729,54 @@
           <w:color w:val="000000" w:themeColor="text1"/>
         </w:rPr>
       </w:pPr>
-    </w:p>
-    <w:p>
-      <w:pPr>
-        <w:autoSpaceDE w:val="0"/>
-        <w:autoSpaceDN w:val="0"/>
-        <w:adjustRightInd w:val="0"/>
-        <w:rPr>
-          <w:rFonts w:ascii="Arial" w:hAnsi="Arial" w:cs="Arial"/>
-          <w:color w:val="000000" w:themeColor="text1"/>
-        </w:rPr>
-      </w:pPr>
+      <w:r>
+        <w:rPr>
+          <w:rFonts w:ascii="Arial" w:hAnsi="Arial" w:cs="Arial"/>
+          <w:noProof/>
+          <w:color w:val="000000" w:themeColor="text1"/>
+        </w:rPr>
+        <w:drawing>
+          <wp:inline distT="0" distB="0" distL="0" distR="0" wp14:anchorId="66FEFBCE" wp14:editId="4587C732">
+            <wp:extent cx="5943600" cy="3210560"/>
+            <wp:effectExtent l="0" t="0" r="0" b="2540"/>
+            <wp:docPr id="7" name="Picture 7"/>
+            <wp:cNvGraphicFramePr>
+              <a:graphicFrameLocks xmlns:a="http://schemas.openxmlformats.org/drawingml/2006/main" noChangeAspect="1"/>
+            </wp:cNvGraphicFramePr>
+            <a:graphic xmlns:a="http://schemas.openxmlformats.org/drawingml/2006/main">
+              <a:graphicData uri="http://schemas.openxmlformats.org/drawingml/2006/picture">
+                <pic:pic xmlns:pic="http://schemas.openxmlformats.org/drawingml/2006/picture">
+                  <pic:nvPicPr>
+                    <pic:cNvPr id="7" name="Picture 7"/>
+                    <pic:cNvPicPr/>
+                  </pic:nvPicPr>
+                  <pic:blipFill>
+                    <a:blip r:embed="rId16">
+                      <a:extLst>
+                        <a:ext uri="{28A0092B-C50C-407E-A947-70E740481C1C}">
+                          <a14:useLocalDpi xmlns:a14="http://schemas.microsoft.com/office/drawing/2010/main" val="0"/>
+                        </a:ext>
+                      </a:extLst>
+                    </a:blip>
+                    <a:stretch>
+                      <a:fillRect/>
+                    </a:stretch>
+                  </pic:blipFill>
+                  <pic:spPr>
+                    <a:xfrm>
+                      <a:off x="0" y="0"/>
+                      <a:ext cx="5943600" cy="3210560"/>
+                    </a:xfrm>
+                    <a:prstGeom prst="rect">
+                      <a:avLst/>
+                    </a:prstGeom>
+                  </pic:spPr>
+                </pic:pic>
+              </a:graphicData>
+            </a:graphic>
+          </wp:inline>
+        </w:drawing>
+      </w:r>
     </w:p>
     <w:p>
       <w:pPr>
@@ -12666,9 +12799,9 @@
           <w:color w:val="000000" w:themeColor="text1"/>
           <w:u w:val="single"/>
         </w:rPr>
-        <w:t xml:space="preserve">May be just IDE </w:t>
-      </w:r>
-      <w:proofErr w:type="gramStart"/>
+        <w:t xml:space="preserve">Deploying </w:t>
+      </w:r>
+      <w:proofErr w:type="spellStart"/>
       <w:r>
         <w:rPr>
           <w:rFonts w:ascii="Arial" w:hAnsi="Arial" w:cs="Arial"/>
@@ -12677,9 +12810,9 @@
           <w:color w:val="000000" w:themeColor="text1"/>
           <w:u w:val="single"/>
         </w:rPr>
-        <w:t>trivial :</w:t>
-      </w:r>
-      <w:proofErr w:type="gramEnd"/>
+        <w:t>Verticles</w:t>
+      </w:r>
+      <w:proofErr w:type="spellEnd"/>
       <w:r>
         <w:rPr>
           <w:rFonts w:ascii="Arial" w:hAnsi="Arial" w:cs="Arial"/>
@@ -12688,6 +12821,35 @@
           <w:color w:val="000000" w:themeColor="text1"/>
           <w:u w:val="single"/>
         </w:rPr>
+        <w:t>:</w:t>
+      </w:r>
+    </w:p>
+    <w:p>
+      <w:pPr>
+        <w:autoSpaceDE w:val="0"/>
+        <w:autoSpaceDN w:val="0"/>
+        <w:adjustRightInd w:val="0"/>
+        <w:rPr>
+          <w:rFonts w:ascii="Arial" w:hAnsi="Arial" w:cs="Arial"/>
+          <w:color w:val="000000" w:themeColor="text1"/>
+        </w:rPr>
+      </w:pPr>
+    </w:p>
+    <w:p>
+      <w:pPr>
+        <w:autoSpaceDE w:val="0"/>
+        <w:autoSpaceDN w:val="0"/>
+        <w:adjustRightInd w:val="0"/>
+        <w:rPr>
+          <w:rFonts w:ascii="Arial" w:hAnsi="Arial" w:cs="Arial"/>
+          <w:color w:val="000000" w:themeColor="text1"/>
+        </w:rPr>
+      </w:pPr>
+      <w:r>
+        <w:rPr>
+          <w:rFonts w:ascii="Arial" w:hAnsi="Arial" w:cs="Arial"/>
+          <w:color w:val="000000" w:themeColor="text1"/>
+        </w:rPr>
         <w:t xml:space="preserve"> </w:t>
       </w:r>
     </w:p>
@@ -12701,131 +12863,221 @@
           <w:color w:val="000000" w:themeColor="text1"/>
         </w:rPr>
       </w:pPr>
+    </w:p>
+    <w:p>
+      <w:pPr>
+        <w:autoSpaceDE w:val="0"/>
+        <w:autoSpaceDN w:val="0"/>
+        <w:adjustRightInd w:val="0"/>
+        <w:rPr>
+          <w:rFonts w:ascii="Arial" w:hAnsi="Arial" w:cs="Arial"/>
+          <w:color w:val="000000" w:themeColor="text1"/>
+        </w:rPr>
+      </w:pPr>
+    </w:p>
+    <w:p>
+      <w:pPr>
+        <w:autoSpaceDE w:val="0"/>
+        <w:autoSpaceDN w:val="0"/>
+        <w:adjustRightInd w:val="0"/>
+        <w:rPr>
+          <w:rFonts w:ascii="Arial" w:hAnsi="Arial" w:cs="Arial"/>
+          <w:color w:val="000000" w:themeColor="text1"/>
+        </w:rPr>
+      </w:pPr>
+    </w:p>
+    <w:p>
+      <w:pPr>
+        <w:autoSpaceDE w:val="0"/>
+        <w:autoSpaceDN w:val="0"/>
+        <w:adjustRightInd w:val="0"/>
+        <w:rPr>
+          <w:rFonts w:ascii="Arial" w:hAnsi="Arial" w:cs="Arial"/>
+          <w:color w:val="000000" w:themeColor="text1"/>
+        </w:rPr>
+      </w:pPr>
+    </w:p>
+    <w:p>
+      <w:pPr>
+        <w:autoSpaceDE w:val="0"/>
+        <w:autoSpaceDN w:val="0"/>
+        <w:adjustRightInd w:val="0"/>
+        <w:rPr>
+          <w:rFonts w:ascii="Arial" w:hAnsi="Arial" w:cs="Arial"/>
+          <w:b/>
+          <w:bCs/>
+          <w:color w:val="000000" w:themeColor="text1"/>
+          <w:u w:val="single"/>
+        </w:rPr>
+      </w:pPr>
+      <w:r>
+        <w:rPr>
+          <w:rFonts w:ascii="Arial" w:hAnsi="Arial" w:cs="Arial"/>
+          <w:b/>
+          <w:bCs/>
+          <w:color w:val="000000" w:themeColor="text1"/>
+          <w:u w:val="single"/>
+        </w:rPr>
+        <w:t xml:space="preserve">May be just IDE </w:t>
+      </w:r>
       <w:proofErr w:type="gramStart"/>
       <w:r>
         <w:rPr>
           <w:rFonts w:ascii="Arial" w:hAnsi="Arial" w:cs="Arial"/>
+          <w:b/>
+          <w:bCs/>
+          <w:color w:val="000000" w:themeColor="text1"/>
+          <w:u w:val="single"/>
+        </w:rPr>
+        <w:t>trivial :</w:t>
+      </w:r>
+      <w:proofErr w:type="gramEnd"/>
+      <w:r>
+        <w:rPr>
+          <w:rFonts w:ascii="Arial" w:hAnsi="Arial" w:cs="Arial"/>
+          <w:b/>
+          <w:bCs/>
+          <w:color w:val="000000" w:themeColor="text1"/>
+          <w:u w:val="single"/>
+        </w:rPr>
+        <w:t xml:space="preserve"> </w:t>
+      </w:r>
+    </w:p>
+    <w:p>
+      <w:pPr>
+        <w:autoSpaceDE w:val="0"/>
+        <w:autoSpaceDN w:val="0"/>
+        <w:adjustRightInd w:val="0"/>
+        <w:rPr>
+          <w:rFonts w:ascii="Arial" w:hAnsi="Arial" w:cs="Arial"/>
+          <w:color w:val="000000" w:themeColor="text1"/>
+        </w:rPr>
+      </w:pPr>
+      <w:proofErr w:type="gramStart"/>
+      <w:r>
+        <w:rPr>
+          <w:rFonts w:ascii="Arial" w:hAnsi="Arial" w:cs="Arial"/>
+          <w:color w:val="000000" w:themeColor="text1"/>
+        </w:rPr>
+        <w:t>So</w:t>
+      </w:r>
+      <w:proofErr w:type="gramEnd"/>
+      <w:r>
+        <w:rPr>
+          <w:rFonts w:ascii="Arial" w:hAnsi="Arial" w:cs="Arial"/>
+          <w:color w:val="000000" w:themeColor="text1"/>
+        </w:rPr>
+        <w:t xml:space="preserve"> in the way I like to use my IDE (</w:t>
+      </w:r>
+      <w:proofErr w:type="spellStart"/>
+      <w:r>
+        <w:rPr>
+          <w:rFonts w:ascii="Arial" w:hAnsi="Arial" w:cs="Arial"/>
+          <w:color w:val="000000" w:themeColor="text1"/>
+        </w:rPr>
+        <w:t>eg.</w:t>
+      </w:r>
+      <w:proofErr w:type="spellEnd"/>
+      <w:r>
+        <w:rPr>
+          <w:rFonts w:ascii="Arial" w:hAnsi="Arial" w:cs="Arial"/>
+          <w:color w:val="000000" w:themeColor="text1"/>
+        </w:rPr>
+        <w:t xml:space="preserve"> </w:t>
+      </w:r>
+      <w:proofErr w:type="spellStart"/>
+      <w:r>
+        <w:rPr>
+          <w:rFonts w:ascii="Arial" w:hAnsi="Arial" w:cs="Arial"/>
+          <w:color w:val="000000" w:themeColor="text1"/>
+        </w:rPr>
+        <w:t>InteliJ</w:t>
+      </w:r>
+      <w:proofErr w:type="spellEnd"/>
+      <w:r>
+        <w:rPr>
+          <w:rFonts w:ascii="Arial" w:hAnsi="Arial" w:cs="Arial"/>
+          <w:color w:val="000000" w:themeColor="text1"/>
+        </w:rPr>
+        <w:t xml:space="preserve">) is fundamentally that I have taken time to define different types of elements in the said programming language by certain specific </w:t>
+      </w:r>
+      <w:proofErr w:type="spellStart"/>
+      <w:r>
+        <w:rPr>
+          <w:rFonts w:ascii="Arial" w:hAnsi="Arial" w:cs="Arial"/>
+          <w:color w:val="000000" w:themeColor="text1"/>
+        </w:rPr>
+        <w:t>colours</w:t>
+      </w:r>
+      <w:proofErr w:type="spellEnd"/>
+      <w:r>
+        <w:rPr>
+          <w:rFonts w:ascii="Arial" w:hAnsi="Arial" w:cs="Arial"/>
+          <w:color w:val="000000" w:themeColor="text1"/>
+        </w:rPr>
+        <w:t xml:space="preserve">. Now with all of the above I shared so far on my progress with </w:t>
+      </w:r>
+      <w:proofErr w:type="spellStart"/>
+      <w:r>
+        <w:rPr>
+          <w:rFonts w:ascii="Arial" w:hAnsi="Arial" w:cs="Arial"/>
+          <w:color w:val="000000" w:themeColor="text1"/>
+        </w:rPr>
+        <w:t>Vert.x</w:t>
+      </w:r>
+      <w:proofErr w:type="spellEnd"/>
+      <w:r>
+        <w:rPr>
+          <w:rFonts w:ascii="Arial" w:hAnsi="Arial" w:cs="Arial"/>
+          <w:color w:val="000000" w:themeColor="text1"/>
+        </w:rPr>
+        <w:t xml:space="preserve">, the </w:t>
+      </w:r>
+      <w:proofErr w:type="spellStart"/>
+      <w:r>
+        <w:rPr>
+          <w:rFonts w:ascii="Arial" w:hAnsi="Arial" w:cs="Arial"/>
+          <w:color w:val="000000" w:themeColor="text1"/>
+        </w:rPr>
+        <w:t>colours</w:t>
+      </w:r>
+      <w:proofErr w:type="spellEnd"/>
+      <w:r>
+        <w:rPr>
+          <w:rFonts w:ascii="Arial" w:hAnsi="Arial" w:cs="Arial"/>
+          <w:color w:val="000000" w:themeColor="text1"/>
+        </w:rPr>
+        <w:t xml:space="preserve"> were not coming up . . . everything was just plain white.</w:t>
+      </w:r>
+    </w:p>
+    <w:p>
+      <w:pPr>
+        <w:autoSpaceDE w:val="0"/>
+        <w:autoSpaceDN w:val="0"/>
+        <w:adjustRightInd w:val="0"/>
+        <w:rPr>
+          <w:rFonts w:ascii="Arial" w:hAnsi="Arial" w:cs="Arial"/>
+          <w:color w:val="000000" w:themeColor="text1"/>
+        </w:rPr>
+      </w:pPr>
+    </w:p>
+    <w:p>
+      <w:pPr>
+        <w:autoSpaceDE w:val="0"/>
+        <w:autoSpaceDN w:val="0"/>
+        <w:adjustRightInd w:val="0"/>
+        <w:rPr>
+          <w:rFonts w:ascii="Arial" w:hAnsi="Arial" w:cs="Arial"/>
+          <w:color w:val="000000" w:themeColor="text1"/>
+        </w:rPr>
+      </w:pPr>
+      <w:r>
+        <w:rPr>
+          <w:rFonts w:ascii="Arial" w:hAnsi="Arial" w:cs="Arial"/>
+          <w:noProof/>
           <w:color w:val="000000" w:themeColor="text1"/>
         </w:rPr>
         <w:lastRenderedPageBreak/>
-        <w:t>So</w:t>
-      </w:r>
-      <w:proofErr w:type="gramEnd"/>
-      <w:r>
-        <w:rPr>
-          <w:rFonts w:ascii="Arial" w:hAnsi="Arial" w:cs="Arial"/>
-          <w:color w:val="000000" w:themeColor="text1"/>
-        </w:rPr>
-        <w:t xml:space="preserve"> in the way I like to use my IDE (</w:t>
-      </w:r>
-      <w:proofErr w:type="spellStart"/>
-      <w:r>
-        <w:rPr>
-          <w:rFonts w:ascii="Arial" w:hAnsi="Arial" w:cs="Arial"/>
-          <w:color w:val="000000" w:themeColor="text1"/>
-        </w:rPr>
-        <w:t>eg.</w:t>
-      </w:r>
-      <w:proofErr w:type="spellEnd"/>
-      <w:r>
-        <w:rPr>
-          <w:rFonts w:ascii="Arial" w:hAnsi="Arial" w:cs="Arial"/>
-          <w:color w:val="000000" w:themeColor="text1"/>
-        </w:rPr>
-        <w:t xml:space="preserve"> </w:t>
-      </w:r>
-      <w:proofErr w:type="spellStart"/>
-      <w:r>
-        <w:rPr>
-          <w:rFonts w:ascii="Arial" w:hAnsi="Arial" w:cs="Arial"/>
-          <w:color w:val="000000" w:themeColor="text1"/>
-        </w:rPr>
-        <w:t>InteliJ</w:t>
-      </w:r>
-      <w:proofErr w:type="spellEnd"/>
-      <w:r>
-        <w:rPr>
-          <w:rFonts w:ascii="Arial" w:hAnsi="Arial" w:cs="Arial"/>
-          <w:color w:val="000000" w:themeColor="text1"/>
-        </w:rPr>
-        <w:t xml:space="preserve">) is fundamentally that I have taken time to define different types of elements in the said programming language by certain specific </w:t>
-      </w:r>
-      <w:proofErr w:type="spellStart"/>
-      <w:r>
-        <w:rPr>
-          <w:rFonts w:ascii="Arial" w:hAnsi="Arial" w:cs="Arial"/>
-          <w:color w:val="000000" w:themeColor="text1"/>
-        </w:rPr>
-        <w:t>colours</w:t>
-      </w:r>
-      <w:proofErr w:type="spellEnd"/>
-      <w:r>
-        <w:rPr>
-          <w:rFonts w:ascii="Arial" w:hAnsi="Arial" w:cs="Arial"/>
-          <w:color w:val="000000" w:themeColor="text1"/>
-        </w:rPr>
-        <w:t xml:space="preserve">. Now with all of the above I shared so far on my progress with </w:t>
-      </w:r>
-      <w:proofErr w:type="spellStart"/>
-      <w:r>
-        <w:rPr>
-          <w:rFonts w:ascii="Arial" w:hAnsi="Arial" w:cs="Arial"/>
-          <w:color w:val="000000" w:themeColor="text1"/>
-        </w:rPr>
-        <w:t>Vert.x</w:t>
-      </w:r>
-      <w:proofErr w:type="spellEnd"/>
-      <w:r>
-        <w:rPr>
-          <w:rFonts w:ascii="Arial" w:hAnsi="Arial" w:cs="Arial"/>
-          <w:color w:val="000000" w:themeColor="text1"/>
-        </w:rPr>
-        <w:t xml:space="preserve">, the </w:t>
-      </w:r>
-      <w:proofErr w:type="spellStart"/>
-      <w:r>
-        <w:rPr>
-          <w:rFonts w:ascii="Arial" w:hAnsi="Arial" w:cs="Arial"/>
-          <w:color w:val="000000" w:themeColor="text1"/>
-        </w:rPr>
-        <w:t>colours</w:t>
-      </w:r>
-      <w:proofErr w:type="spellEnd"/>
-      <w:r>
-        <w:rPr>
-          <w:rFonts w:ascii="Arial" w:hAnsi="Arial" w:cs="Arial"/>
-          <w:color w:val="000000" w:themeColor="text1"/>
-        </w:rPr>
-        <w:t xml:space="preserve"> were not coming up . . . everything was just plain white.</w:t>
-      </w:r>
-    </w:p>
-    <w:p>
-      <w:pPr>
-        <w:autoSpaceDE w:val="0"/>
-        <w:autoSpaceDN w:val="0"/>
-        <w:adjustRightInd w:val="0"/>
-        <w:rPr>
-          <w:rFonts w:ascii="Arial" w:hAnsi="Arial" w:cs="Arial"/>
-          <w:color w:val="000000" w:themeColor="text1"/>
-        </w:rPr>
-      </w:pPr>
-    </w:p>
-    <w:p>
-      <w:pPr>
-        <w:autoSpaceDE w:val="0"/>
-        <w:autoSpaceDN w:val="0"/>
-        <w:adjustRightInd w:val="0"/>
-        <w:rPr>
-          <w:rFonts w:ascii="Arial" w:hAnsi="Arial" w:cs="Arial"/>
-          <w:color w:val="000000" w:themeColor="text1"/>
-        </w:rPr>
-      </w:pPr>
-      <w:r>
-        <w:rPr>
-          <w:rFonts w:ascii="Arial" w:hAnsi="Arial" w:cs="Arial"/>
-          <w:noProof/>
-          <w:color w:val="000000" w:themeColor="text1"/>
-        </w:rPr>
         <w:drawing>
           <wp:inline distT="0" distB="0" distL="0" distR="0" wp14:anchorId="755C4C05" wp14:editId="2DFF90B7">
             <wp:extent cx="5943600" cy="3918585"/>
@@ -12842,7 +13094,7 @@
                     <pic:cNvPicPr/>
                   </pic:nvPicPr>
                   <pic:blipFill>
-                    <a:blip r:embed="rId16">
+                    <a:blip r:embed="rId17">
                       <a:extLst>
                         <a:ext uri="{28A0092B-C50C-407E-A947-70E740481C1C}">
                           <a14:useLocalDpi xmlns:a14="http://schemas.microsoft.com/office/drawing/2010/main" val="0"/>
@@ -12979,7 +13231,7 @@
                     <pic:cNvPicPr/>
                   </pic:nvPicPr>
                   <pic:blipFill>
-                    <a:blip r:embed="rId17">
+                    <a:blip r:embed="rId18">
                       <a:extLst>
                         <a:ext uri="{28A0092B-C50C-407E-A947-70E740481C1C}">
                           <a14:useLocalDpi xmlns:a14="http://schemas.microsoft.com/office/drawing/2010/main" val="0"/>

</xml_diff>

<commit_message>
Deploying verticles and Undeploying verticles : n (vertx event loops) = 2 x CPU Cores Update vertx_projects_high_level_asynchronous_and_reactive_java.docx
</commit_message>
<xml_diff>
--- a/other_insights_in_vertx/vertx_projects_high_level_asynchronous_and_reactive_java.docx
+++ b/other_insights_in_vertx/vertx_projects_high_level_asynchronous_and_reactive_java.docx
@@ -12791,7 +12791,12 @@
           <w:u w:val="single"/>
         </w:rPr>
       </w:pPr>
-      <w:r>
+    </w:p>
+    <w:p>
+      <w:pPr>
+        <w:autoSpaceDE w:val="0"/>
+        <w:autoSpaceDN w:val="0"/>
+        <w:adjustRightInd w:val="0"/>
         <w:rPr>
           <w:rFonts w:ascii="Arial" w:hAnsi="Arial" w:cs="Arial"/>
           <w:b/>
@@ -12799,10 +12804,13 @@
           <w:color w:val="000000" w:themeColor="text1"/>
           <w:u w:val="single"/>
         </w:rPr>
-        <w:t xml:space="preserve">Deploying </w:t>
-      </w:r>
-      <w:proofErr w:type="spellStart"/>
-      <w:r>
+      </w:pPr>
+    </w:p>
+    <w:p>
+      <w:pPr>
+        <w:autoSpaceDE w:val="0"/>
+        <w:autoSpaceDN w:val="0"/>
+        <w:adjustRightInd w:val="0"/>
         <w:rPr>
           <w:rFonts w:ascii="Arial" w:hAnsi="Arial" w:cs="Arial"/>
           <w:b/>
@@ -12810,9 +12818,7 @@
           <w:color w:val="000000" w:themeColor="text1"/>
           <w:u w:val="single"/>
         </w:rPr>
-        <w:t>Verticles</w:t>
-      </w:r>
-      <w:proofErr w:type="spellEnd"/>
+      </w:pPr>
       <w:r>
         <w:rPr>
           <w:rFonts w:ascii="Arial" w:hAnsi="Arial" w:cs="Arial"/>
@@ -12821,6 +12827,28 @@
           <w:color w:val="000000" w:themeColor="text1"/>
           <w:u w:val="single"/>
         </w:rPr>
+        <w:t xml:space="preserve">Deploying </w:t>
+      </w:r>
+      <w:proofErr w:type="spellStart"/>
+      <w:r>
+        <w:rPr>
+          <w:rFonts w:ascii="Arial" w:hAnsi="Arial" w:cs="Arial"/>
+          <w:b/>
+          <w:bCs/>
+          <w:color w:val="000000" w:themeColor="text1"/>
+          <w:u w:val="single"/>
+        </w:rPr>
+        <w:t>Verticles</w:t>
+      </w:r>
+      <w:proofErr w:type="spellEnd"/>
+      <w:r>
+        <w:rPr>
+          <w:rFonts w:ascii="Arial" w:hAnsi="Arial" w:cs="Arial"/>
+          <w:b/>
+          <w:bCs/>
+          <w:color w:val="000000" w:themeColor="text1"/>
+          <w:u w:val="single"/>
+        </w:rPr>
         <w:t>:</w:t>
       </w:r>
     </w:p>
@@ -12850,6 +12878,193 @@
           <w:rFonts w:ascii="Arial" w:hAnsi="Arial" w:cs="Arial"/>
           <w:color w:val="000000" w:themeColor="text1"/>
         </w:rPr>
+        <w:t xml:space="preserve">We can have a </w:t>
+      </w:r>
+      <w:proofErr w:type="spellStart"/>
+      <w:r>
+        <w:rPr>
+          <w:rFonts w:ascii="Arial" w:hAnsi="Arial" w:cs="Arial"/>
+          <w:color w:val="000000" w:themeColor="text1"/>
+        </w:rPr>
+        <w:t>verticle</w:t>
+      </w:r>
+      <w:proofErr w:type="spellEnd"/>
+      <w:r>
+        <w:rPr>
+          <w:rFonts w:ascii="Arial" w:hAnsi="Arial" w:cs="Arial"/>
+          <w:color w:val="000000" w:themeColor="text1"/>
+        </w:rPr>
+        <w:t xml:space="preserve"> successfully </w:t>
+      </w:r>
+      <w:r>
+        <w:rPr>
+          <w:rFonts w:ascii="Arial" w:hAnsi="Arial" w:cs="Arial"/>
+          <w:color w:val="000000" w:themeColor="text1"/>
+        </w:rPr>
+        <w:t xml:space="preserve">deploy another </w:t>
+      </w:r>
+      <w:proofErr w:type="spellStart"/>
+      <w:r>
+        <w:rPr>
+          <w:rFonts w:ascii="Arial" w:hAnsi="Arial" w:cs="Arial"/>
+          <w:color w:val="000000" w:themeColor="text1"/>
+        </w:rPr>
+        <w:t>verticle</w:t>
+      </w:r>
+      <w:proofErr w:type="spellEnd"/>
+      <w:r>
+        <w:rPr>
+          <w:rFonts w:ascii="Arial" w:hAnsi="Arial" w:cs="Arial"/>
+          <w:color w:val="000000" w:themeColor="text1"/>
+        </w:rPr>
+        <w:t xml:space="preserve"> and repeat same for another </w:t>
+      </w:r>
+      <w:proofErr w:type="spellStart"/>
+      <w:r>
+        <w:rPr>
+          <w:rFonts w:ascii="Arial" w:hAnsi="Arial" w:cs="Arial"/>
+          <w:color w:val="000000" w:themeColor="text1"/>
+        </w:rPr>
+        <w:t>verticle</w:t>
+      </w:r>
+      <w:proofErr w:type="spellEnd"/>
+      <w:r>
+        <w:rPr>
+          <w:rFonts w:ascii="Arial" w:hAnsi="Arial" w:cs="Arial"/>
+          <w:color w:val="000000" w:themeColor="text1"/>
+        </w:rPr>
+        <w:t xml:space="preserve">. Meanwhile, there is not direct parent or child relationship setup for </w:t>
+      </w:r>
+      <w:proofErr w:type="spellStart"/>
+      <w:r>
+        <w:rPr>
+          <w:rFonts w:ascii="Arial" w:hAnsi="Arial" w:cs="Arial"/>
+          <w:color w:val="000000" w:themeColor="text1"/>
+        </w:rPr>
+        <w:t>verticle</w:t>
+      </w:r>
+      <w:proofErr w:type="spellEnd"/>
+      <w:r>
+        <w:rPr>
+          <w:rFonts w:ascii="Arial" w:hAnsi="Arial" w:cs="Arial"/>
+          <w:color w:val="000000" w:themeColor="text1"/>
+        </w:rPr>
+        <w:t xml:space="preserve"> deployment.</w:t>
+      </w:r>
+    </w:p>
+    <w:p>
+      <w:pPr>
+        <w:autoSpaceDE w:val="0"/>
+        <w:autoSpaceDN w:val="0"/>
+        <w:adjustRightInd w:val="0"/>
+        <w:rPr>
+          <w:rFonts w:ascii="Arial" w:hAnsi="Arial" w:cs="Arial"/>
+          <w:color w:val="000000" w:themeColor="text1"/>
+        </w:rPr>
+      </w:pPr>
+    </w:p>
+    <w:p>
+      <w:pPr>
+        <w:autoSpaceDE w:val="0"/>
+        <w:autoSpaceDN w:val="0"/>
+        <w:adjustRightInd w:val="0"/>
+        <w:rPr>
+          <w:rFonts w:ascii="Arial" w:hAnsi="Arial" w:cs="Arial"/>
+          <w:color w:val="000000" w:themeColor="text1"/>
+        </w:rPr>
+      </w:pPr>
+      <w:r>
+        <w:rPr>
+          <w:rFonts w:ascii="Arial" w:hAnsi="Arial" w:cs="Arial"/>
+          <w:color w:val="000000" w:themeColor="text1"/>
+        </w:rPr>
+        <w:t xml:space="preserve">One other thing to note about </w:t>
+      </w:r>
+      <w:proofErr w:type="spellStart"/>
+      <w:r>
+        <w:rPr>
+          <w:rFonts w:ascii="Arial" w:hAnsi="Arial" w:cs="Arial"/>
+          <w:color w:val="000000" w:themeColor="text1"/>
+        </w:rPr>
+        <w:t>verticles</w:t>
+      </w:r>
+      <w:proofErr w:type="spellEnd"/>
+      <w:r>
+        <w:rPr>
+          <w:rFonts w:ascii="Arial" w:hAnsi="Arial" w:cs="Arial"/>
+          <w:color w:val="000000" w:themeColor="text1"/>
+        </w:rPr>
+        <w:t xml:space="preserve"> are that </w:t>
+      </w:r>
+      <w:proofErr w:type="spellStart"/>
+      <w:r>
+        <w:rPr>
+          <w:rFonts w:ascii="Arial" w:hAnsi="Arial" w:cs="Arial"/>
+          <w:color w:val="000000" w:themeColor="text1"/>
+        </w:rPr>
+        <w:t>Vert.x</w:t>
+      </w:r>
+      <w:proofErr w:type="spellEnd"/>
+      <w:r>
+        <w:rPr>
+          <w:rFonts w:ascii="Arial" w:hAnsi="Arial" w:cs="Arial"/>
+          <w:color w:val="000000" w:themeColor="text1"/>
+        </w:rPr>
+        <w:t xml:space="preserve"> creates double number of event-loop threads as the number of CPU Cores present, by default. </w:t>
+      </w:r>
+      <w:proofErr w:type="gramStart"/>
+      <w:r>
+        <w:rPr>
+          <w:rFonts w:ascii="Arial" w:hAnsi="Arial" w:cs="Arial"/>
+          <w:color w:val="000000" w:themeColor="text1"/>
+        </w:rPr>
+        <w:t>Basically</w:t>
+      </w:r>
+      <w:proofErr w:type="gramEnd"/>
+      <w:r>
+        <w:rPr>
+          <w:rFonts w:ascii="Arial" w:hAnsi="Arial" w:cs="Arial"/>
+          <w:color w:val="000000" w:themeColor="text1"/>
+        </w:rPr>
+        <w:t xml:space="preserve"> implies that if you have 4cores, then a </w:t>
+      </w:r>
+      <w:proofErr w:type="spellStart"/>
+      <w:r>
+        <w:rPr>
+          <w:rFonts w:ascii="Arial" w:hAnsi="Arial" w:cs="Arial"/>
+          <w:color w:val="000000" w:themeColor="text1"/>
+        </w:rPr>
+        <w:t>Vert.x</w:t>
+      </w:r>
+      <w:proofErr w:type="spellEnd"/>
+      <w:r>
+        <w:rPr>
+          <w:rFonts w:ascii="Arial" w:hAnsi="Arial" w:cs="Arial"/>
+          <w:color w:val="000000" w:themeColor="text1"/>
+        </w:rPr>
+        <w:t xml:space="preserve"> application has 8 event loops. And the assignment of the </w:t>
+      </w:r>
+      <w:proofErr w:type="spellStart"/>
+      <w:r>
+        <w:rPr>
+          <w:rFonts w:ascii="Arial" w:hAnsi="Arial" w:cs="Arial"/>
+          <w:color w:val="000000" w:themeColor="text1"/>
+        </w:rPr>
+        <w:t>verticles</w:t>
+      </w:r>
+      <w:proofErr w:type="spellEnd"/>
+      <w:r>
+        <w:rPr>
+          <w:rFonts w:ascii="Arial" w:hAnsi="Arial" w:cs="Arial"/>
+          <w:color w:val="000000" w:themeColor="text1"/>
+        </w:rPr>
+        <w:t xml:space="preserve"> to event loops is/are done in a rounded-robin fashion or style.  </w:t>
+      </w:r>
+      <w:r>
+        <w:rPr>
+          <w:rFonts w:ascii="Arial" w:hAnsi="Arial" w:cs="Arial"/>
+          <w:color w:val="000000" w:themeColor="text1"/>
+        </w:rPr>
         <w:t xml:space="preserve"> </w:t>
       </w:r>
     </w:p>
@@ -12863,6 +13078,157 @@
           <w:color w:val="000000" w:themeColor="text1"/>
         </w:rPr>
       </w:pPr>
+    </w:p>
+    <w:p>
+      <w:pPr>
+        <w:autoSpaceDE w:val="0"/>
+        <w:autoSpaceDN w:val="0"/>
+        <w:adjustRightInd w:val="0"/>
+        <w:rPr>
+          <w:rFonts w:ascii="Arial" w:hAnsi="Arial" w:cs="Arial"/>
+          <w:color w:val="000000" w:themeColor="text1"/>
+        </w:rPr>
+      </w:pPr>
+      <w:r>
+        <w:rPr>
+          <w:rFonts w:ascii="Arial" w:hAnsi="Arial" w:cs="Arial"/>
+          <w:color w:val="000000" w:themeColor="text1"/>
+        </w:rPr>
+        <w:t xml:space="preserve">In the deployment of </w:t>
+      </w:r>
+      <w:proofErr w:type="spellStart"/>
+      <w:r>
+        <w:rPr>
+          <w:rFonts w:ascii="Arial" w:hAnsi="Arial" w:cs="Arial"/>
+          <w:color w:val="000000" w:themeColor="text1"/>
+        </w:rPr>
+        <w:t>verticles</w:t>
+      </w:r>
+      <w:proofErr w:type="spellEnd"/>
+      <w:r>
+        <w:rPr>
+          <w:rFonts w:ascii="Arial" w:hAnsi="Arial" w:cs="Arial"/>
+          <w:color w:val="000000" w:themeColor="text1"/>
+        </w:rPr>
+        <w:t xml:space="preserve"> and by extension the number of event loops, can be managed in a way so as to obtain a certain </w:t>
+      </w:r>
+      <w:r>
+        <w:rPr>
+          <w:rFonts w:ascii="Arial" w:hAnsi="Arial" w:cs="Arial"/>
+          <w:color w:val="000000" w:themeColor="text1"/>
+        </w:rPr>
+        <w:t xml:space="preserve">number of event loops that has to be available. Meanwhile it is not possible to allocate a given </w:t>
+      </w:r>
+      <w:proofErr w:type="spellStart"/>
+      <w:r>
+        <w:rPr>
+          <w:rFonts w:ascii="Arial" w:hAnsi="Arial" w:cs="Arial"/>
+          <w:color w:val="000000" w:themeColor="text1"/>
+        </w:rPr>
+        <w:t>verticle</w:t>
+      </w:r>
+      <w:proofErr w:type="spellEnd"/>
+      <w:r>
+        <w:rPr>
+          <w:rFonts w:ascii="Arial" w:hAnsi="Arial" w:cs="Arial"/>
+          <w:color w:val="000000" w:themeColor="text1"/>
+        </w:rPr>
+        <w:t xml:space="preserve"> to a specific event loop manually. In practice, this should never be a problem whatsoever.</w:t>
+      </w:r>
+      <w:r>
+        <w:rPr>
+          <w:rFonts w:ascii="Arial" w:hAnsi="Arial" w:cs="Arial"/>
+          <w:color w:val="000000" w:themeColor="text1"/>
+        </w:rPr>
+        <w:t xml:space="preserve"> It must be noted that we can plan the deployment order of </w:t>
+      </w:r>
+      <w:proofErr w:type="spellStart"/>
+      <w:r>
+        <w:rPr>
+          <w:rFonts w:ascii="Arial" w:hAnsi="Arial" w:cs="Arial"/>
+          <w:color w:val="000000" w:themeColor="text1"/>
+        </w:rPr>
+        <w:t>verticles</w:t>
+      </w:r>
+      <w:proofErr w:type="spellEnd"/>
+      <w:r>
+        <w:rPr>
+          <w:rFonts w:ascii="Arial" w:hAnsi="Arial" w:cs="Arial"/>
+          <w:color w:val="000000" w:themeColor="text1"/>
+        </w:rPr>
+        <w:t>.</w:t>
+      </w:r>
+    </w:p>
+    <w:p>
+      <w:pPr>
+        <w:autoSpaceDE w:val="0"/>
+        <w:autoSpaceDN w:val="0"/>
+        <w:adjustRightInd w:val="0"/>
+        <w:rPr>
+          <w:rFonts w:ascii="Arial" w:hAnsi="Arial" w:cs="Arial"/>
+          <w:color w:val="000000" w:themeColor="text1"/>
+        </w:rPr>
+      </w:pPr>
+    </w:p>
+    <w:p>
+      <w:pPr>
+        <w:autoSpaceDE w:val="0"/>
+        <w:autoSpaceDN w:val="0"/>
+        <w:adjustRightInd w:val="0"/>
+        <w:rPr>
+          <w:rFonts w:ascii="Arial" w:hAnsi="Arial" w:cs="Arial"/>
+          <w:color w:val="000000" w:themeColor="text1"/>
+        </w:rPr>
+      </w:pPr>
+      <w:r>
+        <w:rPr>
+          <w:rFonts w:ascii="Arial" w:hAnsi="Arial" w:cs="Arial"/>
+          <w:noProof/>
+          <w:color w:val="000000" w:themeColor="text1"/>
+        </w:rPr>
+        <w:lastRenderedPageBreak/>
+        <w:drawing>
+          <wp:inline distT="0" distB="0" distL="0" distR="0" wp14:anchorId="38AEC9C9" wp14:editId="27FDDA93">
+            <wp:extent cx="5943600" cy="6239510"/>
+            <wp:effectExtent l="0" t="0" r="0" b="0"/>
+            <wp:docPr id="8" name="Picture 8"/>
+            <wp:cNvGraphicFramePr>
+              <a:graphicFrameLocks xmlns:a="http://schemas.openxmlformats.org/drawingml/2006/main" noChangeAspect="1"/>
+            </wp:cNvGraphicFramePr>
+            <a:graphic xmlns:a="http://schemas.openxmlformats.org/drawingml/2006/main">
+              <a:graphicData uri="http://schemas.openxmlformats.org/drawingml/2006/picture">
+                <pic:pic xmlns:pic="http://schemas.openxmlformats.org/drawingml/2006/picture">
+                  <pic:nvPicPr>
+                    <pic:cNvPr id="8" name="Picture 8"/>
+                    <pic:cNvPicPr/>
+                  </pic:nvPicPr>
+                  <pic:blipFill>
+                    <a:blip r:embed="rId17">
+                      <a:extLst>
+                        <a:ext uri="{28A0092B-C50C-407E-A947-70E740481C1C}">
+                          <a14:useLocalDpi xmlns:a14="http://schemas.microsoft.com/office/drawing/2010/main" val="0"/>
+                        </a:ext>
+                      </a:extLst>
+                    </a:blip>
+                    <a:stretch>
+                      <a:fillRect/>
+                    </a:stretch>
+                  </pic:blipFill>
+                  <pic:spPr>
+                    <a:xfrm>
+                      <a:off x="0" y="0"/>
+                      <a:ext cx="5943600" cy="6239510"/>
+                    </a:xfrm>
+                    <a:prstGeom prst="rect">
+                      <a:avLst/>
+                    </a:prstGeom>
+                  </pic:spPr>
+                </pic:pic>
+              </a:graphicData>
+            </a:graphic>
+          </wp:inline>
+        </w:drawing>
+      </w:r>
     </w:p>
     <w:p>
       <w:pPr>
@@ -13094,7 +13460,7 @@
                     <pic:cNvPicPr/>
                   </pic:nvPicPr>
                   <pic:blipFill>
-                    <a:blip r:embed="rId17">
+                    <a:blip r:embed="rId18">
                       <a:extLst>
                         <a:ext uri="{28A0092B-C50C-407E-A947-70E740481C1C}">
                           <a14:useLocalDpi xmlns:a14="http://schemas.microsoft.com/office/drawing/2010/main" val="0"/>
@@ -13195,7 +13561,28 @@
           <w:rFonts w:ascii="Arial" w:hAnsi="Arial" w:cs="Arial"/>
           <w:color w:val="000000" w:themeColor="text1"/>
         </w:rPr>
-        <w:t xml:space="preserve"> of my project and defined the respective modules by name. After adding the pom file to the root, just like magic, the IDE suddenly seems to have recovered and then started identifying each of the elements as expected.</w:t>
+        <w:t xml:space="preserve"> of my project and defined the respective modules by name. After adding the pom file to</w:t>
+      </w:r>
+      <w:r>
+        <w:rPr>
+          <w:rFonts w:ascii="Arial" w:hAnsi="Arial" w:cs="Arial"/>
+          <w:color w:val="000000" w:themeColor="text1"/>
+        </w:rPr>
+        <w:t xml:space="preserve"> </w:t>
+      </w:r>
+      <w:r>
+        <w:rPr>
+          <w:rFonts w:ascii="Arial" w:hAnsi="Arial" w:cs="Arial"/>
+          <w:color w:val="000000" w:themeColor="text1"/>
+        </w:rPr>
+        <w:t>identifying each of the elements as expected.</w:t>
+      </w:r>
+      <w:r>
+        <w:rPr>
+          <w:rFonts w:ascii="Arial" w:hAnsi="Arial" w:cs="Arial"/>
+          <w:color w:val="000000" w:themeColor="text1"/>
+        </w:rPr>
+        <w:t xml:space="preserve"> the root, just like magic, the IDE suddenly seems to have recovered and then started </w:t>
       </w:r>
     </w:p>
     <w:p>
@@ -13231,7 +13618,7 @@
                     <pic:cNvPicPr/>
                   </pic:nvPicPr>
                   <pic:blipFill>
-                    <a:blip r:embed="rId18">
+                    <a:blip r:embed="rId19">
                       <a:extLst>
                         <a:ext uri="{28A0092B-C50C-407E-A947-70E740481C1C}">
                           <a14:useLocalDpi xmlns:a14="http://schemas.microsoft.com/office/drawing/2010/main" val="0"/>

</xml_diff>

<commit_message>
Passing Config Data Worker Verticles to handle blocking type of code Threads & Contexts : Mixing & dissecting Vert.x Messaging & EventBus
Update vertx_projects_high_level_asynchronous_and_reactive_java.docx
</commit_message>
<xml_diff>
--- a/other_insights_in_vertx/vertx_projects_high_level_asynchronous_and_reactive_java.docx
+++ b/other_insights_in_vertx/vertx_projects_high_level_asynchronous_and_reactive_java.docx
@@ -13284,10 +13284,36 @@
           <w:color w:val="000000" w:themeColor="text1"/>
           <w:u w:val="single"/>
         </w:rPr>
-        <w:t xml:space="preserve">May be just IDE </w:t>
-      </w:r>
-      <w:proofErr w:type="gramStart"/>
-      <w:r>
+        <w:t>Passing Configuration Data</w:t>
+      </w:r>
+    </w:p>
+    <w:p>
+      <w:pPr>
+        <w:autoSpaceDE w:val="0"/>
+        <w:autoSpaceDN w:val="0"/>
+        <w:adjustRightInd w:val="0"/>
+        <w:rPr>
+          <w:rFonts w:ascii="Arial" w:hAnsi="Arial" w:cs="Arial"/>
+          <w:color w:val="000000" w:themeColor="text1"/>
+        </w:rPr>
+      </w:pPr>
+    </w:p>
+    <w:p>
+      <w:pPr>
+        <w:autoSpaceDE w:val="0"/>
+        <w:autoSpaceDN w:val="0"/>
+        <w:adjustRightInd w:val="0"/>
+        <w:rPr>
+          <w:rFonts w:ascii="Arial" w:hAnsi="Arial" w:cs="Arial"/>
+          <w:color w:val="000000" w:themeColor="text1"/>
+        </w:rPr>
+      </w:pPr>
+    </w:p>
+    <w:p>
+      <w:pPr>
+        <w:autoSpaceDE w:val="0"/>
+        <w:autoSpaceDN w:val="0"/>
+        <w:adjustRightInd w:val="0"/>
         <w:rPr>
           <w:rFonts w:ascii="Arial" w:hAnsi="Arial" w:cs="Arial"/>
           <w:b/>
@@ -13295,9 +13321,7 @@
           <w:color w:val="000000" w:themeColor="text1"/>
           <w:u w:val="single"/>
         </w:rPr>
-        <w:t>trivial :</w:t>
-      </w:r>
-      <w:proofErr w:type="gramEnd"/>
+      </w:pPr>
       <w:r>
         <w:rPr>
           <w:rFonts w:ascii="Arial" w:hAnsi="Arial" w:cs="Arial"/>
@@ -13306,23 +13330,811 @@
           <w:color w:val="000000" w:themeColor="text1"/>
           <w:u w:val="single"/>
         </w:rPr>
+        <w:t xml:space="preserve">Worker </w:t>
+      </w:r>
+      <w:proofErr w:type="spellStart"/>
+      <w:r>
+        <w:rPr>
+          <w:rFonts w:ascii="Arial" w:hAnsi="Arial" w:cs="Arial"/>
+          <w:b/>
+          <w:bCs/>
+          <w:color w:val="000000" w:themeColor="text1"/>
+          <w:u w:val="single"/>
+        </w:rPr>
+        <w:t>Verticles</w:t>
+      </w:r>
+      <w:proofErr w:type="spellEnd"/>
+    </w:p>
+    <w:p>
+      <w:pPr>
+        <w:autoSpaceDE w:val="0"/>
+        <w:autoSpaceDN w:val="0"/>
+        <w:adjustRightInd w:val="0"/>
+        <w:rPr>
+          <w:rFonts w:ascii="Arial" w:hAnsi="Arial" w:cs="Arial"/>
+          <w:color w:val="000000" w:themeColor="text1"/>
+        </w:rPr>
+      </w:pPr>
+    </w:p>
+    <w:p>
+      <w:pPr>
+        <w:autoSpaceDE w:val="0"/>
+        <w:autoSpaceDN w:val="0"/>
+        <w:adjustRightInd w:val="0"/>
+        <w:rPr>
+          <w:rFonts w:ascii="Arial" w:hAnsi="Arial" w:cs="Arial"/>
+          <w:color w:val="000000" w:themeColor="text1"/>
+        </w:rPr>
+      </w:pPr>
+    </w:p>
+    <w:p>
+      <w:pPr>
+        <w:autoSpaceDE w:val="0"/>
+        <w:autoSpaceDN w:val="0"/>
+        <w:adjustRightInd w:val="0"/>
+        <w:rPr>
+          <w:rFonts w:ascii="Arial" w:hAnsi="Arial" w:cs="Arial"/>
+          <w:color w:val="000000" w:themeColor="text1"/>
+        </w:rPr>
+      </w:pPr>
+      <w:r>
+        <w:rPr>
+          <w:rFonts w:ascii="Arial" w:hAnsi="Arial" w:cs="Arial"/>
+          <w:b/>
+          <w:bCs/>
+          <w:color w:val="000000" w:themeColor="text1"/>
+          <w:u w:val="single"/>
+        </w:rPr>
+        <w:t xml:space="preserve">Threads </w:t>
+      </w:r>
+      <w:proofErr w:type="spellStart"/>
+      <w:r>
+        <w:rPr>
+          <w:rFonts w:ascii="Arial" w:hAnsi="Arial" w:cs="Arial"/>
+          <w:b/>
+          <w:bCs/>
+          <w:color w:val="000000" w:themeColor="text1"/>
+          <w:u w:val="single"/>
+        </w:rPr>
+        <w:t>Contextualisation</w:t>
+      </w:r>
+      <w:proofErr w:type="spellEnd"/>
+    </w:p>
+    <w:p>
+      <w:pPr>
+        <w:autoSpaceDE w:val="0"/>
+        <w:autoSpaceDN w:val="0"/>
+        <w:adjustRightInd w:val="0"/>
+        <w:rPr>
+          <w:rFonts w:ascii="Arial" w:hAnsi="Arial" w:cs="Arial"/>
+          <w:color w:val="000000" w:themeColor="text1"/>
+        </w:rPr>
+      </w:pPr>
+    </w:p>
+    <w:p>
+      <w:pPr>
+        <w:autoSpaceDE w:val="0"/>
+        <w:autoSpaceDN w:val="0"/>
+        <w:adjustRightInd w:val="0"/>
+        <w:rPr>
+          <w:rFonts w:ascii="Arial" w:hAnsi="Arial" w:cs="Arial"/>
+          <w:b/>
+          <w:bCs/>
+          <w:color w:val="000000" w:themeColor="text1"/>
+          <w:u w:val="single"/>
+        </w:rPr>
+      </w:pPr>
+      <w:r>
+        <w:rPr>
+          <w:rFonts w:ascii="Arial" w:hAnsi="Arial" w:cs="Arial"/>
+          <w:b/>
+          <w:bCs/>
+          <w:color w:val="000000" w:themeColor="text1"/>
+          <w:u w:val="single"/>
+        </w:rPr>
+        <w:lastRenderedPageBreak/>
+        <w:t>Threads Mix Monitoring and Management</w:t>
+      </w:r>
+    </w:p>
+    <w:p>
+      <w:pPr>
+        <w:autoSpaceDE w:val="0"/>
+        <w:autoSpaceDN w:val="0"/>
+        <w:adjustRightInd w:val="0"/>
+        <w:rPr>
+          <w:rFonts w:ascii="Arial" w:hAnsi="Arial" w:cs="Arial"/>
+          <w:color w:val="000000" w:themeColor="text1"/>
+        </w:rPr>
+      </w:pPr>
+    </w:p>
+    <w:p>
+      <w:pPr>
+        <w:autoSpaceDE w:val="0"/>
+        <w:autoSpaceDN w:val="0"/>
+        <w:adjustRightInd w:val="0"/>
+        <w:rPr>
+          <w:rFonts w:ascii="Arial" w:hAnsi="Arial" w:cs="Arial"/>
+          <w:color w:val="000000" w:themeColor="text1"/>
+        </w:rPr>
+      </w:pPr>
+    </w:p>
+    <w:p>
+      <w:pPr>
+        <w:autoSpaceDE w:val="0"/>
+        <w:autoSpaceDN w:val="0"/>
+        <w:adjustRightInd w:val="0"/>
+        <w:rPr>
+          <w:rFonts w:ascii="Arial" w:hAnsi="Arial" w:cs="Arial"/>
+          <w:color w:val="000000" w:themeColor="text1"/>
+        </w:rPr>
+      </w:pPr>
+    </w:p>
+    <w:p>
+      <w:pPr>
+        <w:autoSpaceDE w:val="0"/>
+        <w:autoSpaceDN w:val="0"/>
+        <w:adjustRightInd w:val="0"/>
+        <w:rPr>
+          <w:rFonts w:ascii="Arial" w:hAnsi="Arial" w:cs="Arial"/>
+          <w:b/>
+          <w:bCs/>
+          <w:color w:val="000000" w:themeColor="text1"/>
+          <w:u w:val="single"/>
+        </w:rPr>
+      </w:pPr>
+      <w:r>
+        <w:rPr>
+          <w:rFonts w:ascii="Arial" w:hAnsi="Arial" w:cs="Arial"/>
+          <w:b/>
+          <w:bCs/>
+          <w:color w:val="000000" w:themeColor="text1"/>
+          <w:u w:val="single"/>
+        </w:rPr>
+        <w:t xml:space="preserve">Event </w:t>
+      </w:r>
+      <w:proofErr w:type="gramStart"/>
+      <w:r>
+        <w:rPr>
+          <w:rFonts w:ascii="Arial" w:hAnsi="Arial" w:cs="Arial"/>
+          <w:b/>
+          <w:bCs/>
+          <w:color w:val="000000" w:themeColor="text1"/>
+          <w:u w:val="single"/>
+        </w:rPr>
+        <w:t>Bus :</w:t>
+      </w:r>
+      <w:proofErr w:type="gramEnd"/>
+      <w:r>
+        <w:rPr>
+          <w:rFonts w:ascii="Arial" w:hAnsi="Arial" w:cs="Arial"/>
+          <w:b/>
+          <w:bCs/>
+          <w:color w:val="000000" w:themeColor="text1"/>
+          <w:u w:val="single"/>
+        </w:rPr>
+        <w:t xml:space="preserve"> A very important part of </w:t>
+      </w:r>
+      <w:proofErr w:type="spellStart"/>
+      <w:r>
+        <w:rPr>
+          <w:rFonts w:ascii="Arial" w:hAnsi="Arial" w:cs="Arial"/>
+          <w:b/>
+          <w:bCs/>
+          <w:color w:val="000000" w:themeColor="text1"/>
+          <w:u w:val="single"/>
+        </w:rPr>
+        <w:t>Vert.x</w:t>
+      </w:r>
+      <w:proofErr w:type="spellEnd"/>
+    </w:p>
+    <w:p>
+      <w:pPr>
+        <w:autoSpaceDE w:val="0"/>
+        <w:autoSpaceDN w:val="0"/>
+        <w:adjustRightInd w:val="0"/>
+        <w:rPr>
+          <w:rFonts w:ascii="Arial" w:hAnsi="Arial" w:cs="Arial"/>
+          <w:color w:val="000000" w:themeColor="text1"/>
+        </w:rPr>
+      </w:pPr>
+    </w:p>
+    <w:p>
+      <w:pPr>
+        <w:autoSpaceDE w:val="0"/>
+        <w:autoSpaceDN w:val="0"/>
+        <w:adjustRightInd w:val="0"/>
+        <w:rPr>
+          <w:rFonts w:ascii="Arial" w:hAnsi="Arial" w:cs="Arial"/>
+          <w:color w:val="000000" w:themeColor="text1"/>
+        </w:rPr>
+      </w:pPr>
+    </w:p>
+    <w:p>
+      <w:pPr>
+        <w:autoSpaceDE w:val="0"/>
+        <w:autoSpaceDN w:val="0"/>
+        <w:adjustRightInd w:val="0"/>
+        <w:rPr>
+          <w:rFonts w:ascii="Arial" w:hAnsi="Arial" w:cs="Arial"/>
+          <w:color w:val="000000" w:themeColor="text1"/>
+        </w:rPr>
+      </w:pPr>
+      <w:r>
+        <w:rPr>
+          <w:rFonts w:ascii="Arial" w:hAnsi="Arial" w:cs="Arial"/>
+          <w:color w:val="000000" w:themeColor="text1"/>
+        </w:rPr>
+        <w:t xml:space="preserve">There are three major patterns in event bus </w:t>
+      </w:r>
+      <w:proofErr w:type="gramStart"/>
+      <w:r>
+        <w:rPr>
+          <w:rFonts w:ascii="Arial" w:hAnsi="Arial" w:cs="Arial"/>
+          <w:color w:val="000000" w:themeColor="text1"/>
+        </w:rPr>
+        <w:t>communications :</w:t>
+      </w:r>
+      <w:proofErr w:type="gramEnd"/>
+    </w:p>
+    <w:p>
+      <w:pPr>
+        <w:pStyle w:val="ListParagraph"/>
+        <w:numPr>
+          <w:ilvl w:val="0"/>
+          <w:numId w:val="8"/>
+        </w:numPr>
+        <w:autoSpaceDE w:val="0"/>
+        <w:autoSpaceDN w:val="0"/>
+        <w:adjustRightInd w:val="0"/>
+        <w:rPr>
+          <w:rFonts w:ascii="Arial" w:hAnsi="Arial" w:cs="Arial"/>
+          <w:color w:val="000000" w:themeColor="text1"/>
+        </w:rPr>
+      </w:pPr>
+      <w:r>
+        <w:rPr>
+          <w:rFonts w:ascii="Arial" w:hAnsi="Arial" w:cs="Arial"/>
+          <w:color w:val="000000" w:themeColor="text1"/>
+        </w:rPr>
+        <w:t>Point-to-point messaging</w:t>
+      </w:r>
+    </w:p>
+    <w:p>
+      <w:pPr>
+        <w:pStyle w:val="ListParagraph"/>
+        <w:numPr>
+          <w:ilvl w:val="0"/>
+          <w:numId w:val="8"/>
+        </w:numPr>
+        <w:autoSpaceDE w:val="0"/>
+        <w:autoSpaceDN w:val="0"/>
+        <w:adjustRightInd w:val="0"/>
+        <w:rPr>
+          <w:rFonts w:ascii="Arial" w:hAnsi="Arial" w:cs="Arial"/>
+          <w:color w:val="000000" w:themeColor="text1"/>
+        </w:rPr>
+      </w:pPr>
+      <w:r>
+        <w:rPr>
+          <w:rFonts w:ascii="Arial" w:hAnsi="Arial" w:cs="Arial"/>
+          <w:color w:val="000000" w:themeColor="text1"/>
+        </w:rPr>
+        <w:t>Request-reply messaging</w:t>
+      </w:r>
+    </w:p>
+    <w:p>
+      <w:pPr>
+        <w:pStyle w:val="ListParagraph"/>
+        <w:numPr>
+          <w:ilvl w:val="0"/>
+          <w:numId w:val="8"/>
+        </w:numPr>
+        <w:autoSpaceDE w:val="0"/>
+        <w:autoSpaceDN w:val="0"/>
+        <w:adjustRightInd w:val="0"/>
+        <w:rPr>
+          <w:rFonts w:ascii="Arial" w:hAnsi="Arial" w:cs="Arial"/>
+          <w:color w:val="000000" w:themeColor="text1"/>
+        </w:rPr>
+      </w:pPr>
+      <w:r>
+        <w:rPr>
+          <w:rFonts w:ascii="Arial" w:hAnsi="Arial" w:cs="Arial"/>
+          <w:color w:val="000000" w:themeColor="text1"/>
+        </w:rPr>
+        <w:t>Publish/subscribe messaging</w:t>
+      </w:r>
+    </w:p>
+    <w:p>
+      <w:pPr>
+        <w:autoSpaceDE w:val="0"/>
+        <w:autoSpaceDN w:val="0"/>
+        <w:adjustRightInd w:val="0"/>
+        <w:rPr>
+          <w:rFonts w:ascii="Arial" w:hAnsi="Arial" w:cs="Arial"/>
+          <w:color w:val="000000" w:themeColor="text1"/>
+        </w:rPr>
+      </w:pPr>
+    </w:p>
+    <w:p>
+      <w:pPr>
+        <w:autoSpaceDE w:val="0"/>
+        <w:autoSpaceDN w:val="0"/>
+        <w:adjustRightInd w:val="0"/>
+        <w:rPr>
+          <w:rFonts w:ascii="Arial" w:hAnsi="Arial" w:cs="Arial"/>
+          <w:color w:val="000000" w:themeColor="text1"/>
+        </w:rPr>
+      </w:pPr>
+    </w:p>
+    <w:p>
+      <w:pPr>
+        <w:autoSpaceDE w:val="0"/>
+        <w:autoSpaceDN w:val="0"/>
+        <w:adjustRightInd w:val="0"/>
+        <w:rPr>
+          <w:rFonts w:ascii="Arial" w:hAnsi="Arial" w:cs="Arial"/>
+          <w:color w:val="000000" w:themeColor="text1"/>
+        </w:rPr>
+      </w:pPr>
+      <w:r>
+        <w:rPr>
+          <w:rFonts w:ascii="Arial" w:hAnsi="Arial" w:cs="Arial"/>
+          <w:color w:val="000000" w:themeColor="text1"/>
+        </w:rPr>
+        <w:t>The event bus is not a message broker</w:t>
+      </w:r>
+      <w:r>
+        <w:rPr>
+          <w:rFonts w:ascii="Arial" w:hAnsi="Arial" w:cs="Arial"/>
+          <w:color w:val="000000" w:themeColor="text1"/>
+        </w:rPr>
+        <w:t xml:space="preserve"> but rather carries volatile event that are been processed asynchronously by </w:t>
+      </w:r>
+      <w:proofErr w:type="spellStart"/>
+      <w:r>
+        <w:rPr>
+          <w:rFonts w:ascii="Arial" w:hAnsi="Arial" w:cs="Arial"/>
+          <w:color w:val="000000" w:themeColor="text1"/>
+        </w:rPr>
+        <w:t>verticles</w:t>
+      </w:r>
+      <w:proofErr w:type="spellEnd"/>
+      <w:r>
+        <w:rPr>
+          <w:rFonts w:ascii="Arial" w:hAnsi="Arial" w:cs="Arial"/>
+          <w:color w:val="000000" w:themeColor="text1"/>
+        </w:rPr>
+        <w:t xml:space="preserve">, more specifically the </w:t>
+      </w:r>
+      <w:proofErr w:type="spellStart"/>
+      <w:r>
+        <w:rPr>
+          <w:rFonts w:ascii="Arial" w:hAnsi="Arial" w:cs="Arial"/>
+          <w:color w:val="000000" w:themeColor="text1"/>
+        </w:rPr>
+        <w:t>Vert.x</w:t>
+      </w:r>
+      <w:proofErr w:type="spellEnd"/>
+      <w:r>
+        <w:rPr>
+          <w:rFonts w:ascii="Arial" w:hAnsi="Arial" w:cs="Arial"/>
+          <w:color w:val="000000" w:themeColor="text1"/>
+        </w:rPr>
+        <w:t xml:space="preserve"> event bus is not able to do the </w:t>
+      </w:r>
+      <w:proofErr w:type="gramStart"/>
+      <w:r>
+        <w:rPr>
+          <w:rFonts w:ascii="Arial" w:hAnsi="Arial" w:cs="Arial"/>
+          <w:color w:val="000000" w:themeColor="text1"/>
+        </w:rPr>
+        <w:t>following :</w:t>
+      </w:r>
+      <w:proofErr w:type="gramEnd"/>
+      <w:r>
+        <w:rPr>
+          <w:rFonts w:ascii="Arial" w:hAnsi="Arial" w:cs="Arial"/>
+          <w:color w:val="000000" w:themeColor="text1"/>
+        </w:rPr>
         <w:t xml:space="preserve"> </w:t>
       </w:r>
     </w:p>
     <w:p>
       <w:pPr>
-        <w:autoSpaceDE w:val="0"/>
-        <w:autoSpaceDN w:val="0"/>
-        <w:adjustRightInd w:val="0"/>
-        <w:rPr>
-          <w:rFonts w:ascii="Arial" w:hAnsi="Arial" w:cs="Arial"/>
-          <w:color w:val="000000" w:themeColor="text1"/>
-        </w:rPr>
-      </w:pPr>
+        <w:pStyle w:val="ListParagraph"/>
+        <w:numPr>
+          <w:ilvl w:val="0"/>
+          <w:numId w:val="9"/>
+        </w:numPr>
+        <w:autoSpaceDE w:val="0"/>
+        <w:autoSpaceDN w:val="0"/>
+        <w:adjustRightInd w:val="0"/>
+        <w:rPr>
+          <w:rFonts w:ascii="Arial" w:hAnsi="Arial" w:cs="Arial"/>
+          <w:color w:val="000000" w:themeColor="text1"/>
+        </w:rPr>
+      </w:pPr>
+      <w:r>
+        <w:rPr>
+          <w:rFonts w:ascii="Arial" w:hAnsi="Arial" w:cs="Arial"/>
+          <w:color w:val="000000" w:themeColor="text1"/>
+        </w:rPr>
+        <w:t>Support message acknowledgements</w:t>
+      </w:r>
+    </w:p>
+    <w:p>
+      <w:pPr>
+        <w:pStyle w:val="ListParagraph"/>
+        <w:numPr>
+          <w:ilvl w:val="0"/>
+          <w:numId w:val="9"/>
+        </w:numPr>
+        <w:autoSpaceDE w:val="0"/>
+        <w:autoSpaceDN w:val="0"/>
+        <w:adjustRightInd w:val="0"/>
+        <w:rPr>
+          <w:rFonts w:ascii="Arial" w:hAnsi="Arial" w:cs="Arial"/>
+          <w:color w:val="000000" w:themeColor="text1"/>
+        </w:rPr>
+      </w:pPr>
+      <w:r>
+        <w:rPr>
+          <w:rFonts w:ascii="Arial" w:hAnsi="Arial" w:cs="Arial"/>
+          <w:color w:val="000000" w:themeColor="text1"/>
+        </w:rPr>
+        <w:t>Support message priorities</w:t>
+      </w:r>
+    </w:p>
+    <w:p>
+      <w:pPr>
+        <w:pStyle w:val="ListParagraph"/>
+        <w:numPr>
+          <w:ilvl w:val="0"/>
+          <w:numId w:val="9"/>
+        </w:numPr>
+        <w:autoSpaceDE w:val="0"/>
+        <w:autoSpaceDN w:val="0"/>
+        <w:adjustRightInd w:val="0"/>
+        <w:rPr>
+          <w:rFonts w:ascii="Arial" w:hAnsi="Arial" w:cs="Arial"/>
+          <w:color w:val="000000" w:themeColor="text1"/>
+        </w:rPr>
+      </w:pPr>
+      <w:r>
+        <w:rPr>
+          <w:rFonts w:ascii="Arial" w:hAnsi="Arial" w:cs="Arial"/>
+          <w:color w:val="000000" w:themeColor="text1"/>
+        </w:rPr>
+        <w:t>Support message durability to recover from crashes</w:t>
+      </w:r>
+    </w:p>
+    <w:p>
+      <w:pPr>
+        <w:pStyle w:val="ListParagraph"/>
+        <w:numPr>
+          <w:ilvl w:val="0"/>
+          <w:numId w:val="9"/>
+        </w:numPr>
+        <w:autoSpaceDE w:val="0"/>
+        <w:autoSpaceDN w:val="0"/>
+        <w:adjustRightInd w:val="0"/>
+        <w:rPr>
+          <w:rFonts w:ascii="Arial" w:hAnsi="Arial" w:cs="Arial"/>
+          <w:color w:val="000000" w:themeColor="text1"/>
+        </w:rPr>
+      </w:pPr>
+      <w:r>
+        <w:rPr>
+          <w:rFonts w:ascii="Arial" w:hAnsi="Arial" w:cs="Arial"/>
+          <w:color w:val="000000" w:themeColor="text1"/>
+        </w:rPr>
+        <w:t>Provide routing rules</w:t>
+      </w:r>
+    </w:p>
+    <w:p>
+      <w:pPr>
+        <w:pStyle w:val="ListParagraph"/>
+        <w:numPr>
+          <w:ilvl w:val="0"/>
+          <w:numId w:val="9"/>
+        </w:numPr>
+        <w:autoSpaceDE w:val="0"/>
+        <w:autoSpaceDN w:val="0"/>
+        <w:adjustRightInd w:val="0"/>
+        <w:rPr>
+          <w:rFonts w:ascii="Arial" w:hAnsi="Arial" w:cs="Arial"/>
+          <w:color w:val="000000" w:themeColor="text1"/>
+        </w:rPr>
+      </w:pPr>
+      <w:r>
+        <w:rPr>
+          <w:rFonts w:ascii="Arial" w:hAnsi="Arial" w:cs="Arial"/>
+          <w:color w:val="000000" w:themeColor="text1"/>
+        </w:rPr>
+        <w:t>Provide transformation rules (schema adaptation, scatter/gather, etc.)</w:t>
+      </w:r>
+    </w:p>
+    <w:p>
+      <w:pPr>
+        <w:pStyle w:val="ListParagraph"/>
+        <w:numPr>
+          <w:ilvl w:val="0"/>
+          <w:numId w:val="9"/>
+        </w:numPr>
+        <w:autoSpaceDE w:val="0"/>
+        <w:autoSpaceDN w:val="0"/>
+        <w:adjustRightInd w:val="0"/>
+        <w:rPr>
+          <w:rFonts w:ascii="Arial" w:hAnsi="Arial" w:cs="Arial"/>
+          <w:color w:val="000000" w:themeColor="text1"/>
+        </w:rPr>
+      </w:pPr>
+      <w:r>
+        <w:rPr>
+          <w:rFonts w:ascii="Arial" w:hAnsi="Arial" w:cs="Arial"/>
+          <w:color w:val="000000" w:themeColor="text1"/>
+        </w:rPr>
+        <w:t>Distribute fewer messages to an overloaded consumer.</w:t>
+      </w:r>
+    </w:p>
+    <w:p>
+      <w:pPr>
+        <w:autoSpaceDE w:val="0"/>
+        <w:autoSpaceDN w:val="0"/>
+        <w:adjustRightInd w:val="0"/>
+        <w:rPr>
+          <w:rFonts w:ascii="Arial" w:hAnsi="Arial" w:cs="Arial"/>
+          <w:color w:val="000000" w:themeColor="text1"/>
+        </w:rPr>
+      </w:pPr>
+    </w:p>
+    <w:p>
+      <w:pPr>
+        <w:autoSpaceDE w:val="0"/>
+        <w:autoSpaceDN w:val="0"/>
+        <w:adjustRightInd w:val="0"/>
+        <w:rPr>
+          <w:rFonts w:ascii="Arial" w:hAnsi="Arial" w:cs="Arial"/>
+          <w:color w:val="000000" w:themeColor="text1"/>
+        </w:rPr>
+      </w:pPr>
+    </w:p>
+    <w:p>
+      <w:pPr>
+        <w:autoSpaceDE w:val="0"/>
+        <w:autoSpaceDN w:val="0"/>
+        <w:adjustRightInd w:val="0"/>
+        <w:rPr>
+          <w:rFonts w:ascii="Arial" w:hAnsi="Arial" w:cs="Arial"/>
+          <w:color w:val="000000" w:themeColor="text1"/>
+        </w:rPr>
+      </w:pPr>
+      <w:r>
+        <w:rPr>
+          <w:rFonts w:ascii="Arial" w:hAnsi="Arial" w:cs="Arial"/>
+          <w:color w:val="000000" w:themeColor="text1"/>
+        </w:rPr>
+        <w:t xml:space="preserve">If the developer or engineer wants a way to handle communications relating to events without ever </w:t>
+      </w:r>
+      <w:proofErr w:type="spellStart"/>
+      <w:r>
+        <w:rPr>
+          <w:rFonts w:ascii="Arial" w:hAnsi="Arial" w:cs="Arial"/>
+          <w:color w:val="000000" w:themeColor="text1"/>
+        </w:rPr>
+        <w:t>loosing</w:t>
+      </w:r>
+      <w:proofErr w:type="spellEnd"/>
+      <w:r>
+        <w:rPr>
+          <w:rFonts w:ascii="Arial" w:hAnsi="Arial" w:cs="Arial"/>
+          <w:color w:val="000000" w:themeColor="text1"/>
+        </w:rPr>
+        <w:t xml:space="preserve"> them then a middleware would be very necessary.</w:t>
+      </w:r>
+    </w:p>
+    <w:p>
+      <w:pPr>
+        <w:autoSpaceDE w:val="0"/>
+        <w:autoSpaceDN w:val="0"/>
+        <w:adjustRightInd w:val="0"/>
+        <w:rPr>
+          <w:rFonts w:ascii="Arial" w:hAnsi="Arial" w:cs="Arial"/>
+          <w:color w:val="000000" w:themeColor="text1"/>
+        </w:rPr>
+      </w:pPr>
+    </w:p>
+    <w:p>
+      <w:pPr>
+        <w:autoSpaceDE w:val="0"/>
+        <w:autoSpaceDN w:val="0"/>
+        <w:adjustRightInd w:val="0"/>
+        <w:rPr>
+          <w:rFonts w:ascii="Arial" w:hAnsi="Arial" w:cs="Arial"/>
+          <w:color w:val="000000" w:themeColor="text1"/>
+        </w:rPr>
+      </w:pPr>
+    </w:p>
+    <w:p>
+      <w:pPr>
+        <w:autoSpaceDE w:val="0"/>
+        <w:autoSpaceDN w:val="0"/>
+        <w:adjustRightInd w:val="0"/>
+        <w:rPr>
+          <w:rFonts w:ascii="Arial" w:hAnsi="Arial" w:cs="Arial"/>
+          <w:b/>
+          <w:bCs/>
+          <w:color w:val="000000" w:themeColor="text1"/>
+          <w:u w:val="single"/>
+        </w:rPr>
+      </w:pPr>
+      <w:r>
+        <w:rPr>
+          <w:rFonts w:ascii="Arial" w:hAnsi="Arial" w:cs="Arial"/>
+          <w:b/>
+          <w:bCs/>
+          <w:color w:val="000000" w:themeColor="text1"/>
+          <w:u w:val="single"/>
+        </w:rPr>
+        <w:t>Point-to-Point messaging</w:t>
+      </w:r>
+    </w:p>
+    <w:p>
+      <w:pPr>
+        <w:autoSpaceDE w:val="0"/>
+        <w:autoSpaceDN w:val="0"/>
+        <w:adjustRightInd w:val="0"/>
+        <w:rPr>
+          <w:rFonts w:ascii="Arial" w:hAnsi="Arial" w:cs="Arial"/>
+          <w:color w:val="000000" w:themeColor="text1"/>
+        </w:rPr>
+      </w:pPr>
+    </w:p>
+    <w:p>
+      <w:pPr>
+        <w:autoSpaceDE w:val="0"/>
+        <w:autoSpaceDN w:val="0"/>
+        <w:adjustRightInd w:val="0"/>
+        <w:rPr>
+          <w:rFonts w:ascii="Arial" w:hAnsi="Arial" w:cs="Arial"/>
+          <w:color w:val="000000" w:themeColor="text1"/>
+        </w:rPr>
+      </w:pPr>
+      <w:r>
+        <w:rPr>
+          <w:rFonts w:ascii="Arial" w:hAnsi="Arial" w:cs="Arial"/>
+          <w:color w:val="000000" w:themeColor="text1"/>
+        </w:rPr>
+        <w:t>Messages from producers are shared proportionally in a round-robin fashion amongst consumers.</w:t>
+      </w:r>
+    </w:p>
+    <w:p>
+      <w:pPr>
+        <w:autoSpaceDE w:val="0"/>
+        <w:autoSpaceDN w:val="0"/>
+        <w:adjustRightInd w:val="0"/>
+        <w:rPr>
+          <w:rFonts w:ascii="Arial" w:hAnsi="Arial" w:cs="Arial"/>
+          <w:color w:val="000000" w:themeColor="text1"/>
+        </w:rPr>
+      </w:pPr>
+    </w:p>
+    <w:p>
+      <w:pPr>
+        <w:autoSpaceDE w:val="0"/>
+        <w:autoSpaceDN w:val="0"/>
+        <w:adjustRightInd w:val="0"/>
+        <w:rPr>
+          <w:rFonts w:ascii="Arial" w:hAnsi="Arial" w:cs="Arial"/>
+          <w:color w:val="000000" w:themeColor="text1"/>
+        </w:rPr>
+      </w:pPr>
+    </w:p>
+    <w:p>
+      <w:pPr>
+        <w:autoSpaceDE w:val="0"/>
+        <w:autoSpaceDN w:val="0"/>
+        <w:adjustRightInd w:val="0"/>
+        <w:rPr>
+          <w:rFonts w:ascii="Arial" w:hAnsi="Arial" w:cs="Arial"/>
+          <w:color w:val="000000" w:themeColor="text1"/>
+        </w:rPr>
+      </w:pPr>
+    </w:p>
+    <w:p>
+      <w:pPr>
+        <w:autoSpaceDE w:val="0"/>
+        <w:autoSpaceDN w:val="0"/>
+        <w:adjustRightInd w:val="0"/>
+        <w:rPr>
+          <w:rFonts w:ascii="Arial" w:hAnsi="Arial" w:cs="Arial"/>
+          <w:color w:val="000000" w:themeColor="text1"/>
+        </w:rPr>
+      </w:pPr>
+    </w:p>
+    <w:p>
+      <w:pPr>
+        <w:autoSpaceDE w:val="0"/>
+        <w:autoSpaceDN w:val="0"/>
+        <w:adjustRightInd w:val="0"/>
+        <w:rPr>
+          <w:rFonts w:ascii="Arial" w:hAnsi="Arial" w:cs="Arial"/>
+          <w:color w:val="000000" w:themeColor="text1"/>
+        </w:rPr>
+      </w:pPr>
+    </w:p>
+    <w:p>
+      <w:pPr>
+        <w:autoSpaceDE w:val="0"/>
+        <w:autoSpaceDN w:val="0"/>
+        <w:adjustRightInd w:val="0"/>
+        <w:rPr>
+          <w:rFonts w:ascii="Arial" w:hAnsi="Arial" w:cs="Arial"/>
+          <w:color w:val="000000" w:themeColor="text1"/>
+        </w:rPr>
+      </w:pPr>
+    </w:p>
+    <w:p>
+      <w:pPr>
+        <w:autoSpaceDE w:val="0"/>
+        <w:autoSpaceDN w:val="0"/>
+        <w:adjustRightInd w:val="0"/>
+        <w:rPr>
+          <w:rFonts w:ascii="Arial" w:hAnsi="Arial" w:cs="Arial"/>
+          <w:b/>
+          <w:bCs/>
+          <w:color w:val="000000" w:themeColor="text1"/>
+          <w:u w:val="single"/>
+        </w:rPr>
+      </w:pPr>
+      <w:r>
+        <w:rPr>
+          <w:rFonts w:ascii="Arial" w:hAnsi="Arial" w:cs="Arial"/>
+          <w:b/>
+          <w:bCs/>
+          <w:color w:val="000000" w:themeColor="text1"/>
+          <w:u w:val="single"/>
+        </w:rPr>
+        <w:t xml:space="preserve">May be just IDE </w:t>
+      </w:r>
       <w:proofErr w:type="gramStart"/>
       <w:r>
         <w:rPr>
           <w:rFonts w:ascii="Arial" w:hAnsi="Arial" w:cs="Arial"/>
+          <w:b/>
+          <w:bCs/>
+          <w:color w:val="000000" w:themeColor="text1"/>
+          <w:u w:val="single"/>
+        </w:rPr>
+        <w:t>trivial :</w:t>
+      </w:r>
+      <w:proofErr w:type="gramEnd"/>
+      <w:r>
+        <w:rPr>
+          <w:rFonts w:ascii="Arial" w:hAnsi="Arial" w:cs="Arial"/>
+          <w:b/>
+          <w:bCs/>
+          <w:color w:val="000000" w:themeColor="text1"/>
+          <w:u w:val="single"/>
+        </w:rPr>
+        <w:t xml:space="preserve"> </w:t>
+      </w:r>
+    </w:p>
+    <w:p>
+      <w:pPr>
+        <w:autoSpaceDE w:val="0"/>
+        <w:autoSpaceDN w:val="0"/>
+        <w:adjustRightInd w:val="0"/>
+        <w:rPr>
+          <w:rFonts w:ascii="Arial" w:hAnsi="Arial" w:cs="Arial"/>
+          <w:color w:val="000000" w:themeColor="text1"/>
+        </w:rPr>
+      </w:pPr>
+      <w:proofErr w:type="gramStart"/>
+      <w:r>
+        <w:rPr>
+          <w:rFonts w:ascii="Arial" w:hAnsi="Arial" w:cs="Arial"/>
           <w:color w:val="000000" w:themeColor="text1"/>
         </w:rPr>
         <w:t>So</w:t>
@@ -13437,13 +14249,1428 @@
           <w:color w:val="000000" w:themeColor="text1"/>
         </w:rPr>
       </w:pPr>
+    </w:p>
+    <w:p>
+      <w:pPr>
+        <w:autoSpaceDE w:val="0"/>
+        <w:autoSpaceDN w:val="0"/>
+        <w:adjustRightInd w:val="0"/>
+        <w:rPr>
+          <w:rFonts w:ascii="Arial" w:hAnsi="Arial" w:cs="Arial"/>
+          <w:color w:val="000000" w:themeColor="text1"/>
+        </w:rPr>
+      </w:pPr>
+    </w:p>
+    <w:p>
+      <w:pPr>
+        <w:autoSpaceDE w:val="0"/>
+        <w:autoSpaceDN w:val="0"/>
+        <w:adjustRightInd w:val="0"/>
+        <w:rPr>
+          <w:rFonts w:ascii="Arial" w:hAnsi="Arial" w:cs="Arial"/>
+          <w:b/>
+          <w:bCs/>
+          <w:color w:val="000000" w:themeColor="text1"/>
+          <w:u w:val="single"/>
+        </w:rPr>
+      </w:pPr>
+      <w:r>
+        <w:rPr>
+          <w:rFonts w:ascii="Arial" w:hAnsi="Arial" w:cs="Arial"/>
+          <w:b/>
+          <w:bCs/>
+          <w:color w:val="000000" w:themeColor="text1"/>
+          <w:u w:val="single"/>
+        </w:rPr>
+        <w:lastRenderedPageBreak/>
+        <w:t xml:space="preserve">Latter Sudden challenges in getting </w:t>
+      </w:r>
+      <w:proofErr w:type="spellStart"/>
+      <w:r>
+        <w:rPr>
+          <w:rFonts w:ascii="Arial" w:hAnsi="Arial" w:cs="Arial"/>
+          <w:b/>
+          <w:bCs/>
+          <w:color w:val="000000" w:themeColor="text1"/>
+          <w:u w:val="single"/>
+        </w:rPr>
+        <w:t>vert.x</w:t>
+      </w:r>
+      <w:proofErr w:type="spellEnd"/>
+      <w:r>
+        <w:rPr>
+          <w:rFonts w:ascii="Arial" w:hAnsi="Arial" w:cs="Arial"/>
+          <w:b/>
+          <w:bCs/>
+          <w:color w:val="000000" w:themeColor="text1"/>
+          <w:u w:val="single"/>
+        </w:rPr>
+        <w:t xml:space="preserve"> running smoothly &amp; the way </w:t>
+      </w:r>
+      <w:proofErr w:type="gramStart"/>
+      <w:r>
+        <w:rPr>
+          <w:rFonts w:ascii="Arial" w:hAnsi="Arial" w:cs="Arial"/>
+          <w:b/>
+          <w:bCs/>
+          <w:color w:val="000000" w:themeColor="text1"/>
+          <w:u w:val="single"/>
+        </w:rPr>
+        <w:t>out :</w:t>
+      </w:r>
+      <w:proofErr w:type="gramEnd"/>
+      <w:r>
+        <w:rPr>
+          <w:rFonts w:ascii="Arial" w:hAnsi="Arial" w:cs="Arial"/>
+          <w:b/>
+          <w:bCs/>
+          <w:color w:val="000000" w:themeColor="text1"/>
+          <w:u w:val="single"/>
+        </w:rPr>
+        <w:t xml:space="preserve"> </w:t>
+      </w:r>
+    </w:p>
+    <w:p>
+      <w:pPr>
+        <w:autoSpaceDE w:val="0"/>
+        <w:autoSpaceDN w:val="0"/>
+        <w:adjustRightInd w:val="0"/>
+        <w:rPr>
+          <w:rFonts w:ascii="Arial" w:hAnsi="Arial" w:cs="Arial"/>
+          <w:color w:val="000000" w:themeColor="text1"/>
+        </w:rPr>
+      </w:pPr>
+    </w:p>
+    <w:p>
+      <w:pPr>
+        <w:autoSpaceDE w:val="0"/>
+        <w:autoSpaceDN w:val="0"/>
+        <w:adjustRightInd w:val="0"/>
+        <w:rPr>
+          <w:rFonts w:ascii="Arial" w:hAnsi="Arial" w:cs="Arial"/>
+          <w:color w:val="000000" w:themeColor="text1"/>
+        </w:rPr>
+      </w:pPr>
+      <w:r>
+        <w:rPr>
+          <w:rFonts w:ascii="Arial" w:hAnsi="Arial" w:cs="Arial"/>
+          <w:color w:val="000000" w:themeColor="text1"/>
+        </w:rPr>
+        <w:t xml:space="preserve">As I progressed into the deeper parts of </w:t>
+      </w:r>
+      <w:proofErr w:type="spellStart"/>
+      <w:r>
+        <w:rPr>
+          <w:rFonts w:ascii="Arial" w:hAnsi="Arial" w:cs="Arial"/>
+          <w:color w:val="000000" w:themeColor="text1"/>
+        </w:rPr>
+        <w:t>vert.x</w:t>
+      </w:r>
+      <w:proofErr w:type="spellEnd"/>
+      <w:r>
+        <w:rPr>
+          <w:rFonts w:ascii="Arial" w:hAnsi="Arial" w:cs="Arial"/>
+          <w:color w:val="000000" w:themeColor="text1"/>
+        </w:rPr>
+        <w:t xml:space="preserve"> development, deployment and its general usage. I was trying to run some </w:t>
+      </w:r>
+      <w:proofErr w:type="spellStart"/>
+      <w:r>
+        <w:rPr>
+          <w:rFonts w:ascii="Arial" w:hAnsi="Arial" w:cs="Arial"/>
+          <w:color w:val="000000" w:themeColor="text1"/>
+        </w:rPr>
+        <w:t>vert.x</w:t>
+      </w:r>
+      <w:proofErr w:type="spellEnd"/>
+      <w:r>
+        <w:rPr>
+          <w:rFonts w:ascii="Arial" w:hAnsi="Arial" w:cs="Arial"/>
+          <w:color w:val="000000" w:themeColor="text1"/>
+        </w:rPr>
+        <w:t xml:space="preserve"> application using version 4.5.10 and I had this error </w:t>
+      </w:r>
+      <w:proofErr w:type="gramStart"/>
+      <w:r>
+        <w:rPr>
+          <w:rFonts w:ascii="Arial" w:hAnsi="Arial" w:cs="Arial"/>
+          <w:color w:val="000000" w:themeColor="text1"/>
+        </w:rPr>
+        <w:t>below :</w:t>
+      </w:r>
+      <w:proofErr w:type="gramEnd"/>
+      <w:r>
+        <w:rPr>
+          <w:rFonts w:ascii="Arial" w:hAnsi="Arial" w:cs="Arial"/>
+          <w:color w:val="000000" w:themeColor="text1"/>
+        </w:rPr>
+        <w:t xml:space="preserve"> </w:t>
+      </w:r>
+    </w:p>
+    <w:p>
+      <w:pPr>
+        <w:autoSpaceDE w:val="0"/>
+        <w:autoSpaceDN w:val="0"/>
+        <w:adjustRightInd w:val="0"/>
+        <w:rPr>
+          <w:rFonts w:ascii="Arial" w:hAnsi="Arial" w:cs="Arial"/>
+          <w:color w:val="000000" w:themeColor="text1"/>
+        </w:rPr>
+      </w:pPr>
+    </w:p>
+    <w:p>
+      <w:pPr>
+        <w:autoSpaceDE w:val="0"/>
+        <w:autoSpaceDN w:val="0"/>
+        <w:adjustRightInd w:val="0"/>
+        <w:rPr>
+          <w:rFonts w:ascii="Arial" w:hAnsi="Arial" w:cs="Arial"/>
+          <w:color w:val="FF0000"/>
+          <w:sz w:val="20"/>
+          <w:szCs w:val="20"/>
+        </w:rPr>
+      </w:pPr>
+      <w:r>
+        <w:rPr>
+          <w:rFonts w:ascii="Arial" w:hAnsi="Arial" w:cs="Arial"/>
+          <w:color w:val="FF0000"/>
+          <w:sz w:val="20"/>
+          <w:szCs w:val="20"/>
+        </w:rPr>
+        <w:t xml:space="preserve">Nov 06, 2024 11:58:45 AM </w:t>
+      </w:r>
+      <w:proofErr w:type="spellStart"/>
+      <w:proofErr w:type="gramStart"/>
+      <w:r>
+        <w:rPr>
+          <w:rFonts w:ascii="Arial" w:hAnsi="Arial" w:cs="Arial"/>
+          <w:color w:val="FF0000"/>
+          <w:sz w:val="20"/>
+          <w:szCs w:val="20"/>
+        </w:rPr>
+        <w:t>io.netty.resolver.dns.DnsServerAddressStreamProviders</w:t>
+      </w:r>
+      <w:proofErr w:type="spellEnd"/>
+      <w:proofErr w:type="gramEnd"/>
+      <w:r>
+        <w:rPr>
+          <w:rFonts w:ascii="Arial" w:hAnsi="Arial" w:cs="Arial"/>
+          <w:color w:val="FF0000"/>
+          <w:sz w:val="20"/>
+          <w:szCs w:val="20"/>
+        </w:rPr>
+        <w:t xml:space="preserve"> &lt;</w:t>
+      </w:r>
+      <w:proofErr w:type="spellStart"/>
+      <w:r>
+        <w:rPr>
+          <w:rFonts w:ascii="Arial" w:hAnsi="Arial" w:cs="Arial"/>
+          <w:color w:val="FF0000"/>
+          <w:sz w:val="20"/>
+          <w:szCs w:val="20"/>
+        </w:rPr>
+        <w:t>clinit</w:t>
+      </w:r>
+      <w:proofErr w:type="spellEnd"/>
+      <w:r>
+        <w:rPr>
+          <w:rFonts w:ascii="Arial" w:hAnsi="Arial" w:cs="Arial"/>
+          <w:color w:val="FF0000"/>
+          <w:sz w:val="20"/>
+          <w:szCs w:val="20"/>
+        </w:rPr>
+        <w:t>&gt;</w:t>
+      </w:r>
+    </w:p>
+    <w:p>
+      <w:pPr>
+        <w:autoSpaceDE w:val="0"/>
+        <w:autoSpaceDN w:val="0"/>
+        <w:adjustRightInd w:val="0"/>
+        <w:rPr>
+          <w:rFonts w:ascii="Arial" w:hAnsi="Arial" w:cs="Arial"/>
+          <w:color w:val="FF0000"/>
+          <w:sz w:val="20"/>
+          <w:szCs w:val="20"/>
+        </w:rPr>
+      </w:pPr>
+      <w:r>
+        <w:rPr>
+          <w:rFonts w:ascii="Arial" w:hAnsi="Arial" w:cs="Arial"/>
+          <w:color w:val="FF0000"/>
+          <w:sz w:val="20"/>
+          <w:szCs w:val="20"/>
+        </w:rPr>
+        <w:t xml:space="preserve">WARNING: </w:t>
+      </w:r>
+      <w:proofErr w:type="spellStart"/>
+      <w:r>
+        <w:rPr>
+          <w:rFonts w:ascii="Arial" w:hAnsi="Arial" w:cs="Arial"/>
+          <w:color w:val="FF0000"/>
+          <w:sz w:val="20"/>
+          <w:szCs w:val="20"/>
+        </w:rPr>
+        <w:t>Can not</w:t>
+      </w:r>
+      <w:proofErr w:type="spellEnd"/>
+      <w:r>
+        <w:rPr>
+          <w:rFonts w:ascii="Arial" w:hAnsi="Arial" w:cs="Arial"/>
+          <w:color w:val="FF0000"/>
+          <w:sz w:val="20"/>
+          <w:szCs w:val="20"/>
+        </w:rPr>
+        <w:t xml:space="preserve"> find </w:t>
+      </w:r>
+      <w:proofErr w:type="spellStart"/>
+      <w:proofErr w:type="gramStart"/>
+      <w:r>
+        <w:rPr>
+          <w:rFonts w:ascii="Arial" w:hAnsi="Arial" w:cs="Arial"/>
+          <w:color w:val="FF0000"/>
+          <w:sz w:val="20"/>
+          <w:szCs w:val="20"/>
+        </w:rPr>
+        <w:t>io.netty.resolver.dns.macos</w:t>
+      </w:r>
+      <w:proofErr w:type="gramEnd"/>
+      <w:r>
+        <w:rPr>
+          <w:rFonts w:ascii="Arial" w:hAnsi="Arial" w:cs="Arial"/>
+          <w:color w:val="FF0000"/>
+          <w:sz w:val="20"/>
+          <w:szCs w:val="20"/>
+        </w:rPr>
+        <w:t>.MacOSDnsServerAddressStreamProvider</w:t>
+      </w:r>
+      <w:proofErr w:type="spellEnd"/>
+      <w:r>
+        <w:rPr>
+          <w:rFonts w:ascii="Arial" w:hAnsi="Arial" w:cs="Arial"/>
+          <w:color w:val="FF0000"/>
+          <w:sz w:val="20"/>
+          <w:szCs w:val="20"/>
+        </w:rPr>
+        <w:t xml:space="preserve"> in the </w:t>
+      </w:r>
+      <w:proofErr w:type="spellStart"/>
+      <w:r>
+        <w:rPr>
+          <w:rFonts w:ascii="Arial" w:hAnsi="Arial" w:cs="Arial"/>
+          <w:color w:val="FF0000"/>
+          <w:sz w:val="20"/>
+          <w:szCs w:val="20"/>
+        </w:rPr>
+        <w:t>classpath</w:t>
+      </w:r>
+      <w:proofErr w:type="spellEnd"/>
+      <w:r>
+        <w:rPr>
+          <w:rFonts w:ascii="Arial" w:hAnsi="Arial" w:cs="Arial"/>
+          <w:color w:val="FF0000"/>
+          <w:sz w:val="20"/>
+          <w:szCs w:val="20"/>
+        </w:rPr>
+        <w:t>, fallback to system defaults. This may result in incorrect DNS resolutions on MacOS. Check whether you have a dependency on '</w:t>
+      </w:r>
+      <w:proofErr w:type="spellStart"/>
+      <w:proofErr w:type="gramStart"/>
+      <w:r>
+        <w:rPr>
+          <w:rFonts w:ascii="Arial" w:hAnsi="Arial" w:cs="Arial"/>
+          <w:color w:val="FF0000"/>
+          <w:sz w:val="20"/>
+          <w:szCs w:val="20"/>
+        </w:rPr>
+        <w:t>io.netty</w:t>
+      </w:r>
+      <w:proofErr w:type="gramEnd"/>
+      <w:r>
+        <w:rPr>
+          <w:rFonts w:ascii="Arial" w:hAnsi="Arial" w:cs="Arial"/>
+          <w:color w:val="FF0000"/>
+          <w:sz w:val="20"/>
+          <w:szCs w:val="20"/>
+        </w:rPr>
+        <w:t>:netty-resolver-dns-native-macos</w:t>
+      </w:r>
+      <w:proofErr w:type="spellEnd"/>
+      <w:r>
+        <w:rPr>
+          <w:rFonts w:ascii="Arial" w:hAnsi="Arial" w:cs="Arial"/>
+          <w:color w:val="FF0000"/>
+          <w:sz w:val="20"/>
+          <w:szCs w:val="20"/>
+        </w:rPr>
+        <w:t>'</w:t>
+      </w:r>
+    </w:p>
+    <w:p>
+      <w:pPr>
+        <w:autoSpaceDE w:val="0"/>
+        <w:autoSpaceDN w:val="0"/>
+        <w:adjustRightInd w:val="0"/>
+        <w:rPr>
+          <w:rFonts w:ascii="Arial" w:hAnsi="Arial" w:cs="Arial"/>
+          <w:color w:val="000000" w:themeColor="text1"/>
+        </w:rPr>
+      </w:pPr>
+    </w:p>
+    <w:p>
+      <w:pPr>
+        <w:autoSpaceDE w:val="0"/>
+        <w:autoSpaceDN w:val="0"/>
+        <w:adjustRightInd w:val="0"/>
+        <w:rPr>
+          <w:rFonts w:ascii="Arial" w:hAnsi="Arial" w:cs="Arial"/>
+          <w:color w:val="000000" w:themeColor="text1"/>
+        </w:rPr>
+      </w:pPr>
+    </w:p>
+    <w:p>
+      <w:pPr>
+        <w:autoSpaceDE w:val="0"/>
+        <w:autoSpaceDN w:val="0"/>
+        <w:adjustRightInd w:val="0"/>
+        <w:rPr>
+          <w:rFonts w:ascii="Arial" w:hAnsi="Arial" w:cs="Arial"/>
+          <w:color w:val="000000" w:themeColor="text1"/>
+        </w:rPr>
+      </w:pPr>
+      <w:r>
+        <w:rPr>
+          <w:rFonts w:ascii="Arial" w:hAnsi="Arial" w:cs="Arial"/>
+          <w:color w:val="000000" w:themeColor="text1"/>
+        </w:rPr>
+        <w:t xml:space="preserve">I then compared the ‘pom.xml’ (under properties) file from a previous successfully running </w:t>
+      </w:r>
+      <w:proofErr w:type="spellStart"/>
+      <w:r>
+        <w:rPr>
+          <w:rFonts w:ascii="Arial" w:hAnsi="Arial" w:cs="Arial"/>
+          <w:color w:val="000000" w:themeColor="text1"/>
+        </w:rPr>
+        <w:t>vert.x</w:t>
+      </w:r>
+      <w:proofErr w:type="spellEnd"/>
+      <w:r>
+        <w:rPr>
+          <w:rFonts w:ascii="Arial" w:hAnsi="Arial" w:cs="Arial"/>
+          <w:color w:val="000000" w:themeColor="text1"/>
+        </w:rPr>
+        <w:t xml:space="preserve"> </w:t>
+      </w:r>
+      <w:proofErr w:type="gramStart"/>
+      <w:r>
+        <w:rPr>
+          <w:rFonts w:ascii="Arial" w:hAnsi="Arial" w:cs="Arial"/>
+          <w:color w:val="000000" w:themeColor="text1"/>
+        </w:rPr>
+        <w:t>application :</w:t>
+      </w:r>
+      <w:proofErr w:type="gramEnd"/>
+    </w:p>
+    <w:p>
+      <w:pPr>
+        <w:autoSpaceDE w:val="0"/>
+        <w:autoSpaceDN w:val="0"/>
+        <w:adjustRightInd w:val="0"/>
+        <w:rPr>
+          <w:rFonts w:ascii="Arial" w:hAnsi="Arial" w:cs="Arial"/>
+          <w:color w:val="000000" w:themeColor="text1"/>
+        </w:rPr>
+      </w:pPr>
+    </w:p>
+    <w:p>
+      <w:pPr>
+        <w:shd w:val="clear" w:color="auto" w:fill="011627"/>
+        <w:tabs>
+          <w:tab w:val="left" w:pos="916"/>
+          <w:tab w:val="left" w:pos="1832"/>
+          <w:tab w:val="left" w:pos="2748"/>
+          <w:tab w:val="left" w:pos="3664"/>
+          <w:tab w:val="left" w:pos="4580"/>
+          <w:tab w:val="left" w:pos="5496"/>
+          <w:tab w:val="left" w:pos="6412"/>
+          <w:tab w:val="left" w:pos="7328"/>
+          <w:tab w:val="left" w:pos="8244"/>
+          <w:tab w:val="left" w:pos="9160"/>
+          <w:tab w:val="left" w:pos="10076"/>
+          <w:tab w:val="left" w:pos="10992"/>
+          <w:tab w:val="left" w:pos="11908"/>
+          <w:tab w:val="left" w:pos="12824"/>
+          <w:tab w:val="left" w:pos="13740"/>
+          <w:tab w:val="left" w:pos="14656"/>
+        </w:tabs>
+        <w:rPr>
+          <w:rFonts w:ascii="Courier New" w:eastAsia="Times New Roman" w:hAnsi="Courier New" w:cs="Courier New"/>
+          <w:color w:val="D6DEEB"/>
+          <w:sz w:val="20"/>
+          <w:szCs w:val="20"/>
+        </w:rPr>
+      </w:pPr>
+      <w:r>
+        <w:rPr>
+          <w:rFonts w:ascii="Courier New" w:eastAsia="Times New Roman" w:hAnsi="Courier New" w:cs="Courier New"/>
+          <w:color w:val="D6DEEB"/>
+          <w:sz w:val="20"/>
+          <w:szCs w:val="20"/>
+        </w:rPr>
+        <w:t>&lt;</w:t>
+      </w:r>
+      <w:r>
+        <w:rPr>
+          <w:rFonts w:ascii="Courier New" w:eastAsia="Times New Roman" w:hAnsi="Courier New" w:cs="Courier New"/>
+          <w:color w:val="7FDBCA"/>
+          <w:sz w:val="20"/>
+          <w:szCs w:val="20"/>
+        </w:rPr>
+        <w:t>properties</w:t>
+      </w:r>
+      <w:r>
+        <w:rPr>
+          <w:rFonts w:ascii="Courier New" w:eastAsia="Times New Roman" w:hAnsi="Courier New" w:cs="Courier New"/>
+          <w:color w:val="D6DEEB"/>
+          <w:sz w:val="20"/>
+          <w:szCs w:val="20"/>
+        </w:rPr>
+        <w:t>&gt;</w:t>
+      </w:r>
+      <w:r>
+        <w:rPr>
+          <w:rFonts w:ascii="Courier New" w:eastAsia="Times New Roman" w:hAnsi="Courier New" w:cs="Courier New"/>
+          <w:color w:val="D6DEEB"/>
+          <w:sz w:val="20"/>
+          <w:szCs w:val="20"/>
+        </w:rPr>
+        <w:br/>
+        <w:t xml:space="preserve">  &lt;</w:t>
+      </w:r>
+      <w:proofErr w:type="spellStart"/>
+      <w:proofErr w:type="gramStart"/>
+      <w:r>
+        <w:rPr>
+          <w:rFonts w:ascii="Courier New" w:eastAsia="Times New Roman" w:hAnsi="Courier New" w:cs="Courier New"/>
+          <w:color w:val="7FDBCA"/>
+          <w:sz w:val="20"/>
+          <w:szCs w:val="20"/>
+        </w:rPr>
+        <w:t>maven.compiler</w:t>
+      </w:r>
+      <w:proofErr w:type="gramEnd"/>
+      <w:r>
+        <w:rPr>
+          <w:rFonts w:ascii="Courier New" w:eastAsia="Times New Roman" w:hAnsi="Courier New" w:cs="Courier New"/>
+          <w:color w:val="7FDBCA"/>
+          <w:sz w:val="20"/>
+          <w:szCs w:val="20"/>
+        </w:rPr>
+        <w:t>.source</w:t>
+      </w:r>
+      <w:proofErr w:type="spellEnd"/>
+      <w:r>
+        <w:rPr>
+          <w:rFonts w:ascii="Courier New" w:eastAsia="Times New Roman" w:hAnsi="Courier New" w:cs="Courier New"/>
+          <w:color w:val="D6DEEB"/>
+          <w:sz w:val="20"/>
+          <w:szCs w:val="20"/>
+        </w:rPr>
+        <w:t>&gt;1.8&lt;/</w:t>
+      </w:r>
+      <w:proofErr w:type="spellStart"/>
+      <w:r>
+        <w:rPr>
+          <w:rFonts w:ascii="Courier New" w:eastAsia="Times New Roman" w:hAnsi="Courier New" w:cs="Courier New"/>
+          <w:color w:val="7FDBCA"/>
+          <w:sz w:val="20"/>
+          <w:szCs w:val="20"/>
+        </w:rPr>
+        <w:t>maven.compiler.source</w:t>
+      </w:r>
+      <w:proofErr w:type="spellEnd"/>
+      <w:r>
+        <w:rPr>
+          <w:rFonts w:ascii="Courier New" w:eastAsia="Times New Roman" w:hAnsi="Courier New" w:cs="Courier New"/>
+          <w:color w:val="D6DEEB"/>
+          <w:sz w:val="20"/>
+          <w:szCs w:val="20"/>
+        </w:rPr>
+        <w:t>&gt;</w:t>
+      </w:r>
+      <w:r>
+        <w:rPr>
+          <w:rFonts w:ascii="Courier New" w:eastAsia="Times New Roman" w:hAnsi="Courier New" w:cs="Courier New"/>
+          <w:color w:val="D6DEEB"/>
+          <w:sz w:val="20"/>
+          <w:szCs w:val="20"/>
+        </w:rPr>
+        <w:br/>
+        <w:t xml:space="preserve">  &lt;</w:t>
+      </w:r>
+      <w:proofErr w:type="spellStart"/>
+      <w:r>
+        <w:rPr>
+          <w:rFonts w:ascii="Courier New" w:eastAsia="Times New Roman" w:hAnsi="Courier New" w:cs="Courier New"/>
+          <w:color w:val="7FDBCA"/>
+          <w:sz w:val="20"/>
+          <w:szCs w:val="20"/>
+        </w:rPr>
+        <w:t>maven.compiler.target</w:t>
+      </w:r>
+      <w:proofErr w:type="spellEnd"/>
+      <w:r>
+        <w:rPr>
+          <w:rFonts w:ascii="Courier New" w:eastAsia="Times New Roman" w:hAnsi="Courier New" w:cs="Courier New"/>
+          <w:color w:val="D6DEEB"/>
+          <w:sz w:val="20"/>
+          <w:szCs w:val="20"/>
+        </w:rPr>
+        <w:t>&gt;1.8&lt;/</w:t>
+      </w:r>
+      <w:proofErr w:type="spellStart"/>
+      <w:r>
+        <w:rPr>
+          <w:rFonts w:ascii="Courier New" w:eastAsia="Times New Roman" w:hAnsi="Courier New" w:cs="Courier New"/>
+          <w:color w:val="7FDBCA"/>
+          <w:sz w:val="20"/>
+          <w:szCs w:val="20"/>
+        </w:rPr>
+        <w:t>maven.compiler.target</w:t>
+      </w:r>
+      <w:proofErr w:type="spellEnd"/>
+      <w:r>
+        <w:rPr>
+          <w:rFonts w:ascii="Courier New" w:eastAsia="Times New Roman" w:hAnsi="Courier New" w:cs="Courier New"/>
+          <w:color w:val="D6DEEB"/>
+          <w:sz w:val="20"/>
+          <w:szCs w:val="20"/>
+        </w:rPr>
+        <w:t>&gt;</w:t>
+      </w:r>
+      <w:r>
+        <w:rPr>
+          <w:rFonts w:ascii="Courier New" w:eastAsia="Times New Roman" w:hAnsi="Courier New" w:cs="Courier New"/>
+          <w:color w:val="D6DEEB"/>
+          <w:sz w:val="20"/>
+          <w:szCs w:val="20"/>
+        </w:rPr>
+        <w:br/>
+        <w:t xml:space="preserve">  &lt;</w:t>
+      </w:r>
+      <w:r>
+        <w:rPr>
+          <w:rFonts w:ascii="Courier New" w:eastAsia="Times New Roman" w:hAnsi="Courier New" w:cs="Courier New"/>
+          <w:color w:val="7FDBCA"/>
+          <w:sz w:val="20"/>
+          <w:szCs w:val="20"/>
+        </w:rPr>
+        <w:t>project.build.sourceEncoding</w:t>
+      </w:r>
+      <w:r>
+        <w:rPr>
+          <w:rFonts w:ascii="Courier New" w:eastAsia="Times New Roman" w:hAnsi="Courier New" w:cs="Courier New"/>
+          <w:color w:val="D6DEEB"/>
+          <w:sz w:val="20"/>
+          <w:szCs w:val="20"/>
+        </w:rPr>
+        <w:t>&gt;UTF-8&lt;/</w:t>
+      </w:r>
+      <w:r>
+        <w:rPr>
+          <w:rFonts w:ascii="Courier New" w:eastAsia="Times New Roman" w:hAnsi="Courier New" w:cs="Courier New"/>
+          <w:color w:val="7FDBCA"/>
+          <w:sz w:val="20"/>
+          <w:szCs w:val="20"/>
+        </w:rPr>
+        <w:t>project.build.sourceEncoding</w:t>
+      </w:r>
+      <w:r>
+        <w:rPr>
+          <w:rFonts w:ascii="Courier New" w:eastAsia="Times New Roman" w:hAnsi="Courier New" w:cs="Courier New"/>
+          <w:color w:val="D6DEEB"/>
+          <w:sz w:val="20"/>
+          <w:szCs w:val="20"/>
+        </w:rPr>
+        <w:t>&gt;</w:t>
+      </w:r>
+      <w:r>
+        <w:rPr>
+          <w:rFonts w:ascii="Courier New" w:eastAsia="Times New Roman" w:hAnsi="Courier New" w:cs="Courier New"/>
+          <w:color w:val="D6DEEB"/>
+          <w:sz w:val="20"/>
+          <w:szCs w:val="20"/>
+        </w:rPr>
+        <w:br/>
+        <w:t xml:space="preserve">  &lt;</w:t>
+      </w:r>
+      <w:proofErr w:type="spellStart"/>
+      <w:r>
+        <w:rPr>
+          <w:rFonts w:ascii="Courier New" w:eastAsia="Times New Roman" w:hAnsi="Courier New" w:cs="Courier New"/>
+          <w:color w:val="7FDBCA"/>
+          <w:sz w:val="20"/>
+          <w:szCs w:val="20"/>
+        </w:rPr>
+        <w:t>vertx.version</w:t>
+      </w:r>
+      <w:proofErr w:type="spellEnd"/>
+      <w:r>
+        <w:rPr>
+          <w:rFonts w:ascii="Courier New" w:eastAsia="Times New Roman" w:hAnsi="Courier New" w:cs="Courier New"/>
+          <w:color w:val="D6DEEB"/>
+          <w:sz w:val="20"/>
+          <w:szCs w:val="20"/>
+        </w:rPr>
+        <w:t>&gt;4.0.3&lt;/</w:t>
+      </w:r>
+      <w:proofErr w:type="spellStart"/>
+      <w:r>
+        <w:rPr>
+          <w:rFonts w:ascii="Courier New" w:eastAsia="Times New Roman" w:hAnsi="Courier New" w:cs="Courier New"/>
+          <w:color w:val="7FDBCA"/>
+          <w:sz w:val="20"/>
+          <w:szCs w:val="20"/>
+        </w:rPr>
+        <w:t>vertx.version</w:t>
+      </w:r>
+      <w:proofErr w:type="spellEnd"/>
+      <w:r>
+        <w:rPr>
+          <w:rFonts w:ascii="Courier New" w:eastAsia="Times New Roman" w:hAnsi="Courier New" w:cs="Courier New"/>
+          <w:color w:val="D6DEEB"/>
+          <w:sz w:val="20"/>
+          <w:szCs w:val="20"/>
+        </w:rPr>
+        <w:t>&gt;</w:t>
+      </w:r>
+    </w:p>
+    <w:p>
+      <w:pPr>
+        <w:autoSpaceDE w:val="0"/>
+        <w:autoSpaceDN w:val="0"/>
+        <w:adjustRightInd w:val="0"/>
+        <w:rPr>
+          <w:rFonts w:ascii="Arial" w:hAnsi="Arial" w:cs="Arial"/>
+          <w:color w:val="000000" w:themeColor="text1"/>
+        </w:rPr>
+      </w:pPr>
+    </w:p>
+    <w:p>
+      <w:pPr>
+        <w:autoSpaceDE w:val="0"/>
+        <w:autoSpaceDN w:val="0"/>
+        <w:adjustRightInd w:val="0"/>
+        <w:rPr>
+          <w:rFonts w:ascii="Arial" w:hAnsi="Arial" w:cs="Arial"/>
+          <w:color w:val="000000" w:themeColor="text1"/>
+        </w:rPr>
+      </w:pPr>
+      <w:r>
+        <w:rPr>
+          <w:rFonts w:ascii="Arial" w:hAnsi="Arial" w:cs="Arial"/>
+          <w:color w:val="000000" w:themeColor="text1"/>
+        </w:rPr>
+        <w:t xml:space="preserve">The new </w:t>
+      </w:r>
+      <w:proofErr w:type="spellStart"/>
+      <w:r>
+        <w:rPr>
+          <w:rFonts w:ascii="Arial" w:hAnsi="Arial" w:cs="Arial"/>
+          <w:color w:val="000000" w:themeColor="text1"/>
+        </w:rPr>
+        <w:t>vertx</w:t>
+      </w:r>
+      <w:proofErr w:type="spellEnd"/>
+      <w:r>
+        <w:rPr>
+          <w:rFonts w:ascii="Arial" w:hAnsi="Arial" w:cs="Arial"/>
+          <w:color w:val="000000" w:themeColor="text1"/>
+        </w:rPr>
+        <w:t xml:space="preserve"> application’s pom.xml file under the </w:t>
+      </w:r>
+      <w:proofErr w:type="gramStart"/>
+      <w:r>
+        <w:rPr>
+          <w:rFonts w:ascii="Arial" w:hAnsi="Arial" w:cs="Arial"/>
+          <w:color w:val="000000" w:themeColor="text1"/>
+        </w:rPr>
+        <w:t>properties :</w:t>
+      </w:r>
+      <w:proofErr w:type="gramEnd"/>
+      <w:r>
+        <w:rPr>
+          <w:rFonts w:ascii="Arial" w:hAnsi="Arial" w:cs="Arial"/>
+          <w:color w:val="000000" w:themeColor="text1"/>
+        </w:rPr>
+        <w:t xml:space="preserve"> </w:t>
+      </w:r>
+    </w:p>
+    <w:p>
+      <w:pPr>
+        <w:autoSpaceDE w:val="0"/>
+        <w:autoSpaceDN w:val="0"/>
+        <w:adjustRightInd w:val="0"/>
+        <w:rPr>
+          <w:rFonts w:ascii="Arial" w:hAnsi="Arial" w:cs="Arial"/>
+          <w:color w:val="000000" w:themeColor="text1"/>
+        </w:rPr>
+      </w:pPr>
+    </w:p>
+    <w:p>
+      <w:pPr>
+        <w:pStyle w:val="HTMLPreformatted"/>
+        <w:shd w:val="clear" w:color="auto" w:fill="011627"/>
+        <w:rPr>
+          <w:color w:val="D6DEEB"/>
+        </w:rPr>
+      </w:pPr>
+      <w:r>
+        <w:rPr>
+          <w:color w:val="D6DEEB"/>
+        </w:rPr>
+        <w:t>&lt;</w:t>
+      </w:r>
+      <w:r>
+        <w:rPr>
+          <w:color w:val="7FDBCA"/>
+        </w:rPr>
+        <w:t>properties</w:t>
+      </w:r>
+      <w:r>
+        <w:rPr>
+          <w:color w:val="D6DEEB"/>
+        </w:rPr>
+        <w:t>&gt;</w:t>
+      </w:r>
+      <w:r>
+        <w:rPr>
+          <w:color w:val="D6DEEB"/>
+        </w:rPr>
+        <w:br/>
+        <w:t xml:space="preserve">  &lt;</w:t>
+      </w:r>
+      <w:proofErr w:type="spellStart"/>
+      <w:proofErr w:type="gramStart"/>
+      <w:r>
+        <w:rPr>
+          <w:color w:val="7FDBCA"/>
+        </w:rPr>
+        <w:t>maven.compiler</w:t>
+      </w:r>
+      <w:proofErr w:type="gramEnd"/>
+      <w:r>
+        <w:rPr>
+          <w:color w:val="7FDBCA"/>
+        </w:rPr>
+        <w:t>.source</w:t>
+      </w:r>
+      <w:proofErr w:type="spellEnd"/>
+      <w:r>
+        <w:rPr>
+          <w:color w:val="D6DEEB"/>
+        </w:rPr>
+        <w:t>&gt;1.8&lt;/</w:t>
+      </w:r>
+      <w:proofErr w:type="spellStart"/>
+      <w:r>
+        <w:rPr>
+          <w:color w:val="7FDBCA"/>
+        </w:rPr>
+        <w:t>maven.compiler.source</w:t>
+      </w:r>
+      <w:proofErr w:type="spellEnd"/>
+      <w:r>
+        <w:rPr>
+          <w:color w:val="D6DEEB"/>
+        </w:rPr>
+        <w:t>&gt;</w:t>
+      </w:r>
+      <w:r>
+        <w:rPr>
+          <w:color w:val="D6DEEB"/>
+        </w:rPr>
+        <w:br/>
+        <w:t xml:space="preserve">  &lt;</w:t>
+      </w:r>
+      <w:proofErr w:type="spellStart"/>
+      <w:r>
+        <w:rPr>
+          <w:color w:val="7FDBCA"/>
+        </w:rPr>
+        <w:t>maven.compiler.target</w:t>
+      </w:r>
+      <w:proofErr w:type="spellEnd"/>
+      <w:r>
+        <w:rPr>
+          <w:color w:val="D6DEEB"/>
+        </w:rPr>
+        <w:t>&gt;1.8&lt;/</w:t>
+      </w:r>
+      <w:proofErr w:type="spellStart"/>
+      <w:r>
+        <w:rPr>
+          <w:color w:val="7FDBCA"/>
+        </w:rPr>
+        <w:t>maven.compiler.target</w:t>
+      </w:r>
+      <w:proofErr w:type="spellEnd"/>
+      <w:r>
+        <w:rPr>
+          <w:color w:val="D6DEEB"/>
+        </w:rPr>
+        <w:t>&gt;</w:t>
+      </w:r>
+      <w:r>
+        <w:rPr>
+          <w:color w:val="D6DEEB"/>
+        </w:rPr>
+        <w:br/>
+        <w:t xml:space="preserve">  &lt;</w:t>
+      </w:r>
+      <w:r>
+        <w:rPr>
+          <w:color w:val="7FDBCA"/>
+        </w:rPr>
+        <w:t>project.build.sourceEncoding</w:t>
+      </w:r>
+      <w:r>
+        <w:rPr>
+          <w:color w:val="D6DEEB"/>
+        </w:rPr>
+        <w:t>&gt;UTF-8&lt;/</w:t>
+      </w:r>
+      <w:r>
+        <w:rPr>
+          <w:color w:val="7FDBCA"/>
+        </w:rPr>
+        <w:t>project.build.sourceEncoding</w:t>
+      </w:r>
+      <w:r>
+        <w:rPr>
+          <w:color w:val="D6DEEB"/>
+        </w:rPr>
+        <w:t>&gt;</w:t>
+      </w:r>
+      <w:r>
+        <w:rPr>
+          <w:color w:val="D6DEEB"/>
+        </w:rPr>
+        <w:br/>
+        <w:t xml:space="preserve">  &lt;</w:t>
+      </w:r>
+      <w:proofErr w:type="spellStart"/>
+      <w:r>
+        <w:rPr>
+          <w:color w:val="7FDBCA"/>
+        </w:rPr>
+        <w:t>vertx.version</w:t>
+      </w:r>
+      <w:proofErr w:type="spellEnd"/>
+      <w:r>
+        <w:rPr>
+          <w:color w:val="D6DEEB"/>
+        </w:rPr>
+        <w:t>&gt;4.</w:t>
+      </w:r>
+      <w:r>
+        <w:rPr>
+          <w:color w:val="D6DEEB"/>
+        </w:rPr>
+        <w:t>5.10</w:t>
+      </w:r>
+      <w:r>
+        <w:rPr>
+          <w:color w:val="D6DEEB"/>
+        </w:rPr>
+        <w:t>&lt;/</w:t>
+      </w:r>
+      <w:proofErr w:type="spellStart"/>
+      <w:r>
+        <w:rPr>
+          <w:color w:val="7FDBCA"/>
+        </w:rPr>
+        <w:t>vertx.version</w:t>
+      </w:r>
+      <w:proofErr w:type="spellEnd"/>
+      <w:r>
+        <w:rPr>
+          <w:color w:val="D6DEEB"/>
+        </w:rPr>
+        <w:t>&gt;</w:t>
+      </w:r>
+    </w:p>
+    <w:p>
+      <w:pPr>
+        <w:autoSpaceDE w:val="0"/>
+        <w:autoSpaceDN w:val="0"/>
+        <w:adjustRightInd w:val="0"/>
+        <w:rPr>
+          <w:rFonts w:ascii="Arial" w:hAnsi="Arial" w:cs="Arial"/>
+          <w:color w:val="000000" w:themeColor="text1"/>
+        </w:rPr>
+      </w:pPr>
+    </w:p>
+    <w:p>
+      <w:pPr>
+        <w:autoSpaceDE w:val="0"/>
+        <w:autoSpaceDN w:val="0"/>
+        <w:adjustRightInd w:val="0"/>
+        <w:rPr>
+          <w:rFonts w:ascii="Arial" w:hAnsi="Arial" w:cs="Arial"/>
+          <w:color w:val="000000" w:themeColor="text1"/>
+        </w:rPr>
+      </w:pPr>
+    </w:p>
+    <w:p>
+      <w:pPr>
+        <w:autoSpaceDE w:val="0"/>
+        <w:autoSpaceDN w:val="0"/>
+        <w:adjustRightInd w:val="0"/>
+        <w:rPr>
+          <w:rFonts w:ascii="Arial" w:hAnsi="Arial" w:cs="Arial"/>
+          <w:color w:val="000000" w:themeColor="text1"/>
+        </w:rPr>
+      </w:pPr>
+      <w:r>
+        <w:rPr>
+          <w:rFonts w:ascii="Arial" w:hAnsi="Arial" w:cs="Arial"/>
+          <w:color w:val="000000" w:themeColor="text1"/>
+        </w:rPr>
+        <w:t xml:space="preserve">The new </w:t>
+      </w:r>
+      <w:proofErr w:type="spellStart"/>
+      <w:r>
+        <w:rPr>
+          <w:rFonts w:ascii="Arial" w:hAnsi="Arial" w:cs="Arial"/>
+          <w:color w:val="000000" w:themeColor="text1"/>
+        </w:rPr>
+        <w:t>vertx</w:t>
+      </w:r>
+      <w:proofErr w:type="spellEnd"/>
+      <w:r>
+        <w:rPr>
+          <w:rFonts w:ascii="Arial" w:hAnsi="Arial" w:cs="Arial"/>
+          <w:color w:val="000000" w:themeColor="text1"/>
+        </w:rPr>
+        <w:t xml:space="preserve"> application’s pom.xml file above was then changed </w:t>
+      </w:r>
+      <w:proofErr w:type="gramStart"/>
+      <w:r>
+        <w:rPr>
+          <w:rFonts w:ascii="Arial" w:hAnsi="Arial" w:cs="Arial"/>
+          <w:color w:val="000000" w:themeColor="text1"/>
+        </w:rPr>
+        <w:t>to :</w:t>
+      </w:r>
+      <w:proofErr w:type="gramEnd"/>
+      <w:r>
+        <w:rPr>
+          <w:rFonts w:ascii="Arial" w:hAnsi="Arial" w:cs="Arial"/>
+          <w:color w:val="000000" w:themeColor="text1"/>
+        </w:rPr>
+        <w:t xml:space="preserve"> </w:t>
+      </w:r>
+    </w:p>
+    <w:p>
+      <w:pPr>
+        <w:autoSpaceDE w:val="0"/>
+        <w:autoSpaceDN w:val="0"/>
+        <w:adjustRightInd w:val="0"/>
+        <w:rPr>
+          <w:rFonts w:ascii="Arial" w:hAnsi="Arial" w:cs="Arial"/>
+          <w:color w:val="000000" w:themeColor="text1"/>
+        </w:rPr>
+      </w:pPr>
+    </w:p>
+    <w:p>
+      <w:pPr>
+        <w:pStyle w:val="HTMLPreformatted"/>
+        <w:shd w:val="clear" w:color="auto" w:fill="011627"/>
+        <w:rPr>
+          <w:color w:val="D6DEEB"/>
+        </w:rPr>
+      </w:pPr>
+      <w:r>
+        <w:rPr>
+          <w:color w:val="D6DEEB"/>
+        </w:rPr>
+        <w:t>&lt;</w:t>
+      </w:r>
+      <w:r>
+        <w:rPr>
+          <w:color w:val="7FDBCA"/>
+        </w:rPr>
+        <w:t>properties</w:t>
+      </w:r>
+      <w:r>
+        <w:rPr>
+          <w:color w:val="D6DEEB"/>
+        </w:rPr>
+        <w:t>&gt;</w:t>
+      </w:r>
+      <w:r>
+        <w:rPr>
+          <w:color w:val="D6DEEB"/>
+        </w:rPr>
+        <w:br/>
+        <w:t xml:space="preserve">  &lt;</w:t>
+      </w:r>
+      <w:proofErr w:type="spellStart"/>
+      <w:proofErr w:type="gramStart"/>
+      <w:r>
+        <w:rPr>
+          <w:color w:val="7FDBCA"/>
+        </w:rPr>
+        <w:t>maven.compiler</w:t>
+      </w:r>
+      <w:proofErr w:type="gramEnd"/>
+      <w:r>
+        <w:rPr>
+          <w:color w:val="7FDBCA"/>
+        </w:rPr>
+        <w:t>.source</w:t>
+      </w:r>
+      <w:proofErr w:type="spellEnd"/>
+      <w:r>
+        <w:rPr>
+          <w:color w:val="D6DEEB"/>
+        </w:rPr>
+        <w:t>&gt;1.8&lt;/</w:t>
+      </w:r>
+      <w:proofErr w:type="spellStart"/>
+      <w:r>
+        <w:rPr>
+          <w:color w:val="7FDBCA"/>
+        </w:rPr>
+        <w:t>maven.compiler.source</w:t>
+      </w:r>
+      <w:proofErr w:type="spellEnd"/>
+      <w:r>
+        <w:rPr>
+          <w:color w:val="D6DEEB"/>
+        </w:rPr>
+        <w:t>&gt;</w:t>
+      </w:r>
+      <w:r>
+        <w:rPr>
+          <w:color w:val="D6DEEB"/>
+        </w:rPr>
+        <w:br/>
+        <w:t xml:space="preserve">  &lt;</w:t>
+      </w:r>
+      <w:proofErr w:type="spellStart"/>
+      <w:r>
+        <w:rPr>
+          <w:color w:val="7FDBCA"/>
+        </w:rPr>
+        <w:t>maven.compiler.target</w:t>
+      </w:r>
+      <w:proofErr w:type="spellEnd"/>
+      <w:r>
+        <w:rPr>
+          <w:color w:val="D6DEEB"/>
+        </w:rPr>
+        <w:t>&gt;1.8&lt;/</w:t>
+      </w:r>
+      <w:proofErr w:type="spellStart"/>
+      <w:r>
+        <w:rPr>
+          <w:color w:val="7FDBCA"/>
+        </w:rPr>
+        <w:t>maven.compiler.target</w:t>
+      </w:r>
+      <w:proofErr w:type="spellEnd"/>
+      <w:r>
+        <w:rPr>
+          <w:color w:val="D6DEEB"/>
+        </w:rPr>
+        <w:t>&gt;</w:t>
+      </w:r>
+      <w:r>
+        <w:rPr>
+          <w:color w:val="D6DEEB"/>
+        </w:rPr>
+        <w:br/>
+        <w:t xml:space="preserve">  &lt;</w:t>
+      </w:r>
+      <w:r>
+        <w:rPr>
+          <w:color w:val="7FDBCA"/>
+        </w:rPr>
+        <w:t>project.build.sourceEncoding</w:t>
+      </w:r>
+      <w:r>
+        <w:rPr>
+          <w:color w:val="D6DEEB"/>
+        </w:rPr>
+        <w:t>&gt;UTF-8&lt;/</w:t>
+      </w:r>
+      <w:r>
+        <w:rPr>
+          <w:color w:val="7FDBCA"/>
+        </w:rPr>
+        <w:t>project.build.sourceEncoding</w:t>
+      </w:r>
+      <w:r>
+        <w:rPr>
+          <w:color w:val="D6DEEB"/>
+        </w:rPr>
+        <w:t>&gt;</w:t>
+      </w:r>
+      <w:r>
+        <w:rPr>
+          <w:color w:val="D6DEEB"/>
+        </w:rPr>
+        <w:br/>
+        <w:t xml:space="preserve">  &lt;</w:t>
+      </w:r>
+      <w:proofErr w:type="spellStart"/>
+      <w:r>
+        <w:rPr>
+          <w:color w:val="7FDBCA"/>
+        </w:rPr>
+        <w:t>vertx.version</w:t>
+      </w:r>
+      <w:proofErr w:type="spellEnd"/>
+      <w:r>
+        <w:rPr>
+          <w:color w:val="D6DEEB"/>
+        </w:rPr>
+        <w:t>&gt;4.0.3&lt;/</w:t>
+      </w:r>
+      <w:proofErr w:type="spellStart"/>
+      <w:r>
+        <w:rPr>
+          <w:color w:val="7FDBCA"/>
+        </w:rPr>
+        <w:t>vertx.version</w:t>
+      </w:r>
+      <w:proofErr w:type="spellEnd"/>
+      <w:r>
+        <w:rPr>
+          <w:color w:val="D6DEEB"/>
+        </w:rPr>
+        <w:t>&gt;</w:t>
+      </w:r>
+    </w:p>
+    <w:p>
+      <w:pPr>
+        <w:autoSpaceDE w:val="0"/>
+        <w:autoSpaceDN w:val="0"/>
+        <w:adjustRightInd w:val="0"/>
+        <w:rPr>
+          <w:rFonts w:ascii="Arial" w:hAnsi="Arial" w:cs="Arial"/>
+          <w:color w:val="000000" w:themeColor="text1"/>
+        </w:rPr>
+      </w:pPr>
+    </w:p>
+    <w:p>
+      <w:pPr>
+        <w:autoSpaceDE w:val="0"/>
+        <w:autoSpaceDN w:val="0"/>
+        <w:adjustRightInd w:val="0"/>
+        <w:rPr>
+          <w:rFonts w:ascii="Arial" w:hAnsi="Arial" w:cs="Arial"/>
+          <w:color w:val="000000" w:themeColor="text1"/>
+        </w:rPr>
+      </w:pPr>
+    </w:p>
+    <w:p>
+      <w:pPr>
+        <w:autoSpaceDE w:val="0"/>
+        <w:autoSpaceDN w:val="0"/>
+        <w:adjustRightInd w:val="0"/>
+        <w:rPr>
+          <w:rFonts w:ascii="Arial" w:hAnsi="Arial" w:cs="Arial"/>
+          <w:color w:val="000000" w:themeColor="text1"/>
+        </w:rPr>
+      </w:pPr>
+      <w:r>
+        <w:rPr>
+          <w:rFonts w:ascii="Arial" w:hAnsi="Arial" w:cs="Arial"/>
+          <w:color w:val="000000" w:themeColor="text1"/>
+        </w:rPr>
+        <w:t>The application was then able to run smoothly without any issues whatsoever.</w:t>
+      </w:r>
+    </w:p>
+    <w:p>
+      <w:pPr>
+        <w:autoSpaceDE w:val="0"/>
+        <w:autoSpaceDN w:val="0"/>
+        <w:adjustRightInd w:val="0"/>
+        <w:rPr>
+          <w:rFonts w:ascii="Arial" w:hAnsi="Arial" w:cs="Arial"/>
+          <w:color w:val="000000" w:themeColor="text1"/>
+        </w:rPr>
+      </w:pPr>
+    </w:p>
+    <w:p>
+      <w:pPr>
+        <w:autoSpaceDE w:val="0"/>
+        <w:autoSpaceDN w:val="0"/>
+        <w:adjustRightInd w:val="0"/>
+        <w:rPr>
+          <w:rFonts w:ascii="Arial" w:hAnsi="Arial" w:cs="Arial"/>
+          <w:color w:val="000000" w:themeColor="text1"/>
+        </w:rPr>
+      </w:pPr>
+    </w:p>
+    <w:p>
+      <w:pPr>
+        <w:autoSpaceDE w:val="0"/>
+        <w:autoSpaceDN w:val="0"/>
+        <w:adjustRightInd w:val="0"/>
+        <w:rPr>
+          <w:rFonts w:ascii="Arial" w:hAnsi="Arial" w:cs="Arial"/>
+          <w:color w:val="000000" w:themeColor="text1"/>
+        </w:rPr>
+      </w:pPr>
+      <w:r>
+        <w:rPr>
+          <w:rFonts w:ascii="Arial" w:hAnsi="Arial" w:cs="Arial"/>
+          <w:color w:val="000000" w:themeColor="text1"/>
+        </w:rPr>
+        <w:t xml:space="preserve">Access the index.html </w:t>
+      </w:r>
+      <w:proofErr w:type="gramStart"/>
+      <w:r>
+        <w:rPr>
+          <w:rFonts w:ascii="Arial" w:hAnsi="Arial" w:cs="Arial"/>
+          <w:color w:val="000000" w:themeColor="text1"/>
+        </w:rPr>
+        <w:t>file :</w:t>
+      </w:r>
+      <w:proofErr w:type="gramEnd"/>
+    </w:p>
+    <w:p>
+      <w:pPr>
+        <w:autoSpaceDE w:val="0"/>
+        <w:autoSpaceDN w:val="0"/>
+        <w:adjustRightInd w:val="0"/>
+        <w:rPr>
+          <w:rFonts w:ascii="Arial" w:hAnsi="Arial" w:cs="Arial"/>
+          <w:color w:val="000000" w:themeColor="text1"/>
+        </w:rPr>
+      </w:pPr>
+    </w:p>
+    <w:p>
+      <w:pPr>
+        <w:autoSpaceDE w:val="0"/>
+        <w:autoSpaceDN w:val="0"/>
+        <w:adjustRightInd w:val="0"/>
+        <w:rPr>
+          <w:rFonts w:ascii="Arial" w:hAnsi="Arial" w:cs="Arial"/>
+          <w:color w:val="000000" w:themeColor="text1"/>
+        </w:rPr>
+      </w:pPr>
+    </w:p>
+    <w:p>
+      <w:pPr>
+        <w:autoSpaceDE w:val="0"/>
+        <w:autoSpaceDN w:val="0"/>
+        <w:adjustRightInd w:val="0"/>
+        <w:rPr>
+          <w:rFonts w:ascii="Arial" w:hAnsi="Arial" w:cs="Arial"/>
+          <w:color w:val="000000" w:themeColor="text1"/>
+        </w:rPr>
+      </w:pPr>
+      <w:r>
+        <w:rPr>
+          <w:rFonts w:ascii="Arial" w:hAnsi="Arial" w:cs="Arial"/>
+          <w:color w:val="000000" w:themeColor="text1"/>
+        </w:rPr>
+        <w:t xml:space="preserve">On a </w:t>
+      </w:r>
+      <w:proofErr w:type="spellStart"/>
+      <w:r>
+        <w:rPr>
+          <w:rFonts w:ascii="Arial" w:hAnsi="Arial" w:cs="Arial"/>
+          <w:color w:val="000000" w:themeColor="text1"/>
+        </w:rPr>
+        <w:t>macbook</w:t>
+      </w:r>
+      <w:proofErr w:type="spellEnd"/>
+      <w:r>
+        <w:rPr>
+          <w:rFonts w:ascii="Arial" w:hAnsi="Arial" w:cs="Arial"/>
+          <w:color w:val="000000" w:themeColor="text1"/>
+        </w:rPr>
+        <w:t xml:space="preserve"> M1 using </w:t>
+      </w:r>
+      <w:proofErr w:type="spellStart"/>
+      <w:r>
+        <w:rPr>
+          <w:rFonts w:ascii="Arial" w:hAnsi="Arial" w:cs="Arial"/>
+          <w:color w:val="000000" w:themeColor="text1"/>
+        </w:rPr>
+        <w:t>inteliJ</w:t>
+      </w:r>
+      <w:proofErr w:type="spellEnd"/>
+      <w:r>
+        <w:rPr>
+          <w:rFonts w:ascii="Arial" w:hAnsi="Arial" w:cs="Arial"/>
+          <w:color w:val="000000" w:themeColor="text1"/>
+        </w:rPr>
+        <w:t xml:space="preserve"> and with the “index.html” at the root of the project, the file could not be rendered.</w:t>
+      </w:r>
+    </w:p>
+    <w:p>
+      <w:pPr>
+        <w:autoSpaceDE w:val="0"/>
+        <w:autoSpaceDN w:val="0"/>
+        <w:adjustRightInd w:val="0"/>
+        <w:rPr>
+          <w:rFonts w:ascii="Arial" w:hAnsi="Arial" w:cs="Arial"/>
+          <w:color w:val="000000" w:themeColor="text1"/>
+        </w:rPr>
+      </w:pPr>
+    </w:p>
+    <w:p>
+      <w:pPr>
+        <w:autoSpaceDE w:val="0"/>
+        <w:autoSpaceDN w:val="0"/>
+        <w:adjustRightInd w:val="0"/>
+        <w:rPr>
+          <w:rFonts w:ascii="Arial" w:hAnsi="Arial" w:cs="Arial"/>
+          <w:color w:val="000000" w:themeColor="text1"/>
+        </w:rPr>
+      </w:pPr>
+      <w:r>
+        <w:rPr>
+          <w:rFonts w:ascii="Arial" w:hAnsi="Arial" w:cs="Arial"/>
+          <w:color w:val="000000" w:themeColor="text1"/>
+        </w:rPr>
+        <w:t>The file was only able to be rendered after placing the file inside the “resource” folder or package.</w:t>
+      </w:r>
+    </w:p>
+    <w:p>
+      <w:pPr>
+        <w:autoSpaceDE w:val="0"/>
+        <w:autoSpaceDN w:val="0"/>
+        <w:adjustRightInd w:val="0"/>
+        <w:rPr>
+          <w:rFonts w:ascii="Arial" w:hAnsi="Arial" w:cs="Arial"/>
+          <w:color w:val="000000" w:themeColor="text1"/>
+        </w:rPr>
+      </w:pPr>
+    </w:p>
+    <w:p>
+      <w:pPr>
+        <w:autoSpaceDE w:val="0"/>
+        <w:autoSpaceDN w:val="0"/>
+        <w:adjustRightInd w:val="0"/>
+        <w:rPr>
+          <w:rFonts w:ascii="Arial" w:hAnsi="Arial" w:cs="Arial"/>
+          <w:color w:val="000000" w:themeColor="text1"/>
+        </w:rPr>
+      </w:pPr>
       <w:r>
         <w:rPr>
           <w:rFonts w:ascii="Arial" w:hAnsi="Arial" w:cs="Arial"/>
           <w:noProof/>
           <w:color w:val="000000" w:themeColor="text1"/>
         </w:rPr>
-        <w:lastRenderedPageBreak/>
         <w:drawing>
           <wp:inline distT="0" distB="0" distL="0" distR="0" wp14:anchorId="755C4C05" wp14:editId="2DFF90B7">
             <wp:extent cx="5943600" cy="3918585"/>
@@ -13823,9 +16050,9 @@
 <file path=word/numbering.xml><?xml version="1.0" encoding="utf-8"?>
 <w:numbering xmlns:wpc="http://schemas.microsoft.com/office/word/2010/wordprocessingCanvas" xmlns:cx="http://schemas.microsoft.com/office/drawing/2014/chartex" xmlns:cx1="http://schemas.microsoft.com/office/drawing/2015/9/8/chartex" xmlns:cx2="http://schemas.microsoft.com/office/drawing/2015/10/21/chartex" xmlns:cx3="http://schemas.microsoft.com/office/drawing/2016/5/9/chartex" xmlns:cx4="http://schemas.microsoft.com/office/drawing/2016/5/10/chartex" xmlns:cx5="http://schemas.microsoft.com/office/drawing/2016/5/11/chartex" xmlns:cx6="http://schemas.microsoft.com/office/drawing/2016/5/12/chartex" xmlns:cx7="http://schemas.microsoft.com/office/drawing/2016/5/13/chartex" xmlns:cx8="http://schemas.microsoft.com/office/drawing/2016/5/14/chartex" xmlns:mc="http://schemas.openxmlformats.org/markup-compatibility/2006" xmlns:aink="http://schemas.microsoft.com/office/drawing/2016/ink" xmlns:am3d="http://schemas.microsoft.com/office/drawing/2017/model3d" xmlns:o="urn:schemas-microsoft-com:office:office" xmlns:r="http://schemas.openxmlformats.org/officeDocument/2006/relationships" xmlns:m="http://schemas.openxmlformats.org/officeDocument/2006/math" xmlns:v="urn:schemas-microsoft-com:vml" xmlns:wp14="http://schemas.microsoft.com/office/word/2010/wordprocessingDrawing" xmlns:wp="http://schemas.openxmlformats.org/drawingml/2006/wordprocessingDrawing" xmlns:w10="urn:schemas-microsoft-com:office:word" xmlns:w="http://schemas.openxmlformats.org/wordprocessingml/2006/main" xmlns:w14="http://schemas.microsoft.com/office/word/2010/wordml" xmlns:w15="http://schemas.microsoft.com/office/word/2012/wordml" xmlns:w16cex="http://schemas.microsoft.com/office/word/2018/wordml/cex" xmlns:w16cid="http://schemas.microsoft.com/office/word/2016/wordml/cid" xmlns:w16="http://schemas.microsoft.com/office/word/2018/wordml" xmlns:w16sdtdh="http://schemas.microsoft.com/office/word/2020/wordml/sdtdatahash" xmlns:w16se="http://schemas.microsoft.com/office/word/2015/wordml/symex" xmlns:wpg="http://schemas.microsoft.com/office/word/2010/wordprocessingGroup" xmlns:wpi="http://schemas.microsoft.com/office/word/2010/wordprocessingInk" xmlns:wne="http://schemas.microsoft.com/office/word/2006/wordml" xmlns:wps="http://schemas.microsoft.com/office/word/2010/wordprocessingShape" mc:Ignorable="w14 w15 w16se w16cid w16 w16cex w16sdtdh wp14">
   <w:abstractNum w:abstractNumId="0" w15:restartNumberingAfterBreak="0">
-    <w:nsid w:val="2CAD33B0"/>
+    <w:nsid w:val="21DA4E27"/>
     <w:multiLevelType w:val="hybridMultilevel"/>
-    <w:tmpl w:val="1136C2C4"/>
+    <w:tmpl w:val="6D0615E8"/>
     <w:lvl w:ilvl="0" w:tplc="0409000F">
       <w:start w:val="1"/>
       <w:numFmt w:val="decimal"/>
@@ -13912,16 +16139,16 @@
     </w:lvl>
   </w:abstractNum>
   <w:abstractNum w:abstractNumId="1" w15:restartNumberingAfterBreak="0">
-    <w:nsid w:val="2F0333E2"/>
+    <w:nsid w:val="2CAD33B0"/>
     <w:multiLevelType w:val="hybridMultilevel"/>
-    <w:tmpl w:val="A092B1F8"/>
-    <w:lvl w:ilvl="0" w:tplc="CA24538C">
+    <w:tmpl w:val="1136C2C4"/>
+    <w:lvl w:ilvl="0" w:tplc="0409000F">
       <w:start w:val="1"/>
-      <w:numFmt w:val="lowerRoman"/>
+      <w:numFmt w:val="decimal"/>
       <w:lvlText w:val="%1."/>
       <w:lvlJc w:val="left"/>
       <w:pPr>
-        <w:ind w:left="1080" w:hanging="720"/>
+        <w:ind w:left="720" w:hanging="360"/>
       </w:pPr>
       <w:rPr>
         <w:rFonts w:hint="default"/>
@@ -14001,123 +16228,10 @@
     </w:lvl>
   </w:abstractNum>
   <w:abstractNum w:abstractNumId="2" w15:restartNumberingAfterBreak="0">
-    <w:nsid w:val="34A00C44"/>
-    <w:multiLevelType w:val="multilevel"/>
-    <w:tmpl w:val="985ED39E"/>
-    <w:lvl w:ilvl="0">
-      <w:start w:val="1"/>
-      <w:numFmt w:val="decimal"/>
-      <w:lvlText w:val="%1."/>
-      <w:lvlJc w:val="left"/>
-      <w:pPr>
-        <w:tabs>
-          <w:tab w:val="num" w:pos="720"/>
-        </w:tabs>
-        <w:ind w:left="720" w:hanging="360"/>
-      </w:pPr>
-    </w:lvl>
-    <w:lvl w:ilvl="1" w:tentative="1">
-      <w:start w:val="1"/>
-      <w:numFmt w:val="decimal"/>
-      <w:lvlText w:val="%2."/>
-      <w:lvlJc w:val="left"/>
-      <w:pPr>
-        <w:tabs>
-          <w:tab w:val="num" w:pos="1440"/>
-        </w:tabs>
-        <w:ind w:left="1440" w:hanging="360"/>
-      </w:pPr>
-    </w:lvl>
-    <w:lvl w:ilvl="2" w:tentative="1">
-      <w:start w:val="1"/>
-      <w:numFmt w:val="decimal"/>
-      <w:lvlText w:val="%3."/>
-      <w:lvlJc w:val="left"/>
-      <w:pPr>
-        <w:tabs>
-          <w:tab w:val="num" w:pos="2160"/>
-        </w:tabs>
-        <w:ind w:left="2160" w:hanging="360"/>
-      </w:pPr>
-    </w:lvl>
-    <w:lvl w:ilvl="3" w:tentative="1">
-      <w:start w:val="1"/>
-      <w:numFmt w:val="decimal"/>
-      <w:lvlText w:val="%4."/>
-      <w:lvlJc w:val="left"/>
-      <w:pPr>
-        <w:tabs>
-          <w:tab w:val="num" w:pos="2880"/>
-        </w:tabs>
-        <w:ind w:left="2880" w:hanging="360"/>
-      </w:pPr>
-    </w:lvl>
-    <w:lvl w:ilvl="4" w:tentative="1">
-      <w:start w:val="1"/>
-      <w:numFmt w:val="decimal"/>
-      <w:lvlText w:val="%5."/>
-      <w:lvlJc w:val="left"/>
-      <w:pPr>
-        <w:tabs>
-          <w:tab w:val="num" w:pos="3600"/>
-        </w:tabs>
-        <w:ind w:left="3600" w:hanging="360"/>
-      </w:pPr>
-    </w:lvl>
-    <w:lvl w:ilvl="5" w:tentative="1">
-      <w:start w:val="1"/>
-      <w:numFmt w:val="decimal"/>
-      <w:lvlText w:val="%6."/>
-      <w:lvlJc w:val="left"/>
-      <w:pPr>
-        <w:tabs>
-          <w:tab w:val="num" w:pos="4320"/>
-        </w:tabs>
-        <w:ind w:left="4320" w:hanging="360"/>
-      </w:pPr>
-    </w:lvl>
-    <w:lvl w:ilvl="6" w:tentative="1">
-      <w:start w:val="1"/>
-      <w:numFmt w:val="decimal"/>
-      <w:lvlText w:val="%7."/>
-      <w:lvlJc w:val="left"/>
-      <w:pPr>
-        <w:tabs>
-          <w:tab w:val="num" w:pos="5040"/>
-        </w:tabs>
-        <w:ind w:left="5040" w:hanging="360"/>
-      </w:pPr>
-    </w:lvl>
-    <w:lvl w:ilvl="7" w:tentative="1">
-      <w:start w:val="1"/>
-      <w:numFmt w:val="decimal"/>
-      <w:lvlText w:val="%8."/>
-      <w:lvlJc w:val="left"/>
-      <w:pPr>
-        <w:tabs>
-          <w:tab w:val="num" w:pos="5760"/>
-        </w:tabs>
-        <w:ind w:left="5760" w:hanging="360"/>
-      </w:pPr>
-    </w:lvl>
-    <w:lvl w:ilvl="8" w:tentative="1">
-      <w:start w:val="1"/>
-      <w:numFmt w:val="decimal"/>
-      <w:lvlText w:val="%9."/>
-      <w:lvlJc w:val="left"/>
-      <w:pPr>
-        <w:tabs>
-          <w:tab w:val="num" w:pos="6480"/>
-        </w:tabs>
-        <w:ind w:left="6480" w:hanging="360"/>
-      </w:pPr>
-    </w:lvl>
-  </w:abstractNum>
-  <w:abstractNum w:abstractNumId="3" w15:restartNumberingAfterBreak="0">
-    <w:nsid w:val="54016A84"/>
+    <w:nsid w:val="2F0333E2"/>
     <w:multiLevelType w:val="hybridMultilevel"/>
-    <w:tmpl w:val="31CE1126"/>
-    <w:lvl w:ilvl="0" w:tplc="FFB699BC">
+    <w:tmpl w:val="A092B1F8"/>
+    <w:lvl w:ilvl="0" w:tplc="CA24538C">
       <w:start w:val="1"/>
       <w:numFmt w:val="lowerRoman"/>
       <w:lvlText w:val="%1."/>
@@ -14202,11 +16316,124 @@
       </w:pPr>
     </w:lvl>
   </w:abstractNum>
+  <w:abstractNum w:abstractNumId="3" w15:restartNumberingAfterBreak="0">
+    <w:nsid w:val="34A00C44"/>
+    <w:multiLevelType w:val="multilevel"/>
+    <w:tmpl w:val="985ED39E"/>
+    <w:lvl w:ilvl="0">
+      <w:start w:val="1"/>
+      <w:numFmt w:val="decimal"/>
+      <w:lvlText w:val="%1."/>
+      <w:lvlJc w:val="left"/>
+      <w:pPr>
+        <w:tabs>
+          <w:tab w:val="num" w:pos="720"/>
+        </w:tabs>
+        <w:ind w:left="720" w:hanging="360"/>
+      </w:pPr>
+    </w:lvl>
+    <w:lvl w:ilvl="1" w:tentative="1">
+      <w:start w:val="1"/>
+      <w:numFmt w:val="decimal"/>
+      <w:lvlText w:val="%2."/>
+      <w:lvlJc w:val="left"/>
+      <w:pPr>
+        <w:tabs>
+          <w:tab w:val="num" w:pos="1440"/>
+        </w:tabs>
+        <w:ind w:left="1440" w:hanging="360"/>
+      </w:pPr>
+    </w:lvl>
+    <w:lvl w:ilvl="2" w:tentative="1">
+      <w:start w:val="1"/>
+      <w:numFmt w:val="decimal"/>
+      <w:lvlText w:val="%3."/>
+      <w:lvlJc w:val="left"/>
+      <w:pPr>
+        <w:tabs>
+          <w:tab w:val="num" w:pos="2160"/>
+        </w:tabs>
+        <w:ind w:left="2160" w:hanging="360"/>
+      </w:pPr>
+    </w:lvl>
+    <w:lvl w:ilvl="3" w:tentative="1">
+      <w:start w:val="1"/>
+      <w:numFmt w:val="decimal"/>
+      <w:lvlText w:val="%4."/>
+      <w:lvlJc w:val="left"/>
+      <w:pPr>
+        <w:tabs>
+          <w:tab w:val="num" w:pos="2880"/>
+        </w:tabs>
+        <w:ind w:left="2880" w:hanging="360"/>
+      </w:pPr>
+    </w:lvl>
+    <w:lvl w:ilvl="4" w:tentative="1">
+      <w:start w:val="1"/>
+      <w:numFmt w:val="decimal"/>
+      <w:lvlText w:val="%5."/>
+      <w:lvlJc w:val="left"/>
+      <w:pPr>
+        <w:tabs>
+          <w:tab w:val="num" w:pos="3600"/>
+        </w:tabs>
+        <w:ind w:left="3600" w:hanging="360"/>
+      </w:pPr>
+    </w:lvl>
+    <w:lvl w:ilvl="5" w:tentative="1">
+      <w:start w:val="1"/>
+      <w:numFmt w:val="decimal"/>
+      <w:lvlText w:val="%6."/>
+      <w:lvlJc w:val="left"/>
+      <w:pPr>
+        <w:tabs>
+          <w:tab w:val="num" w:pos="4320"/>
+        </w:tabs>
+        <w:ind w:left="4320" w:hanging="360"/>
+      </w:pPr>
+    </w:lvl>
+    <w:lvl w:ilvl="6" w:tentative="1">
+      <w:start w:val="1"/>
+      <w:numFmt w:val="decimal"/>
+      <w:lvlText w:val="%7."/>
+      <w:lvlJc w:val="left"/>
+      <w:pPr>
+        <w:tabs>
+          <w:tab w:val="num" w:pos="5040"/>
+        </w:tabs>
+        <w:ind w:left="5040" w:hanging="360"/>
+      </w:pPr>
+    </w:lvl>
+    <w:lvl w:ilvl="7" w:tentative="1">
+      <w:start w:val="1"/>
+      <w:numFmt w:val="decimal"/>
+      <w:lvlText w:val="%8."/>
+      <w:lvlJc w:val="left"/>
+      <w:pPr>
+        <w:tabs>
+          <w:tab w:val="num" w:pos="5760"/>
+        </w:tabs>
+        <w:ind w:left="5760" w:hanging="360"/>
+      </w:pPr>
+    </w:lvl>
+    <w:lvl w:ilvl="8" w:tentative="1">
+      <w:start w:val="1"/>
+      <w:numFmt w:val="decimal"/>
+      <w:lvlText w:val="%9."/>
+      <w:lvlJc w:val="left"/>
+      <w:pPr>
+        <w:tabs>
+          <w:tab w:val="num" w:pos="6480"/>
+        </w:tabs>
+        <w:ind w:left="6480" w:hanging="360"/>
+      </w:pPr>
+    </w:lvl>
+  </w:abstractNum>
   <w:abstractNum w:abstractNumId="4" w15:restartNumberingAfterBreak="0">
-    <w:nsid w:val="5CC70EE5"/>
+    <w:nsid w:val="54016A84"/>
     <w:multiLevelType w:val="hybridMultilevel"/>
-    <w:tmpl w:val="6D1401B0"/>
-    <w:lvl w:ilvl="0" w:tplc="3BC6790E">
+    <w:tmpl w:val="31CE1126"/>
+    <w:lvl w:ilvl="0" w:tplc="FFB699BC">
       <w:start w:val="1"/>
       <w:numFmt w:val="lowerRoman"/>
       <w:lvlText w:val="%1."/>
@@ -14292,16 +16519,16 @@
     </w:lvl>
   </w:abstractNum>
   <w:abstractNum w:abstractNumId="5" w15:restartNumberingAfterBreak="0">
-    <w:nsid w:val="6A02177C"/>
+    <w:nsid w:val="5CC70EE5"/>
     <w:multiLevelType w:val="hybridMultilevel"/>
-    <w:tmpl w:val="9F90C5BC"/>
-    <w:lvl w:ilvl="0" w:tplc="0409000F">
+    <w:tmpl w:val="6D1401B0"/>
+    <w:lvl w:ilvl="0" w:tplc="3BC6790E">
       <w:start w:val="1"/>
-      <w:numFmt w:val="decimal"/>
+      <w:numFmt w:val="lowerRoman"/>
       <w:lvlText w:val="%1."/>
       <w:lvlJc w:val="left"/>
       <w:pPr>
-        <w:ind w:left="720" w:hanging="360"/>
+        <w:ind w:left="1080" w:hanging="720"/>
       </w:pPr>
       <w:rPr>
         <w:rFonts w:hint="default"/>
@@ -14381,16 +16608,16 @@
     </w:lvl>
   </w:abstractNum>
   <w:abstractNum w:abstractNumId="6" w15:restartNumberingAfterBreak="0">
-    <w:nsid w:val="78F21EA2"/>
+    <w:nsid w:val="6A02177C"/>
     <w:multiLevelType w:val="hybridMultilevel"/>
-    <w:tmpl w:val="36F6FE98"/>
-    <w:lvl w:ilvl="0" w:tplc="DF1E3BA2">
+    <w:tmpl w:val="9F90C5BC"/>
+    <w:lvl w:ilvl="0" w:tplc="0409000F">
       <w:start w:val="1"/>
-      <w:numFmt w:val="lowerRoman"/>
+      <w:numFmt w:val="decimal"/>
       <w:lvlText w:val="%1."/>
       <w:lvlJc w:val="left"/>
       <w:pPr>
-        <w:ind w:left="1080" w:hanging="720"/>
+        <w:ind w:left="720" w:hanging="360"/>
       </w:pPr>
       <w:rPr>
         <w:rFonts w:hint="default"/>
@@ -14469,26 +16696,210 @@
       </w:pPr>
     </w:lvl>
   </w:abstractNum>
+  <w:abstractNum w:abstractNumId="7" w15:restartNumberingAfterBreak="0">
+    <w:nsid w:val="6A9D5F59"/>
+    <w:multiLevelType w:val="hybridMultilevel"/>
+    <w:tmpl w:val="322C227A"/>
+    <w:lvl w:ilvl="0" w:tplc="0409000F">
+      <w:start w:val="1"/>
+      <w:numFmt w:val="decimal"/>
+      <w:lvlText w:val="%1."/>
+      <w:lvlJc w:val="left"/>
+      <w:pPr>
+        <w:ind w:left="720" w:hanging="360"/>
+      </w:pPr>
+      <w:rPr>
+        <w:rFonts w:hint="default"/>
+      </w:rPr>
+    </w:lvl>
+    <w:lvl w:ilvl="1" w:tplc="04090019" w:tentative="1">
+      <w:start w:val="1"/>
+      <w:numFmt w:val="lowerLetter"/>
+      <w:lvlText w:val="%2."/>
+      <w:lvlJc w:val="left"/>
+      <w:pPr>
+        <w:ind w:left="1440" w:hanging="360"/>
+      </w:pPr>
+    </w:lvl>
+    <w:lvl w:ilvl="2" w:tplc="0409001B" w:tentative="1">
+      <w:start w:val="1"/>
+      <w:numFmt w:val="lowerRoman"/>
+      <w:lvlText w:val="%3."/>
+      <w:lvlJc w:val="right"/>
+      <w:pPr>
+        <w:ind w:left="2160" w:hanging="180"/>
+      </w:pPr>
+    </w:lvl>
+    <w:lvl w:ilvl="3" w:tplc="0409000F" w:tentative="1">
+      <w:start w:val="1"/>
+      <w:numFmt w:val="decimal"/>
+      <w:lvlText w:val="%4."/>
+      <w:lvlJc w:val="left"/>
+      <w:pPr>
+        <w:ind w:left="2880" w:hanging="360"/>
+      </w:pPr>
+    </w:lvl>
+    <w:lvl w:ilvl="4" w:tplc="04090019" w:tentative="1">
+      <w:start w:val="1"/>
+      <w:numFmt w:val="lowerLetter"/>
+      <w:lvlText w:val="%5."/>
+      <w:lvlJc w:val="left"/>
+      <w:pPr>
+        <w:ind w:left="3600" w:hanging="360"/>
+      </w:pPr>
+    </w:lvl>
+    <w:lvl w:ilvl="5" w:tplc="0409001B" w:tentative="1">
+      <w:start w:val="1"/>
+      <w:numFmt w:val="lowerRoman"/>
+      <w:lvlText w:val="%6."/>
+      <w:lvlJc w:val="right"/>
+      <w:pPr>
+        <w:ind w:left="4320" w:hanging="180"/>
+      </w:pPr>
+    </w:lvl>
+    <w:lvl w:ilvl="6" w:tplc="0409000F" w:tentative="1">
+      <w:start w:val="1"/>
+      <w:numFmt w:val="decimal"/>
+      <w:lvlText w:val="%7."/>
+      <w:lvlJc w:val="left"/>
+      <w:pPr>
+        <w:ind w:left="5040" w:hanging="360"/>
+      </w:pPr>
+    </w:lvl>
+    <w:lvl w:ilvl="7" w:tplc="04090019" w:tentative="1">
+      <w:start w:val="1"/>
+      <w:numFmt w:val="lowerLetter"/>
+      <w:lvlText w:val="%8."/>
+      <w:lvlJc w:val="left"/>
+      <w:pPr>
+        <w:ind w:left="5760" w:hanging="360"/>
+      </w:pPr>
+    </w:lvl>
+    <w:lvl w:ilvl="8" w:tplc="0409001B" w:tentative="1">
+      <w:start w:val="1"/>
+      <w:numFmt w:val="lowerRoman"/>
+      <w:lvlText w:val="%9."/>
+      <w:lvlJc w:val="right"/>
+      <w:pPr>
+        <w:ind w:left="6480" w:hanging="180"/>
+      </w:pPr>
+    </w:lvl>
+  </w:abstractNum>
+  <w:abstractNum w:abstractNumId="8" w15:restartNumberingAfterBreak="0">
+    <w:nsid w:val="78F21EA2"/>
+    <w:multiLevelType w:val="hybridMultilevel"/>
+    <w:tmpl w:val="36F6FE98"/>
+    <w:lvl w:ilvl="0" w:tplc="DF1E3BA2">
+      <w:start w:val="1"/>
+      <w:numFmt w:val="lowerRoman"/>
+      <w:lvlText w:val="%1."/>
+      <w:lvlJc w:val="left"/>
+      <w:pPr>
+        <w:ind w:left="1080" w:hanging="720"/>
+      </w:pPr>
+      <w:rPr>
+        <w:rFonts w:hint="default"/>
+      </w:rPr>
+    </w:lvl>
+    <w:lvl w:ilvl="1" w:tplc="04090019" w:tentative="1">
+      <w:start w:val="1"/>
+      <w:numFmt w:val="lowerLetter"/>
+      <w:lvlText w:val="%2."/>
+      <w:lvlJc w:val="left"/>
+      <w:pPr>
+        <w:ind w:left="1440" w:hanging="360"/>
+      </w:pPr>
+    </w:lvl>
+    <w:lvl w:ilvl="2" w:tplc="0409001B" w:tentative="1">
+      <w:start w:val="1"/>
+      <w:numFmt w:val="lowerRoman"/>
+      <w:lvlText w:val="%3."/>
+      <w:lvlJc w:val="right"/>
+      <w:pPr>
+        <w:ind w:left="2160" w:hanging="180"/>
+      </w:pPr>
+    </w:lvl>
+    <w:lvl w:ilvl="3" w:tplc="0409000F" w:tentative="1">
+      <w:start w:val="1"/>
+      <w:numFmt w:val="decimal"/>
+      <w:lvlText w:val="%4."/>
+      <w:lvlJc w:val="left"/>
+      <w:pPr>
+        <w:ind w:left="2880" w:hanging="360"/>
+      </w:pPr>
+    </w:lvl>
+    <w:lvl w:ilvl="4" w:tplc="04090019" w:tentative="1">
+      <w:start w:val="1"/>
+      <w:numFmt w:val="lowerLetter"/>
+      <w:lvlText w:val="%5."/>
+      <w:lvlJc w:val="left"/>
+      <w:pPr>
+        <w:ind w:left="3600" w:hanging="360"/>
+      </w:pPr>
+    </w:lvl>
+    <w:lvl w:ilvl="5" w:tplc="0409001B" w:tentative="1">
+      <w:start w:val="1"/>
+      <w:numFmt w:val="lowerRoman"/>
+      <w:lvlText w:val="%6."/>
+      <w:lvlJc w:val="right"/>
+      <w:pPr>
+        <w:ind w:left="4320" w:hanging="180"/>
+      </w:pPr>
+    </w:lvl>
+    <w:lvl w:ilvl="6" w:tplc="0409000F" w:tentative="1">
+      <w:start w:val="1"/>
+      <w:numFmt w:val="decimal"/>
+      <w:lvlText w:val="%7."/>
+      <w:lvlJc w:val="left"/>
+      <w:pPr>
+        <w:ind w:left="5040" w:hanging="360"/>
+      </w:pPr>
+    </w:lvl>
+    <w:lvl w:ilvl="7" w:tplc="04090019" w:tentative="1">
+      <w:start w:val="1"/>
+      <w:numFmt w:val="lowerLetter"/>
+      <w:lvlText w:val="%8."/>
+      <w:lvlJc w:val="left"/>
+      <w:pPr>
+        <w:ind w:left="5760" w:hanging="360"/>
+      </w:pPr>
+    </w:lvl>
+    <w:lvl w:ilvl="8" w:tplc="0409001B" w:tentative="1">
+      <w:start w:val="1"/>
+      <w:numFmt w:val="lowerRoman"/>
+      <w:lvlText w:val="%9."/>
+      <w:lvlJc w:val="right"/>
+      <w:pPr>
+        <w:ind w:left="6480" w:hanging="180"/>
+      </w:pPr>
+    </w:lvl>
+  </w:abstractNum>
   <w:num w:numId="1">
+    <w:abstractNumId w:val="3"/>
+  </w:num>
+  <w:num w:numId="2">
+    <w:abstractNumId w:val="1"/>
+  </w:num>
+  <w:num w:numId="3">
+    <w:abstractNumId w:val="6"/>
+  </w:num>
+  <w:num w:numId="4">
+    <w:abstractNumId w:val="4"/>
+  </w:num>
+  <w:num w:numId="5">
     <w:abstractNumId w:val="2"/>
   </w:num>
-  <w:num w:numId="2">
+  <w:num w:numId="6">
+    <w:abstractNumId w:val="5"/>
+  </w:num>
+  <w:num w:numId="7">
+    <w:abstractNumId w:val="8"/>
+  </w:num>
+  <w:num w:numId="8">
     <w:abstractNumId w:val="0"/>
   </w:num>
-  <w:num w:numId="3">
-    <w:abstractNumId w:val="5"/>
-  </w:num>
-  <w:num w:numId="4">
-    <w:abstractNumId w:val="3"/>
-  </w:num>
-  <w:num w:numId="5">
-    <w:abstractNumId w:val="1"/>
-  </w:num>
-  <w:num w:numId="6">
-    <w:abstractNumId w:val="4"/>
-  </w:num>
-  <w:num w:numId="7">
-    <w:abstractNumId w:val="6"/>
+  <w:num w:numId="9">
+    <w:abstractNumId w:val="7"/>
   </w:num>
 </w:numbering>
 </file>
@@ -15038,6 +17449,53 @@
       <w:contextualSpacing/>
     </w:pPr>
   </w:style>
+  <w:style w:type="paragraph" w:styleId="HTMLPreformatted">
+    <w:name w:val="HTML Preformatted"/>
+    <w:basedOn w:val="Normal"/>
+    <w:link w:val="HTMLPreformattedChar"/>
+    <w:uiPriority w:val="99"/>
+    <w:semiHidden/>
+    <w:unhideWhenUsed/>
+    <w:rsid w:val="00126101"/>
+    <w:pPr>
+      <w:tabs>
+        <w:tab w:val="left" w:pos="916"/>
+        <w:tab w:val="left" w:pos="1832"/>
+        <w:tab w:val="left" w:pos="2748"/>
+        <w:tab w:val="left" w:pos="3664"/>
+        <w:tab w:val="left" w:pos="4580"/>
+        <w:tab w:val="left" w:pos="5496"/>
+        <w:tab w:val="left" w:pos="6412"/>
+        <w:tab w:val="left" w:pos="7328"/>
+        <w:tab w:val="left" w:pos="8244"/>
+        <w:tab w:val="left" w:pos="9160"/>
+        <w:tab w:val="left" w:pos="10076"/>
+        <w:tab w:val="left" w:pos="10992"/>
+        <w:tab w:val="left" w:pos="11908"/>
+        <w:tab w:val="left" w:pos="12824"/>
+        <w:tab w:val="left" w:pos="13740"/>
+        <w:tab w:val="left" w:pos="14656"/>
+      </w:tabs>
+    </w:pPr>
+    <w:rPr>
+      <w:rFonts w:ascii="Courier New" w:eastAsia="Times New Roman" w:hAnsi="Courier New" w:cs="Courier New"/>
+      <w:sz w:val="20"/>
+      <w:szCs w:val="20"/>
+    </w:rPr>
+  </w:style>
+  <w:style w:type="character" w:customStyle="1" w:styleId="HTMLPreformattedChar">
+    <w:name w:val="HTML Preformatted Char"/>
+    <w:basedOn w:val="DefaultParagraphFont"/>
+    <w:link w:val="HTMLPreformatted"/>
+    <w:uiPriority w:val="99"/>
+    <w:semiHidden/>
+    <w:rsid w:val="00126101"/>
+    <w:rPr>
+      <w:rFonts w:ascii="Courier New" w:eastAsia="Times New Roman" w:hAnsi="Courier New" w:cs="Courier New"/>
+      <w:sz w:val="20"/>
+      <w:szCs w:val="20"/>
+    </w:rPr>
+  </w:style>
 </w:styles>
 </file>
 

</xml_diff>

<commit_message>
Clusters and distributed caching ; using infinispan Update vertx_projects_high_level_asynchronous_and_reactive_java.docx
</commit_message>
<xml_diff>
--- a/other_insights_in_vertx/vertx_projects_high_level_asynchronous_and_reactive_java.docx
+++ b/other_insights_in_vertx/vertx_projects_high_level_asynchronous_and_reactive_java.docx
@@ -15171,19 +15171,7 @@
         <w:rPr>
           <w:color w:val="D6DEEB"/>
         </w:rPr>
-        <w:t>&gt;4.</w:t>
-      </w:r>
-      <w:r>
-        <w:rPr>
-          <w:color w:val="D6DEEB"/>
-        </w:rPr>
-        <w:t>5.10</w:t>
-      </w:r>
-      <w:r>
-        <w:rPr>
-          <w:color w:val="D6DEEB"/>
-        </w:rPr>
-        <w:t>&lt;/</w:t>
+        <w:t>&gt;4.5.10&lt;/</w:t>
       </w:r>
       <w:proofErr w:type="spellStart"/>
       <w:r>
@@ -15643,6 +15631,283 @@
         </w:rPr>
         <w:t>The file was only able to be rendered after placing the file inside the “resource” folder or package.</w:t>
       </w:r>
+    </w:p>
+    <w:p>
+      <w:pPr>
+        <w:autoSpaceDE w:val="0"/>
+        <w:autoSpaceDN w:val="0"/>
+        <w:adjustRightInd w:val="0"/>
+        <w:rPr>
+          <w:rFonts w:ascii="Arial" w:hAnsi="Arial" w:cs="Arial"/>
+          <w:b/>
+          <w:bCs/>
+          <w:color w:val="000000" w:themeColor="text1"/>
+          <w:u w:val="single"/>
+        </w:rPr>
+      </w:pPr>
+      <w:r>
+        <w:rPr>
+          <w:rFonts w:ascii="Arial" w:hAnsi="Arial" w:cs="Arial"/>
+          <w:b/>
+          <w:bCs/>
+          <w:color w:val="000000" w:themeColor="text1"/>
+          <w:u w:val="single"/>
+        </w:rPr>
+        <w:lastRenderedPageBreak/>
+        <w:t>Clustering and distributed event bus</w:t>
+      </w:r>
+    </w:p>
+    <w:p>
+      <w:pPr>
+        <w:autoSpaceDE w:val="0"/>
+        <w:autoSpaceDN w:val="0"/>
+        <w:adjustRightInd w:val="0"/>
+        <w:rPr>
+          <w:rFonts w:ascii="Arial" w:hAnsi="Arial" w:cs="Arial"/>
+          <w:color w:val="000000" w:themeColor="text1"/>
+        </w:rPr>
+      </w:pPr>
+    </w:p>
+    <w:p>
+      <w:pPr>
+        <w:autoSpaceDE w:val="0"/>
+        <w:autoSpaceDN w:val="0"/>
+        <w:adjustRightInd w:val="0"/>
+        <w:rPr>
+          <w:rFonts w:ascii="Arial" w:hAnsi="Arial" w:cs="Arial"/>
+          <w:color w:val="000000" w:themeColor="text1"/>
+        </w:rPr>
+      </w:pPr>
+    </w:p>
+    <w:p>
+      <w:pPr>
+        <w:autoSpaceDE w:val="0"/>
+        <w:autoSpaceDN w:val="0"/>
+        <w:adjustRightInd w:val="0"/>
+        <w:rPr>
+          <w:rFonts w:ascii="Arial" w:hAnsi="Arial" w:cs="Arial"/>
+          <w:color w:val="000000" w:themeColor="text1"/>
+        </w:rPr>
+      </w:pPr>
+      <w:r>
+        <w:rPr>
+          <w:rFonts w:ascii="Arial" w:hAnsi="Arial" w:cs="Arial"/>
+          <w:color w:val="000000" w:themeColor="text1"/>
+        </w:rPr>
+        <w:t xml:space="preserve">In attempting to run a cluster that would have brought the application development in </w:t>
+      </w:r>
+      <w:proofErr w:type="spellStart"/>
+      <w:r>
+        <w:rPr>
+          <w:rFonts w:ascii="Arial" w:hAnsi="Arial" w:cs="Arial"/>
+          <w:color w:val="000000" w:themeColor="text1"/>
+        </w:rPr>
+        <w:t>vertx</w:t>
+      </w:r>
+      <w:proofErr w:type="spellEnd"/>
+      <w:r>
+        <w:rPr>
+          <w:rFonts w:ascii="Arial" w:hAnsi="Arial" w:cs="Arial"/>
+          <w:color w:val="000000" w:themeColor="text1"/>
+        </w:rPr>
+        <w:t xml:space="preserve"> to a whole new level of deployment and management, I started getting errors to ensure some infinispan.xml is created before the cluster would run.</w:t>
+      </w:r>
+    </w:p>
+    <w:p>
+      <w:pPr>
+        <w:autoSpaceDE w:val="0"/>
+        <w:autoSpaceDN w:val="0"/>
+        <w:adjustRightInd w:val="0"/>
+        <w:rPr>
+          <w:rFonts w:ascii="Arial" w:hAnsi="Arial" w:cs="Arial"/>
+          <w:color w:val="000000" w:themeColor="text1"/>
+        </w:rPr>
+      </w:pPr>
+    </w:p>
+    <w:p>
+      <w:pPr>
+        <w:autoSpaceDE w:val="0"/>
+        <w:autoSpaceDN w:val="0"/>
+        <w:adjustRightInd w:val="0"/>
+        <w:rPr>
+          <w:rFonts w:ascii="Arial" w:hAnsi="Arial" w:cs="Arial"/>
+          <w:color w:val="000000" w:themeColor="text1"/>
+        </w:rPr>
+      </w:pPr>
+      <w:r>
+        <w:rPr>
+          <w:rFonts w:ascii="Arial" w:hAnsi="Arial" w:cs="Arial"/>
+          <w:color w:val="000000" w:themeColor="text1"/>
+        </w:rPr>
+        <w:t xml:space="preserve">I tried running from the </w:t>
+      </w:r>
+      <w:proofErr w:type="gramStart"/>
+      <w:r>
+        <w:rPr>
+          <w:rFonts w:ascii="Arial" w:hAnsi="Arial" w:cs="Arial"/>
+          <w:color w:val="000000" w:themeColor="text1"/>
+        </w:rPr>
+        <w:t>main :</w:t>
+      </w:r>
+      <w:proofErr w:type="gramEnd"/>
+      <w:r>
+        <w:rPr>
+          <w:rFonts w:ascii="Arial" w:hAnsi="Arial" w:cs="Arial"/>
+          <w:color w:val="000000" w:themeColor="text1"/>
+        </w:rPr>
+        <w:t xml:space="preserve"> did not work without the infinispan.xml</w:t>
+      </w:r>
+    </w:p>
+    <w:p>
+      <w:pPr>
+        <w:autoSpaceDE w:val="0"/>
+        <w:autoSpaceDN w:val="0"/>
+        <w:adjustRightInd w:val="0"/>
+        <w:rPr>
+          <w:rFonts w:ascii="Arial" w:hAnsi="Arial" w:cs="Arial"/>
+          <w:color w:val="000000" w:themeColor="text1"/>
+        </w:rPr>
+      </w:pPr>
+    </w:p>
+    <w:p>
+      <w:pPr>
+        <w:autoSpaceDE w:val="0"/>
+        <w:autoSpaceDN w:val="0"/>
+        <w:adjustRightInd w:val="0"/>
+        <w:rPr>
+          <w:rFonts w:ascii="Arial" w:hAnsi="Arial" w:cs="Arial"/>
+          <w:color w:val="000000" w:themeColor="text1"/>
+        </w:rPr>
+      </w:pPr>
+      <w:r>
+        <w:rPr>
+          <w:rFonts w:ascii="Arial" w:hAnsi="Arial" w:cs="Arial"/>
+          <w:color w:val="000000" w:themeColor="text1"/>
+        </w:rPr>
+        <w:t xml:space="preserve">I tried running </w:t>
+      </w:r>
+      <w:proofErr w:type="gramStart"/>
+      <w:r>
+        <w:rPr>
+          <w:rFonts w:ascii="Arial" w:hAnsi="Arial" w:cs="Arial"/>
+          <w:color w:val="000000" w:themeColor="text1"/>
+        </w:rPr>
+        <w:t>using .</w:t>
+      </w:r>
+      <w:proofErr w:type="gramEnd"/>
+      <w:r>
+        <w:rPr>
+          <w:rFonts w:ascii="Arial" w:hAnsi="Arial" w:cs="Arial"/>
+          <w:color w:val="000000" w:themeColor="text1"/>
+        </w:rPr>
+        <w:t>/</w:t>
+      </w:r>
+      <w:proofErr w:type="spellStart"/>
+      <w:r>
+        <w:rPr>
+          <w:rFonts w:ascii="Arial" w:hAnsi="Arial" w:cs="Arial"/>
+          <w:color w:val="000000" w:themeColor="text1"/>
+        </w:rPr>
+        <w:t>gradlew</w:t>
+      </w:r>
+      <w:proofErr w:type="spellEnd"/>
+      <w:r>
+        <w:rPr>
+          <w:rFonts w:ascii="Arial" w:hAnsi="Arial" w:cs="Arial"/>
+          <w:color w:val="000000" w:themeColor="text1"/>
+        </w:rPr>
+        <w:t xml:space="preserve"> run : did not work without the infinispan.xml</w:t>
+      </w:r>
+    </w:p>
+    <w:p>
+      <w:pPr>
+        <w:autoSpaceDE w:val="0"/>
+        <w:autoSpaceDN w:val="0"/>
+        <w:adjustRightInd w:val="0"/>
+        <w:rPr>
+          <w:rFonts w:ascii="Arial" w:hAnsi="Arial" w:cs="Arial"/>
+          <w:color w:val="000000" w:themeColor="text1"/>
+        </w:rPr>
+      </w:pPr>
+    </w:p>
+    <w:p>
+      <w:pPr>
+        <w:autoSpaceDE w:val="0"/>
+        <w:autoSpaceDN w:val="0"/>
+        <w:adjustRightInd w:val="0"/>
+        <w:rPr>
+          <w:rFonts w:ascii="Arial" w:hAnsi="Arial" w:cs="Arial"/>
+          <w:color w:val="000000" w:themeColor="text1"/>
+        </w:rPr>
+      </w:pPr>
+      <w:r>
+        <w:rPr>
+          <w:rFonts w:ascii="Arial" w:hAnsi="Arial" w:cs="Arial"/>
+          <w:color w:val="000000" w:themeColor="text1"/>
+        </w:rPr>
+        <w:t xml:space="preserve">I tried running using </w:t>
+      </w:r>
+      <w:proofErr w:type="spellStart"/>
+      <w:r>
+        <w:rPr>
+          <w:rFonts w:ascii="Arial" w:hAnsi="Arial" w:cs="Arial"/>
+          <w:color w:val="000000" w:themeColor="text1"/>
+        </w:rPr>
+        <w:t>mvn</w:t>
+      </w:r>
+      <w:proofErr w:type="spellEnd"/>
+      <w:r>
+        <w:rPr>
+          <w:rFonts w:ascii="Arial" w:hAnsi="Arial" w:cs="Arial"/>
+          <w:color w:val="000000" w:themeColor="text1"/>
+        </w:rPr>
+        <w:t xml:space="preserve"> compile </w:t>
+      </w:r>
+      <w:proofErr w:type="spellStart"/>
+      <w:r>
+        <w:rPr>
+          <w:rFonts w:ascii="Arial" w:hAnsi="Arial" w:cs="Arial"/>
+          <w:color w:val="000000" w:themeColor="text1"/>
+        </w:rPr>
+        <w:t>exec:java</w:t>
+      </w:r>
+      <w:proofErr w:type="spellEnd"/>
+      <w:r>
+        <w:rPr>
+          <w:rFonts w:ascii="Arial" w:hAnsi="Arial" w:cs="Arial"/>
+          <w:color w:val="000000" w:themeColor="text1"/>
+        </w:rPr>
+        <w:t xml:space="preserve"> : </w:t>
+      </w:r>
+      <w:r>
+        <w:rPr>
+          <w:rFonts w:ascii="Arial" w:hAnsi="Arial" w:cs="Arial"/>
+          <w:color w:val="000000" w:themeColor="text1"/>
+        </w:rPr>
+        <w:t>did not work without the infinispan.xml</w:t>
+      </w:r>
+    </w:p>
+    <w:p>
+      <w:pPr>
+        <w:autoSpaceDE w:val="0"/>
+        <w:autoSpaceDN w:val="0"/>
+        <w:adjustRightInd w:val="0"/>
+        <w:rPr>
+          <w:rFonts w:ascii="Arial" w:hAnsi="Arial" w:cs="Arial"/>
+          <w:color w:val="000000" w:themeColor="text1"/>
+        </w:rPr>
+      </w:pPr>
+    </w:p>
+    <w:p>
+      <w:pPr>
+        <w:autoSpaceDE w:val="0"/>
+        <w:autoSpaceDN w:val="0"/>
+        <w:adjustRightInd w:val="0"/>
+        <w:rPr>
+          <w:rFonts w:ascii="Arial" w:hAnsi="Arial" w:cs="Arial"/>
+          <w:color w:val="000000" w:themeColor="text1"/>
+        </w:rPr>
+      </w:pPr>
     </w:p>
     <w:p>
       <w:pPr>
@@ -15772,37 +16037,14 @@
           <w:rFonts w:ascii="Arial" w:hAnsi="Arial" w:cs="Arial"/>
           <w:color w:val="000000" w:themeColor="text1"/>
         </w:rPr>
-        <w:t xml:space="preserve"> I added a pom to the </w:t>
-      </w:r>
-      <w:proofErr w:type="spellStart"/>
-      <w:r>
-        <w:rPr>
-          <w:rFonts w:ascii="Arial" w:hAnsi="Arial" w:cs="Arial"/>
-          <w:color w:val="000000" w:themeColor="text1"/>
-        </w:rPr>
-        <w:t>root</w:t>
-      </w:r>
-      <w:proofErr w:type="spellEnd"/>
-      <w:r>
-        <w:rPr>
-          <w:rFonts w:ascii="Arial" w:hAnsi="Arial" w:cs="Arial"/>
-          <w:color w:val="000000" w:themeColor="text1"/>
-        </w:rPr>
-        <w:t xml:space="preserve"> of my project and defined the respective modules by name. After adding the pom file to</w:t>
-      </w:r>
-      <w:r>
-        <w:rPr>
-          <w:rFonts w:ascii="Arial" w:hAnsi="Arial" w:cs="Arial"/>
-          <w:color w:val="000000" w:themeColor="text1"/>
-        </w:rPr>
-        <w:t xml:space="preserve"> </w:t>
-      </w:r>
-      <w:r>
-        <w:rPr>
-          <w:rFonts w:ascii="Arial" w:hAnsi="Arial" w:cs="Arial"/>
-          <w:color w:val="000000" w:themeColor="text1"/>
-        </w:rPr>
-        <w:t>identifying each of the elements as expected.</w:t>
+        <w:t xml:space="preserve"> I added a pom to the root of my project and defined the respective modules by name. After adding the pom file to</w:t>
+      </w:r>
+      <w:r>
+        <w:rPr>
+          <w:rFonts w:ascii="Arial" w:hAnsi="Arial" w:cs="Arial"/>
+          <w:color w:val="000000" w:themeColor="text1"/>
+        </w:rPr>
+        <w:t xml:space="preserve"> identifying each of the elements as expected.</w:t>
       </w:r>
       <w:r>
         <w:rPr>

</xml_diff>

<commit_message>
Resolving challenges of setting up infinispan for vertx 4.0.3 & 4.4.4 Update vertx_projects_high_level_asynchronous_and_reactive_java.docx
</commit_message>
<xml_diff>
--- a/other_insights_in_vertx/vertx_projects_high_level_asynchronous_and_reactive_java.docx
+++ b/other_insights_in_vertx/vertx_projects_high_level_asynchronous_and_reactive_java.docx
@@ -16645,50 +16645,1960 @@
           <w:color w:val="000000" w:themeColor="text1"/>
         </w:rPr>
       </w:pPr>
-    </w:p>
-    <w:p>
-      <w:pPr>
-        <w:autoSpaceDE w:val="0"/>
-        <w:autoSpaceDN w:val="0"/>
-        <w:adjustRightInd w:val="0"/>
-        <w:rPr>
-          <w:rFonts w:ascii="Arial" w:hAnsi="Arial" w:cs="Arial"/>
-          <w:color w:val="000000" w:themeColor="text1"/>
-        </w:rPr>
-      </w:pPr>
-    </w:p>
-    <w:p>
-      <w:pPr>
-        <w:autoSpaceDE w:val="0"/>
-        <w:autoSpaceDN w:val="0"/>
-        <w:adjustRightInd w:val="0"/>
-        <w:rPr>
-          <w:rFonts w:ascii="Arial" w:hAnsi="Arial" w:cs="Arial"/>
-          <w:color w:val="000000" w:themeColor="text1"/>
-        </w:rPr>
-      </w:pPr>
-    </w:p>
-    <w:p>
-      <w:pPr>
-        <w:autoSpaceDE w:val="0"/>
-        <w:autoSpaceDN w:val="0"/>
-        <w:adjustRightInd w:val="0"/>
-        <w:rPr>
-          <w:rFonts w:ascii="Arial" w:hAnsi="Arial" w:cs="Arial"/>
-          <w:color w:val="000000" w:themeColor="text1"/>
-        </w:rPr>
-      </w:pPr>
-    </w:p>
-    <w:p>
-      <w:pPr>
-        <w:autoSpaceDE w:val="0"/>
-        <w:autoSpaceDN w:val="0"/>
-        <w:adjustRightInd w:val="0"/>
-        <w:rPr>
-          <w:rFonts w:ascii="Arial" w:hAnsi="Arial" w:cs="Arial"/>
-          <w:color w:val="000000" w:themeColor="text1"/>
-        </w:rPr>
-      </w:pPr>
+      <w:r>
+        <w:rPr>
+          <w:rFonts w:ascii="Arial" w:hAnsi="Arial" w:cs="Arial"/>
+          <w:color w:val="000000" w:themeColor="text1"/>
+        </w:rPr>
+        <w:t xml:space="preserve">I then went on to generate this configuration in XML and </w:t>
+      </w:r>
+      <w:proofErr w:type="gramStart"/>
+      <w:r>
+        <w:rPr>
+          <w:rFonts w:ascii="Arial" w:hAnsi="Arial" w:cs="Arial"/>
+          <w:color w:val="000000" w:themeColor="text1"/>
+        </w:rPr>
+        <w:t>JSON :</w:t>
+      </w:r>
+      <w:proofErr w:type="gramEnd"/>
+      <w:r>
+        <w:rPr>
+          <w:rFonts w:ascii="Arial" w:hAnsi="Arial" w:cs="Arial"/>
+          <w:color w:val="000000" w:themeColor="text1"/>
+        </w:rPr>
+        <w:t xml:space="preserve"> </w:t>
+      </w:r>
+    </w:p>
+    <w:p>
+      <w:pPr>
+        <w:autoSpaceDE w:val="0"/>
+        <w:autoSpaceDN w:val="0"/>
+        <w:adjustRightInd w:val="0"/>
+        <w:rPr>
+          <w:rFonts w:ascii="Arial" w:hAnsi="Arial" w:cs="Arial"/>
+          <w:color w:val="000000" w:themeColor="text1"/>
+        </w:rPr>
+      </w:pPr>
+    </w:p>
+    <w:p>
+      <w:pPr>
+        <w:autoSpaceDE w:val="0"/>
+        <w:autoSpaceDN w:val="0"/>
+        <w:adjustRightInd w:val="0"/>
+        <w:rPr>
+          <w:rFonts w:ascii="Arial" w:hAnsi="Arial" w:cs="Arial"/>
+          <w:color w:val="000000" w:themeColor="text1"/>
+        </w:rPr>
+      </w:pPr>
+      <w:proofErr w:type="gramStart"/>
+      <w:r>
+        <w:rPr>
+          <w:rFonts w:ascii="Arial" w:hAnsi="Arial" w:cs="Arial"/>
+          <w:color w:val="000000" w:themeColor="text1"/>
+        </w:rPr>
+        <w:t>XML :</w:t>
+      </w:r>
+      <w:proofErr w:type="gramEnd"/>
+      <w:r>
+        <w:rPr>
+          <w:rFonts w:ascii="Arial" w:hAnsi="Arial" w:cs="Arial"/>
+          <w:color w:val="000000" w:themeColor="text1"/>
+        </w:rPr>
+        <w:t xml:space="preserve"> </w:t>
+      </w:r>
+    </w:p>
+    <w:p>
+      <w:pPr>
+        <w:autoSpaceDE w:val="0"/>
+        <w:autoSpaceDN w:val="0"/>
+        <w:adjustRightInd w:val="0"/>
+        <w:rPr>
+          <w:rFonts w:ascii="Arial" w:hAnsi="Arial" w:cs="Arial"/>
+          <w:color w:val="000000" w:themeColor="text1"/>
+        </w:rPr>
+      </w:pPr>
+    </w:p>
+    <w:p>
+      <w:pPr>
+        <w:autoSpaceDE w:val="0"/>
+        <w:autoSpaceDN w:val="0"/>
+        <w:adjustRightInd w:val="0"/>
+        <w:rPr>
+          <w:rFonts w:ascii="Arial" w:hAnsi="Arial" w:cs="Arial"/>
+          <w:color w:val="C45911" w:themeColor="accent2" w:themeShade="BF"/>
+          <w:sz w:val="20"/>
+          <w:szCs w:val="20"/>
+        </w:rPr>
+      </w:pPr>
+      <w:r>
+        <w:rPr>
+          <w:rFonts w:ascii="Arial" w:hAnsi="Arial" w:cs="Arial"/>
+          <w:color w:val="C45911" w:themeColor="accent2" w:themeShade="BF"/>
+          <w:sz w:val="20"/>
+          <w:szCs w:val="20"/>
+        </w:rPr>
+        <w:t>&lt;?xml version="1.0"?&gt;</w:t>
+      </w:r>
+    </w:p>
+    <w:p>
+      <w:pPr>
+        <w:autoSpaceDE w:val="0"/>
+        <w:autoSpaceDN w:val="0"/>
+        <w:adjustRightInd w:val="0"/>
+        <w:rPr>
+          <w:rFonts w:ascii="Arial" w:hAnsi="Arial" w:cs="Arial"/>
+          <w:color w:val="C45911" w:themeColor="accent2" w:themeShade="BF"/>
+          <w:sz w:val="20"/>
+          <w:szCs w:val="20"/>
+        </w:rPr>
+      </w:pPr>
+      <w:r>
+        <w:rPr>
+          <w:rFonts w:ascii="Arial" w:hAnsi="Arial" w:cs="Arial"/>
+          <w:color w:val="C45911" w:themeColor="accent2" w:themeShade="BF"/>
+          <w:sz w:val="20"/>
+          <w:szCs w:val="20"/>
+        </w:rPr>
+        <w:t>&lt;distributed-cache owners="2" mode="ASYNC" statistics="true"&gt;</w:t>
+      </w:r>
+    </w:p>
+    <w:p>
+      <w:pPr>
+        <w:autoSpaceDE w:val="0"/>
+        <w:autoSpaceDN w:val="0"/>
+        <w:adjustRightInd w:val="0"/>
+        <w:rPr>
+          <w:rFonts w:ascii="Arial" w:hAnsi="Arial" w:cs="Arial"/>
+          <w:color w:val="C45911" w:themeColor="accent2" w:themeShade="BF"/>
+          <w:sz w:val="20"/>
+          <w:szCs w:val="20"/>
+        </w:rPr>
+      </w:pPr>
+      <w:r>
+        <w:rPr>
+          <w:rFonts w:ascii="Arial" w:hAnsi="Arial" w:cs="Arial"/>
+          <w:color w:val="C45911" w:themeColor="accent2" w:themeShade="BF"/>
+          <w:sz w:val="20"/>
+          <w:szCs w:val="20"/>
+        </w:rPr>
+        <w:tab/>
+        <w:t>&lt;encoding media-type="application/x-</w:t>
+      </w:r>
+      <w:proofErr w:type="spellStart"/>
+      <w:r>
+        <w:rPr>
+          <w:rFonts w:ascii="Arial" w:hAnsi="Arial" w:cs="Arial"/>
+          <w:color w:val="C45911" w:themeColor="accent2" w:themeShade="BF"/>
+          <w:sz w:val="20"/>
+          <w:szCs w:val="20"/>
+        </w:rPr>
+        <w:t>protostream</w:t>
+      </w:r>
+      <w:proofErr w:type="spellEnd"/>
+      <w:r>
+        <w:rPr>
+          <w:rFonts w:ascii="Arial" w:hAnsi="Arial" w:cs="Arial"/>
+          <w:color w:val="C45911" w:themeColor="accent2" w:themeShade="BF"/>
+          <w:sz w:val="20"/>
+          <w:szCs w:val="20"/>
+        </w:rPr>
+        <w:t>"/&gt;</w:t>
+      </w:r>
+    </w:p>
+    <w:p>
+      <w:pPr>
+        <w:autoSpaceDE w:val="0"/>
+        <w:autoSpaceDN w:val="0"/>
+        <w:adjustRightInd w:val="0"/>
+        <w:rPr>
+          <w:rFonts w:ascii="Arial" w:hAnsi="Arial" w:cs="Arial"/>
+          <w:color w:val="C45911" w:themeColor="accent2" w:themeShade="BF"/>
+          <w:sz w:val="20"/>
+          <w:szCs w:val="20"/>
+        </w:rPr>
+      </w:pPr>
+      <w:r>
+        <w:rPr>
+          <w:rFonts w:ascii="Arial" w:hAnsi="Arial" w:cs="Arial"/>
+          <w:color w:val="C45911" w:themeColor="accent2" w:themeShade="BF"/>
+          <w:sz w:val="20"/>
+          <w:szCs w:val="20"/>
+        </w:rPr>
+        <w:tab/>
+        <w:t>&lt;locking concurrency-level="32" acquire-timeout="10"/&gt;</w:t>
+      </w:r>
+    </w:p>
+    <w:p>
+      <w:pPr>
+        <w:autoSpaceDE w:val="0"/>
+        <w:autoSpaceDN w:val="0"/>
+        <w:adjustRightInd w:val="0"/>
+        <w:rPr>
+          <w:rFonts w:ascii="Arial" w:hAnsi="Arial" w:cs="Arial"/>
+          <w:color w:val="C45911" w:themeColor="accent2" w:themeShade="BF"/>
+          <w:sz w:val="20"/>
+          <w:szCs w:val="20"/>
+        </w:rPr>
+      </w:pPr>
+      <w:r>
+        <w:rPr>
+          <w:rFonts w:ascii="Arial" w:hAnsi="Arial" w:cs="Arial"/>
+          <w:color w:val="C45911" w:themeColor="accent2" w:themeShade="BF"/>
+          <w:sz w:val="20"/>
+          <w:szCs w:val="20"/>
+        </w:rPr>
+        <w:tab/>
+        <w:t>&lt;memory max-size="1024MB" when-full="REMOVE"/&gt;</w:t>
+      </w:r>
+    </w:p>
+    <w:p>
+      <w:pPr>
+        <w:autoSpaceDE w:val="0"/>
+        <w:autoSpaceDN w:val="0"/>
+        <w:adjustRightInd w:val="0"/>
+        <w:rPr>
+          <w:rFonts w:ascii="Arial" w:hAnsi="Arial" w:cs="Arial"/>
+          <w:color w:val="C45911" w:themeColor="accent2" w:themeShade="BF"/>
+          <w:sz w:val="20"/>
+          <w:szCs w:val="20"/>
+        </w:rPr>
+      </w:pPr>
+      <w:r>
+        <w:rPr>
+          <w:rFonts w:ascii="Arial" w:hAnsi="Arial" w:cs="Arial"/>
+          <w:color w:val="C45911" w:themeColor="accent2" w:themeShade="BF"/>
+          <w:sz w:val="20"/>
+          <w:szCs w:val="20"/>
+        </w:rPr>
+        <w:tab/>
+        <w:t>&lt;persistence passivation="false" availability-interval="1000" connection-attempts="10" connection-interval="50"&gt;</w:t>
+      </w:r>
+    </w:p>
+    <w:p>
+      <w:pPr>
+        <w:autoSpaceDE w:val="0"/>
+        <w:autoSpaceDN w:val="0"/>
+        <w:adjustRightInd w:val="0"/>
+        <w:rPr>
+          <w:rFonts w:ascii="Arial" w:hAnsi="Arial" w:cs="Arial"/>
+          <w:color w:val="C45911" w:themeColor="accent2" w:themeShade="BF"/>
+          <w:sz w:val="20"/>
+          <w:szCs w:val="20"/>
+        </w:rPr>
+      </w:pPr>
+      <w:r>
+        <w:rPr>
+          <w:rFonts w:ascii="Arial" w:hAnsi="Arial" w:cs="Arial"/>
+          <w:color w:val="C45911" w:themeColor="accent2" w:themeShade="BF"/>
+          <w:sz w:val="20"/>
+          <w:szCs w:val="20"/>
+        </w:rPr>
+        <w:tab/>
+      </w:r>
+      <w:r>
+        <w:rPr>
+          <w:rFonts w:ascii="Arial" w:hAnsi="Arial" w:cs="Arial"/>
+          <w:color w:val="C45911" w:themeColor="accent2" w:themeShade="BF"/>
+          <w:sz w:val="20"/>
+          <w:szCs w:val="20"/>
+        </w:rPr>
+        <w:tab/>
+        <w:t>&lt;file-store&gt;</w:t>
+      </w:r>
+    </w:p>
+    <w:p>
+      <w:pPr>
+        <w:autoSpaceDE w:val="0"/>
+        <w:autoSpaceDN w:val="0"/>
+        <w:adjustRightInd w:val="0"/>
+        <w:rPr>
+          <w:rFonts w:ascii="Arial" w:hAnsi="Arial" w:cs="Arial"/>
+          <w:color w:val="C45911" w:themeColor="accent2" w:themeShade="BF"/>
+          <w:sz w:val="20"/>
+          <w:szCs w:val="20"/>
+        </w:rPr>
+      </w:pPr>
+      <w:r>
+        <w:rPr>
+          <w:rFonts w:ascii="Arial" w:hAnsi="Arial" w:cs="Arial"/>
+          <w:color w:val="C45911" w:themeColor="accent2" w:themeShade="BF"/>
+          <w:sz w:val="20"/>
+          <w:szCs w:val="20"/>
+        </w:rPr>
+        <w:tab/>
+      </w:r>
+      <w:r>
+        <w:rPr>
+          <w:rFonts w:ascii="Arial" w:hAnsi="Arial" w:cs="Arial"/>
+          <w:color w:val="C45911" w:themeColor="accent2" w:themeShade="BF"/>
+          <w:sz w:val="20"/>
+          <w:szCs w:val="20"/>
+        </w:rPr>
+        <w:tab/>
+      </w:r>
+      <w:r>
+        <w:rPr>
+          <w:rFonts w:ascii="Arial" w:hAnsi="Arial" w:cs="Arial"/>
+          <w:color w:val="C45911" w:themeColor="accent2" w:themeShade="BF"/>
+          <w:sz w:val="20"/>
+          <w:szCs w:val="20"/>
+        </w:rPr>
+        <w:tab/>
+        <w:t>&lt;data path="data"/&gt;</w:t>
+      </w:r>
+    </w:p>
+    <w:p>
+      <w:pPr>
+        <w:autoSpaceDE w:val="0"/>
+        <w:autoSpaceDN w:val="0"/>
+        <w:adjustRightInd w:val="0"/>
+        <w:rPr>
+          <w:rFonts w:ascii="Arial" w:hAnsi="Arial" w:cs="Arial"/>
+          <w:color w:val="C45911" w:themeColor="accent2" w:themeShade="BF"/>
+          <w:sz w:val="20"/>
+          <w:szCs w:val="20"/>
+        </w:rPr>
+      </w:pPr>
+      <w:r>
+        <w:rPr>
+          <w:rFonts w:ascii="Arial" w:hAnsi="Arial" w:cs="Arial"/>
+          <w:color w:val="C45911" w:themeColor="accent2" w:themeShade="BF"/>
+          <w:sz w:val="20"/>
+          <w:szCs w:val="20"/>
+        </w:rPr>
+        <w:tab/>
+      </w:r>
+      <w:r>
+        <w:rPr>
+          <w:rFonts w:ascii="Arial" w:hAnsi="Arial" w:cs="Arial"/>
+          <w:color w:val="C45911" w:themeColor="accent2" w:themeShade="BF"/>
+          <w:sz w:val="20"/>
+          <w:szCs w:val="20"/>
+        </w:rPr>
+        <w:tab/>
+      </w:r>
+      <w:r>
+        <w:rPr>
+          <w:rFonts w:ascii="Arial" w:hAnsi="Arial" w:cs="Arial"/>
+          <w:color w:val="C45911" w:themeColor="accent2" w:themeShade="BF"/>
+          <w:sz w:val="20"/>
+          <w:szCs w:val="20"/>
+        </w:rPr>
+        <w:tab/>
+        <w:t>&lt;index path="index"/&gt;</w:t>
+      </w:r>
+    </w:p>
+    <w:p>
+      <w:pPr>
+        <w:autoSpaceDE w:val="0"/>
+        <w:autoSpaceDN w:val="0"/>
+        <w:adjustRightInd w:val="0"/>
+        <w:rPr>
+          <w:rFonts w:ascii="Arial" w:hAnsi="Arial" w:cs="Arial"/>
+          <w:color w:val="C45911" w:themeColor="accent2" w:themeShade="BF"/>
+          <w:sz w:val="20"/>
+          <w:szCs w:val="20"/>
+        </w:rPr>
+      </w:pPr>
+      <w:r>
+        <w:rPr>
+          <w:rFonts w:ascii="Arial" w:hAnsi="Arial" w:cs="Arial"/>
+          <w:color w:val="C45911" w:themeColor="accent2" w:themeShade="BF"/>
+          <w:sz w:val="20"/>
+          <w:szCs w:val="20"/>
+        </w:rPr>
+        <w:tab/>
+      </w:r>
+      <w:r>
+        <w:rPr>
+          <w:rFonts w:ascii="Arial" w:hAnsi="Arial" w:cs="Arial"/>
+          <w:color w:val="C45911" w:themeColor="accent2" w:themeShade="BF"/>
+          <w:sz w:val="20"/>
+          <w:szCs w:val="20"/>
+        </w:rPr>
+        <w:tab/>
+        <w:t>&lt;/file-store&gt;</w:t>
+      </w:r>
+    </w:p>
+    <w:p>
+      <w:pPr>
+        <w:autoSpaceDE w:val="0"/>
+        <w:autoSpaceDN w:val="0"/>
+        <w:adjustRightInd w:val="0"/>
+        <w:rPr>
+          <w:rFonts w:ascii="Arial" w:hAnsi="Arial" w:cs="Arial"/>
+          <w:color w:val="C45911" w:themeColor="accent2" w:themeShade="BF"/>
+          <w:sz w:val="20"/>
+          <w:szCs w:val="20"/>
+        </w:rPr>
+      </w:pPr>
+      <w:r>
+        <w:rPr>
+          <w:rFonts w:ascii="Arial" w:hAnsi="Arial" w:cs="Arial"/>
+          <w:color w:val="C45911" w:themeColor="accent2" w:themeShade="BF"/>
+          <w:sz w:val="20"/>
+          <w:szCs w:val="20"/>
+        </w:rPr>
+        <w:tab/>
+        <w:t>&lt;/persistence&gt;</w:t>
+      </w:r>
+    </w:p>
+    <w:p>
+      <w:pPr>
+        <w:autoSpaceDE w:val="0"/>
+        <w:autoSpaceDN w:val="0"/>
+        <w:adjustRightInd w:val="0"/>
+        <w:rPr>
+          <w:rFonts w:ascii="Arial" w:hAnsi="Arial" w:cs="Arial"/>
+          <w:color w:val="C45911" w:themeColor="accent2" w:themeShade="BF"/>
+          <w:sz w:val="20"/>
+          <w:szCs w:val="20"/>
+        </w:rPr>
+      </w:pPr>
+      <w:r>
+        <w:rPr>
+          <w:rFonts w:ascii="Arial" w:hAnsi="Arial" w:cs="Arial"/>
+          <w:color w:val="C45911" w:themeColor="accent2" w:themeShade="BF"/>
+          <w:sz w:val="20"/>
+          <w:szCs w:val="20"/>
+        </w:rPr>
+        <w:t>&lt;/distributed-cache&gt;</w:t>
+      </w:r>
+    </w:p>
+    <w:p>
+      <w:pPr>
+        <w:autoSpaceDE w:val="0"/>
+        <w:autoSpaceDN w:val="0"/>
+        <w:adjustRightInd w:val="0"/>
+        <w:rPr>
+          <w:rFonts w:ascii="Arial" w:hAnsi="Arial" w:cs="Arial"/>
+          <w:color w:val="000000" w:themeColor="text1"/>
+        </w:rPr>
+      </w:pPr>
+    </w:p>
+    <w:p>
+      <w:pPr>
+        <w:autoSpaceDE w:val="0"/>
+        <w:autoSpaceDN w:val="0"/>
+        <w:adjustRightInd w:val="0"/>
+        <w:rPr>
+          <w:rFonts w:ascii="Arial" w:hAnsi="Arial" w:cs="Arial"/>
+          <w:color w:val="000000" w:themeColor="text1"/>
+        </w:rPr>
+      </w:pPr>
+    </w:p>
+    <w:p>
+      <w:pPr>
+        <w:autoSpaceDE w:val="0"/>
+        <w:autoSpaceDN w:val="0"/>
+        <w:adjustRightInd w:val="0"/>
+        <w:rPr>
+          <w:rFonts w:ascii="Arial" w:hAnsi="Arial" w:cs="Arial"/>
+          <w:color w:val="000000" w:themeColor="text1"/>
+        </w:rPr>
+      </w:pPr>
+      <w:proofErr w:type="gramStart"/>
+      <w:r>
+        <w:rPr>
+          <w:rFonts w:ascii="Arial" w:hAnsi="Arial" w:cs="Arial"/>
+          <w:color w:val="000000" w:themeColor="text1"/>
+        </w:rPr>
+        <w:t>JSON :</w:t>
+      </w:r>
+      <w:proofErr w:type="gramEnd"/>
+      <w:r>
+        <w:rPr>
+          <w:rFonts w:ascii="Arial" w:hAnsi="Arial" w:cs="Arial"/>
+          <w:color w:val="000000" w:themeColor="text1"/>
+        </w:rPr>
+        <w:t xml:space="preserve"> </w:t>
+      </w:r>
+    </w:p>
+    <w:p>
+      <w:pPr>
+        <w:autoSpaceDE w:val="0"/>
+        <w:autoSpaceDN w:val="0"/>
+        <w:adjustRightInd w:val="0"/>
+        <w:rPr>
+          <w:rFonts w:ascii="Arial" w:hAnsi="Arial" w:cs="Arial"/>
+          <w:color w:val="000000" w:themeColor="text1"/>
+        </w:rPr>
+      </w:pPr>
+    </w:p>
+    <w:p>
+      <w:pPr>
+        <w:autoSpaceDE w:val="0"/>
+        <w:autoSpaceDN w:val="0"/>
+        <w:adjustRightInd w:val="0"/>
+        <w:rPr>
+          <w:rFonts w:ascii="Arial" w:hAnsi="Arial" w:cs="Arial"/>
+          <w:color w:val="C45911" w:themeColor="accent2" w:themeShade="BF"/>
+          <w:sz w:val="20"/>
+          <w:szCs w:val="20"/>
+        </w:rPr>
+      </w:pPr>
+      <w:r>
+        <w:rPr>
+          <w:rFonts w:ascii="Arial" w:hAnsi="Arial" w:cs="Arial"/>
+          <w:color w:val="C45911" w:themeColor="accent2" w:themeShade="BF"/>
+          <w:sz w:val="20"/>
+          <w:szCs w:val="20"/>
+        </w:rPr>
+        <w:t>{</w:t>
+      </w:r>
+    </w:p>
+    <w:p>
+      <w:pPr>
+        <w:autoSpaceDE w:val="0"/>
+        <w:autoSpaceDN w:val="0"/>
+        <w:adjustRightInd w:val="0"/>
+        <w:rPr>
+          <w:rFonts w:ascii="Arial" w:hAnsi="Arial" w:cs="Arial"/>
+          <w:color w:val="C45911" w:themeColor="accent2" w:themeShade="BF"/>
+          <w:sz w:val="20"/>
+          <w:szCs w:val="20"/>
+        </w:rPr>
+      </w:pPr>
+      <w:r>
+        <w:rPr>
+          <w:rFonts w:ascii="Arial" w:hAnsi="Arial" w:cs="Arial"/>
+          <w:color w:val="C45911" w:themeColor="accent2" w:themeShade="BF"/>
+          <w:sz w:val="20"/>
+          <w:szCs w:val="20"/>
+        </w:rPr>
+        <w:t xml:space="preserve">  "</w:t>
+      </w:r>
+      <w:proofErr w:type="gramStart"/>
+      <w:r>
+        <w:rPr>
+          <w:rFonts w:ascii="Arial" w:hAnsi="Arial" w:cs="Arial"/>
+          <w:color w:val="C45911" w:themeColor="accent2" w:themeShade="BF"/>
+          <w:sz w:val="20"/>
+          <w:szCs w:val="20"/>
+        </w:rPr>
+        <w:t>distributed</w:t>
+      </w:r>
+      <w:proofErr w:type="gramEnd"/>
+      <w:r>
+        <w:rPr>
+          <w:rFonts w:ascii="Arial" w:hAnsi="Arial" w:cs="Arial"/>
+          <w:color w:val="C45911" w:themeColor="accent2" w:themeShade="BF"/>
+          <w:sz w:val="20"/>
+          <w:szCs w:val="20"/>
+        </w:rPr>
+        <w:t>-cache": {</w:t>
+      </w:r>
+    </w:p>
+    <w:p>
+      <w:pPr>
+        <w:autoSpaceDE w:val="0"/>
+        <w:autoSpaceDN w:val="0"/>
+        <w:adjustRightInd w:val="0"/>
+        <w:rPr>
+          <w:rFonts w:ascii="Arial" w:hAnsi="Arial" w:cs="Arial"/>
+          <w:color w:val="C45911" w:themeColor="accent2" w:themeShade="BF"/>
+          <w:sz w:val="20"/>
+          <w:szCs w:val="20"/>
+        </w:rPr>
+      </w:pPr>
+      <w:r>
+        <w:rPr>
+          <w:rFonts w:ascii="Arial" w:hAnsi="Arial" w:cs="Arial"/>
+          <w:color w:val="C45911" w:themeColor="accent2" w:themeShade="BF"/>
+          <w:sz w:val="20"/>
+          <w:szCs w:val="20"/>
+        </w:rPr>
+        <w:t xml:space="preserve">    "owners": "2",</w:t>
+      </w:r>
+    </w:p>
+    <w:p>
+      <w:pPr>
+        <w:autoSpaceDE w:val="0"/>
+        <w:autoSpaceDN w:val="0"/>
+        <w:adjustRightInd w:val="0"/>
+        <w:rPr>
+          <w:rFonts w:ascii="Arial" w:hAnsi="Arial" w:cs="Arial"/>
+          <w:color w:val="C45911" w:themeColor="accent2" w:themeShade="BF"/>
+          <w:sz w:val="20"/>
+          <w:szCs w:val="20"/>
+        </w:rPr>
+      </w:pPr>
+      <w:r>
+        <w:rPr>
+          <w:rFonts w:ascii="Arial" w:hAnsi="Arial" w:cs="Arial"/>
+          <w:color w:val="C45911" w:themeColor="accent2" w:themeShade="BF"/>
+          <w:sz w:val="20"/>
+          <w:szCs w:val="20"/>
+        </w:rPr>
+        <w:t xml:space="preserve">    "mode": "ASYNC",</w:t>
+      </w:r>
+    </w:p>
+    <w:p>
+      <w:pPr>
+        <w:autoSpaceDE w:val="0"/>
+        <w:autoSpaceDN w:val="0"/>
+        <w:adjustRightInd w:val="0"/>
+        <w:rPr>
+          <w:rFonts w:ascii="Arial" w:hAnsi="Arial" w:cs="Arial"/>
+          <w:color w:val="C45911" w:themeColor="accent2" w:themeShade="BF"/>
+          <w:sz w:val="20"/>
+          <w:szCs w:val="20"/>
+        </w:rPr>
+      </w:pPr>
+      <w:r>
+        <w:rPr>
+          <w:rFonts w:ascii="Arial" w:hAnsi="Arial" w:cs="Arial"/>
+          <w:color w:val="C45911" w:themeColor="accent2" w:themeShade="BF"/>
+          <w:sz w:val="20"/>
+          <w:szCs w:val="20"/>
+        </w:rPr>
+        <w:t xml:space="preserve">    "statistics": true,</w:t>
+      </w:r>
+    </w:p>
+    <w:p>
+      <w:pPr>
+        <w:autoSpaceDE w:val="0"/>
+        <w:autoSpaceDN w:val="0"/>
+        <w:adjustRightInd w:val="0"/>
+        <w:rPr>
+          <w:rFonts w:ascii="Arial" w:hAnsi="Arial" w:cs="Arial"/>
+          <w:color w:val="C45911" w:themeColor="accent2" w:themeShade="BF"/>
+          <w:sz w:val="20"/>
+          <w:szCs w:val="20"/>
+        </w:rPr>
+      </w:pPr>
+      <w:r>
+        <w:rPr>
+          <w:rFonts w:ascii="Arial" w:hAnsi="Arial" w:cs="Arial"/>
+          <w:color w:val="C45911" w:themeColor="accent2" w:themeShade="BF"/>
+          <w:sz w:val="20"/>
+          <w:szCs w:val="20"/>
+        </w:rPr>
+        <w:t xml:space="preserve">    "encoding": {</w:t>
+      </w:r>
+    </w:p>
+    <w:p>
+      <w:pPr>
+        <w:autoSpaceDE w:val="0"/>
+        <w:autoSpaceDN w:val="0"/>
+        <w:adjustRightInd w:val="0"/>
+        <w:rPr>
+          <w:rFonts w:ascii="Arial" w:hAnsi="Arial" w:cs="Arial"/>
+          <w:color w:val="C45911" w:themeColor="accent2" w:themeShade="BF"/>
+          <w:sz w:val="20"/>
+          <w:szCs w:val="20"/>
+        </w:rPr>
+      </w:pPr>
+      <w:r>
+        <w:rPr>
+          <w:rFonts w:ascii="Arial" w:hAnsi="Arial" w:cs="Arial"/>
+          <w:color w:val="C45911" w:themeColor="accent2" w:themeShade="BF"/>
+          <w:sz w:val="20"/>
+          <w:szCs w:val="20"/>
+        </w:rPr>
+        <w:t xml:space="preserve">      "</w:t>
+      </w:r>
+      <w:proofErr w:type="gramStart"/>
+      <w:r>
+        <w:rPr>
+          <w:rFonts w:ascii="Arial" w:hAnsi="Arial" w:cs="Arial"/>
+          <w:color w:val="C45911" w:themeColor="accent2" w:themeShade="BF"/>
+          <w:sz w:val="20"/>
+          <w:szCs w:val="20"/>
+        </w:rPr>
+        <w:t>media</w:t>
+      </w:r>
+      <w:proofErr w:type="gramEnd"/>
+      <w:r>
+        <w:rPr>
+          <w:rFonts w:ascii="Arial" w:hAnsi="Arial" w:cs="Arial"/>
+          <w:color w:val="C45911" w:themeColor="accent2" w:themeShade="BF"/>
+          <w:sz w:val="20"/>
+          <w:szCs w:val="20"/>
+        </w:rPr>
+        <w:t>-type": "application/x-</w:t>
+      </w:r>
+      <w:proofErr w:type="spellStart"/>
+      <w:r>
+        <w:rPr>
+          <w:rFonts w:ascii="Arial" w:hAnsi="Arial" w:cs="Arial"/>
+          <w:color w:val="C45911" w:themeColor="accent2" w:themeShade="BF"/>
+          <w:sz w:val="20"/>
+          <w:szCs w:val="20"/>
+        </w:rPr>
+        <w:t>protostream</w:t>
+      </w:r>
+      <w:proofErr w:type="spellEnd"/>
+      <w:r>
+        <w:rPr>
+          <w:rFonts w:ascii="Arial" w:hAnsi="Arial" w:cs="Arial"/>
+          <w:color w:val="C45911" w:themeColor="accent2" w:themeShade="BF"/>
+          <w:sz w:val="20"/>
+          <w:szCs w:val="20"/>
+        </w:rPr>
+        <w:t>"</w:t>
+      </w:r>
+    </w:p>
+    <w:p>
+      <w:pPr>
+        <w:autoSpaceDE w:val="0"/>
+        <w:autoSpaceDN w:val="0"/>
+        <w:adjustRightInd w:val="0"/>
+        <w:rPr>
+          <w:rFonts w:ascii="Arial" w:hAnsi="Arial" w:cs="Arial"/>
+          <w:color w:val="C45911" w:themeColor="accent2" w:themeShade="BF"/>
+          <w:sz w:val="20"/>
+          <w:szCs w:val="20"/>
+        </w:rPr>
+      </w:pPr>
+      <w:r>
+        <w:rPr>
+          <w:rFonts w:ascii="Arial" w:hAnsi="Arial" w:cs="Arial"/>
+          <w:color w:val="C45911" w:themeColor="accent2" w:themeShade="BF"/>
+          <w:sz w:val="20"/>
+          <w:szCs w:val="20"/>
+        </w:rPr>
+        <w:t xml:space="preserve">    },</w:t>
+      </w:r>
+    </w:p>
+    <w:p>
+      <w:pPr>
+        <w:autoSpaceDE w:val="0"/>
+        <w:autoSpaceDN w:val="0"/>
+        <w:adjustRightInd w:val="0"/>
+        <w:rPr>
+          <w:rFonts w:ascii="Arial" w:hAnsi="Arial" w:cs="Arial"/>
+          <w:color w:val="C45911" w:themeColor="accent2" w:themeShade="BF"/>
+          <w:sz w:val="20"/>
+          <w:szCs w:val="20"/>
+        </w:rPr>
+      </w:pPr>
+      <w:r>
+        <w:rPr>
+          <w:rFonts w:ascii="Arial" w:hAnsi="Arial" w:cs="Arial"/>
+          <w:color w:val="C45911" w:themeColor="accent2" w:themeShade="BF"/>
+          <w:sz w:val="20"/>
+          <w:szCs w:val="20"/>
+        </w:rPr>
+        <w:t xml:space="preserve">    "locking": {</w:t>
+      </w:r>
+    </w:p>
+    <w:p>
+      <w:pPr>
+        <w:autoSpaceDE w:val="0"/>
+        <w:autoSpaceDN w:val="0"/>
+        <w:adjustRightInd w:val="0"/>
+        <w:rPr>
+          <w:rFonts w:ascii="Arial" w:hAnsi="Arial" w:cs="Arial"/>
+          <w:color w:val="C45911" w:themeColor="accent2" w:themeShade="BF"/>
+          <w:sz w:val="20"/>
+          <w:szCs w:val="20"/>
+        </w:rPr>
+      </w:pPr>
+      <w:r>
+        <w:rPr>
+          <w:rFonts w:ascii="Arial" w:hAnsi="Arial" w:cs="Arial"/>
+          <w:color w:val="C45911" w:themeColor="accent2" w:themeShade="BF"/>
+          <w:sz w:val="20"/>
+          <w:szCs w:val="20"/>
+        </w:rPr>
+        <w:t xml:space="preserve">      "</w:t>
+      </w:r>
+      <w:proofErr w:type="gramStart"/>
+      <w:r>
+        <w:rPr>
+          <w:rFonts w:ascii="Arial" w:hAnsi="Arial" w:cs="Arial"/>
+          <w:color w:val="C45911" w:themeColor="accent2" w:themeShade="BF"/>
+          <w:sz w:val="20"/>
+          <w:szCs w:val="20"/>
+        </w:rPr>
+        <w:t>concurrency</w:t>
+      </w:r>
+      <w:proofErr w:type="gramEnd"/>
+      <w:r>
+        <w:rPr>
+          <w:rFonts w:ascii="Arial" w:hAnsi="Arial" w:cs="Arial"/>
+          <w:color w:val="C45911" w:themeColor="accent2" w:themeShade="BF"/>
+          <w:sz w:val="20"/>
+          <w:szCs w:val="20"/>
+        </w:rPr>
+        <w:t>-level": "32",</w:t>
+      </w:r>
+    </w:p>
+    <w:p>
+      <w:pPr>
+        <w:autoSpaceDE w:val="0"/>
+        <w:autoSpaceDN w:val="0"/>
+        <w:adjustRightInd w:val="0"/>
+        <w:rPr>
+          <w:rFonts w:ascii="Arial" w:hAnsi="Arial" w:cs="Arial"/>
+          <w:color w:val="C45911" w:themeColor="accent2" w:themeShade="BF"/>
+          <w:sz w:val="20"/>
+          <w:szCs w:val="20"/>
+        </w:rPr>
+      </w:pPr>
+      <w:r>
+        <w:rPr>
+          <w:rFonts w:ascii="Arial" w:hAnsi="Arial" w:cs="Arial"/>
+          <w:color w:val="C45911" w:themeColor="accent2" w:themeShade="BF"/>
+          <w:sz w:val="20"/>
+          <w:szCs w:val="20"/>
+        </w:rPr>
+        <w:lastRenderedPageBreak/>
+        <w:t xml:space="preserve">      "</w:t>
+      </w:r>
+      <w:proofErr w:type="gramStart"/>
+      <w:r>
+        <w:rPr>
+          <w:rFonts w:ascii="Arial" w:hAnsi="Arial" w:cs="Arial"/>
+          <w:color w:val="C45911" w:themeColor="accent2" w:themeShade="BF"/>
+          <w:sz w:val="20"/>
+          <w:szCs w:val="20"/>
+        </w:rPr>
+        <w:t>acquire</w:t>
+      </w:r>
+      <w:proofErr w:type="gramEnd"/>
+      <w:r>
+        <w:rPr>
+          <w:rFonts w:ascii="Arial" w:hAnsi="Arial" w:cs="Arial"/>
+          <w:color w:val="C45911" w:themeColor="accent2" w:themeShade="BF"/>
+          <w:sz w:val="20"/>
+          <w:szCs w:val="20"/>
+        </w:rPr>
+        <w:t>-timeout": "10"</w:t>
+      </w:r>
+    </w:p>
+    <w:p>
+      <w:pPr>
+        <w:autoSpaceDE w:val="0"/>
+        <w:autoSpaceDN w:val="0"/>
+        <w:adjustRightInd w:val="0"/>
+        <w:rPr>
+          <w:rFonts w:ascii="Arial" w:hAnsi="Arial" w:cs="Arial"/>
+          <w:color w:val="C45911" w:themeColor="accent2" w:themeShade="BF"/>
+          <w:sz w:val="20"/>
+          <w:szCs w:val="20"/>
+        </w:rPr>
+      </w:pPr>
+      <w:r>
+        <w:rPr>
+          <w:rFonts w:ascii="Arial" w:hAnsi="Arial" w:cs="Arial"/>
+          <w:color w:val="C45911" w:themeColor="accent2" w:themeShade="BF"/>
+          <w:sz w:val="20"/>
+          <w:szCs w:val="20"/>
+        </w:rPr>
+        <w:t xml:space="preserve">    },</w:t>
+      </w:r>
+    </w:p>
+    <w:p>
+      <w:pPr>
+        <w:autoSpaceDE w:val="0"/>
+        <w:autoSpaceDN w:val="0"/>
+        <w:adjustRightInd w:val="0"/>
+        <w:rPr>
+          <w:rFonts w:ascii="Arial" w:hAnsi="Arial" w:cs="Arial"/>
+          <w:color w:val="C45911" w:themeColor="accent2" w:themeShade="BF"/>
+          <w:sz w:val="20"/>
+          <w:szCs w:val="20"/>
+        </w:rPr>
+      </w:pPr>
+      <w:r>
+        <w:rPr>
+          <w:rFonts w:ascii="Arial" w:hAnsi="Arial" w:cs="Arial"/>
+          <w:color w:val="C45911" w:themeColor="accent2" w:themeShade="BF"/>
+          <w:sz w:val="20"/>
+          <w:szCs w:val="20"/>
+        </w:rPr>
+        <w:t xml:space="preserve">    "memory": {</w:t>
+      </w:r>
+    </w:p>
+    <w:p>
+      <w:pPr>
+        <w:autoSpaceDE w:val="0"/>
+        <w:autoSpaceDN w:val="0"/>
+        <w:adjustRightInd w:val="0"/>
+        <w:rPr>
+          <w:rFonts w:ascii="Arial" w:hAnsi="Arial" w:cs="Arial"/>
+          <w:color w:val="C45911" w:themeColor="accent2" w:themeShade="BF"/>
+          <w:sz w:val="20"/>
+          <w:szCs w:val="20"/>
+        </w:rPr>
+      </w:pPr>
+      <w:r>
+        <w:rPr>
+          <w:rFonts w:ascii="Arial" w:hAnsi="Arial" w:cs="Arial"/>
+          <w:color w:val="C45911" w:themeColor="accent2" w:themeShade="BF"/>
+          <w:sz w:val="20"/>
+          <w:szCs w:val="20"/>
+        </w:rPr>
+        <w:t xml:space="preserve">      "</w:t>
+      </w:r>
+      <w:proofErr w:type="gramStart"/>
+      <w:r>
+        <w:rPr>
+          <w:rFonts w:ascii="Arial" w:hAnsi="Arial" w:cs="Arial"/>
+          <w:color w:val="C45911" w:themeColor="accent2" w:themeShade="BF"/>
+          <w:sz w:val="20"/>
+          <w:szCs w:val="20"/>
+        </w:rPr>
+        <w:t>max</w:t>
+      </w:r>
+      <w:proofErr w:type="gramEnd"/>
+      <w:r>
+        <w:rPr>
+          <w:rFonts w:ascii="Arial" w:hAnsi="Arial" w:cs="Arial"/>
+          <w:color w:val="C45911" w:themeColor="accent2" w:themeShade="BF"/>
+          <w:sz w:val="20"/>
+          <w:szCs w:val="20"/>
+        </w:rPr>
+        <w:t>-size": "1024MB",</w:t>
+      </w:r>
+    </w:p>
+    <w:p>
+      <w:pPr>
+        <w:autoSpaceDE w:val="0"/>
+        <w:autoSpaceDN w:val="0"/>
+        <w:adjustRightInd w:val="0"/>
+        <w:rPr>
+          <w:rFonts w:ascii="Arial" w:hAnsi="Arial" w:cs="Arial"/>
+          <w:color w:val="C45911" w:themeColor="accent2" w:themeShade="BF"/>
+          <w:sz w:val="20"/>
+          <w:szCs w:val="20"/>
+        </w:rPr>
+      </w:pPr>
+      <w:r>
+        <w:rPr>
+          <w:rFonts w:ascii="Arial" w:hAnsi="Arial" w:cs="Arial"/>
+          <w:color w:val="C45911" w:themeColor="accent2" w:themeShade="BF"/>
+          <w:sz w:val="20"/>
+          <w:szCs w:val="20"/>
+        </w:rPr>
+        <w:t xml:space="preserve">      "</w:t>
+      </w:r>
+      <w:proofErr w:type="gramStart"/>
+      <w:r>
+        <w:rPr>
+          <w:rFonts w:ascii="Arial" w:hAnsi="Arial" w:cs="Arial"/>
+          <w:color w:val="C45911" w:themeColor="accent2" w:themeShade="BF"/>
+          <w:sz w:val="20"/>
+          <w:szCs w:val="20"/>
+        </w:rPr>
+        <w:t>when</w:t>
+      </w:r>
+      <w:proofErr w:type="gramEnd"/>
+      <w:r>
+        <w:rPr>
+          <w:rFonts w:ascii="Arial" w:hAnsi="Arial" w:cs="Arial"/>
+          <w:color w:val="C45911" w:themeColor="accent2" w:themeShade="BF"/>
+          <w:sz w:val="20"/>
+          <w:szCs w:val="20"/>
+        </w:rPr>
+        <w:t>-full": "REMOVE"</w:t>
+      </w:r>
+    </w:p>
+    <w:p>
+      <w:pPr>
+        <w:autoSpaceDE w:val="0"/>
+        <w:autoSpaceDN w:val="0"/>
+        <w:adjustRightInd w:val="0"/>
+        <w:rPr>
+          <w:rFonts w:ascii="Arial" w:hAnsi="Arial" w:cs="Arial"/>
+          <w:color w:val="C45911" w:themeColor="accent2" w:themeShade="BF"/>
+          <w:sz w:val="20"/>
+          <w:szCs w:val="20"/>
+        </w:rPr>
+      </w:pPr>
+      <w:r>
+        <w:rPr>
+          <w:rFonts w:ascii="Arial" w:hAnsi="Arial" w:cs="Arial"/>
+          <w:color w:val="C45911" w:themeColor="accent2" w:themeShade="BF"/>
+          <w:sz w:val="20"/>
+          <w:szCs w:val="20"/>
+        </w:rPr>
+        <w:t xml:space="preserve">    },</w:t>
+      </w:r>
+    </w:p>
+    <w:p>
+      <w:pPr>
+        <w:autoSpaceDE w:val="0"/>
+        <w:autoSpaceDN w:val="0"/>
+        <w:adjustRightInd w:val="0"/>
+        <w:rPr>
+          <w:rFonts w:ascii="Arial" w:hAnsi="Arial" w:cs="Arial"/>
+          <w:color w:val="C45911" w:themeColor="accent2" w:themeShade="BF"/>
+          <w:sz w:val="20"/>
+          <w:szCs w:val="20"/>
+        </w:rPr>
+      </w:pPr>
+      <w:r>
+        <w:rPr>
+          <w:rFonts w:ascii="Arial" w:hAnsi="Arial" w:cs="Arial"/>
+          <w:color w:val="C45911" w:themeColor="accent2" w:themeShade="BF"/>
+          <w:sz w:val="20"/>
+          <w:szCs w:val="20"/>
+        </w:rPr>
+        <w:t xml:space="preserve">    "persistence": {</w:t>
+      </w:r>
+    </w:p>
+    <w:p>
+      <w:pPr>
+        <w:autoSpaceDE w:val="0"/>
+        <w:autoSpaceDN w:val="0"/>
+        <w:adjustRightInd w:val="0"/>
+        <w:rPr>
+          <w:rFonts w:ascii="Arial" w:hAnsi="Arial" w:cs="Arial"/>
+          <w:color w:val="C45911" w:themeColor="accent2" w:themeShade="BF"/>
+          <w:sz w:val="20"/>
+          <w:szCs w:val="20"/>
+        </w:rPr>
+      </w:pPr>
+      <w:r>
+        <w:rPr>
+          <w:rFonts w:ascii="Arial" w:hAnsi="Arial" w:cs="Arial"/>
+          <w:color w:val="C45911" w:themeColor="accent2" w:themeShade="BF"/>
+          <w:sz w:val="20"/>
+          <w:szCs w:val="20"/>
+        </w:rPr>
+        <w:t xml:space="preserve">      "passivation": false,</w:t>
+      </w:r>
+    </w:p>
+    <w:p>
+      <w:pPr>
+        <w:autoSpaceDE w:val="0"/>
+        <w:autoSpaceDN w:val="0"/>
+        <w:adjustRightInd w:val="0"/>
+        <w:rPr>
+          <w:rFonts w:ascii="Arial" w:hAnsi="Arial" w:cs="Arial"/>
+          <w:color w:val="C45911" w:themeColor="accent2" w:themeShade="BF"/>
+          <w:sz w:val="20"/>
+          <w:szCs w:val="20"/>
+        </w:rPr>
+      </w:pPr>
+      <w:r>
+        <w:rPr>
+          <w:rFonts w:ascii="Arial" w:hAnsi="Arial" w:cs="Arial"/>
+          <w:color w:val="C45911" w:themeColor="accent2" w:themeShade="BF"/>
+          <w:sz w:val="20"/>
+          <w:szCs w:val="20"/>
+        </w:rPr>
+        <w:t xml:space="preserve">      "</w:t>
+      </w:r>
+      <w:proofErr w:type="gramStart"/>
+      <w:r>
+        <w:rPr>
+          <w:rFonts w:ascii="Arial" w:hAnsi="Arial" w:cs="Arial"/>
+          <w:color w:val="C45911" w:themeColor="accent2" w:themeShade="BF"/>
+          <w:sz w:val="20"/>
+          <w:szCs w:val="20"/>
+        </w:rPr>
+        <w:t>availability</w:t>
+      </w:r>
+      <w:proofErr w:type="gramEnd"/>
+      <w:r>
+        <w:rPr>
+          <w:rFonts w:ascii="Arial" w:hAnsi="Arial" w:cs="Arial"/>
+          <w:color w:val="C45911" w:themeColor="accent2" w:themeShade="BF"/>
+          <w:sz w:val="20"/>
+          <w:szCs w:val="20"/>
+        </w:rPr>
+        <w:t>-interval": "1000",</w:t>
+      </w:r>
+    </w:p>
+    <w:p>
+      <w:pPr>
+        <w:autoSpaceDE w:val="0"/>
+        <w:autoSpaceDN w:val="0"/>
+        <w:adjustRightInd w:val="0"/>
+        <w:rPr>
+          <w:rFonts w:ascii="Arial" w:hAnsi="Arial" w:cs="Arial"/>
+          <w:color w:val="C45911" w:themeColor="accent2" w:themeShade="BF"/>
+          <w:sz w:val="20"/>
+          <w:szCs w:val="20"/>
+        </w:rPr>
+      </w:pPr>
+      <w:r>
+        <w:rPr>
+          <w:rFonts w:ascii="Arial" w:hAnsi="Arial" w:cs="Arial"/>
+          <w:color w:val="C45911" w:themeColor="accent2" w:themeShade="BF"/>
+          <w:sz w:val="20"/>
+          <w:szCs w:val="20"/>
+        </w:rPr>
+        <w:t xml:space="preserve">      "</w:t>
+      </w:r>
+      <w:proofErr w:type="gramStart"/>
+      <w:r>
+        <w:rPr>
+          <w:rFonts w:ascii="Arial" w:hAnsi="Arial" w:cs="Arial"/>
+          <w:color w:val="C45911" w:themeColor="accent2" w:themeShade="BF"/>
+          <w:sz w:val="20"/>
+          <w:szCs w:val="20"/>
+        </w:rPr>
+        <w:t>connection</w:t>
+      </w:r>
+      <w:proofErr w:type="gramEnd"/>
+      <w:r>
+        <w:rPr>
+          <w:rFonts w:ascii="Arial" w:hAnsi="Arial" w:cs="Arial"/>
+          <w:color w:val="C45911" w:themeColor="accent2" w:themeShade="BF"/>
+          <w:sz w:val="20"/>
+          <w:szCs w:val="20"/>
+        </w:rPr>
+        <w:t>-attempts": "10",</w:t>
+      </w:r>
+    </w:p>
+    <w:p>
+      <w:pPr>
+        <w:autoSpaceDE w:val="0"/>
+        <w:autoSpaceDN w:val="0"/>
+        <w:adjustRightInd w:val="0"/>
+        <w:rPr>
+          <w:rFonts w:ascii="Arial" w:hAnsi="Arial" w:cs="Arial"/>
+          <w:color w:val="C45911" w:themeColor="accent2" w:themeShade="BF"/>
+          <w:sz w:val="20"/>
+          <w:szCs w:val="20"/>
+        </w:rPr>
+      </w:pPr>
+      <w:r>
+        <w:rPr>
+          <w:rFonts w:ascii="Arial" w:hAnsi="Arial" w:cs="Arial"/>
+          <w:color w:val="C45911" w:themeColor="accent2" w:themeShade="BF"/>
+          <w:sz w:val="20"/>
+          <w:szCs w:val="20"/>
+        </w:rPr>
+        <w:t xml:space="preserve">      "</w:t>
+      </w:r>
+      <w:proofErr w:type="gramStart"/>
+      <w:r>
+        <w:rPr>
+          <w:rFonts w:ascii="Arial" w:hAnsi="Arial" w:cs="Arial"/>
+          <w:color w:val="C45911" w:themeColor="accent2" w:themeShade="BF"/>
+          <w:sz w:val="20"/>
+          <w:szCs w:val="20"/>
+        </w:rPr>
+        <w:t>connection</w:t>
+      </w:r>
+      <w:proofErr w:type="gramEnd"/>
+      <w:r>
+        <w:rPr>
+          <w:rFonts w:ascii="Arial" w:hAnsi="Arial" w:cs="Arial"/>
+          <w:color w:val="C45911" w:themeColor="accent2" w:themeShade="BF"/>
+          <w:sz w:val="20"/>
+          <w:szCs w:val="20"/>
+        </w:rPr>
+        <w:t>-interval": "50",</w:t>
+      </w:r>
+    </w:p>
+    <w:p>
+      <w:pPr>
+        <w:autoSpaceDE w:val="0"/>
+        <w:autoSpaceDN w:val="0"/>
+        <w:adjustRightInd w:val="0"/>
+        <w:rPr>
+          <w:rFonts w:ascii="Arial" w:hAnsi="Arial" w:cs="Arial"/>
+          <w:color w:val="C45911" w:themeColor="accent2" w:themeShade="BF"/>
+          <w:sz w:val="20"/>
+          <w:szCs w:val="20"/>
+        </w:rPr>
+      </w:pPr>
+      <w:r>
+        <w:rPr>
+          <w:rFonts w:ascii="Arial" w:hAnsi="Arial" w:cs="Arial"/>
+          <w:color w:val="C45911" w:themeColor="accent2" w:themeShade="BF"/>
+          <w:sz w:val="20"/>
+          <w:szCs w:val="20"/>
+        </w:rPr>
+        <w:t xml:space="preserve">      "</w:t>
+      </w:r>
+      <w:proofErr w:type="gramStart"/>
+      <w:r>
+        <w:rPr>
+          <w:rFonts w:ascii="Arial" w:hAnsi="Arial" w:cs="Arial"/>
+          <w:color w:val="C45911" w:themeColor="accent2" w:themeShade="BF"/>
+          <w:sz w:val="20"/>
+          <w:szCs w:val="20"/>
+        </w:rPr>
+        <w:t>file</w:t>
+      </w:r>
+      <w:proofErr w:type="gramEnd"/>
+      <w:r>
+        <w:rPr>
+          <w:rFonts w:ascii="Arial" w:hAnsi="Arial" w:cs="Arial"/>
+          <w:color w:val="C45911" w:themeColor="accent2" w:themeShade="BF"/>
+          <w:sz w:val="20"/>
+          <w:szCs w:val="20"/>
+        </w:rPr>
+        <w:t>-store": {</w:t>
+      </w:r>
+    </w:p>
+    <w:p>
+      <w:pPr>
+        <w:autoSpaceDE w:val="0"/>
+        <w:autoSpaceDN w:val="0"/>
+        <w:adjustRightInd w:val="0"/>
+        <w:rPr>
+          <w:rFonts w:ascii="Arial" w:hAnsi="Arial" w:cs="Arial"/>
+          <w:color w:val="C45911" w:themeColor="accent2" w:themeShade="BF"/>
+          <w:sz w:val="20"/>
+          <w:szCs w:val="20"/>
+        </w:rPr>
+      </w:pPr>
+      <w:r>
+        <w:rPr>
+          <w:rFonts w:ascii="Arial" w:hAnsi="Arial" w:cs="Arial"/>
+          <w:color w:val="C45911" w:themeColor="accent2" w:themeShade="BF"/>
+          <w:sz w:val="20"/>
+          <w:szCs w:val="20"/>
+        </w:rPr>
+        <w:t xml:space="preserve">        "data": {</w:t>
+      </w:r>
+    </w:p>
+    <w:p>
+      <w:pPr>
+        <w:autoSpaceDE w:val="0"/>
+        <w:autoSpaceDN w:val="0"/>
+        <w:adjustRightInd w:val="0"/>
+        <w:rPr>
+          <w:rFonts w:ascii="Arial" w:hAnsi="Arial" w:cs="Arial"/>
+          <w:color w:val="C45911" w:themeColor="accent2" w:themeShade="BF"/>
+          <w:sz w:val="20"/>
+          <w:szCs w:val="20"/>
+        </w:rPr>
+      </w:pPr>
+      <w:r>
+        <w:rPr>
+          <w:rFonts w:ascii="Arial" w:hAnsi="Arial" w:cs="Arial"/>
+          <w:color w:val="C45911" w:themeColor="accent2" w:themeShade="BF"/>
+          <w:sz w:val="20"/>
+          <w:szCs w:val="20"/>
+        </w:rPr>
+        <w:t xml:space="preserve">          "path": "data"</w:t>
+      </w:r>
+    </w:p>
+    <w:p>
+      <w:pPr>
+        <w:autoSpaceDE w:val="0"/>
+        <w:autoSpaceDN w:val="0"/>
+        <w:adjustRightInd w:val="0"/>
+        <w:rPr>
+          <w:rFonts w:ascii="Arial" w:hAnsi="Arial" w:cs="Arial"/>
+          <w:color w:val="C45911" w:themeColor="accent2" w:themeShade="BF"/>
+          <w:sz w:val="20"/>
+          <w:szCs w:val="20"/>
+        </w:rPr>
+      </w:pPr>
+      <w:r>
+        <w:rPr>
+          <w:rFonts w:ascii="Arial" w:hAnsi="Arial" w:cs="Arial"/>
+          <w:color w:val="C45911" w:themeColor="accent2" w:themeShade="BF"/>
+          <w:sz w:val="20"/>
+          <w:szCs w:val="20"/>
+        </w:rPr>
+        <w:t xml:space="preserve">        },</w:t>
+      </w:r>
+    </w:p>
+    <w:p>
+      <w:pPr>
+        <w:autoSpaceDE w:val="0"/>
+        <w:autoSpaceDN w:val="0"/>
+        <w:adjustRightInd w:val="0"/>
+        <w:rPr>
+          <w:rFonts w:ascii="Arial" w:hAnsi="Arial" w:cs="Arial"/>
+          <w:color w:val="C45911" w:themeColor="accent2" w:themeShade="BF"/>
+          <w:sz w:val="20"/>
+          <w:szCs w:val="20"/>
+        </w:rPr>
+      </w:pPr>
+      <w:r>
+        <w:rPr>
+          <w:rFonts w:ascii="Arial" w:hAnsi="Arial" w:cs="Arial"/>
+          <w:color w:val="C45911" w:themeColor="accent2" w:themeShade="BF"/>
+          <w:sz w:val="20"/>
+          <w:szCs w:val="20"/>
+        </w:rPr>
+        <w:t xml:space="preserve">        "index": {</w:t>
+      </w:r>
+    </w:p>
+    <w:p>
+      <w:pPr>
+        <w:autoSpaceDE w:val="0"/>
+        <w:autoSpaceDN w:val="0"/>
+        <w:adjustRightInd w:val="0"/>
+        <w:rPr>
+          <w:rFonts w:ascii="Arial" w:hAnsi="Arial" w:cs="Arial"/>
+          <w:color w:val="C45911" w:themeColor="accent2" w:themeShade="BF"/>
+          <w:sz w:val="20"/>
+          <w:szCs w:val="20"/>
+        </w:rPr>
+      </w:pPr>
+      <w:r>
+        <w:rPr>
+          <w:rFonts w:ascii="Arial" w:hAnsi="Arial" w:cs="Arial"/>
+          <w:color w:val="C45911" w:themeColor="accent2" w:themeShade="BF"/>
+          <w:sz w:val="20"/>
+          <w:szCs w:val="20"/>
+        </w:rPr>
+        <w:t xml:space="preserve">          "path": "index"</w:t>
+      </w:r>
+    </w:p>
+    <w:p>
+      <w:pPr>
+        <w:autoSpaceDE w:val="0"/>
+        <w:autoSpaceDN w:val="0"/>
+        <w:adjustRightInd w:val="0"/>
+        <w:rPr>
+          <w:rFonts w:ascii="Arial" w:hAnsi="Arial" w:cs="Arial"/>
+          <w:color w:val="C45911" w:themeColor="accent2" w:themeShade="BF"/>
+          <w:sz w:val="20"/>
+          <w:szCs w:val="20"/>
+        </w:rPr>
+      </w:pPr>
+      <w:r>
+        <w:rPr>
+          <w:rFonts w:ascii="Arial" w:hAnsi="Arial" w:cs="Arial"/>
+          <w:color w:val="C45911" w:themeColor="accent2" w:themeShade="BF"/>
+          <w:sz w:val="20"/>
+          <w:szCs w:val="20"/>
+        </w:rPr>
+        <w:t xml:space="preserve">        }</w:t>
+      </w:r>
+    </w:p>
+    <w:p>
+      <w:pPr>
+        <w:autoSpaceDE w:val="0"/>
+        <w:autoSpaceDN w:val="0"/>
+        <w:adjustRightInd w:val="0"/>
+        <w:rPr>
+          <w:rFonts w:ascii="Arial" w:hAnsi="Arial" w:cs="Arial"/>
+          <w:color w:val="C45911" w:themeColor="accent2" w:themeShade="BF"/>
+          <w:sz w:val="20"/>
+          <w:szCs w:val="20"/>
+        </w:rPr>
+      </w:pPr>
+      <w:r>
+        <w:rPr>
+          <w:rFonts w:ascii="Arial" w:hAnsi="Arial" w:cs="Arial"/>
+          <w:color w:val="C45911" w:themeColor="accent2" w:themeShade="BF"/>
+          <w:sz w:val="20"/>
+          <w:szCs w:val="20"/>
+        </w:rPr>
+        <w:t xml:space="preserve">      }</w:t>
+      </w:r>
+    </w:p>
+    <w:p>
+      <w:pPr>
+        <w:autoSpaceDE w:val="0"/>
+        <w:autoSpaceDN w:val="0"/>
+        <w:adjustRightInd w:val="0"/>
+        <w:rPr>
+          <w:rFonts w:ascii="Arial" w:hAnsi="Arial" w:cs="Arial"/>
+          <w:color w:val="C45911" w:themeColor="accent2" w:themeShade="BF"/>
+          <w:sz w:val="20"/>
+          <w:szCs w:val="20"/>
+        </w:rPr>
+      </w:pPr>
+      <w:r>
+        <w:rPr>
+          <w:rFonts w:ascii="Arial" w:hAnsi="Arial" w:cs="Arial"/>
+          <w:color w:val="C45911" w:themeColor="accent2" w:themeShade="BF"/>
+          <w:sz w:val="20"/>
+          <w:szCs w:val="20"/>
+        </w:rPr>
+        <w:t xml:space="preserve">    }</w:t>
+      </w:r>
+    </w:p>
+    <w:p>
+      <w:pPr>
+        <w:autoSpaceDE w:val="0"/>
+        <w:autoSpaceDN w:val="0"/>
+        <w:adjustRightInd w:val="0"/>
+        <w:rPr>
+          <w:rFonts w:ascii="Arial" w:hAnsi="Arial" w:cs="Arial"/>
+          <w:color w:val="C45911" w:themeColor="accent2" w:themeShade="BF"/>
+          <w:sz w:val="20"/>
+          <w:szCs w:val="20"/>
+        </w:rPr>
+      </w:pPr>
+      <w:r>
+        <w:rPr>
+          <w:rFonts w:ascii="Arial" w:hAnsi="Arial" w:cs="Arial"/>
+          <w:color w:val="C45911" w:themeColor="accent2" w:themeShade="BF"/>
+          <w:sz w:val="20"/>
+          <w:szCs w:val="20"/>
+        </w:rPr>
+        <w:t xml:space="preserve">  }</w:t>
+      </w:r>
+    </w:p>
+    <w:p>
+      <w:pPr>
+        <w:autoSpaceDE w:val="0"/>
+        <w:autoSpaceDN w:val="0"/>
+        <w:adjustRightInd w:val="0"/>
+        <w:rPr>
+          <w:rFonts w:ascii="Arial" w:hAnsi="Arial" w:cs="Arial"/>
+          <w:color w:val="C45911" w:themeColor="accent2" w:themeShade="BF"/>
+          <w:sz w:val="20"/>
+          <w:szCs w:val="20"/>
+        </w:rPr>
+      </w:pPr>
+      <w:r>
+        <w:rPr>
+          <w:rFonts w:ascii="Arial" w:hAnsi="Arial" w:cs="Arial"/>
+          <w:color w:val="C45911" w:themeColor="accent2" w:themeShade="BF"/>
+          <w:sz w:val="20"/>
+          <w:szCs w:val="20"/>
+        </w:rPr>
+        <w:t>}</w:t>
+      </w:r>
+    </w:p>
+    <w:p>
+      <w:pPr>
+        <w:autoSpaceDE w:val="0"/>
+        <w:autoSpaceDN w:val="0"/>
+        <w:adjustRightInd w:val="0"/>
+        <w:rPr>
+          <w:rFonts w:ascii="Arial" w:hAnsi="Arial" w:cs="Arial"/>
+          <w:color w:val="000000" w:themeColor="text1"/>
+        </w:rPr>
+      </w:pPr>
+    </w:p>
+    <w:p>
+      <w:pPr>
+        <w:autoSpaceDE w:val="0"/>
+        <w:autoSpaceDN w:val="0"/>
+        <w:adjustRightInd w:val="0"/>
+        <w:rPr>
+          <w:rFonts w:ascii="Arial" w:hAnsi="Arial" w:cs="Arial"/>
+          <w:color w:val="000000" w:themeColor="text1"/>
+        </w:rPr>
+      </w:pPr>
+    </w:p>
+    <w:p>
+      <w:pPr>
+        <w:autoSpaceDE w:val="0"/>
+        <w:autoSpaceDN w:val="0"/>
+        <w:adjustRightInd w:val="0"/>
+        <w:rPr>
+          <w:rFonts w:ascii="Arial" w:hAnsi="Arial" w:cs="Arial"/>
+          <w:color w:val="000000" w:themeColor="text1"/>
+        </w:rPr>
+      </w:pPr>
+      <w:r>
+        <w:rPr>
+          <w:rFonts w:ascii="Arial" w:hAnsi="Arial" w:cs="Arial"/>
+          <w:color w:val="000000" w:themeColor="text1"/>
+        </w:rPr>
+        <w:t>I then copied the XML version into the infinispan.xml file.</w:t>
+      </w:r>
+    </w:p>
+    <w:p>
+      <w:pPr>
+        <w:autoSpaceDE w:val="0"/>
+        <w:autoSpaceDN w:val="0"/>
+        <w:adjustRightInd w:val="0"/>
+        <w:rPr>
+          <w:rFonts w:ascii="Arial" w:hAnsi="Arial" w:cs="Arial"/>
+          <w:color w:val="000000" w:themeColor="text1"/>
+        </w:rPr>
+      </w:pPr>
+    </w:p>
+    <w:p>
+      <w:pPr>
+        <w:autoSpaceDE w:val="0"/>
+        <w:autoSpaceDN w:val="0"/>
+        <w:adjustRightInd w:val="0"/>
+        <w:rPr>
+          <w:rFonts w:ascii="Arial" w:hAnsi="Arial" w:cs="Arial"/>
+          <w:color w:val="000000" w:themeColor="text1"/>
+        </w:rPr>
+      </w:pPr>
+      <w:r>
+        <w:rPr>
+          <w:rFonts w:ascii="Arial" w:hAnsi="Arial" w:cs="Arial"/>
+          <w:color w:val="000000" w:themeColor="text1"/>
+        </w:rPr>
+        <w:t xml:space="preserve">After entering the </w:t>
+      </w:r>
+      <w:proofErr w:type="spellStart"/>
+      <w:proofErr w:type="gramStart"/>
+      <w:r>
+        <w:rPr>
+          <w:rFonts w:ascii="Arial" w:hAnsi="Arial" w:cs="Arial"/>
+          <w:color w:val="000000" w:themeColor="text1"/>
+        </w:rPr>
+        <w:t>command</w:t>
+      </w:r>
+      <w:proofErr w:type="spellEnd"/>
+      <w:r>
+        <w:rPr>
+          <w:rFonts w:ascii="Arial" w:hAnsi="Arial" w:cs="Arial"/>
+          <w:color w:val="000000" w:themeColor="text1"/>
+        </w:rPr>
+        <w:t xml:space="preserve"> :</w:t>
+      </w:r>
+      <w:proofErr w:type="gramEnd"/>
+      <w:r>
+        <w:rPr>
+          <w:rFonts w:ascii="Arial" w:hAnsi="Arial" w:cs="Arial"/>
+          <w:color w:val="000000" w:themeColor="text1"/>
+        </w:rPr>
+        <w:t xml:space="preserve"> </w:t>
+      </w:r>
+      <w:r>
+        <w:rPr>
+          <w:rFonts w:ascii="Arial" w:hAnsi="Arial" w:cs="Arial"/>
+          <w:color w:val="000000" w:themeColor="text1"/>
+        </w:rPr>
+        <w:br/>
+      </w:r>
+    </w:p>
+    <w:p>
+      <w:pPr>
+        <w:autoSpaceDE w:val="0"/>
+        <w:autoSpaceDN w:val="0"/>
+        <w:adjustRightInd w:val="0"/>
+        <w:rPr>
+          <w:rFonts w:ascii="Arial" w:hAnsi="Arial" w:cs="Arial"/>
+          <w:color w:val="000000" w:themeColor="text1"/>
+        </w:rPr>
+      </w:pPr>
+      <w:proofErr w:type="gramStart"/>
+      <w:r>
+        <w:rPr>
+          <w:rFonts w:ascii="Arial" w:hAnsi="Arial" w:cs="Arial"/>
+          <w:color w:val="000000" w:themeColor="text1"/>
+        </w:rPr>
+        <w:t>$ .</w:t>
+      </w:r>
+      <w:proofErr w:type="gramEnd"/>
+      <w:r>
+        <w:rPr>
+          <w:rFonts w:ascii="Arial" w:hAnsi="Arial" w:cs="Arial"/>
+          <w:color w:val="000000" w:themeColor="text1"/>
+        </w:rPr>
+        <w:t>/</w:t>
+      </w:r>
+      <w:proofErr w:type="spellStart"/>
+      <w:r>
+        <w:rPr>
+          <w:rFonts w:ascii="Arial" w:hAnsi="Arial" w:cs="Arial"/>
+          <w:color w:val="000000" w:themeColor="text1"/>
+        </w:rPr>
+        <w:t>gradlew</w:t>
+      </w:r>
+      <w:proofErr w:type="spellEnd"/>
+      <w:r>
+        <w:rPr>
+          <w:rFonts w:ascii="Arial" w:hAnsi="Arial" w:cs="Arial"/>
+          <w:color w:val="000000" w:themeColor="text1"/>
+        </w:rPr>
+        <w:t xml:space="preserve"> run</w:t>
+      </w:r>
+    </w:p>
+    <w:p>
+      <w:pPr>
+        <w:autoSpaceDE w:val="0"/>
+        <w:autoSpaceDN w:val="0"/>
+        <w:adjustRightInd w:val="0"/>
+        <w:rPr>
+          <w:rFonts w:ascii="Arial" w:hAnsi="Arial" w:cs="Arial"/>
+          <w:color w:val="000000" w:themeColor="text1"/>
+        </w:rPr>
+      </w:pPr>
+    </w:p>
+    <w:p>
+      <w:pPr>
+        <w:autoSpaceDE w:val="0"/>
+        <w:autoSpaceDN w:val="0"/>
+        <w:adjustRightInd w:val="0"/>
+        <w:rPr>
+          <w:rFonts w:ascii="Arial" w:hAnsi="Arial" w:cs="Arial"/>
+          <w:color w:val="000000" w:themeColor="text1"/>
+        </w:rPr>
+      </w:pPr>
+      <w:r>
+        <w:rPr>
+          <w:rFonts w:ascii="Arial" w:hAnsi="Arial" w:cs="Arial"/>
+          <w:color w:val="000000" w:themeColor="text1"/>
+        </w:rPr>
+        <w:t xml:space="preserve">[ for </w:t>
+      </w:r>
+      <w:proofErr w:type="spellStart"/>
+      <w:r>
+        <w:rPr>
+          <w:rFonts w:ascii="Arial" w:hAnsi="Arial" w:cs="Arial"/>
+          <w:color w:val="000000" w:themeColor="text1"/>
+        </w:rPr>
+        <w:t>vertx</w:t>
+      </w:r>
+      <w:proofErr w:type="spellEnd"/>
+      <w:r>
+        <w:rPr>
+          <w:rFonts w:ascii="Arial" w:hAnsi="Arial" w:cs="Arial"/>
+          <w:color w:val="000000" w:themeColor="text1"/>
+        </w:rPr>
+        <w:t xml:space="preserve"> version </w:t>
+      </w:r>
+      <w:proofErr w:type="gramStart"/>
+      <w:r>
+        <w:rPr>
+          <w:rFonts w:ascii="Arial" w:hAnsi="Arial" w:cs="Arial"/>
+          <w:color w:val="000000" w:themeColor="text1"/>
+        </w:rPr>
+        <w:t>4.0.3 ]</w:t>
+      </w:r>
+      <w:proofErr w:type="gramEnd"/>
+      <w:r>
+        <w:rPr>
+          <w:rFonts w:ascii="Arial" w:hAnsi="Arial" w:cs="Arial"/>
+          <w:color w:val="000000" w:themeColor="text1"/>
+        </w:rPr>
+        <w:t xml:space="preserve"> : The error message was seen below : </w:t>
+      </w:r>
+    </w:p>
+    <w:p>
+      <w:pPr>
+        <w:autoSpaceDE w:val="0"/>
+        <w:autoSpaceDN w:val="0"/>
+        <w:adjustRightInd w:val="0"/>
+        <w:rPr>
+          <w:rFonts w:ascii="Arial" w:hAnsi="Arial" w:cs="Arial"/>
+          <w:color w:val="FF0000"/>
+          <w:sz w:val="16"/>
+          <w:szCs w:val="16"/>
+        </w:rPr>
+      </w:pPr>
+      <w:r>
+        <w:rPr>
+          <w:rFonts w:ascii="Arial" w:hAnsi="Arial" w:cs="Arial"/>
+          <w:color w:val="FF0000"/>
+          <w:sz w:val="16"/>
+          <w:szCs w:val="16"/>
+        </w:rPr>
+        <w:t xml:space="preserve">ERROR [vert.x-eventloop-thread-0] </w:t>
+      </w:r>
+      <w:proofErr w:type="spellStart"/>
+      <w:r>
+        <w:rPr>
+          <w:rFonts w:ascii="Arial" w:hAnsi="Arial" w:cs="Arial"/>
+          <w:color w:val="FF0000"/>
+          <w:sz w:val="16"/>
+          <w:szCs w:val="16"/>
+        </w:rPr>
+        <w:t>VertxImpl</w:t>
+      </w:r>
+      <w:proofErr w:type="spellEnd"/>
+      <w:r>
+        <w:rPr>
+          <w:rFonts w:ascii="Arial" w:hAnsi="Arial" w:cs="Arial"/>
+          <w:color w:val="FF0000"/>
+          <w:sz w:val="16"/>
+          <w:szCs w:val="16"/>
+        </w:rPr>
+        <w:t xml:space="preserve"> - Failed to initialize clustered </w:t>
+      </w:r>
+      <w:proofErr w:type="spellStart"/>
+      <w:r>
+        <w:rPr>
+          <w:rFonts w:ascii="Arial" w:hAnsi="Arial" w:cs="Arial"/>
+          <w:color w:val="FF0000"/>
+          <w:sz w:val="16"/>
+          <w:szCs w:val="16"/>
+        </w:rPr>
+        <w:t>Vert.x</w:t>
+      </w:r>
+      <w:proofErr w:type="spellEnd"/>
+    </w:p>
+    <w:p>
+      <w:pPr>
+        <w:autoSpaceDE w:val="0"/>
+        <w:autoSpaceDN w:val="0"/>
+        <w:adjustRightInd w:val="0"/>
+        <w:rPr>
+          <w:rFonts w:ascii="Arial" w:hAnsi="Arial" w:cs="Arial"/>
+          <w:color w:val="FF0000"/>
+          <w:sz w:val="16"/>
+          <w:szCs w:val="16"/>
+        </w:rPr>
+      </w:pPr>
+      <w:proofErr w:type="spellStart"/>
+      <w:proofErr w:type="gramStart"/>
+      <w:r>
+        <w:rPr>
+          <w:rFonts w:ascii="Arial" w:hAnsi="Arial" w:cs="Arial"/>
+          <w:color w:val="FF0000"/>
+          <w:sz w:val="16"/>
+          <w:szCs w:val="16"/>
+        </w:rPr>
+        <w:t>org.infinispan</w:t>
+      </w:r>
+      <w:proofErr w:type="gramEnd"/>
+      <w:r>
+        <w:rPr>
+          <w:rFonts w:ascii="Arial" w:hAnsi="Arial" w:cs="Arial"/>
+          <w:color w:val="FF0000"/>
+          <w:sz w:val="16"/>
+          <w:szCs w:val="16"/>
+        </w:rPr>
+        <w:t>.commons.CacheConfigurationException</w:t>
+      </w:r>
+      <w:proofErr w:type="spellEnd"/>
+      <w:r>
+        <w:rPr>
+          <w:rFonts w:ascii="Arial" w:hAnsi="Arial" w:cs="Arial"/>
+          <w:color w:val="FF0000"/>
+          <w:sz w:val="16"/>
+          <w:szCs w:val="16"/>
+        </w:rPr>
+        <w:t xml:space="preserve">: ISPN000327: Cannot find a parser for element 'distributed-cache' in namespace ''. Check that your configuration is up-to date for </w:t>
+      </w:r>
+      <w:proofErr w:type="spellStart"/>
+      <w:r>
+        <w:rPr>
+          <w:rFonts w:ascii="Arial" w:hAnsi="Arial" w:cs="Arial"/>
+          <w:color w:val="FF0000"/>
+          <w:sz w:val="16"/>
+          <w:szCs w:val="16"/>
+        </w:rPr>
+        <w:t>Infinispan</w:t>
+      </w:r>
+      <w:proofErr w:type="spellEnd"/>
+      <w:r>
+        <w:rPr>
+          <w:rFonts w:ascii="Arial" w:hAnsi="Arial" w:cs="Arial"/>
+          <w:color w:val="FF0000"/>
+          <w:sz w:val="16"/>
+          <w:szCs w:val="16"/>
+        </w:rPr>
+        <w:t xml:space="preserve"> '11.0.</w:t>
+      </w:r>
+      <w:proofErr w:type="gramStart"/>
+      <w:r>
+        <w:rPr>
+          <w:rFonts w:ascii="Arial" w:hAnsi="Arial" w:cs="Arial"/>
+          <w:color w:val="FF0000"/>
+          <w:sz w:val="16"/>
+          <w:szCs w:val="16"/>
+        </w:rPr>
+        <w:t>5.Final</w:t>
+      </w:r>
+      <w:proofErr w:type="gramEnd"/>
+      <w:r>
+        <w:rPr>
+          <w:rFonts w:ascii="Arial" w:hAnsi="Arial" w:cs="Arial"/>
+          <w:color w:val="FF0000"/>
+          <w:sz w:val="16"/>
+          <w:szCs w:val="16"/>
+        </w:rPr>
+        <w:t xml:space="preserve">' and if you have the proper dependency in the </w:t>
+      </w:r>
+      <w:proofErr w:type="spellStart"/>
+      <w:r>
+        <w:rPr>
+          <w:rFonts w:ascii="Arial" w:hAnsi="Arial" w:cs="Arial"/>
+          <w:color w:val="FF0000"/>
+          <w:sz w:val="16"/>
+          <w:szCs w:val="16"/>
+        </w:rPr>
+        <w:t>classpath</w:t>
+      </w:r>
+      <w:proofErr w:type="spellEnd"/>
+    </w:p>
+    <w:p>
+      <w:pPr>
+        <w:autoSpaceDE w:val="0"/>
+        <w:autoSpaceDN w:val="0"/>
+        <w:adjustRightInd w:val="0"/>
+        <w:rPr>
+          <w:rFonts w:ascii="Arial" w:hAnsi="Arial" w:cs="Arial"/>
+          <w:color w:val="000000" w:themeColor="text1"/>
+        </w:rPr>
+      </w:pPr>
+    </w:p>
+    <w:p>
+      <w:pPr>
+        <w:autoSpaceDE w:val="0"/>
+        <w:autoSpaceDN w:val="0"/>
+        <w:adjustRightInd w:val="0"/>
+        <w:rPr>
+          <w:rFonts w:ascii="Arial" w:hAnsi="Arial" w:cs="Arial"/>
+          <w:color w:val="000000" w:themeColor="text1"/>
+        </w:rPr>
+      </w:pPr>
+    </w:p>
+    <w:p>
+      <w:pPr>
+        <w:autoSpaceDE w:val="0"/>
+        <w:autoSpaceDN w:val="0"/>
+        <w:adjustRightInd w:val="0"/>
+        <w:rPr>
+          <w:rFonts w:ascii="Arial" w:hAnsi="Arial" w:cs="Arial"/>
+          <w:color w:val="000000" w:themeColor="text1"/>
+        </w:rPr>
+      </w:pPr>
+      <w:r>
+        <w:rPr>
+          <w:rFonts w:ascii="Arial" w:hAnsi="Arial" w:cs="Arial"/>
+          <w:color w:val="000000" w:themeColor="text1"/>
+        </w:rPr>
+        <w:t xml:space="preserve">[ for </w:t>
+      </w:r>
+      <w:proofErr w:type="spellStart"/>
+      <w:r>
+        <w:rPr>
+          <w:rFonts w:ascii="Arial" w:hAnsi="Arial" w:cs="Arial"/>
+          <w:color w:val="000000" w:themeColor="text1"/>
+        </w:rPr>
+        <w:t>vertx</w:t>
+      </w:r>
+      <w:proofErr w:type="spellEnd"/>
+      <w:r>
+        <w:rPr>
+          <w:rFonts w:ascii="Arial" w:hAnsi="Arial" w:cs="Arial"/>
+          <w:color w:val="000000" w:themeColor="text1"/>
+        </w:rPr>
+        <w:t xml:space="preserve"> version </w:t>
+      </w:r>
+      <w:proofErr w:type="gramStart"/>
+      <w:r>
+        <w:rPr>
+          <w:rFonts w:ascii="Arial" w:hAnsi="Arial" w:cs="Arial"/>
+          <w:color w:val="000000" w:themeColor="text1"/>
+        </w:rPr>
+        <w:t>4.</w:t>
+      </w:r>
+      <w:r>
+        <w:rPr>
+          <w:rFonts w:ascii="Arial" w:hAnsi="Arial" w:cs="Arial"/>
+          <w:color w:val="000000" w:themeColor="text1"/>
+        </w:rPr>
+        <w:t>4</w:t>
+      </w:r>
+      <w:r>
+        <w:rPr>
+          <w:rFonts w:ascii="Arial" w:hAnsi="Arial" w:cs="Arial"/>
+          <w:color w:val="000000" w:themeColor="text1"/>
+        </w:rPr>
+        <w:t>.</w:t>
+      </w:r>
+      <w:r>
+        <w:rPr>
+          <w:rFonts w:ascii="Arial" w:hAnsi="Arial" w:cs="Arial"/>
+          <w:color w:val="000000" w:themeColor="text1"/>
+        </w:rPr>
+        <w:t>4</w:t>
+      </w:r>
+      <w:r>
+        <w:rPr>
+          <w:rFonts w:ascii="Arial" w:hAnsi="Arial" w:cs="Arial"/>
+          <w:color w:val="000000" w:themeColor="text1"/>
+        </w:rPr>
+        <w:t xml:space="preserve"> ]</w:t>
+      </w:r>
+      <w:proofErr w:type="gramEnd"/>
+      <w:r>
+        <w:rPr>
+          <w:rFonts w:ascii="Arial" w:hAnsi="Arial" w:cs="Arial"/>
+          <w:color w:val="000000" w:themeColor="text1"/>
+        </w:rPr>
+        <w:t xml:space="preserve"> : The error message was seen below : </w:t>
+      </w:r>
+    </w:p>
+    <w:p>
+      <w:pPr>
+        <w:autoSpaceDE w:val="0"/>
+        <w:autoSpaceDN w:val="0"/>
+        <w:adjustRightInd w:val="0"/>
+        <w:rPr>
+          <w:rFonts w:ascii="Arial" w:hAnsi="Arial" w:cs="Arial"/>
+          <w:color w:val="FF0000"/>
+          <w:sz w:val="16"/>
+          <w:szCs w:val="16"/>
+        </w:rPr>
+      </w:pPr>
+      <w:r>
+        <w:rPr>
+          <w:rFonts w:ascii="Arial" w:hAnsi="Arial" w:cs="Arial"/>
+          <w:color w:val="FF0000"/>
+          <w:sz w:val="16"/>
+          <w:szCs w:val="16"/>
+        </w:rPr>
+        <w:t xml:space="preserve">ERROR [vert.x-eventloop-thread-0] </w:t>
+      </w:r>
+      <w:proofErr w:type="spellStart"/>
+      <w:r>
+        <w:rPr>
+          <w:rFonts w:ascii="Arial" w:hAnsi="Arial" w:cs="Arial"/>
+          <w:color w:val="FF0000"/>
+          <w:sz w:val="16"/>
+          <w:szCs w:val="16"/>
+        </w:rPr>
+        <w:t>VertxImpl</w:t>
+      </w:r>
+      <w:proofErr w:type="spellEnd"/>
+      <w:r>
+        <w:rPr>
+          <w:rFonts w:ascii="Arial" w:hAnsi="Arial" w:cs="Arial"/>
+          <w:color w:val="FF0000"/>
+          <w:sz w:val="16"/>
+          <w:szCs w:val="16"/>
+        </w:rPr>
+        <w:t xml:space="preserve"> - Failed to initialize clustered </w:t>
+      </w:r>
+      <w:proofErr w:type="spellStart"/>
+      <w:r>
+        <w:rPr>
+          <w:rFonts w:ascii="Arial" w:hAnsi="Arial" w:cs="Arial"/>
+          <w:color w:val="FF0000"/>
+          <w:sz w:val="16"/>
+          <w:szCs w:val="16"/>
+        </w:rPr>
+        <w:t>Vert.x</w:t>
+      </w:r>
+      <w:proofErr w:type="spellEnd"/>
+    </w:p>
+    <w:p>
+      <w:pPr>
+        <w:autoSpaceDE w:val="0"/>
+        <w:autoSpaceDN w:val="0"/>
+        <w:adjustRightInd w:val="0"/>
+        <w:rPr>
+          <w:rFonts w:ascii="Arial" w:hAnsi="Arial" w:cs="Arial"/>
+          <w:color w:val="FF0000"/>
+          <w:sz w:val="16"/>
+          <w:szCs w:val="16"/>
+        </w:rPr>
+      </w:pPr>
+      <w:proofErr w:type="spellStart"/>
+      <w:proofErr w:type="gramStart"/>
+      <w:r>
+        <w:rPr>
+          <w:rFonts w:ascii="Arial" w:hAnsi="Arial" w:cs="Arial"/>
+          <w:color w:val="FF0000"/>
+          <w:sz w:val="16"/>
+          <w:szCs w:val="16"/>
+        </w:rPr>
+        <w:t>org.infinispan</w:t>
+      </w:r>
+      <w:proofErr w:type="gramEnd"/>
+      <w:r>
+        <w:rPr>
+          <w:rFonts w:ascii="Arial" w:hAnsi="Arial" w:cs="Arial"/>
+          <w:color w:val="FF0000"/>
+          <w:sz w:val="16"/>
+          <w:szCs w:val="16"/>
+        </w:rPr>
+        <w:t>.commons.CacheConfigurationException</w:t>
+      </w:r>
+      <w:proofErr w:type="spellEnd"/>
+      <w:r>
+        <w:rPr>
+          <w:rFonts w:ascii="Arial" w:hAnsi="Arial" w:cs="Arial"/>
+          <w:color w:val="FF0000"/>
+          <w:sz w:val="16"/>
+          <w:szCs w:val="16"/>
+        </w:rPr>
+        <w:t>: ISPN000343: Must have a transport set in the global configuration in order to define a clustered cache</w:t>
+      </w:r>
     </w:p>
     <w:p>
       <w:pPr>
@@ -16953,7 +18863,6 @@
           <w:color w:val="000000" w:themeColor="text1"/>
           <w:u w:val="single"/>
         </w:rPr>
-        <w:lastRenderedPageBreak/>
         <w:t xml:space="preserve">May be just IDE </w:t>
       </w:r>
       <w:proofErr w:type="gramStart"/>

</xml_diff>

<commit_message>
Dealing with cluster managers and the options there of : Update vertx_projects_high_level_asynchronous_and_reactive_java.docx
</commit_message>
<xml_diff>
--- a/other_insights_in_vertx/vertx_projects_high_level_asynchronous_and_reactive_java.docx
+++ b/other_insights_in_vertx/vertx_projects_high_level_asynchronous_and_reactive_java.docx
@@ -15739,14 +15739,7 @@
           <w:rFonts w:ascii="Arial" w:hAnsi="Arial" w:cs="Arial"/>
           <w:color w:val="000000" w:themeColor="text1"/>
         </w:rPr>
-        <w:t xml:space="preserve"> </w:t>
-      </w:r>
-      <w:r>
-        <w:rPr>
-          <w:rFonts w:ascii="Arial" w:hAnsi="Arial" w:cs="Arial"/>
-          <w:color w:val="000000" w:themeColor="text1"/>
-        </w:rPr>
-        <w:t>did not work without the infinispan.xml</w:t>
+        <w:t xml:space="preserve"> did not work without the infinispan.xml</w:t>
       </w:r>
     </w:p>
     <w:p>
@@ -22816,35 +22809,7 @@
           <w:rFonts w:ascii="Arial" w:hAnsi="Arial" w:cs="Arial"/>
           <w:color w:val="000000" w:themeColor="text1"/>
         </w:rPr>
-        <w:t>4.</w:t>
-      </w:r>
-      <w:r>
-        <w:rPr>
-          <w:rFonts w:ascii="Arial" w:hAnsi="Arial" w:cs="Arial"/>
-          <w:color w:val="000000" w:themeColor="text1"/>
-        </w:rPr>
-        <w:t>4</w:t>
-      </w:r>
-      <w:r>
-        <w:rPr>
-          <w:rFonts w:ascii="Arial" w:hAnsi="Arial" w:cs="Arial"/>
-          <w:color w:val="000000" w:themeColor="text1"/>
-        </w:rPr>
-        <w:t>.</w:t>
-      </w:r>
-      <w:r>
-        <w:rPr>
-          <w:rFonts w:ascii="Arial" w:hAnsi="Arial" w:cs="Arial"/>
-          <w:color w:val="000000" w:themeColor="text1"/>
-        </w:rPr>
-        <w:t>4</w:t>
-      </w:r>
-      <w:r>
-        <w:rPr>
-          <w:rFonts w:ascii="Arial" w:hAnsi="Arial" w:cs="Arial"/>
-          <w:color w:val="000000" w:themeColor="text1"/>
-        </w:rPr>
-        <w:t xml:space="preserve"> ]</w:t>
+        <w:t>4.4.4 ]</w:t>
       </w:r>
       <w:proofErr w:type="gramEnd"/>
       <w:r>
@@ -24480,28 +24445,696 @@
           <w:color w:val="000000" w:themeColor="text1"/>
         </w:rPr>
       </w:pPr>
-    </w:p>
-    <w:p>
-      <w:pPr>
-        <w:autoSpaceDE w:val="0"/>
-        <w:autoSpaceDN w:val="0"/>
-        <w:adjustRightInd w:val="0"/>
-        <w:rPr>
-          <w:rFonts w:ascii="Arial" w:hAnsi="Arial" w:cs="Arial"/>
-          <w:color w:val="000000" w:themeColor="text1"/>
-        </w:rPr>
-      </w:pPr>
-    </w:p>
-    <w:p>
-      <w:pPr>
-        <w:autoSpaceDE w:val="0"/>
-        <w:autoSpaceDN w:val="0"/>
-        <w:adjustRightInd w:val="0"/>
-        <w:rPr>
-          <w:rFonts w:ascii="Arial" w:hAnsi="Arial" w:cs="Arial"/>
-          <w:color w:val="000000" w:themeColor="text1"/>
-        </w:rPr>
-      </w:pPr>
+      <w:r>
+        <w:rPr>
+          <w:rFonts w:ascii="Arial" w:hAnsi="Arial" w:cs="Arial"/>
+          <w:color w:val="000000" w:themeColor="text1"/>
+        </w:rPr>
+        <w:t xml:space="preserve">After trying all possible ways of getting the </w:t>
+      </w:r>
+      <w:proofErr w:type="spellStart"/>
+      <w:r>
+        <w:rPr>
+          <w:rFonts w:ascii="Arial" w:hAnsi="Arial" w:cs="Arial"/>
+          <w:color w:val="000000" w:themeColor="text1"/>
+        </w:rPr>
+        <w:t>infinispan</w:t>
+      </w:r>
+      <w:proofErr w:type="spellEnd"/>
+      <w:r>
+        <w:rPr>
+          <w:rFonts w:ascii="Arial" w:hAnsi="Arial" w:cs="Arial"/>
+          <w:color w:val="000000" w:themeColor="text1"/>
+        </w:rPr>
+        <w:t xml:space="preserve"> right, but with no success, I rather resorted to what I do when I stay with a problem for just so </w:t>
+      </w:r>
+      <w:proofErr w:type="spellStart"/>
+      <w:r>
+        <w:rPr>
+          <w:rFonts w:ascii="Arial" w:hAnsi="Arial" w:cs="Arial"/>
+          <w:color w:val="000000" w:themeColor="text1"/>
+        </w:rPr>
+        <w:t>so</w:t>
+      </w:r>
+      <w:proofErr w:type="spellEnd"/>
+      <w:r>
+        <w:rPr>
+          <w:rFonts w:ascii="Arial" w:hAnsi="Arial" w:cs="Arial"/>
+          <w:color w:val="000000" w:themeColor="text1"/>
+        </w:rPr>
+        <w:t xml:space="preserve"> long and there is still no </w:t>
+      </w:r>
+      <w:proofErr w:type="gramStart"/>
+      <w:r>
+        <w:rPr>
+          <w:rFonts w:ascii="Arial" w:hAnsi="Arial" w:cs="Arial"/>
+          <w:color w:val="000000" w:themeColor="text1"/>
+        </w:rPr>
+        <w:t>breakthrough :</w:t>
+      </w:r>
+      <w:proofErr w:type="gramEnd"/>
+      <w:r>
+        <w:rPr>
+          <w:rFonts w:ascii="Arial" w:hAnsi="Arial" w:cs="Arial"/>
+          <w:color w:val="000000" w:themeColor="text1"/>
+        </w:rPr>
+        <w:t xml:space="preserve"> I ask myself : “Is this </w:t>
+      </w:r>
+      <w:r>
+        <w:rPr>
+          <w:rFonts w:ascii="Arial" w:hAnsi="Arial" w:cs="Arial"/>
+          <w:color w:val="000000" w:themeColor="text1"/>
+        </w:rPr>
+        <w:t>going to be needed in production ? and is it the best for the current challenge or problem I ultimately need to solve, globally ?</w:t>
+      </w:r>
+    </w:p>
+    <w:p>
+      <w:pPr>
+        <w:autoSpaceDE w:val="0"/>
+        <w:autoSpaceDN w:val="0"/>
+        <w:adjustRightInd w:val="0"/>
+        <w:rPr>
+          <w:rFonts w:ascii="Arial" w:hAnsi="Arial" w:cs="Arial"/>
+          <w:color w:val="000000" w:themeColor="text1"/>
+        </w:rPr>
+      </w:pPr>
+    </w:p>
+    <w:p>
+      <w:pPr>
+        <w:autoSpaceDE w:val="0"/>
+        <w:autoSpaceDN w:val="0"/>
+        <w:adjustRightInd w:val="0"/>
+        <w:rPr>
+          <w:rFonts w:ascii="Arial" w:hAnsi="Arial" w:cs="Arial"/>
+          <w:color w:val="000000" w:themeColor="text1"/>
+        </w:rPr>
+      </w:pPr>
+      <w:r>
+        <w:rPr>
+          <w:rFonts w:ascii="Arial" w:hAnsi="Arial" w:cs="Arial"/>
+          <w:color w:val="000000" w:themeColor="text1"/>
+        </w:rPr>
+        <w:t xml:space="preserve">So I went on to do a quick </w:t>
+      </w:r>
+      <w:proofErr w:type="gramStart"/>
+      <w:r>
+        <w:rPr>
+          <w:rFonts w:ascii="Arial" w:hAnsi="Arial" w:cs="Arial"/>
+          <w:color w:val="000000" w:themeColor="text1"/>
+        </w:rPr>
+        <w:t>search :</w:t>
+      </w:r>
+      <w:proofErr w:type="gramEnd"/>
+    </w:p>
+    <w:p>
+      <w:pPr>
+        <w:autoSpaceDE w:val="0"/>
+        <w:autoSpaceDN w:val="0"/>
+        <w:adjustRightInd w:val="0"/>
+        <w:rPr>
+          <w:rFonts w:ascii="Arial" w:hAnsi="Arial" w:cs="Arial"/>
+          <w:color w:val="000000" w:themeColor="text1"/>
+        </w:rPr>
+      </w:pPr>
+    </w:p>
+    <w:p>
+      <w:pPr>
+        <w:autoSpaceDE w:val="0"/>
+        <w:autoSpaceDN w:val="0"/>
+        <w:adjustRightInd w:val="0"/>
+        <w:rPr>
+          <w:rFonts w:ascii="Arial" w:hAnsi="Arial" w:cs="Arial"/>
+          <w:color w:val="000000" w:themeColor="text1"/>
+        </w:rPr>
+      </w:pPr>
+      <w:r>
+        <w:rPr>
+          <w:rFonts w:ascii="Arial" w:hAnsi="Arial" w:cs="Arial"/>
+          <w:color w:val="000000" w:themeColor="text1"/>
+        </w:rPr>
+        <w:t xml:space="preserve">And in my discovery, I came to </w:t>
+      </w:r>
+      <w:proofErr w:type="spellStart"/>
+      <w:r>
+        <w:rPr>
+          <w:rFonts w:ascii="Arial" w:hAnsi="Arial" w:cs="Arial"/>
+          <w:color w:val="000000" w:themeColor="text1"/>
+        </w:rPr>
+        <w:t>realise</w:t>
+      </w:r>
+      <w:proofErr w:type="spellEnd"/>
+      <w:r>
+        <w:rPr>
+          <w:rFonts w:ascii="Arial" w:hAnsi="Arial" w:cs="Arial"/>
+          <w:color w:val="000000" w:themeColor="text1"/>
+        </w:rPr>
+        <w:t xml:space="preserve">, I needed to leave the problem behind and rather solve a more relevant </w:t>
+      </w:r>
+      <w:proofErr w:type="gramStart"/>
+      <w:r>
+        <w:rPr>
+          <w:rFonts w:ascii="Arial" w:hAnsi="Arial" w:cs="Arial"/>
+          <w:color w:val="000000" w:themeColor="text1"/>
+        </w:rPr>
+        <w:t>one :</w:t>
+      </w:r>
+      <w:proofErr w:type="gramEnd"/>
+      <w:r>
+        <w:rPr>
+          <w:rFonts w:ascii="Arial" w:hAnsi="Arial" w:cs="Arial"/>
+          <w:color w:val="000000" w:themeColor="text1"/>
+        </w:rPr>
+        <w:t xml:space="preserve"> how to deploy an enterprise application or server solution with all the high standards and not just some fancy localhost or </w:t>
+      </w:r>
+      <w:proofErr w:type="spellStart"/>
+      <w:r>
+        <w:rPr>
+          <w:rFonts w:ascii="Arial" w:hAnsi="Arial" w:cs="Arial"/>
+          <w:color w:val="000000" w:themeColor="text1"/>
+        </w:rPr>
+        <w:t>localside</w:t>
+      </w:r>
+      <w:proofErr w:type="spellEnd"/>
+      <w:r>
+        <w:rPr>
+          <w:rFonts w:ascii="Arial" w:hAnsi="Arial" w:cs="Arial"/>
+          <w:color w:val="000000" w:themeColor="text1"/>
+        </w:rPr>
+        <w:t xml:space="preserve"> ephemeral solutions with </w:t>
+      </w:r>
+      <w:proofErr w:type="spellStart"/>
+      <w:r>
+        <w:rPr>
+          <w:rFonts w:ascii="Arial" w:hAnsi="Arial" w:cs="Arial"/>
+          <w:color w:val="000000" w:themeColor="text1"/>
+        </w:rPr>
+        <w:t>infinispan</w:t>
+      </w:r>
+      <w:proofErr w:type="spellEnd"/>
+      <w:r>
+        <w:rPr>
+          <w:rFonts w:ascii="Arial" w:hAnsi="Arial" w:cs="Arial"/>
+          <w:color w:val="000000" w:themeColor="text1"/>
+        </w:rPr>
+        <w:t>.</w:t>
+      </w:r>
+    </w:p>
+    <w:p>
+      <w:pPr>
+        <w:autoSpaceDE w:val="0"/>
+        <w:autoSpaceDN w:val="0"/>
+        <w:adjustRightInd w:val="0"/>
+        <w:rPr>
+          <w:rFonts w:ascii="Arial" w:hAnsi="Arial" w:cs="Arial"/>
+          <w:color w:val="000000" w:themeColor="text1"/>
+        </w:rPr>
+      </w:pPr>
+    </w:p>
+    <w:p>
+      <w:pPr>
+        <w:autoSpaceDE w:val="0"/>
+        <w:autoSpaceDN w:val="0"/>
+        <w:adjustRightInd w:val="0"/>
+        <w:rPr>
+          <w:rFonts w:ascii="Arial" w:hAnsi="Arial" w:cs="Arial"/>
+          <w:color w:val="000000" w:themeColor="text1"/>
+        </w:rPr>
+      </w:pPr>
+      <w:r>
+        <w:rPr>
+          <w:rFonts w:ascii="Arial" w:hAnsi="Arial" w:cs="Arial"/>
+          <w:color w:val="000000" w:themeColor="text1"/>
+        </w:rPr>
+        <w:t xml:space="preserve">Now the twist is </w:t>
+      </w:r>
+      <w:proofErr w:type="gramStart"/>
+      <w:r>
+        <w:rPr>
+          <w:rFonts w:ascii="Arial" w:hAnsi="Arial" w:cs="Arial"/>
+          <w:color w:val="000000" w:themeColor="text1"/>
+        </w:rPr>
+        <w:t>that :</w:t>
+      </w:r>
+      <w:proofErr w:type="gramEnd"/>
+      <w:r>
+        <w:rPr>
+          <w:rFonts w:ascii="Arial" w:hAnsi="Arial" w:cs="Arial"/>
+          <w:color w:val="000000" w:themeColor="text1"/>
+        </w:rPr>
+        <w:t xml:space="preserve"> </w:t>
+      </w:r>
+    </w:p>
+    <w:p>
+      <w:pPr>
+        <w:autoSpaceDE w:val="0"/>
+        <w:autoSpaceDN w:val="0"/>
+        <w:adjustRightInd w:val="0"/>
+        <w:rPr>
+          <w:rFonts w:ascii="Arial" w:hAnsi="Arial" w:cs="Arial"/>
+          <w:color w:val="000000" w:themeColor="text1"/>
+        </w:rPr>
+      </w:pPr>
+    </w:p>
+    <w:p>
+      <w:pPr>
+        <w:autoSpaceDE w:val="0"/>
+        <w:autoSpaceDN w:val="0"/>
+        <w:adjustRightInd w:val="0"/>
+        <w:rPr>
+          <w:rFonts w:ascii="Arial" w:eastAsiaTheme="minorHAnsi" w:hAnsi="Arial" w:cs="Arial"/>
+          <w:color w:val="262626"/>
+        </w:rPr>
+      </w:pPr>
+      <w:r>
+        <w:rPr>
+          <w:rFonts w:ascii="Arial" w:eastAsiaTheme="minorHAnsi" w:hAnsi="Arial" w:cs="Arial"/>
+          <w:color w:val="262626"/>
+        </w:rPr>
+        <w:t xml:space="preserve">Both </w:t>
+      </w:r>
+      <w:proofErr w:type="spellStart"/>
+      <w:r>
+        <w:rPr>
+          <w:rFonts w:ascii="Arial" w:eastAsiaTheme="minorHAnsi" w:hAnsi="Arial" w:cs="Arial"/>
+          <w:color w:val="262626"/>
+        </w:rPr>
+        <w:t>Hazelcast</w:t>
+      </w:r>
+      <w:proofErr w:type="spellEnd"/>
+      <w:r>
+        <w:rPr>
+          <w:rFonts w:ascii="Arial" w:eastAsiaTheme="minorHAnsi" w:hAnsi="Arial" w:cs="Arial"/>
+          <w:color w:val="262626"/>
+        </w:rPr>
+        <w:t xml:space="preserve"> and </w:t>
+      </w:r>
+      <w:proofErr w:type="spellStart"/>
+      <w:r>
+        <w:rPr>
+          <w:rFonts w:ascii="Arial" w:eastAsiaTheme="minorHAnsi" w:hAnsi="Arial" w:cs="Arial"/>
+          <w:color w:val="262626"/>
+        </w:rPr>
+        <w:t>Infinispan</w:t>
+      </w:r>
+      <w:proofErr w:type="spellEnd"/>
+      <w:r>
+        <w:rPr>
+          <w:rFonts w:ascii="Arial" w:eastAsiaTheme="minorHAnsi" w:hAnsi="Arial" w:cs="Arial"/>
+          <w:color w:val="262626"/>
+        </w:rPr>
+        <w:t>, by default use multicast</w:t>
+      </w:r>
+      <w:r>
+        <w:rPr>
+          <w:rFonts w:ascii="Arial" w:eastAsiaTheme="minorHAnsi" w:hAnsi="Arial" w:cs="Arial"/>
+          <w:color w:val="262626"/>
+        </w:rPr>
+        <w:t xml:space="preserve"> </w:t>
+      </w:r>
+      <w:r>
+        <w:rPr>
+          <w:rFonts w:ascii="Arial" w:eastAsiaTheme="minorHAnsi" w:hAnsi="Arial" w:cs="Arial"/>
+          <w:color w:val="262626"/>
+        </w:rPr>
+        <w:t>communications to discover nodes. This is great for local testing and many bare-metal</w:t>
+      </w:r>
+      <w:r>
+        <w:rPr>
+          <w:rFonts w:ascii="Arial" w:eastAsiaTheme="minorHAnsi" w:hAnsi="Arial" w:cs="Arial"/>
+          <w:color w:val="262626"/>
+        </w:rPr>
+        <w:t xml:space="preserve"> </w:t>
+      </w:r>
+      <w:r>
+        <w:rPr>
+          <w:rFonts w:ascii="Arial" w:eastAsiaTheme="minorHAnsi" w:hAnsi="Arial" w:cs="Arial"/>
+          <w:color w:val="262626"/>
+        </w:rPr>
+        <w:t>server deployments, but multicast communications are not possible in a Kubernetes</w:t>
+      </w:r>
+    </w:p>
+    <w:p>
+      <w:pPr>
+        <w:autoSpaceDE w:val="0"/>
+        <w:autoSpaceDN w:val="0"/>
+        <w:adjustRightInd w:val="0"/>
+        <w:rPr>
+          <w:rFonts w:ascii="Arial" w:eastAsiaTheme="minorHAnsi" w:hAnsi="Arial" w:cs="Arial"/>
+          <w:color w:val="262626"/>
+        </w:rPr>
+      </w:pPr>
+      <w:r>
+        <w:rPr>
+          <w:rFonts w:ascii="Arial" w:eastAsiaTheme="minorHAnsi" w:hAnsi="Arial" w:cs="Arial"/>
+          <w:color w:val="262626"/>
+        </w:rPr>
+        <w:t>cluster. If you run the containers as is on Kubernetes, the heat sensor services and sensor</w:t>
+      </w:r>
+      <w:r>
+        <w:rPr>
+          <w:rFonts w:ascii="Arial" w:eastAsiaTheme="minorHAnsi" w:hAnsi="Arial" w:cs="Arial"/>
+          <w:color w:val="262626"/>
+        </w:rPr>
+        <w:t xml:space="preserve"> </w:t>
+      </w:r>
+      <w:r>
+        <w:rPr>
+          <w:rFonts w:ascii="Arial" w:eastAsiaTheme="minorHAnsi" w:hAnsi="Arial" w:cs="Arial"/>
+          <w:color w:val="262626"/>
+        </w:rPr>
+        <w:t>gateway instances will not be able to communicate over the event bus.</w:t>
+      </w:r>
+    </w:p>
+    <w:p>
+      <w:pPr>
+        <w:autoSpaceDE w:val="0"/>
+        <w:autoSpaceDN w:val="0"/>
+        <w:adjustRightInd w:val="0"/>
+        <w:rPr>
+          <w:rFonts w:ascii="Arial" w:eastAsiaTheme="minorHAnsi" w:hAnsi="Arial" w:cs="Arial"/>
+          <w:color w:val="262626"/>
+        </w:rPr>
+      </w:pPr>
+    </w:p>
+    <w:p>
+      <w:pPr>
+        <w:autoSpaceDE w:val="0"/>
+        <w:autoSpaceDN w:val="0"/>
+        <w:adjustRightInd w:val="0"/>
+        <w:rPr>
+          <w:rFonts w:ascii="Arial" w:eastAsiaTheme="minorHAnsi" w:hAnsi="Arial" w:cs="Arial"/>
+          <w:color w:val="262626"/>
+        </w:rPr>
+      </w:pPr>
+      <w:r>
+        <w:rPr>
+          <w:rFonts w:ascii="Arial" w:eastAsiaTheme="minorHAnsi" w:hAnsi="Arial" w:cs="Arial"/>
+          <w:color w:val="262626"/>
+        </w:rPr>
+        <w:t>These cluster managers can, of course, be configured to perform service discovery</w:t>
+      </w:r>
+      <w:r>
+        <w:rPr>
+          <w:rFonts w:ascii="Arial" w:eastAsiaTheme="minorHAnsi" w:hAnsi="Arial" w:cs="Arial"/>
+          <w:color w:val="262626"/>
+        </w:rPr>
+        <w:t xml:space="preserve"> </w:t>
+      </w:r>
+      <w:r>
+        <w:rPr>
+          <w:rFonts w:ascii="Arial" w:eastAsiaTheme="minorHAnsi" w:hAnsi="Arial" w:cs="Arial"/>
+          <w:color w:val="262626"/>
+        </w:rPr>
+        <w:t xml:space="preserve">in Kubernetes. We will briefly cover the case of </w:t>
+      </w:r>
+      <w:proofErr w:type="spellStart"/>
+      <w:r>
+        <w:rPr>
+          <w:rFonts w:ascii="Arial" w:eastAsiaTheme="minorHAnsi" w:hAnsi="Arial" w:cs="Arial"/>
+          <w:color w:val="262626"/>
+        </w:rPr>
+        <w:t>Hazelcast</w:t>
+      </w:r>
+      <w:proofErr w:type="spellEnd"/>
+      <w:r>
+        <w:rPr>
+          <w:rFonts w:ascii="Arial" w:eastAsiaTheme="minorHAnsi" w:hAnsi="Arial" w:cs="Arial"/>
+          <w:color w:val="262626"/>
+        </w:rPr>
+        <w:t>, where two discovery modes</w:t>
+      </w:r>
+      <w:r>
+        <w:rPr>
+          <w:rFonts w:ascii="Arial" w:eastAsiaTheme="minorHAnsi" w:hAnsi="Arial" w:cs="Arial"/>
+          <w:color w:val="262626"/>
+        </w:rPr>
+        <w:t xml:space="preserve"> </w:t>
+      </w:r>
+      <w:r>
+        <w:rPr>
+          <w:rFonts w:ascii="Arial" w:eastAsiaTheme="minorHAnsi" w:hAnsi="Arial" w:cs="Arial"/>
+          <w:color w:val="262626"/>
+        </w:rPr>
+        <w:t>are possible:</w:t>
+      </w:r>
+    </w:p>
+    <w:p>
+      <w:pPr>
+        <w:autoSpaceDE w:val="0"/>
+        <w:autoSpaceDN w:val="0"/>
+        <w:adjustRightInd w:val="0"/>
+        <w:rPr>
+          <w:rFonts w:ascii="Arial" w:eastAsiaTheme="minorHAnsi" w:hAnsi="Arial" w:cs="Arial"/>
+          <w:color w:val="262626"/>
+        </w:rPr>
+      </w:pPr>
+    </w:p>
+    <w:p>
+      <w:pPr>
+        <w:autoSpaceDE w:val="0"/>
+        <w:autoSpaceDN w:val="0"/>
+        <w:adjustRightInd w:val="0"/>
+        <w:rPr>
+          <w:rFonts w:ascii="Arial" w:eastAsiaTheme="minorHAnsi" w:hAnsi="Arial" w:cs="Arial"/>
+          <w:color w:val="262626"/>
+        </w:rPr>
+      </w:pPr>
+      <w:r>
+        <w:rPr>
+          <w:rFonts w:ascii="Arial" w:eastAsiaTheme="minorHAnsi" w:hAnsi="Arial" w:cs="Arial"/>
+          <w:color w:val="C5AA43"/>
+        </w:rPr>
+        <w:t xml:space="preserve"> </w:t>
+      </w:r>
+      <w:proofErr w:type="spellStart"/>
+      <w:r>
+        <w:rPr>
+          <w:rFonts w:ascii="Arial" w:eastAsiaTheme="minorHAnsi" w:hAnsi="Arial" w:cs="Arial"/>
+          <w:color w:val="262626"/>
+        </w:rPr>
+        <w:t>Hazelcast</w:t>
+      </w:r>
+      <w:proofErr w:type="spellEnd"/>
+      <w:r>
+        <w:rPr>
+          <w:rFonts w:ascii="Arial" w:eastAsiaTheme="minorHAnsi" w:hAnsi="Arial" w:cs="Arial"/>
+          <w:color w:val="262626"/>
+        </w:rPr>
+        <w:t xml:space="preserve"> can connect to the Kubernetes API to listen for and discover pods</w:t>
+      </w:r>
+      <w:r>
+        <w:rPr>
+          <w:rFonts w:ascii="Arial" w:eastAsiaTheme="minorHAnsi" w:hAnsi="Arial" w:cs="Arial"/>
+          <w:color w:val="262626"/>
+        </w:rPr>
+        <w:t xml:space="preserve"> </w:t>
+      </w:r>
+      <w:r>
+        <w:rPr>
+          <w:rFonts w:ascii="Arial" w:eastAsiaTheme="minorHAnsi" w:hAnsi="Arial" w:cs="Arial"/>
+          <w:color w:val="262626"/>
+        </w:rPr>
+        <w:t>matching a request, such as a desired label and value.</w:t>
+      </w:r>
+    </w:p>
+    <w:p>
+      <w:pPr>
+        <w:autoSpaceDE w:val="0"/>
+        <w:autoSpaceDN w:val="0"/>
+        <w:adjustRightInd w:val="0"/>
+        <w:rPr>
+          <w:rFonts w:ascii="Arial" w:eastAsiaTheme="minorHAnsi" w:hAnsi="Arial" w:cs="Arial"/>
+          <w:color w:val="262626"/>
+        </w:rPr>
+      </w:pPr>
+      <w:r>
+        <w:rPr>
+          <w:rFonts w:ascii="Arial" w:eastAsiaTheme="minorHAnsi" w:hAnsi="Arial" w:cs="Arial"/>
+          <w:color w:val="C5AA43"/>
+        </w:rPr>
+        <w:lastRenderedPageBreak/>
+        <w:t xml:space="preserve"> </w:t>
+      </w:r>
+      <w:proofErr w:type="spellStart"/>
+      <w:r>
+        <w:rPr>
+          <w:rFonts w:ascii="Arial" w:eastAsiaTheme="minorHAnsi" w:hAnsi="Arial" w:cs="Arial"/>
+          <w:color w:val="262626"/>
+        </w:rPr>
+        <w:t>Hazelcast</w:t>
+      </w:r>
+      <w:proofErr w:type="spellEnd"/>
+      <w:r>
+        <w:rPr>
+          <w:rFonts w:ascii="Arial" w:eastAsiaTheme="minorHAnsi" w:hAnsi="Arial" w:cs="Arial"/>
+          <w:color w:val="262626"/>
+        </w:rPr>
+        <w:t xml:space="preserve"> can periodically make DNS queries to discover all pods for a given</w:t>
+      </w:r>
+      <w:r>
+        <w:rPr>
+          <w:rFonts w:ascii="Arial" w:eastAsiaTheme="minorHAnsi" w:hAnsi="Arial" w:cs="Arial"/>
+          <w:color w:val="262626"/>
+        </w:rPr>
+        <w:t xml:space="preserve"> </w:t>
+      </w:r>
+      <w:r>
+        <w:rPr>
+          <w:rFonts w:ascii="Arial" w:eastAsiaTheme="minorHAnsi" w:hAnsi="Arial" w:cs="Arial"/>
+          <w:color w:val="262626"/>
+        </w:rPr>
+        <w:t>Kubernetes (headless) service.</w:t>
+      </w:r>
+    </w:p>
+    <w:p>
+      <w:pPr>
+        <w:autoSpaceDE w:val="0"/>
+        <w:autoSpaceDN w:val="0"/>
+        <w:adjustRightInd w:val="0"/>
+        <w:rPr>
+          <w:rFonts w:ascii="Arial" w:eastAsiaTheme="minorHAnsi" w:hAnsi="Arial" w:cs="Arial"/>
+          <w:color w:val="262626"/>
+        </w:rPr>
+      </w:pPr>
+    </w:p>
+    <w:p>
+      <w:pPr>
+        <w:autoSpaceDE w:val="0"/>
+        <w:autoSpaceDN w:val="0"/>
+        <w:adjustRightInd w:val="0"/>
+        <w:rPr>
+          <w:rFonts w:ascii="Arial" w:eastAsiaTheme="minorHAnsi" w:hAnsi="Arial" w:cs="Arial"/>
+          <w:color w:val="262626"/>
+        </w:rPr>
+      </w:pPr>
+      <w:r>
+        <w:rPr>
+          <w:rFonts w:ascii="Arial" w:eastAsiaTheme="minorHAnsi" w:hAnsi="Arial" w:cs="Arial"/>
+          <w:color w:val="262626"/>
+        </w:rPr>
+        <w:t>The DNS approach is more limited.</w:t>
+      </w:r>
+    </w:p>
+    <w:p>
+      <w:pPr>
+        <w:autoSpaceDE w:val="0"/>
+        <w:autoSpaceDN w:val="0"/>
+        <w:adjustRightInd w:val="0"/>
+        <w:rPr>
+          <w:rFonts w:ascii="Arial" w:eastAsiaTheme="minorHAnsi" w:hAnsi="Arial" w:cs="Arial"/>
+          <w:color w:val="262626"/>
+        </w:rPr>
+      </w:pPr>
+      <w:r>
+        <w:rPr>
+          <w:rFonts w:ascii="Arial" w:eastAsiaTheme="minorHAnsi" w:hAnsi="Arial" w:cs="Arial"/>
+          <w:color w:val="262626"/>
+        </w:rPr>
+        <w:t xml:space="preserve">Instead, let’s use the Kubernetes API and configure </w:t>
+      </w:r>
+      <w:proofErr w:type="spellStart"/>
+      <w:r>
+        <w:rPr>
+          <w:rFonts w:ascii="Arial" w:eastAsiaTheme="minorHAnsi" w:hAnsi="Arial" w:cs="Arial"/>
+          <w:color w:val="262626"/>
+        </w:rPr>
+        <w:t>Hazelcast</w:t>
+      </w:r>
+      <w:proofErr w:type="spellEnd"/>
+      <w:r>
+        <w:rPr>
+          <w:rFonts w:ascii="Arial" w:eastAsiaTheme="minorHAnsi" w:hAnsi="Arial" w:cs="Arial"/>
+          <w:color w:val="262626"/>
+        </w:rPr>
+        <w:t xml:space="preserve"> to use it. By default, the</w:t>
+      </w:r>
+      <w:r>
+        <w:rPr>
+          <w:rFonts w:ascii="Arial" w:eastAsiaTheme="minorHAnsi" w:hAnsi="Arial" w:cs="Arial"/>
+          <w:color w:val="262626"/>
+        </w:rPr>
+        <w:t xml:space="preserve"> </w:t>
+      </w:r>
+      <w:proofErr w:type="spellStart"/>
+      <w:r>
+        <w:rPr>
+          <w:rFonts w:ascii="Arial" w:eastAsiaTheme="minorHAnsi" w:hAnsi="Arial" w:cs="Arial"/>
+          <w:color w:val="262626"/>
+        </w:rPr>
+        <w:t>Hazelcast</w:t>
+      </w:r>
+      <w:proofErr w:type="spellEnd"/>
+      <w:r>
+        <w:rPr>
+          <w:rFonts w:ascii="Arial" w:eastAsiaTheme="minorHAnsi" w:hAnsi="Arial" w:cs="Arial"/>
+          <w:color w:val="262626"/>
+        </w:rPr>
+        <w:t xml:space="preserve"> </w:t>
+      </w:r>
+      <w:proofErr w:type="spellStart"/>
+      <w:r>
+        <w:rPr>
+          <w:rFonts w:ascii="Arial" w:eastAsiaTheme="minorHAnsi" w:hAnsi="Arial" w:cs="Arial"/>
+          <w:color w:val="262626"/>
+        </w:rPr>
+        <w:t>Vert.x</w:t>
+      </w:r>
+      <w:proofErr w:type="spellEnd"/>
+      <w:r>
+        <w:rPr>
+          <w:rFonts w:ascii="Arial" w:eastAsiaTheme="minorHAnsi" w:hAnsi="Arial" w:cs="Arial"/>
+          <w:color w:val="262626"/>
+        </w:rPr>
+        <w:t xml:space="preserve"> cluster manager reads configuration from a cluster.xml resource. The</w:t>
+      </w:r>
+      <w:r>
+        <w:rPr>
+          <w:rFonts w:ascii="Arial" w:eastAsiaTheme="minorHAnsi" w:hAnsi="Arial" w:cs="Arial"/>
+          <w:color w:val="262626"/>
+        </w:rPr>
+        <w:t xml:space="preserve"> </w:t>
+      </w:r>
+      <w:r>
+        <w:rPr>
+          <w:rFonts w:ascii="Arial" w:eastAsiaTheme="minorHAnsi" w:hAnsi="Arial" w:cs="Arial"/>
+          <w:color w:val="262626"/>
+        </w:rPr>
+        <w:t>following listing shows the relevant configuration excerpt of the heat-sensor-service/</w:t>
+      </w:r>
+    </w:p>
+    <w:p>
+      <w:pPr>
+        <w:autoSpaceDE w:val="0"/>
+        <w:autoSpaceDN w:val="0"/>
+        <w:adjustRightInd w:val="0"/>
+        <w:rPr>
+          <w:rFonts w:ascii="Arial" w:hAnsi="Arial" w:cs="Arial"/>
+          <w:color w:val="000000" w:themeColor="text1"/>
+        </w:rPr>
+      </w:pPr>
+      <w:proofErr w:type="spellStart"/>
+      <w:r>
+        <w:rPr>
+          <w:rFonts w:ascii="Arial" w:eastAsiaTheme="minorHAnsi" w:hAnsi="Arial" w:cs="Arial"/>
+          <w:color w:val="5B9BD5" w:themeColor="accent5"/>
+        </w:rPr>
+        <w:t>src</w:t>
+      </w:r>
+      <w:proofErr w:type="spellEnd"/>
+      <w:r>
+        <w:rPr>
+          <w:rFonts w:ascii="Arial" w:eastAsiaTheme="minorHAnsi" w:hAnsi="Arial" w:cs="Arial"/>
+          <w:color w:val="5B9BD5" w:themeColor="accent5"/>
+        </w:rPr>
+        <w:t>/main/resource/cluster.</w:t>
+      </w:r>
+      <w:r>
+        <w:rPr>
+          <w:rFonts w:ascii="Arial" w:eastAsiaTheme="minorHAnsi" w:hAnsi="Arial" w:cs="Arial"/>
+          <w:color w:val="262626"/>
+        </w:rPr>
+        <w:t>xml file.</w:t>
+      </w:r>
     </w:p>
     <w:p>
       <w:pPr>
@@ -24782,7 +25415,6 @@
           <w:noProof/>
           <w:color w:val="000000" w:themeColor="text1"/>
         </w:rPr>
-        <w:lastRenderedPageBreak/>
         <w:drawing>
           <wp:inline distT="0" distB="0" distL="0" distR="0" wp14:anchorId="755C4C05" wp14:editId="2DFF90B7">
             <wp:extent cx="5943600" cy="3918585"/>
@@ -24852,6 +25484,7 @@
           <w:rFonts w:ascii="Arial" w:hAnsi="Arial" w:cs="Arial"/>
           <w:color w:val="000000" w:themeColor="text1"/>
         </w:rPr>
+        <w:lastRenderedPageBreak/>
         <w:t xml:space="preserve">In order to get the </w:t>
       </w:r>
       <w:proofErr w:type="spellStart"/>
@@ -24917,7 +25550,6 @@
           <w:noProof/>
           <w:color w:val="000000" w:themeColor="text1"/>
         </w:rPr>
-        <w:lastRenderedPageBreak/>
         <w:drawing>
           <wp:inline distT="0" distB="0" distL="0" distR="0" wp14:anchorId="138CAD9E" wp14:editId="0A2CAFAC">
             <wp:extent cx="5943600" cy="7092950"/>

</xml_diff>

<commit_message>
Moving and taking a deep dive into back pressure analysis : reactive programming . . . Update vertx_projects_high_level_asynchronous_and_reactive_java.docx
</commit_message>
<xml_diff>
--- a/other_insights_in_vertx/vertx_projects_high_level_asynchronous_and_reactive_java.docx
+++ b/other_insights_in_vertx/vertx_projects_high_level_asynchronous_and_reactive_java.docx
@@ -20135,40 +20135,7 @@
     </w:p>
     <w:p>
       <w:pPr>
-        <w:autoSpaceDE w:val="0"/>
-        <w:autoSpaceDN w:val="0"/>
-        <w:adjustRightInd w:val="0"/>
-        <w:rPr>
-          <w:rFonts w:ascii="Arial" w:hAnsi="Arial" w:cs="Arial"/>
-          <w:color w:val="000000" w:themeColor="text1"/>
-        </w:rPr>
-      </w:pPr>
-      <w:r>
-        <w:rPr>
-          <w:rFonts w:ascii="Arial" w:hAnsi="Arial" w:cs="Arial"/>
-          <w:color w:val="000000" w:themeColor="text1"/>
-        </w:rPr>
-        <w:t xml:space="preserve">Other </w:t>
-      </w:r>
-      <w:proofErr w:type="gramStart"/>
-      <w:r>
-        <w:rPr>
-          <w:rFonts w:ascii="Arial" w:hAnsi="Arial" w:cs="Arial"/>
-          <w:color w:val="000000" w:themeColor="text1"/>
-        </w:rPr>
-        <w:t>configurations :</w:t>
-      </w:r>
-      <w:proofErr w:type="gramEnd"/>
-      <w:r>
-        <w:rPr>
-          <w:rFonts w:ascii="Arial" w:hAnsi="Arial" w:cs="Arial"/>
-          <w:color w:val="000000" w:themeColor="text1"/>
-        </w:rPr>
-        <w:t xml:space="preserve"> </w:t>
-      </w:r>
-    </w:p>
-    <w:p>
-      <w:pPr>
+        <w:shd w:val="clear" w:color="auto" w:fill="011627"/>
         <w:tabs>
           <w:tab w:val="left" w:pos="916"/>
           <w:tab w:val="left" w:pos="1832"/>
@@ -20189,21 +20156,462 @@
         </w:tabs>
         <w:rPr>
           <w:rFonts w:ascii="Courier New" w:hAnsi="Courier New" w:cs="Courier New"/>
-          <w:sz w:val="20"/>
-          <w:szCs w:val="20"/>
-        </w:rPr>
-      </w:pPr>
-      <w:r>
-        <w:rPr>
-          <w:rFonts w:ascii="Courier New" w:hAnsi="Courier New" w:cs="Courier New"/>
-          <w:sz w:val="20"/>
-          <w:szCs w:val="20"/>
-        </w:rPr>
-        <w:t>&lt;distributed-cache&gt;</w:t>
-      </w:r>
-    </w:p>
-    <w:p>
-      <w:pPr>
+          <w:color w:val="D6DEEB"/>
+          <w:sz w:val="20"/>
+          <w:szCs w:val="20"/>
+        </w:rPr>
+      </w:pPr>
+      <w:r>
+        <w:rPr>
+          <w:rFonts w:ascii="Courier New" w:hAnsi="Courier New" w:cs="Courier New"/>
+          <w:color w:val="D6DEEB"/>
+          <w:sz w:val="20"/>
+          <w:szCs w:val="20"/>
+        </w:rPr>
+        <w:t>&lt;</w:t>
+      </w:r>
+      <w:r>
+        <w:rPr>
+          <w:rFonts w:ascii="Courier New" w:hAnsi="Courier New" w:cs="Courier New"/>
+          <w:color w:val="7FDBCA"/>
+          <w:sz w:val="20"/>
+          <w:szCs w:val="20"/>
+        </w:rPr>
+        <w:t>replicated-cache</w:t>
+      </w:r>
+      <w:r>
+        <w:rPr>
+          <w:rFonts w:ascii="Courier New" w:hAnsi="Courier New" w:cs="Courier New"/>
+          <w:color w:val="D6DEEB"/>
+          <w:sz w:val="20"/>
+          <w:szCs w:val="20"/>
+        </w:rPr>
+        <w:t>&gt;</w:t>
+      </w:r>
+      <w:r>
+        <w:rPr>
+          <w:rFonts w:ascii="Courier New" w:hAnsi="Courier New" w:cs="Courier New"/>
+          <w:color w:val="D6DEEB"/>
+          <w:sz w:val="20"/>
+          <w:szCs w:val="20"/>
+        </w:rPr>
+        <w:br/>
+        <w:t xml:space="preserve">  &lt;</w:t>
+      </w:r>
+      <w:r>
+        <w:rPr>
+          <w:rFonts w:ascii="Courier New" w:hAnsi="Courier New" w:cs="Courier New"/>
+          <w:color w:val="7FDBCA"/>
+          <w:sz w:val="20"/>
+          <w:szCs w:val="20"/>
+        </w:rPr>
+        <w:t xml:space="preserve">expiration </w:t>
+      </w:r>
+      <w:r>
+        <w:rPr>
+          <w:rFonts w:ascii="Courier New" w:hAnsi="Courier New" w:cs="Courier New"/>
+          <w:i/>
+          <w:iCs/>
+          <w:color w:val="ADDB67"/>
+          <w:sz w:val="20"/>
+          <w:szCs w:val="20"/>
+        </w:rPr>
+        <w:t>lifespan</w:t>
+      </w:r>
+      <w:r>
+        <w:rPr>
+          <w:rFonts w:ascii="Courier New" w:hAnsi="Courier New" w:cs="Courier New"/>
+          <w:color w:val="ECC48D"/>
+          <w:sz w:val="20"/>
+          <w:szCs w:val="20"/>
+        </w:rPr>
+        <w:t xml:space="preserve">="5000" </w:t>
+      </w:r>
+      <w:r>
+        <w:rPr>
+          <w:rFonts w:ascii="Courier New" w:hAnsi="Courier New" w:cs="Courier New"/>
+          <w:i/>
+          <w:iCs/>
+          <w:color w:val="ADDB67"/>
+          <w:sz w:val="20"/>
+          <w:szCs w:val="20"/>
+        </w:rPr>
+        <w:t>max-idle</w:t>
+      </w:r>
+      <w:r>
+        <w:rPr>
+          <w:rFonts w:ascii="Courier New" w:hAnsi="Courier New" w:cs="Courier New"/>
+          <w:color w:val="ECC48D"/>
+          <w:sz w:val="20"/>
+          <w:szCs w:val="20"/>
+        </w:rPr>
+        <w:t xml:space="preserve">="1000" </w:t>
+      </w:r>
+      <w:r>
+        <w:rPr>
+          <w:rFonts w:ascii="Courier New" w:hAnsi="Courier New" w:cs="Courier New"/>
+          <w:color w:val="D6DEEB"/>
+          <w:sz w:val="20"/>
+          <w:szCs w:val="20"/>
+        </w:rPr>
+        <w:t>/&gt;</w:t>
+      </w:r>
+      <w:r>
+        <w:rPr>
+          <w:rFonts w:ascii="Courier New" w:hAnsi="Courier New" w:cs="Courier New"/>
+          <w:color w:val="D6DEEB"/>
+          <w:sz w:val="20"/>
+          <w:szCs w:val="20"/>
+        </w:rPr>
+        <w:br/>
+        <w:t xml:space="preserve">  &lt;</w:t>
+      </w:r>
+      <w:r>
+        <w:rPr>
+          <w:rFonts w:ascii="Courier New" w:hAnsi="Courier New" w:cs="Courier New"/>
+          <w:color w:val="7FDBCA"/>
+          <w:sz w:val="20"/>
+          <w:szCs w:val="20"/>
+        </w:rPr>
+        <w:t xml:space="preserve">memory </w:t>
+      </w:r>
+      <w:r>
+        <w:rPr>
+          <w:rFonts w:ascii="Courier New" w:hAnsi="Courier New" w:cs="Courier New"/>
+          <w:i/>
+          <w:iCs/>
+          <w:color w:val="ADDB67"/>
+          <w:sz w:val="20"/>
+          <w:szCs w:val="20"/>
+        </w:rPr>
+        <w:t>storage</w:t>
+      </w:r>
+      <w:r>
+        <w:rPr>
+          <w:rFonts w:ascii="Courier New" w:hAnsi="Courier New" w:cs="Courier New"/>
+          <w:color w:val="ECC48D"/>
+          <w:sz w:val="20"/>
+          <w:szCs w:val="20"/>
+        </w:rPr>
+        <w:t xml:space="preserve">="OFF_HEAP" </w:t>
+      </w:r>
+      <w:r>
+        <w:rPr>
+          <w:rFonts w:ascii="Courier New" w:hAnsi="Courier New" w:cs="Courier New"/>
+          <w:i/>
+          <w:iCs/>
+          <w:color w:val="ADDB67"/>
+          <w:sz w:val="20"/>
+          <w:szCs w:val="20"/>
+        </w:rPr>
+        <w:t>max-count</w:t>
+      </w:r>
+      <w:r>
+        <w:rPr>
+          <w:rFonts w:ascii="Courier New" w:hAnsi="Courier New" w:cs="Courier New"/>
+          <w:color w:val="ECC48D"/>
+          <w:sz w:val="20"/>
+          <w:szCs w:val="20"/>
+        </w:rPr>
+        <w:t>="500"</w:t>
+      </w:r>
+      <w:r>
+        <w:rPr>
+          <w:rFonts w:ascii="Courier New" w:hAnsi="Courier New" w:cs="Courier New"/>
+          <w:color w:val="D6DEEB"/>
+          <w:sz w:val="20"/>
+          <w:szCs w:val="20"/>
+        </w:rPr>
+        <w:t>/&gt;</w:t>
+      </w:r>
+      <w:r>
+        <w:rPr>
+          <w:rFonts w:ascii="Courier New" w:hAnsi="Courier New" w:cs="Courier New"/>
+          <w:color w:val="D6DEEB"/>
+          <w:sz w:val="20"/>
+          <w:szCs w:val="20"/>
+        </w:rPr>
+        <w:br/>
+      </w:r>
+      <w:r>
+        <w:rPr>
+          <w:rFonts w:ascii="Courier New" w:hAnsi="Courier New" w:cs="Courier New"/>
+          <w:color w:val="D6DEEB"/>
+          <w:sz w:val="20"/>
+          <w:szCs w:val="20"/>
+        </w:rPr>
+        <w:br/>
+        <w:t xml:space="preserve">  &lt;</w:t>
+      </w:r>
+      <w:proofErr w:type="spellStart"/>
+      <w:r>
+        <w:rPr>
+          <w:rFonts w:ascii="Courier New" w:hAnsi="Courier New" w:cs="Courier New"/>
+          <w:color w:val="7FDBCA"/>
+          <w:sz w:val="20"/>
+          <w:szCs w:val="20"/>
+        </w:rPr>
+        <w:t>infinispan</w:t>
+      </w:r>
+      <w:proofErr w:type="spellEnd"/>
+      <w:r>
+        <w:rPr>
+          <w:rFonts w:ascii="Courier New" w:hAnsi="Courier New" w:cs="Courier New"/>
+          <w:color w:val="D6DEEB"/>
+          <w:sz w:val="20"/>
+          <w:szCs w:val="20"/>
+        </w:rPr>
+        <w:t>&gt;</w:t>
+      </w:r>
+      <w:r>
+        <w:rPr>
+          <w:rFonts w:ascii="Courier New" w:hAnsi="Courier New" w:cs="Courier New"/>
+          <w:color w:val="D6DEEB"/>
+          <w:sz w:val="20"/>
+          <w:szCs w:val="20"/>
+        </w:rPr>
+        <w:br/>
+        <w:t xml:space="preserve">    &lt;</w:t>
+      </w:r>
+      <w:r>
+        <w:rPr>
+          <w:rFonts w:ascii="Courier New" w:hAnsi="Courier New" w:cs="Courier New"/>
+          <w:color w:val="7FDBCA"/>
+          <w:sz w:val="20"/>
+          <w:szCs w:val="20"/>
+        </w:rPr>
+        <w:t>cache-container</w:t>
+      </w:r>
+      <w:r>
+        <w:rPr>
+          <w:rFonts w:ascii="Courier New" w:hAnsi="Courier New" w:cs="Courier New"/>
+          <w:color w:val="D6DEEB"/>
+          <w:sz w:val="20"/>
+          <w:szCs w:val="20"/>
+        </w:rPr>
+        <w:t>&gt;</w:t>
+      </w:r>
+      <w:r>
+        <w:rPr>
+          <w:rFonts w:ascii="Courier New" w:hAnsi="Courier New" w:cs="Courier New"/>
+          <w:color w:val="D6DEEB"/>
+          <w:sz w:val="20"/>
+          <w:szCs w:val="20"/>
+        </w:rPr>
+        <w:br/>
+        <w:t xml:space="preserve">      &lt;</w:t>
+      </w:r>
+      <w:r>
+        <w:rPr>
+          <w:rFonts w:ascii="Courier New" w:hAnsi="Courier New" w:cs="Courier New"/>
+          <w:color w:val="7FDBCA"/>
+          <w:sz w:val="20"/>
+          <w:szCs w:val="20"/>
+        </w:rPr>
+        <w:t xml:space="preserve">transport </w:t>
+      </w:r>
+      <w:r>
+        <w:rPr>
+          <w:rFonts w:ascii="Courier New" w:hAnsi="Courier New" w:cs="Courier New"/>
+          <w:i/>
+          <w:iCs/>
+          <w:color w:val="ADDB67"/>
+          <w:sz w:val="20"/>
+          <w:szCs w:val="20"/>
+        </w:rPr>
+        <w:t>initial-cluster-size</w:t>
+      </w:r>
+      <w:r>
+        <w:rPr>
+          <w:rFonts w:ascii="Courier New" w:hAnsi="Courier New" w:cs="Courier New"/>
+          <w:color w:val="ECC48D"/>
+          <w:sz w:val="20"/>
+          <w:szCs w:val="20"/>
+        </w:rPr>
+        <w:t>="4"</w:t>
+      </w:r>
+      <w:r>
+        <w:rPr>
+          <w:rFonts w:ascii="Courier New" w:hAnsi="Courier New" w:cs="Courier New"/>
+          <w:color w:val="ECC48D"/>
+          <w:sz w:val="20"/>
+          <w:szCs w:val="20"/>
+        </w:rPr>
+        <w:br/>
+        <w:t xml:space="preserve">                 </w:t>
+      </w:r>
+      <w:r>
+        <w:rPr>
+          <w:rFonts w:ascii="Courier New" w:hAnsi="Courier New" w:cs="Courier New"/>
+          <w:i/>
+          <w:iCs/>
+          <w:color w:val="ADDB67"/>
+          <w:sz w:val="20"/>
+          <w:szCs w:val="20"/>
+        </w:rPr>
+        <w:t>initial-cluster-timeout</w:t>
+      </w:r>
+      <w:r>
+        <w:rPr>
+          <w:rFonts w:ascii="Courier New" w:hAnsi="Courier New" w:cs="Courier New"/>
+          <w:color w:val="ECC48D"/>
+          <w:sz w:val="20"/>
+          <w:szCs w:val="20"/>
+        </w:rPr>
+        <w:t xml:space="preserve">="30000" </w:t>
+      </w:r>
+      <w:r>
+        <w:rPr>
+          <w:rFonts w:ascii="Courier New" w:hAnsi="Courier New" w:cs="Courier New"/>
+          <w:color w:val="D6DEEB"/>
+          <w:sz w:val="20"/>
+          <w:szCs w:val="20"/>
+        </w:rPr>
+        <w:t>/&gt;</w:t>
+      </w:r>
+      <w:r>
+        <w:rPr>
+          <w:rFonts w:ascii="Courier New" w:hAnsi="Courier New" w:cs="Courier New"/>
+          <w:color w:val="D6DEEB"/>
+          <w:sz w:val="20"/>
+          <w:szCs w:val="20"/>
+        </w:rPr>
+        <w:br/>
+        <w:t xml:space="preserve">    &lt;/</w:t>
+      </w:r>
+      <w:r>
+        <w:rPr>
+          <w:rFonts w:ascii="Courier New" w:hAnsi="Courier New" w:cs="Courier New"/>
+          <w:color w:val="7FDBCA"/>
+          <w:sz w:val="20"/>
+          <w:szCs w:val="20"/>
+        </w:rPr>
+        <w:t>cache-container</w:t>
+      </w:r>
+      <w:r>
+        <w:rPr>
+          <w:rFonts w:ascii="Courier New" w:hAnsi="Courier New" w:cs="Courier New"/>
+          <w:color w:val="D6DEEB"/>
+          <w:sz w:val="20"/>
+          <w:szCs w:val="20"/>
+        </w:rPr>
+        <w:t>&gt;</w:t>
+      </w:r>
+      <w:r>
+        <w:rPr>
+          <w:rFonts w:ascii="Courier New" w:hAnsi="Courier New" w:cs="Courier New"/>
+          <w:color w:val="D6DEEB"/>
+          <w:sz w:val="20"/>
+          <w:szCs w:val="20"/>
+        </w:rPr>
+        <w:br/>
+        <w:t xml:space="preserve">  &lt;/</w:t>
+      </w:r>
+      <w:proofErr w:type="spellStart"/>
+      <w:r>
+        <w:rPr>
+          <w:rFonts w:ascii="Courier New" w:hAnsi="Courier New" w:cs="Courier New"/>
+          <w:color w:val="7FDBCA"/>
+          <w:sz w:val="20"/>
+          <w:szCs w:val="20"/>
+        </w:rPr>
+        <w:t>infinispan</w:t>
+      </w:r>
+      <w:proofErr w:type="spellEnd"/>
+      <w:r>
+        <w:rPr>
+          <w:rFonts w:ascii="Courier New" w:hAnsi="Courier New" w:cs="Courier New"/>
+          <w:color w:val="D6DEEB"/>
+          <w:sz w:val="20"/>
+          <w:szCs w:val="20"/>
+        </w:rPr>
+        <w:t>&gt;</w:t>
+      </w:r>
+      <w:r>
+        <w:rPr>
+          <w:rFonts w:ascii="Courier New" w:hAnsi="Courier New" w:cs="Courier New"/>
+          <w:color w:val="D6DEEB"/>
+          <w:sz w:val="20"/>
+          <w:szCs w:val="20"/>
+        </w:rPr>
+        <w:br/>
+      </w:r>
+      <w:r>
+        <w:rPr>
+          <w:rFonts w:ascii="Courier New" w:hAnsi="Courier New" w:cs="Courier New"/>
+          <w:color w:val="D6DEEB"/>
+          <w:sz w:val="20"/>
+          <w:szCs w:val="20"/>
+        </w:rPr>
+        <w:br/>
+        <w:t>&lt;/</w:t>
+      </w:r>
+      <w:r>
+        <w:rPr>
+          <w:rFonts w:ascii="Courier New" w:hAnsi="Courier New" w:cs="Courier New"/>
+          <w:color w:val="7FDBCA"/>
+          <w:sz w:val="20"/>
+          <w:szCs w:val="20"/>
+        </w:rPr>
+        <w:t>replicated-cache</w:t>
+      </w:r>
+      <w:r>
+        <w:rPr>
+          <w:rFonts w:ascii="Courier New" w:hAnsi="Courier New" w:cs="Courier New"/>
+          <w:color w:val="D6DEEB"/>
+          <w:sz w:val="20"/>
+          <w:szCs w:val="20"/>
+        </w:rPr>
+        <w:t>&gt;</w:t>
+      </w:r>
+    </w:p>
+    <w:p>
+      <w:pPr>
+        <w:autoSpaceDE w:val="0"/>
+        <w:autoSpaceDN w:val="0"/>
+        <w:adjustRightInd w:val="0"/>
+        <w:rPr>
+          <w:rFonts w:ascii="Arial" w:hAnsi="Arial" w:cs="Arial"/>
+          <w:color w:val="000000" w:themeColor="text1"/>
+        </w:rPr>
+      </w:pPr>
+    </w:p>
+    <w:p>
+      <w:pPr>
+        <w:autoSpaceDE w:val="0"/>
+        <w:autoSpaceDN w:val="0"/>
+        <w:adjustRightInd w:val="0"/>
+        <w:rPr>
+          <w:rFonts w:ascii="Arial" w:hAnsi="Arial" w:cs="Arial"/>
+          <w:color w:val="000000" w:themeColor="text1"/>
+        </w:rPr>
+      </w:pPr>
+    </w:p>
+    <w:p>
+      <w:pPr>
+        <w:autoSpaceDE w:val="0"/>
+        <w:autoSpaceDN w:val="0"/>
+        <w:adjustRightInd w:val="0"/>
+        <w:rPr>
+          <w:rFonts w:ascii="Arial" w:hAnsi="Arial" w:cs="Arial"/>
+          <w:color w:val="000000" w:themeColor="text1"/>
+        </w:rPr>
+      </w:pPr>
+    </w:p>
+    <w:p>
+      <w:pPr>
+        <w:autoSpaceDE w:val="0"/>
+        <w:autoSpaceDN w:val="0"/>
+        <w:adjustRightInd w:val="0"/>
+        <w:rPr>
+          <w:rFonts w:ascii="Arial" w:hAnsi="Arial" w:cs="Arial"/>
+          <w:color w:val="000000" w:themeColor="text1"/>
+        </w:rPr>
+      </w:pPr>
+    </w:p>
+    <w:p>
+      <w:pPr>
+        <w:shd w:val="clear" w:color="auto" w:fill="011627"/>
         <w:tabs>
           <w:tab w:val="left" w:pos="916"/>
           <w:tab w:val="left" w:pos="1832"/>
@@ -20224,17 +20632,756 @@
         </w:tabs>
         <w:rPr>
           <w:rFonts w:ascii="Courier New" w:hAnsi="Courier New" w:cs="Courier New"/>
-          <w:sz w:val="20"/>
-          <w:szCs w:val="20"/>
-        </w:rPr>
-      </w:pPr>
-      <w:r>
-        <w:rPr>
-          <w:rFonts w:ascii="Courier New" w:hAnsi="Courier New" w:cs="Courier New"/>
-          <w:sz w:val="20"/>
-          <w:szCs w:val="20"/>
-        </w:rPr>
-        <w:t xml:space="preserve">  &lt;persistence&gt;</w:t>
+          <w:color w:val="D6DEEB"/>
+          <w:sz w:val="20"/>
+          <w:szCs w:val="20"/>
+        </w:rPr>
+      </w:pPr>
+      <w:r>
+        <w:rPr>
+          <w:rFonts w:ascii="Courier New" w:hAnsi="Courier New" w:cs="Courier New"/>
+          <w:color w:val="D6DEEB"/>
+          <w:sz w:val="20"/>
+          <w:szCs w:val="20"/>
+        </w:rPr>
+        <w:t>&lt;?</w:t>
+      </w:r>
+      <w:r>
+        <w:rPr>
+          <w:rFonts w:ascii="Courier New" w:hAnsi="Courier New" w:cs="Courier New"/>
+          <w:i/>
+          <w:iCs/>
+          <w:color w:val="ADDB67"/>
+          <w:sz w:val="20"/>
+          <w:szCs w:val="20"/>
+        </w:rPr>
+        <w:t>xml version</w:t>
+      </w:r>
+      <w:r>
+        <w:rPr>
+          <w:rFonts w:ascii="Courier New" w:hAnsi="Courier New" w:cs="Courier New"/>
+          <w:color w:val="ECC48D"/>
+          <w:sz w:val="20"/>
+          <w:szCs w:val="20"/>
+        </w:rPr>
+        <w:t>="1.0"</w:t>
+      </w:r>
+      <w:r>
+        <w:rPr>
+          <w:rFonts w:ascii="Courier New" w:hAnsi="Courier New" w:cs="Courier New"/>
+          <w:color w:val="D6DEEB"/>
+          <w:sz w:val="20"/>
+          <w:szCs w:val="20"/>
+        </w:rPr>
+        <w:t>?&gt;</w:t>
+      </w:r>
+      <w:r>
+        <w:rPr>
+          <w:rFonts w:ascii="Courier New" w:hAnsi="Courier New" w:cs="Courier New"/>
+          <w:color w:val="D6DEEB"/>
+          <w:sz w:val="20"/>
+          <w:szCs w:val="20"/>
+        </w:rPr>
+        <w:br/>
+        <w:t>&lt;?</w:t>
+      </w:r>
+      <w:r>
+        <w:rPr>
+          <w:rFonts w:ascii="Courier New" w:hAnsi="Courier New" w:cs="Courier New"/>
+          <w:i/>
+          <w:iCs/>
+          <w:color w:val="ADDB67"/>
+          <w:sz w:val="20"/>
+          <w:szCs w:val="20"/>
+        </w:rPr>
+        <w:t>xml version</w:t>
+      </w:r>
+      <w:r>
+        <w:rPr>
+          <w:rFonts w:ascii="Courier New" w:hAnsi="Courier New" w:cs="Courier New"/>
+          <w:color w:val="ECC48D"/>
+          <w:sz w:val="20"/>
+          <w:szCs w:val="20"/>
+        </w:rPr>
+        <w:t xml:space="preserve">="1.0" </w:t>
+      </w:r>
+      <w:r>
+        <w:rPr>
+          <w:rFonts w:ascii="Courier New" w:hAnsi="Courier New" w:cs="Courier New"/>
+          <w:i/>
+          <w:iCs/>
+          <w:color w:val="ADDB67"/>
+          <w:sz w:val="20"/>
+          <w:szCs w:val="20"/>
+        </w:rPr>
+        <w:t>encoding</w:t>
+      </w:r>
+      <w:r>
+        <w:rPr>
+          <w:rFonts w:ascii="Courier New" w:hAnsi="Courier New" w:cs="Courier New"/>
+          <w:color w:val="ECC48D"/>
+          <w:sz w:val="20"/>
+          <w:szCs w:val="20"/>
+        </w:rPr>
+        <w:t>="UTF-8"</w:t>
+      </w:r>
+      <w:r>
+        <w:rPr>
+          <w:rFonts w:ascii="Courier New" w:hAnsi="Courier New" w:cs="Courier New"/>
+          <w:color w:val="D6DEEB"/>
+          <w:sz w:val="20"/>
+          <w:szCs w:val="20"/>
+        </w:rPr>
+        <w:t>?&gt;</w:t>
+      </w:r>
+      <w:r>
+        <w:rPr>
+          <w:rFonts w:ascii="Courier New" w:hAnsi="Courier New" w:cs="Courier New"/>
+          <w:color w:val="D6DEEB"/>
+          <w:sz w:val="20"/>
+          <w:szCs w:val="20"/>
+        </w:rPr>
+        <w:br/>
+        <w:t>&lt;</w:t>
+      </w:r>
+      <w:proofErr w:type="spellStart"/>
+      <w:r>
+        <w:rPr>
+          <w:rFonts w:ascii="Courier New" w:hAnsi="Courier New" w:cs="Courier New"/>
+          <w:color w:val="7FDBCA"/>
+          <w:sz w:val="20"/>
+          <w:szCs w:val="20"/>
+        </w:rPr>
+        <w:t>infinispan</w:t>
+      </w:r>
+      <w:proofErr w:type="spellEnd"/>
+      <w:r>
+        <w:rPr>
+          <w:rFonts w:ascii="Courier New" w:hAnsi="Courier New" w:cs="Courier New"/>
+          <w:color w:val="7FDBCA"/>
+          <w:sz w:val="20"/>
+          <w:szCs w:val="20"/>
+        </w:rPr>
+        <w:t xml:space="preserve"> </w:t>
+      </w:r>
+      <w:proofErr w:type="spellStart"/>
+      <w:r>
+        <w:rPr>
+          <w:rFonts w:ascii="Courier New" w:hAnsi="Courier New" w:cs="Courier New"/>
+          <w:i/>
+          <w:iCs/>
+          <w:color w:val="ADDB67"/>
+          <w:sz w:val="20"/>
+          <w:szCs w:val="20"/>
+        </w:rPr>
+        <w:t>xmlns:</w:t>
+      </w:r>
+      <w:r>
+        <w:rPr>
+          <w:rFonts w:ascii="Courier New" w:hAnsi="Courier New" w:cs="Courier New"/>
+          <w:i/>
+          <w:iCs/>
+          <w:color w:val="7FDBCA"/>
+          <w:sz w:val="20"/>
+          <w:szCs w:val="20"/>
+        </w:rPr>
+        <w:t>xsi</w:t>
+      </w:r>
+      <w:proofErr w:type="spellEnd"/>
+      <w:r>
+        <w:rPr>
+          <w:rFonts w:ascii="Courier New" w:hAnsi="Courier New" w:cs="Courier New"/>
+          <w:color w:val="ECC48D"/>
+          <w:sz w:val="20"/>
+          <w:szCs w:val="20"/>
+        </w:rPr>
+        <w:t>="http://www.w3.org/2001/XMLSchema-instance"</w:t>
+      </w:r>
+      <w:r>
+        <w:rPr>
+          <w:rFonts w:ascii="Courier New" w:hAnsi="Courier New" w:cs="Courier New"/>
+          <w:color w:val="ECC48D"/>
+          <w:sz w:val="20"/>
+          <w:szCs w:val="20"/>
+        </w:rPr>
+        <w:br/>
+        <w:t xml:space="preserve">            </w:t>
+      </w:r>
+      <w:proofErr w:type="spellStart"/>
+      <w:r>
+        <w:rPr>
+          <w:rFonts w:ascii="Courier New" w:hAnsi="Courier New" w:cs="Courier New"/>
+          <w:i/>
+          <w:iCs/>
+          <w:color w:val="7FDBCA"/>
+          <w:sz w:val="20"/>
+          <w:szCs w:val="20"/>
+        </w:rPr>
+        <w:t>xsi</w:t>
+      </w:r>
+      <w:r>
+        <w:rPr>
+          <w:rFonts w:ascii="Courier New" w:hAnsi="Courier New" w:cs="Courier New"/>
+          <w:i/>
+          <w:iCs/>
+          <w:color w:val="ADDB67"/>
+          <w:sz w:val="20"/>
+          <w:szCs w:val="20"/>
+        </w:rPr>
+        <w:t>:schemaLocation</w:t>
+      </w:r>
+      <w:proofErr w:type="spellEnd"/>
+      <w:r>
+        <w:rPr>
+          <w:rFonts w:ascii="Courier New" w:hAnsi="Courier New" w:cs="Courier New"/>
+          <w:color w:val="ECC48D"/>
+          <w:sz w:val="20"/>
+          <w:szCs w:val="20"/>
+        </w:rPr>
+        <w:t>="urn:infinispan:config:7.1 http://www.infinispan.org/schemas/infinispan-config-7.1.xsd"</w:t>
+      </w:r>
+      <w:r>
+        <w:rPr>
+          <w:rFonts w:ascii="Courier New" w:hAnsi="Courier New" w:cs="Courier New"/>
+          <w:color w:val="ECC48D"/>
+          <w:sz w:val="20"/>
+          <w:szCs w:val="20"/>
+        </w:rPr>
+        <w:br/>
+        <w:t xml:space="preserve">            </w:t>
+      </w:r>
+      <w:proofErr w:type="spellStart"/>
+      <w:r>
+        <w:rPr>
+          <w:rFonts w:ascii="Courier New" w:hAnsi="Courier New" w:cs="Courier New"/>
+          <w:i/>
+          <w:iCs/>
+          <w:color w:val="ADDB67"/>
+          <w:sz w:val="20"/>
+          <w:szCs w:val="20"/>
+        </w:rPr>
+        <w:t>xmlns</w:t>
+      </w:r>
+      <w:proofErr w:type="spellEnd"/>
+      <w:r>
+        <w:rPr>
+          <w:rFonts w:ascii="Courier New" w:hAnsi="Courier New" w:cs="Courier New"/>
+          <w:color w:val="ECC48D"/>
+          <w:sz w:val="20"/>
+          <w:szCs w:val="20"/>
+        </w:rPr>
+        <w:t>="urn:infinispan:config:7.1"</w:t>
+      </w:r>
+      <w:r>
+        <w:rPr>
+          <w:rFonts w:ascii="Courier New" w:hAnsi="Courier New" w:cs="Courier New"/>
+          <w:color w:val="D6DEEB"/>
+          <w:sz w:val="20"/>
+          <w:szCs w:val="20"/>
+        </w:rPr>
+        <w:t>&gt;</w:t>
+      </w:r>
+      <w:r>
+        <w:rPr>
+          <w:rFonts w:ascii="Courier New" w:hAnsi="Courier New" w:cs="Courier New"/>
+          <w:color w:val="D6DEEB"/>
+          <w:sz w:val="20"/>
+          <w:szCs w:val="20"/>
+        </w:rPr>
+        <w:br/>
+      </w:r>
+      <w:r>
+        <w:rPr>
+          <w:rFonts w:ascii="Courier New" w:hAnsi="Courier New" w:cs="Courier New"/>
+          <w:color w:val="D6DEEB"/>
+          <w:sz w:val="20"/>
+          <w:szCs w:val="20"/>
+        </w:rPr>
+        <w:br/>
+        <w:t xml:space="preserve">  &lt;</w:t>
+      </w:r>
+      <w:r>
+        <w:rPr>
+          <w:rFonts w:ascii="Courier New" w:hAnsi="Courier New" w:cs="Courier New"/>
+          <w:color w:val="7FDBCA"/>
+          <w:sz w:val="20"/>
+          <w:szCs w:val="20"/>
+        </w:rPr>
+        <w:t xml:space="preserve">cache-container </w:t>
+      </w:r>
+      <w:r>
+        <w:rPr>
+          <w:rFonts w:ascii="Courier New" w:hAnsi="Courier New" w:cs="Courier New"/>
+          <w:i/>
+          <w:iCs/>
+          <w:color w:val="ADDB67"/>
+          <w:sz w:val="20"/>
+          <w:szCs w:val="20"/>
+        </w:rPr>
+        <w:t>default-cache</w:t>
+      </w:r>
+      <w:r>
+        <w:rPr>
+          <w:rFonts w:ascii="Courier New" w:hAnsi="Courier New" w:cs="Courier New"/>
+          <w:color w:val="ECC48D"/>
+          <w:sz w:val="20"/>
+          <w:szCs w:val="20"/>
+        </w:rPr>
+        <w:t>="default"</w:t>
+      </w:r>
+      <w:r>
+        <w:rPr>
+          <w:rFonts w:ascii="Courier New" w:hAnsi="Courier New" w:cs="Courier New"/>
+          <w:color w:val="D6DEEB"/>
+          <w:sz w:val="20"/>
+          <w:szCs w:val="20"/>
+        </w:rPr>
+        <w:t>&gt;</w:t>
+      </w:r>
+      <w:r>
+        <w:rPr>
+          <w:rFonts w:ascii="Courier New" w:hAnsi="Courier New" w:cs="Courier New"/>
+          <w:color w:val="D6DEEB"/>
+          <w:sz w:val="20"/>
+          <w:szCs w:val="20"/>
+        </w:rPr>
+        <w:br/>
+        <w:t xml:space="preserve">    &lt;</w:t>
+      </w:r>
+      <w:r>
+        <w:rPr>
+          <w:rFonts w:ascii="Courier New" w:hAnsi="Courier New" w:cs="Courier New"/>
+          <w:color w:val="7FDBCA"/>
+          <w:sz w:val="20"/>
+          <w:szCs w:val="20"/>
+        </w:rPr>
+        <w:t xml:space="preserve">local-cache </w:t>
+      </w:r>
+      <w:r>
+        <w:rPr>
+          <w:rFonts w:ascii="Courier New" w:hAnsi="Courier New" w:cs="Courier New"/>
+          <w:i/>
+          <w:iCs/>
+          <w:color w:val="ADDB67"/>
+          <w:sz w:val="20"/>
+          <w:szCs w:val="20"/>
+        </w:rPr>
+        <w:t>name</w:t>
+      </w:r>
+      <w:r>
+        <w:rPr>
+          <w:rFonts w:ascii="Courier New" w:hAnsi="Courier New" w:cs="Courier New"/>
+          <w:color w:val="ECC48D"/>
+          <w:sz w:val="20"/>
+          <w:szCs w:val="20"/>
+        </w:rPr>
+        <w:t>="</w:t>
+      </w:r>
+      <w:proofErr w:type="spellStart"/>
+      <w:r>
+        <w:rPr>
+          <w:rFonts w:ascii="Courier New" w:hAnsi="Courier New" w:cs="Courier New"/>
+          <w:color w:val="ECC48D"/>
+          <w:sz w:val="20"/>
+          <w:szCs w:val="20"/>
+        </w:rPr>
+        <w:t>tableCache</w:t>
+      </w:r>
+      <w:proofErr w:type="spellEnd"/>
+      <w:r>
+        <w:rPr>
+          <w:rFonts w:ascii="Courier New" w:hAnsi="Courier New" w:cs="Courier New"/>
+          <w:color w:val="ECC48D"/>
+          <w:sz w:val="20"/>
+          <w:szCs w:val="20"/>
+        </w:rPr>
+        <w:t>"</w:t>
+      </w:r>
+      <w:r>
+        <w:rPr>
+          <w:rFonts w:ascii="Courier New" w:hAnsi="Courier New" w:cs="Courier New"/>
+          <w:color w:val="D6DEEB"/>
+          <w:sz w:val="20"/>
+          <w:szCs w:val="20"/>
+        </w:rPr>
+        <w:t>&gt;</w:t>
+      </w:r>
+      <w:r>
+        <w:rPr>
+          <w:rFonts w:ascii="Courier New" w:hAnsi="Courier New" w:cs="Courier New"/>
+          <w:color w:val="D6DEEB"/>
+          <w:sz w:val="20"/>
+          <w:szCs w:val="20"/>
+        </w:rPr>
+        <w:br/>
+        <w:t xml:space="preserve">      &lt;</w:t>
+      </w:r>
+      <w:r>
+        <w:rPr>
+          <w:rFonts w:ascii="Courier New" w:hAnsi="Courier New" w:cs="Courier New"/>
+          <w:color w:val="7FDBCA"/>
+          <w:sz w:val="20"/>
+          <w:szCs w:val="20"/>
+        </w:rPr>
+        <w:t xml:space="preserve">eviction </w:t>
+      </w:r>
+      <w:r>
+        <w:rPr>
+          <w:rFonts w:ascii="Courier New" w:hAnsi="Courier New" w:cs="Courier New"/>
+          <w:i/>
+          <w:iCs/>
+          <w:color w:val="ADDB67"/>
+          <w:sz w:val="20"/>
+          <w:szCs w:val="20"/>
+        </w:rPr>
+        <w:t>max-entries</w:t>
+      </w:r>
+      <w:r>
+        <w:rPr>
+          <w:rFonts w:ascii="Courier New" w:hAnsi="Courier New" w:cs="Courier New"/>
+          <w:color w:val="ECC48D"/>
+          <w:sz w:val="20"/>
+          <w:szCs w:val="20"/>
+        </w:rPr>
+        <w:t xml:space="preserve">="200" </w:t>
+      </w:r>
+      <w:r>
+        <w:rPr>
+          <w:rFonts w:ascii="Courier New" w:hAnsi="Courier New" w:cs="Courier New"/>
+          <w:color w:val="D6DEEB"/>
+          <w:sz w:val="20"/>
+          <w:szCs w:val="20"/>
+        </w:rPr>
+        <w:t>/&gt;</w:t>
+      </w:r>
+      <w:r>
+        <w:rPr>
+          <w:rFonts w:ascii="Courier New" w:hAnsi="Courier New" w:cs="Courier New"/>
+          <w:color w:val="D6DEEB"/>
+          <w:sz w:val="20"/>
+          <w:szCs w:val="20"/>
+        </w:rPr>
+        <w:br/>
+        <w:t xml:space="preserve">      &lt;</w:t>
+      </w:r>
+      <w:r>
+        <w:rPr>
+          <w:rFonts w:ascii="Courier New" w:hAnsi="Courier New" w:cs="Courier New"/>
+          <w:color w:val="7FDBCA"/>
+          <w:sz w:val="20"/>
+          <w:szCs w:val="20"/>
+        </w:rPr>
+        <w:t xml:space="preserve">expiration </w:t>
+      </w:r>
+      <w:r>
+        <w:rPr>
+          <w:rFonts w:ascii="Courier New" w:hAnsi="Courier New" w:cs="Courier New"/>
+          <w:i/>
+          <w:iCs/>
+          <w:color w:val="ADDB67"/>
+          <w:sz w:val="20"/>
+          <w:szCs w:val="20"/>
+        </w:rPr>
+        <w:t>lifespan</w:t>
+      </w:r>
+      <w:r>
+        <w:rPr>
+          <w:rFonts w:ascii="Courier New" w:hAnsi="Courier New" w:cs="Courier New"/>
+          <w:color w:val="ECC48D"/>
+          <w:sz w:val="20"/>
+          <w:szCs w:val="20"/>
+        </w:rPr>
+        <w:t xml:space="preserve">="600000" </w:t>
+      </w:r>
+      <w:r>
+        <w:rPr>
+          <w:rFonts w:ascii="Courier New" w:hAnsi="Courier New" w:cs="Courier New"/>
+          <w:color w:val="D6DEEB"/>
+          <w:sz w:val="20"/>
+          <w:szCs w:val="20"/>
+        </w:rPr>
+        <w:t>/&gt;</w:t>
+      </w:r>
+      <w:r>
+        <w:rPr>
+          <w:rFonts w:ascii="Courier New" w:hAnsi="Courier New" w:cs="Courier New"/>
+          <w:color w:val="D6DEEB"/>
+          <w:sz w:val="20"/>
+          <w:szCs w:val="20"/>
+        </w:rPr>
+        <w:br/>
+        <w:t xml:space="preserve">    &lt;/</w:t>
+      </w:r>
+      <w:r>
+        <w:rPr>
+          <w:rFonts w:ascii="Courier New" w:hAnsi="Courier New" w:cs="Courier New"/>
+          <w:color w:val="7FDBCA"/>
+          <w:sz w:val="20"/>
+          <w:szCs w:val="20"/>
+        </w:rPr>
+        <w:t>local-cache</w:t>
+      </w:r>
+      <w:r>
+        <w:rPr>
+          <w:rFonts w:ascii="Courier New" w:hAnsi="Courier New" w:cs="Courier New"/>
+          <w:color w:val="D6DEEB"/>
+          <w:sz w:val="20"/>
+          <w:szCs w:val="20"/>
+        </w:rPr>
+        <w:t>&gt;</w:t>
+      </w:r>
+      <w:r>
+        <w:rPr>
+          <w:rFonts w:ascii="Courier New" w:hAnsi="Courier New" w:cs="Courier New"/>
+          <w:color w:val="D6DEEB"/>
+          <w:sz w:val="20"/>
+          <w:szCs w:val="20"/>
+        </w:rPr>
+        <w:br/>
+        <w:t xml:space="preserve">    &lt;</w:t>
+      </w:r>
+      <w:r>
+        <w:rPr>
+          <w:rFonts w:ascii="Courier New" w:hAnsi="Courier New" w:cs="Courier New"/>
+          <w:color w:val="7FDBCA"/>
+          <w:sz w:val="20"/>
+          <w:szCs w:val="20"/>
+        </w:rPr>
+        <w:t>transport</w:t>
+      </w:r>
+      <w:r>
+        <w:rPr>
+          <w:rFonts w:ascii="Courier New" w:hAnsi="Courier New" w:cs="Courier New"/>
+          <w:color w:val="7FDBCA"/>
+          <w:sz w:val="20"/>
+          <w:szCs w:val="20"/>
+        </w:rPr>
+        <w:br/>
+        <w:t xml:space="preserve">      </w:t>
+      </w:r>
+      <w:r>
+        <w:rPr>
+          <w:rFonts w:ascii="Courier New" w:hAnsi="Courier New" w:cs="Courier New"/>
+          <w:i/>
+          <w:iCs/>
+          <w:color w:val="ADDB67"/>
+          <w:sz w:val="20"/>
+          <w:szCs w:val="20"/>
+        </w:rPr>
+        <w:t>initial-cluster-size</w:t>
+      </w:r>
+      <w:r>
+        <w:rPr>
+          <w:rFonts w:ascii="Courier New" w:hAnsi="Courier New" w:cs="Courier New"/>
+          <w:color w:val="ECC48D"/>
+          <w:sz w:val="20"/>
+          <w:szCs w:val="20"/>
+        </w:rPr>
+        <w:t>="4"</w:t>
+      </w:r>
+      <w:r>
+        <w:rPr>
+          <w:rFonts w:ascii="Courier New" w:hAnsi="Courier New" w:cs="Courier New"/>
+          <w:color w:val="ECC48D"/>
+          <w:sz w:val="20"/>
+          <w:szCs w:val="20"/>
+        </w:rPr>
+        <w:br/>
+        <w:t xml:space="preserve">      </w:t>
+      </w:r>
+      <w:r>
+        <w:rPr>
+          <w:rFonts w:ascii="Courier New" w:hAnsi="Courier New" w:cs="Courier New"/>
+          <w:i/>
+          <w:iCs/>
+          <w:color w:val="ADDB67"/>
+          <w:sz w:val="20"/>
+          <w:szCs w:val="20"/>
+        </w:rPr>
+        <w:t>initial-cluster-timeout</w:t>
+      </w:r>
+      <w:r>
+        <w:rPr>
+          <w:rFonts w:ascii="Courier New" w:hAnsi="Courier New" w:cs="Courier New"/>
+          <w:color w:val="ECC48D"/>
+          <w:sz w:val="20"/>
+          <w:szCs w:val="20"/>
+        </w:rPr>
+        <w:t xml:space="preserve">="30000" </w:t>
+      </w:r>
+      <w:r>
+        <w:rPr>
+          <w:rFonts w:ascii="Courier New" w:hAnsi="Courier New" w:cs="Courier New"/>
+          <w:color w:val="D6DEEB"/>
+          <w:sz w:val="20"/>
+          <w:szCs w:val="20"/>
+        </w:rPr>
+        <w:t>/&gt;</w:t>
+      </w:r>
+      <w:r>
+        <w:rPr>
+          <w:rFonts w:ascii="Courier New" w:hAnsi="Courier New" w:cs="Courier New"/>
+          <w:color w:val="D6DEEB"/>
+          <w:sz w:val="20"/>
+          <w:szCs w:val="20"/>
+        </w:rPr>
+        <w:br/>
+      </w:r>
+      <w:r>
+        <w:rPr>
+          <w:rFonts w:ascii="Courier New" w:hAnsi="Courier New" w:cs="Courier New"/>
+          <w:color w:val="D6DEEB"/>
+          <w:sz w:val="20"/>
+          <w:szCs w:val="20"/>
+        </w:rPr>
+        <w:lastRenderedPageBreak/>
+        <w:t xml:space="preserve">  &lt;/</w:t>
+      </w:r>
+      <w:r>
+        <w:rPr>
+          <w:rFonts w:ascii="Courier New" w:hAnsi="Courier New" w:cs="Courier New"/>
+          <w:color w:val="7FDBCA"/>
+          <w:sz w:val="20"/>
+          <w:szCs w:val="20"/>
+        </w:rPr>
+        <w:t>cache-container</w:t>
+      </w:r>
+      <w:r>
+        <w:rPr>
+          <w:rFonts w:ascii="Courier New" w:hAnsi="Courier New" w:cs="Courier New"/>
+          <w:color w:val="D6DEEB"/>
+          <w:sz w:val="20"/>
+          <w:szCs w:val="20"/>
+        </w:rPr>
+        <w:t>&gt;</w:t>
+      </w:r>
+      <w:r>
+        <w:rPr>
+          <w:rFonts w:ascii="Courier New" w:hAnsi="Courier New" w:cs="Courier New"/>
+          <w:color w:val="D6DEEB"/>
+          <w:sz w:val="20"/>
+          <w:szCs w:val="20"/>
+        </w:rPr>
+        <w:br/>
+      </w:r>
+      <w:r>
+        <w:rPr>
+          <w:rFonts w:ascii="Courier New" w:hAnsi="Courier New" w:cs="Courier New"/>
+          <w:color w:val="D6DEEB"/>
+          <w:sz w:val="20"/>
+          <w:szCs w:val="20"/>
+        </w:rPr>
+        <w:br/>
+        <w:t>&lt;/</w:t>
+      </w:r>
+      <w:proofErr w:type="spellStart"/>
+      <w:r>
+        <w:rPr>
+          <w:rFonts w:ascii="Courier New" w:hAnsi="Courier New" w:cs="Courier New"/>
+          <w:color w:val="7FDBCA"/>
+          <w:sz w:val="20"/>
+          <w:szCs w:val="20"/>
+        </w:rPr>
+        <w:t>infinispan</w:t>
+      </w:r>
+      <w:proofErr w:type="spellEnd"/>
+      <w:r>
+        <w:rPr>
+          <w:rFonts w:ascii="Courier New" w:hAnsi="Courier New" w:cs="Courier New"/>
+          <w:color w:val="D6DEEB"/>
+          <w:sz w:val="20"/>
+          <w:szCs w:val="20"/>
+        </w:rPr>
+        <w:t>&gt;</w:t>
+      </w:r>
+    </w:p>
+    <w:p>
+      <w:pPr>
+        <w:autoSpaceDE w:val="0"/>
+        <w:autoSpaceDN w:val="0"/>
+        <w:adjustRightInd w:val="0"/>
+        <w:rPr>
+          <w:rFonts w:ascii="Arial" w:hAnsi="Arial" w:cs="Arial"/>
+          <w:color w:val="000000" w:themeColor="text1"/>
+        </w:rPr>
+      </w:pPr>
+    </w:p>
+    <w:p>
+      <w:pPr>
+        <w:autoSpaceDE w:val="0"/>
+        <w:autoSpaceDN w:val="0"/>
+        <w:adjustRightInd w:val="0"/>
+        <w:rPr>
+          <w:rFonts w:ascii="Arial" w:hAnsi="Arial" w:cs="Arial"/>
+          <w:color w:val="000000" w:themeColor="text1"/>
+        </w:rPr>
+      </w:pPr>
+    </w:p>
+    <w:p>
+      <w:pPr>
+        <w:autoSpaceDE w:val="0"/>
+        <w:autoSpaceDN w:val="0"/>
+        <w:adjustRightInd w:val="0"/>
+        <w:rPr>
+          <w:rFonts w:ascii="Arial" w:hAnsi="Arial" w:cs="Arial"/>
+          <w:color w:val="000000" w:themeColor="text1"/>
+        </w:rPr>
+      </w:pPr>
+    </w:p>
+    <w:p>
+      <w:pPr>
+        <w:autoSpaceDE w:val="0"/>
+        <w:autoSpaceDN w:val="0"/>
+        <w:adjustRightInd w:val="0"/>
+        <w:rPr>
+          <w:rFonts w:ascii="Arial" w:hAnsi="Arial" w:cs="Arial"/>
+          <w:color w:val="000000" w:themeColor="text1"/>
+        </w:rPr>
+      </w:pPr>
+    </w:p>
+    <w:p>
+      <w:pPr>
+        <w:autoSpaceDE w:val="0"/>
+        <w:autoSpaceDN w:val="0"/>
+        <w:adjustRightInd w:val="0"/>
+        <w:rPr>
+          <w:rFonts w:ascii="Arial" w:hAnsi="Arial" w:cs="Arial"/>
+          <w:color w:val="000000" w:themeColor="text1"/>
+        </w:rPr>
+      </w:pPr>
+    </w:p>
+    <w:p>
+      <w:pPr>
+        <w:autoSpaceDE w:val="0"/>
+        <w:autoSpaceDN w:val="0"/>
+        <w:adjustRightInd w:val="0"/>
+        <w:rPr>
+          <w:rFonts w:ascii="Arial" w:hAnsi="Arial" w:cs="Arial"/>
+          <w:color w:val="000000" w:themeColor="text1"/>
+        </w:rPr>
+      </w:pPr>
+      <w:r>
+        <w:rPr>
+          <w:rFonts w:ascii="Arial" w:hAnsi="Arial" w:cs="Arial"/>
+          <w:color w:val="000000" w:themeColor="text1"/>
+        </w:rPr>
+        <w:t xml:space="preserve">Other </w:t>
+      </w:r>
+      <w:proofErr w:type="gramStart"/>
+      <w:r>
+        <w:rPr>
+          <w:rFonts w:ascii="Arial" w:hAnsi="Arial" w:cs="Arial"/>
+          <w:color w:val="000000" w:themeColor="text1"/>
+        </w:rPr>
+        <w:t>configurations :</w:t>
+      </w:r>
+      <w:proofErr w:type="gramEnd"/>
+      <w:r>
+        <w:rPr>
+          <w:rFonts w:ascii="Arial" w:hAnsi="Arial" w:cs="Arial"/>
+          <w:color w:val="000000" w:themeColor="text1"/>
+        </w:rPr>
+        <w:t xml:space="preserve"> </w:t>
       </w:r>
     </w:p>
     <w:p>
@@ -20269,61 +21416,7 @@
           <w:sz w:val="20"/>
           <w:szCs w:val="20"/>
         </w:rPr>
-        <w:t xml:space="preserve">    &lt;table-</w:t>
-      </w:r>
-      <w:proofErr w:type="spellStart"/>
-      <w:r>
-        <w:rPr>
-          <w:rFonts w:ascii="Courier New" w:hAnsi="Courier New" w:cs="Courier New"/>
-          <w:sz w:val="20"/>
-          <w:szCs w:val="20"/>
-        </w:rPr>
-        <w:t>jdbc</w:t>
-      </w:r>
-      <w:proofErr w:type="spellEnd"/>
-      <w:r>
-        <w:rPr>
-          <w:rFonts w:ascii="Courier New" w:hAnsi="Courier New" w:cs="Courier New"/>
-          <w:sz w:val="20"/>
-          <w:szCs w:val="20"/>
-        </w:rPr>
-        <w:t xml:space="preserve">-store </w:t>
-      </w:r>
-      <w:proofErr w:type="spellStart"/>
-      <w:r>
-        <w:rPr>
-          <w:rFonts w:ascii="Courier New" w:hAnsi="Courier New" w:cs="Courier New"/>
-          <w:sz w:val="20"/>
-          <w:szCs w:val="20"/>
-        </w:rPr>
-        <w:t>xmlns</w:t>
-      </w:r>
-      <w:proofErr w:type="spellEnd"/>
-      <w:r>
-        <w:rPr>
-          <w:rFonts w:ascii="Courier New" w:hAnsi="Courier New" w:cs="Courier New"/>
-          <w:sz w:val="20"/>
-          <w:szCs w:val="20"/>
-        </w:rPr>
-        <w:t>="</w:t>
-      </w:r>
-      <w:proofErr w:type="gramStart"/>
-      <w:r>
-        <w:rPr>
-          <w:rFonts w:ascii="Courier New" w:hAnsi="Courier New" w:cs="Courier New"/>
-          <w:sz w:val="20"/>
-          <w:szCs w:val="20"/>
-        </w:rPr>
-        <w:t>urn:infinispan</w:t>
-      </w:r>
-      <w:proofErr w:type="gramEnd"/>
-      <w:r>
-        <w:rPr>
-          <w:rFonts w:ascii="Courier New" w:hAnsi="Courier New" w:cs="Courier New"/>
-          <w:sz w:val="20"/>
-          <w:szCs w:val="20"/>
-        </w:rPr>
-        <w:t>:config:store:sql:15.0"</w:t>
+        <w:t>&lt;distributed-cache&gt;</w:t>
       </w:r>
     </w:p>
     <w:p>
@@ -20358,7 +21451,7 @@
           <w:sz w:val="20"/>
           <w:szCs w:val="20"/>
         </w:rPr>
-        <w:t xml:space="preserve">                      dialect="H2"</w:t>
+        <w:t xml:space="preserve">  &lt;persistence&gt;</w:t>
       </w:r>
     </w:p>
     <w:p>
@@ -20393,7 +21486,61 @@
           <w:sz w:val="20"/>
           <w:szCs w:val="20"/>
         </w:rPr>
-        <w:t xml:space="preserve">                      shared="true"</w:t>
+        <w:t xml:space="preserve">    &lt;table-</w:t>
+      </w:r>
+      <w:proofErr w:type="spellStart"/>
+      <w:r>
+        <w:rPr>
+          <w:rFonts w:ascii="Courier New" w:hAnsi="Courier New" w:cs="Courier New"/>
+          <w:sz w:val="20"/>
+          <w:szCs w:val="20"/>
+        </w:rPr>
+        <w:t>jdbc</w:t>
+      </w:r>
+      <w:proofErr w:type="spellEnd"/>
+      <w:r>
+        <w:rPr>
+          <w:rFonts w:ascii="Courier New" w:hAnsi="Courier New" w:cs="Courier New"/>
+          <w:sz w:val="20"/>
+          <w:szCs w:val="20"/>
+        </w:rPr>
+        <w:t xml:space="preserve">-store </w:t>
+      </w:r>
+      <w:proofErr w:type="spellStart"/>
+      <w:r>
+        <w:rPr>
+          <w:rFonts w:ascii="Courier New" w:hAnsi="Courier New" w:cs="Courier New"/>
+          <w:sz w:val="20"/>
+          <w:szCs w:val="20"/>
+        </w:rPr>
+        <w:t>xmlns</w:t>
+      </w:r>
+      <w:proofErr w:type="spellEnd"/>
+      <w:r>
+        <w:rPr>
+          <w:rFonts w:ascii="Courier New" w:hAnsi="Courier New" w:cs="Courier New"/>
+          <w:sz w:val="20"/>
+          <w:szCs w:val="20"/>
+        </w:rPr>
+        <w:t>="</w:t>
+      </w:r>
+      <w:proofErr w:type="gramStart"/>
+      <w:r>
+        <w:rPr>
+          <w:rFonts w:ascii="Courier New" w:hAnsi="Courier New" w:cs="Courier New"/>
+          <w:sz w:val="20"/>
+          <w:szCs w:val="20"/>
+        </w:rPr>
+        <w:t>urn:infinispan</w:t>
+      </w:r>
+      <w:proofErr w:type="gramEnd"/>
+      <w:r>
+        <w:rPr>
+          <w:rFonts w:ascii="Courier New" w:hAnsi="Courier New" w:cs="Courier New"/>
+          <w:sz w:val="20"/>
+          <w:szCs w:val="20"/>
+        </w:rPr>
+        <w:t>:config:store:sql:15.0"</w:t>
       </w:r>
     </w:p>
     <w:p>
@@ -20428,7 +21575,7 @@
           <w:sz w:val="20"/>
           <w:szCs w:val="20"/>
         </w:rPr>
-        <w:t xml:space="preserve">                      table-name="books"&gt;</w:t>
+        <w:t xml:space="preserve">                      dialect="H2"</w:t>
       </w:r>
     </w:p>
     <w:p>
@@ -20463,43 +21610,7 @@
           <w:sz w:val="20"/>
           <w:szCs w:val="20"/>
         </w:rPr>
-        <w:t xml:space="preserve">      &lt;connection-pool connection-</w:t>
-      </w:r>
-      <w:proofErr w:type="spellStart"/>
-      <w:r>
-        <w:rPr>
-          <w:rFonts w:ascii="Courier New" w:hAnsi="Courier New" w:cs="Courier New"/>
-          <w:sz w:val="20"/>
-          <w:szCs w:val="20"/>
-        </w:rPr>
-        <w:t>url</w:t>
-      </w:r>
-      <w:proofErr w:type="spellEnd"/>
-      <w:r>
-        <w:rPr>
-          <w:rFonts w:ascii="Courier New" w:hAnsi="Courier New" w:cs="Courier New"/>
-          <w:sz w:val="20"/>
-          <w:szCs w:val="20"/>
-        </w:rPr>
-        <w:t>="jdbc:h</w:t>
-      </w:r>
-      <w:proofErr w:type="gramStart"/>
-      <w:r>
-        <w:rPr>
-          <w:rFonts w:ascii="Courier New" w:hAnsi="Courier New" w:cs="Courier New"/>
-          <w:sz w:val="20"/>
-          <w:szCs w:val="20"/>
-        </w:rPr>
-        <w:t>2:mem</w:t>
-      </w:r>
-      <w:proofErr w:type="gramEnd"/>
-      <w:r>
-        <w:rPr>
-          <w:rFonts w:ascii="Courier New" w:hAnsi="Courier New" w:cs="Courier New"/>
-          <w:sz w:val="20"/>
-          <w:szCs w:val="20"/>
-        </w:rPr>
-        <w:t>:infinispan"</w:t>
+        <w:t xml:space="preserve">                      shared="true"</w:t>
       </w:r>
     </w:p>
     <w:p>
@@ -20534,25 +21645,7 @@
           <w:sz w:val="20"/>
           <w:szCs w:val="20"/>
         </w:rPr>
-        <w:t xml:space="preserve">                       username="</w:t>
-      </w:r>
-      <w:proofErr w:type="spellStart"/>
-      <w:r>
-        <w:rPr>
-          <w:rFonts w:ascii="Courier New" w:hAnsi="Courier New" w:cs="Courier New"/>
-          <w:sz w:val="20"/>
-          <w:szCs w:val="20"/>
-        </w:rPr>
-        <w:t>sa</w:t>
-      </w:r>
-      <w:proofErr w:type="spellEnd"/>
-      <w:r>
-        <w:rPr>
-          <w:rFonts w:ascii="Courier New" w:hAnsi="Courier New" w:cs="Courier New"/>
-          <w:sz w:val="20"/>
-          <w:szCs w:val="20"/>
-        </w:rPr>
-        <w:t>"</w:t>
+        <w:t xml:space="preserve">                      table-name="books"&gt;</w:t>
       </w:r>
     </w:p>
     <w:p>
@@ -20587,7 +21680,7 @@
           <w:sz w:val="20"/>
           <w:szCs w:val="20"/>
         </w:rPr>
-        <w:t xml:space="preserve">                       password="</w:t>
+        <w:t xml:space="preserve">      &lt;connection-pool connection-</w:t>
       </w:r>
       <w:proofErr w:type="spellStart"/>
       <w:r>
@@ -20596,7 +21689,7 @@
           <w:sz w:val="20"/>
           <w:szCs w:val="20"/>
         </w:rPr>
-        <w:t>changeme</w:t>
+        <w:t>url</w:t>
       </w:r>
       <w:proofErr w:type="spellEnd"/>
       <w:r>
@@ -20605,7 +21698,25 @@
           <w:sz w:val="20"/>
           <w:szCs w:val="20"/>
         </w:rPr>
-        <w:t>"</w:t>
+        <w:t>="jdbc:h</w:t>
+      </w:r>
+      <w:proofErr w:type="gramStart"/>
+      <w:r>
+        <w:rPr>
+          <w:rFonts w:ascii="Courier New" w:hAnsi="Courier New" w:cs="Courier New"/>
+          <w:sz w:val="20"/>
+          <w:szCs w:val="20"/>
+        </w:rPr>
+        <w:t>2:mem</w:t>
+      </w:r>
+      <w:proofErr w:type="gramEnd"/>
+      <w:r>
+        <w:rPr>
+          <w:rFonts w:ascii="Courier New" w:hAnsi="Courier New" w:cs="Courier New"/>
+          <w:sz w:val="20"/>
+          <w:szCs w:val="20"/>
+        </w:rPr>
+        <w:t>:infinispan"</w:t>
       </w:r>
     </w:p>
     <w:p>
@@ -20640,25 +21751,25 @@
           <w:sz w:val="20"/>
           <w:szCs w:val="20"/>
         </w:rPr>
-        <w:t xml:space="preserve">                       driver="org.h</w:t>
-      </w:r>
-      <w:proofErr w:type="gramStart"/>
-      <w:r>
-        <w:rPr>
-          <w:rFonts w:ascii="Courier New" w:hAnsi="Courier New" w:cs="Courier New"/>
-          <w:sz w:val="20"/>
-          <w:szCs w:val="20"/>
-        </w:rPr>
-        <w:t>2.Driver</w:t>
-      </w:r>
-      <w:proofErr w:type="gramEnd"/>
-      <w:r>
-        <w:rPr>
-          <w:rFonts w:ascii="Courier New" w:hAnsi="Courier New" w:cs="Courier New"/>
-          <w:sz w:val="20"/>
-          <w:szCs w:val="20"/>
-        </w:rPr>
-        <w:t>"/&gt;</w:t>
+        <w:t xml:space="preserve">                       username="</w:t>
+      </w:r>
+      <w:proofErr w:type="spellStart"/>
+      <w:r>
+        <w:rPr>
+          <w:rFonts w:ascii="Courier New" w:hAnsi="Courier New" w:cs="Courier New"/>
+          <w:sz w:val="20"/>
+          <w:szCs w:val="20"/>
+        </w:rPr>
+        <w:t>sa</w:t>
+      </w:r>
+      <w:proofErr w:type="spellEnd"/>
+      <w:r>
+        <w:rPr>
+          <w:rFonts w:ascii="Courier New" w:hAnsi="Courier New" w:cs="Courier New"/>
+          <w:sz w:val="20"/>
+          <w:szCs w:val="20"/>
+        </w:rPr>
+        <w:t>"</w:t>
       </w:r>
     </w:p>
     <w:p>
@@ -20693,7 +21804,25 @@
           <w:sz w:val="20"/>
           <w:szCs w:val="20"/>
         </w:rPr>
-        <w:t xml:space="preserve">      &lt;write-behind modification-queue-size="2048"</w:t>
+        <w:t xml:space="preserve">                       password="</w:t>
+      </w:r>
+      <w:proofErr w:type="spellStart"/>
+      <w:r>
+        <w:rPr>
+          <w:rFonts w:ascii="Courier New" w:hAnsi="Courier New" w:cs="Courier New"/>
+          <w:sz w:val="20"/>
+          <w:szCs w:val="20"/>
+        </w:rPr>
+        <w:t>changeme</w:t>
+      </w:r>
+      <w:proofErr w:type="spellEnd"/>
+      <w:r>
+        <w:rPr>
+          <w:rFonts w:ascii="Courier New" w:hAnsi="Courier New" w:cs="Courier New"/>
+          <w:sz w:val="20"/>
+          <w:szCs w:val="20"/>
+        </w:rPr>
+        <w:t>"</w:t>
       </w:r>
     </w:p>
     <w:p>
@@ -20728,7 +21857,25 @@
           <w:sz w:val="20"/>
           <w:szCs w:val="20"/>
         </w:rPr>
-        <w:t xml:space="preserve">                    fail-silently="true"/&gt;</w:t>
+        <w:t xml:space="preserve">                       driver="org.h</w:t>
+      </w:r>
+      <w:proofErr w:type="gramStart"/>
+      <w:r>
+        <w:rPr>
+          <w:rFonts w:ascii="Courier New" w:hAnsi="Courier New" w:cs="Courier New"/>
+          <w:sz w:val="20"/>
+          <w:szCs w:val="20"/>
+        </w:rPr>
+        <w:t>2.Driver</w:t>
+      </w:r>
+      <w:proofErr w:type="gramEnd"/>
+      <w:r>
+        <w:rPr>
+          <w:rFonts w:ascii="Courier New" w:hAnsi="Courier New" w:cs="Courier New"/>
+          <w:sz w:val="20"/>
+          <w:szCs w:val="20"/>
+        </w:rPr>
+        <w:t>"/&gt;</w:t>
       </w:r>
     </w:p>
     <w:p>
@@ -20763,25 +21910,7 @@
           <w:sz w:val="20"/>
           <w:szCs w:val="20"/>
         </w:rPr>
-        <w:t xml:space="preserve">    &lt;/table-</w:t>
-      </w:r>
-      <w:proofErr w:type="spellStart"/>
-      <w:r>
-        <w:rPr>
-          <w:rFonts w:ascii="Courier New" w:hAnsi="Courier New" w:cs="Courier New"/>
-          <w:sz w:val="20"/>
-          <w:szCs w:val="20"/>
-        </w:rPr>
-        <w:t>jdbc</w:t>
-      </w:r>
-      <w:proofErr w:type="spellEnd"/>
-      <w:r>
-        <w:rPr>
-          <w:rFonts w:ascii="Courier New" w:hAnsi="Courier New" w:cs="Courier New"/>
-          <w:sz w:val="20"/>
-          <w:szCs w:val="20"/>
-        </w:rPr>
-        <w:t>-store&gt;</w:t>
+        <w:t xml:space="preserve">      &lt;write-behind modification-queue-size="2048"</w:t>
       </w:r>
     </w:p>
     <w:p>
@@ -20816,7 +21945,7 @@
           <w:sz w:val="20"/>
           <w:szCs w:val="20"/>
         </w:rPr>
-        <w:t xml:space="preserve">  &lt;/persistence&gt;</w:t>
+        <w:t xml:space="preserve">                    fail-silently="true"/&gt;</w:t>
       </w:r>
     </w:p>
     <w:p>
@@ -20851,52 +21980,26 @@
           <w:sz w:val="20"/>
           <w:szCs w:val="20"/>
         </w:rPr>
-        <w:t>&lt;/distributed-cache&gt;</w:t>
-      </w:r>
-    </w:p>
-    <w:p>
-      <w:pPr>
-        <w:autoSpaceDE w:val="0"/>
-        <w:autoSpaceDN w:val="0"/>
-        <w:adjustRightInd w:val="0"/>
-        <w:rPr>
-          <w:rFonts w:ascii="Arial" w:hAnsi="Arial" w:cs="Arial"/>
-          <w:color w:val="000000" w:themeColor="text1"/>
-        </w:rPr>
-      </w:pPr>
-    </w:p>
-    <w:p>
-      <w:pPr>
-        <w:autoSpaceDE w:val="0"/>
-        <w:autoSpaceDN w:val="0"/>
-        <w:adjustRightInd w:val="0"/>
-        <w:rPr>
-          <w:rFonts w:ascii="Arial" w:hAnsi="Arial" w:cs="Arial"/>
-          <w:color w:val="000000" w:themeColor="text1"/>
-        </w:rPr>
-      </w:pPr>
-    </w:p>
-    <w:p>
-      <w:pPr>
-        <w:autoSpaceDE w:val="0"/>
-        <w:autoSpaceDN w:val="0"/>
-        <w:adjustRightInd w:val="0"/>
-        <w:rPr>
-          <w:rFonts w:ascii="Arial" w:hAnsi="Arial" w:cs="Arial"/>
-          <w:color w:val="000000" w:themeColor="text1"/>
-        </w:rPr>
-      </w:pPr>
-    </w:p>
-    <w:p>
-      <w:pPr>
-        <w:autoSpaceDE w:val="0"/>
-        <w:autoSpaceDN w:val="0"/>
-        <w:adjustRightInd w:val="0"/>
-        <w:rPr>
-          <w:rFonts w:ascii="Arial" w:hAnsi="Arial" w:cs="Arial"/>
-          <w:color w:val="000000" w:themeColor="text1"/>
-        </w:rPr>
-      </w:pPr>
+        <w:t xml:space="preserve">    &lt;/table-</w:t>
+      </w:r>
+      <w:proofErr w:type="spellStart"/>
+      <w:r>
+        <w:rPr>
+          <w:rFonts w:ascii="Courier New" w:hAnsi="Courier New" w:cs="Courier New"/>
+          <w:sz w:val="20"/>
+          <w:szCs w:val="20"/>
+        </w:rPr>
+        <w:t>jdbc</w:t>
+      </w:r>
+      <w:proofErr w:type="spellEnd"/>
+      <w:r>
+        <w:rPr>
+          <w:rFonts w:ascii="Courier New" w:hAnsi="Courier New" w:cs="Courier New"/>
+          <w:sz w:val="20"/>
+          <w:szCs w:val="20"/>
+        </w:rPr>
+        <w:t>-store&gt;</w:t>
+      </w:r>
     </w:p>
     <w:p>
       <w:pPr>
@@ -20930,7 +22033,7 @@
           <w:sz w:val="20"/>
           <w:szCs w:val="20"/>
         </w:rPr>
-        <w:t>&lt;distributed-cache&gt;</w:t>
+        <w:t xml:space="preserve">  &lt;/persistence&gt;</w:t>
       </w:r>
     </w:p>
     <w:p>
@@ -20965,8 +22068,52 @@
           <w:sz w:val="20"/>
           <w:szCs w:val="20"/>
         </w:rPr>
-        <w:t xml:space="preserve">  &lt;persistence&gt;</w:t>
-      </w:r>
+        <w:t>&lt;/distributed-cache&gt;</w:t>
+      </w:r>
+    </w:p>
+    <w:p>
+      <w:pPr>
+        <w:autoSpaceDE w:val="0"/>
+        <w:autoSpaceDN w:val="0"/>
+        <w:adjustRightInd w:val="0"/>
+        <w:rPr>
+          <w:rFonts w:ascii="Arial" w:hAnsi="Arial" w:cs="Arial"/>
+          <w:color w:val="000000" w:themeColor="text1"/>
+        </w:rPr>
+      </w:pPr>
+    </w:p>
+    <w:p>
+      <w:pPr>
+        <w:autoSpaceDE w:val="0"/>
+        <w:autoSpaceDN w:val="0"/>
+        <w:adjustRightInd w:val="0"/>
+        <w:rPr>
+          <w:rFonts w:ascii="Arial" w:hAnsi="Arial" w:cs="Arial"/>
+          <w:color w:val="000000" w:themeColor="text1"/>
+        </w:rPr>
+      </w:pPr>
+    </w:p>
+    <w:p>
+      <w:pPr>
+        <w:autoSpaceDE w:val="0"/>
+        <w:autoSpaceDN w:val="0"/>
+        <w:adjustRightInd w:val="0"/>
+        <w:rPr>
+          <w:rFonts w:ascii="Arial" w:hAnsi="Arial" w:cs="Arial"/>
+          <w:color w:val="000000" w:themeColor="text1"/>
+        </w:rPr>
+      </w:pPr>
+    </w:p>
+    <w:p>
+      <w:pPr>
+        <w:autoSpaceDE w:val="0"/>
+        <w:autoSpaceDN w:val="0"/>
+        <w:adjustRightInd w:val="0"/>
+        <w:rPr>
+          <w:rFonts w:ascii="Arial" w:hAnsi="Arial" w:cs="Arial"/>
+          <w:color w:val="000000" w:themeColor="text1"/>
+        </w:rPr>
+      </w:pPr>
     </w:p>
     <w:p>
       <w:pPr>
@@ -21000,43 +22147,7 @@
           <w:sz w:val="20"/>
           <w:szCs w:val="20"/>
         </w:rPr>
-        <w:t xml:space="preserve">     &lt;connection-pool connection-</w:t>
-      </w:r>
-      <w:proofErr w:type="spellStart"/>
-      <w:r>
-        <w:rPr>
-          <w:rFonts w:ascii="Courier New" w:hAnsi="Courier New" w:cs="Courier New"/>
-          <w:sz w:val="20"/>
-          <w:szCs w:val="20"/>
-        </w:rPr>
-        <w:t>url</w:t>
-      </w:r>
-      <w:proofErr w:type="spellEnd"/>
-      <w:r>
-        <w:rPr>
-          <w:rFonts w:ascii="Courier New" w:hAnsi="Courier New" w:cs="Courier New"/>
-          <w:sz w:val="20"/>
-          <w:szCs w:val="20"/>
-        </w:rPr>
-        <w:t>="jdbc:h</w:t>
-      </w:r>
-      <w:proofErr w:type="gramStart"/>
-      <w:r>
-        <w:rPr>
-          <w:rFonts w:ascii="Courier New" w:hAnsi="Courier New" w:cs="Courier New"/>
-          <w:sz w:val="20"/>
-          <w:szCs w:val="20"/>
-        </w:rPr>
-        <w:t>2:mem</w:t>
-      </w:r>
-      <w:proofErr w:type="gramEnd"/>
-      <w:r>
-        <w:rPr>
-          <w:rFonts w:ascii="Courier New" w:hAnsi="Courier New" w:cs="Courier New"/>
-          <w:sz w:val="20"/>
-          <w:szCs w:val="20"/>
-        </w:rPr>
-        <w:t>:infinispan;DB_CLOSE_DELAY=-1"</w:t>
+        <w:t>&lt;distributed-cache&gt;</w:t>
       </w:r>
     </w:p>
     <w:p>
@@ -21071,25 +22182,7 @@
           <w:sz w:val="20"/>
           <w:szCs w:val="20"/>
         </w:rPr>
-        <w:t xml:space="preserve">                      username="</w:t>
-      </w:r>
-      <w:proofErr w:type="spellStart"/>
-      <w:r>
-        <w:rPr>
-          <w:rFonts w:ascii="Courier New" w:hAnsi="Courier New" w:cs="Courier New"/>
-          <w:sz w:val="20"/>
-          <w:szCs w:val="20"/>
-        </w:rPr>
-        <w:t>sa</w:t>
-      </w:r>
-      <w:proofErr w:type="spellEnd"/>
-      <w:r>
-        <w:rPr>
-          <w:rFonts w:ascii="Courier New" w:hAnsi="Courier New" w:cs="Courier New"/>
-          <w:sz w:val="20"/>
-          <w:szCs w:val="20"/>
-        </w:rPr>
-        <w:t>"</w:t>
+        <w:t xml:space="preserve">  &lt;persistence&gt;</w:t>
       </w:r>
     </w:p>
     <w:p>
@@ -21124,7 +22217,7 @@
           <w:sz w:val="20"/>
           <w:szCs w:val="20"/>
         </w:rPr>
-        <w:t xml:space="preserve">                      password="</w:t>
+        <w:t xml:space="preserve">     &lt;connection-pool connection-</w:t>
       </w:r>
       <w:proofErr w:type="spellStart"/>
       <w:r>
@@ -21133,7 +22226,7 @@
           <w:sz w:val="20"/>
           <w:szCs w:val="20"/>
         </w:rPr>
-        <w:t>changeme</w:t>
+        <w:t>url</w:t>
       </w:r>
       <w:proofErr w:type="spellEnd"/>
       <w:r>
@@ -21142,7 +22235,25 @@
           <w:sz w:val="20"/>
           <w:szCs w:val="20"/>
         </w:rPr>
-        <w:t>"</w:t>
+        <w:t>="jdbc:h</w:t>
+      </w:r>
+      <w:proofErr w:type="gramStart"/>
+      <w:r>
+        <w:rPr>
+          <w:rFonts w:ascii="Courier New" w:hAnsi="Courier New" w:cs="Courier New"/>
+          <w:sz w:val="20"/>
+          <w:szCs w:val="20"/>
+        </w:rPr>
+        <w:t>2:mem</w:t>
+      </w:r>
+      <w:proofErr w:type="gramEnd"/>
+      <w:r>
+        <w:rPr>
+          <w:rFonts w:ascii="Courier New" w:hAnsi="Courier New" w:cs="Courier New"/>
+          <w:sz w:val="20"/>
+          <w:szCs w:val="20"/>
+        </w:rPr>
+        <w:t>:infinispan;DB_CLOSE_DELAY=-1"</w:t>
       </w:r>
     </w:p>
     <w:p>
@@ -21177,25 +22288,25 @@
           <w:sz w:val="20"/>
           <w:szCs w:val="20"/>
         </w:rPr>
-        <w:t xml:space="preserve">                      driver="org.h</w:t>
-      </w:r>
-      <w:proofErr w:type="gramStart"/>
-      <w:r>
-        <w:rPr>
-          <w:rFonts w:ascii="Courier New" w:hAnsi="Courier New" w:cs="Courier New"/>
-          <w:sz w:val="20"/>
-          <w:szCs w:val="20"/>
-        </w:rPr>
-        <w:t>2.Driver</w:t>
-      </w:r>
-      <w:proofErr w:type="gramEnd"/>
-      <w:r>
-        <w:rPr>
-          <w:rFonts w:ascii="Courier New" w:hAnsi="Courier New" w:cs="Courier New"/>
-          <w:sz w:val="20"/>
-          <w:szCs w:val="20"/>
-        </w:rPr>
-        <w:t>"/&gt;</w:t>
+        <w:t xml:space="preserve">                      username="</w:t>
+      </w:r>
+      <w:proofErr w:type="spellStart"/>
+      <w:r>
+        <w:rPr>
+          <w:rFonts w:ascii="Courier New" w:hAnsi="Courier New" w:cs="Courier New"/>
+          <w:sz w:val="20"/>
+          <w:szCs w:val="20"/>
+        </w:rPr>
+        <w:t>sa</w:t>
+      </w:r>
+      <w:proofErr w:type="spellEnd"/>
+      <w:r>
+        <w:rPr>
+          <w:rFonts w:ascii="Courier New" w:hAnsi="Courier New" w:cs="Courier New"/>
+          <w:sz w:val="20"/>
+          <w:szCs w:val="20"/>
+        </w:rPr>
+        <w:t>"</w:t>
       </w:r>
     </w:p>
     <w:p>
@@ -21230,7 +22341,25 @@
           <w:sz w:val="20"/>
           <w:szCs w:val="20"/>
         </w:rPr>
-        <w:t xml:space="preserve">  &lt;/persistence&gt;</w:t>
+        <w:t xml:space="preserve">                      password="</w:t>
+      </w:r>
+      <w:proofErr w:type="spellStart"/>
+      <w:r>
+        <w:rPr>
+          <w:rFonts w:ascii="Courier New" w:hAnsi="Courier New" w:cs="Courier New"/>
+          <w:sz w:val="20"/>
+          <w:szCs w:val="20"/>
+        </w:rPr>
+        <w:t>changeme</w:t>
+      </w:r>
+      <w:proofErr w:type="spellEnd"/>
+      <w:r>
+        <w:rPr>
+          <w:rFonts w:ascii="Courier New" w:hAnsi="Courier New" w:cs="Courier New"/>
+          <w:sz w:val="20"/>
+          <w:szCs w:val="20"/>
+        </w:rPr>
+        <w:t>"</w:t>
       </w:r>
     </w:p>
     <w:p>
@@ -21265,6 +22394,94 @@
           <w:sz w:val="20"/>
           <w:szCs w:val="20"/>
         </w:rPr>
+        <w:t xml:space="preserve">                      driver="org.h</w:t>
+      </w:r>
+      <w:proofErr w:type="gramStart"/>
+      <w:r>
+        <w:rPr>
+          <w:rFonts w:ascii="Courier New" w:hAnsi="Courier New" w:cs="Courier New"/>
+          <w:sz w:val="20"/>
+          <w:szCs w:val="20"/>
+        </w:rPr>
+        <w:t>2.Driver</w:t>
+      </w:r>
+      <w:proofErr w:type="gramEnd"/>
+      <w:r>
+        <w:rPr>
+          <w:rFonts w:ascii="Courier New" w:hAnsi="Courier New" w:cs="Courier New"/>
+          <w:sz w:val="20"/>
+          <w:szCs w:val="20"/>
+        </w:rPr>
+        <w:t>"/&gt;</w:t>
+      </w:r>
+    </w:p>
+    <w:p>
+      <w:pPr>
+        <w:tabs>
+          <w:tab w:val="left" w:pos="916"/>
+          <w:tab w:val="left" w:pos="1832"/>
+          <w:tab w:val="left" w:pos="2748"/>
+          <w:tab w:val="left" w:pos="3664"/>
+          <w:tab w:val="left" w:pos="4580"/>
+          <w:tab w:val="left" w:pos="5496"/>
+          <w:tab w:val="left" w:pos="6412"/>
+          <w:tab w:val="left" w:pos="7328"/>
+          <w:tab w:val="left" w:pos="8244"/>
+          <w:tab w:val="left" w:pos="9160"/>
+          <w:tab w:val="left" w:pos="10076"/>
+          <w:tab w:val="left" w:pos="10992"/>
+          <w:tab w:val="left" w:pos="11908"/>
+          <w:tab w:val="left" w:pos="12824"/>
+          <w:tab w:val="left" w:pos="13740"/>
+          <w:tab w:val="left" w:pos="14656"/>
+        </w:tabs>
+        <w:rPr>
+          <w:rFonts w:ascii="Courier New" w:hAnsi="Courier New" w:cs="Courier New"/>
+          <w:sz w:val="20"/>
+          <w:szCs w:val="20"/>
+        </w:rPr>
+      </w:pPr>
+      <w:r>
+        <w:rPr>
+          <w:rFonts w:ascii="Courier New" w:hAnsi="Courier New" w:cs="Courier New"/>
+          <w:sz w:val="20"/>
+          <w:szCs w:val="20"/>
+        </w:rPr>
+        <w:t xml:space="preserve">  &lt;/persistence&gt;</w:t>
+      </w:r>
+    </w:p>
+    <w:p>
+      <w:pPr>
+        <w:tabs>
+          <w:tab w:val="left" w:pos="916"/>
+          <w:tab w:val="left" w:pos="1832"/>
+          <w:tab w:val="left" w:pos="2748"/>
+          <w:tab w:val="left" w:pos="3664"/>
+          <w:tab w:val="left" w:pos="4580"/>
+          <w:tab w:val="left" w:pos="5496"/>
+          <w:tab w:val="left" w:pos="6412"/>
+          <w:tab w:val="left" w:pos="7328"/>
+          <w:tab w:val="left" w:pos="8244"/>
+          <w:tab w:val="left" w:pos="9160"/>
+          <w:tab w:val="left" w:pos="10076"/>
+          <w:tab w:val="left" w:pos="10992"/>
+          <w:tab w:val="left" w:pos="11908"/>
+          <w:tab w:val="left" w:pos="12824"/>
+          <w:tab w:val="left" w:pos="13740"/>
+          <w:tab w:val="left" w:pos="14656"/>
+        </w:tabs>
+        <w:rPr>
+          <w:rFonts w:ascii="Courier New" w:hAnsi="Courier New" w:cs="Courier New"/>
+          <w:sz w:val="20"/>
+          <w:szCs w:val="20"/>
+        </w:rPr>
+      </w:pPr>
+      <w:r>
+        <w:rPr>
+          <w:rFonts w:ascii="Courier New" w:hAnsi="Courier New" w:cs="Courier New"/>
+          <w:sz w:val="20"/>
+          <w:szCs w:val="20"/>
+        </w:rPr>
         <w:t>&lt;/distributed-cache&gt;</w:t>
       </w:r>
     </w:p>
@@ -21284,7 +22501,6 @@
         <w:pStyle w:val="Heading5"/>
       </w:pPr>
       <w:r>
-        <w:lastRenderedPageBreak/>
         <w:t xml:space="preserve">Managed </w:t>
       </w:r>
       <w:proofErr w:type="spellStart"/>
@@ -21668,6 +22884,7 @@
         <w:rPr>
           <w:rStyle w:val="HTMLCode"/>
         </w:rPr>
+        <w:lastRenderedPageBreak/>
         <w:t xml:space="preserve">                            username="</w:t>
       </w:r>
       <w:proofErr w:type="spellStart"/>
@@ -22293,7 +23510,6 @@
               <w:rPr>
                 <w:rStyle w:val="HTMLCode"/>
               </w:rPr>
-              <w:lastRenderedPageBreak/>
               <w:t>validate-on-acquisition</w:t>
             </w:r>
           </w:p>
@@ -23227,7 +24443,6 @@
         <w:rPr>
           <w:rStyle w:val="HTMLCode"/>
         </w:rPr>
-        <w:lastRenderedPageBreak/>
         <w:t xml:space="preserve">  &lt;indexing enabled="true"</w:t>
       </w:r>
     </w:p>
@@ -23466,6 +24681,7 @@
         <w:rPr>
           <w:rStyle w:val="HTMLCode"/>
         </w:rPr>
+        <w:lastRenderedPageBreak/>
         <w:t>&lt;replicated-cache segments="256"</w:t>
       </w:r>
     </w:p>
@@ -24068,7 +25284,6 @@
         <w:rPr>
           <w:rStyle w:val="HTMLCode"/>
         </w:rPr>
-        <w:lastRenderedPageBreak/>
         <w:t xml:space="preserve">                   statistics="true"&gt;</w:t>
       </w:r>
     </w:p>
@@ -24952,7 +26167,6 @@
           <w:rFonts w:ascii="Arial" w:eastAsiaTheme="minorHAnsi" w:hAnsi="Arial" w:cs="Arial"/>
           <w:color w:val="C5AA43"/>
         </w:rPr>
-        <w:lastRenderedPageBreak/>
         <w:t xml:space="preserve"> </w:t>
       </w:r>
       <w:proofErr w:type="spellStart"/>
@@ -25484,72 +26698,72 @@
           <w:rFonts w:ascii="Arial" w:hAnsi="Arial" w:cs="Arial"/>
           <w:color w:val="000000" w:themeColor="text1"/>
         </w:rPr>
+        <w:t xml:space="preserve">In order to get the </w:t>
+      </w:r>
+      <w:proofErr w:type="spellStart"/>
+      <w:r>
+        <w:rPr>
+          <w:rFonts w:ascii="Arial" w:hAnsi="Arial" w:cs="Arial"/>
+          <w:color w:val="000000" w:themeColor="text1"/>
+        </w:rPr>
+        <w:t>colours</w:t>
+      </w:r>
+      <w:proofErr w:type="spellEnd"/>
+      <w:r>
+        <w:rPr>
+          <w:rFonts w:ascii="Arial" w:hAnsi="Arial" w:cs="Arial"/>
+          <w:color w:val="000000" w:themeColor="text1"/>
+        </w:rPr>
+        <w:t xml:space="preserve"> to show, after trying to set the project properties, or try to set the compiler levels and or types, none of those helped </w:t>
+      </w:r>
+      <w:proofErr w:type="gramStart"/>
+      <w:r>
+        <w:rPr>
+          <w:rFonts w:ascii="Arial" w:hAnsi="Arial" w:cs="Arial"/>
+          <w:color w:val="000000" w:themeColor="text1"/>
+        </w:rPr>
+        <w:t>until ,</w:t>
+      </w:r>
+      <w:proofErr w:type="gramEnd"/>
+      <w:r>
+        <w:rPr>
+          <w:rFonts w:ascii="Arial" w:hAnsi="Arial" w:cs="Arial"/>
+          <w:color w:val="000000" w:themeColor="text1"/>
+        </w:rPr>
+        <w:t xml:space="preserve"> I added a pom to the root of my project and defined the respective modules by name. After adding the pom file to</w:t>
+      </w:r>
+      <w:r>
+        <w:rPr>
+          <w:rFonts w:ascii="Arial" w:hAnsi="Arial" w:cs="Arial"/>
+          <w:color w:val="000000" w:themeColor="text1"/>
+        </w:rPr>
+        <w:t xml:space="preserve"> identifying each of the elements as expected.</w:t>
+      </w:r>
+      <w:r>
+        <w:rPr>
+          <w:rFonts w:ascii="Arial" w:hAnsi="Arial" w:cs="Arial"/>
+          <w:color w:val="000000" w:themeColor="text1"/>
+        </w:rPr>
+        <w:t xml:space="preserve"> the root, just like magic, the IDE suddenly seems to have recovered and then started </w:t>
+      </w:r>
+    </w:p>
+    <w:p>
+      <w:pPr>
+        <w:autoSpaceDE w:val="0"/>
+        <w:autoSpaceDN w:val="0"/>
+        <w:adjustRightInd w:val="0"/>
+        <w:rPr>
+          <w:rFonts w:ascii="Arial" w:hAnsi="Arial" w:cs="Arial"/>
+          <w:color w:val="000000" w:themeColor="text1"/>
+        </w:rPr>
+      </w:pPr>
+      <w:r>
+        <w:rPr>
+          <w:rFonts w:ascii="Arial" w:hAnsi="Arial" w:cs="Arial"/>
+          <w:noProof/>
+          <w:color w:val="000000" w:themeColor="text1"/>
+        </w:rPr>
         <w:lastRenderedPageBreak/>
-        <w:t xml:space="preserve">In order to get the </w:t>
-      </w:r>
-      <w:proofErr w:type="spellStart"/>
-      <w:r>
-        <w:rPr>
-          <w:rFonts w:ascii="Arial" w:hAnsi="Arial" w:cs="Arial"/>
-          <w:color w:val="000000" w:themeColor="text1"/>
-        </w:rPr>
-        <w:t>colours</w:t>
-      </w:r>
-      <w:proofErr w:type="spellEnd"/>
-      <w:r>
-        <w:rPr>
-          <w:rFonts w:ascii="Arial" w:hAnsi="Arial" w:cs="Arial"/>
-          <w:color w:val="000000" w:themeColor="text1"/>
-        </w:rPr>
-        <w:t xml:space="preserve"> to show, after trying to set the project properties, or try to set the compiler levels and or types, none of those helped </w:t>
-      </w:r>
-      <w:proofErr w:type="gramStart"/>
-      <w:r>
-        <w:rPr>
-          <w:rFonts w:ascii="Arial" w:hAnsi="Arial" w:cs="Arial"/>
-          <w:color w:val="000000" w:themeColor="text1"/>
-        </w:rPr>
-        <w:t>until ,</w:t>
-      </w:r>
-      <w:proofErr w:type="gramEnd"/>
-      <w:r>
-        <w:rPr>
-          <w:rFonts w:ascii="Arial" w:hAnsi="Arial" w:cs="Arial"/>
-          <w:color w:val="000000" w:themeColor="text1"/>
-        </w:rPr>
-        <w:t xml:space="preserve"> I added a pom to the root of my project and defined the respective modules by name. After adding the pom file to</w:t>
-      </w:r>
-      <w:r>
-        <w:rPr>
-          <w:rFonts w:ascii="Arial" w:hAnsi="Arial" w:cs="Arial"/>
-          <w:color w:val="000000" w:themeColor="text1"/>
-        </w:rPr>
-        <w:t xml:space="preserve"> identifying each of the elements as expected.</w:t>
-      </w:r>
-      <w:r>
-        <w:rPr>
-          <w:rFonts w:ascii="Arial" w:hAnsi="Arial" w:cs="Arial"/>
-          <w:color w:val="000000" w:themeColor="text1"/>
-        </w:rPr>
-        <w:t xml:space="preserve"> the root, just like magic, the IDE suddenly seems to have recovered and then started </w:t>
-      </w:r>
-    </w:p>
-    <w:p>
-      <w:pPr>
-        <w:autoSpaceDE w:val="0"/>
-        <w:autoSpaceDN w:val="0"/>
-        <w:adjustRightInd w:val="0"/>
-        <w:rPr>
-          <w:rFonts w:ascii="Arial" w:hAnsi="Arial" w:cs="Arial"/>
-          <w:color w:val="000000" w:themeColor="text1"/>
-        </w:rPr>
-      </w:pPr>
-      <w:r>
-        <w:rPr>
-          <w:rFonts w:ascii="Arial" w:hAnsi="Arial" w:cs="Arial"/>
-          <w:noProof/>
-          <w:color w:val="000000" w:themeColor="text1"/>
-        </w:rPr>
         <w:drawing>
           <wp:inline distT="0" distB="0" distL="0" distR="0" wp14:anchorId="138CAD9E" wp14:editId="0A2CAFAC">
             <wp:extent cx="5943600" cy="7092950"/>

</xml_diff>

<commit_message>
Successfully established a live boradcast channel using vertx. This has been such a great excitment and has opened so many ideas, doors and opportunities in what aireceive can be used for in various industries. Update vertx_projects_high_level_asynchronous_and_reactive_java.docx
</commit_message>
<xml_diff>
--- a/other_insights_in_vertx/vertx_projects_high_level_asynchronous_and_reactive_java.docx
+++ b/other_insights_in_vertx/vertx_projects_high_level_asynchronous_and_reactive_java.docx
@@ -26041,6 +26041,7 @@
           <w:color w:val="262626"/>
         </w:rPr>
       </w:pPr>
+      <w:commentRangeStart w:id="0"/>
       <w:r>
         <w:rPr>
           <w:rFonts w:ascii="Arial" w:eastAsiaTheme="minorHAnsi" w:hAnsi="Arial" w:cs="Arial"/>
@@ -26066,7 +26067,9 @@
       <w:r>
         <w:rPr>
           <w:rFonts w:ascii="Arial" w:eastAsiaTheme="minorHAnsi" w:hAnsi="Arial" w:cs="Arial"/>
-          <w:color w:val="262626"/>
+          <w:b/>
+          <w:bCs/>
+          <w:color w:val="FF0000"/>
         </w:rPr>
         <w:t>Hazelcast</w:t>
       </w:r>
@@ -26349,50 +26352,79 @@
         </w:rPr>
         <w:t>xml file.</w:t>
       </w:r>
-    </w:p>
-    <w:p>
-      <w:pPr>
-        <w:autoSpaceDE w:val="0"/>
-        <w:autoSpaceDN w:val="0"/>
-        <w:adjustRightInd w:val="0"/>
-        <w:rPr>
-          <w:rFonts w:ascii="Arial" w:hAnsi="Arial" w:cs="Arial"/>
-          <w:color w:val="000000" w:themeColor="text1"/>
-        </w:rPr>
-      </w:pPr>
-    </w:p>
-    <w:p>
-      <w:pPr>
-        <w:autoSpaceDE w:val="0"/>
-        <w:autoSpaceDN w:val="0"/>
-        <w:adjustRightInd w:val="0"/>
-        <w:rPr>
-          <w:rFonts w:ascii="Arial" w:hAnsi="Arial" w:cs="Arial"/>
-          <w:color w:val="000000" w:themeColor="text1"/>
-        </w:rPr>
-      </w:pPr>
-    </w:p>
-    <w:p>
-      <w:pPr>
-        <w:autoSpaceDE w:val="0"/>
-        <w:autoSpaceDN w:val="0"/>
-        <w:adjustRightInd w:val="0"/>
-        <w:rPr>
-          <w:rFonts w:ascii="Arial" w:hAnsi="Arial" w:cs="Arial"/>
-          <w:color w:val="000000" w:themeColor="text1"/>
-        </w:rPr>
-      </w:pPr>
-    </w:p>
-    <w:p>
-      <w:pPr>
-        <w:autoSpaceDE w:val="0"/>
-        <w:autoSpaceDN w:val="0"/>
-        <w:adjustRightInd w:val="0"/>
-        <w:rPr>
-          <w:rFonts w:ascii="Arial" w:hAnsi="Arial" w:cs="Arial"/>
-          <w:color w:val="000000" w:themeColor="text1"/>
-        </w:rPr>
-      </w:pPr>
+      <w:commentRangeEnd w:id="0"/>
+      <w:r>
+        <w:rPr>
+          <w:rStyle w:val="CommentReference"/>
+        </w:rPr>
+        <w:commentReference w:id="0"/>
+      </w:r>
+    </w:p>
+    <w:p>
+      <w:pPr>
+        <w:autoSpaceDE w:val="0"/>
+        <w:autoSpaceDN w:val="0"/>
+        <w:adjustRightInd w:val="0"/>
+        <w:rPr>
+          <w:rFonts w:ascii="Arial" w:hAnsi="Arial" w:cs="Arial"/>
+          <w:color w:val="000000" w:themeColor="text1"/>
+        </w:rPr>
+      </w:pPr>
+    </w:p>
+    <w:p>
+      <w:pPr>
+        <w:autoSpaceDE w:val="0"/>
+        <w:autoSpaceDN w:val="0"/>
+        <w:adjustRightInd w:val="0"/>
+        <w:rPr>
+          <w:rFonts w:ascii="Arial" w:hAnsi="Arial" w:cs="Arial"/>
+          <w:color w:val="000000" w:themeColor="text1"/>
+        </w:rPr>
+      </w:pPr>
+    </w:p>
+    <w:p>
+      <w:pPr>
+        <w:autoSpaceDE w:val="0"/>
+        <w:autoSpaceDN w:val="0"/>
+        <w:adjustRightInd w:val="0"/>
+        <w:rPr>
+          <w:rFonts w:ascii="Arial" w:hAnsi="Arial" w:cs="Arial"/>
+          <w:color w:val="000000" w:themeColor="text1"/>
+        </w:rPr>
+      </w:pPr>
+    </w:p>
+    <w:p>
+      <w:pPr>
+        <w:autoSpaceDE w:val="0"/>
+        <w:autoSpaceDN w:val="0"/>
+        <w:adjustRightInd w:val="0"/>
+        <w:rPr>
+          <w:rFonts w:ascii="Arial" w:hAnsi="Arial" w:cs="Arial"/>
+          <w:color w:val="000000" w:themeColor="text1"/>
+        </w:rPr>
+      </w:pPr>
+      <w:r>
+        <w:rPr>
+          <w:rFonts w:ascii="Arial" w:hAnsi="Arial" w:cs="Arial"/>
+          <w:color w:val="000000" w:themeColor="text1"/>
+        </w:rPr>
+        <w:t>2024/Nov/10</w:t>
+      </w:r>
+      <w:r>
+        <w:rPr>
+          <w:rFonts w:ascii="Arial" w:hAnsi="Arial" w:cs="Arial"/>
+          <w:color w:val="000000" w:themeColor="text1"/>
+          <w:vertAlign w:val="superscript"/>
+        </w:rPr>
+        <w:t>th</w:t>
+      </w:r>
+      <w:r>
+        <w:rPr>
+          <w:rFonts w:ascii="Arial" w:hAnsi="Arial" w:cs="Arial"/>
+          <w:color w:val="000000" w:themeColor="text1"/>
+        </w:rPr>
+        <w:t xml:space="preserve"> : successful live broadcasting using vertx.</w:t>
+      </w:r>
     </w:p>
     <w:p>
       <w:pPr>
@@ -26645,7 +26677,7 @@
                     <pic:cNvPicPr/>
                   </pic:nvPicPr>
                   <pic:blipFill>
-                    <a:blip r:embed="rId26">
+                    <a:blip r:embed="rId30">
                       <a:extLst>
                         <a:ext uri="{28A0092B-C50C-407E-A947-70E740481C1C}">
                           <a14:useLocalDpi xmlns:a14="http://schemas.microsoft.com/office/drawing/2010/main" val="0"/>
@@ -26780,7 +26812,7 @@
                     <pic:cNvPicPr/>
                   </pic:nvPicPr>
                   <pic:blipFill>
-                    <a:blip r:embed="rId27">
+                    <a:blip r:embed="rId31">
                       <a:extLst>
                         <a:ext uri="{28A0092B-C50C-407E-A947-70E740481C1C}">
                           <a14:useLocalDpi xmlns:a14="http://schemas.microsoft.com/office/drawing/2010/main" val="0"/>
@@ -26815,6 +26847,56 @@
     </w:sectPr>
   </w:body>
 </w:document>
+</file>
+
+<file path=word/comments.xml><?xml version="1.0" encoding="utf-8"?>
+<w:comments xmlns:wpc="http://schemas.microsoft.com/office/word/2010/wordprocessingCanvas" xmlns:cx="http://schemas.microsoft.com/office/drawing/2014/chartex" xmlns:cx1="http://schemas.microsoft.com/office/drawing/2015/9/8/chartex" xmlns:cx2="http://schemas.microsoft.com/office/drawing/2015/10/21/chartex" xmlns:cx3="http://schemas.microsoft.com/office/drawing/2016/5/9/chartex" xmlns:cx4="http://schemas.microsoft.com/office/drawing/2016/5/10/chartex" xmlns:cx5="http://schemas.microsoft.com/office/drawing/2016/5/11/chartex" xmlns:cx6="http://schemas.microsoft.com/office/drawing/2016/5/12/chartex" xmlns:cx7="http://schemas.microsoft.com/office/drawing/2016/5/13/chartex" xmlns:cx8="http://schemas.microsoft.com/office/drawing/2016/5/14/chartex" xmlns:mc="http://schemas.openxmlformats.org/markup-compatibility/2006" xmlns:aink="http://schemas.microsoft.com/office/drawing/2016/ink" xmlns:am3d="http://schemas.microsoft.com/office/drawing/2017/model3d" xmlns:o="urn:schemas-microsoft-com:office:office" xmlns:r="http://schemas.openxmlformats.org/officeDocument/2006/relationships" xmlns:m="http://schemas.openxmlformats.org/officeDocument/2006/math" xmlns:v="urn:schemas-microsoft-com:vml" xmlns:wp14="http://schemas.microsoft.com/office/word/2010/wordprocessingDrawing" xmlns:wp="http://schemas.openxmlformats.org/drawingml/2006/wordprocessingDrawing" xmlns:w10="urn:schemas-microsoft-com:office:word" xmlns:w="http://schemas.openxmlformats.org/wordprocessingml/2006/main" xmlns:w14="http://schemas.microsoft.com/office/word/2010/wordml" xmlns:w15="http://schemas.microsoft.com/office/word/2012/wordml" xmlns:w16cex="http://schemas.microsoft.com/office/word/2018/wordml/cex" xmlns:w16cid="http://schemas.microsoft.com/office/word/2016/wordml/cid" xmlns:w16="http://schemas.microsoft.com/office/word/2018/wordml" xmlns:w16sdtdh="http://schemas.microsoft.com/office/word/2020/wordml/sdtdatahash" xmlns:w16se="http://schemas.microsoft.com/office/word/2015/wordml/symex" xmlns:wpg="http://schemas.microsoft.com/office/word/2010/wordprocessingGroup" xmlns:wpi="http://schemas.microsoft.com/office/word/2010/wordprocessingInk" xmlns:wne="http://schemas.microsoft.com/office/word/2006/wordml" xmlns:wps="http://schemas.microsoft.com/office/word/2010/wordprocessingShape" mc:Ignorable="w14 w15 w16se w16cid w16 w16cex w16sdtdh wp14">
+  <w:comment w:id="0" w:author="Emmanuel Appiah" w:date="2024-11-09T19:03:00Z" w:initials="EA">
+    <w:p>
+      <w:pPr>
+        <w:pStyle w:val="CommentText"/>
+      </w:pPr>
+      <w:r>
+        <w:rPr>
+          <w:rStyle w:val="CommentReference"/>
+        </w:rPr>
+        <w:annotationRef/>
+      </w:r>
+      <w:r>
+        <w:t xml:space="preserve">Circle back to this and make sure … we are ready to host an application in the </w:t>
+      </w:r>
+      <w:r>
+        <w:t xml:space="preserve">cloud on what normally plays </w:t>
+      </w:r>
+      <w:proofErr w:type="gramStart"/>
+      <w:r>
+        <w:t>out :</w:t>
+      </w:r>
+      <w:proofErr w:type="gramEnd"/>
+      <w:r>
+        <w:t xml:space="preserve"> example : Hosting a java application on GCP or AWS.</w:t>
+      </w:r>
+    </w:p>
+  </w:comment>
+</w:comments>
+</file>
+
+<file path=word/commentsExtended.xml><?xml version="1.0" encoding="utf-8"?>
+<w15:commentsEx xmlns:wpc="http://schemas.microsoft.com/office/word/2010/wordprocessingCanvas" xmlns:cx="http://schemas.microsoft.com/office/drawing/2014/chartex" xmlns:cx1="http://schemas.microsoft.com/office/drawing/2015/9/8/chartex" xmlns:cx2="http://schemas.microsoft.com/office/drawing/2015/10/21/chartex" xmlns:cx3="http://schemas.microsoft.com/office/drawing/2016/5/9/chartex" xmlns:cx4="http://schemas.microsoft.com/office/drawing/2016/5/10/chartex" xmlns:cx5="http://schemas.microsoft.com/office/drawing/2016/5/11/chartex" xmlns:cx6="http://schemas.microsoft.com/office/drawing/2016/5/12/chartex" xmlns:cx7="http://schemas.microsoft.com/office/drawing/2016/5/13/chartex" xmlns:cx8="http://schemas.microsoft.com/office/drawing/2016/5/14/chartex" xmlns:mc="http://schemas.openxmlformats.org/markup-compatibility/2006" xmlns:aink="http://schemas.microsoft.com/office/drawing/2016/ink" xmlns:am3d="http://schemas.microsoft.com/office/drawing/2017/model3d" xmlns:o="urn:schemas-microsoft-com:office:office" xmlns:r="http://schemas.openxmlformats.org/officeDocument/2006/relationships" xmlns:m="http://schemas.openxmlformats.org/officeDocument/2006/math" xmlns:v="urn:schemas-microsoft-com:vml" xmlns:wp14="http://schemas.microsoft.com/office/word/2010/wordprocessingDrawing" xmlns:wp="http://schemas.openxmlformats.org/drawingml/2006/wordprocessingDrawing" xmlns:w10="urn:schemas-microsoft-com:office:word" xmlns:w="http://schemas.openxmlformats.org/wordprocessingml/2006/main" xmlns:w14="http://schemas.microsoft.com/office/word/2010/wordml" xmlns:w15="http://schemas.microsoft.com/office/word/2012/wordml" xmlns:w16cex="http://schemas.microsoft.com/office/word/2018/wordml/cex" xmlns:w16cid="http://schemas.microsoft.com/office/word/2016/wordml/cid" xmlns:w16="http://schemas.microsoft.com/office/word/2018/wordml" xmlns:w16sdtdh="http://schemas.microsoft.com/office/word/2020/wordml/sdtdatahash" xmlns:w16se="http://schemas.microsoft.com/office/word/2015/wordml/symex" xmlns:wpg="http://schemas.microsoft.com/office/word/2010/wordprocessingGroup" xmlns:wpi="http://schemas.microsoft.com/office/word/2010/wordprocessingInk" xmlns:wne="http://schemas.microsoft.com/office/word/2006/wordml" xmlns:wps="http://schemas.microsoft.com/office/word/2010/wordprocessingShape" mc:Ignorable="w14 w15 w16se w16cid w16 w16cex w16sdtdh wp14">
+  <w15:commentEx w15:paraId="6AD2A535" w15:done="0"/>
+</w15:commentsEx>
+</file>
+
+<file path=word/commentsExtensible.xml><?xml version="1.0" encoding="utf-8"?>
+<w16cex:commentsExtensible xmlns:wpc="http://schemas.microsoft.com/office/word/2010/wordprocessingCanvas" xmlns:cx="http://schemas.microsoft.com/office/drawing/2014/chartex" xmlns:cx1="http://schemas.microsoft.com/office/drawing/2015/9/8/chartex" xmlns:cx2="http://schemas.microsoft.com/office/drawing/2015/10/21/chartex" xmlns:cx3="http://schemas.microsoft.com/office/drawing/2016/5/9/chartex" xmlns:cx4="http://schemas.microsoft.com/office/drawing/2016/5/10/chartex" xmlns:cx5="http://schemas.microsoft.com/office/drawing/2016/5/11/chartex" xmlns:cx6="http://schemas.microsoft.com/office/drawing/2016/5/12/chartex" xmlns:cx7="http://schemas.microsoft.com/office/drawing/2016/5/13/chartex" xmlns:cx8="http://schemas.microsoft.com/office/drawing/2016/5/14/chartex" xmlns:mc="http://schemas.openxmlformats.org/markup-compatibility/2006" xmlns:aink="http://schemas.microsoft.com/office/drawing/2016/ink" xmlns:am3d="http://schemas.microsoft.com/office/drawing/2017/model3d" xmlns:o="urn:schemas-microsoft-com:office:office" xmlns:r="http://schemas.openxmlformats.org/officeDocument/2006/relationships" xmlns:m="http://schemas.openxmlformats.org/officeDocument/2006/math" xmlns:v="urn:schemas-microsoft-com:vml" xmlns:wp14="http://schemas.microsoft.com/office/word/2010/wordprocessingDrawing" xmlns:wp="http://schemas.openxmlformats.org/drawingml/2006/wordprocessingDrawing" xmlns:w10="urn:schemas-microsoft-com:office:word" xmlns:w="http://schemas.openxmlformats.org/wordprocessingml/2006/main" xmlns:w14="http://schemas.microsoft.com/office/word/2010/wordml" xmlns:w15="http://schemas.microsoft.com/office/word/2012/wordml" xmlns:w16cex="http://schemas.microsoft.com/office/word/2018/wordml/cex" xmlns:w16cid="http://schemas.microsoft.com/office/word/2016/wordml/cid" xmlns:w16="http://schemas.microsoft.com/office/word/2018/wordml" xmlns:w16sdtdh="http://schemas.microsoft.com/office/word/2020/wordml/sdtdatahash" xmlns:w16se="http://schemas.microsoft.com/office/word/2015/wordml/symex" xmlns:wpg="http://schemas.microsoft.com/office/word/2010/wordprocessingGroup" xmlns:wpi="http://schemas.microsoft.com/office/word/2010/wordprocessingInk" xmlns:wne="http://schemas.microsoft.com/office/word/2006/wordml" xmlns:wps="http://schemas.microsoft.com/office/word/2010/wordprocessingShape" mc:Ignorable="w14 w15 w16se w16cid w16 w16cex w16sdtdh wp14">
+  <w16cex:commentExtensible w16cex:durableId="2ADA3091" w16cex:dateUtc="2024-11-09T19:03:00Z"/>
+</w16cex:commentsExtensible>
+</file>
+
+<file path=word/commentsIds.xml><?xml version="1.0" encoding="utf-8"?>
+<w16cid:commentsIds xmlns:wpc="http://schemas.microsoft.com/office/word/2010/wordprocessingCanvas" xmlns:cx="http://schemas.microsoft.com/office/drawing/2014/chartex" xmlns:cx1="http://schemas.microsoft.com/office/drawing/2015/9/8/chartex" xmlns:cx2="http://schemas.microsoft.com/office/drawing/2015/10/21/chartex" xmlns:cx3="http://schemas.microsoft.com/office/drawing/2016/5/9/chartex" xmlns:cx4="http://schemas.microsoft.com/office/drawing/2016/5/10/chartex" xmlns:cx5="http://schemas.microsoft.com/office/drawing/2016/5/11/chartex" xmlns:cx6="http://schemas.microsoft.com/office/drawing/2016/5/12/chartex" xmlns:cx7="http://schemas.microsoft.com/office/drawing/2016/5/13/chartex" xmlns:cx8="http://schemas.microsoft.com/office/drawing/2016/5/14/chartex" xmlns:mc="http://schemas.openxmlformats.org/markup-compatibility/2006" xmlns:aink="http://schemas.microsoft.com/office/drawing/2016/ink" xmlns:am3d="http://schemas.microsoft.com/office/drawing/2017/model3d" xmlns:o="urn:schemas-microsoft-com:office:office" xmlns:r="http://schemas.openxmlformats.org/officeDocument/2006/relationships" xmlns:m="http://schemas.openxmlformats.org/officeDocument/2006/math" xmlns:v="urn:schemas-microsoft-com:vml" xmlns:wp14="http://schemas.microsoft.com/office/word/2010/wordprocessingDrawing" xmlns:wp="http://schemas.openxmlformats.org/drawingml/2006/wordprocessingDrawing" xmlns:w10="urn:schemas-microsoft-com:office:word" xmlns:w="http://schemas.openxmlformats.org/wordprocessingml/2006/main" xmlns:w14="http://schemas.microsoft.com/office/word/2010/wordml" xmlns:w15="http://schemas.microsoft.com/office/word/2012/wordml" xmlns:w16cex="http://schemas.microsoft.com/office/word/2018/wordml/cex" xmlns:w16cid="http://schemas.microsoft.com/office/word/2016/wordml/cid" xmlns:w16="http://schemas.microsoft.com/office/word/2018/wordml" xmlns:w16sdtdh="http://schemas.microsoft.com/office/word/2020/wordml/sdtdatahash" xmlns:w16se="http://schemas.microsoft.com/office/word/2015/wordml/symex" xmlns:wpg="http://schemas.microsoft.com/office/word/2010/wordprocessingGroup" xmlns:wpi="http://schemas.microsoft.com/office/word/2010/wordprocessingInk" xmlns:wne="http://schemas.microsoft.com/office/word/2006/wordml" xmlns:wps="http://schemas.microsoft.com/office/word/2010/wordprocessingShape" mc:Ignorable="w14 w15 w16se w16cid w16 w16cex w16sdtdh wp14">
+  <w16cid:commentId w16cid:paraId="6AD2A535" w16cid:durableId="2ADA3091"/>
+</w16cid:commentsIds>
 </file>
 
 <file path=word/endnotes.xml><?xml version="1.0" encoding="utf-8"?>
@@ -28373,6 +28455,14 @@
     <w:abstractNumId w:val="8"/>
   </w:num>
 </w:numbering>
+</file>
+
+<file path=word/people.xml><?xml version="1.0" encoding="utf-8"?>
+<w15:people xmlns:wpc="http://schemas.microsoft.com/office/word/2010/wordprocessingCanvas" xmlns:cx="http://schemas.microsoft.com/office/drawing/2014/chartex" xmlns:cx1="http://schemas.microsoft.com/office/drawing/2015/9/8/chartex" xmlns:cx2="http://schemas.microsoft.com/office/drawing/2015/10/21/chartex" xmlns:cx3="http://schemas.microsoft.com/office/drawing/2016/5/9/chartex" xmlns:cx4="http://schemas.microsoft.com/office/drawing/2016/5/10/chartex" xmlns:cx5="http://schemas.microsoft.com/office/drawing/2016/5/11/chartex" xmlns:cx6="http://schemas.microsoft.com/office/drawing/2016/5/12/chartex" xmlns:cx7="http://schemas.microsoft.com/office/drawing/2016/5/13/chartex" xmlns:cx8="http://schemas.microsoft.com/office/drawing/2016/5/14/chartex" xmlns:mc="http://schemas.openxmlformats.org/markup-compatibility/2006" xmlns:aink="http://schemas.microsoft.com/office/drawing/2016/ink" xmlns:am3d="http://schemas.microsoft.com/office/drawing/2017/model3d" xmlns:o="urn:schemas-microsoft-com:office:office" xmlns:r="http://schemas.openxmlformats.org/officeDocument/2006/relationships" xmlns:m="http://schemas.openxmlformats.org/officeDocument/2006/math" xmlns:v="urn:schemas-microsoft-com:vml" xmlns:wp14="http://schemas.microsoft.com/office/word/2010/wordprocessingDrawing" xmlns:wp="http://schemas.openxmlformats.org/drawingml/2006/wordprocessingDrawing" xmlns:w10="urn:schemas-microsoft-com:office:word" xmlns:w="http://schemas.openxmlformats.org/wordprocessingml/2006/main" xmlns:w14="http://schemas.microsoft.com/office/word/2010/wordml" xmlns:w15="http://schemas.microsoft.com/office/word/2012/wordml" xmlns:w16cex="http://schemas.microsoft.com/office/word/2018/wordml/cex" xmlns:w16cid="http://schemas.microsoft.com/office/word/2016/wordml/cid" xmlns:w16="http://schemas.microsoft.com/office/word/2018/wordml" xmlns:w16sdtdh="http://schemas.microsoft.com/office/word/2020/wordml/sdtdatahash" xmlns:w16se="http://schemas.microsoft.com/office/word/2015/wordml/symex" xmlns:wpg="http://schemas.microsoft.com/office/word/2010/wordprocessingGroup" xmlns:wpi="http://schemas.microsoft.com/office/word/2010/wordprocessingInk" xmlns:wne="http://schemas.microsoft.com/office/word/2006/wordml" xmlns:wps="http://schemas.microsoft.com/office/word/2010/wordprocessingShape" mc:Ignorable="w14 w15 w16se w16cid w16 w16cex w16sdtdh wp14">
+  <w15:person w15:author="Emmanuel Appiah">
+    <w15:presenceInfo w15:providerId="AD" w15:userId="S::emmanuel.appiah@generation.org::459890a1-b888-46f3-a94d-db18e6a92213"/>
+  </w15:person>
+</w15:people>
 </file>
 
 <file path=word/styles.xml><?xml version="1.0" encoding="utf-8"?>
@@ -29087,6 +29177,73 @@
       <w:spacing w:before="100" w:beforeAutospacing="1" w:after="100" w:afterAutospacing="1"/>
     </w:pPr>
   </w:style>
+  <w:style w:type="character" w:styleId="CommentReference">
+    <w:name w:val="annotation reference"/>
+    <w:basedOn w:val="DefaultParagraphFont"/>
+    <w:uiPriority w:val="99"/>
+    <w:semiHidden/>
+    <w:unhideWhenUsed/>
+    <w:rsid w:val="00B26209"/>
+    <w:rPr>
+      <w:sz w:val="16"/>
+      <w:szCs w:val="16"/>
+    </w:rPr>
+  </w:style>
+  <w:style w:type="paragraph" w:styleId="CommentText">
+    <w:name w:val="annotation text"/>
+    <w:basedOn w:val="Normal"/>
+    <w:link w:val="CommentTextChar"/>
+    <w:uiPriority w:val="99"/>
+    <w:semiHidden/>
+    <w:unhideWhenUsed/>
+    <w:rsid w:val="00B26209"/>
+    <w:rPr>
+      <w:sz w:val="20"/>
+      <w:szCs w:val="20"/>
+    </w:rPr>
+  </w:style>
+  <w:style w:type="character" w:customStyle="1" w:styleId="CommentTextChar">
+    <w:name w:val="Comment Text Char"/>
+    <w:basedOn w:val="DefaultParagraphFont"/>
+    <w:link w:val="CommentText"/>
+    <w:uiPriority w:val="99"/>
+    <w:semiHidden/>
+    <w:rsid w:val="00B26209"/>
+    <w:rPr>
+      <w:rFonts w:ascii="Times New Roman" w:eastAsia="Times New Roman" w:hAnsi="Times New Roman" w:cs="Times New Roman"/>
+      <w:sz w:val="20"/>
+      <w:szCs w:val="20"/>
+    </w:rPr>
+  </w:style>
+  <w:style w:type="paragraph" w:styleId="CommentSubject">
+    <w:name w:val="annotation subject"/>
+    <w:basedOn w:val="CommentText"/>
+    <w:next w:val="CommentText"/>
+    <w:link w:val="CommentSubjectChar"/>
+    <w:uiPriority w:val="99"/>
+    <w:semiHidden/>
+    <w:unhideWhenUsed/>
+    <w:rsid w:val="00B26209"/>
+    <w:rPr>
+      <w:b/>
+      <w:bCs/>
+    </w:rPr>
+  </w:style>
+  <w:style w:type="character" w:customStyle="1" w:styleId="CommentSubjectChar">
+    <w:name w:val="Comment Subject Char"/>
+    <w:basedOn w:val="CommentTextChar"/>
+    <w:link w:val="CommentSubject"/>
+    <w:uiPriority w:val="99"/>
+    <w:semiHidden/>
+    <w:rsid w:val="00B26209"/>
+    <w:rPr>
+      <w:rFonts w:ascii="Times New Roman" w:eastAsia="Times New Roman" w:hAnsi="Times New Roman" w:cs="Times New Roman"/>
+      <w:b/>
+      <w:bCs/>
+      <w:sz w:val="20"/>
+      <w:szCs w:val="20"/>
+    </w:rPr>
+  </w:style>
 </w:styles>
 </file>
 

</xml_diff>

<commit_message>
Push & pull/fetch mode : done MediaBox w/d live broadcast, no permission(s) required, and the client or user(s) would be hearing whatever you want them to hear live. Update vertx_projects_high_level_asynchronous_and_reactive_java.docx
</commit_message>
<xml_diff>
--- a/other_insights_in_vertx/vertx_projects_high_level_asynchronous_and_reactive_java.docx
+++ b/other_insights_in_vertx/vertx_projects_high_level_asynchronous_and_reactive_java.docx
@@ -26410,6 +26410,7 @@
         </w:rPr>
         <w:t>2024/Nov/10</w:t>
       </w:r>
+      <w:proofErr w:type="gramStart"/>
       <w:r>
         <w:rPr>
           <w:rFonts w:ascii="Arial" w:hAnsi="Arial" w:cs="Arial"/>
@@ -26423,19 +26424,83 @@
           <w:rFonts w:ascii="Arial" w:hAnsi="Arial" w:cs="Arial"/>
           <w:color w:val="000000" w:themeColor="text1"/>
         </w:rPr>
-        <w:t xml:space="preserve"> : successful live broadcasting using vertx.</w:t>
-      </w:r>
-    </w:p>
-    <w:p>
-      <w:pPr>
-        <w:autoSpaceDE w:val="0"/>
-        <w:autoSpaceDN w:val="0"/>
-        <w:adjustRightInd w:val="0"/>
-        <w:rPr>
-          <w:rFonts w:ascii="Arial" w:hAnsi="Arial" w:cs="Arial"/>
-          <w:color w:val="000000" w:themeColor="text1"/>
-        </w:rPr>
-      </w:pPr>
+        <w:t xml:space="preserve"> :</w:t>
+      </w:r>
+      <w:proofErr w:type="gramEnd"/>
+      <w:r>
+        <w:rPr>
+          <w:rFonts w:ascii="Arial" w:hAnsi="Arial" w:cs="Arial"/>
+          <w:color w:val="000000" w:themeColor="text1"/>
+        </w:rPr>
+        <w:t xml:space="preserve"> successful live broadcasting using </w:t>
+      </w:r>
+      <w:proofErr w:type="spellStart"/>
+      <w:r>
+        <w:rPr>
+          <w:rFonts w:ascii="Arial" w:hAnsi="Arial" w:cs="Arial"/>
+          <w:color w:val="000000" w:themeColor="text1"/>
+        </w:rPr>
+        <w:t>vertx</w:t>
+      </w:r>
+      <w:proofErr w:type="spellEnd"/>
+      <w:r>
+        <w:rPr>
+          <w:rFonts w:ascii="Arial" w:hAnsi="Arial" w:cs="Arial"/>
+          <w:color w:val="000000" w:themeColor="text1"/>
+        </w:rPr>
+        <w:t>.</w:t>
+      </w:r>
+    </w:p>
+    <w:p>
+      <w:pPr>
+        <w:autoSpaceDE w:val="0"/>
+        <w:autoSpaceDN w:val="0"/>
+        <w:adjustRightInd w:val="0"/>
+        <w:rPr>
+          <w:rFonts w:ascii="Arial" w:hAnsi="Arial" w:cs="Arial"/>
+          <w:color w:val="000000" w:themeColor="text1"/>
+        </w:rPr>
+      </w:pPr>
+    </w:p>
+    <w:p>
+      <w:pPr>
+        <w:autoSpaceDE w:val="0"/>
+        <w:autoSpaceDN w:val="0"/>
+        <w:adjustRightInd w:val="0"/>
+        <w:rPr>
+          <w:rFonts w:ascii="Arial" w:hAnsi="Arial" w:cs="Arial"/>
+          <w:color w:val="000000" w:themeColor="text1"/>
+        </w:rPr>
+      </w:pPr>
+    </w:p>
+    <w:p>
+      <w:pPr>
+        <w:autoSpaceDE w:val="0"/>
+        <w:autoSpaceDN w:val="0"/>
+        <w:adjustRightInd w:val="0"/>
+        <w:rPr>
+          <w:rFonts w:ascii="Arial" w:hAnsi="Arial" w:cs="Arial"/>
+          <w:color w:val="000000" w:themeColor="text1"/>
+        </w:rPr>
+      </w:pPr>
+    </w:p>
+    <w:p>
+      <w:pPr>
+        <w:autoSpaceDE w:val="0"/>
+        <w:autoSpaceDN w:val="0"/>
+        <w:adjustRightInd w:val="0"/>
+        <w:rPr>
+          <w:rFonts w:ascii="Arial" w:hAnsi="Arial" w:cs="Arial"/>
+          <w:color w:val="000000" w:themeColor="text1"/>
+        </w:rPr>
+      </w:pPr>
+      <w:r>
+        <w:rPr>
+          <w:rFonts w:ascii="Arial" w:hAnsi="Arial" w:cs="Arial"/>
+          <w:color w:val="000000" w:themeColor="text1"/>
+        </w:rPr>
+        <w:t>Push and pull/fetch modes.</w:t>
+      </w:r>
     </w:p>
     <w:p>
       <w:pPr>

</xml_diff>

<commit_message>
Beyond callbacks, Futures & Promises Update vertx_projects_high_level_asynchronous_and_reactive_java.docx
</commit_message>
<xml_diff>
--- a/other_insights_in_vertx/vertx_projects_high_level_asynchronous_and_reactive_java.docx
+++ b/other_insights_in_vertx/vertx_projects_high_level_asynchronous_and_reactive_java.docx
@@ -26512,6 +26512,131 @@
           <w:color w:val="000000" w:themeColor="text1"/>
         </w:rPr>
       </w:pPr>
+    </w:p>
+    <w:p>
+      <w:pPr>
+        <w:autoSpaceDE w:val="0"/>
+        <w:autoSpaceDN w:val="0"/>
+        <w:adjustRightInd w:val="0"/>
+        <w:rPr>
+          <w:rFonts w:ascii="Arial" w:hAnsi="Arial" w:cs="Arial"/>
+          <w:b/>
+          <w:bCs/>
+          <w:color w:val="000000" w:themeColor="text1"/>
+          <w:u w:val="single"/>
+        </w:rPr>
+      </w:pPr>
+      <w:r>
+        <w:rPr>
+          <w:rFonts w:ascii="Arial" w:hAnsi="Arial" w:cs="Arial"/>
+          <w:b/>
+          <w:bCs/>
+          <w:color w:val="000000" w:themeColor="text1"/>
+          <w:u w:val="single"/>
+        </w:rPr>
+        <w:t xml:space="preserve">Beyond </w:t>
+      </w:r>
+      <w:proofErr w:type="gramStart"/>
+      <w:r>
+        <w:rPr>
+          <w:rFonts w:ascii="Arial" w:hAnsi="Arial" w:cs="Arial"/>
+          <w:b/>
+          <w:bCs/>
+          <w:color w:val="000000" w:themeColor="text1"/>
+          <w:u w:val="single"/>
+        </w:rPr>
+        <w:t>callbacks :</w:t>
+      </w:r>
+      <w:proofErr w:type="gramEnd"/>
+      <w:r>
+        <w:rPr>
+          <w:rFonts w:ascii="Arial" w:hAnsi="Arial" w:cs="Arial"/>
+          <w:b/>
+          <w:bCs/>
+          <w:color w:val="000000" w:themeColor="text1"/>
+          <w:u w:val="single"/>
+        </w:rPr>
+        <w:t xml:space="preserve"> </w:t>
+      </w:r>
+    </w:p>
+    <w:p>
+      <w:pPr>
+        <w:autoSpaceDE w:val="0"/>
+        <w:autoSpaceDN w:val="0"/>
+        <w:adjustRightInd w:val="0"/>
+        <w:rPr>
+          <w:rFonts w:ascii="Arial" w:hAnsi="Arial" w:cs="Arial"/>
+          <w:color w:val="000000" w:themeColor="text1"/>
+        </w:rPr>
+      </w:pPr>
+    </w:p>
+    <w:p>
+      <w:pPr>
+        <w:autoSpaceDE w:val="0"/>
+        <w:autoSpaceDN w:val="0"/>
+        <w:adjustRightInd w:val="0"/>
+        <w:rPr>
+          <w:rFonts w:ascii="Arial" w:hAnsi="Arial" w:cs="Arial"/>
+          <w:color w:val="000000" w:themeColor="text1"/>
+        </w:rPr>
+      </w:pPr>
+    </w:p>
+    <w:p>
+      <w:pPr>
+        <w:autoSpaceDE w:val="0"/>
+        <w:autoSpaceDN w:val="0"/>
+        <w:adjustRightInd w:val="0"/>
+        <w:rPr>
+          <w:rFonts w:ascii="Arial" w:hAnsi="Arial" w:cs="Arial"/>
+          <w:color w:val="000000" w:themeColor="text1"/>
+        </w:rPr>
+      </w:pPr>
+    </w:p>
+    <w:p>
+      <w:pPr>
+        <w:autoSpaceDE w:val="0"/>
+        <w:autoSpaceDN w:val="0"/>
+        <w:adjustRightInd w:val="0"/>
+        <w:rPr>
+          <w:rFonts w:ascii="Arial" w:hAnsi="Arial" w:cs="Arial"/>
+          <w:b/>
+          <w:bCs/>
+          <w:color w:val="000000" w:themeColor="text1"/>
+          <w:u w:val="single"/>
+        </w:rPr>
+      </w:pPr>
+      <w:r>
+        <w:rPr>
+          <w:rFonts w:ascii="Arial" w:hAnsi="Arial" w:cs="Arial"/>
+          <w:b/>
+          <w:bCs/>
+          <w:color w:val="000000" w:themeColor="text1"/>
+          <w:u w:val="single"/>
+        </w:rPr>
+        <w:t xml:space="preserve">Futures &amp; </w:t>
+      </w:r>
+      <w:proofErr w:type="gramStart"/>
+      <w:r>
+        <w:rPr>
+          <w:rFonts w:ascii="Arial" w:hAnsi="Arial" w:cs="Arial"/>
+          <w:b/>
+          <w:bCs/>
+          <w:color w:val="000000" w:themeColor="text1"/>
+          <w:u w:val="single"/>
+        </w:rPr>
+        <w:t>Promises :</w:t>
+      </w:r>
+      <w:proofErr w:type="gramEnd"/>
+      <w:r>
+        <w:rPr>
+          <w:rFonts w:ascii="Arial" w:hAnsi="Arial" w:cs="Arial"/>
+          <w:b/>
+          <w:bCs/>
+          <w:color w:val="000000" w:themeColor="text1"/>
+          <w:u w:val="single"/>
+        </w:rPr>
+        <w:t xml:space="preserve"> </w:t>
+      </w:r>
     </w:p>
     <w:p>
       <w:pPr>

</xml_diff>

<commit_message>
Interoperability with CompletionStage APIs
</commit_message>
<xml_diff>
--- a/other_insights_in_vertx/vertx_projects_high_level_asynchronous_and_reactive_java.docx
+++ b/other_insights_in_vertx/vertx_projects_high_level_asynchronous_and_reactive_java.docx
@@ -26644,21 +26644,649 @@
         <w:autoSpaceDN w:val="0"/>
         <w:adjustRightInd w:val="0"/>
         <w:rPr>
-          <w:rFonts w:ascii="Arial" w:hAnsi="Arial" w:cs="Arial"/>
-          <w:color w:val="000000" w:themeColor="text1"/>
-        </w:rPr>
-      </w:pPr>
-    </w:p>
-    <w:p>
-      <w:pPr>
-        <w:autoSpaceDE w:val="0"/>
-        <w:autoSpaceDN w:val="0"/>
-        <w:adjustRightInd w:val="0"/>
-        <w:rPr>
-          <w:rFonts w:ascii="Arial" w:hAnsi="Arial" w:cs="Arial"/>
-          <w:color w:val="000000" w:themeColor="text1"/>
-        </w:rPr>
-      </w:pPr>
+          <w:rFonts w:ascii="Courier" w:eastAsiaTheme="minorHAnsi" w:hAnsi="Courier"/>
+          <w:color w:val="ED7D31" w:themeColor="accent2"/>
+          <w:sz w:val="22"/>
+          <w:szCs w:val="22"/>
+        </w:rPr>
+      </w:pPr>
+      <w:r>
+        <w:rPr>
+          <w:rFonts w:ascii="Courier" w:eastAsiaTheme="minorHAnsi" w:hAnsi="Courier"/>
+          <w:color w:val="ED7D31" w:themeColor="accent2"/>
+          <w:sz w:val="22"/>
+          <w:szCs w:val="22"/>
+        </w:rPr>
+        <w:t>@Override</w:t>
+      </w:r>
+    </w:p>
+    <w:p>
+      <w:pPr>
+        <w:autoSpaceDE w:val="0"/>
+        <w:autoSpaceDN w:val="0"/>
+        <w:adjustRightInd w:val="0"/>
+        <w:rPr>
+          <w:rFonts w:ascii="Courier" w:eastAsiaTheme="minorHAnsi" w:hAnsi="Courier"/>
+          <w:color w:val="ED7D31" w:themeColor="accent2"/>
+          <w:sz w:val="22"/>
+          <w:szCs w:val="22"/>
+        </w:rPr>
+      </w:pPr>
+      <w:r>
+        <w:rPr>
+          <w:rFonts w:ascii="Courier" w:eastAsiaTheme="minorHAnsi" w:hAnsi="Courier"/>
+          <w:color w:val="ED7D31" w:themeColor="accent2"/>
+          <w:sz w:val="22"/>
+          <w:szCs w:val="22"/>
+        </w:rPr>
+        <w:t xml:space="preserve">public void </w:t>
+      </w:r>
+      <w:proofErr w:type="gramStart"/>
+      <w:r>
+        <w:rPr>
+          <w:rFonts w:ascii="Courier" w:eastAsiaTheme="minorHAnsi" w:hAnsi="Courier"/>
+          <w:color w:val="ED7D31" w:themeColor="accent2"/>
+          <w:sz w:val="22"/>
+          <w:szCs w:val="22"/>
+        </w:rPr>
+        <w:t>start(</w:t>
+      </w:r>
+      <w:proofErr w:type="gramEnd"/>
+      <w:r>
+        <w:rPr>
+          <w:rFonts w:ascii="Courier" w:eastAsiaTheme="minorHAnsi" w:hAnsi="Courier"/>
+          <w:color w:val="ED7D31" w:themeColor="accent2"/>
+          <w:sz w:val="22"/>
+          <w:szCs w:val="22"/>
+        </w:rPr>
+        <w:t>Promise&lt;Void&gt; promise) {</w:t>
+      </w:r>
+    </w:p>
+    <w:p>
+      <w:pPr>
+        <w:autoSpaceDE w:val="0"/>
+        <w:autoSpaceDN w:val="0"/>
+        <w:adjustRightInd w:val="0"/>
+        <w:rPr>
+          <w:rFonts w:ascii="Courier" w:eastAsiaTheme="minorHAnsi" w:hAnsi="Courier"/>
+          <w:color w:val="ED7D31" w:themeColor="accent2"/>
+          <w:sz w:val="22"/>
+          <w:szCs w:val="22"/>
+        </w:rPr>
+      </w:pPr>
+      <w:proofErr w:type="spellStart"/>
+      <w:proofErr w:type="gramStart"/>
+      <w:r>
+        <w:rPr>
+          <w:rFonts w:ascii="Courier" w:eastAsiaTheme="minorHAnsi" w:hAnsi="Courier"/>
+          <w:color w:val="ED7D31" w:themeColor="accent2"/>
+          <w:sz w:val="22"/>
+          <w:szCs w:val="22"/>
+        </w:rPr>
+        <w:t>vertx.createHttpServer</w:t>
+      </w:r>
+      <w:proofErr w:type="spellEnd"/>
+      <w:proofErr w:type="gramEnd"/>
+      <w:r>
+        <w:rPr>
+          <w:rFonts w:ascii="Courier" w:eastAsiaTheme="minorHAnsi" w:hAnsi="Courier"/>
+          <w:color w:val="ED7D31" w:themeColor="accent2"/>
+          <w:sz w:val="22"/>
+          <w:szCs w:val="22"/>
+        </w:rPr>
+        <w:t>()</w:t>
+      </w:r>
+    </w:p>
+    <w:p>
+      <w:pPr>
+        <w:autoSpaceDE w:val="0"/>
+        <w:autoSpaceDN w:val="0"/>
+        <w:adjustRightInd w:val="0"/>
+        <w:rPr>
+          <w:rFonts w:ascii="Courier" w:eastAsiaTheme="minorHAnsi" w:hAnsi="Courier"/>
+          <w:color w:val="ED7D31" w:themeColor="accent2"/>
+          <w:sz w:val="22"/>
+          <w:szCs w:val="22"/>
+        </w:rPr>
+      </w:pPr>
+      <w:proofErr w:type="gramStart"/>
+      <w:r>
+        <w:rPr>
+          <w:rFonts w:ascii="Courier" w:eastAsiaTheme="minorHAnsi" w:hAnsi="Courier"/>
+          <w:color w:val="ED7D31" w:themeColor="accent2"/>
+          <w:sz w:val="22"/>
+          <w:szCs w:val="22"/>
+        </w:rPr>
+        <w:t>.</w:t>
+      </w:r>
+      <w:proofErr w:type="spellStart"/>
+      <w:r>
+        <w:rPr>
+          <w:rFonts w:ascii="Courier" w:eastAsiaTheme="minorHAnsi" w:hAnsi="Courier"/>
+          <w:color w:val="ED7D31" w:themeColor="accent2"/>
+          <w:sz w:val="22"/>
+          <w:szCs w:val="22"/>
+        </w:rPr>
+        <w:t>requestHandler</w:t>
+      </w:r>
+      <w:proofErr w:type="spellEnd"/>
+      <w:proofErr w:type="gramEnd"/>
+      <w:r>
+        <w:rPr>
+          <w:rFonts w:ascii="Courier" w:eastAsiaTheme="minorHAnsi" w:hAnsi="Courier"/>
+          <w:color w:val="ED7D31" w:themeColor="accent2"/>
+          <w:sz w:val="22"/>
+          <w:szCs w:val="22"/>
+        </w:rPr>
+        <w:t>(this::</w:t>
+      </w:r>
+      <w:proofErr w:type="spellStart"/>
+      <w:r>
+        <w:rPr>
+          <w:rFonts w:ascii="Courier" w:eastAsiaTheme="minorHAnsi" w:hAnsi="Courier"/>
+          <w:color w:val="ED7D31" w:themeColor="accent2"/>
+          <w:sz w:val="22"/>
+          <w:szCs w:val="22"/>
+        </w:rPr>
+        <w:t>handleRequest</w:t>
+      </w:r>
+      <w:proofErr w:type="spellEnd"/>
+      <w:r>
+        <w:rPr>
+          <w:rFonts w:ascii="Courier" w:eastAsiaTheme="minorHAnsi" w:hAnsi="Courier"/>
+          <w:color w:val="ED7D31" w:themeColor="accent2"/>
+          <w:sz w:val="22"/>
+          <w:szCs w:val="22"/>
+        </w:rPr>
+        <w:t>)</w:t>
+      </w:r>
+    </w:p>
+    <w:p>
+      <w:pPr>
+        <w:autoSpaceDE w:val="0"/>
+        <w:autoSpaceDN w:val="0"/>
+        <w:adjustRightInd w:val="0"/>
+        <w:rPr>
+          <w:rFonts w:ascii="Courier" w:eastAsiaTheme="minorHAnsi" w:hAnsi="Courier"/>
+          <w:color w:val="ED7D31" w:themeColor="accent2"/>
+          <w:sz w:val="22"/>
+          <w:szCs w:val="22"/>
+        </w:rPr>
+      </w:pPr>
+      <w:proofErr w:type="gramStart"/>
+      <w:r>
+        <w:rPr>
+          <w:rFonts w:ascii="Courier" w:eastAsiaTheme="minorHAnsi" w:hAnsi="Courier"/>
+          <w:color w:val="ED7D31" w:themeColor="accent2"/>
+          <w:sz w:val="22"/>
+          <w:szCs w:val="22"/>
+        </w:rPr>
+        <w:t>.listen</w:t>
+      </w:r>
+      <w:proofErr w:type="gramEnd"/>
+      <w:r>
+        <w:rPr>
+          <w:rFonts w:ascii="Courier" w:eastAsiaTheme="minorHAnsi" w:hAnsi="Courier"/>
+          <w:color w:val="ED7D31" w:themeColor="accent2"/>
+          <w:sz w:val="22"/>
+          <w:szCs w:val="22"/>
+        </w:rPr>
+        <w:t>(8080)</w:t>
+      </w:r>
+      <w:r>
+        <w:rPr>
+          <w:rFonts w:ascii="Courier" w:eastAsiaTheme="minorHAnsi" w:hAnsi="Courier"/>
+          <w:color w:val="00B050"/>
+          <w:sz w:val="22"/>
+          <w:szCs w:val="22"/>
+        </w:rPr>
+        <w:t xml:space="preserve"> </w:t>
+      </w:r>
+      <w:r>
+        <w:rPr>
+          <w:rFonts w:ascii="Courier" w:eastAsiaTheme="minorHAnsi" w:hAnsi="Courier"/>
+          <w:color w:val="00B050"/>
+          <w:sz w:val="22"/>
+          <w:szCs w:val="22"/>
+        </w:rPr>
+        <w:t>//</w:t>
+      </w:r>
+      <w:r>
+        <w:rPr>
+          <w:rFonts w:ascii="Courier" w:eastAsiaTheme="minorHAnsi" w:hAnsi="Courier"/>
+          <w:color w:val="00B050"/>
+          <w:sz w:val="22"/>
+          <w:szCs w:val="22"/>
+        </w:rPr>
+        <w:t>returns a future &lt;</w:t>
+      </w:r>
+      <w:proofErr w:type="spellStart"/>
+      <w:r>
+        <w:rPr>
+          <w:rFonts w:ascii="Courier" w:eastAsiaTheme="minorHAnsi" w:hAnsi="Courier"/>
+          <w:color w:val="00B050"/>
+          <w:sz w:val="22"/>
+          <w:szCs w:val="22"/>
+        </w:rPr>
+        <w:t>HttpServer</w:t>
+      </w:r>
+      <w:proofErr w:type="spellEnd"/>
+      <w:r>
+        <w:rPr>
+          <w:rFonts w:ascii="Courier" w:eastAsiaTheme="minorHAnsi" w:hAnsi="Courier"/>
+          <w:color w:val="00B050"/>
+          <w:sz w:val="22"/>
+          <w:szCs w:val="22"/>
+        </w:rPr>
+        <w:t>&gt;</w:t>
+      </w:r>
+    </w:p>
+    <w:p>
+      <w:pPr>
+        <w:autoSpaceDE w:val="0"/>
+        <w:autoSpaceDN w:val="0"/>
+        <w:adjustRightInd w:val="0"/>
+        <w:rPr>
+          <w:rFonts w:ascii="Courier" w:eastAsiaTheme="minorHAnsi" w:hAnsi="Courier"/>
+          <w:color w:val="ED7D31" w:themeColor="accent2"/>
+          <w:sz w:val="22"/>
+          <w:szCs w:val="22"/>
+        </w:rPr>
+      </w:pPr>
+      <w:proofErr w:type="gramStart"/>
+      <w:r>
+        <w:rPr>
+          <w:rFonts w:ascii="Courier" w:eastAsiaTheme="minorHAnsi" w:hAnsi="Courier"/>
+          <w:color w:val="ED7D31" w:themeColor="accent2"/>
+          <w:sz w:val="22"/>
+          <w:szCs w:val="22"/>
+        </w:rPr>
+        <w:t>.</w:t>
+      </w:r>
+      <w:proofErr w:type="spellStart"/>
+      <w:r>
+        <w:rPr>
+          <w:rFonts w:ascii="Courier" w:eastAsiaTheme="minorHAnsi" w:hAnsi="Courier"/>
+          <w:color w:val="ED7D31" w:themeColor="accent2"/>
+          <w:sz w:val="22"/>
+          <w:szCs w:val="22"/>
+        </w:rPr>
+        <w:t>onFailure</w:t>
+      </w:r>
+      <w:proofErr w:type="spellEnd"/>
+      <w:proofErr w:type="gramEnd"/>
+      <w:r>
+        <w:rPr>
+          <w:rFonts w:ascii="Courier" w:eastAsiaTheme="minorHAnsi" w:hAnsi="Courier"/>
+          <w:color w:val="ED7D31" w:themeColor="accent2"/>
+          <w:sz w:val="22"/>
+          <w:szCs w:val="22"/>
+        </w:rPr>
+        <w:t>(promise::fail)</w:t>
+      </w:r>
+      <w:r>
+        <w:rPr>
+          <w:rFonts w:ascii="Courier" w:eastAsiaTheme="minorHAnsi" w:hAnsi="Courier"/>
+          <w:color w:val="ED7D31" w:themeColor="accent2"/>
+          <w:sz w:val="22"/>
+          <w:szCs w:val="22"/>
+        </w:rPr>
+        <w:t xml:space="preserve"> </w:t>
+      </w:r>
+      <w:r>
+        <w:rPr>
+          <w:rFonts w:ascii="Courier" w:eastAsiaTheme="minorHAnsi" w:hAnsi="Courier"/>
+          <w:color w:val="00B050"/>
+          <w:sz w:val="22"/>
+          <w:szCs w:val="22"/>
+        </w:rPr>
+        <w:t>//called when the server could not be started</w:t>
+      </w:r>
+    </w:p>
+    <w:p>
+      <w:pPr>
+        <w:autoSpaceDE w:val="0"/>
+        <w:autoSpaceDN w:val="0"/>
+        <w:adjustRightInd w:val="0"/>
+        <w:rPr>
+          <w:rFonts w:ascii="Courier" w:eastAsiaTheme="minorHAnsi" w:hAnsi="Courier"/>
+          <w:color w:val="ED7D31" w:themeColor="accent2"/>
+          <w:sz w:val="22"/>
+          <w:szCs w:val="22"/>
+        </w:rPr>
+      </w:pPr>
+      <w:proofErr w:type="gramStart"/>
+      <w:r>
+        <w:rPr>
+          <w:rFonts w:ascii="Courier" w:eastAsiaTheme="minorHAnsi" w:hAnsi="Courier"/>
+          <w:color w:val="ED7D31" w:themeColor="accent2"/>
+          <w:sz w:val="22"/>
+          <w:szCs w:val="22"/>
+        </w:rPr>
+        <w:t>.</w:t>
+      </w:r>
+      <w:proofErr w:type="spellStart"/>
+      <w:r>
+        <w:rPr>
+          <w:rFonts w:ascii="Courier" w:eastAsiaTheme="minorHAnsi" w:hAnsi="Courier"/>
+          <w:color w:val="ED7D31" w:themeColor="accent2"/>
+          <w:sz w:val="22"/>
+          <w:szCs w:val="22"/>
+        </w:rPr>
+        <w:t>onSuccess</w:t>
+      </w:r>
+      <w:proofErr w:type="spellEnd"/>
+      <w:proofErr w:type="gramEnd"/>
+      <w:r>
+        <w:rPr>
+          <w:rFonts w:ascii="Courier" w:eastAsiaTheme="minorHAnsi" w:hAnsi="Courier"/>
+          <w:color w:val="ED7D31" w:themeColor="accent2"/>
+          <w:sz w:val="22"/>
+          <w:szCs w:val="22"/>
+        </w:rPr>
+        <w:t>(ok -&gt; {</w:t>
+      </w:r>
+      <w:r>
+        <w:rPr>
+          <w:rFonts w:ascii="Courier" w:eastAsiaTheme="minorHAnsi" w:hAnsi="Courier"/>
+          <w:color w:val="00B050"/>
+          <w:sz w:val="22"/>
+          <w:szCs w:val="22"/>
+        </w:rPr>
+        <w:t>//called</w:t>
+      </w:r>
+      <w:r>
+        <w:rPr>
+          <w:rFonts w:ascii="Courier" w:eastAsiaTheme="minorHAnsi" w:hAnsi="Courier"/>
+          <w:color w:val="00B050"/>
+          <w:sz w:val="22"/>
+          <w:szCs w:val="22"/>
+        </w:rPr>
+        <w:t xml:space="preserve"> on success</w:t>
+      </w:r>
+    </w:p>
+    <w:p>
+      <w:pPr>
+        <w:autoSpaceDE w:val="0"/>
+        <w:autoSpaceDN w:val="0"/>
+        <w:adjustRightInd w:val="0"/>
+        <w:rPr>
+          <w:rFonts w:ascii="Courier" w:eastAsiaTheme="minorHAnsi" w:hAnsi="Courier"/>
+          <w:color w:val="ED7D31" w:themeColor="accent2"/>
+          <w:sz w:val="22"/>
+          <w:szCs w:val="22"/>
+        </w:rPr>
+      </w:pPr>
+      <w:proofErr w:type="spellStart"/>
+      <w:r>
+        <w:rPr>
+          <w:rFonts w:ascii="Courier" w:eastAsiaTheme="minorHAnsi" w:hAnsi="Courier"/>
+          <w:color w:val="ED7D31" w:themeColor="accent2"/>
+          <w:sz w:val="22"/>
+          <w:szCs w:val="22"/>
+        </w:rPr>
+        <w:t>System.out.println</w:t>
+      </w:r>
+      <w:proofErr w:type="spellEnd"/>
+      <w:r>
+        <w:rPr>
+          <w:rFonts w:ascii="Courier" w:eastAsiaTheme="minorHAnsi" w:hAnsi="Courier"/>
+          <w:color w:val="ED7D31" w:themeColor="accent2"/>
+          <w:sz w:val="22"/>
+          <w:szCs w:val="22"/>
+        </w:rPr>
+        <w:t>("http://localhost:8080/");</w:t>
+      </w:r>
+    </w:p>
+    <w:p>
+      <w:pPr>
+        <w:autoSpaceDE w:val="0"/>
+        <w:autoSpaceDN w:val="0"/>
+        <w:adjustRightInd w:val="0"/>
+        <w:rPr>
+          <w:rFonts w:ascii="Courier" w:eastAsiaTheme="minorHAnsi" w:hAnsi="Courier"/>
+          <w:color w:val="ED7D31" w:themeColor="accent2"/>
+          <w:sz w:val="22"/>
+          <w:szCs w:val="22"/>
+        </w:rPr>
+      </w:pPr>
+      <w:proofErr w:type="spellStart"/>
+      <w:proofErr w:type="gramStart"/>
+      <w:r>
+        <w:rPr>
+          <w:rFonts w:ascii="Courier" w:eastAsiaTheme="minorHAnsi" w:hAnsi="Courier"/>
+          <w:color w:val="ED7D31" w:themeColor="accent2"/>
+          <w:sz w:val="22"/>
+          <w:szCs w:val="22"/>
+        </w:rPr>
+        <w:t>promise.complete</w:t>
+      </w:r>
+      <w:proofErr w:type="spellEnd"/>
+      <w:proofErr w:type="gramEnd"/>
+      <w:r>
+        <w:rPr>
+          <w:rFonts w:ascii="Courier" w:eastAsiaTheme="minorHAnsi" w:hAnsi="Courier"/>
+          <w:color w:val="ED7D31" w:themeColor="accent2"/>
+          <w:sz w:val="22"/>
+          <w:szCs w:val="22"/>
+        </w:rPr>
+        <w:t>();</w:t>
+      </w:r>
+    </w:p>
+    <w:p>
+      <w:pPr>
+        <w:autoSpaceDE w:val="0"/>
+        <w:autoSpaceDN w:val="0"/>
+        <w:adjustRightInd w:val="0"/>
+        <w:rPr>
+          <w:rFonts w:ascii="Courier" w:eastAsiaTheme="minorHAnsi" w:hAnsi="Courier"/>
+          <w:color w:val="ED7D31" w:themeColor="accent2"/>
+          <w:sz w:val="22"/>
+          <w:szCs w:val="22"/>
+        </w:rPr>
+      </w:pPr>
+      <w:r>
+        <w:rPr>
+          <w:rFonts w:ascii="Courier" w:eastAsiaTheme="minorHAnsi" w:hAnsi="Courier"/>
+          <w:color w:val="ED7D31" w:themeColor="accent2"/>
+          <w:sz w:val="22"/>
+          <w:szCs w:val="22"/>
+        </w:rPr>
+        <w:t>});</w:t>
+      </w:r>
+    </w:p>
+    <w:p>
+      <w:pPr>
+        <w:autoSpaceDE w:val="0"/>
+        <w:autoSpaceDN w:val="0"/>
+        <w:adjustRightInd w:val="0"/>
+        <w:rPr>
+          <w:rFonts w:ascii="Courier" w:hAnsi="Courier" w:cs="Arial"/>
+          <w:color w:val="ED7D31" w:themeColor="accent2"/>
+          <w:sz w:val="22"/>
+          <w:szCs w:val="22"/>
+        </w:rPr>
+      </w:pPr>
+      <w:r>
+        <w:rPr>
+          <w:rFonts w:ascii="Courier" w:eastAsiaTheme="minorHAnsi" w:hAnsi="Courier"/>
+          <w:color w:val="ED7D31" w:themeColor="accent2"/>
+          <w:sz w:val="22"/>
+          <w:szCs w:val="22"/>
+        </w:rPr>
+        <w:t>}</w:t>
+      </w:r>
+    </w:p>
+    <w:p>
+      <w:pPr>
+        <w:autoSpaceDE w:val="0"/>
+        <w:autoSpaceDN w:val="0"/>
+        <w:adjustRightInd w:val="0"/>
+        <w:rPr>
+          <w:rFonts w:ascii="Arial" w:hAnsi="Arial" w:cs="Arial"/>
+          <w:color w:val="000000" w:themeColor="text1"/>
+        </w:rPr>
+      </w:pPr>
+    </w:p>
+    <w:p>
+      <w:pPr>
+        <w:autoSpaceDE w:val="0"/>
+        <w:autoSpaceDN w:val="0"/>
+        <w:adjustRightInd w:val="0"/>
+        <w:rPr>
+          <w:rFonts w:ascii="Arial" w:eastAsiaTheme="minorHAnsi" w:hAnsi="Arial" w:cs="Arial"/>
+          <w:color w:val="00B050"/>
+        </w:rPr>
+      </w:pPr>
+      <w:r>
+        <w:rPr>
+          <w:rFonts w:ascii="Arial" w:eastAsiaTheme="minorHAnsi" w:hAnsi="Arial" w:cs="Arial"/>
+          <w:color w:val="00B050"/>
+        </w:rPr>
+        <w:t>/*</w:t>
+      </w:r>
+    </w:p>
+    <w:p>
+      <w:pPr>
+        <w:autoSpaceDE w:val="0"/>
+        <w:autoSpaceDN w:val="0"/>
+        <w:adjustRightInd w:val="0"/>
+        <w:rPr>
+          <w:rFonts w:ascii="Arial" w:eastAsiaTheme="minorHAnsi" w:hAnsi="Arial" w:cs="Arial"/>
+          <w:color w:val="00B050"/>
+        </w:rPr>
+      </w:pPr>
+      <w:r>
+        <w:rPr>
+          <w:rFonts w:ascii="Arial" w:eastAsiaTheme="minorHAnsi" w:hAnsi="Arial" w:cs="Arial"/>
+          <w:color w:val="00B050"/>
+        </w:rPr>
+        <w:t>The listen method</w:t>
+      </w:r>
+      <w:r>
+        <w:rPr>
+          <w:rFonts w:ascii="Arial" w:eastAsiaTheme="minorHAnsi" w:hAnsi="Arial" w:cs="Arial"/>
+          <w:color w:val="00B050"/>
+        </w:rPr>
+        <w:t xml:space="preserve">(s) or prior </w:t>
+      </w:r>
+      <w:proofErr w:type="spellStart"/>
+      <w:r>
+        <w:rPr>
+          <w:rFonts w:ascii="Arial" w:eastAsiaTheme="minorHAnsi" w:hAnsi="Arial" w:cs="Arial"/>
+          <w:color w:val="00B050"/>
+        </w:rPr>
+        <w:t>httpservers</w:t>
+      </w:r>
+      <w:proofErr w:type="spellEnd"/>
+      <w:r>
+        <w:rPr>
+          <w:rFonts w:ascii="Arial" w:eastAsiaTheme="minorHAnsi" w:hAnsi="Arial" w:cs="Arial"/>
+          <w:color w:val="00B050"/>
+        </w:rPr>
+        <w:t xml:space="preserve"> that we saw in earlier examples took a callback, and here it</w:t>
+      </w:r>
+      <w:r>
+        <w:rPr>
+          <w:rFonts w:ascii="Arial" w:eastAsiaTheme="minorHAnsi" w:hAnsi="Arial" w:cs="Arial"/>
+          <w:color w:val="00B050"/>
+        </w:rPr>
+        <w:t xml:space="preserve"> </w:t>
+      </w:r>
+      <w:r>
+        <w:rPr>
+          <w:rFonts w:ascii="Arial" w:eastAsiaTheme="minorHAnsi" w:hAnsi="Arial" w:cs="Arial"/>
+          <w:color w:val="00B050"/>
+        </w:rPr>
+        <w:t>returns a Future&lt;</w:t>
+      </w:r>
+      <w:proofErr w:type="spellStart"/>
+      <w:r>
+        <w:rPr>
+          <w:rFonts w:ascii="Arial" w:eastAsiaTheme="minorHAnsi" w:hAnsi="Arial" w:cs="Arial"/>
+          <w:color w:val="00B050"/>
+        </w:rPr>
+        <w:t>HttpServer</w:t>
+      </w:r>
+      <w:proofErr w:type="spellEnd"/>
+      <w:r>
+        <w:rPr>
+          <w:rFonts w:ascii="Arial" w:eastAsiaTheme="minorHAnsi" w:hAnsi="Arial" w:cs="Arial"/>
+          <w:color w:val="00B050"/>
+        </w:rPr>
+        <w:t>&gt;. We then</w:t>
+      </w:r>
+      <w:r>
+        <w:rPr>
+          <w:rFonts w:ascii="Arial" w:eastAsiaTheme="minorHAnsi" w:hAnsi="Arial" w:cs="Arial"/>
+          <w:color w:val="00B050"/>
+        </w:rPr>
+        <w:t xml:space="preserve"> can</w:t>
+      </w:r>
+      <w:r>
+        <w:rPr>
+          <w:rFonts w:ascii="Arial" w:eastAsiaTheme="minorHAnsi" w:hAnsi="Arial" w:cs="Arial"/>
+          <w:color w:val="00B050"/>
+        </w:rPr>
+        <w:t xml:space="preserve"> chain calls to </w:t>
+      </w:r>
+      <w:proofErr w:type="spellStart"/>
+      <w:r>
+        <w:rPr>
+          <w:rFonts w:ascii="Arial" w:eastAsiaTheme="minorHAnsi" w:hAnsi="Arial" w:cs="Arial"/>
+          <w:color w:val="00B050"/>
+        </w:rPr>
+        <w:t>onFailure</w:t>
+      </w:r>
+      <w:proofErr w:type="spellEnd"/>
+      <w:r>
+        <w:rPr>
+          <w:rFonts w:ascii="Arial" w:eastAsiaTheme="minorHAnsi" w:hAnsi="Arial" w:cs="Arial"/>
+          <w:color w:val="00B050"/>
+        </w:rPr>
+        <w:t xml:space="preserve"> and </w:t>
+      </w:r>
+      <w:proofErr w:type="spellStart"/>
+      <w:r>
+        <w:rPr>
+          <w:rFonts w:ascii="Arial" w:eastAsiaTheme="minorHAnsi" w:hAnsi="Arial" w:cs="Arial"/>
+          <w:color w:val="00B050"/>
+        </w:rPr>
+        <w:t>onSuccess</w:t>
+      </w:r>
+      <w:proofErr w:type="spellEnd"/>
+      <w:r>
+        <w:rPr>
+          <w:rFonts w:ascii="Arial" w:eastAsiaTheme="minorHAnsi" w:hAnsi="Arial" w:cs="Arial"/>
+          <w:color w:val="00B050"/>
+        </w:rPr>
+        <w:t xml:space="preserve"> </w:t>
+      </w:r>
+      <w:r>
+        <w:rPr>
+          <w:rFonts w:ascii="Arial" w:eastAsiaTheme="minorHAnsi" w:hAnsi="Arial" w:cs="Arial"/>
+          <w:color w:val="00B050"/>
+        </w:rPr>
+        <w:t>to define what to do when the server starts, or when an error occurs.</w:t>
+      </w:r>
+    </w:p>
+    <w:p>
+      <w:pPr>
+        <w:autoSpaceDE w:val="0"/>
+        <w:autoSpaceDN w:val="0"/>
+        <w:adjustRightInd w:val="0"/>
+        <w:rPr>
+          <w:rFonts w:ascii="Arial" w:hAnsi="Arial" w:cs="Arial"/>
+          <w:color w:val="00B050"/>
+        </w:rPr>
+      </w:pPr>
+      <w:r>
+        <w:rPr>
+          <w:rFonts w:ascii="Arial" w:eastAsiaTheme="minorHAnsi" w:hAnsi="Arial" w:cs="Arial"/>
+          <w:color w:val="00B050"/>
+        </w:rPr>
+        <w:t>*/</w:t>
+      </w:r>
     </w:p>
     <w:p>
       <w:pPr>
@@ -26686,34 +27314,146 @@
       </w:pPr>
       <w:r>
         <w:rPr>
-          <w:rFonts w:ascii="Arial" w:hAnsi="Arial" w:cs="Arial"/>
+          <w:rFonts w:ascii="Arial" w:eastAsiaTheme="minorHAnsi" w:hAnsi="Arial" w:cs="Arial"/>
           <w:b/>
           <w:bCs/>
           <w:color w:val="000000" w:themeColor="text1"/>
           <w:u w:val="single"/>
         </w:rPr>
-        <w:t xml:space="preserve">May be just IDE </w:t>
-      </w:r>
-      <w:proofErr w:type="gramStart"/>
-      <w:r>
-        <w:rPr>
-          <w:rFonts w:ascii="Arial" w:hAnsi="Arial" w:cs="Arial"/>
+        <w:t xml:space="preserve">Interoperability with </w:t>
+      </w:r>
+      <w:proofErr w:type="spellStart"/>
+      <w:r>
+        <w:rPr>
+          <w:rFonts w:ascii="Arial" w:eastAsiaTheme="minorHAnsi" w:hAnsi="Arial" w:cs="Arial"/>
           <w:b/>
           <w:bCs/>
           <w:color w:val="000000" w:themeColor="text1"/>
           <w:u w:val="single"/>
         </w:rPr>
-        <w:t>trivial :</w:t>
-      </w:r>
-      <w:proofErr w:type="gramEnd"/>
-      <w:r>
-        <w:rPr>
-          <w:rFonts w:ascii="Arial" w:hAnsi="Arial" w:cs="Arial"/>
+        <w:t>CompletionStage</w:t>
+      </w:r>
+      <w:proofErr w:type="spellEnd"/>
+      <w:r>
+        <w:rPr>
+          <w:rFonts w:ascii="Arial" w:eastAsiaTheme="minorHAnsi" w:hAnsi="Arial" w:cs="Arial"/>
           <w:b/>
           <w:bCs/>
           <w:color w:val="000000" w:themeColor="text1"/>
           <w:u w:val="single"/>
         </w:rPr>
+        <w:t xml:space="preserve"> APIs</w:t>
+      </w:r>
+    </w:p>
+    <w:p>
+      <w:pPr>
+        <w:autoSpaceDE w:val="0"/>
+        <w:autoSpaceDN w:val="0"/>
+        <w:adjustRightInd w:val="0"/>
+        <w:rPr>
+          <w:rFonts w:ascii="Arial" w:hAnsi="Arial" w:cs="Arial"/>
+          <w:color w:val="000000" w:themeColor="text1"/>
+        </w:rPr>
+      </w:pPr>
+    </w:p>
+    <w:p>
+      <w:pPr>
+        <w:autoSpaceDE w:val="0"/>
+        <w:autoSpaceDN w:val="0"/>
+        <w:adjustRightInd w:val="0"/>
+        <w:rPr>
+          <w:rFonts w:ascii="Arial" w:hAnsi="Arial" w:cs="Arial"/>
+          <w:color w:val="000000" w:themeColor="text1"/>
+        </w:rPr>
+      </w:pPr>
+    </w:p>
+    <w:p>
+      <w:pPr>
+        <w:autoSpaceDE w:val="0"/>
+        <w:autoSpaceDN w:val="0"/>
+        <w:adjustRightInd w:val="0"/>
+        <w:rPr>
+          <w:rFonts w:ascii="Arial" w:hAnsi="Arial" w:cs="Arial"/>
+          <w:color w:val="000000" w:themeColor="text1"/>
+        </w:rPr>
+      </w:pPr>
+    </w:p>
+    <w:p>
+      <w:pPr>
+        <w:autoSpaceDE w:val="0"/>
+        <w:autoSpaceDN w:val="0"/>
+        <w:adjustRightInd w:val="0"/>
+        <w:rPr>
+          <w:rFonts w:ascii="Arial" w:hAnsi="Arial" w:cs="Arial"/>
+          <w:color w:val="000000" w:themeColor="text1"/>
+        </w:rPr>
+      </w:pPr>
+    </w:p>
+    <w:p>
+      <w:pPr>
+        <w:autoSpaceDE w:val="0"/>
+        <w:autoSpaceDN w:val="0"/>
+        <w:adjustRightInd w:val="0"/>
+        <w:rPr>
+          <w:rFonts w:ascii="Arial" w:hAnsi="Arial" w:cs="Arial"/>
+          <w:color w:val="000000" w:themeColor="text1"/>
+        </w:rPr>
+      </w:pPr>
+    </w:p>
+    <w:p>
+      <w:pPr>
+        <w:autoSpaceDE w:val="0"/>
+        <w:autoSpaceDN w:val="0"/>
+        <w:adjustRightInd w:val="0"/>
+        <w:rPr>
+          <w:rFonts w:ascii="Arial" w:hAnsi="Arial" w:cs="Arial"/>
+          <w:color w:val="000000" w:themeColor="text1"/>
+        </w:rPr>
+      </w:pPr>
+    </w:p>
+    <w:p>
+      <w:pPr>
+        <w:autoSpaceDE w:val="0"/>
+        <w:autoSpaceDN w:val="0"/>
+        <w:adjustRightInd w:val="0"/>
+        <w:rPr>
+          <w:rFonts w:ascii="Arial" w:hAnsi="Arial" w:cs="Arial"/>
+          <w:b/>
+          <w:bCs/>
+          <w:color w:val="000000" w:themeColor="text1"/>
+          <w:u w:val="single"/>
+        </w:rPr>
+      </w:pPr>
+      <w:r>
+        <w:rPr>
+          <w:rFonts w:ascii="Arial" w:hAnsi="Arial" w:cs="Arial"/>
+          <w:b/>
+          <w:bCs/>
+          <w:color w:val="000000" w:themeColor="text1"/>
+          <w:u w:val="single"/>
+        </w:rPr>
+        <w:t xml:space="preserve">May be just IDE </w:t>
+      </w:r>
+      <w:proofErr w:type="gramStart"/>
+      <w:r>
+        <w:rPr>
+          <w:rFonts w:ascii="Arial" w:hAnsi="Arial" w:cs="Arial"/>
+          <w:b/>
+          <w:bCs/>
+          <w:color w:val="000000" w:themeColor="text1"/>
+          <w:u w:val="single"/>
+        </w:rPr>
+        <w:t>trivial :</w:t>
+      </w:r>
+      <w:proofErr w:type="gramEnd"/>
+      <w:r>
+        <w:rPr>
+          <w:rFonts w:ascii="Arial" w:hAnsi="Arial" w:cs="Arial"/>
+          <w:b/>
+          <w:bCs/>
+          <w:color w:val="000000" w:themeColor="text1"/>
+          <w:u w:val="single"/>
+        </w:rPr>
         <w:t xml:space="preserve"> </w:t>
       </w:r>
     </w:p>
@@ -26851,6 +27591,7 @@
           <w:noProof/>
           <w:color w:val="000000" w:themeColor="text1"/>
         </w:rPr>
+        <w:lastRenderedPageBreak/>
         <w:drawing>
           <wp:inline distT="0" distB="0" distL="0" distR="0" wp14:anchorId="755C4C05" wp14:editId="2DFF90B7">
             <wp:extent cx="5943600" cy="3918585"/>
@@ -29049,7 +29790,7 @@
   <w:style w:type="paragraph" w:default="1" w:styleId="Normal">
     <w:name w:val="Normal"/>
     <w:qFormat/>
-    <w:rsid w:val="00685F26"/>
+    <w:rsid w:val="00015509"/>
     <w:rPr>
       <w:rFonts w:ascii="Times New Roman" w:eastAsia="Times New Roman" w:hAnsi="Times New Roman" w:cs="Times New Roman"/>
     </w:rPr>

</xml_diff>

<commit_message>
1.  Conversion of a completionStage to Future 2.  Reactive extensions ( Observable<T>,  Flowable<T>,  Single<T>,  Maybe<T>,  Completable )
</commit_message>
<xml_diff>
--- a/other_insights_in_vertx/vertx_projects_high_level_asynchronous_and_reactive_java.docx
+++ b/other_insights_in_vertx/vertx_projects_high_level_asynchronous_and_reactive_java.docx
@@ -27156,119 +27156,216 @@
           <w:color w:val="00B050"/>
         </w:rPr>
       </w:pPr>
-      <w:r>
+    </w:p>
+    <w:p>
+      <w:pPr>
+        <w:autoSpaceDE w:val="0"/>
+        <w:autoSpaceDN w:val="0"/>
+        <w:adjustRightInd w:val="0"/>
         <w:rPr>
           <w:rFonts w:ascii="Arial" w:eastAsiaTheme="minorHAnsi" w:hAnsi="Arial" w:cs="Arial"/>
           <w:color w:val="00B050"/>
         </w:rPr>
-        <w:t>The listen method</w:t>
-      </w:r>
+      </w:pPr>
       <w:r>
         <w:rPr>
           <w:rFonts w:ascii="Arial" w:eastAsiaTheme="minorHAnsi" w:hAnsi="Arial" w:cs="Arial"/>
           <w:color w:val="00B050"/>
         </w:rPr>
-        <w:t xml:space="preserve">(s) or prior </w:t>
-      </w:r>
-      <w:proofErr w:type="spellStart"/>
+        <w:t>The listen method</w:t>
+      </w:r>
       <w:r>
         <w:rPr>
           <w:rFonts w:ascii="Arial" w:eastAsiaTheme="minorHAnsi" w:hAnsi="Arial" w:cs="Arial"/>
           <w:color w:val="00B050"/>
         </w:rPr>
-        <w:t>httpservers</w:t>
-      </w:r>
-      <w:proofErr w:type="spellEnd"/>
+        <w:t xml:space="preserve">(s) or prior </w:t>
+      </w:r>
+      <w:proofErr w:type="spellStart"/>
       <w:r>
         <w:rPr>
           <w:rFonts w:ascii="Arial" w:eastAsiaTheme="minorHAnsi" w:hAnsi="Arial" w:cs="Arial"/>
           <w:color w:val="00B050"/>
         </w:rPr>
-        <w:t xml:space="preserve"> that we saw in earlier examples took a callback, and here it</w:t>
-      </w:r>
+        <w:t>httpservers</w:t>
+      </w:r>
+      <w:proofErr w:type="spellEnd"/>
       <w:r>
         <w:rPr>
           <w:rFonts w:ascii="Arial" w:eastAsiaTheme="minorHAnsi" w:hAnsi="Arial" w:cs="Arial"/>
           <w:color w:val="00B050"/>
         </w:rPr>
-        <w:t xml:space="preserve"> </w:t>
+        <w:t xml:space="preserve"> that we saw in earlier examples took a callback, and here it</w:t>
       </w:r>
       <w:r>
         <w:rPr>
           <w:rFonts w:ascii="Arial" w:eastAsiaTheme="minorHAnsi" w:hAnsi="Arial" w:cs="Arial"/>
           <w:color w:val="00B050"/>
         </w:rPr>
-        <w:t>returns a Future&lt;</w:t>
-      </w:r>
-      <w:proofErr w:type="spellStart"/>
+        <w:t xml:space="preserve"> </w:t>
+      </w:r>
       <w:r>
         <w:rPr>
           <w:rFonts w:ascii="Arial" w:eastAsiaTheme="minorHAnsi" w:hAnsi="Arial" w:cs="Arial"/>
           <w:color w:val="00B050"/>
         </w:rPr>
-        <w:t>HttpServer</w:t>
-      </w:r>
-      <w:proofErr w:type="spellEnd"/>
+        <w:t>returns a Future&lt;</w:t>
+      </w:r>
+      <w:proofErr w:type="spellStart"/>
       <w:r>
         <w:rPr>
           <w:rFonts w:ascii="Arial" w:eastAsiaTheme="minorHAnsi" w:hAnsi="Arial" w:cs="Arial"/>
           <w:color w:val="00B050"/>
         </w:rPr>
-        <w:t>&gt;. We then</w:t>
-      </w:r>
+        <w:t>HttpServer</w:t>
+      </w:r>
+      <w:proofErr w:type="spellEnd"/>
       <w:r>
         <w:rPr>
           <w:rFonts w:ascii="Arial" w:eastAsiaTheme="minorHAnsi" w:hAnsi="Arial" w:cs="Arial"/>
           <w:color w:val="00B050"/>
         </w:rPr>
-        <w:t xml:space="preserve"> can</w:t>
+        <w:t>&gt;. We then</w:t>
       </w:r>
       <w:r>
         <w:rPr>
           <w:rFonts w:ascii="Arial" w:eastAsiaTheme="minorHAnsi" w:hAnsi="Arial" w:cs="Arial"/>
           <w:color w:val="00B050"/>
         </w:rPr>
-        <w:t xml:space="preserve"> chain calls to </w:t>
-      </w:r>
-      <w:proofErr w:type="spellStart"/>
+        <w:t xml:space="preserve"> can</w:t>
+      </w:r>
       <w:r>
         <w:rPr>
           <w:rFonts w:ascii="Arial" w:eastAsiaTheme="minorHAnsi" w:hAnsi="Arial" w:cs="Arial"/>
           <w:color w:val="00B050"/>
         </w:rPr>
-        <w:t>onFailure</w:t>
-      </w:r>
-      <w:proofErr w:type="spellEnd"/>
+        <w:t xml:space="preserve"> chain calls to </w:t>
+      </w:r>
+      <w:proofErr w:type="spellStart"/>
       <w:r>
         <w:rPr>
           <w:rFonts w:ascii="Arial" w:eastAsiaTheme="minorHAnsi" w:hAnsi="Arial" w:cs="Arial"/>
           <w:color w:val="00B050"/>
         </w:rPr>
-        <w:t xml:space="preserve"> and </w:t>
-      </w:r>
-      <w:proofErr w:type="spellStart"/>
+        <w:t>onFailure</w:t>
+      </w:r>
+      <w:proofErr w:type="spellEnd"/>
       <w:r>
         <w:rPr>
           <w:rFonts w:ascii="Arial" w:eastAsiaTheme="minorHAnsi" w:hAnsi="Arial" w:cs="Arial"/>
           <w:color w:val="00B050"/>
         </w:rPr>
-        <w:t>onSuccess</w:t>
-      </w:r>
-      <w:proofErr w:type="spellEnd"/>
+        <w:t xml:space="preserve"> and </w:t>
+      </w:r>
+      <w:proofErr w:type="spellStart"/>
       <w:r>
         <w:rPr>
           <w:rFonts w:ascii="Arial" w:eastAsiaTheme="minorHAnsi" w:hAnsi="Arial" w:cs="Arial"/>
           <w:color w:val="00B050"/>
         </w:rPr>
-        <w:t xml:space="preserve"> </w:t>
-      </w:r>
+        <w:t>onSuccess</w:t>
+      </w:r>
+      <w:proofErr w:type="spellEnd"/>
       <w:r>
         <w:rPr>
           <w:rFonts w:ascii="Arial" w:eastAsiaTheme="minorHAnsi" w:hAnsi="Arial" w:cs="Arial"/>
           <w:color w:val="00B050"/>
         </w:rPr>
+        <w:t xml:space="preserve"> </w:t>
+      </w:r>
+      <w:r>
+        <w:rPr>
+          <w:rFonts w:ascii="Arial" w:eastAsiaTheme="minorHAnsi" w:hAnsi="Arial" w:cs="Arial"/>
+          <w:color w:val="00B050"/>
+        </w:rPr>
         <w:t>to define what to do when the server starts, or when an error occurs.</w:t>
       </w:r>
+    </w:p>
+    <w:p>
+      <w:pPr>
+        <w:autoSpaceDE w:val="0"/>
+        <w:autoSpaceDN w:val="0"/>
+        <w:adjustRightInd w:val="0"/>
+        <w:rPr>
+          <w:rFonts w:ascii="Arial" w:eastAsiaTheme="minorHAnsi" w:hAnsi="Arial" w:cs="Arial"/>
+          <w:color w:val="00B050"/>
+        </w:rPr>
+      </w:pPr>
+    </w:p>
+    <w:p>
+      <w:pPr>
+        <w:autoSpaceDE w:val="0"/>
+        <w:autoSpaceDN w:val="0"/>
+        <w:adjustRightInd w:val="0"/>
+        <w:rPr>
+          <w:rFonts w:ascii="Arial" w:eastAsiaTheme="minorHAnsi" w:hAnsi="Arial" w:cs="Arial"/>
+          <w:color w:val="00B050"/>
+        </w:rPr>
+      </w:pPr>
+      <w:r>
+        <w:rPr>
+          <w:rFonts w:ascii="Arial" w:eastAsiaTheme="minorHAnsi" w:hAnsi="Arial" w:cs="Arial"/>
+          <w:color w:val="00B050"/>
+        </w:rPr>
+        <w:t>The</w:t>
+      </w:r>
+      <w:r>
+        <w:rPr>
+          <w:rFonts w:ascii="Arial" w:eastAsiaTheme="minorHAnsi" w:hAnsi="Arial" w:cs="Arial"/>
+          <w:color w:val="00B050"/>
+        </w:rPr>
+        <w:t xml:space="preserve"> promise/future interfaces starting from </w:t>
+      </w:r>
+      <w:proofErr w:type="spellStart"/>
+      <w:r>
+        <w:rPr>
+          <w:rFonts w:ascii="Arial" w:eastAsiaTheme="minorHAnsi" w:hAnsi="Arial" w:cs="Arial"/>
+          <w:color w:val="00B050"/>
+        </w:rPr>
+        <w:t>Vert.x</w:t>
+      </w:r>
+      <w:proofErr w:type="spellEnd"/>
+      <w:r>
+        <w:rPr>
+          <w:rFonts w:ascii="Arial" w:eastAsiaTheme="minorHAnsi" w:hAnsi="Arial" w:cs="Arial"/>
+          <w:color w:val="00B050"/>
+        </w:rPr>
+        <w:t xml:space="preserve"> </w:t>
+      </w:r>
+      <w:r>
+        <w:rPr>
+          <w:rFonts w:ascii="Arial" w:eastAsiaTheme="minorHAnsi" w:hAnsi="Arial" w:cs="Arial"/>
+          <w:color w:val="00B050"/>
+        </w:rPr>
+        <w:t xml:space="preserve">3.8, but the future-based APIs are only available in </w:t>
+      </w:r>
+      <w:proofErr w:type="spellStart"/>
+      <w:r>
+        <w:rPr>
+          <w:rFonts w:ascii="Arial" w:eastAsiaTheme="minorHAnsi" w:hAnsi="Arial" w:cs="Arial"/>
+          <w:color w:val="00B050"/>
+        </w:rPr>
+        <w:t>Vert.x</w:t>
+      </w:r>
+      <w:proofErr w:type="spellEnd"/>
+      <w:r>
+        <w:rPr>
+          <w:rFonts w:ascii="Arial" w:eastAsiaTheme="minorHAnsi" w:hAnsi="Arial" w:cs="Arial"/>
+          <w:color w:val="00B050"/>
+        </w:rPr>
+        <w:t xml:space="preserve"> 4.</w:t>
+      </w:r>
+    </w:p>
+    <w:p>
+      <w:pPr>
+        <w:autoSpaceDE w:val="0"/>
+        <w:autoSpaceDN w:val="0"/>
+        <w:adjustRightInd w:val="0"/>
+        <w:rPr>
+          <w:rFonts w:ascii="Arial" w:eastAsiaTheme="minorHAnsi" w:hAnsi="Arial" w:cs="Arial"/>
+          <w:color w:val="00B050"/>
+        </w:rPr>
+      </w:pPr>
     </w:p>
     <w:p>
       <w:pPr>
@@ -27362,32 +27459,662 @@
         <w:autoSpaceDN w:val="0"/>
         <w:adjustRightInd w:val="0"/>
         <w:rPr>
-          <w:rFonts w:ascii="Arial" w:hAnsi="Arial" w:cs="Arial"/>
-          <w:color w:val="000000" w:themeColor="text1"/>
-        </w:rPr>
-      </w:pPr>
-    </w:p>
-    <w:p>
-      <w:pPr>
-        <w:autoSpaceDE w:val="0"/>
-        <w:autoSpaceDN w:val="0"/>
-        <w:adjustRightInd w:val="0"/>
-        <w:rPr>
-          <w:rFonts w:ascii="Arial" w:hAnsi="Arial" w:cs="Arial"/>
-          <w:color w:val="000000" w:themeColor="text1"/>
-        </w:rPr>
-      </w:pPr>
-    </w:p>
-    <w:p>
-      <w:pPr>
-        <w:autoSpaceDE w:val="0"/>
-        <w:autoSpaceDN w:val="0"/>
-        <w:adjustRightInd w:val="0"/>
-        <w:rPr>
-          <w:rFonts w:ascii="Arial" w:hAnsi="Arial" w:cs="Arial"/>
-          <w:color w:val="000000" w:themeColor="text1"/>
-        </w:rPr>
-      </w:pPr>
+          <w:rFonts w:ascii="Arial" w:eastAsiaTheme="minorHAnsi" w:hAnsi="Arial" w:cs="Arial"/>
+          <w:color w:val="ED7D31" w:themeColor="accent2"/>
+        </w:rPr>
+      </w:pPr>
+      <w:proofErr w:type="spellStart"/>
+      <w:r>
+        <w:rPr>
+          <w:rFonts w:ascii="Arial" w:eastAsiaTheme="minorHAnsi" w:hAnsi="Arial" w:cs="Arial"/>
+          <w:color w:val="ED7D31" w:themeColor="accent2"/>
+        </w:rPr>
+        <w:t>CompletionStage</w:t>
+      </w:r>
+      <w:proofErr w:type="spellEnd"/>
+      <w:r>
+        <w:rPr>
+          <w:rFonts w:ascii="Arial" w:eastAsiaTheme="minorHAnsi" w:hAnsi="Arial" w:cs="Arial"/>
+          <w:color w:val="ED7D31" w:themeColor="accent2"/>
+        </w:rPr>
+        <w:t xml:space="preserve">&lt;String&gt; cs = </w:t>
+      </w:r>
+      <w:proofErr w:type="spellStart"/>
+      <w:proofErr w:type="gramStart"/>
+      <w:r>
+        <w:rPr>
+          <w:rFonts w:ascii="Arial" w:eastAsiaTheme="minorHAnsi" w:hAnsi="Arial" w:cs="Arial"/>
+          <w:color w:val="ED7D31" w:themeColor="accent2"/>
+        </w:rPr>
+        <w:t>promise.future</w:t>
+      </w:r>
+      <w:proofErr w:type="spellEnd"/>
+      <w:proofErr w:type="gramEnd"/>
+      <w:r>
+        <w:rPr>
+          <w:rFonts w:ascii="Arial" w:eastAsiaTheme="minorHAnsi" w:hAnsi="Arial" w:cs="Arial"/>
+          <w:color w:val="ED7D31" w:themeColor="accent2"/>
+        </w:rPr>
+        <w:t>().</w:t>
+      </w:r>
+      <w:proofErr w:type="spellStart"/>
+      <w:r>
+        <w:rPr>
+          <w:rFonts w:ascii="Arial" w:eastAsiaTheme="minorHAnsi" w:hAnsi="Arial" w:cs="Arial"/>
+          <w:color w:val="ED7D31" w:themeColor="accent2"/>
+        </w:rPr>
+        <w:t>toCompletionStage</w:t>
+      </w:r>
+      <w:proofErr w:type="spellEnd"/>
+      <w:r>
+        <w:rPr>
+          <w:rFonts w:ascii="Arial" w:eastAsiaTheme="minorHAnsi" w:hAnsi="Arial" w:cs="Arial"/>
+          <w:color w:val="ED7D31" w:themeColor="accent2"/>
+        </w:rPr>
+        <w:t>();</w:t>
+      </w:r>
+      <w:r>
+        <w:rPr>
+          <w:rFonts w:ascii="Courier" w:eastAsiaTheme="minorHAnsi" w:hAnsi="Courier"/>
+          <w:color w:val="00B050"/>
+          <w:sz w:val="22"/>
+          <w:szCs w:val="22"/>
+        </w:rPr>
+        <w:t>//</w:t>
+      </w:r>
+      <w:r>
+        <w:rPr>
+          <w:rFonts w:ascii="Courier" w:eastAsiaTheme="minorHAnsi" w:hAnsi="Courier"/>
+          <w:color w:val="00B050"/>
+          <w:sz w:val="22"/>
+          <w:szCs w:val="22"/>
+        </w:rPr>
+        <w:t xml:space="preserve">converts a future to a </w:t>
+      </w:r>
+      <w:proofErr w:type="spellStart"/>
+      <w:r>
+        <w:rPr>
+          <w:rFonts w:ascii="Courier" w:eastAsiaTheme="minorHAnsi" w:hAnsi="Courier"/>
+          <w:color w:val="00B050"/>
+          <w:sz w:val="22"/>
+          <w:szCs w:val="22"/>
+        </w:rPr>
+        <w:t>completionStage</w:t>
+      </w:r>
+      <w:proofErr w:type="spellEnd"/>
+    </w:p>
+    <w:p>
+      <w:pPr>
+        <w:autoSpaceDE w:val="0"/>
+        <w:autoSpaceDN w:val="0"/>
+        <w:adjustRightInd w:val="0"/>
+        <w:rPr>
+          <w:rFonts w:ascii="Arial" w:eastAsiaTheme="minorHAnsi" w:hAnsi="Arial" w:cs="Arial"/>
+          <w:color w:val="ED7D31" w:themeColor="accent2"/>
+        </w:rPr>
+      </w:pPr>
+      <w:r>
+        <w:rPr>
+          <w:rFonts w:ascii="Arial" w:eastAsiaTheme="minorHAnsi" w:hAnsi="Arial" w:cs="Arial"/>
+          <w:color w:val="ED7D31" w:themeColor="accent2"/>
+        </w:rPr>
+        <w:t>cs</w:t>
+      </w:r>
+    </w:p>
+    <w:p>
+      <w:pPr>
+        <w:autoSpaceDE w:val="0"/>
+        <w:autoSpaceDN w:val="0"/>
+        <w:adjustRightInd w:val="0"/>
+        <w:rPr>
+          <w:rFonts w:ascii="Arial" w:eastAsiaTheme="minorHAnsi" w:hAnsi="Arial" w:cs="Arial"/>
+          <w:color w:val="ED7D31" w:themeColor="accent2"/>
+        </w:rPr>
+      </w:pPr>
+      <w:proofErr w:type="gramStart"/>
+      <w:r>
+        <w:rPr>
+          <w:rFonts w:ascii="Arial" w:eastAsiaTheme="minorHAnsi" w:hAnsi="Arial" w:cs="Arial"/>
+          <w:color w:val="ED7D31" w:themeColor="accent2"/>
+        </w:rPr>
+        <w:t>.</w:t>
+      </w:r>
+      <w:proofErr w:type="spellStart"/>
+      <w:r>
+        <w:rPr>
+          <w:rFonts w:ascii="Arial" w:eastAsiaTheme="minorHAnsi" w:hAnsi="Arial" w:cs="Arial"/>
+          <w:color w:val="ED7D31" w:themeColor="accent2"/>
+        </w:rPr>
+        <w:t>thenApply</w:t>
+      </w:r>
+      <w:proofErr w:type="spellEnd"/>
+      <w:proofErr w:type="gramEnd"/>
+      <w:r>
+        <w:rPr>
+          <w:rFonts w:ascii="Arial" w:eastAsiaTheme="minorHAnsi" w:hAnsi="Arial" w:cs="Arial"/>
+          <w:color w:val="ED7D31" w:themeColor="accent2"/>
+        </w:rPr>
+        <w:t>(String::</w:t>
+      </w:r>
+      <w:proofErr w:type="spellStart"/>
+      <w:r>
+        <w:rPr>
+          <w:rFonts w:ascii="Arial" w:eastAsiaTheme="minorHAnsi" w:hAnsi="Arial" w:cs="Arial"/>
+          <w:color w:val="ED7D31" w:themeColor="accent2"/>
+        </w:rPr>
+        <w:t>toUpperCase</w:t>
+      </w:r>
+      <w:proofErr w:type="spellEnd"/>
+      <w:r>
+        <w:rPr>
+          <w:rFonts w:ascii="Arial" w:eastAsiaTheme="minorHAnsi" w:hAnsi="Arial" w:cs="Arial"/>
+          <w:color w:val="ED7D31" w:themeColor="accent2"/>
+        </w:rPr>
+        <w:t>)</w:t>
+      </w:r>
+      <w:r>
+        <w:rPr>
+          <w:rFonts w:ascii="Courier" w:eastAsiaTheme="minorHAnsi" w:hAnsi="Courier"/>
+          <w:color w:val="00B050"/>
+          <w:sz w:val="22"/>
+          <w:szCs w:val="22"/>
+        </w:rPr>
+        <w:t xml:space="preserve"> </w:t>
+      </w:r>
+      <w:r>
+        <w:rPr>
+          <w:rFonts w:ascii="Courier" w:eastAsiaTheme="minorHAnsi" w:hAnsi="Courier"/>
+          <w:color w:val="00B050"/>
+          <w:sz w:val="22"/>
+          <w:szCs w:val="22"/>
+        </w:rPr>
+        <w:t>//</w:t>
+      </w:r>
+      <w:r>
+        <w:rPr>
+          <w:rFonts w:ascii="Courier" w:eastAsiaTheme="minorHAnsi" w:hAnsi="Courier"/>
+          <w:color w:val="00B050"/>
+          <w:sz w:val="22"/>
+          <w:szCs w:val="22"/>
+        </w:rPr>
+        <w:t>just like map in Future</w:t>
+      </w:r>
+    </w:p>
+    <w:p>
+      <w:pPr>
+        <w:autoSpaceDE w:val="0"/>
+        <w:autoSpaceDN w:val="0"/>
+        <w:adjustRightInd w:val="0"/>
+        <w:rPr>
+          <w:rFonts w:ascii="Arial" w:eastAsiaTheme="minorHAnsi" w:hAnsi="Arial" w:cs="Arial"/>
+          <w:color w:val="ED7D31" w:themeColor="accent2"/>
+        </w:rPr>
+      </w:pPr>
+      <w:proofErr w:type="gramStart"/>
+      <w:r>
+        <w:rPr>
+          <w:rFonts w:ascii="Arial" w:eastAsiaTheme="minorHAnsi" w:hAnsi="Arial" w:cs="Arial"/>
+          <w:color w:val="ED7D31" w:themeColor="accent2"/>
+        </w:rPr>
+        <w:t>.</w:t>
+      </w:r>
+      <w:proofErr w:type="spellStart"/>
+      <w:r>
+        <w:rPr>
+          <w:rFonts w:ascii="Arial" w:eastAsiaTheme="minorHAnsi" w:hAnsi="Arial" w:cs="Arial"/>
+          <w:color w:val="ED7D31" w:themeColor="accent2"/>
+        </w:rPr>
+        <w:t>thenApply</w:t>
+      </w:r>
+      <w:proofErr w:type="spellEnd"/>
+      <w:proofErr w:type="gramEnd"/>
+      <w:r>
+        <w:rPr>
+          <w:rFonts w:ascii="Arial" w:eastAsiaTheme="minorHAnsi" w:hAnsi="Arial" w:cs="Arial"/>
+          <w:color w:val="ED7D31" w:themeColor="accent2"/>
+        </w:rPr>
+        <w:t>(str -&gt; "~~~ " + str)</w:t>
+      </w:r>
+      <w:r>
+        <w:rPr>
+          <w:rFonts w:ascii="Courier" w:eastAsiaTheme="minorHAnsi" w:hAnsi="Courier"/>
+          <w:color w:val="00B050"/>
+          <w:sz w:val="22"/>
+          <w:szCs w:val="22"/>
+        </w:rPr>
+        <w:t xml:space="preserve"> </w:t>
+      </w:r>
+      <w:r>
+        <w:rPr>
+          <w:rFonts w:ascii="Courier" w:eastAsiaTheme="minorHAnsi" w:hAnsi="Courier"/>
+          <w:color w:val="00B050"/>
+          <w:sz w:val="22"/>
+          <w:szCs w:val="22"/>
+        </w:rPr>
+        <w:t>//</w:t>
+      </w:r>
+      <w:r>
+        <w:rPr>
+          <w:rFonts w:ascii="Courier" w:eastAsiaTheme="minorHAnsi" w:hAnsi="Courier"/>
+          <w:color w:val="00B050"/>
+          <w:sz w:val="22"/>
+          <w:szCs w:val="22"/>
+        </w:rPr>
+        <w:t>just like map in Future</w:t>
+      </w:r>
+    </w:p>
+    <w:p>
+      <w:pPr>
+        <w:autoSpaceDE w:val="0"/>
+        <w:autoSpaceDN w:val="0"/>
+        <w:adjustRightInd w:val="0"/>
+        <w:rPr>
+          <w:rFonts w:ascii="Arial" w:eastAsiaTheme="minorHAnsi" w:hAnsi="Arial" w:cs="Arial"/>
+          <w:color w:val="ED7D31" w:themeColor="accent2"/>
+        </w:rPr>
+      </w:pPr>
+      <w:proofErr w:type="gramStart"/>
+      <w:r>
+        <w:rPr>
+          <w:rFonts w:ascii="Arial" w:eastAsiaTheme="minorHAnsi" w:hAnsi="Arial" w:cs="Arial"/>
+          <w:color w:val="ED7D31" w:themeColor="accent2"/>
+        </w:rPr>
+        <w:t>.</w:t>
+      </w:r>
+      <w:proofErr w:type="spellStart"/>
+      <w:r>
+        <w:rPr>
+          <w:rFonts w:ascii="Arial" w:eastAsiaTheme="minorHAnsi" w:hAnsi="Arial" w:cs="Arial"/>
+          <w:color w:val="ED7D31" w:themeColor="accent2"/>
+        </w:rPr>
+        <w:t>whenComplete</w:t>
+      </w:r>
+      <w:proofErr w:type="spellEnd"/>
+      <w:proofErr w:type="gramEnd"/>
+      <w:r>
+        <w:rPr>
+          <w:rFonts w:ascii="Arial" w:eastAsiaTheme="minorHAnsi" w:hAnsi="Arial" w:cs="Arial"/>
+          <w:color w:val="ED7D31" w:themeColor="accent2"/>
+        </w:rPr>
+        <w:t>((str, err) -&gt; {</w:t>
+      </w:r>
+      <w:r>
+        <w:rPr>
+          <w:rFonts w:ascii="Courier" w:eastAsiaTheme="minorHAnsi" w:hAnsi="Courier"/>
+          <w:color w:val="00B050"/>
+          <w:sz w:val="22"/>
+          <w:szCs w:val="22"/>
+        </w:rPr>
+        <w:t>//</w:t>
+      </w:r>
+      <w:r>
+        <w:rPr>
+          <w:rFonts w:ascii="Courier" w:eastAsiaTheme="minorHAnsi" w:hAnsi="Courier"/>
+          <w:color w:val="00B050"/>
+          <w:sz w:val="22"/>
+          <w:szCs w:val="22"/>
+        </w:rPr>
+        <w:t>takes a value or error (</w:t>
+      </w:r>
+      <w:proofErr w:type="spellStart"/>
+      <w:r>
+        <w:rPr>
+          <w:rFonts w:ascii="Courier" w:eastAsiaTheme="minorHAnsi" w:hAnsi="Courier"/>
+          <w:color w:val="00B050"/>
+          <w:sz w:val="22"/>
+          <w:szCs w:val="22"/>
+        </w:rPr>
+        <w:t>ie</w:t>
+      </w:r>
+      <w:proofErr w:type="spellEnd"/>
+      <w:r>
+        <w:rPr>
+          <w:rFonts w:ascii="Courier" w:eastAsiaTheme="minorHAnsi" w:hAnsi="Courier"/>
+          <w:color w:val="00B050"/>
+          <w:sz w:val="22"/>
+          <w:szCs w:val="22"/>
+        </w:rPr>
+        <w:t>. str or err)</w:t>
+      </w:r>
+    </w:p>
+    <w:p>
+      <w:pPr>
+        <w:autoSpaceDE w:val="0"/>
+        <w:autoSpaceDN w:val="0"/>
+        <w:adjustRightInd w:val="0"/>
+        <w:rPr>
+          <w:rFonts w:ascii="Arial" w:eastAsiaTheme="minorHAnsi" w:hAnsi="Arial" w:cs="Arial"/>
+          <w:color w:val="ED7D31" w:themeColor="accent2"/>
+        </w:rPr>
+      </w:pPr>
+      <w:r>
+        <w:rPr>
+          <w:rFonts w:ascii="Arial" w:eastAsiaTheme="minorHAnsi" w:hAnsi="Arial" w:cs="Arial"/>
+          <w:color w:val="ED7D31" w:themeColor="accent2"/>
+        </w:rPr>
+        <w:t>if (err == null) {</w:t>
+      </w:r>
+    </w:p>
+    <w:p>
+      <w:pPr>
+        <w:autoSpaceDE w:val="0"/>
+        <w:autoSpaceDN w:val="0"/>
+        <w:adjustRightInd w:val="0"/>
+        <w:rPr>
+          <w:rFonts w:ascii="Arial" w:eastAsiaTheme="minorHAnsi" w:hAnsi="Arial" w:cs="Arial"/>
+          <w:color w:val="ED7D31" w:themeColor="accent2"/>
+        </w:rPr>
+      </w:pPr>
+      <w:proofErr w:type="spellStart"/>
+      <w:r>
+        <w:rPr>
+          <w:rFonts w:ascii="Arial" w:eastAsiaTheme="minorHAnsi" w:hAnsi="Arial" w:cs="Arial"/>
+          <w:color w:val="ED7D31" w:themeColor="accent2"/>
+        </w:rPr>
+        <w:t>System.out.println</w:t>
+      </w:r>
+      <w:proofErr w:type="spellEnd"/>
+      <w:r>
+        <w:rPr>
+          <w:rFonts w:ascii="Arial" w:eastAsiaTheme="minorHAnsi" w:hAnsi="Arial" w:cs="Arial"/>
+          <w:color w:val="ED7D31" w:themeColor="accent2"/>
+        </w:rPr>
+        <w:t>(str);</w:t>
+      </w:r>
+    </w:p>
+    <w:p>
+      <w:pPr>
+        <w:autoSpaceDE w:val="0"/>
+        <w:autoSpaceDN w:val="0"/>
+        <w:adjustRightInd w:val="0"/>
+        <w:rPr>
+          <w:rFonts w:ascii="Arial" w:eastAsiaTheme="minorHAnsi" w:hAnsi="Arial" w:cs="Arial"/>
+          <w:color w:val="ED7D31" w:themeColor="accent2"/>
+        </w:rPr>
+      </w:pPr>
+      <w:r>
+        <w:rPr>
+          <w:rFonts w:ascii="Arial" w:eastAsiaTheme="minorHAnsi" w:hAnsi="Arial" w:cs="Arial"/>
+          <w:color w:val="ED7D31" w:themeColor="accent2"/>
+        </w:rPr>
+        <w:t>} else {</w:t>
+      </w:r>
+    </w:p>
+    <w:p>
+      <w:pPr>
+        <w:autoSpaceDE w:val="0"/>
+        <w:autoSpaceDN w:val="0"/>
+        <w:adjustRightInd w:val="0"/>
+        <w:rPr>
+          <w:rFonts w:ascii="Arial" w:eastAsiaTheme="minorHAnsi" w:hAnsi="Arial" w:cs="Arial"/>
+          <w:color w:val="ED7D31" w:themeColor="accent2"/>
+        </w:rPr>
+      </w:pPr>
+      <w:proofErr w:type="spellStart"/>
+      <w:r>
+        <w:rPr>
+          <w:rFonts w:ascii="Arial" w:eastAsiaTheme="minorHAnsi" w:hAnsi="Arial" w:cs="Arial"/>
+          <w:color w:val="ED7D31" w:themeColor="accent2"/>
+        </w:rPr>
+        <w:t>System.out.println</w:t>
+      </w:r>
+      <w:proofErr w:type="spellEnd"/>
+      <w:r>
+        <w:rPr>
+          <w:rFonts w:ascii="Arial" w:eastAsiaTheme="minorHAnsi" w:hAnsi="Arial" w:cs="Arial"/>
+          <w:color w:val="ED7D31" w:themeColor="accent2"/>
+        </w:rPr>
+        <w:t xml:space="preserve">("Oh... " + </w:t>
+      </w:r>
+      <w:proofErr w:type="spellStart"/>
+      <w:proofErr w:type="gramStart"/>
+      <w:r>
+        <w:rPr>
+          <w:rFonts w:ascii="Arial" w:eastAsiaTheme="minorHAnsi" w:hAnsi="Arial" w:cs="Arial"/>
+          <w:color w:val="ED7D31" w:themeColor="accent2"/>
+        </w:rPr>
+        <w:t>err.getMessage</w:t>
+      </w:r>
+      <w:proofErr w:type="spellEnd"/>
+      <w:proofErr w:type="gramEnd"/>
+      <w:r>
+        <w:rPr>
+          <w:rFonts w:ascii="Arial" w:eastAsiaTheme="minorHAnsi" w:hAnsi="Arial" w:cs="Arial"/>
+          <w:color w:val="ED7D31" w:themeColor="accent2"/>
+        </w:rPr>
+        <w:t>());</w:t>
+      </w:r>
+    </w:p>
+    <w:p>
+      <w:pPr>
+        <w:autoSpaceDE w:val="0"/>
+        <w:autoSpaceDN w:val="0"/>
+        <w:adjustRightInd w:val="0"/>
+        <w:rPr>
+          <w:rFonts w:ascii="Arial" w:eastAsiaTheme="minorHAnsi" w:hAnsi="Arial" w:cs="Arial"/>
+          <w:color w:val="ED7D31" w:themeColor="accent2"/>
+        </w:rPr>
+      </w:pPr>
+      <w:r>
+        <w:rPr>
+          <w:rFonts w:ascii="Arial" w:eastAsiaTheme="minorHAnsi" w:hAnsi="Arial" w:cs="Arial"/>
+          <w:color w:val="ED7D31" w:themeColor="accent2"/>
+        </w:rPr>
+        <w:t>}</w:t>
+      </w:r>
+    </w:p>
+    <w:p>
+      <w:pPr>
+        <w:autoSpaceDE w:val="0"/>
+        <w:autoSpaceDN w:val="0"/>
+        <w:adjustRightInd w:val="0"/>
+        <w:rPr>
+          <w:rFonts w:ascii="Arial" w:hAnsi="Arial" w:cs="Arial"/>
+          <w:color w:val="ED7D31" w:themeColor="accent2"/>
+        </w:rPr>
+      </w:pPr>
+      <w:r>
+        <w:rPr>
+          <w:rFonts w:ascii="Arial" w:eastAsiaTheme="minorHAnsi" w:hAnsi="Arial" w:cs="Arial"/>
+          <w:color w:val="ED7D31" w:themeColor="accent2"/>
+        </w:rPr>
+        <w:t>});</w:t>
+      </w:r>
+    </w:p>
+    <w:p>
+      <w:pPr>
+        <w:autoSpaceDE w:val="0"/>
+        <w:autoSpaceDN w:val="0"/>
+        <w:adjustRightInd w:val="0"/>
+        <w:rPr>
+          <w:rFonts w:ascii="Arial" w:hAnsi="Arial" w:cs="Arial"/>
+          <w:color w:val="000000" w:themeColor="text1"/>
+        </w:rPr>
+      </w:pPr>
+    </w:p>
+    <w:p>
+      <w:pPr>
+        <w:autoSpaceDE w:val="0"/>
+        <w:autoSpaceDN w:val="0"/>
+        <w:adjustRightInd w:val="0"/>
+        <w:rPr>
+          <w:rFonts w:ascii="Arial" w:hAnsi="Arial" w:cs="Arial"/>
+          <w:color w:val="000000" w:themeColor="text1"/>
+        </w:rPr>
+      </w:pPr>
+    </w:p>
+    <w:p>
+      <w:pPr>
+        <w:autoSpaceDE w:val="0"/>
+        <w:autoSpaceDN w:val="0"/>
+        <w:adjustRightInd w:val="0"/>
+        <w:rPr>
+          <w:rFonts w:ascii="Arial" w:hAnsi="Arial" w:cs="Arial"/>
+          <w:color w:val="00B050"/>
+        </w:rPr>
+      </w:pPr>
+      <w:r>
+        <w:rPr>
+          <w:rFonts w:ascii="Arial" w:hAnsi="Arial" w:cs="Arial"/>
+          <w:color w:val="00B050"/>
+        </w:rPr>
+        <w:t>/*</w:t>
+      </w:r>
+    </w:p>
+    <w:p>
+      <w:pPr>
+        <w:autoSpaceDE w:val="0"/>
+        <w:autoSpaceDN w:val="0"/>
+        <w:adjustRightInd w:val="0"/>
+        <w:rPr>
+          <w:rFonts w:ascii="Arial" w:eastAsiaTheme="minorHAnsi" w:hAnsi="Arial" w:cs="Arial"/>
+          <w:color w:val="00B050"/>
+        </w:rPr>
+      </w:pPr>
+      <w:r>
+        <w:rPr>
+          <w:rFonts w:ascii="Arial" w:eastAsiaTheme="minorHAnsi" w:hAnsi="Arial" w:cs="Arial"/>
+          <w:color w:val="00B050"/>
+        </w:rPr>
+        <w:t>we convert the string result to uppercase, prefix it with a string, and eventually call</w:t>
+      </w:r>
+    </w:p>
+    <w:p>
+      <w:pPr>
+        <w:autoSpaceDE w:val="0"/>
+        <w:autoSpaceDN w:val="0"/>
+        <w:adjustRightInd w:val="0"/>
+        <w:rPr>
+          <w:rFonts w:ascii="Arial" w:eastAsiaTheme="minorHAnsi" w:hAnsi="Arial" w:cs="Arial"/>
+          <w:color w:val="00B050"/>
+        </w:rPr>
+      </w:pPr>
+      <w:proofErr w:type="spellStart"/>
+      <w:r>
+        <w:rPr>
+          <w:rFonts w:ascii="Arial" w:eastAsiaTheme="minorHAnsi" w:hAnsi="Arial" w:cs="Arial"/>
+          <w:color w:val="00B050"/>
+        </w:rPr>
+        <w:lastRenderedPageBreak/>
+        <w:t>whenComplete</w:t>
+      </w:r>
+      <w:proofErr w:type="spellEnd"/>
+      <w:r>
+        <w:rPr>
+          <w:rFonts w:ascii="Arial" w:eastAsiaTheme="minorHAnsi" w:hAnsi="Arial" w:cs="Arial"/>
+          <w:color w:val="00B050"/>
+        </w:rPr>
+        <w:t xml:space="preserve">. Note that this is a </w:t>
+      </w:r>
+      <w:proofErr w:type="spellStart"/>
+      <w:r>
+        <w:rPr>
+          <w:rFonts w:ascii="Arial" w:eastAsiaTheme="minorHAnsi" w:hAnsi="Arial" w:cs="Arial"/>
+          <w:color w:val="00B050"/>
+        </w:rPr>
+        <w:t>BiConsumer</w:t>
+      </w:r>
+      <w:proofErr w:type="spellEnd"/>
+      <w:r>
+        <w:rPr>
+          <w:rFonts w:ascii="Arial" w:eastAsiaTheme="minorHAnsi" w:hAnsi="Arial" w:cs="Arial"/>
+          <w:color w:val="00B050"/>
+        </w:rPr>
+        <w:t>, and you need to test which of the values</w:t>
+      </w:r>
+      <w:r>
+        <w:rPr>
+          <w:rFonts w:ascii="Arial" w:eastAsiaTheme="minorHAnsi" w:hAnsi="Arial" w:cs="Arial"/>
+          <w:color w:val="00B050"/>
+        </w:rPr>
+        <w:t xml:space="preserve"> </w:t>
+      </w:r>
+      <w:r>
+        <w:rPr>
+          <w:rFonts w:ascii="Arial" w:eastAsiaTheme="minorHAnsi" w:hAnsi="Arial" w:cs="Arial"/>
+          <w:color w:val="00B050"/>
+        </w:rPr>
+        <w:t>or exception parameters is null to know whether the promise completed successfully.</w:t>
+      </w:r>
+    </w:p>
+    <w:p>
+      <w:pPr>
+        <w:autoSpaceDE w:val="0"/>
+        <w:autoSpaceDN w:val="0"/>
+        <w:adjustRightInd w:val="0"/>
+        <w:rPr>
+          <w:rFonts w:ascii="Arial" w:eastAsiaTheme="minorHAnsi" w:hAnsi="Arial" w:cs="Arial"/>
+          <w:color w:val="00B050"/>
+        </w:rPr>
+      </w:pPr>
+      <w:r>
+        <w:rPr>
+          <w:rFonts w:ascii="Arial" w:eastAsiaTheme="minorHAnsi" w:hAnsi="Arial" w:cs="Arial"/>
+          <w:color w:val="00B050"/>
+        </w:rPr>
+        <w:t xml:space="preserve">It is also important to note that unless you call an asynchronous </w:t>
+      </w:r>
+      <w:proofErr w:type="spellStart"/>
+      <w:r>
+        <w:rPr>
+          <w:rFonts w:ascii="Arial" w:eastAsiaTheme="minorHAnsi" w:hAnsi="Arial" w:cs="Arial"/>
+          <w:color w:val="00B050"/>
+        </w:rPr>
+        <w:t>CompletionStage</w:t>
+      </w:r>
+      <w:proofErr w:type="spellEnd"/>
+    </w:p>
+    <w:p>
+      <w:pPr>
+        <w:autoSpaceDE w:val="0"/>
+        <w:autoSpaceDN w:val="0"/>
+        <w:adjustRightInd w:val="0"/>
+        <w:rPr>
+          <w:rFonts w:ascii="Arial" w:hAnsi="Arial" w:cs="Arial"/>
+          <w:color w:val="00B050"/>
+        </w:rPr>
+      </w:pPr>
+      <w:r>
+        <w:rPr>
+          <w:rFonts w:ascii="Arial" w:eastAsiaTheme="minorHAnsi" w:hAnsi="Arial" w:cs="Arial"/>
+          <w:color w:val="00B050"/>
+        </w:rPr>
+        <w:t xml:space="preserve">method, the calls are performed on a </w:t>
+      </w:r>
+      <w:proofErr w:type="spellStart"/>
+      <w:r>
+        <w:rPr>
+          <w:rFonts w:ascii="Arial" w:eastAsiaTheme="minorHAnsi" w:hAnsi="Arial" w:cs="Arial"/>
+          <w:color w:val="00B050"/>
+        </w:rPr>
+        <w:t>Vert.x</w:t>
+      </w:r>
+      <w:proofErr w:type="spellEnd"/>
+      <w:r>
+        <w:rPr>
+          <w:rFonts w:ascii="Arial" w:eastAsiaTheme="minorHAnsi" w:hAnsi="Arial" w:cs="Arial"/>
+          <w:color w:val="00B050"/>
+        </w:rPr>
+        <w:t xml:space="preserve"> thread.</w:t>
+      </w:r>
+    </w:p>
+    <w:p>
+      <w:pPr>
+        <w:autoSpaceDE w:val="0"/>
+        <w:autoSpaceDN w:val="0"/>
+        <w:adjustRightInd w:val="0"/>
+        <w:rPr>
+          <w:rFonts w:ascii="Arial" w:hAnsi="Arial" w:cs="Arial"/>
+          <w:color w:val="00B050"/>
+        </w:rPr>
+      </w:pPr>
+      <w:r>
+        <w:rPr>
+          <w:rFonts w:ascii="Arial" w:hAnsi="Arial" w:cs="Arial"/>
+          <w:color w:val="00B050"/>
+        </w:rPr>
+        <w:t>*/</w:t>
+      </w:r>
     </w:p>
     <w:p>
       <w:pPr>
@@ -27426,50 +28153,1769 @@
       </w:pPr>
       <w:r>
         <w:rPr>
-          <w:rFonts w:ascii="Arial" w:hAnsi="Arial" w:cs="Arial"/>
+          <w:rFonts w:ascii="Arial" w:eastAsiaTheme="minorHAnsi" w:hAnsi="Arial" w:cs="Arial"/>
           <w:b/>
           <w:bCs/>
           <w:color w:val="000000" w:themeColor="text1"/>
           <w:u w:val="single"/>
         </w:rPr>
-        <w:t xml:space="preserve">May be just IDE </w:t>
-      </w:r>
-      <w:proofErr w:type="gramStart"/>
-      <w:r>
-        <w:rPr>
-          <w:rFonts w:ascii="Arial" w:hAnsi="Arial" w:cs="Arial"/>
+        <w:t>Convert a</w:t>
+      </w:r>
+      <w:r>
+        <w:rPr>
+          <w:rFonts w:ascii="Arial" w:eastAsiaTheme="minorHAnsi" w:hAnsi="Arial" w:cs="Arial"/>
           <w:b/>
           <w:bCs/>
           <w:color w:val="000000" w:themeColor="text1"/>
           <w:u w:val="single"/>
         </w:rPr>
-        <w:t>trivial :</w:t>
-      </w:r>
-      <w:proofErr w:type="gramEnd"/>
-      <w:r>
-        <w:rPr>
-          <w:rFonts w:ascii="Arial" w:hAnsi="Arial" w:cs="Arial"/>
+        <w:t xml:space="preserve"> </w:t>
+      </w:r>
+      <w:proofErr w:type="spellStart"/>
+      <w:r>
+        <w:rPr>
+          <w:rFonts w:ascii="Arial" w:eastAsiaTheme="minorHAnsi" w:hAnsi="Arial" w:cs="Arial"/>
           <w:b/>
           <w:bCs/>
           <w:color w:val="000000" w:themeColor="text1"/>
           <w:u w:val="single"/>
         </w:rPr>
+        <w:t>CompletionStage</w:t>
+      </w:r>
+      <w:proofErr w:type="spellEnd"/>
+      <w:r>
+        <w:rPr>
+          <w:rFonts w:ascii="Arial" w:eastAsiaTheme="minorHAnsi" w:hAnsi="Arial" w:cs="Arial"/>
+          <w:b/>
+          <w:bCs/>
+          <w:color w:val="000000" w:themeColor="text1"/>
+          <w:u w:val="single"/>
+        </w:rPr>
         <w:t xml:space="preserve"> </w:t>
       </w:r>
-    </w:p>
-    <w:p>
-      <w:pPr>
-        <w:autoSpaceDE w:val="0"/>
-        <w:autoSpaceDN w:val="0"/>
-        <w:adjustRightInd w:val="0"/>
-        <w:rPr>
-          <w:rFonts w:ascii="Arial" w:hAnsi="Arial" w:cs="Arial"/>
-          <w:color w:val="000000" w:themeColor="text1"/>
-        </w:rPr>
-      </w:pPr>
+      <w:r>
+        <w:rPr>
+          <w:rFonts w:ascii="Arial" w:eastAsiaTheme="minorHAnsi" w:hAnsi="Arial" w:cs="Arial"/>
+          <w:b/>
+          <w:bCs/>
+          <w:color w:val="000000" w:themeColor="text1"/>
+          <w:u w:val="single"/>
+        </w:rPr>
+        <w:t>to a Future</w:t>
+      </w:r>
+    </w:p>
+    <w:p>
+      <w:pPr>
+        <w:autoSpaceDE w:val="0"/>
+        <w:autoSpaceDN w:val="0"/>
+        <w:adjustRightInd w:val="0"/>
+        <w:rPr>
+          <w:rFonts w:ascii="Arial" w:hAnsi="Arial" w:cs="Arial"/>
+          <w:color w:val="000000" w:themeColor="text1"/>
+        </w:rPr>
+      </w:pPr>
+    </w:p>
+    <w:p>
+      <w:pPr>
+        <w:autoSpaceDE w:val="0"/>
+        <w:autoSpaceDN w:val="0"/>
+        <w:adjustRightInd w:val="0"/>
+        <w:rPr>
+          <w:rFonts w:ascii="Arial" w:hAnsi="Arial" w:cs="Arial"/>
+          <w:color w:val="000000" w:themeColor="text1"/>
+        </w:rPr>
+      </w:pPr>
+    </w:p>
+    <w:p>
+      <w:pPr>
+        <w:autoSpaceDE w:val="0"/>
+        <w:autoSpaceDN w:val="0"/>
+        <w:adjustRightInd w:val="0"/>
+        <w:rPr>
+          <w:rFonts w:ascii="Arial" w:eastAsiaTheme="minorHAnsi" w:hAnsi="Arial" w:cs="Arial"/>
+          <w:color w:val="ED7D31" w:themeColor="accent2"/>
+        </w:rPr>
+      </w:pPr>
+      <w:proofErr w:type="spellStart"/>
+      <w:r>
+        <w:rPr>
+          <w:rFonts w:ascii="Arial" w:eastAsiaTheme="minorHAnsi" w:hAnsi="Arial" w:cs="Arial"/>
+          <w:color w:val="ED7D31" w:themeColor="accent2"/>
+        </w:rPr>
+        <w:t>CompletableFuture</w:t>
+      </w:r>
+      <w:proofErr w:type="spellEnd"/>
+      <w:r>
+        <w:rPr>
+          <w:rFonts w:ascii="Arial" w:eastAsiaTheme="minorHAnsi" w:hAnsi="Arial" w:cs="Arial"/>
+          <w:color w:val="ED7D31" w:themeColor="accent2"/>
+        </w:rPr>
+        <w:t xml:space="preserve">&lt;String&gt; </w:t>
+      </w:r>
+      <w:proofErr w:type="spellStart"/>
+      <w:r>
+        <w:rPr>
+          <w:rFonts w:ascii="Arial" w:eastAsiaTheme="minorHAnsi" w:hAnsi="Arial" w:cs="Arial"/>
+          <w:color w:val="ED7D31" w:themeColor="accent2"/>
+        </w:rPr>
+        <w:t>cf</w:t>
+      </w:r>
+      <w:proofErr w:type="spellEnd"/>
+      <w:r>
+        <w:rPr>
+          <w:rFonts w:ascii="Arial" w:eastAsiaTheme="minorHAnsi" w:hAnsi="Arial" w:cs="Arial"/>
+          <w:color w:val="ED7D31" w:themeColor="accent2"/>
+        </w:rPr>
+        <w:t xml:space="preserve"> = </w:t>
+      </w:r>
+      <w:proofErr w:type="spellStart"/>
+      <w:r>
+        <w:rPr>
+          <w:rFonts w:ascii="Arial" w:eastAsiaTheme="minorHAnsi" w:hAnsi="Arial" w:cs="Arial"/>
+          <w:color w:val="ED7D31" w:themeColor="accent2"/>
+        </w:rPr>
+        <w:t>CompletableFuture.supplyAsync</w:t>
+      </w:r>
+      <w:proofErr w:type="spellEnd"/>
+      <w:r>
+        <w:rPr>
+          <w:rFonts w:ascii="Arial" w:eastAsiaTheme="minorHAnsi" w:hAnsi="Arial" w:cs="Arial"/>
+          <w:color w:val="ED7D31" w:themeColor="accent2"/>
+        </w:rPr>
+        <w:t>(() -&gt; {</w:t>
+      </w:r>
+    </w:p>
+    <w:p>
+      <w:pPr>
+        <w:autoSpaceDE w:val="0"/>
+        <w:autoSpaceDN w:val="0"/>
+        <w:adjustRightInd w:val="0"/>
+        <w:ind w:left="720"/>
+        <w:rPr>
+          <w:rFonts w:ascii="Arial" w:eastAsiaTheme="minorHAnsi" w:hAnsi="Arial" w:cs="Arial"/>
+          <w:color w:val="ED7D31" w:themeColor="accent2"/>
+        </w:rPr>
+      </w:pPr>
+      <w:r>
+        <w:rPr>
+          <w:rFonts w:ascii="Arial" w:eastAsiaTheme="minorHAnsi" w:hAnsi="Arial" w:cs="Arial"/>
+          <w:color w:val="ED7D31" w:themeColor="accent2"/>
+        </w:rPr>
+        <w:t>try {</w:t>
+      </w:r>
+    </w:p>
+    <w:p>
+      <w:pPr>
+        <w:autoSpaceDE w:val="0"/>
+        <w:autoSpaceDN w:val="0"/>
+        <w:adjustRightInd w:val="0"/>
+        <w:ind w:left="720" w:firstLine="720"/>
+        <w:rPr>
+          <w:rFonts w:ascii="Arial" w:eastAsiaTheme="minorHAnsi" w:hAnsi="Arial" w:cs="Arial"/>
+          <w:color w:val="ED7D31" w:themeColor="accent2"/>
+        </w:rPr>
+      </w:pPr>
+      <w:proofErr w:type="spellStart"/>
+      <w:r>
+        <w:rPr>
+          <w:rFonts w:ascii="Arial" w:eastAsiaTheme="minorHAnsi" w:hAnsi="Arial" w:cs="Arial"/>
+          <w:color w:val="ED7D31" w:themeColor="accent2"/>
+        </w:rPr>
+        <w:t>Thread.sleep</w:t>
+      </w:r>
+      <w:proofErr w:type="spellEnd"/>
+      <w:r>
+        <w:rPr>
+          <w:rFonts w:ascii="Arial" w:eastAsiaTheme="minorHAnsi" w:hAnsi="Arial" w:cs="Arial"/>
+          <w:color w:val="ED7D31" w:themeColor="accent2"/>
+        </w:rPr>
+        <w:t>(5000);</w:t>
+      </w:r>
+    </w:p>
+    <w:p>
+      <w:pPr>
+        <w:autoSpaceDE w:val="0"/>
+        <w:autoSpaceDN w:val="0"/>
+        <w:adjustRightInd w:val="0"/>
+        <w:ind w:left="720"/>
+        <w:rPr>
+          <w:rFonts w:ascii="Arial" w:eastAsiaTheme="minorHAnsi" w:hAnsi="Arial" w:cs="Arial"/>
+          <w:color w:val="ED7D31" w:themeColor="accent2"/>
+        </w:rPr>
+      </w:pPr>
+      <w:r>
+        <w:rPr>
+          <w:rFonts w:ascii="Arial" w:eastAsiaTheme="minorHAnsi" w:hAnsi="Arial" w:cs="Arial"/>
+          <w:color w:val="ED7D31" w:themeColor="accent2"/>
+        </w:rPr>
+        <w:t>} catch (</w:t>
+      </w:r>
+      <w:proofErr w:type="spellStart"/>
+      <w:r>
+        <w:rPr>
+          <w:rFonts w:ascii="Arial" w:eastAsiaTheme="minorHAnsi" w:hAnsi="Arial" w:cs="Arial"/>
+          <w:color w:val="ED7D31" w:themeColor="accent2"/>
+        </w:rPr>
+        <w:t>InterruptedException</w:t>
+      </w:r>
+      <w:proofErr w:type="spellEnd"/>
+      <w:r>
+        <w:rPr>
+          <w:rFonts w:ascii="Arial" w:eastAsiaTheme="minorHAnsi" w:hAnsi="Arial" w:cs="Arial"/>
+          <w:color w:val="ED7D31" w:themeColor="accent2"/>
+        </w:rPr>
+        <w:t xml:space="preserve"> e) {</w:t>
+      </w:r>
+    </w:p>
+    <w:p>
+      <w:pPr>
+        <w:autoSpaceDE w:val="0"/>
+        <w:autoSpaceDN w:val="0"/>
+        <w:adjustRightInd w:val="0"/>
+        <w:ind w:left="720" w:firstLine="720"/>
+        <w:rPr>
+          <w:rFonts w:ascii="Arial" w:eastAsiaTheme="minorHAnsi" w:hAnsi="Arial" w:cs="Arial"/>
+          <w:color w:val="ED7D31" w:themeColor="accent2"/>
+        </w:rPr>
+      </w:pPr>
+      <w:proofErr w:type="spellStart"/>
       <w:proofErr w:type="gramStart"/>
       <w:r>
         <w:rPr>
+          <w:rFonts w:ascii="Arial" w:eastAsiaTheme="minorHAnsi" w:hAnsi="Arial" w:cs="Arial"/>
+          <w:color w:val="ED7D31" w:themeColor="accent2"/>
+        </w:rPr>
+        <w:t>e.printStackTrace</w:t>
+      </w:r>
+      <w:proofErr w:type="spellEnd"/>
+      <w:proofErr w:type="gramEnd"/>
+      <w:r>
+        <w:rPr>
+          <w:rFonts w:ascii="Arial" w:eastAsiaTheme="minorHAnsi" w:hAnsi="Arial" w:cs="Arial"/>
+          <w:color w:val="ED7D31" w:themeColor="accent2"/>
+        </w:rPr>
+        <w:t>();</w:t>
+      </w:r>
+    </w:p>
+    <w:p>
+      <w:pPr>
+        <w:autoSpaceDE w:val="0"/>
+        <w:autoSpaceDN w:val="0"/>
+        <w:adjustRightInd w:val="0"/>
+        <w:ind w:left="720"/>
+        <w:rPr>
+          <w:rFonts w:ascii="Arial" w:eastAsiaTheme="minorHAnsi" w:hAnsi="Arial" w:cs="Arial"/>
+          <w:color w:val="ED7D31" w:themeColor="accent2"/>
+        </w:rPr>
+      </w:pPr>
+      <w:r>
+        <w:rPr>
+          <w:rFonts w:ascii="Arial" w:eastAsiaTheme="minorHAnsi" w:hAnsi="Arial" w:cs="Arial"/>
+          <w:color w:val="ED7D31" w:themeColor="accent2"/>
+        </w:rPr>
+        <w:t>}</w:t>
+      </w:r>
+    </w:p>
+    <w:p>
+      <w:pPr>
+        <w:autoSpaceDE w:val="0"/>
+        <w:autoSpaceDN w:val="0"/>
+        <w:adjustRightInd w:val="0"/>
+        <w:ind w:left="720"/>
+        <w:rPr>
+          <w:rFonts w:ascii="Arial" w:eastAsiaTheme="minorHAnsi" w:hAnsi="Arial" w:cs="Arial"/>
+          <w:color w:val="ED7D31" w:themeColor="accent2"/>
+        </w:rPr>
+      </w:pPr>
+      <w:r>
+        <w:rPr>
+          <w:rFonts w:ascii="Arial" w:eastAsiaTheme="minorHAnsi" w:hAnsi="Arial" w:cs="Arial"/>
+          <w:color w:val="ED7D31" w:themeColor="accent2"/>
+        </w:rPr>
+        <w:t>return "5 seconds have elapsed";</w:t>
+      </w:r>
+    </w:p>
+    <w:p>
+      <w:pPr>
+        <w:autoSpaceDE w:val="0"/>
+        <w:autoSpaceDN w:val="0"/>
+        <w:adjustRightInd w:val="0"/>
+        <w:rPr>
+          <w:rFonts w:ascii="Arial" w:eastAsiaTheme="minorHAnsi" w:hAnsi="Arial" w:cs="Arial"/>
+          <w:color w:val="ED7D31" w:themeColor="accent2"/>
+        </w:rPr>
+      </w:pPr>
+      <w:r>
+        <w:rPr>
+          <w:rFonts w:ascii="Arial" w:eastAsiaTheme="minorHAnsi" w:hAnsi="Arial" w:cs="Arial"/>
+          <w:color w:val="ED7D31" w:themeColor="accent2"/>
+        </w:rPr>
+        <w:t>});</w:t>
+      </w:r>
+    </w:p>
+    <w:p>
+      <w:pPr>
+        <w:autoSpaceDE w:val="0"/>
+        <w:autoSpaceDN w:val="0"/>
+        <w:adjustRightInd w:val="0"/>
+        <w:rPr>
+          <w:rFonts w:ascii="Arial" w:eastAsiaTheme="minorHAnsi" w:hAnsi="Arial" w:cs="Arial"/>
+          <w:color w:val="ED7D31" w:themeColor="accent2"/>
+        </w:rPr>
+      </w:pPr>
+    </w:p>
+    <w:p>
+      <w:pPr>
+        <w:autoSpaceDE w:val="0"/>
+        <w:autoSpaceDN w:val="0"/>
+        <w:adjustRightInd w:val="0"/>
+        <w:rPr>
+          <w:rFonts w:ascii="Arial" w:eastAsiaTheme="minorHAnsi" w:hAnsi="Arial" w:cs="Arial"/>
+          <w:color w:val="ED7D31" w:themeColor="accent2"/>
+        </w:rPr>
+      </w:pPr>
+    </w:p>
+    <w:p>
+      <w:pPr>
+        <w:autoSpaceDE w:val="0"/>
+        <w:autoSpaceDN w:val="0"/>
+        <w:adjustRightInd w:val="0"/>
+        <w:rPr>
+          <w:rFonts w:ascii="Arial" w:eastAsiaTheme="minorHAnsi" w:hAnsi="Arial" w:cs="Arial"/>
+          <w:color w:val="ED7D31" w:themeColor="accent2"/>
+        </w:rPr>
+      </w:pPr>
+      <w:r>
+        <w:rPr>
+          <w:rFonts w:ascii="Arial" w:eastAsiaTheme="minorHAnsi" w:hAnsi="Arial" w:cs="Arial"/>
+          <w:color w:val="ED7D31" w:themeColor="accent2"/>
+        </w:rPr>
+        <w:t>Future</w:t>
+      </w:r>
+    </w:p>
+    <w:p>
+      <w:pPr>
+        <w:autoSpaceDE w:val="0"/>
+        <w:autoSpaceDN w:val="0"/>
+        <w:adjustRightInd w:val="0"/>
+        <w:rPr>
+          <w:rFonts w:ascii="Arial" w:eastAsiaTheme="minorHAnsi" w:hAnsi="Arial" w:cs="Arial"/>
+          <w:color w:val="ED7D31" w:themeColor="accent2"/>
+        </w:rPr>
+      </w:pPr>
+      <w:proofErr w:type="gramStart"/>
+      <w:r>
+        <w:rPr>
+          <w:rFonts w:ascii="Arial" w:eastAsiaTheme="minorHAnsi" w:hAnsi="Arial" w:cs="Arial"/>
+          <w:color w:val="ED7D31" w:themeColor="accent2"/>
+        </w:rPr>
+        <w:t>.</w:t>
+      </w:r>
+      <w:proofErr w:type="spellStart"/>
+      <w:r>
+        <w:rPr>
+          <w:rFonts w:ascii="Arial" w:eastAsiaTheme="minorHAnsi" w:hAnsi="Arial" w:cs="Arial"/>
+          <w:color w:val="ED7D31" w:themeColor="accent2"/>
+        </w:rPr>
+        <w:t>fromCompletionStage</w:t>
+      </w:r>
+      <w:proofErr w:type="spellEnd"/>
+      <w:proofErr w:type="gramEnd"/>
+      <w:r>
+        <w:rPr>
+          <w:rFonts w:ascii="Arial" w:eastAsiaTheme="minorHAnsi" w:hAnsi="Arial" w:cs="Arial"/>
+          <w:color w:val="ED7D31" w:themeColor="accent2"/>
+        </w:rPr>
+        <w:t>(</w:t>
+      </w:r>
+      <w:proofErr w:type="spellStart"/>
+      <w:r>
+        <w:rPr>
+          <w:rFonts w:ascii="Arial" w:eastAsiaTheme="minorHAnsi" w:hAnsi="Arial" w:cs="Arial"/>
+          <w:color w:val="ED7D31" w:themeColor="accent2"/>
+        </w:rPr>
+        <w:t>cf</w:t>
+      </w:r>
+      <w:proofErr w:type="spellEnd"/>
+      <w:r>
+        <w:rPr>
+          <w:rFonts w:ascii="Arial" w:eastAsiaTheme="minorHAnsi" w:hAnsi="Arial" w:cs="Arial"/>
+          <w:color w:val="ED7D31" w:themeColor="accent2"/>
+        </w:rPr>
+        <w:t xml:space="preserve">, </w:t>
+      </w:r>
+      <w:proofErr w:type="spellStart"/>
+      <w:r>
+        <w:rPr>
+          <w:rFonts w:ascii="Arial" w:eastAsiaTheme="minorHAnsi" w:hAnsi="Arial" w:cs="Arial"/>
+          <w:color w:val="ED7D31" w:themeColor="accent2"/>
+        </w:rPr>
+        <w:t>vertx.getOrCreateContext</w:t>
+      </w:r>
+      <w:proofErr w:type="spellEnd"/>
+      <w:r>
+        <w:rPr>
+          <w:rFonts w:ascii="Arial" w:eastAsiaTheme="minorHAnsi" w:hAnsi="Arial" w:cs="Arial"/>
+          <w:color w:val="ED7D31" w:themeColor="accent2"/>
+        </w:rPr>
+        <w:t>())</w:t>
+      </w:r>
+    </w:p>
+    <w:p>
+      <w:pPr>
+        <w:autoSpaceDE w:val="0"/>
+        <w:autoSpaceDN w:val="0"/>
+        <w:adjustRightInd w:val="0"/>
+        <w:rPr>
+          <w:rFonts w:ascii="Arial" w:eastAsiaTheme="minorHAnsi" w:hAnsi="Arial" w:cs="Arial"/>
+          <w:color w:val="ED7D31" w:themeColor="accent2"/>
+        </w:rPr>
+      </w:pPr>
+      <w:proofErr w:type="gramStart"/>
+      <w:r>
+        <w:rPr>
+          <w:rFonts w:ascii="Arial" w:eastAsiaTheme="minorHAnsi" w:hAnsi="Arial" w:cs="Arial"/>
+          <w:color w:val="ED7D31" w:themeColor="accent2"/>
+        </w:rPr>
+        <w:t>.</w:t>
+      </w:r>
+      <w:proofErr w:type="spellStart"/>
+      <w:r>
+        <w:rPr>
+          <w:rFonts w:ascii="Arial" w:eastAsiaTheme="minorHAnsi" w:hAnsi="Arial" w:cs="Arial"/>
+          <w:color w:val="ED7D31" w:themeColor="accent2"/>
+        </w:rPr>
+        <w:t>onSuccess</w:t>
+      </w:r>
+      <w:proofErr w:type="spellEnd"/>
+      <w:proofErr w:type="gramEnd"/>
+      <w:r>
+        <w:rPr>
+          <w:rFonts w:ascii="Arial" w:eastAsiaTheme="minorHAnsi" w:hAnsi="Arial" w:cs="Arial"/>
+          <w:color w:val="ED7D31" w:themeColor="accent2"/>
+        </w:rPr>
+        <w:t>(</w:t>
+      </w:r>
+      <w:proofErr w:type="spellStart"/>
+      <w:r>
+        <w:rPr>
+          <w:rFonts w:ascii="Arial" w:eastAsiaTheme="minorHAnsi" w:hAnsi="Arial" w:cs="Arial"/>
+          <w:color w:val="ED7D31" w:themeColor="accent2"/>
+        </w:rPr>
+        <w:t>System.out</w:t>
+      </w:r>
+      <w:proofErr w:type="spellEnd"/>
+      <w:r>
+        <w:rPr>
+          <w:rFonts w:ascii="Arial" w:eastAsiaTheme="minorHAnsi" w:hAnsi="Arial" w:cs="Arial"/>
+          <w:color w:val="ED7D31" w:themeColor="accent2"/>
+        </w:rPr>
+        <w:t>::</w:t>
+      </w:r>
+      <w:proofErr w:type="spellStart"/>
+      <w:r>
+        <w:rPr>
+          <w:rFonts w:ascii="Arial" w:eastAsiaTheme="minorHAnsi" w:hAnsi="Arial" w:cs="Arial"/>
+          <w:color w:val="ED7D31" w:themeColor="accent2"/>
+        </w:rPr>
+        <w:t>println</w:t>
+      </w:r>
+      <w:proofErr w:type="spellEnd"/>
+      <w:r>
+        <w:rPr>
+          <w:rFonts w:ascii="Arial" w:eastAsiaTheme="minorHAnsi" w:hAnsi="Arial" w:cs="Arial"/>
+          <w:color w:val="ED7D31" w:themeColor="accent2"/>
+        </w:rPr>
+        <w:t>)</w:t>
+      </w:r>
+    </w:p>
+    <w:p>
+      <w:pPr>
+        <w:autoSpaceDE w:val="0"/>
+        <w:autoSpaceDN w:val="0"/>
+        <w:adjustRightInd w:val="0"/>
+        <w:rPr>
+          <w:rFonts w:ascii="Arial" w:hAnsi="Arial" w:cs="Arial"/>
+          <w:color w:val="ED7D31" w:themeColor="accent2"/>
+        </w:rPr>
+      </w:pPr>
+      <w:proofErr w:type="gramStart"/>
+      <w:r>
+        <w:rPr>
+          <w:rFonts w:ascii="Arial" w:eastAsiaTheme="minorHAnsi" w:hAnsi="Arial" w:cs="Arial"/>
+          <w:color w:val="ED7D31" w:themeColor="accent2"/>
+        </w:rPr>
+        <w:t>.</w:t>
+      </w:r>
+      <w:proofErr w:type="spellStart"/>
+      <w:r>
+        <w:rPr>
+          <w:rFonts w:ascii="Arial" w:eastAsiaTheme="minorHAnsi" w:hAnsi="Arial" w:cs="Arial"/>
+          <w:color w:val="ED7D31" w:themeColor="accent2"/>
+        </w:rPr>
+        <w:t>onFailure</w:t>
+      </w:r>
+      <w:proofErr w:type="spellEnd"/>
+      <w:proofErr w:type="gramEnd"/>
+      <w:r>
+        <w:rPr>
+          <w:rFonts w:ascii="Arial" w:eastAsiaTheme="minorHAnsi" w:hAnsi="Arial" w:cs="Arial"/>
+          <w:color w:val="ED7D31" w:themeColor="accent2"/>
+        </w:rPr>
+        <w:t>(Throwable::</w:t>
+      </w:r>
+      <w:proofErr w:type="spellStart"/>
+      <w:r>
+        <w:rPr>
+          <w:rFonts w:ascii="Arial" w:eastAsiaTheme="minorHAnsi" w:hAnsi="Arial" w:cs="Arial"/>
+          <w:color w:val="ED7D31" w:themeColor="accent2"/>
+        </w:rPr>
+        <w:t>printStackTrace</w:t>
+      </w:r>
+      <w:proofErr w:type="spellEnd"/>
+      <w:r>
+        <w:rPr>
+          <w:rFonts w:ascii="Arial" w:eastAsiaTheme="minorHAnsi" w:hAnsi="Arial" w:cs="Arial"/>
+          <w:color w:val="ED7D31" w:themeColor="accent2"/>
+        </w:rPr>
+        <w:t>);</w:t>
+      </w:r>
+    </w:p>
+    <w:p>
+      <w:pPr>
+        <w:autoSpaceDE w:val="0"/>
+        <w:autoSpaceDN w:val="0"/>
+        <w:adjustRightInd w:val="0"/>
+        <w:rPr>
+          <w:rFonts w:ascii="Arial" w:hAnsi="Arial" w:cs="Arial"/>
+          <w:color w:val="000000" w:themeColor="text1"/>
+        </w:rPr>
+      </w:pPr>
+    </w:p>
+    <w:p>
+      <w:pPr>
+        <w:autoSpaceDE w:val="0"/>
+        <w:autoSpaceDN w:val="0"/>
+        <w:adjustRightInd w:val="0"/>
+        <w:rPr>
+          <w:rFonts w:ascii="Arial" w:hAnsi="Arial" w:cs="Arial"/>
+          <w:color w:val="000000" w:themeColor="text1"/>
+        </w:rPr>
+      </w:pPr>
+    </w:p>
+    <w:p>
+      <w:pPr>
+        <w:autoSpaceDE w:val="0"/>
+        <w:autoSpaceDN w:val="0"/>
+        <w:adjustRightInd w:val="0"/>
+        <w:rPr>
+          <w:rFonts w:ascii="Arial" w:hAnsi="Arial" w:cs="Arial"/>
+          <w:color w:val="000000" w:themeColor="text1"/>
+        </w:rPr>
+      </w:pPr>
+    </w:p>
+    <w:p>
+      <w:pPr>
+        <w:autoSpaceDE w:val="0"/>
+        <w:autoSpaceDN w:val="0"/>
+        <w:adjustRightInd w:val="0"/>
+        <w:rPr>
+          <w:rFonts w:ascii="Arial" w:hAnsi="Arial" w:cs="Arial"/>
+          <w:color w:val="000000" w:themeColor="text1"/>
+        </w:rPr>
+      </w:pPr>
+    </w:p>
+    <w:p>
+      <w:pPr>
+        <w:autoSpaceDE w:val="0"/>
+        <w:autoSpaceDN w:val="0"/>
+        <w:adjustRightInd w:val="0"/>
+        <w:rPr>
+          <w:rFonts w:ascii="Arial" w:hAnsi="Arial" w:cs="Arial"/>
+          <w:color w:val="000000" w:themeColor="text1"/>
+        </w:rPr>
+      </w:pPr>
+    </w:p>
+    <w:p>
+      <w:pPr>
+        <w:autoSpaceDE w:val="0"/>
+        <w:autoSpaceDN w:val="0"/>
+        <w:adjustRightInd w:val="0"/>
+        <w:rPr>
+          <w:rFonts w:ascii="Arial" w:hAnsi="Arial" w:cs="Arial"/>
+          <w:b/>
+          <w:bCs/>
+          <w:color w:val="000000" w:themeColor="text1"/>
+          <w:u w:val="single"/>
+        </w:rPr>
+      </w:pPr>
+      <w:r>
+        <w:rPr>
+          <w:rFonts w:ascii="Arial" w:hAnsi="Arial" w:cs="Arial"/>
+          <w:b/>
+          <w:bCs/>
+          <w:color w:val="000000" w:themeColor="text1"/>
+          <w:u w:val="single"/>
+        </w:rPr>
+        <w:t>Reactive</w:t>
+      </w:r>
+      <w:r>
+        <w:rPr>
+          <w:rFonts w:ascii="Arial" w:hAnsi="Arial" w:cs="Arial"/>
+          <w:b/>
+          <w:bCs/>
+          <w:color w:val="000000" w:themeColor="text1"/>
+          <w:u w:val="single"/>
+        </w:rPr>
+        <w:t xml:space="preserve"> extensions</w:t>
+      </w:r>
+    </w:p>
+    <w:p>
+      <w:pPr>
+        <w:autoSpaceDE w:val="0"/>
+        <w:autoSpaceDN w:val="0"/>
+        <w:adjustRightInd w:val="0"/>
+        <w:rPr>
+          <w:rFonts w:ascii="Arial" w:hAnsi="Arial" w:cs="Arial"/>
+          <w:color w:val="000000" w:themeColor="text1"/>
+        </w:rPr>
+      </w:pPr>
+    </w:p>
+    <w:p>
+      <w:pPr>
+        <w:autoSpaceDE w:val="0"/>
+        <w:autoSpaceDN w:val="0"/>
+        <w:adjustRightInd w:val="0"/>
+        <w:rPr>
+          <w:rFonts w:ascii="Arial" w:hAnsi="Arial" w:cs="Arial"/>
+          <w:color w:val="000000" w:themeColor="text1"/>
+        </w:rPr>
+      </w:pPr>
+      <w:proofErr w:type="gramStart"/>
+      <w:r>
+        <w:rPr>
+          <w:rFonts w:ascii="Arial" w:hAnsi="Arial" w:cs="Arial"/>
+          <w:color w:val="000000" w:themeColor="text1"/>
+        </w:rPr>
+        <w:t>Aka :</w:t>
+      </w:r>
+      <w:proofErr w:type="gramEnd"/>
+      <w:r>
+        <w:rPr>
+          <w:rFonts w:ascii="Arial" w:hAnsi="Arial" w:cs="Arial"/>
+          <w:color w:val="000000" w:themeColor="text1"/>
+        </w:rPr>
+        <w:t xml:space="preserve"> Observable(s) design pattern</w:t>
+      </w:r>
+    </w:p>
+    <w:p>
+      <w:pPr>
+        <w:autoSpaceDE w:val="0"/>
+        <w:autoSpaceDN w:val="0"/>
+        <w:adjustRightInd w:val="0"/>
+        <w:rPr>
+          <w:rFonts w:ascii="Arial" w:hAnsi="Arial" w:cs="Arial"/>
+          <w:color w:val="000000" w:themeColor="text1"/>
+        </w:rPr>
+      </w:pPr>
+    </w:p>
+    <w:p>
+      <w:pPr>
+        <w:autoSpaceDE w:val="0"/>
+        <w:autoSpaceDN w:val="0"/>
+        <w:adjustRightInd w:val="0"/>
+        <w:rPr>
+          <w:rFonts w:ascii="Arial" w:eastAsiaTheme="minorHAnsi" w:hAnsi="Arial" w:cs="Arial"/>
+          <w:color w:val="262626"/>
+        </w:rPr>
+      </w:pPr>
+      <w:r>
+        <w:rPr>
+          <w:rFonts w:ascii="Arial" w:eastAsiaTheme="minorHAnsi" w:hAnsi="Arial" w:cs="Arial"/>
+          <w:color w:val="262626"/>
+        </w:rPr>
+        <w:t>Reactive extensions are defined by three things:</w:t>
+      </w:r>
+    </w:p>
+    <w:p>
+      <w:pPr>
+        <w:autoSpaceDE w:val="0"/>
+        <w:autoSpaceDN w:val="0"/>
+        <w:adjustRightInd w:val="0"/>
+        <w:rPr>
+          <w:rFonts w:ascii="Arial" w:eastAsiaTheme="minorHAnsi" w:hAnsi="Arial" w:cs="Arial"/>
+          <w:color w:val="262626"/>
+        </w:rPr>
+      </w:pPr>
+      <w:r>
+        <w:rPr>
+          <w:rFonts w:ascii="Arial" w:eastAsiaTheme="minorHAnsi" w:hAnsi="Arial" w:cs="Arial"/>
+          <w:color w:val="C5AA43"/>
+        </w:rPr>
+        <w:t xml:space="preserve"> </w:t>
+      </w:r>
+      <w:r>
+        <w:rPr>
+          <w:rFonts w:ascii="Arial" w:eastAsiaTheme="minorHAnsi" w:hAnsi="Arial" w:cs="Arial"/>
+          <w:color w:val="262626"/>
+        </w:rPr>
+        <w:t>Observing event or data streams (e.g., an incoming HTTP request can be</w:t>
+      </w:r>
+      <w:r>
+        <w:rPr>
+          <w:rFonts w:ascii="Arial" w:eastAsiaTheme="minorHAnsi" w:hAnsi="Arial" w:cs="Arial"/>
+          <w:color w:val="262626"/>
+        </w:rPr>
+        <w:t xml:space="preserve"> </w:t>
+      </w:r>
+      <w:r>
+        <w:rPr>
+          <w:rFonts w:ascii="Arial" w:eastAsiaTheme="minorHAnsi" w:hAnsi="Arial" w:cs="Arial"/>
+          <w:color w:val="262626"/>
+        </w:rPr>
+        <w:t>observed)</w:t>
+      </w:r>
+    </w:p>
+    <w:p>
+      <w:pPr>
+        <w:autoSpaceDE w:val="0"/>
+        <w:autoSpaceDN w:val="0"/>
+        <w:adjustRightInd w:val="0"/>
+        <w:rPr>
+          <w:rFonts w:ascii="Arial" w:eastAsiaTheme="minorHAnsi" w:hAnsi="Arial" w:cs="Arial"/>
+          <w:color w:val="262626"/>
+        </w:rPr>
+      </w:pPr>
+      <w:r>
+        <w:rPr>
+          <w:rFonts w:ascii="Arial" w:eastAsiaTheme="minorHAnsi" w:hAnsi="Arial" w:cs="Arial"/>
+          <w:color w:val="C5AA43"/>
+        </w:rPr>
+        <w:t xml:space="preserve"> </w:t>
+      </w:r>
+      <w:r>
+        <w:rPr>
+          <w:rFonts w:ascii="Arial" w:eastAsiaTheme="minorHAnsi" w:hAnsi="Arial" w:cs="Arial"/>
+          <w:color w:val="262626"/>
+        </w:rPr>
+        <w:t>Composing operators to transform streams (e.g., merge multiple HTTP request</w:t>
+      </w:r>
+      <w:r>
+        <w:rPr>
+          <w:rFonts w:ascii="Arial" w:eastAsiaTheme="minorHAnsi" w:hAnsi="Arial" w:cs="Arial"/>
+          <w:color w:val="262626"/>
+        </w:rPr>
+        <w:t xml:space="preserve"> </w:t>
+      </w:r>
+      <w:r>
+        <w:rPr>
+          <w:rFonts w:ascii="Arial" w:eastAsiaTheme="minorHAnsi" w:hAnsi="Arial" w:cs="Arial"/>
+          <w:color w:val="262626"/>
+        </w:rPr>
+        <w:t>streams as one)</w:t>
+      </w:r>
+    </w:p>
+    <w:p>
+      <w:pPr>
+        <w:autoSpaceDE w:val="0"/>
+        <w:autoSpaceDN w:val="0"/>
+        <w:adjustRightInd w:val="0"/>
+        <w:rPr>
+          <w:rFonts w:ascii="Arial" w:hAnsi="Arial" w:cs="Arial"/>
+          <w:color w:val="000000" w:themeColor="text1"/>
+        </w:rPr>
+      </w:pPr>
+      <w:r>
+        <w:rPr>
+          <w:rFonts w:ascii="Arial" w:eastAsiaTheme="minorHAnsi" w:hAnsi="Arial" w:cs="Arial"/>
+          <w:color w:val="C5AA43"/>
+        </w:rPr>
+        <w:t xml:space="preserve"> </w:t>
+      </w:r>
+      <w:r>
+        <w:rPr>
+          <w:rFonts w:ascii="Arial" w:eastAsiaTheme="minorHAnsi" w:hAnsi="Arial" w:cs="Arial"/>
+          <w:color w:val="262626"/>
+        </w:rPr>
+        <w:t>Subscribing to streams and reacting to events and errors</w:t>
+      </w:r>
+    </w:p>
+    <w:p>
+      <w:pPr>
+        <w:autoSpaceDE w:val="0"/>
+        <w:autoSpaceDN w:val="0"/>
+        <w:adjustRightInd w:val="0"/>
+        <w:rPr>
+          <w:rFonts w:ascii="Arial" w:hAnsi="Arial" w:cs="Arial"/>
+          <w:color w:val="000000" w:themeColor="text1"/>
+        </w:rPr>
+      </w:pPr>
+    </w:p>
+    <w:p>
+      <w:pPr>
+        <w:autoSpaceDE w:val="0"/>
+        <w:autoSpaceDN w:val="0"/>
+        <w:adjustRightInd w:val="0"/>
+        <w:rPr>
+          <w:rFonts w:ascii="Arial" w:hAnsi="Arial" w:cs="Arial"/>
+          <w:color w:val="000000" w:themeColor="text1"/>
+        </w:rPr>
+      </w:pPr>
+    </w:p>
+    <w:p>
+      <w:pPr>
+        <w:autoSpaceDE w:val="0"/>
+        <w:autoSpaceDN w:val="0"/>
+        <w:adjustRightInd w:val="0"/>
+        <w:rPr>
+          <w:rFonts w:ascii="Arial" w:hAnsi="Arial" w:cs="Arial"/>
+          <w:color w:val="000000" w:themeColor="text1"/>
+        </w:rPr>
+      </w:pPr>
+      <w:proofErr w:type="spellStart"/>
+      <w:r>
+        <w:rPr>
+          <w:rFonts w:ascii="Arial" w:hAnsi="Arial" w:cs="Arial"/>
+          <w:color w:val="000000" w:themeColor="text1"/>
+        </w:rPr>
+        <w:t>RxJava</w:t>
+      </w:r>
+      <w:proofErr w:type="spellEnd"/>
+      <w:r>
+        <w:rPr>
+          <w:rFonts w:ascii="Arial" w:hAnsi="Arial" w:cs="Arial"/>
+          <w:color w:val="000000" w:themeColor="text1"/>
+        </w:rPr>
+        <w:t xml:space="preserve"> v1.x.x does not support back-pressure</w:t>
+      </w:r>
+    </w:p>
+    <w:p>
+      <w:pPr>
+        <w:autoSpaceDE w:val="0"/>
+        <w:autoSpaceDN w:val="0"/>
+        <w:adjustRightInd w:val="0"/>
+        <w:rPr>
+          <w:rFonts w:ascii="Arial" w:hAnsi="Arial" w:cs="Arial"/>
+          <w:color w:val="000000" w:themeColor="text1"/>
+        </w:rPr>
+      </w:pPr>
+      <w:proofErr w:type="spellStart"/>
+      <w:r>
+        <w:rPr>
+          <w:rFonts w:ascii="Arial" w:hAnsi="Arial" w:cs="Arial"/>
+          <w:color w:val="000000" w:themeColor="text1"/>
+        </w:rPr>
+        <w:t>RxJava</w:t>
+      </w:r>
+      <w:proofErr w:type="spellEnd"/>
+      <w:r>
+        <w:rPr>
+          <w:rFonts w:ascii="Arial" w:hAnsi="Arial" w:cs="Arial"/>
+          <w:color w:val="000000" w:themeColor="text1"/>
+        </w:rPr>
+        <w:t xml:space="preserve"> v</w:t>
+      </w:r>
+      <w:r>
+        <w:rPr>
+          <w:rFonts w:ascii="Arial" w:hAnsi="Arial" w:cs="Arial"/>
+          <w:color w:val="000000" w:themeColor="text1"/>
+        </w:rPr>
+        <w:t>2</w:t>
+      </w:r>
+      <w:r>
+        <w:rPr>
+          <w:rFonts w:ascii="Arial" w:hAnsi="Arial" w:cs="Arial"/>
+          <w:color w:val="000000" w:themeColor="text1"/>
+        </w:rPr>
+        <w:t>.x.x support</w:t>
+      </w:r>
+      <w:r>
+        <w:rPr>
+          <w:rFonts w:ascii="Arial" w:hAnsi="Arial" w:cs="Arial"/>
+          <w:color w:val="000000" w:themeColor="text1"/>
+        </w:rPr>
+        <w:t>s</w:t>
+      </w:r>
+      <w:r>
+        <w:rPr>
+          <w:rFonts w:ascii="Arial" w:hAnsi="Arial" w:cs="Arial"/>
+          <w:color w:val="000000" w:themeColor="text1"/>
+        </w:rPr>
+        <w:t xml:space="preserve"> back-pressure</w:t>
+      </w:r>
+    </w:p>
+    <w:p>
+      <w:pPr>
+        <w:autoSpaceDE w:val="0"/>
+        <w:autoSpaceDN w:val="0"/>
+        <w:adjustRightInd w:val="0"/>
+        <w:rPr>
+          <w:rFonts w:ascii="Arial" w:hAnsi="Arial" w:cs="Arial"/>
+          <w:color w:val="000000" w:themeColor="text1"/>
+        </w:rPr>
+      </w:pPr>
+    </w:p>
+    <w:p>
+      <w:pPr>
+        <w:autoSpaceDE w:val="0"/>
+        <w:autoSpaceDN w:val="0"/>
+        <w:adjustRightInd w:val="0"/>
+        <w:rPr>
+          <w:rFonts w:ascii="Arial" w:eastAsiaTheme="minorHAnsi" w:hAnsi="Arial" w:cs="Arial"/>
+          <w:b/>
+          <w:bCs/>
+          <w:color w:val="ED7D31" w:themeColor="accent2"/>
+        </w:rPr>
+      </w:pPr>
+      <w:r>
+        <w:rPr>
+          <w:rFonts w:ascii="Arial" w:eastAsiaTheme="minorHAnsi" w:hAnsi="Arial" w:cs="Arial"/>
+          <w:b/>
+          <w:bCs/>
+          <w:color w:val="ED7D31" w:themeColor="accent2"/>
+        </w:rPr>
+        <w:t>Observable&lt;T&gt;</w:t>
+      </w:r>
+      <w:r>
+        <w:rPr>
+          <w:rFonts w:ascii="Arial" w:eastAsiaTheme="minorHAnsi" w:hAnsi="Arial" w:cs="Arial"/>
+          <w:b/>
+          <w:bCs/>
+          <w:color w:val="ED7D31" w:themeColor="accent2"/>
+        </w:rPr>
+        <w:t xml:space="preserve"> </w:t>
+      </w:r>
+    </w:p>
+    <w:p>
+      <w:pPr>
+        <w:pStyle w:val="ListParagraph"/>
+        <w:numPr>
+          <w:ilvl w:val="0"/>
+          <w:numId w:val="18"/>
+        </w:numPr>
+        <w:autoSpaceDE w:val="0"/>
+        <w:autoSpaceDN w:val="0"/>
+        <w:adjustRightInd w:val="0"/>
+        <w:rPr>
+          <w:rFonts w:ascii="Arial" w:eastAsiaTheme="minorHAnsi" w:hAnsi="Arial" w:cs="Arial"/>
+          <w:color w:val="262626"/>
+        </w:rPr>
+      </w:pPr>
+      <w:r>
+        <w:rPr>
+          <w:rFonts w:ascii="Arial" w:eastAsiaTheme="minorHAnsi" w:hAnsi="Arial" w:cs="Arial"/>
+          <w:color w:val="262626"/>
+        </w:rPr>
+        <w:t>A stream of events of type T. Does</w:t>
+      </w:r>
+    </w:p>
+    <w:p>
+      <w:pPr>
+        <w:autoSpaceDE w:val="0"/>
+        <w:autoSpaceDN w:val="0"/>
+        <w:adjustRightInd w:val="0"/>
+        <w:rPr>
+          <w:rFonts w:ascii="Arial" w:eastAsiaTheme="minorHAnsi" w:hAnsi="Arial" w:cs="Arial"/>
+          <w:color w:val="262626"/>
+        </w:rPr>
+      </w:pPr>
+      <w:r>
+        <w:rPr>
+          <w:rFonts w:ascii="Arial" w:eastAsiaTheme="minorHAnsi" w:hAnsi="Arial" w:cs="Arial"/>
+          <w:color w:val="262626"/>
+        </w:rPr>
+        <w:lastRenderedPageBreak/>
+        <w:t>not support back-pressure.</w:t>
+      </w:r>
+      <w:r>
+        <w:rPr>
+          <w:rFonts w:ascii="Arial" w:eastAsiaTheme="minorHAnsi" w:hAnsi="Arial" w:cs="Arial"/>
+          <w:color w:val="262626"/>
+        </w:rPr>
+        <w:t xml:space="preserve"> </w:t>
+      </w:r>
+    </w:p>
+    <w:p>
+      <w:pPr>
+        <w:pStyle w:val="ListParagraph"/>
+        <w:numPr>
+          <w:ilvl w:val="0"/>
+          <w:numId w:val="18"/>
+        </w:numPr>
+        <w:autoSpaceDE w:val="0"/>
+        <w:autoSpaceDN w:val="0"/>
+        <w:adjustRightInd w:val="0"/>
+        <w:rPr>
+          <w:rFonts w:ascii="Arial" w:eastAsiaTheme="minorHAnsi" w:hAnsi="Arial" w:cs="Arial"/>
+          <w:color w:val="262626"/>
+        </w:rPr>
+      </w:pPr>
+      <w:r>
+        <w:rPr>
+          <w:rFonts w:ascii="Arial" w:eastAsiaTheme="minorHAnsi" w:hAnsi="Arial" w:cs="Arial"/>
+          <w:color w:val="262626"/>
+        </w:rPr>
+        <w:t>Timer events, observable source where we</w:t>
+      </w:r>
+    </w:p>
+    <w:p>
+      <w:pPr>
+        <w:autoSpaceDE w:val="0"/>
+        <w:autoSpaceDN w:val="0"/>
+        <w:adjustRightInd w:val="0"/>
+        <w:rPr>
+          <w:rFonts w:ascii="Arial" w:eastAsiaTheme="minorHAnsi" w:hAnsi="Arial" w:cs="Arial"/>
+          <w:color w:val="262626"/>
+        </w:rPr>
+      </w:pPr>
+      <w:r>
+        <w:rPr>
+          <w:rFonts w:ascii="Arial" w:eastAsiaTheme="minorHAnsi" w:hAnsi="Arial" w:cs="Arial"/>
+          <w:color w:val="262626"/>
+        </w:rPr>
+        <w:t>cannot apply back-pressure like GUI events</w:t>
+      </w:r>
+    </w:p>
+    <w:p>
+      <w:pPr>
+        <w:autoSpaceDE w:val="0"/>
+        <w:autoSpaceDN w:val="0"/>
+        <w:adjustRightInd w:val="0"/>
+        <w:rPr>
+          <w:rFonts w:ascii="Arial" w:eastAsiaTheme="minorHAnsi" w:hAnsi="Arial" w:cs="Arial"/>
+          <w:color w:val="262626"/>
+        </w:rPr>
+      </w:pPr>
+    </w:p>
+    <w:p>
+      <w:pPr>
+        <w:autoSpaceDE w:val="0"/>
+        <w:autoSpaceDN w:val="0"/>
+        <w:adjustRightInd w:val="0"/>
+        <w:rPr>
+          <w:rFonts w:ascii="Arial" w:eastAsiaTheme="minorHAnsi" w:hAnsi="Arial" w:cs="Arial"/>
+          <w:color w:val="262626"/>
+        </w:rPr>
+      </w:pPr>
+    </w:p>
+    <w:p>
+      <w:pPr>
+        <w:autoSpaceDE w:val="0"/>
+        <w:autoSpaceDN w:val="0"/>
+        <w:adjustRightInd w:val="0"/>
+        <w:rPr>
+          <w:rFonts w:ascii="Arial" w:eastAsiaTheme="minorHAnsi" w:hAnsi="Arial" w:cs="Arial"/>
+          <w:b/>
+          <w:bCs/>
+          <w:color w:val="ED7D31" w:themeColor="accent2"/>
+        </w:rPr>
+      </w:pPr>
+      <w:r>
+        <w:rPr>
+          <w:rFonts w:ascii="Arial" w:eastAsiaTheme="minorHAnsi" w:hAnsi="Arial" w:cs="Arial"/>
+          <w:b/>
+          <w:bCs/>
+          <w:color w:val="ED7D31" w:themeColor="accent2"/>
+        </w:rPr>
+        <w:t xml:space="preserve">Flowable&lt;T&gt; </w:t>
+      </w:r>
+    </w:p>
+    <w:p>
+      <w:pPr>
+        <w:pStyle w:val="ListParagraph"/>
+        <w:numPr>
+          <w:ilvl w:val="0"/>
+          <w:numId w:val="17"/>
+        </w:numPr>
+        <w:autoSpaceDE w:val="0"/>
+        <w:autoSpaceDN w:val="0"/>
+        <w:adjustRightInd w:val="0"/>
+        <w:rPr>
+          <w:rFonts w:ascii="Arial" w:eastAsiaTheme="minorHAnsi" w:hAnsi="Arial" w:cs="Arial"/>
+          <w:color w:val="262626"/>
+        </w:rPr>
+      </w:pPr>
+      <w:r>
+        <w:rPr>
+          <w:rFonts w:ascii="Arial" w:eastAsiaTheme="minorHAnsi" w:hAnsi="Arial" w:cs="Arial"/>
+          <w:color w:val="262626"/>
+        </w:rPr>
+        <w:t xml:space="preserve">A stream of events of type T </w:t>
+      </w:r>
+      <w:proofErr w:type="gramStart"/>
+      <w:r>
+        <w:rPr>
+          <w:rFonts w:ascii="Arial" w:eastAsiaTheme="minorHAnsi" w:hAnsi="Arial" w:cs="Arial"/>
+          <w:color w:val="262626"/>
+        </w:rPr>
+        <w:t>where</w:t>
+      </w:r>
+      <w:proofErr w:type="gramEnd"/>
+    </w:p>
+    <w:p>
+      <w:pPr>
+        <w:autoSpaceDE w:val="0"/>
+        <w:autoSpaceDN w:val="0"/>
+        <w:adjustRightInd w:val="0"/>
+        <w:rPr>
+          <w:rFonts w:ascii="Arial" w:eastAsiaTheme="minorHAnsi" w:hAnsi="Arial" w:cs="Arial"/>
+          <w:color w:val="262626"/>
+        </w:rPr>
+      </w:pPr>
+      <w:r>
+        <w:rPr>
+          <w:rFonts w:ascii="Arial" w:eastAsiaTheme="minorHAnsi" w:hAnsi="Arial" w:cs="Arial"/>
+          <w:color w:val="262626"/>
+        </w:rPr>
+        <w:t>back-pressure can be applied</w:t>
+      </w:r>
+      <w:r>
+        <w:rPr>
+          <w:rFonts w:ascii="Arial" w:eastAsiaTheme="minorHAnsi" w:hAnsi="Arial" w:cs="Arial"/>
+          <w:color w:val="262626"/>
+        </w:rPr>
+        <w:t xml:space="preserve"> </w:t>
+      </w:r>
+    </w:p>
+    <w:p>
+      <w:pPr>
+        <w:pStyle w:val="ListParagraph"/>
+        <w:numPr>
+          <w:ilvl w:val="0"/>
+          <w:numId w:val="17"/>
+        </w:numPr>
+        <w:autoSpaceDE w:val="0"/>
+        <w:autoSpaceDN w:val="0"/>
+        <w:adjustRightInd w:val="0"/>
+        <w:rPr>
+          <w:rFonts w:ascii="Arial" w:eastAsiaTheme="minorHAnsi" w:hAnsi="Arial" w:cs="Arial"/>
+          <w:color w:val="262626"/>
+        </w:rPr>
+      </w:pPr>
+      <w:r>
+        <w:rPr>
+          <w:rFonts w:ascii="Arial" w:eastAsiaTheme="minorHAnsi" w:hAnsi="Arial" w:cs="Arial"/>
+          <w:color w:val="262626"/>
+        </w:rPr>
+        <w:t>Network data, filesystem inputs</w:t>
+      </w:r>
+    </w:p>
+    <w:p>
+      <w:pPr>
+        <w:autoSpaceDE w:val="0"/>
+        <w:autoSpaceDN w:val="0"/>
+        <w:adjustRightInd w:val="0"/>
+        <w:rPr>
+          <w:rFonts w:ascii="Arial" w:hAnsi="Arial" w:cs="Arial"/>
+          <w:color w:val="000000" w:themeColor="text1"/>
+        </w:rPr>
+      </w:pPr>
+    </w:p>
+    <w:p>
+      <w:pPr>
+        <w:autoSpaceDE w:val="0"/>
+        <w:autoSpaceDN w:val="0"/>
+        <w:adjustRightInd w:val="0"/>
+        <w:rPr>
+          <w:rFonts w:ascii="Arial" w:hAnsi="Arial" w:cs="Arial"/>
+          <w:color w:val="000000" w:themeColor="text1"/>
+        </w:rPr>
+      </w:pPr>
+    </w:p>
+    <w:p>
+      <w:pPr>
+        <w:autoSpaceDE w:val="0"/>
+        <w:autoSpaceDN w:val="0"/>
+        <w:adjustRightInd w:val="0"/>
+        <w:rPr>
+          <w:rFonts w:ascii="Arial" w:eastAsiaTheme="minorHAnsi" w:hAnsi="Arial" w:cs="Arial"/>
+          <w:b/>
+          <w:bCs/>
+          <w:color w:val="ED7D31" w:themeColor="accent2"/>
+        </w:rPr>
+      </w:pPr>
+      <w:r>
+        <w:rPr>
+          <w:rFonts w:ascii="Arial" w:eastAsiaTheme="minorHAnsi" w:hAnsi="Arial" w:cs="Arial"/>
+          <w:b/>
+          <w:bCs/>
+          <w:color w:val="ED7D31" w:themeColor="accent2"/>
+        </w:rPr>
+        <w:t>Single&lt;T&gt;</w:t>
+      </w:r>
+    </w:p>
+    <w:p>
+      <w:pPr>
+        <w:pStyle w:val="ListParagraph"/>
+        <w:numPr>
+          <w:ilvl w:val="0"/>
+          <w:numId w:val="17"/>
+        </w:numPr>
+        <w:autoSpaceDE w:val="0"/>
+        <w:autoSpaceDN w:val="0"/>
+        <w:adjustRightInd w:val="0"/>
+        <w:rPr>
+          <w:rFonts w:ascii="Arial" w:eastAsiaTheme="minorHAnsi" w:hAnsi="Arial" w:cs="Arial"/>
+          <w:color w:val="262626"/>
+        </w:rPr>
+      </w:pPr>
+      <w:r>
+        <w:rPr>
+          <w:rFonts w:ascii="Arial" w:eastAsiaTheme="minorHAnsi" w:hAnsi="Arial" w:cs="Arial"/>
+          <w:color w:val="262626"/>
+        </w:rPr>
+        <w:t>A source that emits exactly one</w:t>
+      </w:r>
+    </w:p>
+    <w:p>
+      <w:pPr>
+        <w:autoSpaceDE w:val="0"/>
+        <w:autoSpaceDN w:val="0"/>
+        <w:adjustRightInd w:val="0"/>
+        <w:rPr>
+          <w:rFonts w:ascii="Arial" w:eastAsiaTheme="minorHAnsi" w:hAnsi="Arial" w:cs="Arial"/>
+          <w:color w:val="262626"/>
+        </w:rPr>
+      </w:pPr>
+      <w:r>
+        <w:rPr>
+          <w:rFonts w:ascii="Arial" w:eastAsiaTheme="minorHAnsi" w:hAnsi="Arial" w:cs="Arial"/>
+          <w:color w:val="262626"/>
+        </w:rPr>
+        <w:t>event of type T</w:t>
+      </w:r>
+    </w:p>
+    <w:p>
+      <w:pPr>
+        <w:pStyle w:val="ListParagraph"/>
+        <w:numPr>
+          <w:ilvl w:val="0"/>
+          <w:numId w:val="17"/>
+        </w:numPr>
+        <w:autoSpaceDE w:val="0"/>
+        <w:autoSpaceDN w:val="0"/>
+        <w:adjustRightInd w:val="0"/>
+        <w:rPr>
+          <w:rFonts w:ascii="Arial" w:eastAsiaTheme="minorHAnsi" w:hAnsi="Arial" w:cs="Arial"/>
+          <w:color w:val="262626"/>
+        </w:rPr>
+      </w:pPr>
+      <w:r>
+        <w:rPr>
+          <w:rFonts w:ascii="Arial" w:eastAsiaTheme="minorHAnsi" w:hAnsi="Arial" w:cs="Arial"/>
+          <w:color w:val="262626"/>
+        </w:rPr>
+        <w:t>Fetching an entry from a data store by key</w:t>
+      </w:r>
+    </w:p>
+    <w:p>
+      <w:pPr>
+        <w:autoSpaceDE w:val="0"/>
+        <w:autoSpaceDN w:val="0"/>
+        <w:adjustRightInd w:val="0"/>
+        <w:rPr>
+          <w:rFonts w:ascii="Arial" w:eastAsiaTheme="minorHAnsi" w:hAnsi="Arial" w:cs="Arial"/>
+          <w:color w:val="262626"/>
+        </w:rPr>
+      </w:pPr>
+    </w:p>
+    <w:p>
+      <w:pPr>
+        <w:autoSpaceDE w:val="0"/>
+        <w:autoSpaceDN w:val="0"/>
+        <w:adjustRightInd w:val="0"/>
+        <w:rPr>
+          <w:rFonts w:ascii="Arial" w:eastAsiaTheme="minorHAnsi" w:hAnsi="Arial" w:cs="Arial"/>
+          <w:color w:val="262626"/>
+        </w:rPr>
+      </w:pPr>
+    </w:p>
+    <w:p>
+      <w:pPr>
+        <w:autoSpaceDE w:val="0"/>
+        <w:autoSpaceDN w:val="0"/>
+        <w:adjustRightInd w:val="0"/>
+        <w:rPr>
+          <w:rFonts w:ascii="Arial" w:eastAsiaTheme="minorHAnsi" w:hAnsi="Arial" w:cs="Arial"/>
+          <w:b/>
+          <w:bCs/>
+          <w:color w:val="ED7D31" w:themeColor="accent2"/>
+        </w:rPr>
+      </w:pPr>
+      <w:r>
+        <w:rPr>
+          <w:rFonts w:ascii="Arial" w:eastAsiaTheme="minorHAnsi" w:hAnsi="Arial" w:cs="Arial"/>
+          <w:b/>
+          <w:bCs/>
+          <w:color w:val="ED7D31" w:themeColor="accent2"/>
+        </w:rPr>
+        <w:t>Maybe&lt;T&gt;</w:t>
+      </w:r>
+    </w:p>
+    <w:p>
+      <w:pPr>
+        <w:pStyle w:val="ListParagraph"/>
+        <w:numPr>
+          <w:ilvl w:val="0"/>
+          <w:numId w:val="14"/>
+        </w:numPr>
+        <w:autoSpaceDE w:val="0"/>
+        <w:autoSpaceDN w:val="0"/>
+        <w:adjustRightInd w:val="0"/>
+        <w:rPr>
+          <w:rFonts w:ascii="Arial" w:eastAsiaTheme="minorHAnsi" w:hAnsi="Arial" w:cs="Arial"/>
+          <w:color w:val="262626"/>
+        </w:rPr>
+      </w:pPr>
+      <w:r>
+        <w:rPr>
+          <w:rFonts w:ascii="Arial" w:eastAsiaTheme="minorHAnsi" w:hAnsi="Arial" w:cs="Arial"/>
+          <w:color w:val="262626"/>
+        </w:rPr>
+        <w:t>A source that may emit one event of</w:t>
+      </w:r>
+    </w:p>
+    <w:p>
+      <w:pPr>
+        <w:autoSpaceDE w:val="0"/>
+        <w:autoSpaceDN w:val="0"/>
+        <w:adjustRightInd w:val="0"/>
+        <w:rPr>
+          <w:rFonts w:ascii="Arial" w:eastAsiaTheme="minorHAnsi" w:hAnsi="Arial" w:cs="Arial"/>
+          <w:color w:val="262626"/>
+        </w:rPr>
+      </w:pPr>
+      <w:r>
+        <w:rPr>
+          <w:rFonts w:ascii="Arial" w:eastAsiaTheme="minorHAnsi" w:hAnsi="Arial" w:cs="Arial"/>
+          <w:color w:val="262626"/>
+        </w:rPr>
+        <w:t>type T, or none</w:t>
+      </w:r>
+    </w:p>
+    <w:p>
+      <w:pPr>
+        <w:pStyle w:val="ListParagraph"/>
+        <w:numPr>
+          <w:ilvl w:val="0"/>
+          <w:numId w:val="14"/>
+        </w:numPr>
+        <w:autoSpaceDE w:val="0"/>
+        <w:autoSpaceDN w:val="0"/>
+        <w:adjustRightInd w:val="0"/>
+        <w:rPr>
+          <w:rFonts w:ascii="Arial" w:eastAsiaTheme="minorHAnsi" w:hAnsi="Arial" w:cs="Arial"/>
+          <w:color w:val="262626"/>
+        </w:rPr>
+      </w:pPr>
+      <w:r>
+        <w:rPr>
+          <w:rFonts w:ascii="Arial" w:eastAsiaTheme="minorHAnsi" w:hAnsi="Arial" w:cs="Arial"/>
+          <w:color w:val="262626"/>
+        </w:rPr>
+        <w:t>Fetching an entry from a data store by key,</w:t>
+      </w:r>
+    </w:p>
+    <w:p>
+      <w:pPr>
+        <w:autoSpaceDE w:val="0"/>
+        <w:autoSpaceDN w:val="0"/>
+        <w:adjustRightInd w:val="0"/>
+        <w:rPr>
+          <w:rFonts w:ascii="Arial" w:eastAsiaTheme="minorHAnsi" w:hAnsi="Arial" w:cs="Arial"/>
+          <w:color w:val="262626"/>
+        </w:rPr>
+      </w:pPr>
+      <w:r>
+        <w:rPr>
+          <w:rFonts w:ascii="Arial" w:eastAsiaTheme="minorHAnsi" w:hAnsi="Arial" w:cs="Arial"/>
+          <w:color w:val="262626"/>
+        </w:rPr>
+        <w:t>but the key may not exist</w:t>
+      </w:r>
+    </w:p>
+    <w:p>
+      <w:pPr>
+        <w:autoSpaceDE w:val="0"/>
+        <w:autoSpaceDN w:val="0"/>
+        <w:adjustRightInd w:val="0"/>
+        <w:rPr>
+          <w:rFonts w:ascii="Arial" w:eastAsiaTheme="minorHAnsi" w:hAnsi="Arial" w:cs="Arial"/>
+          <w:color w:val="262626"/>
+        </w:rPr>
+      </w:pPr>
+    </w:p>
+    <w:p>
+      <w:pPr>
+        <w:autoSpaceDE w:val="0"/>
+        <w:autoSpaceDN w:val="0"/>
+        <w:adjustRightInd w:val="0"/>
+        <w:rPr>
+          <w:rFonts w:ascii="Arial" w:eastAsiaTheme="minorHAnsi" w:hAnsi="Arial" w:cs="Arial"/>
+          <w:color w:val="262626"/>
+        </w:rPr>
+      </w:pPr>
+    </w:p>
+    <w:p>
+      <w:pPr>
+        <w:autoSpaceDE w:val="0"/>
+        <w:autoSpaceDN w:val="0"/>
+        <w:adjustRightInd w:val="0"/>
+        <w:rPr>
+          <w:rFonts w:ascii="Arial" w:eastAsiaTheme="minorHAnsi" w:hAnsi="Arial" w:cs="Arial"/>
+          <w:b/>
+          <w:bCs/>
+          <w:color w:val="262626"/>
+        </w:rPr>
+      </w:pPr>
+      <w:r>
+        <w:rPr>
+          <w:rFonts w:ascii="Arial" w:eastAsiaTheme="minorHAnsi" w:hAnsi="Arial" w:cs="Arial"/>
+          <w:b/>
+          <w:bCs/>
+          <w:color w:val="ED7D31" w:themeColor="accent2"/>
+        </w:rPr>
+        <w:t>Completable</w:t>
+      </w:r>
+      <w:r>
+        <w:rPr>
+          <w:rFonts w:ascii="Arial" w:eastAsiaTheme="minorHAnsi" w:hAnsi="Arial" w:cs="Arial"/>
+          <w:b/>
+          <w:bCs/>
+          <w:color w:val="262626"/>
+        </w:rPr>
+        <w:t xml:space="preserve"> </w:t>
+      </w:r>
+    </w:p>
+    <w:p>
+      <w:pPr>
+        <w:pStyle w:val="ListParagraph"/>
+        <w:numPr>
+          <w:ilvl w:val="0"/>
+          <w:numId w:val="14"/>
+        </w:numPr>
+        <w:autoSpaceDE w:val="0"/>
+        <w:autoSpaceDN w:val="0"/>
+        <w:adjustRightInd w:val="0"/>
+        <w:rPr>
+          <w:rFonts w:ascii="Arial" w:eastAsiaTheme="minorHAnsi" w:hAnsi="Arial" w:cs="Arial"/>
+          <w:color w:val="262626"/>
+        </w:rPr>
+      </w:pPr>
+      <w:r>
+        <w:rPr>
+          <w:rFonts w:ascii="Arial" w:eastAsiaTheme="minorHAnsi" w:hAnsi="Arial" w:cs="Arial"/>
+          <w:color w:val="262626"/>
+        </w:rPr>
+        <w:t>A source that notifies of some</w:t>
+      </w:r>
+    </w:p>
+    <w:p>
+      <w:pPr>
+        <w:autoSpaceDE w:val="0"/>
+        <w:autoSpaceDN w:val="0"/>
+        <w:adjustRightInd w:val="0"/>
+        <w:rPr>
+          <w:rFonts w:ascii="Arial" w:eastAsiaTheme="minorHAnsi" w:hAnsi="Arial" w:cs="Arial"/>
+          <w:color w:val="262626"/>
+        </w:rPr>
+      </w:pPr>
+      <w:r>
+        <w:rPr>
+          <w:rFonts w:ascii="Arial" w:eastAsiaTheme="minorHAnsi" w:hAnsi="Arial" w:cs="Arial"/>
+          <w:color w:val="262626"/>
+        </w:rPr>
+        <w:t>action having completed, but no</w:t>
+      </w:r>
+    </w:p>
+    <w:p>
+      <w:pPr>
+        <w:autoSpaceDE w:val="0"/>
+        <w:autoSpaceDN w:val="0"/>
+        <w:adjustRightInd w:val="0"/>
+        <w:rPr>
+          <w:rFonts w:ascii="Arial" w:eastAsiaTheme="minorHAnsi" w:hAnsi="Arial" w:cs="Arial"/>
+          <w:color w:val="262626"/>
+        </w:rPr>
+      </w:pPr>
+      <w:r>
+        <w:rPr>
+          <w:rFonts w:ascii="Arial" w:eastAsiaTheme="minorHAnsi" w:hAnsi="Arial" w:cs="Arial"/>
+          <w:color w:val="262626"/>
+        </w:rPr>
+        <w:t>value is being given</w:t>
+      </w:r>
+    </w:p>
+    <w:p>
+      <w:pPr>
+        <w:pStyle w:val="ListParagraph"/>
+        <w:numPr>
+          <w:ilvl w:val="0"/>
+          <w:numId w:val="14"/>
+        </w:numPr>
+        <w:autoSpaceDE w:val="0"/>
+        <w:autoSpaceDN w:val="0"/>
+        <w:adjustRightInd w:val="0"/>
+        <w:rPr>
+          <w:rFonts w:ascii="Arial" w:hAnsi="Arial" w:cs="Arial"/>
+          <w:color w:val="000000" w:themeColor="text1"/>
+        </w:rPr>
+      </w:pPr>
+      <w:r>
+        <w:rPr>
+          <w:rFonts w:ascii="Arial" w:eastAsiaTheme="minorHAnsi" w:hAnsi="Arial" w:cs="Arial"/>
+          <w:color w:val="262626"/>
+        </w:rPr>
+        <w:t>Deleting files</w:t>
+      </w:r>
+    </w:p>
+    <w:p>
+      <w:pPr>
+        <w:autoSpaceDE w:val="0"/>
+        <w:autoSpaceDN w:val="0"/>
+        <w:adjustRightInd w:val="0"/>
+        <w:rPr>
+          <w:rFonts w:ascii="Arial" w:hAnsi="Arial" w:cs="Arial"/>
+          <w:color w:val="000000" w:themeColor="text1"/>
+        </w:rPr>
+      </w:pPr>
+    </w:p>
+    <w:p>
+      <w:pPr>
+        <w:autoSpaceDE w:val="0"/>
+        <w:autoSpaceDN w:val="0"/>
+        <w:adjustRightInd w:val="0"/>
+        <w:rPr>
+          <w:rFonts w:ascii="Arial" w:hAnsi="Arial" w:cs="Arial"/>
+          <w:color w:val="000000" w:themeColor="text1"/>
+        </w:rPr>
+      </w:pPr>
+    </w:p>
+    <w:p>
+      <w:pPr>
+        <w:autoSpaceDE w:val="0"/>
+        <w:autoSpaceDN w:val="0"/>
+        <w:adjustRightInd w:val="0"/>
+        <w:rPr>
+          <w:rFonts w:ascii="Arial" w:hAnsi="Arial" w:cs="Arial"/>
+          <w:color w:val="000000" w:themeColor="text1"/>
+        </w:rPr>
+      </w:pPr>
+    </w:p>
+    <w:p>
+      <w:pPr>
+        <w:autoSpaceDE w:val="0"/>
+        <w:autoSpaceDN w:val="0"/>
+        <w:adjustRightInd w:val="0"/>
+        <w:rPr>
+          <w:rFonts w:ascii="Arial" w:hAnsi="Arial" w:cs="Arial"/>
+          <w:color w:val="000000" w:themeColor="text1"/>
+        </w:rPr>
+      </w:pPr>
+    </w:p>
+    <w:p>
+      <w:pPr>
+        <w:autoSpaceDE w:val="0"/>
+        <w:autoSpaceDN w:val="0"/>
+        <w:adjustRightInd w:val="0"/>
+        <w:rPr>
+          <w:rFonts w:ascii="Arial" w:hAnsi="Arial" w:cs="Arial"/>
+          <w:color w:val="000000" w:themeColor="text1"/>
+        </w:rPr>
+      </w:pPr>
+    </w:p>
+    <w:p>
+      <w:pPr>
+        <w:autoSpaceDE w:val="0"/>
+        <w:autoSpaceDN w:val="0"/>
+        <w:adjustRightInd w:val="0"/>
+        <w:rPr>
+          <w:rFonts w:ascii="Arial" w:hAnsi="Arial" w:cs="Arial"/>
+          <w:color w:val="000000" w:themeColor="text1"/>
+        </w:rPr>
+      </w:pPr>
+    </w:p>
+    <w:p>
+      <w:pPr>
+        <w:autoSpaceDE w:val="0"/>
+        <w:autoSpaceDN w:val="0"/>
+        <w:adjustRightInd w:val="0"/>
+        <w:rPr>
+          <w:rFonts w:ascii="Arial" w:hAnsi="Arial" w:cs="Arial"/>
+          <w:color w:val="000000" w:themeColor="text1"/>
+        </w:rPr>
+      </w:pPr>
+    </w:p>
+    <w:p>
+      <w:pPr>
+        <w:autoSpaceDE w:val="0"/>
+        <w:autoSpaceDN w:val="0"/>
+        <w:adjustRightInd w:val="0"/>
+        <w:rPr>
+          <w:rFonts w:ascii="Arial" w:hAnsi="Arial" w:cs="Arial"/>
+          <w:color w:val="000000" w:themeColor="text1"/>
+        </w:rPr>
+      </w:pPr>
+    </w:p>
+    <w:p>
+      <w:pPr>
+        <w:autoSpaceDE w:val="0"/>
+        <w:autoSpaceDN w:val="0"/>
+        <w:adjustRightInd w:val="0"/>
+        <w:rPr>
+          <w:rFonts w:ascii="Arial" w:hAnsi="Arial" w:cs="Arial"/>
+          <w:color w:val="000000" w:themeColor="text1"/>
+        </w:rPr>
+      </w:pPr>
+    </w:p>
+    <w:p>
+      <w:pPr>
+        <w:autoSpaceDE w:val="0"/>
+        <w:autoSpaceDN w:val="0"/>
+        <w:adjustRightInd w:val="0"/>
+        <w:rPr>
+          <w:rFonts w:ascii="Arial" w:hAnsi="Arial" w:cs="Arial"/>
+          <w:color w:val="000000" w:themeColor="text1"/>
+        </w:rPr>
+      </w:pPr>
+    </w:p>
+    <w:p>
+      <w:pPr>
+        <w:autoSpaceDE w:val="0"/>
+        <w:autoSpaceDN w:val="0"/>
+        <w:adjustRightInd w:val="0"/>
+        <w:rPr>
+          <w:rFonts w:ascii="Arial" w:hAnsi="Arial" w:cs="Arial"/>
+          <w:color w:val="000000" w:themeColor="text1"/>
+        </w:rPr>
+      </w:pPr>
+    </w:p>
+    <w:p>
+      <w:pPr>
+        <w:autoSpaceDE w:val="0"/>
+        <w:autoSpaceDN w:val="0"/>
+        <w:adjustRightInd w:val="0"/>
+        <w:rPr>
+          <w:rFonts w:ascii="Arial" w:hAnsi="Arial" w:cs="Arial"/>
+          <w:color w:val="000000" w:themeColor="text1"/>
+        </w:rPr>
+      </w:pPr>
+    </w:p>
+    <w:p>
+      <w:pPr>
+        <w:autoSpaceDE w:val="0"/>
+        <w:autoSpaceDN w:val="0"/>
+        <w:adjustRightInd w:val="0"/>
+        <w:rPr>
+          <w:rFonts w:ascii="Arial" w:hAnsi="Arial" w:cs="Arial"/>
+          <w:color w:val="000000" w:themeColor="text1"/>
+        </w:rPr>
+      </w:pPr>
+    </w:p>
+    <w:p>
+      <w:pPr>
+        <w:autoSpaceDE w:val="0"/>
+        <w:autoSpaceDN w:val="0"/>
+        <w:adjustRightInd w:val="0"/>
+        <w:rPr>
+          <w:rFonts w:ascii="Arial" w:hAnsi="Arial" w:cs="Arial"/>
+          <w:color w:val="000000" w:themeColor="text1"/>
+        </w:rPr>
+      </w:pPr>
+    </w:p>
+    <w:p>
+      <w:pPr>
+        <w:autoSpaceDE w:val="0"/>
+        <w:autoSpaceDN w:val="0"/>
+        <w:adjustRightInd w:val="0"/>
+        <w:rPr>
+          <w:rFonts w:ascii="Arial" w:hAnsi="Arial" w:cs="Arial"/>
+          <w:color w:val="000000" w:themeColor="text1"/>
+        </w:rPr>
+      </w:pPr>
+    </w:p>
+    <w:p>
+      <w:pPr>
+        <w:autoSpaceDE w:val="0"/>
+        <w:autoSpaceDN w:val="0"/>
+        <w:adjustRightInd w:val="0"/>
+        <w:rPr>
+          <w:rFonts w:ascii="Arial" w:hAnsi="Arial" w:cs="Arial"/>
+          <w:color w:val="000000" w:themeColor="text1"/>
+        </w:rPr>
+      </w:pPr>
+    </w:p>
+    <w:p>
+      <w:pPr>
+        <w:autoSpaceDE w:val="0"/>
+        <w:autoSpaceDN w:val="0"/>
+        <w:adjustRightInd w:val="0"/>
+        <w:rPr>
+          <w:rFonts w:ascii="Arial" w:hAnsi="Arial" w:cs="Arial"/>
+          <w:color w:val="000000" w:themeColor="text1"/>
+        </w:rPr>
+      </w:pPr>
+    </w:p>
+    <w:p>
+      <w:pPr>
+        <w:autoSpaceDE w:val="0"/>
+        <w:autoSpaceDN w:val="0"/>
+        <w:adjustRightInd w:val="0"/>
+        <w:rPr>
+          <w:rFonts w:ascii="Arial" w:hAnsi="Arial" w:cs="Arial"/>
+          <w:b/>
+          <w:bCs/>
+          <w:color w:val="000000" w:themeColor="text1"/>
+          <w:u w:val="single"/>
+        </w:rPr>
+      </w:pPr>
+      <w:r>
+        <w:rPr>
+          <w:rFonts w:ascii="Arial" w:hAnsi="Arial" w:cs="Arial"/>
+          <w:b/>
+          <w:bCs/>
+          <w:color w:val="000000" w:themeColor="text1"/>
+          <w:u w:val="single"/>
+        </w:rPr>
+        <w:lastRenderedPageBreak/>
+        <w:t xml:space="preserve">May be just IDE </w:t>
+      </w:r>
+      <w:proofErr w:type="gramStart"/>
+      <w:r>
+        <w:rPr>
+          <w:rFonts w:ascii="Arial" w:hAnsi="Arial" w:cs="Arial"/>
+          <w:b/>
+          <w:bCs/>
+          <w:color w:val="000000" w:themeColor="text1"/>
+          <w:u w:val="single"/>
+        </w:rPr>
+        <w:t>trivial :</w:t>
+      </w:r>
+      <w:proofErr w:type="gramEnd"/>
+      <w:r>
+        <w:rPr>
+          <w:rFonts w:ascii="Arial" w:hAnsi="Arial" w:cs="Arial"/>
+          <w:b/>
+          <w:bCs/>
+          <w:color w:val="000000" w:themeColor="text1"/>
+          <w:u w:val="single"/>
+        </w:rPr>
+        <w:t xml:space="preserve"> </w:t>
+      </w:r>
+    </w:p>
+    <w:p>
+      <w:pPr>
+        <w:autoSpaceDE w:val="0"/>
+        <w:autoSpaceDN w:val="0"/>
+        <w:adjustRightInd w:val="0"/>
+        <w:rPr>
+          <w:rFonts w:ascii="Arial" w:hAnsi="Arial" w:cs="Arial"/>
+          <w:color w:val="000000" w:themeColor="text1"/>
+        </w:rPr>
+      </w:pPr>
+      <w:proofErr w:type="gramStart"/>
+      <w:r>
+        <w:rPr>
           <w:rFonts w:ascii="Arial" w:hAnsi="Arial" w:cs="Arial"/>
           <w:color w:val="000000" w:themeColor="text1"/>
         </w:rPr>
@@ -27591,7 +30037,6 @@
           <w:noProof/>
           <w:color w:val="000000" w:themeColor="text1"/>
         </w:rPr>
-        <w:lastRenderedPageBreak/>
         <w:drawing>
           <wp:inline distT="0" distB="0" distL="0" distR="0" wp14:anchorId="755C4C05" wp14:editId="2DFF90B7">
             <wp:extent cx="5943600" cy="3918585"/>
@@ -28147,6 +30592,230 @@
     </w:lvl>
   </w:abstractNum>
   <w:abstractNum w:abstractNumId="1" w15:restartNumberingAfterBreak="0">
+    <w:nsid w:val="04252EC5"/>
+    <w:multiLevelType w:val="hybridMultilevel"/>
+    <w:tmpl w:val="517C5488"/>
+    <w:lvl w:ilvl="0" w:tplc="E51ADCF6">
+      <w:numFmt w:val="bullet"/>
+      <w:lvlText w:val="&gt;"/>
+      <w:lvlJc w:val="left"/>
+      <w:pPr>
+        <w:ind w:left="720" w:hanging="360"/>
+      </w:pPr>
+      <w:rPr>
+        <w:rFonts w:ascii="Times New Roman" w:eastAsiaTheme="minorHAnsi" w:hAnsi="Times New Roman" w:cs="Times New Roman" w:hint="default"/>
+      </w:rPr>
+    </w:lvl>
+    <w:lvl w:ilvl="1" w:tplc="04090003" w:tentative="1">
+      <w:start w:val="1"/>
+      <w:numFmt w:val="bullet"/>
+      <w:lvlText w:val="o"/>
+      <w:lvlJc w:val="left"/>
+      <w:pPr>
+        <w:ind w:left="1440" w:hanging="360"/>
+      </w:pPr>
+      <w:rPr>
+        <w:rFonts w:ascii="Courier New" w:hAnsi="Courier New" w:cs="Courier New" w:hint="default"/>
+      </w:rPr>
+    </w:lvl>
+    <w:lvl w:ilvl="2" w:tplc="04090005" w:tentative="1">
+      <w:start w:val="1"/>
+      <w:numFmt w:val="bullet"/>
+      <w:lvlText w:val=""/>
+      <w:lvlJc w:val="left"/>
+      <w:pPr>
+        <w:ind w:left="2160" w:hanging="360"/>
+      </w:pPr>
+      <w:rPr>
+        <w:rFonts w:ascii="Wingdings" w:hAnsi="Wingdings" w:hint="default"/>
+      </w:rPr>
+    </w:lvl>
+    <w:lvl w:ilvl="3" w:tplc="04090001" w:tentative="1">
+      <w:start w:val="1"/>
+      <w:numFmt w:val="bullet"/>
+      <w:lvlText w:val=""/>
+      <w:lvlJc w:val="left"/>
+      <w:pPr>
+        <w:ind w:left="2880" w:hanging="360"/>
+      </w:pPr>
+      <w:rPr>
+        <w:rFonts w:ascii="Symbol" w:hAnsi="Symbol" w:hint="default"/>
+      </w:rPr>
+    </w:lvl>
+    <w:lvl w:ilvl="4" w:tplc="04090003" w:tentative="1">
+      <w:start w:val="1"/>
+      <w:numFmt w:val="bullet"/>
+      <w:lvlText w:val="o"/>
+      <w:lvlJc w:val="left"/>
+      <w:pPr>
+        <w:ind w:left="3600" w:hanging="360"/>
+      </w:pPr>
+      <w:rPr>
+        <w:rFonts w:ascii="Courier New" w:hAnsi="Courier New" w:cs="Courier New" w:hint="default"/>
+      </w:rPr>
+    </w:lvl>
+    <w:lvl w:ilvl="5" w:tplc="04090005" w:tentative="1">
+      <w:start w:val="1"/>
+      <w:numFmt w:val="bullet"/>
+      <w:lvlText w:val=""/>
+      <w:lvlJc w:val="left"/>
+      <w:pPr>
+        <w:ind w:left="4320" w:hanging="360"/>
+      </w:pPr>
+      <w:rPr>
+        <w:rFonts w:ascii="Wingdings" w:hAnsi="Wingdings" w:hint="default"/>
+      </w:rPr>
+    </w:lvl>
+    <w:lvl w:ilvl="6" w:tplc="04090001" w:tentative="1">
+      <w:start w:val="1"/>
+      <w:numFmt w:val="bullet"/>
+      <w:lvlText w:val=""/>
+      <w:lvlJc w:val="left"/>
+      <w:pPr>
+        <w:ind w:left="5040" w:hanging="360"/>
+      </w:pPr>
+      <w:rPr>
+        <w:rFonts w:ascii="Symbol" w:hAnsi="Symbol" w:hint="default"/>
+      </w:rPr>
+    </w:lvl>
+    <w:lvl w:ilvl="7" w:tplc="04090003" w:tentative="1">
+      <w:start w:val="1"/>
+      <w:numFmt w:val="bullet"/>
+      <w:lvlText w:val="o"/>
+      <w:lvlJc w:val="left"/>
+      <w:pPr>
+        <w:ind w:left="5760" w:hanging="360"/>
+      </w:pPr>
+      <w:rPr>
+        <w:rFonts w:ascii="Courier New" w:hAnsi="Courier New" w:cs="Courier New" w:hint="default"/>
+      </w:rPr>
+    </w:lvl>
+    <w:lvl w:ilvl="8" w:tplc="04090005" w:tentative="1">
+      <w:start w:val="1"/>
+      <w:numFmt w:val="bullet"/>
+      <w:lvlText w:val=""/>
+      <w:lvlJc w:val="left"/>
+      <w:pPr>
+        <w:ind w:left="6480" w:hanging="360"/>
+      </w:pPr>
+      <w:rPr>
+        <w:rFonts w:ascii="Wingdings" w:hAnsi="Wingdings" w:hint="default"/>
+      </w:rPr>
+    </w:lvl>
+  </w:abstractNum>
+  <w:abstractNum w:abstractNumId="2" w15:restartNumberingAfterBreak="0">
+    <w:nsid w:val="0AB02AEC"/>
+    <w:multiLevelType w:val="hybridMultilevel"/>
+    <w:tmpl w:val="99BC5368"/>
+    <w:lvl w:ilvl="0" w:tplc="F37A49F4">
+      <w:numFmt w:val="bullet"/>
+      <w:lvlText w:val=""/>
+      <w:lvlJc w:val="left"/>
+      <w:pPr>
+        <w:ind w:left="720" w:hanging="360"/>
+      </w:pPr>
+      <w:rPr>
+        <w:rFonts w:ascii="Wingdings" w:eastAsiaTheme="minorHAnsi" w:hAnsi="Wingdings" w:cs="Times New Roman" w:hint="default"/>
+      </w:rPr>
+    </w:lvl>
+    <w:lvl w:ilvl="1" w:tplc="04090003" w:tentative="1">
+      <w:start w:val="1"/>
+      <w:numFmt w:val="bullet"/>
+      <w:lvlText w:val="o"/>
+      <w:lvlJc w:val="left"/>
+      <w:pPr>
+        <w:ind w:left="1440" w:hanging="360"/>
+      </w:pPr>
+      <w:rPr>
+        <w:rFonts w:ascii="Courier New" w:hAnsi="Courier New" w:cs="Courier New" w:hint="default"/>
+      </w:rPr>
+    </w:lvl>
+    <w:lvl w:ilvl="2" w:tplc="04090005" w:tentative="1">
+      <w:start w:val="1"/>
+      <w:numFmt w:val="bullet"/>
+      <w:lvlText w:val=""/>
+      <w:lvlJc w:val="left"/>
+      <w:pPr>
+        <w:ind w:left="2160" w:hanging="360"/>
+      </w:pPr>
+      <w:rPr>
+        <w:rFonts w:ascii="Wingdings" w:hAnsi="Wingdings" w:hint="default"/>
+      </w:rPr>
+    </w:lvl>
+    <w:lvl w:ilvl="3" w:tplc="04090001" w:tentative="1">
+      <w:start w:val="1"/>
+      <w:numFmt w:val="bullet"/>
+      <w:lvlText w:val=""/>
+      <w:lvlJc w:val="left"/>
+      <w:pPr>
+        <w:ind w:left="2880" w:hanging="360"/>
+      </w:pPr>
+      <w:rPr>
+        <w:rFonts w:ascii="Symbol" w:hAnsi="Symbol" w:hint="default"/>
+      </w:rPr>
+    </w:lvl>
+    <w:lvl w:ilvl="4" w:tplc="04090003" w:tentative="1">
+      <w:start w:val="1"/>
+      <w:numFmt w:val="bullet"/>
+      <w:lvlText w:val="o"/>
+      <w:lvlJc w:val="left"/>
+      <w:pPr>
+        <w:ind w:left="3600" w:hanging="360"/>
+      </w:pPr>
+      <w:rPr>
+        <w:rFonts w:ascii="Courier New" w:hAnsi="Courier New" w:cs="Courier New" w:hint="default"/>
+      </w:rPr>
+    </w:lvl>
+    <w:lvl w:ilvl="5" w:tplc="04090005" w:tentative="1">
+      <w:start w:val="1"/>
+      <w:numFmt w:val="bullet"/>
+      <w:lvlText w:val=""/>
+      <w:lvlJc w:val="left"/>
+      <w:pPr>
+        <w:ind w:left="4320" w:hanging="360"/>
+      </w:pPr>
+      <w:rPr>
+        <w:rFonts w:ascii="Wingdings" w:hAnsi="Wingdings" w:hint="default"/>
+      </w:rPr>
+    </w:lvl>
+    <w:lvl w:ilvl="6" w:tplc="04090001" w:tentative="1">
+      <w:start w:val="1"/>
+      <w:numFmt w:val="bullet"/>
+      <w:lvlText w:val=""/>
+      <w:lvlJc w:val="left"/>
+      <w:pPr>
+        <w:ind w:left="5040" w:hanging="360"/>
+      </w:pPr>
+      <w:rPr>
+        <w:rFonts w:ascii="Symbol" w:hAnsi="Symbol" w:hint="default"/>
+      </w:rPr>
+    </w:lvl>
+    <w:lvl w:ilvl="7" w:tplc="04090003" w:tentative="1">
+      <w:start w:val="1"/>
+      <w:numFmt w:val="bullet"/>
+      <w:lvlText w:val="o"/>
+      <w:lvlJc w:val="left"/>
+      <w:pPr>
+        <w:ind w:left="5760" w:hanging="360"/>
+      </w:pPr>
+      <w:rPr>
+        <w:rFonts w:ascii="Courier New" w:hAnsi="Courier New" w:cs="Courier New" w:hint="default"/>
+      </w:rPr>
+    </w:lvl>
+    <w:lvl w:ilvl="8" w:tplc="04090005" w:tentative="1">
+      <w:start w:val="1"/>
+      <w:numFmt w:val="bullet"/>
+      <w:lvlText w:val=""/>
+      <w:lvlJc w:val="left"/>
+      <w:pPr>
+        <w:ind w:left="6480" w:hanging="360"/>
+      </w:pPr>
+      <w:rPr>
+        <w:rFonts w:ascii="Wingdings" w:hAnsi="Wingdings" w:hint="default"/>
+      </w:rPr>
+    </w:lvl>
+  </w:abstractNum>
+  <w:abstractNum w:abstractNumId="3" w15:restartNumberingAfterBreak="0">
     <w:nsid w:val="12DF3799"/>
     <w:multiLevelType w:val="multilevel"/>
     <w:tmpl w:val="29A86804"/>
@@ -28259,7 +30928,7 @@
       </w:pPr>
     </w:lvl>
   </w:abstractNum>
-  <w:abstractNum w:abstractNumId="2" w15:restartNumberingAfterBreak="0">
+  <w:abstractNum w:abstractNumId="4" w15:restartNumberingAfterBreak="0">
     <w:nsid w:val="21DA4E27"/>
     <w:multiLevelType w:val="hybridMultilevel"/>
     <w:tmpl w:val="6D0615E8"/>
@@ -28348,7 +31017,119 @@
       </w:pPr>
     </w:lvl>
   </w:abstractNum>
-  <w:abstractNum w:abstractNumId="3" w15:restartNumberingAfterBreak="0">
+  <w:abstractNum w:abstractNumId="5" w15:restartNumberingAfterBreak="0">
+    <w:nsid w:val="267505C6"/>
+    <w:multiLevelType w:val="hybridMultilevel"/>
+    <w:tmpl w:val="1D1636F8"/>
+    <w:lvl w:ilvl="0" w:tplc="956233B6">
+      <w:numFmt w:val="bullet"/>
+      <w:lvlText w:val=""/>
+      <w:lvlJc w:val="left"/>
+      <w:pPr>
+        <w:ind w:left="720" w:hanging="360"/>
+      </w:pPr>
+      <w:rPr>
+        <w:rFonts w:ascii="Wingdings" w:eastAsiaTheme="minorHAnsi" w:hAnsi="Wingdings" w:cs="Times New Roman" w:hint="default"/>
+      </w:rPr>
+    </w:lvl>
+    <w:lvl w:ilvl="1" w:tplc="04090003" w:tentative="1">
+      <w:start w:val="1"/>
+      <w:numFmt w:val="bullet"/>
+      <w:lvlText w:val="o"/>
+      <w:lvlJc w:val="left"/>
+      <w:pPr>
+        <w:ind w:left="1440" w:hanging="360"/>
+      </w:pPr>
+      <w:rPr>
+        <w:rFonts w:ascii="Courier New" w:hAnsi="Courier New" w:cs="Courier New" w:hint="default"/>
+      </w:rPr>
+    </w:lvl>
+    <w:lvl w:ilvl="2" w:tplc="04090005" w:tentative="1">
+      <w:start w:val="1"/>
+      <w:numFmt w:val="bullet"/>
+      <w:lvlText w:val=""/>
+      <w:lvlJc w:val="left"/>
+      <w:pPr>
+        <w:ind w:left="2160" w:hanging="360"/>
+      </w:pPr>
+      <w:rPr>
+        <w:rFonts w:ascii="Wingdings" w:hAnsi="Wingdings" w:hint="default"/>
+      </w:rPr>
+    </w:lvl>
+    <w:lvl w:ilvl="3" w:tplc="04090001" w:tentative="1">
+      <w:start w:val="1"/>
+      <w:numFmt w:val="bullet"/>
+      <w:lvlText w:val=""/>
+      <w:lvlJc w:val="left"/>
+      <w:pPr>
+        <w:ind w:left="2880" w:hanging="360"/>
+      </w:pPr>
+      <w:rPr>
+        <w:rFonts w:ascii="Symbol" w:hAnsi="Symbol" w:hint="default"/>
+      </w:rPr>
+    </w:lvl>
+    <w:lvl w:ilvl="4" w:tplc="04090003" w:tentative="1">
+      <w:start w:val="1"/>
+      <w:numFmt w:val="bullet"/>
+      <w:lvlText w:val="o"/>
+      <w:lvlJc w:val="left"/>
+      <w:pPr>
+        <w:ind w:left="3600" w:hanging="360"/>
+      </w:pPr>
+      <w:rPr>
+        <w:rFonts w:ascii="Courier New" w:hAnsi="Courier New" w:cs="Courier New" w:hint="default"/>
+      </w:rPr>
+    </w:lvl>
+    <w:lvl w:ilvl="5" w:tplc="04090005" w:tentative="1">
+      <w:start w:val="1"/>
+      <w:numFmt w:val="bullet"/>
+      <w:lvlText w:val=""/>
+      <w:lvlJc w:val="left"/>
+      <w:pPr>
+        <w:ind w:left="4320" w:hanging="360"/>
+      </w:pPr>
+      <w:rPr>
+        <w:rFonts w:ascii="Wingdings" w:hAnsi="Wingdings" w:hint="default"/>
+      </w:rPr>
+    </w:lvl>
+    <w:lvl w:ilvl="6" w:tplc="04090001" w:tentative="1">
+      <w:start w:val="1"/>
+      <w:numFmt w:val="bullet"/>
+      <w:lvlText w:val=""/>
+      <w:lvlJc w:val="left"/>
+      <w:pPr>
+        <w:ind w:left="5040" w:hanging="360"/>
+      </w:pPr>
+      <w:rPr>
+        <w:rFonts w:ascii="Symbol" w:hAnsi="Symbol" w:hint="default"/>
+      </w:rPr>
+    </w:lvl>
+    <w:lvl w:ilvl="7" w:tplc="04090003" w:tentative="1">
+      <w:start w:val="1"/>
+      <w:numFmt w:val="bullet"/>
+      <w:lvlText w:val="o"/>
+      <w:lvlJc w:val="left"/>
+      <w:pPr>
+        <w:ind w:left="5760" w:hanging="360"/>
+      </w:pPr>
+      <w:rPr>
+        <w:rFonts w:ascii="Courier New" w:hAnsi="Courier New" w:cs="Courier New" w:hint="default"/>
+      </w:rPr>
+    </w:lvl>
+    <w:lvl w:ilvl="8" w:tplc="04090005" w:tentative="1">
+      <w:start w:val="1"/>
+      <w:numFmt w:val="bullet"/>
+      <w:lvlText w:val=""/>
+      <w:lvlJc w:val="left"/>
+      <w:pPr>
+        <w:ind w:left="6480" w:hanging="360"/>
+      </w:pPr>
+      <w:rPr>
+        <w:rFonts w:ascii="Wingdings" w:hAnsi="Wingdings" w:hint="default"/>
+      </w:rPr>
+    </w:lvl>
+  </w:abstractNum>
+  <w:abstractNum w:abstractNumId="6" w15:restartNumberingAfterBreak="0">
     <w:nsid w:val="2CAD33B0"/>
     <w:multiLevelType w:val="hybridMultilevel"/>
     <w:tmpl w:val="1136C2C4"/>
@@ -28437,7 +31218,7 @@
       </w:pPr>
     </w:lvl>
   </w:abstractNum>
-  <w:abstractNum w:abstractNumId="4" w15:restartNumberingAfterBreak="0">
+  <w:abstractNum w:abstractNumId="7" w15:restartNumberingAfterBreak="0">
     <w:nsid w:val="2F0333E2"/>
     <w:multiLevelType w:val="hybridMultilevel"/>
     <w:tmpl w:val="A092B1F8"/>
@@ -28526,7 +31307,7 @@
       </w:pPr>
     </w:lvl>
   </w:abstractNum>
-  <w:abstractNum w:abstractNumId="5" w15:restartNumberingAfterBreak="0">
+  <w:abstractNum w:abstractNumId="8" w15:restartNumberingAfterBreak="0">
     <w:nsid w:val="34A00C44"/>
     <w:multiLevelType w:val="multilevel"/>
     <w:tmpl w:val="985ED39E"/>
@@ -28639,7 +31420,119 @@
       </w:pPr>
     </w:lvl>
   </w:abstractNum>
-  <w:abstractNum w:abstractNumId="6" w15:restartNumberingAfterBreak="0">
+  <w:abstractNum w:abstractNumId="9" w15:restartNumberingAfterBreak="0">
+    <w:nsid w:val="4ADE5AF6"/>
+    <w:multiLevelType w:val="hybridMultilevel"/>
+    <w:tmpl w:val="F0A20B6A"/>
+    <w:lvl w:ilvl="0" w:tplc="E4AC156A">
+      <w:numFmt w:val="bullet"/>
+      <w:lvlText w:val="&gt;"/>
+      <w:lvlJc w:val="left"/>
+      <w:pPr>
+        <w:ind w:left="720" w:hanging="360"/>
+      </w:pPr>
+      <w:rPr>
+        <w:rFonts w:ascii="Times New Roman" w:eastAsiaTheme="minorHAnsi" w:hAnsi="Times New Roman" w:cs="Times New Roman" w:hint="default"/>
+      </w:rPr>
+    </w:lvl>
+    <w:lvl w:ilvl="1" w:tplc="04090003" w:tentative="1">
+      <w:start w:val="1"/>
+      <w:numFmt w:val="bullet"/>
+      <w:lvlText w:val="o"/>
+      <w:lvlJc w:val="left"/>
+      <w:pPr>
+        <w:ind w:left="1440" w:hanging="360"/>
+      </w:pPr>
+      <w:rPr>
+        <w:rFonts w:ascii="Courier New" w:hAnsi="Courier New" w:cs="Courier New" w:hint="default"/>
+      </w:rPr>
+    </w:lvl>
+    <w:lvl w:ilvl="2" w:tplc="04090005" w:tentative="1">
+      <w:start w:val="1"/>
+      <w:numFmt w:val="bullet"/>
+      <w:lvlText w:val=""/>
+      <w:lvlJc w:val="left"/>
+      <w:pPr>
+        <w:ind w:left="2160" w:hanging="360"/>
+      </w:pPr>
+      <w:rPr>
+        <w:rFonts w:ascii="Wingdings" w:hAnsi="Wingdings" w:hint="default"/>
+      </w:rPr>
+    </w:lvl>
+    <w:lvl w:ilvl="3" w:tplc="04090001" w:tentative="1">
+      <w:start w:val="1"/>
+      <w:numFmt w:val="bullet"/>
+      <w:lvlText w:val=""/>
+      <w:lvlJc w:val="left"/>
+      <w:pPr>
+        <w:ind w:left="2880" w:hanging="360"/>
+      </w:pPr>
+      <w:rPr>
+        <w:rFonts w:ascii="Symbol" w:hAnsi="Symbol" w:hint="default"/>
+      </w:rPr>
+    </w:lvl>
+    <w:lvl w:ilvl="4" w:tplc="04090003" w:tentative="1">
+      <w:start w:val="1"/>
+      <w:numFmt w:val="bullet"/>
+      <w:lvlText w:val="o"/>
+      <w:lvlJc w:val="left"/>
+      <w:pPr>
+        <w:ind w:left="3600" w:hanging="360"/>
+      </w:pPr>
+      <w:rPr>
+        <w:rFonts w:ascii="Courier New" w:hAnsi="Courier New" w:cs="Courier New" w:hint="default"/>
+      </w:rPr>
+    </w:lvl>
+    <w:lvl w:ilvl="5" w:tplc="04090005" w:tentative="1">
+      <w:start w:val="1"/>
+      <w:numFmt w:val="bullet"/>
+      <w:lvlText w:val=""/>
+      <w:lvlJc w:val="left"/>
+      <w:pPr>
+        <w:ind w:left="4320" w:hanging="360"/>
+      </w:pPr>
+      <w:rPr>
+        <w:rFonts w:ascii="Wingdings" w:hAnsi="Wingdings" w:hint="default"/>
+      </w:rPr>
+    </w:lvl>
+    <w:lvl w:ilvl="6" w:tplc="04090001" w:tentative="1">
+      <w:start w:val="1"/>
+      <w:numFmt w:val="bullet"/>
+      <w:lvlText w:val=""/>
+      <w:lvlJc w:val="left"/>
+      <w:pPr>
+        <w:ind w:left="5040" w:hanging="360"/>
+      </w:pPr>
+      <w:rPr>
+        <w:rFonts w:ascii="Symbol" w:hAnsi="Symbol" w:hint="default"/>
+      </w:rPr>
+    </w:lvl>
+    <w:lvl w:ilvl="7" w:tplc="04090003" w:tentative="1">
+      <w:start w:val="1"/>
+      <w:numFmt w:val="bullet"/>
+      <w:lvlText w:val="o"/>
+      <w:lvlJc w:val="left"/>
+      <w:pPr>
+        <w:ind w:left="5760" w:hanging="360"/>
+      </w:pPr>
+      <w:rPr>
+        <w:rFonts w:ascii="Courier New" w:hAnsi="Courier New" w:cs="Courier New" w:hint="default"/>
+      </w:rPr>
+    </w:lvl>
+    <w:lvl w:ilvl="8" w:tplc="04090005" w:tentative="1">
+      <w:start w:val="1"/>
+      <w:numFmt w:val="bullet"/>
+      <w:lvlText w:val=""/>
+      <w:lvlJc w:val="left"/>
+      <w:pPr>
+        <w:ind w:left="6480" w:hanging="360"/>
+      </w:pPr>
+      <w:rPr>
+        <w:rFonts w:ascii="Wingdings" w:hAnsi="Wingdings" w:hint="default"/>
+      </w:rPr>
+    </w:lvl>
+  </w:abstractNum>
+  <w:abstractNum w:abstractNumId="10" w15:restartNumberingAfterBreak="0">
     <w:nsid w:val="54016A84"/>
     <w:multiLevelType w:val="hybridMultilevel"/>
     <w:tmpl w:val="31CE1126"/>
@@ -28728,7 +31621,7 @@
       </w:pPr>
     </w:lvl>
   </w:abstractNum>
-  <w:abstractNum w:abstractNumId="7" w15:restartNumberingAfterBreak="0">
+  <w:abstractNum w:abstractNumId="11" w15:restartNumberingAfterBreak="0">
     <w:nsid w:val="5CC70EE5"/>
     <w:multiLevelType w:val="hybridMultilevel"/>
     <w:tmpl w:val="6D1401B0"/>
@@ -28817,7 +31710,119 @@
       </w:pPr>
     </w:lvl>
   </w:abstractNum>
-  <w:abstractNum w:abstractNumId="8" w15:restartNumberingAfterBreak="0">
+  <w:abstractNum w:abstractNumId="12" w15:restartNumberingAfterBreak="0">
+    <w:nsid w:val="5F660A5E"/>
+    <w:multiLevelType w:val="hybridMultilevel"/>
+    <w:tmpl w:val="1D9C4210"/>
+    <w:lvl w:ilvl="0" w:tplc="A1ACCE0C">
+      <w:numFmt w:val="bullet"/>
+      <w:lvlText w:val=""/>
+      <w:lvlJc w:val="left"/>
+      <w:pPr>
+        <w:ind w:left="720" w:hanging="360"/>
+      </w:pPr>
+      <w:rPr>
+        <w:rFonts w:ascii="Wingdings" w:eastAsiaTheme="minorHAnsi" w:hAnsi="Wingdings" w:cs="Times New Roman" w:hint="default"/>
+      </w:rPr>
+    </w:lvl>
+    <w:lvl w:ilvl="1" w:tplc="04090003" w:tentative="1">
+      <w:start w:val="1"/>
+      <w:numFmt w:val="bullet"/>
+      <w:lvlText w:val="o"/>
+      <w:lvlJc w:val="left"/>
+      <w:pPr>
+        <w:ind w:left="1440" w:hanging="360"/>
+      </w:pPr>
+      <w:rPr>
+        <w:rFonts w:ascii="Courier New" w:hAnsi="Courier New" w:cs="Courier New" w:hint="default"/>
+      </w:rPr>
+    </w:lvl>
+    <w:lvl w:ilvl="2" w:tplc="04090005" w:tentative="1">
+      <w:start w:val="1"/>
+      <w:numFmt w:val="bullet"/>
+      <w:lvlText w:val=""/>
+      <w:lvlJc w:val="left"/>
+      <w:pPr>
+        <w:ind w:left="2160" w:hanging="360"/>
+      </w:pPr>
+      <w:rPr>
+        <w:rFonts w:ascii="Wingdings" w:hAnsi="Wingdings" w:hint="default"/>
+      </w:rPr>
+    </w:lvl>
+    <w:lvl w:ilvl="3" w:tplc="04090001" w:tentative="1">
+      <w:start w:val="1"/>
+      <w:numFmt w:val="bullet"/>
+      <w:lvlText w:val=""/>
+      <w:lvlJc w:val="left"/>
+      <w:pPr>
+        <w:ind w:left="2880" w:hanging="360"/>
+      </w:pPr>
+      <w:rPr>
+        <w:rFonts w:ascii="Symbol" w:hAnsi="Symbol" w:hint="default"/>
+      </w:rPr>
+    </w:lvl>
+    <w:lvl w:ilvl="4" w:tplc="04090003" w:tentative="1">
+      <w:start w:val="1"/>
+      <w:numFmt w:val="bullet"/>
+      <w:lvlText w:val="o"/>
+      <w:lvlJc w:val="left"/>
+      <w:pPr>
+        <w:ind w:left="3600" w:hanging="360"/>
+      </w:pPr>
+      <w:rPr>
+        <w:rFonts w:ascii="Courier New" w:hAnsi="Courier New" w:cs="Courier New" w:hint="default"/>
+      </w:rPr>
+    </w:lvl>
+    <w:lvl w:ilvl="5" w:tplc="04090005" w:tentative="1">
+      <w:start w:val="1"/>
+      <w:numFmt w:val="bullet"/>
+      <w:lvlText w:val=""/>
+      <w:lvlJc w:val="left"/>
+      <w:pPr>
+        <w:ind w:left="4320" w:hanging="360"/>
+      </w:pPr>
+      <w:rPr>
+        <w:rFonts w:ascii="Wingdings" w:hAnsi="Wingdings" w:hint="default"/>
+      </w:rPr>
+    </w:lvl>
+    <w:lvl w:ilvl="6" w:tplc="04090001" w:tentative="1">
+      <w:start w:val="1"/>
+      <w:numFmt w:val="bullet"/>
+      <w:lvlText w:val=""/>
+      <w:lvlJc w:val="left"/>
+      <w:pPr>
+        <w:ind w:left="5040" w:hanging="360"/>
+      </w:pPr>
+      <w:rPr>
+        <w:rFonts w:ascii="Symbol" w:hAnsi="Symbol" w:hint="default"/>
+      </w:rPr>
+    </w:lvl>
+    <w:lvl w:ilvl="7" w:tplc="04090003" w:tentative="1">
+      <w:start w:val="1"/>
+      <w:numFmt w:val="bullet"/>
+      <w:lvlText w:val="o"/>
+      <w:lvlJc w:val="left"/>
+      <w:pPr>
+        <w:ind w:left="5760" w:hanging="360"/>
+      </w:pPr>
+      <w:rPr>
+        <w:rFonts w:ascii="Courier New" w:hAnsi="Courier New" w:cs="Courier New" w:hint="default"/>
+      </w:rPr>
+    </w:lvl>
+    <w:lvl w:ilvl="8" w:tplc="04090005" w:tentative="1">
+      <w:start w:val="1"/>
+      <w:numFmt w:val="bullet"/>
+      <w:lvlText w:val=""/>
+      <w:lvlJc w:val="left"/>
+      <w:pPr>
+        <w:ind w:left="6480" w:hanging="360"/>
+      </w:pPr>
+      <w:rPr>
+        <w:rFonts w:ascii="Wingdings" w:hAnsi="Wingdings" w:hint="default"/>
+      </w:rPr>
+    </w:lvl>
+  </w:abstractNum>
+  <w:abstractNum w:abstractNumId="13" w15:restartNumberingAfterBreak="0">
     <w:nsid w:val="6390463E"/>
     <w:multiLevelType w:val="multilevel"/>
     <w:tmpl w:val="FE1E7292"/>
@@ -28930,7 +31935,7 @@
       </w:pPr>
     </w:lvl>
   </w:abstractNum>
-  <w:abstractNum w:abstractNumId="9" w15:restartNumberingAfterBreak="0">
+  <w:abstractNum w:abstractNumId="14" w15:restartNumberingAfterBreak="0">
     <w:nsid w:val="6A02177C"/>
     <w:multiLevelType w:val="hybridMultilevel"/>
     <w:tmpl w:val="9F90C5BC"/>
@@ -29019,7 +32024,7 @@
       </w:pPr>
     </w:lvl>
   </w:abstractNum>
-  <w:abstractNum w:abstractNumId="10" w15:restartNumberingAfterBreak="0">
+  <w:abstractNum w:abstractNumId="15" w15:restartNumberingAfterBreak="0">
     <w:nsid w:val="6A9D5F59"/>
     <w:multiLevelType w:val="hybridMultilevel"/>
     <w:tmpl w:val="322C227A"/>
@@ -29108,7 +32113,7 @@
       </w:pPr>
     </w:lvl>
   </w:abstractNum>
-  <w:abstractNum w:abstractNumId="11" w15:restartNumberingAfterBreak="0">
+  <w:abstractNum w:abstractNumId="16" w15:restartNumberingAfterBreak="0">
     <w:nsid w:val="78F21EA2"/>
     <w:multiLevelType w:val="hybridMultilevel"/>
     <w:tmpl w:val="36F6FE98"/>
@@ -29197,7 +32202,7 @@
       </w:pPr>
     </w:lvl>
   </w:abstractNum>
-  <w:abstractNum w:abstractNumId="12" w15:restartNumberingAfterBreak="0">
+  <w:abstractNum w:abstractNumId="17" w15:restartNumberingAfterBreak="0">
     <w:nsid w:val="7BB35C79"/>
     <w:multiLevelType w:val="multilevel"/>
     <w:tmpl w:val="C70C8B04"/>
@@ -29347,43 +32352,58 @@
     </w:lvl>
   </w:abstractNum>
   <w:num w:numId="1">
-    <w:abstractNumId w:val="5"/>
+    <w:abstractNumId w:val="8"/>
   </w:num>
   <w:num w:numId="2">
-    <w:abstractNumId w:val="3"/>
+    <w:abstractNumId w:val="6"/>
   </w:num>
   <w:num w:numId="3">
-    <w:abstractNumId w:val="9"/>
+    <w:abstractNumId w:val="14"/>
   </w:num>
   <w:num w:numId="4">
-    <w:abstractNumId w:val="6"/>
+    <w:abstractNumId w:val="10"/>
   </w:num>
   <w:num w:numId="5">
+    <w:abstractNumId w:val="7"/>
+  </w:num>
+  <w:num w:numId="6">
+    <w:abstractNumId w:val="11"/>
+  </w:num>
+  <w:num w:numId="7">
+    <w:abstractNumId w:val="16"/>
+  </w:num>
+  <w:num w:numId="8">
     <w:abstractNumId w:val="4"/>
   </w:num>
-  <w:num w:numId="6">
-    <w:abstractNumId w:val="7"/>
-  </w:num>
-  <w:num w:numId="7">
-    <w:abstractNumId w:val="11"/>
-  </w:num>
-  <w:num w:numId="8">
-    <w:abstractNumId w:val="2"/>
-  </w:num>
   <w:num w:numId="9">
-    <w:abstractNumId w:val="10"/>
+    <w:abstractNumId w:val="15"/>
   </w:num>
   <w:num w:numId="10">
-    <w:abstractNumId w:val="12"/>
+    <w:abstractNumId w:val="17"/>
   </w:num>
   <w:num w:numId="11">
     <w:abstractNumId w:val="0"/>
   </w:num>
   <w:num w:numId="12">
+    <w:abstractNumId w:val="3"/>
+  </w:num>
+  <w:num w:numId="13">
+    <w:abstractNumId w:val="13"/>
+  </w:num>
+  <w:num w:numId="14">
+    <w:abstractNumId w:val="2"/>
+  </w:num>
+  <w:num w:numId="15">
     <w:abstractNumId w:val="1"/>
   </w:num>
-  <w:num w:numId="13">
-    <w:abstractNumId w:val="8"/>
+  <w:num w:numId="16">
+    <w:abstractNumId w:val="9"/>
+  </w:num>
+  <w:num w:numId="17">
+    <w:abstractNumId w:val="12"/>
+  </w:num>
+  <w:num w:numId="18">
+    <w:abstractNumId w:val="5"/>
   </w:num>
 </w:numbering>
 </file>
@@ -29790,7 +32810,7 @@
   <w:style w:type="paragraph" w:default="1" w:styleId="Normal">
     <w:name w:val="Normal"/>
     <w:qFormat/>
-    <w:rsid w:val="00015509"/>
+    <w:rsid w:val="00617403"/>
     <w:rPr>
       <w:rFonts w:ascii="Times New Roman" w:eastAsia="Times New Roman" w:hAnsi="Times New Roman" w:cs="Times New Roman"/>
     </w:rPr>

</xml_diff>

<commit_message>
Hot Source(s) : periodic timer Cold Source(s) : reading files
</commit_message>
<xml_diff>
--- a/other_insights_in_vertx/vertx_projects_high_level_asynchronous_and_reactive_java.docx
+++ b/other_insights_in_vertx/vertx_projects_high_level_asynchronous_and_reactive_java.docx
@@ -29720,149 +29720,6 @@
         <w:adjustRightInd w:val="0"/>
         <w:rPr>
           <w:rFonts w:ascii="Arial" w:hAnsi="Arial" w:cs="Arial"/>
-          <w:color w:val="000000" w:themeColor="text1"/>
-        </w:rPr>
-      </w:pPr>
-    </w:p>
-    <w:p>
-      <w:pPr>
-        <w:autoSpaceDE w:val="0"/>
-        <w:autoSpaceDN w:val="0"/>
-        <w:adjustRightInd w:val="0"/>
-        <w:rPr>
-          <w:rFonts w:ascii="Arial" w:hAnsi="Arial" w:cs="Arial"/>
-          <w:color w:val="000000" w:themeColor="text1"/>
-        </w:rPr>
-      </w:pPr>
-    </w:p>
-    <w:p>
-      <w:pPr>
-        <w:autoSpaceDE w:val="0"/>
-        <w:autoSpaceDN w:val="0"/>
-        <w:adjustRightInd w:val="0"/>
-        <w:rPr>
-          <w:rFonts w:ascii="Arial" w:hAnsi="Arial" w:cs="Arial"/>
-          <w:color w:val="000000" w:themeColor="text1"/>
-        </w:rPr>
-      </w:pPr>
-    </w:p>
-    <w:p>
-      <w:pPr>
-        <w:autoSpaceDE w:val="0"/>
-        <w:autoSpaceDN w:val="0"/>
-        <w:adjustRightInd w:val="0"/>
-        <w:rPr>
-          <w:rFonts w:ascii="Arial" w:hAnsi="Arial" w:cs="Arial"/>
-          <w:color w:val="000000" w:themeColor="text1"/>
-        </w:rPr>
-      </w:pPr>
-    </w:p>
-    <w:p>
-      <w:pPr>
-        <w:autoSpaceDE w:val="0"/>
-        <w:autoSpaceDN w:val="0"/>
-        <w:adjustRightInd w:val="0"/>
-        <w:rPr>
-          <w:rFonts w:ascii="Arial" w:hAnsi="Arial" w:cs="Arial"/>
-          <w:color w:val="000000" w:themeColor="text1"/>
-        </w:rPr>
-      </w:pPr>
-    </w:p>
-    <w:p>
-      <w:pPr>
-        <w:autoSpaceDE w:val="0"/>
-        <w:autoSpaceDN w:val="0"/>
-        <w:adjustRightInd w:val="0"/>
-        <w:rPr>
-          <w:rFonts w:ascii="Arial" w:hAnsi="Arial" w:cs="Arial"/>
-          <w:color w:val="000000" w:themeColor="text1"/>
-        </w:rPr>
-      </w:pPr>
-    </w:p>
-    <w:p>
-      <w:pPr>
-        <w:autoSpaceDE w:val="0"/>
-        <w:autoSpaceDN w:val="0"/>
-        <w:adjustRightInd w:val="0"/>
-        <w:rPr>
-          <w:rFonts w:ascii="Arial" w:hAnsi="Arial" w:cs="Arial"/>
-          <w:color w:val="000000" w:themeColor="text1"/>
-        </w:rPr>
-      </w:pPr>
-    </w:p>
-    <w:p>
-      <w:pPr>
-        <w:autoSpaceDE w:val="0"/>
-        <w:autoSpaceDN w:val="0"/>
-        <w:adjustRightInd w:val="0"/>
-        <w:rPr>
-          <w:rFonts w:ascii="Arial" w:hAnsi="Arial" w:cs="Arial"/>
-          <w:color w:val="000000" w:themeColor="text1"/>
-        </w:rPr>
-      </w:pPr>
-    </w:p>
-    <w:p>
-      <w:pPr>
-        <w:autoSpaceDE w:val="0"/>
-        <w:autoSpaceDN w:val="0"/>
-        <w:adjustRightInd w:val="0"/>
-        <w:rPr>
-          <w:rFonts w:ascii="Arial" w:hAnsi="Arial" w:cs="Arial"/>
-          <w:color w:val="000000" w:themeColor="text1"/>
-        </w:rPr>
-      </w:pPr>
-    </w:p>
-    <w:p>
-      <w:pPr>
-        <w:autoSpaceDE w:val="0"/>
-        <w:autoSpaceDN w:val="0"/>
-        <w:adjustRightInd w:val="0"/>
-        <w:rPr>
-          <w:rFonts w:ascii="Arial" w:hAnsi="Arial" w:cs="Arial"/>
-          <w:color w:val="000000" w:themeColor="text1"/>
-        </w:rPr>
-      </w:pPr>
-    </w:p>
-    <w:p>
-      <w:pPr>
-        <w:autoSpaceDE w:val="0"/>
-        <w:autoSpaceDN w:val="0"/>
-        <w:adjustRightInd w:val="0"/>
-        <w:rPr>
-          <w:rFonts w:ascii="Arial" w:hAnsi="Arial" w:cs="Arial"/>
-          <w:color w:val="000000" w:themeColor="text1"/>
-        </w:rPr>
-      </w:pPr>
-    </w:p>
-    <w:p>
-      <w:pPr>
-        <w:autoSpaceDE w:val="0"/>
-        <w:autoSpaceDN w:val="0"/>
-        <w:adjustRightInd w:val="0"/>
-        <w:rPr>
-          <w:rFonts w:ascii="Arial" w:hAnsi="Arial" w:cs="Arial"/>
-          <w:color w:val="000000" w:themeColor="text1"/>
-        </w:rPr>
-      </w:pPr>
-    </w:p>
-    <w:p>
-      <w:pPr>
-        <w:autoSpaceDE w:val="0"/>
-        <w:autoSpaceDN w:val="0"/>
-        <w:adjustRightInd w:val="0"/>
-        <w:rPr>
-          <w:rFonts w:ascii="Arial" w:hAnsi="Arial" w:cs="Arial"/>
-          <w:color w:val="000000" w:themeColor="text1"/>
-        </w:rPr>
-      </w:pPr>
-    </w:p>
-    <w:p>
-      <w:pPr>
-        <w:autoSpaceDE w:val="0"/>
-        <w:autoSpaceDN w:val="0"/>
-        <w:adjustRightInd w:val="0"/>
-        <w:rPr>
-          <w:rFonts w:ascii="Arial" w:hAnsi="Arial" w:cs="Arial"/>
           <w:b/>
           <w:bCs/>
           <w:color w:val="000000" w:themeColor="text1"/>
@@ -29877,7 +29734,559 @@
           <w:color w:val="000000" w:themeColor="text1"/>
           <w:u w:val="single"/>
         </w:rPr>
-        <w:lastRenderedPageBreak/>
+        <w:t xml:space="preserve">Hot </w:t>
+      </w:r>
+      <w:proofErr w:type="gramStart"/>
+      <w:r>
+        <w:rPr>
+          <w:rFonts w:ascii="Arial" w:hAnsi="Arial" w:cs="Arial"/>
+          <w:b/>
+          <w:bCs/>
+          <w:color w:val="000000" w:themeColor="text1"/>
+          <w:u w:val="single"/>
+        </w:rPr>
+        <w:t>Source :</w:t>
+      </w:r>
+      <w:proofErr w:type="gramEnd"/>
+      <w:r>
+        <w:rPr>
+          <w:rFonts w:ascii="Arial" w:hAnsi="Arial" w:cs="Arial"/>
+          <w:b/>
+          <w:bCs/>
+          <w:color w:val="000000" w:themeColor="text1"/>
+          <w:u w:val="single"/>
+        </w:rPr>
+        <w:t xml:space="preserve"> </w:t>
+      </w:r>
+    </w:p>
+    <w:p>
+      <w:pPr>
+        <w:pStyle w:val="ListParagraph"/>
+        <w:numPr>
+          <w:ilvl w:val="0"/>
+          <w:numId w:val="19"/>
+        </w:numPr>
+        <w:autoSpaceDE w:val="0"/>
+        <w:autoSpaceDN w:val="0"/>
+        <w:adjustRightInd w:val="0"/>
+        <w:rPr>
+          <w:rFonts w:ascii="Arial" w:hAnsi="Arial" w:cs="Arial"/>
+          <w:color w:val="000000" w:themeColor="text1"/>
+        </w:rPr>
+      </w:pPr>
+      <w:r>
+        <w:rPr>
+          <w:rFonts w:ascii="Arial" w:hAnsi="Arial" w:cs="Arial"/>
+          <w:color w:val="000000" w:themeColor="text1"/>
+        </w:rPr>
+        <w:t>Would still emit event even when there are no subscribers</w:t>
+      </w:r>
+      <w:r>
+        <w:rPr>
+          <w:rFonts w:ascii="Arial" w:hAnsi="Arial" w:cs="Arial"/>
+          <w:color w:val="000000" w:themeColor="text1"/>
+        </w:rPr>
+        <w:t>.</w:t>
+      </w:r>
+    </w:p>
+    <w:p>
+      <w:pPr>
+        <w:pStyle w:val="ListParagraph"/>
+        <w:numPr>
+          <w:ilvl w:val="0"/>
+          <w:numId w:val="19"/>
+        </w:numPr>
+        <w:autoSpaceDE w:val="0"/>
+        <w:autoSpaceDN w:val="0"/>
+        <w:adjustRightInd w:val="0"/>
+        <w:rPr>
+          <w:rFonts w:ascii="Arial" w:hAnsi="Arial" w:cs="Arial"/>
+          <w:color w:val="000000" w:themeColor="text1"/>
+        </w:rPr>
+      </w:pPr>
+      <w:r>
+        <w:rPr>
+          <w:rFonts w:ascii="Arial" w:hAnsi="Arial" w:cs="Arial"/>
+          <w:color w:val="000000" w:themeColor="text1"/>
+        </w:rPr>
+        <w:t>The subscriber does not get all the events.</w:t>
+      </w:r>
+    </w:p>
+    <w:p>
+      <w:pPr>
+        <w:pStyle w:val="ListParagraph"/>
+        <w:numPr>
+          <w:ilvl w:val="0"/>
+          <w:numId w:val="19"/>
+        </w:numPr>
+        <w:autoSpaceDE w:val="0"/>
+        <w:autoSpaceDN w:val="0"/>
+        <w:adjustRightInd w:val="0"/>
+        <w:rPr>
+          <w:rFonts w:ascii="Arial" w:hAnsi="Arial" w:cs="Arial"/>
+          <w:color w:val="000000" w:themeColor="text1"/>
+        </w:rPr>
+      </w:pPr>
+      <w:r>
+        <w:rPr>
+          <w:rFonts w:ascii="Arial" w:hAnsi="Arial" w:cs="Arial"/>
+          <w:color w:val="000000" w:themeColor="text1"/>
+        </w:rPr>
+        <w:t>The subscriber only gets events from the time or period of subscription</w:t>
+      </w:r>
+      <w:r>
+        <w:rPr>
+          <w:rFonts w:ascii="Arial" w:hAnsi="Arial" w:cs="Arial"/>
+          <w:color w:val="000000" w:themeColor="text1"/>
+        </w:rPr>
+        <w:t>.</w:t>
+      </w:r>
+    </w:p>
+    <w:p>
+      <w:pPr>
+        <w:pStyle w:val="ListParagraph"/>
+        <w:numPr>
+          <w:ilvl w:val="0"/>
+          <w:numId w:val="19"/>
+        </w:numPr>
+        <w:autoSpaceDE w:val="0"/>
+        <w:autoSpaceDN w:val="0"/>
+        <w:adjustRightInd w:val="0"/>
+        <w:rPr>
+          <w:rFonts w:ascii="Arial" w:hAnsi="Arial" w:cs="Arial"/>
+          <w:color w:val="000000" w:themeColor="text1"/>
+        </w:rPr>
+      </w:pPr>
+      <w:r>
+        <w:rPr>
+          <w:rFonts w:ascii="Arial" w:hAnsi="Arial" w:cs="Arial"/>
+          <w:color w:val="000000" w:themeColor="text1"/>
+        </w:rPr>
+        <w:t xml:space="preserve">Example of </w:t>
+      </w:r>
+      <w:r>
+        <w:rPr>
+          <w:rFonts w:ascii="Arial" w:hAnsi="Arial" w:cs="Arial"/>
+          <w:color w:val="000000" w:themeColor="text1"/>
+        </w:rPr>
+        <w:t>hot</w:t>
+      </w:r>
+      <w:r>
+        <w:rPr>
+          <w:rFonts w:ascii="Arial" w:hAnsi="Arial" w:cs="Arial"/>
+          <w:color w:val="000000" w:themeColor="text1"/>
+        </w:rPr>
+        <w:t xml:space="preserve"> source(</w:t>
+      </w:r>
+      <w:proofErr w:type="spellStart"/>
+      <w:r>
+        <w:rPr>
+          <w:rFonts w:ascii="Arial" w:hAnsi="Arial" w:cs="Arial"/>
+          <w:color w:val="000000" w:themeColor="text1"/>
+        </w:rPr>
+        <w:t>ing</w:t>
+      </w:r>
+      <w:proofErr w:type="spellEnd"/>
+      <w:r>
+        <w:rPr>
+          <w:rFonts w:ascii="Arial" w:hAnsi="Arial" w:cs="Arial"/>
+          <w:color w:val="000000" w:themeColor="text1"/>
+        </w:rPr>
+        <w:t>) is</w:t>
+      </w:r>
+      <w:r>
+        <w:rPr>
+          <w:rFonts w:ascii="Arial" w:hAnsi="Arial" w:cs="Arial"/>
+          <w:color w:val="000000" w:themeColor="text1"/>
+        </w:rPr>
+        <w:t xml:space="preserve"> a periodic timer</w:t>
+      </w:r>
+      <w:r>
+        <w:rPr>
+          <w:rFonts w:ascii="Arial" w:hAnsi="Arial" w:cs="Arial"/>
+          <w:color w:val="000000" w:themeColor="text1"/>
+        </w:rPr>
+        <w:t>.</w:t>
+      </w:r>
+    </w:p>
+    <w:p>
+      <w:pPr>
+        <w:autoSpaceDE w:val="0"/>
+        <w:autoSpaceDN w:val="0"/>
+        <w:adjustRightInd w:val="0"/>
+        <w:rPr>
+          <w:rFonts w:ascii="Arial" w:hAnsi="Arial" w:cs="Arial"/>
+          <w:color w:val="000000" w:themeColor="text1"/>
+        </w:rPr>
+      </w:pPr>
+    </w:p>
+    <w:p>
+      <w:pPr>
+        <w:autoSpaceDE w:val="0"/>
+        <w:autoSpaceDN w:val="0"/>
+        <w:adjustRightInd w:val="0"/>
+        <w:rPr>
+          <w:rFonts w:ascii="Arial" w:hAnsi="Arial" w:cs="Arial"/>
+          <w:color w:val="000000" w:themeColor="text1"/>
+        </w:rPr>
+      </w:pPr>
+    </w:p>
+    <w:p>
+      <w:pPr>
+        <w:autoSpaceDE w:val="0"/>
+        <w:autoSpaceDN w:val="0"/>
+        <w:adjustRightInd w:val="0"/>
+        <w:rPr>
+          <w:rFonts w:ascii="Arial" w:hAnsi="Arial" w:cs="Arial"/>
+          <w:b/>
+          <w:bCs/>
+          <w:color w:val="000000" w:themeColor="text1"/>
+          <w:u w:val="single"/>
+        </w:rPr>
+      </w:pPr>
+      <w:r>
+        <w:rPr>
+          <w:rFonts w:ascii="Arial" w:hAnsi="Arial" w:cs="Arial"/>
+          <w:b/>
+          <w:bCs/>
+          <w:color w:val="000000" w:themeColor="text1"/>
+          <w:u w:val="single"/>
+        </w:rPr>
+        <w:t xml:space="preserve">Cold </w:t>
+      </w:r>
+      <w:proofErr w:type="gramStart"/>
+      <w:r>
+        <w:rPr>
+          <w:rFonts w:ascii="Arial" w:hAnsi="Arial" w:cs="Arial"/>
+          <w:b/>
+          <w:bCs/>
+          <w:color w:val="000000" w:themeColor="text1"/>
+          <w:u w:val="single"/>
+        </w:rPr>
+        <w:t>Source :</w:t>
+      </w:r>
+      <w:proofErr w:type="gramEnd"/>
+      <w:r>
+        <w:rPr>
+          <w:rFonts w:ascii="Arial" w:hAnsi="Arial" w:cs="Arial"/>
+          <w:b/>
+          <w:bCs/>
+          <w:color w:val="000000" w:themeColor="text1"/>
+          <w:u w:val="single"/>
+        </w:rPr>
+        <w:t xml:space="preserve"> </w:t>
+      </w:r>
+    </w:p>
+    <w:p>
+      <w:pPr>
+        <w:pStyle w:val="ListParagraph"/>
+        <w:numPr>
+          <w:ilvl w:val="0"/>
+          <w:numId w:val="20"/>
+        </w:numPr>
+        <w:autoSpaceDE w:val="0"/>
+        <w:autoSpaceDN w:val="0"/>
+        <w:adjustRightInd w:val="0"/>
+        <w:rPr>
+          <w:rFonts w:ascii="Arial" w:hAnsi="Arial" w:cs="Arial"/>
+          <w:color w:val="000000" w:themeColor="text1"/>
+        </w:rPr>
+      </w:pPr>
+      <w:r>
+        <w:rPr>
+          <w:rFonts w:ascii="Arial" w:hAnsi="Arial" w:cs="Arial"/>
+          <w:color w:val="000000" w:themeColor="text1"/>
+        </w:rPr>
+        <w:t xml:space="preserve">Would </w:t>
+      </w:r>
+      <w:r>
+        <w:rPr>
+          <w:rFonts w:ascii="Arial" w:hAnsi="Arial" w:cs="Arial"/>
+          <w:color w:val="000000" w:themeColor="text1"/>
+        </w:rPr>
+        <w:t>only</w:t>
+      </w:r>
+      <w:r>
+        <w:rPr>
+          <w:rFonts w:ascii="Arial" w:hAnsi="Arial" w:cs="Arial"/>
+          <w:color w:val="000000" w:themeColor="text1"/>
+        </w:rPr>
+        <w:t xml:space="preserve"> emit event </w:t>
+      </w:r>
+      <w:r>
+        <w:rPr>
+          <w:rFonts w:ascii="Arial" w:hAnsi="Arial" w:cs="Arial"/>
+          <w:color w:val="000000" w:themeColor="text1"/>
+        </w:rPr>
+        <w:t>if</w:t>
+      </w:r>
+      <w:r>
+        <w:rPr>
+          <w:rFonts w:ascii="Arial" w:hAnsi="Arial" w:cs="Arial"/>
+          <w:color w:val="000000" w:themeColor="text1"/>
+        </w:rPr>
+        <w:t xml:space="preserve"> there are subscribers</w:t>
+      </w:r>
+      <w:r>
+        <w:rPr>
+          <w:rFonts w:ascii="Arial" w:hAnsi="Arial" w:cs="Arial"/>
+          <w:color w:val="000000" w:themeColor="text1"/>
+        </w:rPr>
+        <w:t>.</w:t>
+      </w:r>
+    </w:p>
+    <w:p>
+      <w:pPr>
+        <w:pStyle w:val="ListParagraph"/>
+        <w:numPr>
+          <w:ilvl w:val="0"/>
+          <w:numId w:val="20"/>
+        </w:numPr>
+        <w:autoSpaceDE w:val="0"/>
+        <w:autoSpaceDN w:val="0"/>
+        <w:adjustRightInd w:val="0"/>
+        <w:rPr>
+          <w:rFonts w:ascii="Arial" w:hAnsi="Arial" w:cs="Arial"/>
+          <w:color w:val="000000" w:themeColor="text1"/>
+        </w:rPr>
+      </w:pPr>
+      <w:r>
+        <w:rPr>
+          <w:rFonts w:ascii="Arial" w:hAnsi="Arial" w:cs="Arial"/>
+          <w:color w:val="000000" w:themeColor="text1"/>
+        </w:rPr>
+        <w:t>The subscriber does get all the events.</w:t>
+      </w:r>
+    </w:p>
+    <w:p>
+      <w:pPr>
+        <w:pStyle w:val="ListParagraph"/>
+        <w:numPr>
+          <w:ilvl w:val="0"/>
+          <w:numId w:val="20"/>
+        </w:numPr>
+        <w:autoSpaceDE w:val="0"/>
+        <w:autoSpaceDN w:val="0"/>
+        <w:adjustRightInd w:val="0"/>
+        <w:rPr>
+          <w:rFonts w:ascii="Arial" w:hAnsi="Arial" w:cs="Arial"/>
+          <w:color w:val="000000" w:themeColor="text1"/>
+        </w:rPr>
+      </w:pPr>
+      <w:r>
+        <w:rPr>
+          <w:rFonts w:ascii="Arial" w:hAnsi="Arial" w:cs="Arial"/>
+          <w:color w:val="000000" w:themeColor="text1"/>
+        </w:rPr>
+        <w:t>The subscriber only gets events from the time or period of subscription</w:t>
+      </w:r>
+      <w:r>
+        <w:rPr>
+          <w:rFonts w:ascii="Arial" w:hAnsi="Arial" w:cs="Arial"/>
+          <w:color w:val="000000" w:themeColor="text1"/>
+        </w:rPr>
+        <w:t>.</w:t>
+      </w:r>
+    </w:p>
+    <w:p>
+      <w:pPr>
+        <w:pStyle w:val="ListParagraph"/>
+        <w:numPr>
+          <w:ilvl w:val="0"/>
+          <w:numId w:val="20"/>
+        </w:numPr>
+        <w:autoSpaceDE w:val="0"/>
+        <w:autoSpaceDN w:val="0"/>
+        <w:adjustRightInd w:val="0"/>
+        <w:rPr>
+          <w:rFonts w:ascii="Arial" w:hAnsi="Arial" w:cs="Arial"/>
+          <w:color w:val="000000" w:themeColor="text1"/>
+        </w:rPr>
+      </w:pPr>
+      <w:r>
+        <w:rPr>
+          <w:rFonts w:ascii="Arial" w:hAnsi="Arial" w:cs="Arial"/>
+          <w:color w:val="000000" w:themeColor="text1"/>
+        </w:rPr>
+        <w:t>Example of cold source(</w:t>
+      </w:r>
+      <w:proofErr w:type="spellStart"/>
+      <w:r>
+        <w:rPr>
+          <w:rFonts w:ascii="Arial" w:hAnsi="Arial" w:cs="Arial"/>
+          <w:color w:val="000000" w:themeColor="text1"/>
+        </w:rPr>
+        <w:t>ing</w:t>
+      </w:r>
+      <w:proofErr w:type="spellEnd"/>
+      <w:r>
+        <w:rPr>
+          <w:rFonts w:ascii="Arial" w:hAnsi="Arial" w:cs="Arial"/>
+          <w:color w:val="000000" w:themeColor="text1"/>
+        </w:rPr>
+        <w:t xml:space="preserve">) is </w:t>
+      </w:r>
+      <w:r>
+        <w:rPr>
+          <w:rFonts w:ascii="Arial" w:hAnsi="Arial" w:cs="Arial"/>
+          <w:color w:val="000000" w:themeColor="text1"/>
+        </w:rPr>
+        <w:t>reading file content.</w:t>
+      </w:r>
+    </w:p>
+    <w:p>
+      <w:pPr>
+        <w:autoSpaceDE w:val="0"/>
+        <w:autoSpaceDN w:val="0"/>
+        <w:adjustRightInd w:val="0"/>
+        <w:rPr>
+          <w:rFonts w:ascii="Arial" w:hAnsi="Arial" w:cs="Arial"/>
+          <w:color w:val="000000" w:themeColor="text1"/>
+        </w:rPr>
+      </w:pPr>
+    </w:p>
+    <w:p>
+      <w:pPr>
+        <w:autoSpaceDE w:val="0"/>
+        <w:autoSpaceDN w:val="0"/>
+        <w:adjustRightInd w:val="0"/>
+        <w:rPr>
+          <w:rFonts w:ascii="Arial" w:hAnsi="Arial" w:cs="Arial"/>
+          <w:color w:val="000000" w:themeColor="text1"/>
+        </w:rPr>
+      </w:pPr>
+    </w:p>
+    <w:p>
+      <w:pPr>
+        <w:autoSpaceDE w:val="0"/>
+        <w:autoSpaceDN w:val="0"/>
+        <w:adjustRightInd w:val="0"/>
+        <w:rPr>
+          <w:rFonts w:ascii="Arial" w:hAnsi="Arial" w:cs="Arial"/>
+          <w:color w:val="000000" w:themeColor="text1"/>
+        </w:rPr>
+      </w:pPr>
+    </w:p>
+    <w:p>
+      <w:pPr>
+        <w:autoSpaceDE w:val="0"/>
+        <w:autoSpaceDN w:val="0"/>
+        <w:adjustRightInd w:val="0"/>
+        <w:rPr>
+          <w:rFonts w:ascii="Arial" w:hAnsi="Arial" w:cs="Arial"/>
+          <w:color w:val="000000" w:themeColor="text1"/>
+        </w:rPr>
+      </w:pPr>
+    </w:p>
+    <w:p>
+      <w:pPr>
+        <w:autoSpaceDE w:val="0"/>
+        <w:autoSpaceDN w:val="0"/>
+        <w:adjustRightInd w:val="0"/>
+        <w:rPr>
+          <w:rFonts w:ascii="Arial" w:hAnsi="Arial" w:cs="Arial"/>
+          <w:color w:val="000000" w:themeColor="text1"/>
+        </w:rPr>
+      </w:pPr>
+    </w:p>
+    <w:p>
+      <w:pPr>
+        <w:autoSpaceDE w:val="0"/>
+        <w:autoSpaceDN w:val="0"/>
+        <w:adjustRightInd w:val="0"/>
+        <w:rPr>
+          <w:rFonts w:ascii="Arial" w:hAnsi="Arial" w:cs="Arial"/>
+          <w:color w:val="000000" w:themeColor="text1"/>
+        </w:rPr>
+      </w:pPr>
+    </w:p>
+    <w:p>
+      <w:pPr>
+        <w:autoSpaceDE w:val="0"/>
+        <w:autoSpaceDN w:val="0"/>
+        <w:adjustRightInd w:val="0"/>
+        <w:rPr>
+          <w:rFonts w:ascii="Arial" w:hAnsi="Arial" w:cs="Arial"/>
+          <w:color w:val="000000" w:themeColor="text1"/>
+        </w:rPr>
+      </w:pPr>
+    </w:p>
+    <w:p>
+      <w:pPr>
+        <w:autoSpaceDE w:val="0"/>
+        <w:autoSpaceDN w:val="0"/>
+        <w:adjustRightInd w:val="0"/>
+        <w:rPr>
+          <w:rFonts w:ascii="Arial" w:hAnsi="Arial" w:cs="Arial"/>
+          <w:color w:val="000000" w:themeColor="text1"/>
+        </w:rPr>
+      </w:pPr>
+    </w:p>
+    <w:p>
+      <w:pPr>
+        <w:autoSpaceDE w:val="0"/>
+        <w:autoSpaceDN w:val="0"/>
+        <w:adjustRightInd w:val="0"/>
+        <w:rPr>
+          <w:rFonts w:ascii="Arial" w:hAnsi="Arial" w:cs="Arial"/>
+          <w:color w:val="000000" w:themeColor="text1"/>
+        </w:rPr>
+      </w:pPr>
+    </w:p>
+    <w:p>
+      <w:pPr>
+        <w:autoSpaceDE w:val="0"/>
+        <w:autoSpaceDN w:val="0"/>
+        <w:adjustRightInd w:val="0"/>
+        <w:rPr>
+          <w:rFonts w:ascii="Arial" w:hAnsi="Arial" w:cs="Arial"/>
+          <w:color w:val="000000" w:themeColor="text1"/>
+        </w:rPr>
+      </w:pPr>
+    </w:p>
+    <w:p>
+      <w:pPr>
+        <w:autoSpaceDE w:val="0"/>
+        <w:autoSpaceDN w:val="0"/>
+        <w:adjustRightInd w:val="0"/>
+        <w:rPr>
+          <w:rFonts w:ascii="Arial" w:hAnsi="Arial" w:cs="Arial"/>
+          <w:color w:val="000000" w:themeColor="text1"/>
+        </w:rPr>
+      </w:pPr>
+    </w:p>
+    <w:p>
+      <w:pPr>
+        <w:autoSpaceDE w:val="0"/>
+        <w:autoSpaceDN w:val="0"/>
+        <w:adjustRightInd w:val="0"/>
+        <w:rPr>
+          <w:rFonts w:ascii="Arial" w:hAnsi="Arial" w:cs="Arial"/>
+          <w:color w:val="000000" w:themeColor="text1"/>
+        </w:rPr>
+      </w:pPr>
+    </w:p>
+    <w:p>
+      <w:pPr>
+        <w:autoSpaceDE w:val="0"/>
+        <w:autoSpaceDN w:val="0"/>
+        <w:adjustRightInd w:val="0"/>
+        <w:rPr>
+          <w:rFonts w:ascii="Arial" w:hAnsi="Arial" w:cs="Arial"/>
+          <w:b/>
+          <w:bCs/>
+          <w:color w:val="000000" w:themeColor="text1"/>
+          <w:u w:val="single"/>
+        </w:rPr>
+      </w:pPr>
+      <w:r>
+        <w:rPr>
+          <w:rFonts w:ascii="Arial" w:hAnsi="Arial" w:cs="Arial"/>
+          <w:b/>
+          <w:bCs/>
+          <w:color w:val="000000" w:themeColor="text1"/>
+          <w:u w:val="single"/>
+        </w:rPr>
         <w:t xml:space="preserve">May be just IDE </w:t>
       </w:r>
       <w:proofErr w:type="gramStart"/>
@@ -30592,6 +31001,95 @@
     </w:lvl>
   </w:abstractNum>
   <w:abstractNum w:abstractNumId="1" w15:restartNumberingAfterBreak="0">
+    <w:nsid w:val="00C52E8B"/>
+    <w:multiLevelType w:val="hybridMultilevel"/>
+    <w:tmpl w:val="ED28A218"/>
+    <w:lvl w:ilvl="0" w:tplc="0409000F">
+      <w:start w:val="1"/>
+      <w:numFmt w:val="decimal"/>
+      <w:lvlText w:val="%1."/>
+      <w:lvlJc w:val="left"/>
+      <w:pPr>
+        <w:ind w:left="720" w:hanging="360"/>
+      </w:pPr>
+      <w:rPr>
+        <w:rFonts w:hint="default"/>
+      </w:rPr>
+    </w:lvl>
+    <w:lvl w:ilvl="1" w:tplc="04090019" w:tentative="1">
+      <w:start w:val="1"/>
+      <w:numFmt w:val="lowerLetter"/>
+      <w:lvlText w:val="%2."/>
+      <w:lvlJc w:val="left"/>
+      <w:pPr>
+        <w:ind w:left="1440" w:hanging="360"/>
+      </w:pPr>
+    </w:lvl>
+    <w:lvl w:ilvl="2" w:tplc="0409001B" w:tentative="1">
+      <w:start w:val="1"/>
+      <w:numFmt w:val="lowerRoman"/>
+      <w:lvlText w:val="%3."/>
+      <w:lvlJc w:val="right"/>
+      <w:pPr>
+        <w:ind w:left="2160" w:hanging="180"/>
+      </w:pPr>
+    </w:lvl>
+    <w:lvl w:ilvl="3" w:tplc="0409000F" w:tentative="1">
+      <w:start w:val="1"/>
+      <w:numFmt w:val="decimal"/>
+      <w:lvlText w:val="%4."/>
+      <w:lvlJc w:val="left"/>
+      <w:pPr>
+        <w:ind w:left="2880" w:hanging="360"/>
+      </w:pPr>
+    </w:lvl>
+    <w:lvl w:ilvl="4" w:tplc="04090019" w:tentative="1">
+      <w:start w:val="1"/>
+      <w:numFmt w:val="lowerLetter"/>
+      <w:lvlText w:val="%5."/>
+      <w:lvlJc w:val="left"/>
+      <w:pPr>
+        <w:ind w:left="3600" w:hanging="360"/>
+      </w:pPr>
+    </w:lvl>
+    <w:lvl w:ilvl="5" w:tplc="0409001B" w:tentative="1">
+      <w:start w:val="1"/>
+      <w:numFmt w:val="lowerRoman"/>
+      <w:lvlText w:val="%6."/>
+      <w:lvlJc w:val="right"/>
+      <w:pPr>
+        <w:ind w:left="4320" w:hanging="180"/>
+      </w:pPr>
+    </w:lvl>
+    <w:lvl w:ilvl="6" w:tplc="0409000F" w:tentative="1">
+      <w:start w:val="1"/>
+      <w:numFmt w:val="decimal"/>
+      <w:lvlText w:val="%7."/>
+      <w:lvlJc w:val="left"/>
+      <w:pPr>
+        <w:ind w:left="5040" w:hanging="360"/>
+      </w:pPr>
+    </w:lvl>
+    <w:lvl w:ilvl="7" w:tplc="04090019" w:tentative="1">
+      <w:start w:val="1"/>
+      <w:numFmt w:val="lowerLetter"/>
+      <w:lvlText w:val="%8."/>
+      <w:lvlJc w:val="left"/>
+      <w:pPr>
+        <w:ind w:left="5760" w:hanging="360"/>
+      </w:pPr>
+    </w:lvl>
+    <w:lvl w:ilvl="8" w:tplc="0409001B" w:tentative="1">
+      <w:start w:val="1"/>
+      <w:numFmt w:val="lowerRoman"/>
+      <w:lvlText w:val="%9."/>
+      <w:lvlJc w:val="right"/>
+      <w:pPr>
+        <w:ind w:left="6480" w:hanging="180"/>
+      </w:pPr>
+    </w:lvl>
+  </w:abstractNum>
+  <w:abstractNum w:abstractNumId="2" w15:restartNumberingAfterBreak="0">
     <w:nsid w:val="04252EC5"/>
     <w:multiLevelType w:val="hybridMultilevel"/>
     <w:tmpl w:val="517C5488"/>
@@ -30703,7 +31201,7 @@
       </w:rPr>
     </w:lvl>
   </w:abstractNum>
-  <w:abstractNum w:abstractNumId="2" w15:restartNumberingAfterBreak="0">
+  <w:abstractNum w:abstractNumId="3" w15:restartNumberingAfterBreak="0">
     <w:nsid w:val="0AB02AEC"/>
     <w:multiLevelType w:val="hybridMultilevel"/>
     <w:tmpl w:val="99BC5368"/>
@@ -30815,7 +31313,7 @@
       </w:rPr>
     </w:lvl>
   </w:abstractNum>
-  <w:abstractNum w:abstractNumId="3" w15:restartNumberingAfterBreak="0">
+  <w:abstractNum w:abstractNumId="4" w15:restartNumberingAfterBreak="0">
     <w:nsid w:val="12DF3799"/>
     <w:multiLevelType w:val="multilevel"/>
     <w:tmpl w:val="29A86804"/>
@@ -30928,7 +31426,7 @@
       </w:pPr>
     </w:lvl>
   </w:abstractNum>
-  <w:abstractNum w:abstractNumId="4" w15:restartNumberingAfterBreak="0">
+  <w:abstractNum w:abstractNumId="5" w15:restartNumberingAfterBreak="0">
     <w:nsid w:val="21DA4E27"/>
     <w:multiLevelType w:val="hybridMultilevel"/>
     <w:tmpl w:val="6D0615E8"/>
@@ -31017,7 +31515,7 @@
       </w:pPr>
     </w:lvl>
   </w:abstractNum>
-  <w:abstractNum w:abstractNumId="5" w15:restartNumberingAfterBreak="0">
+  <w:abstractNum w:abstractNumId="6" w15:restartNumberingAfterBreak="0">
     <w:nsid w:val="267505C6"/>
     <w:multiLevelType w:val="hybridMultilevel"/>
     <w:tmpl w:val="1D1636F8"/>
@@ -31129,7 +31627,96 @@
       </w:rPr>
     </w:lvl>
   </w:abstractNum>
-  <w:abstractNum w:abstractNumId="6" w15:restartNumberingAfterBreak="0">
+  <w:abstractNum w:abstractNumId="7" w15:restartNumberingAfterBreak="0">
+    <w:nsid w:val="2AE428CD"/>
+    <w:multiLevelType w:val="hybridMultilevel"/>
+    <w:tmpl w:val="ED28A218"/>
+    <w:lvl w:ilvl="0" w:tplc="FFFFFFFF">
+      <w:start w:val="1"/>
+      <w:numFmt w:val="decimal"/>
+      <w:lvlText w:val="%1."/>
+      <w:lvlJc w:val="left"/>
+      <w:pPr>
+        <w:ind w:left="720" w:hanging="360"/>
+      </w:pPr>
+      <w:rPr>
+        <w:rFonts w:hint="default"/>
+      </w:rPr>
+    </w:lvl>
+    <w:lvl w:ilvl="1" w:tplc="FFFFFFFF" w:tentative="1">
+      <w:start w:val="1"/>
+      <w:numFmt w:val="lowerLetter"/>
+      <w:lvlText w:val="%2."/>
+      <w:lvlJc w:val="left"/>
+      <w:pPr>
+        <w:ind w:left="1440" w:hanging="360"/>
+      </w:pPr>
+    </w:lvl>
+    <w:lvl w:ilvl="2" w:tplc="FFFFFFFF" w:tentative="1">
+      <w:start w:val="1"/>
+      <w:numFmt w:val="lowerRoman"/>
+      <w:lvlText w:val="%3."/>
+      <w:lvlJc w:val="right"/>
+      <w:pPr>
+        <w:ind w:left="2160" w:hanging="180"/>
+      </w:pPr>
+    </w:lvl>
+    <w:lvl w:ilvl="3" w:tplc="FFFFFFFF" w:tentative="1">
+      <w:start w:val="1"/>
+      <w:numFmt w:val="decimal"/>
+      <w:lvlText w:val="%4."/>
+      <w:lvlJc w:val="left"/>
+      <w:pPr>
+        <w:ind w:left="2880" w:hanging="360"/>
+      </w:pPr>
+    </w:lvl>
+    <w:lvl w:ilvl="4" w:tplc="FFFFFFFF" w:tentative="1">
+      <w:start w:val="1"/>
+      <w:numFmt w:val="lowerLetter"/>
+      <w:lvlText w:val="%5."/>
+      <w:lvlJc w:val="left"/>
+      <w:pPr>
+        <w:ind w:left="3600" w:hanging="360"/>
+      </w:pPr>
+    </w:lvl>
+    <w:lvl w:ilvl="5" w:tplc="FFFFFFFF" w:tentative="1">
+      <w:start w:val="1"/>
+      <w:numFmt w:val="lowerRoman"/>
+      <w:lvlText w:val="%6."/>
+      <w:lvlJc w:val="right"/>
+      <w:pPr>
+        <w:ind w:left="4320" w:hanging="180"/>
+      </w:pPr>
+    </w:lvl>
+    <w:lvl w:ilvl="6" w:tplc="FFFFFFFF" w:tentative="1">
+      <w:start w:val="1"/>
+      <w:numFmt w:val="decimal"/>
+      <w:lvlText w:val="%7."/>
+      <w:lvlJc w:val="left"/>
+      <w:pPr>
+        <w:ind w:left="5040" w:hanging="360"/>
+      </w:pPr>
+    </w:lvl>
+    <w:lvl w:ilvl="7" w:tplc="FFFFFFFF" w:tentative="1">
+      <w:start w:val="1"/>
+      <w:numFmt w:val="lowerLetter"/>
+      <w:lvlText w:val="%8."/>
+      <w:lvlJc w:val="left"/>
+      <w:pPr>
+        <w:ind w:left="5760" w:hanging="360"/>
+      </w:pPr>
+    </w:lvl>
+    <w:lvl w:ilvl="8" w:tplc="FFFFFFFF" w:tentative="1">
+      <w:start w:val="1"/>
+      <w:numFmt w:val="lowerRoman"/>
+      <w:lvlText w:val="%9."/>
+      <w:lvlJc w:val="right"/>
+      <w:pPr>
+        <w:ind w:left="6480" w:hanging="180"/>
+      </w:pPr>
+    </w:lvl>
+  </w:abstractNum>
+  <w:abstractNum w:abstractNumId="8" w15:restartNumberingAfterBreak="0">
     <w:nsid w:val="2CAD33B0"/>
     <w:multiLevelType w:val="hybridMultilevel"/>
     <w:tmpl w:val="1136C2C4"/>
@@ -31218,7 +31805,7 @@
       </w:pPr>
     </w:lvl>
   </w:abstractNum>
-  <w:abstractNum w:abstractNumId="7" w15:restartNumberingAfterBreak="0">
+  <w:abstractNum w:abstractNumId="9" w15:restartNumberingAfterBreak="0">
     <w:nsid w:val="2F0333E2"/>
     <w:multiLevelType w:val="hybridMultilevel"/>
     <w:tmpl w:val="A092B1F8"/>
@@ -31307,7 +31894,7 @@
       </w:pPr>
     </w:lvl>
   </w:abstractNum>
-  <w:abstractNum w:abstractNumId="8" w15:restartNumberingAfterBreak="0">
+  <w:abstractNum w:abstractNumId="10" w15:restartNumberingAfterBreak="0">
     <w:nsid w:val="34A00C44"/>
     <w:multiLevelType w:val="multilevel"/>
     <w:tmpl w:val="985ED39E"/>
@@ -31420,7 +32007,7 @@
       </w:pPr>
     </w:lvl>
   </w:abstractNum>
-  <w:abstractNum w:abstractNumId="9" w15:restartNumberingAfterBreak="0">
+  <w:abstractNum w:abstractNumId="11" w15:restartNumberingAfterBreak="0">
     <w:nsid w:val="4ADE5AF6"/>
     <w:multiLevelType w:val="hybridMultilevel"/>
     <w:tmpl w:val="F0A20B6A"/>
@@ -31532,7 +32119,7 @@
       </w:rPr>
     </w:lvl>
   </w:abstractNum>
-  <w:abstractNum w:abstractNumId="10" w15:restartNumberingAfterBreak="0">
+  <w:abstractNum w:abstractNumId="12" w15:restartNumberingAfterBreak="0">
     <w:nsid w:val="54016A84"/>
     <w:multiLevelType w:val="hybridMultilevel"/>
     <w:tmpl w:val="31CE1126"/>
@@ -31621,7 +32208,7 @@
       </w:pPr>
     </w:lvl>
   </w:abstractNum>
-  <w:abstractNum w:abstractNumId="11" w15:restartNumberingAfterBreak="0">
+  <w:abstractNum w:abstractNumId="13" w15:restartNumberingAfterBreak="0">
     <w:nsid w:val="5CC70EE5"/>
     <w:multiLevelType w:val="hybridMultilevel"/>
     <w:tmpl w:val="6D1401B0"/>
@@ -31710,7 +32297,7 @@
       </w:pPr>
     </w:lvl>
   </w:abstractNum>
-  <w:abstractNum w:abstractNumId="12" w15:restartNumberingAfterBreak="0">
+  <w:abstractNum w:abstractNumId="14" w15:restartNumberingAfterBreak="0">
     <w:nsid w:val="5F660A5E"/>
     <w:multiLevelType w:val="hybridMultilevel"/>
     <w:tmpl w:val="1D9C4210"/>
@@ -31822,7 +32409,7 @@
       </w:rPr>
     </w:lvl>
   </w:abstractNum>
-  <w:abstractNum w:abstractNumId="13" w15:restartNumberingAfterBreak="0">
+  <w:abstractNum w:abstractNumId="15" w15:restartNumberingAfterBreak="0">
     <w:nsid w:val="6390463E"/>
     <w:multiLevelType w:val="multilevel"/>
     <w:tmpl w:val="FE1E7292"/>
@@ -31935,7 +32522,7 @@
       </w:pPr>
     </w:lvl>
   </w:abstractNum>
-  <w:abstractNum w:abstractNumId="14" w15:restartNumberingAfterBreak="0">
+  <w:abstractNum w:abstractNumId="16" w15:restartNumberingAfterBreak="0">
     <w:nsid w:val="6A02177C"/>
     <w:multiLevelType w:val="hybridMultilevel"/>
     <w:tmpl w:val="9F90C5BC"/>
@@ -32024,7 +32611,7 @@
       </w:pPr>
     </w:lvl>
   </w:abstractNum>
-  <w:abstractNum w:abstractNumId="15" w15:restartNumberingAfterBreak="0">
+  <w:abstractNum w:abstractNumId="17" w15:restartNumberingAfterBreak="0">
     <w:nsid w:val="6A9D5F59"/>
     <w:multiLevelType w:val="hybridMultilevel"/>
     <w:tmpl w:val="322C227A"/>
@@ -32113,7 +32700,7 @@
       </w:pPr>
     </w:lvl>
   </w:abstractNum>
-  <w:abstractNum w:abstractNumId="16" w15:restartNumberingAfterBreak="0">
+  <w:abstractNum w:abstractNumId="18" w15:restartNumberingAfterBreak="0">
     <w:nsid w:val="78F21EA2"/>
     <w:multiLevelType w:val="hybridMultilevel"/>
     <w:tmpl w:val="36F6FE98"/>
@@ -32202,7 +32789,7 @@
       </w:pPr>
     </w:lvl>
   </w:abstractNum>
-  <w:abstractNum w:abstractNumId="17" w15:restartNumberingAfterBreak="0">
+  <w:abstractNum w:abstractNumId="19" w15:restartNumberingAfterBreak="0">
     <w:nsid w:val="7BB35C79"/>
     <w:multiLevelType w:val="multilevel"/>
     <w:tmpl w:val="C70C8B04"/>
@@ -32352,58 +32939,64 @@
     </w:lvl>
   </w:abstractNum>
   <w:num w:numId="1">
+    <w:abstractNumId w:val="10"/>
+  </w:num>
+  <w:num w:numId="2">
     <w:abstractNumId w:val="8"/>
   </w:num>
-  <w:num w:numId="2">
-    <w:abstractNumId w:val="6"/>
-  </w:num>
   <w:num w:numId="3">
-    <w:abstractNumId w:val="14"/>
+    <w:abstractNumId w:val="16"/>
   </w:num>
   <w:num w:numId="4">
-    <w:abstractNumId w:val="10"/>
+    <w:abstractNumId w:val="12"/>
   </w:num>
   <w:num w:numId="5">
-    <w:abstractNumId w:val="7"/>
+    <w:abstractNumId w:val="9"/>
   </w:num>
   <w:num w:numId="6">
-    <w:abstractNumId w:val="11"/>
+    <w:abstractNumId w:val="13"/>
   </w:num>
   <w:num w:numId="7">
-    <w:abstractNumId w:val="16"/>
+    <w:abstractNumId w:val="18"/>
   </w:num>
   <w:num w:numId="8">
-    <w:abstractNumId w:val="4"/>
+    <w:abstractNumId w:val="5"/>
   </w:num>
   <w:num w:numId="9">
-    <w:abstractNumId w:val="15"/>
+    <w:abstractNumId w:val="17"/>
   </w:num>
   <w:num w:numId="10">
-    <w:abstractNumId w:val="17"/>
+    <w:abstractNumId w:val="19"/>
   </w:num>
   <w:num w:numId="11">
     <w:abstractNumId w:val="0"/>
   </w:num>
   <w:num w:numId="12">
+    <w:abstractNumId w:val="4"/>
+  </w:num>
+  <w:num w:numId="13">
+    <w:abstractNumId w:val="15"/>
+  </w:num>
+  <w:num w:numId="14">
     <w:abstractNumId w:val="3"/>
   </w:num>
-  <w:num w:numId="13">
-    <w:abstractNumId w:val="13"/>
-  </w:num>
-  <w:num w:numId="14">
+  <w:num w:numId="15">
     <w:abstractNumId w:val="2"/>
   </w:num>
-  <w:num w:numId="15">
+  <w:num w:numId="16">
+    <w:abstractNumId w:val="11"/>
+  </w:num>
+  <w:num w:numId="17">
+    <w:abstractNumId w:val="14"/>
+  </w:num>
+  <w:num w:numId="18">
+    <w:abstractNumId w:val="6"/>
+  </w:num>
+  <w:num w:numId="19">
     <w:abstractNumId w:val="1"/>
   </w:num>
-  <w:num w:numId="16">
-    <w:abstractNumId w:val="9"/>
-  </w:num>
-  <w:num w:numId="17">
-    <w:abstractNumId w:val="12"/>
-  </w:num>
-  <w:num w:numId="18">
-    <w:abstractNumId w:val="5"/>
+  <w:num w:numId="20">
+    <w:abstractNumId w:val="7"/>
   </w:num>
 </w:numbering>
 </file>

</xml_diff>

<commit_message>
Application of functional programming, RxJava, et. al.  all in reactive async programming. Update vertx_projects_high_level_asynchronous_and_reactive_java.docx
</commit_message>
<xml_diff>
--- a/other_insights_in_vertx/vertx_projects_high_level_asynchronous_and_reactive_java.docx
+++ b/other_insights_in_vertx/vertx_projects_high_level_asynchronous_and_reactive_java.docx
@@ -199,12 +199,21 @@
                 <w:color w:val="000000"/>
               </w:rPr>
             </w:pPr>
+            <w:hyperlink r:id="rId7" w:history="1">
+              <w:r>
+                <w:rPr>
+                  <w:rStyle w:val="Hyperlink"/>
+                  <w:rFonts w:ascii="Arial" w:hAnsi="Arial" w:cs="Arial"/>
+                </w:rPr>
+                <w:t>https://dev.to/tuananhpham/popular-backend-frameworks-performance-benchmark-1bkh</w:t>
+              </w:r>
+            </w:hyperlink>
             <w:r>
               <w:rPr>
                 <w:rFonts w:ascii="Arial" w:hAnsi="Arial" w:cs="Arial"/>
                 <w:color w:val="000000"/>
               </w:rPr>
-              <w:t>https://dev.to/tuananhpham/popular-backend-frameworks-performance-benchmark-1bkh</w:t>
+              <w:t xml:space="preserve"> </w:t>
             </w:r>
           </w:p>
         </w:tc>
@@ -235,7 +244,7 @@
                 <w:u w:val="single"/>
               </w:rPr>
             </w:pPr>
-            <w:hyperlink r:id="rId7" w:history="1">
+            <w:hyperlink r:id="rId8" w:history="1">
               <w:r>
                 <w:rPr>
                   <w:rFonts w:ascii="Arial" w:hAnsi="Arial" w:cs="Arial"/>
@@ -273,12 +282,21 @@
                 <w:color w:val="000000"/>
               </w:rPr>
             </w:pPr>
+            <w:hyperlink r:id="rId9" w:anchor="google_vignette" w:history="1">
+              <w:r>
+                <w:rPr>
+                  <w:rStyle w:val="Hyperlink"/>
+                  <w:rFonts w:ascii="Arial" w:hAnsi="Arial" w:cs="Arial"/>
+                </w:rPr>
+                <w:t>https://pypl.github.io/PYPL.html#google_vignette</w:t>
+              </w:r>
+            </w:hyperlink>
             <w:r>
               <w:rPr>
                 <w:rFonts w:ascii="Arial" w:hAnsi="Arial" w:cs="Arial"/>
                 <w:color w:val="000000"/>
               </w:rPr>
-              <w:t>https://pypl.github.io/PYPL.html#google_vignette</w:t>
+              <w:t xml:space="preserve"> </w:t>
             </w:r>
           </w:p>
         </w:tc>
@@ -308,12 +326,21 @@
                 <w:color w:val="000000"/>
               </w:rPr>
             </w:pPr>
+            <w:hyperlink r:id="rId10" w:history="1">
+              <w:r>
+                <w:rPr>
+                  <w:rStyle w:val="Hyperlink"/>
+                  <w:rFonts w:ascii="Arial" w:hAnsi="Arial" w:cs="Arial"/>
+                </w:rPr>
+                <w:t>https://trends.builtwith.com/framework</w:t>
+              </w:r>
+            </w:hyperlink>
             <w:r>
               <w:rPr>
                 <w:rFonts w:ascii="Arial" w:hAnsi="Arial" w:cs="Arial"/>
                 <w:color w:val="000000"/>
               </w:rPr>
-              <w:t>https://trends.builtwith.com/framework</w:t>
+              <w:t xml:space="preserve"> </w:t>
             </w:r>
           </w:p>
         </w:tc>
@@ -343,12 +370,21 @@
                 <w:color w:val="000000"/>
               </w:rPr>
             </w:pPr>
+            <w:hyperlink r:id="rId11" w:history="1">
+              <w:r>
+                <w:rPr>
+                  <w:rStyle w:val="Hyperlink"/>
+                  <w:rFonts w:ascii="Arial" w:hAnsi="Arial" w:cs="Arial"/>
+                </w:rPr>
+                <w:t>https://benchmarksgame-team.pages.debian.net/benchmarksgame/index.html</w:t>
+              </w:r>
+            </w:hyperlink>
             <w:r>
               <w:rPr>
                 <w:rFonts w:ascii="Arial" w:hAnsi="Arial" w:cs="Arial"/>
                 <w:color w:val="000000"/>
               </w:rPr>
-              <w:t>https://benchmarksgame-team.pages.debian.net/benchmarksgame/index.html</w:t>
+              <w:t xml:space="preserve"> </w:t>
             </w:r>
           </w:p>
         </w:tc>
@@ -378,12 +414,21 @@
                 <w:color w:val="000000"/>
               </w:rPr>
             </w:pPr>
+            <w:hyperlink r:id="rId12" w:history="1">
+              <w:r>
+                <w:rPr>
+                  <w:rStyle w:val="Hyperlink"/>
+                  <w:rFonts w:ascii="Arial" w:hAnsi="Arial" w:cs="Arial"/>
+                </w:rPr>
+                <w:t>https://programming-language-benchmarks.vercel.app/</w:t>
+              </w:r>
+            </w:hyperlink>
             <w:r>
               <w:rPr>
                 <w:rFonts w:ascii="Arial" w:hAnsi="Arial" w:cs="Arial"/>
                 <w:color w:val="000000"/>
               </w:rPr>
-              <w:t>https://programming-language-benchmarks.vercel.app/</w:t>
+              <w:t xml:space="preserve"> </w:t>
             </w:r>
           </w:p>
         </w:tc>
@@ -413,12 +458,21 @@
                 <w:color w:val="000000"/>
               </w:rPr>
             </w:pPr>
+            <w:hyperlink r:id="rId13" w:history="1">
+              <w:r>
+                <w:rPr>
+                  <w:rStyle w:val="Hyperlink"/>
+                  <w:rFonts w:ascii="Arial" w:hAnsi="Arial" w:cs="Arial"/>
+                </w:rPr>
+                <w:t>https://programming-language-benchmarks.vercel.app/java</w:t>
+              </w:r>
+            </w:hyperlink>
             <w:r>
               <w:rPr>
                 <w:rFonts w:ascii="Arial" w:hAnsi="Arial" w:cs="Arial"/>
                 <w:color w:val="000000"/>
               </w:rPr>
-              <w:t>https://programming-language-benchmarks.vercel.app/java</w:t>
+              <w:t xml:space="preserve"> </w:t>
             </w:r>
           </w:p>
         </w:tc>
@@ -448,12 +502,21 @@
                 <w:color w:val="000000"/>
               </w:rPr>
             </w:pPr>
+            <w:hyperlink r:id="rId14" w:history="1">
+              <w:r>
+                <w:rPr>
+                  <w:rStyle w:val="Hyperlink"/>
+                  <w:rFonts w:ascii="Arial" w:hAnsi="Arial" w:cs="Arial"/>
+                </w:rPr>
+                <w:t>https://programming-language-benchmarks.vercel.app/java-vs-go</w:t>
+              </w:r>
+            </w:hyperlink>
             <w:r>
               <w:rPr>
                 <w:rFonts w:ascii="Arial" w:hAnsi="Arial" w:cs="Arial"/>
                 <w:color w:val="000000"/>
               </w:rPr>
-              <w:t>https://programming-language-benchmarks.vercel.app/java-vs-go</w:t>
+              <w:t xml:space="preserve"> </w:t>
             </w:r>
           </w:p>
         </w:tc>
@@ -484,7 +547,7 @@
                 <w:u w:val="single"/>
               </w:rPr>
             </w:pPr>
-            <w:hyperlink r:id="rId8" w:history="1">
+            <w:hyperlink r:id="rId15" w:history="1">
               <w:r>
                 <w:rPr>
                   <w:rFonts w:ascii="Arial" w:hAnsi="Arial" w:cs="Arial"/>
@@ -522,12 +585,21 @@
                 <w:color w:val="000000"/>
               </w:rPr>
             </w:pPr>
+            <w:hyperlink r:id="rId16" w:history="1">
+              <w:r>
+                <w:rPr>
+                  <w:rStyle w:val="Hyperlink"/>
+                  <w:rFonts w:ascii="Arial" w:hAnsi="Arial" w:cs="Arial"/>
+                </w:rPr>
+                <w:t>https://news.ycombinator.com/item?id=17254152</w:t>
+              </w:r>
+            </w:hyperlink>
             <w:r>
               <w:rPr>
                 <w:rFonts w:ascii="Arial" w:hAnsi="Arial" w:cs="Arial"/>
                 <w:color w:val="000000"/>
               </w:rPr>
-              <w:t>https://news.ycombinator.com/item?id=17254152</w:t>
+              <w:t xml:space="preserve"> </w:t>
             </w:r>
           </w:p>
         </w:tc>
@@ -557,12 +629,21 @@
                 <w:color w:val="000000"/>
               </w:rPr>
             </w:pPr>
+            <w:hyperlink r:id="rId17" w:history="1">
+              <w:r>
+                <w:rPr>
+                  <w:rStyle w:val="Hyperlink"/>
+                  <w:rFonts w:ascii="Arial" w:hAnsi="Arial" w:cs="Arial"/>
+                </w:rPr>
+                <w:t>https://github.com/rwf2/Rocket/issues/710</w:t>
+              </w:r>
+            </w:hyperlink>
             <w:r>
               <w:rPr>
                 <w:rFonts w:ascii="Arial" w:hAnsi="Arial" w:cs="Arial"/>
                 <w:color w:val="000000"/>
               </w:rPr>
-              <w:t>https://github.com/rwf2/Rocket/issues/710</w:t>
+              <w:t xml:space="preserve"> </w:t>
             </w:r>
           </w:p>
         </w:tc>
@@ -592,12 +673,21 @@
                 <w:color w:val="000000"/>
               </w:rPr>
             </w:pPr>
+            <w:hyperlink r:id="rId18" w:history="1">
+              <w:r>
+                <w:rPr>
+                  <w:rStyle w:val="Hyperlink"/>
+                  <w:rFonts w:ascii="Arial" w:hAnsi="Arial" w:cs="Arial"/>
+                </w:rPr>
+                <w:t>https://just.billywhizz.io/blog/on-javascript-performance-01/</w:t>
+              </w:r>
+            </w:hyperlink>
             <w:r>
               <w:rPr>
                 <w:rFonts w:ascii="Arial" w:hAnsi="Arial" w:cs="Arial"/>
                 <w:color w:val="000000"/>
               </w:rPr>
-              <w:t>https://just.billywhizz.io/blog/on-javascript-performance-01/</w:t>
+              <w:t xml:space="preserve"> </w:t>
             </w:r>
           </w:p>
         </w:tc>
@@ -628,7 +718,7 @@
                 <w:u w:val="single"/>
               </w:rPr>
             </w:pPr>
-            <w:hyperlink r:id="rId9" w:history="1">
+            <w:hyperlink r:id="rId19" w:history="1">
               <w:r>
                 <w:rPr>
                   <w:rFonts w:ascii="Arial" w:hAnsi="Arial" w:cs="Arial"/>
@@ -722,8 +812,8 @@
           <w:rFonts w:ascii="Arial" w:hAnsi="Arial" w:cs="Arial"/>
         </w:rPr>
         <w:sectPr>
-          <w:footerReference w:type="even" r:id="rId10"/>
-          <w:footerReference w:type="default" r:id="rId11"/>
+          <w:footerReference w:type="even" r:id="rId20"/>
+          <w:footerReference w:type="default" r:id="rId21"/>
           <w:pgSz w:w="12240" w:h="15840"/>
           <w:pgMar w:top="1440" w:right="1440" w:bottom="1440" w:left="1440" w:header="720" w:footer="720" w:gutter="0"/>
           <w:cols w:space="720"/>
@@ -6293,7 +6383,7 @@
                     <pic:cNvPicPr/>
                   </pic:nvPicPr>
                   <pic:blipFill>
-                    <a:blip r:embed="rId12">
+                    <a:blip r:embed="rId22">
                       <a:extLst>
                         <a:ext uri="{28A0092B-C50C-407E-A947-70E740481C1C}">
                           <a14:useLocalDpi xmlns:a14="http://schemas.microsoft.com/office/drawing/2010/main" val="0"/>
@@ -6530,7 +6620,7 @@
                     <pic:cNvPicPr/>
                   </pic:nvPicPr>
                   <pic:blipFill>
-                    <a:blip r:embed="rId13">
+                    <a:blip r:embed="rId23">
                       <a:extLst>
                         <a:ext uri="{28A0092B-C50C-407E-A947-70E740481C1C}">
                           <a14:useLocalDpi xmlns:a14="http://schemas.microsoft.com/office/drawing/2010/main" val="0"/>
@@ -10433,7 +10523,7 @@
                     <pic:cNvPicPr/>
                   </pic:nvPicPr>
                   <pic:blipFill>
-                    <a:blip r:embed="rId14">
+                    <a:blip r:embed="rId24">
                       <a:extLst>
                         <a:ext uri="{28A0092B-C50C-407E-A947-70E740481C1C}">
                           <a14:useLocalDpi xmlns:a14="http://schemas.microsoft.com/office/drawing/2010/main" val="0"/>
@@ -12176,7 +12266,7 @@
                     <pic:cNvPicPr/>
                   </pic:nvPicPr>
                   <pic:blipFill>
-                    <a:blip r:embed="rId15">
+                    <a:blip r:embed="rId25">
                       <a:extLst>
                         <a:ext uri="{28A0092B-C50C-407E-A947-70E740481C1C}">
                           <a14:useLocalDpi xmlns:a14="http://schemas.microsoft.com/office/drawing/2010/main" val="0"/>
@@ -12751,7 +12841,7 @@
                     <pic:cNvPicPr/>
                   </pic:nvPicPr>
                   <pic:blipFill>
-                    <a:blip r:embed="rId16">
+                    <a:blip r:embed="rId26">
                       <a:extLst>
                         <a:ext uri="{28A0092B-C50C-407E-A947-70E740481C1C}">
                           <a14:useLocalDpi xmlns:a14="http://schemas.microsoft.com/office/drawing/2010/main" val="0"/>
@@ -13203,7 +13293,7 @@
                     <pic:cNvPicPr/>
                   </pic:nvPicPr>
                   <pic:blipFill>
-                    <a:blip r:embed="rId17">
+                    <a:blip r:embed="rId27">
                       <a:extLst>
                         <a:ext uri="{28A0092B-C50C-407E-A947-70E740481C1C}">
                           <a14:useLocalDpi xmlns:a14="http://schemas.microsoft.com/office/drawing/2010/main" val="0"/>
@@ -15843,7 +15933,7 @@
                     <pic:cNvPicPr/>
                   </pic:nvPicPr>
                   <pic:blipFill>
-                    <a:blip r:embed="rId18" cstate="print">
+                    <a:blip r:embed="rId28" cstate="print">
                       <a:extLst>
                         <a:ext uri="{28A0092B-C50C-407E-A947-70E740481C1C}">
                           <a14:useLocalDpi xmlns:a14="http://schemas.microsoft.com/office/drawing/2010/main" val="0"/>
@@ -15985,7 +16075,7 @@
         </w:rPr>
         <w:t xml:space="preserve">Pull the container image and run with </w:t>
       </w:r>
-      <w:hyperlink r:id="rId19" w:history="1">
+      <w:hyperlink r:id="rId29" w:history="1">
         <w:r>
           <w:rPr>
             <w:rFonts w:ascii="Arial" w:hAnsi="Arial" w:cs="Arial"/>
@@ -16001,7 +16091,7 @@
         </w:rPr>
         <w:t xml:space="preserve"> or </w:t>
       </w:r>
-      <w:hyperlink r:id="rId20" w:history="1">
+      <w:hyperlink r:id="rId30" w:history="1">
         <w:proofErr w:type="spellStart"/>
         <w:r>
           <w:rPr>
@@ -16355,7 +16445,7 @@
         </w:rPr>
         <w:t xml:space="preserve">Download the server distribution from </w:t>
       </w:r>
-      <w:hyperlink r:id="rId21" w:anchor="stable" w:history="1">
+      <w:hyperlink r:id="rId31" w:anchor="stable" w:history="1">
         <w:proofErr w:type="spellStart"/>
         <w:r>
           <w:rPr>
@@ -16589,7 +16679,7 @@
         </w:rPr>
         <w:t xml:space="preserve">Open </w:t>
       </w:r>
-      <w:hyperlink r:id="rId22" w:history="1">
+      <w:hyperlink r:id="rId32" w:history="1">
         <w:r>
           <w:rPr>
             <w:rFonts w:ascii="Arial" w:hAnsi="Arial" w:cs="Arial"/>
@@ -16664,7 +16754,7 @@
             <wp:extent cx="5943600" cy="3896995"/>
             <wp:effectExtent l="0" t="0" r="0" b="1905"/>
             <wp:docPr id="9" name="Picture 9" descr="Welcome to the console">
-              <a:hlinkClick xmlns:a="http://schemas.openxmlformats.org/drawingml/2006/main" r:id="rId23" tgtFrame="&quot;_blank&quot;"/>
+              <a:hlinkClick xmlns:a="http://schemas.openxmlformats.org/drawingml/2006/main" r:id="rId33" tgtFrame="&quot;_blank&quot;"/>
             </wp:docPr>
             <wp:cNvGraphicFramePr>
               <a:graphicFrameLocks xmlns:a="http://schemas.openxmlformats.org/drawingml/2006/main" noChangeAspect="1"/>
@@ -16674,14 +16764,14 @@
                 <pic:pic xmlns:pic="http://schemas.openxmlformats.org/drawingml/2006/picture">
                   <pic:nvPicPr>
                     <pic:cNvPr id="0" name="Picture 1" descr="Welcome to the console">
-                      <a:hlinkClick r:id="rId23" tgtFrame="&quot;_blank&quot;"/>
+                      <a:hlinkClick r:id="rId33" tgtFrame="&quot;_blank&quot;"/>
                     </pic:cNvPr>
                     <pic:cNvPicPr>
                       <a:picLocks noChangeAspect="1" noChangeArrowheads="1"/>
                     </pic:cNvPicPr>
                   </pic:nvPicPr>
                   <pic:blipFill>
-                    <a:blip r:embed="rId24" cstate="print">
+                    <a:blip r:embed="rId34" cstate="print">
                       <a:extLst>
                         <a:ext uri="{28A0092B-C50C-407E-A947-70E740481C1C}">
                           <a14:useLocalDpi xmlns:a14="http://schemas.microsoft.com/office/drawing/2010/main" val="0"/>
@@ -16906,7 +16996,7 @@
                     <pic:cNvPicPr/>
                   </pic:nvPicPr>
                   <pic:blipFill>
-                    <a:blip r:embed="rId25" cstate="print">
+                    <a:blip r:embed="rId35" cstate="print">
                       <a:extLst>
                         <a:ext uri="{28A0092B-C50C-407E-A947-70E740481C1C}">
                           <a14:useLocalDpi xmlns:a14="http://schemas.microsoft.com/office/drawing/2010/main" val="0"/>
@@ -29013,35 +29103,7 @@
           <w:rFonts w:ascii="Arial" w:hAnsi="Arial" w:cs="Arial"/>
           <w:color w:val="000000" w:themeColor="text1"/>
         </w:rPr>
-        <w:t xml:space="preserve"> v</w:t>
-      </w:r>
-      <w:r>
-        <w:rPr>
-          <w:rFonts w:ascii="Arial" w:hAnsi="Arial" w:cs="Arial"/>
-          <w:color w:val="000000" w:themeColor="text1"/>
-        </w:rPr>
-        <w:t>2</w:t>
-      </w:r>
-      <w:r>
-        <w:rPr>
-          <w:rFonts w:ascii="Arial" w:hAnsi="Arial" w:cs="Arial"/>
-          <w:color w:val="000000" w:themeColor="text1"/>
-        </w:rPr>
-        <w:t>.x.x support</w:t>
-      </w:r>
-      <w:r>
-        <w:rPr>
-          <w:rFonts w:ascii="Arial" w:hAnsi="Arial" w:cs="Arial"/>
-          <w:color w:val="000000" w:themeColor="text1"/>
-        </w:rPr>
-        <w:t>s</w:t>
-      </w:r>
-      <w:r>
-        <w:rPr>
-          <w:rFonts w:ascii="Arial" w:hAnsi="Arial" w:cs="Arial"/>
-          <w:color w:val="000000" w:themeColor="text1"/>
-        </w:rPr>
-        <w:t xml:space="preserve"> back-pressure</w:t>
+        <w:t xml:space="preserve"> v2.x.x supports back-pressure</w:t>
       </w:r>
     </w:p>
     <w:p>
@@ -29108,23 +29170,18 @@
         </w:rPr>
         <w:t>A stream of events of type T. Does</w:t>
       </w:r>
-    </w:p>
-    <w:p>
-      <w:pPr>
-        <w:autoSpaceDE w:val="0"/>
-        <w:autoSpaceDN w:val="0"/>
-        <w:adjustRightInd w:val="0"/>
+      <w:r>
         <w:rPr>
           <w:rFonts w:ascii="Arial" w:eastAsiaTheme="minorHAnsi" w:hAnsi="Arial" w:cs="Arial"/>
           <w:color w:val="262626"/>
         </w:rPr>
-      </w:pPr>
+        <w:t xml:space="preserve"> </w:t>
+      </w:r>
       <w:r>
         <w:rPr>
           <w:rFonts w:ascii="Arial" w:eastAsiaTheme="minorHAnsi" w:hAnsi="Arial" w:cs="Arial"/>
           <w:color w:val="262626"/>
         </w:rPr>
-        <w:lastRenderedPageBreak/>
         <w:t>not support back-pressure.</w:t>
       </w:r>
       <w:r>
@@ -29155,19 +29212,16 @@
           <w:rFonts w:ascii="Arial" w:eastAsiaTheme="minorHAnsi" w:hAnsi="Arial" w:cs="Arial"/>
           <w:color w:val="262626"/>
         </w:rPr>
+        <w:lastRenderedPageBreak/>
         <w:t>Timer events, observable source where we</w:t>
       </w:r>
-    </w:p>
-    <w:p>
-      <w:pPr>
-        <w:autoSpaceDE w:val="0"/>
-        <w:autoSpaceDN w:val="0"/>
-        <w:adjustRightInd w:val="0"/>
+      <w:r>
         <w:rPr>
           <w:rFonts w:ascii="Arial" w:eastAsiaTheme="minorHAnsi" w:hAnsi="Arial" w:cs="Arial"/>
           <w:color w:val="262626"/>
         </w:rPr>
-      </w:pPr>
+        <w:t xml:space="preserve"> </w:t>
+      </w:r>
       <w:r>
         <w:rPr>
           <w:rFonts w:ascii="Arial" w:eastAsiaTheme="minorHAnsi" w:hAnsi="Arial" w:cs="Arial"/>
@@ -29240,28 +29294,15 @@
           <w:rFonts w:ascii="Arial" w:eastAsiaTheme="minorHAnsi" w:hAnsi="Arial" w:cs="Arial"/>
           <w:color w:val="262626"/>
         </w:rPr>
-        <w:t xml:space="preserve">A stream of events of type T </w:t>
-      </w:r>
-      <w:proofErr w:type="gramStart"/>
+        <w:t>A stream of events of type T where</w:t>
+      </w:r>
       <w:r>
         <w:rPr>
           <w:rFonts w:ascii="Arial" w:eastAsiaTheme="minorHAnsi" w:hAnsi="Arial" w:cs="Arial"/>
           <w:color w:val="262626"/>
         </w:rPr>
-        <w:t>where</w:t>
-      </w:r>
-      <w:proofErr w:type="gramEnd"/>
-    </w:p>
-    <w:p>
-      <w:pPr>
-        <w:autoSpaceDE w:val="0"/>
-        <w:autoSpaceDN w:val="0"/>
-        <w:adjustRightInd w:val="0"/>
-        <w:rPr>
-          <w:rFonts w:ascii="Arial" w:eastAsiaTheme="minorHAnsi" w:hAnsi="Arial" w:cs="Arial"/>
-          <w:color w:val="262626"/>
-        </w:rPr>
-      </w:pPr>
+        <w:t xml:space="preserve"> </w:t>
+      </w:r>
       <w:r>
         <w:rPr>
           <w:rFonts w:ascii="Arial" w:eastAsiaTheme="minorHAnsi" w:hAnsi="Arial" w:cs="Arial"/>
@@ -29366,17 +29407,13 @@
         </w:rPr>
         <w:t>A source that emits exactly one</w:t>
       </w:r>
-    </w:p>
-    <w:p>
-      <w:pPr>
-        <w:autoSpaceDE w:val="0"/>
-        <w:autoSpaceDN w:val="0"/>
-        <w:adjustRightInd w:val="0"/>
+      <w:r>
         <w:rPr>
           <w:rFonts w:ascii="Arial" w:eastAsiaTheme="minorHAnsi" w:hAnsi="Arial" w:cs="Arial"/>
           <w:color w:val="262626"/>
         </w:rPr>
-      </w:pPr>
+        <w:t xml:space="preserve"> </w:t>
+      </w:r>
       <w:r>
         <w:rPr>
           <w:rFonts w:ascii="Arial" w:eastAsiaTheme="minorHAnsi" w:hAnsi="Arial" w:cs="Arial"/>
@@ -29474,17 +29511,13 @@
         </w:rPr>
         <w:t>A source that may emit one event of</w:t>
       </w:r>
-    </w:p>
-    <w:p>
-      <w:pPr>
-        <w:autoSpaceDE w:val="0"/>
-        <w:autoSpaceDN w:val="0"/>
-        <w:adjustRightInd w:val="0"/>
+      <w:r>
         <w:rPr>
           <w:rFonts w:ascii="Arial" w:eastAsiaTheme="minorHAnsi" w:hAnsi="Arial" w:cs="Arial"/>
           <w:color w:val="262626"/>
         </w:rPr>
-      </w:pPr>
+        <w:t xml:space="preserve"> </w:t>
+      </w:r>
       <w:r>
         <w:rPr>
           <w:rFonts w:ascii="Arial" w:eastAsiaTheme="minorHAnsi" w:hAnsi="Arial" w:cs="Arial"/>
@@ -29515,17 +29548,13 @@
         </w:rPr>
         <w:t>Fetching an entry from a data store by key,</w:t>
       </w:r>
-    </w:p>
-    <w:p>
-      <w:pPr>
-        <w:autoSpaceDE w:val="0"/>
-        <w:autoSpaceDN w:val="0"/>
-        <w:adjustRightInd w:val="0"/>
+      <w:r>
         <w:rPr>
           <w:rFonts w:ascii="Arial" w:eastAsiaTheme="minorHAnsi" w:hAnsi="Arial" w:cs="Arial"/>
           <w:color w:val="262626"/>
         </w:rPr>
-      </w:pPr>
+        <w:t xml:space="preserve"> </w:t>
+      </w:r>
       <w:r>
         <w:rPr>
           <w:rFonts w:ascii="Arial" w:eastAsiaTheme="minorHAnsi" w:hAnsi="Arial" w:cs="Arial"/>
@@ -29609,17 +29638,13 @@
         </w:rPr>
         <w:t>A source that notifies of some</w:t>
       </w:r>
-    </w:p>
-    <w:p>
-      <w:pPr>
-        <w:autoSpaceDE w:val="0"/>
-        <w:autoSpaceDN w:val="0"/>
-        <w:adjustRightInd w:val="0"/>
+      <w:r>
         <w:rPr>
           <w:rFonts w:ascii="Arial" w:eastAsiaTheme="minorHAnsi" w:hAnsi="Arial" w:cs="Arial"/>
           <w:color w:val="262626"/>
         </w:rPr>
-      </w:pPr>
+        <w:t xml:space="preserve"> </w:t>
+      </w:r>
       <w:r>
         <w:rPr>
           <w:rFonts w:ascii="Arial" w:eastAsiaTheme="minorHAnsi" w:hAnsi="Arial" w:cs="Arial"/>
@@ -29627,23 +29652,33 @@
         </w:rPr>
         <w:t>action having completed, but no</w:t>
       </w:r>
-    </w:p>
-    <w:p>
-      <w:pPr>
-        <w:autoSpaceDE w:val="0"/>
-        <w:autoSpaceDN w:val="0"/>
-        <w:adjustRightInd w:val="0"/>
+      <w:r>
         <w:rPr>
           <w:rFonts w:ascii="Arial" w:eastAsiaTheme="minorHAnsi" w:hAnsi="Arial" w:cs="Arial"/>
           <w:color w:val="262626"/>
         </w:rPr>
-      </w:pPr>
+        <w:t xml:space="preserve"> </w:t>
+      </w:r>
       <w:r>
         <w:rPr>
           <w:rFonts w:ascii="Arial" w:eastAsiaTheme="minorHAnsi" w:hAnsi="Arial" w:cs="Arial"/>
           <w:color w:val="262626"/>
         </w:rPr>
-        <w:t>value is being given</w:t>
+        <w:t>value is being</w:t>
+      </w:r>
+      <w:r>
+        <w:rPr>
+          <w:rFonts w:ascii="Arial" w:eastAsiaTheme="minorHAnsi" w:hAnsi="Arial" w:cs="Arial"/>
+          <w:color w:val="262626"/>
+        </w:rPr>
+        <w:t xml:space="preserve"> </w:t>
+      </w:r>
+      <w:r>
+        <w:rPr>
+          <w:rFonts w:ascii="Arial" w:eastAsiaTheme="minorHAnsi" w:hAnsi="Arial" w:cs="Arial"/>
+          <w:color w:val="262626"/>
+        </w:rPr>
+        <w:t>given</w:t>
       </w:r>
     </w:p>
     <w:p>
@@ -29862,21 +29897,7 @@
           <w:rFonts w:ascii="Arial" w:hAnsi="Arial" w:cs="Arial"/>
           <w:color w:val="000000" w:themeColor="text1"/>
         </w:rPr>
-        <w:t xml:space="preserve">Example of </w:t>
-      </w:r>
-      <w:r>
-        <w:rPr>
-          <w:rFonts w:ascii="Arial" w:hAnsi="Arial" w:cs="Arial"/>
-          <w:color w:val="000000" w:themeColor="text1"/>
-        </w:rPr>
-        <w:t>hot</w:t>
-      </w:r>
-      <w:r>
-        <w:rPr>
-          <w:rFonts w:ascii="Arial" w:hAnsi="Arial" w:cs="Arial"/>
-          <w:color w:val="000000" w:themeColor="text1"/>
-        </w:rPr>
-        <w:t xml:space="preserve"> source(</w:t>
+        <w:t>Example of hot source(</w:t>
       </w:r>
       <w:proofErr w:type="spellStart"/>
       <w:r>
@@ -29997,35 +30018,7 @@
           <w:rFonts w:ascii="Arial" w:hAnsi="Arial" w:cs="Arial"/>
           <w:color w:val="000000" w:themeColor="text1"/>
         </w:rPr>
-        <w:t xml:space="preserve">Would </w:t>
-      </w:r>
-      <w:r>
-        <w:rPr>
-          <w:rFonts w:ascii="Arial" w:hAnsi="Arial" w:cs="Arial"/>
-          <w:color w:val="000000" w:themeColor="text1"/>
-        </w:rPr>
-        <w:t>only</w:t>
-      </w:r>
-      <w:r>
-        <w:rPr>
-          <w:rFonts w:ascii="Arial" w:hAnsi="Arial" w:cs="Arial"/>
-          <w:color w:val="000000" w:themeColor="text1"/>
-        </w:rPr>
-        <w:t xml:space="preserve"> emit event </w:t>
-      </w:r>
-      <w:r>
-        <w:rPr>
-          <w:rFonts w:ascii="Arial" w:hAnsi="Arial" w:cs="Arial"/>
-          <w:color w:val="000000" w:themeColor="text1"/>
-        </w:rPr>
-        <w:t>if</w:t>
-      </w:r>
-      <w:r>
-        <w:rPr>
-          <w:rFonts w:ascii="Arial" w:hAnsi="Arial" w:cs="Arial"/>
-          <w:color w:val="000000" w:themeColor="text1"/>
-        </w:rPr>
-        <w:t xml:space="preserve"> there are subscribers</w:t>
+        <w:t>Would only emit event if there are subscribers</w:t>
       </w:r>
       <w:r>
         <w:rPr>
@@ -30217,10 +30210,326 @@
         <w:autoSpaceDN w:val="0"/>
         <w:adjustRightInd w:val="0"/>
         <w:rPr>
-          <w:rFonts w:ascii="Arial" w:hAnsi="Arial" w:cs="Arial"/>
-          <w:color w:val="000000" w:themeColor="text1"/>
-        </w:rPr>
-      </w:pPr>
+          <w:rFonts w:ascii="Arial" w:eastAsiaTheme="minorHAnsi" w:hAnsi="Arial" w:cs="Arial"/>
+          <w:color w:val="ED7D31" w:themeColor="accent2"/>
+        </w:rPr>
+      </w:pPr>
+      <w:r>
+        <w:rPr>
+          <w:rFonts w:ascii="Arial" w:eastAsiaTheme="minorHAnsi" w:hAnsi="Arial" w:cs="Arial"/>
+          <w:color w:val="ED7D31" w:themeColor="accent2"/>
+        </w:rPr>
+        <w:lastRenderedPageBreak/>
+        <w:t>private Single&lt;</w:t>
+      </w:r>
+      <w:proofErr w:type="spellStart"/>
+      <w:r>
+        <w:rPr>
+          <w:rFonts w:ascii="Arial" w:eastAsiaTheme="minorHAnsi" w:hAnsi="Arial" w:cs="Arial"/>
+          <w:color w:val="ED7D31" w:themeColor="accent2"/>
+        </w:rPr>
+        <w:t>JsonObject</w:t>
+      </w:r>
+      <w:proofErr w:type="spellEnd"/>
+      <w:r>
+        <w:rPr>
+          <w:rFonts w:ascii="Arial" w:eastAsiaTheme="minorHAnsi" w:hAnsi="Arial" w:cs="Arial"/>
+          <w:color w:val="ED7D31" w:themeColor="accent2"/>
+        </w:rPr>
+        <w:t xml:space="preserve">&gt; </w:t>
+      </w:r>
+      <w:proofErr w:type="spellStart"/>
+      <w:proofErr w:type="gramStart"/>
+      <w:r>
+        <w:rPr>
+          <w:rFonts w:ascii="Arial" w:eastAsiaTheme="minorHAnsi" w:hAnsi="Arial" w:cs="Arial"/>
+          <w:color w:val="ED7D31" w:themeColor="accent2"/>
+        </w:rPr>
+        <w:t>sendToSnapshot</w:t>
+      </w:r>
+      <w:proofErr w:type="spellEnd"/>
+      <w:r>
+        <w:rPr>
+          <w:rFonts w:ascii="Arial" w:eastAsiaTheme="minorHAnsi" w:hAnsi="Arial" w:cs="Arial"/>
+          <w:color w:val="ED7D31" w:themeColor="accent2"/>
+        </w:rPr>
+        <w:t>(</w:t>
+      </w:r>
+      <w:proofErr w:type="gramEnd"/>
+      <w:r>
+        <w:rPr>
+          <w:rFonts w:ascii="Arial" w:eastAsiaTheme="minorHAnsi" w:hAnsi="Arial" w:cs="Arial"/>
+          <w:color w:val="ED7D31" w:themeColor="accent2"/>
+        </w:rPr>
+        <w:t>Single&lt;</w:t>
+      </w:r>
+      <w:proofErr w:type="spellStart"/>
+      <w:r>
+        <w:rPr>
+          <w:rFonts w:ascii="Arial" w:eastAsiaTheme="minorHAnsi" w:hAnsi="Arial" w:cs="Arial"/>
+          <w:color w:val="ED7D31" w:themeColor="accent2"/>
+        </w:rPr>
+        <w:t>JsonObject</w:t>
+      </w:r>
+      <w:proofErr w:type="spellEnd"/>
+      <w:r>
+        <w:rPr>
+          <w:rFonts w:ascii="Arial" w:eastAsiaTheme="minorHAnsi" w:hAnsi="Arial" w:cs="Arial"/>
+          <w:color w:val="ED7D31" w:themeColor="accent2"/>
+        </w:rPr>
+        <w:t>&gt; data) {</w:t>
+      </w:r>
+    </w:p>
+    <w:p>
+      <w:pPr>
+        <w:autoSpaceDE w:val="0"/>
+        <w:autoSpaceDN w:val="0"/>
+        <w:adjustRightInd w:val="0"/>
+        <w:ind w:left="720"/>
+        <w:rPr>
+          <w:rFonts w:ascii="Arial" w:eastAsiaTheme="minorHAnsi" w:hAnsi="Arial" w:cs="Arial"/>
+          <w:color w:val="ED7D31" w:themeColor="accent2"/>
+        </w:rPr>
+      </w:pPr>
+      <w:r>
+        <w:rPr>
+          <w:rFonts w:ascii="Arial" w:eastAsiaTheme="minorHAnsi" w:hAnsi="Arial" w:cs="Arial"/>
+          <w:color w:val="ED7D31" w:themeColor="accent2"/>
+        </w:rPr>
+        <w:t xml:space="preserve">return </w:t>
+      </w:r>
+      <w:proofErr w:type="spellStart"/>
+      <w:proofErr w:type="gramStart"/>
+      <w:r>
+        <w:rPr>
+          <w:rFonts w:ascii="Arial" w:eastAsiaTheme="minorHAnsi" w:hAnsi="Arial" w:cs="Arial"/>
+          <w:color w:val="ED7D31" w:themeColor="accent2"/>
+        </w:rPr>
+        <w:t>data.flatMap</w:t>
+      </w:r>
+      <w:proofErr w:type="spellEnd"/>
+      <w:proofErr w:type="gramEnd"/>
+      <w:r>
+        <w:rPr>
+          <w:rFonts w:ascii="Arial" w:eastAsiaTheme="minorHAnsi" w:hAnsi="Arial" w:cs="Arial"/>
+          <w:color w:val="ED7D31" w:themeColor="accent2"/>
+        </w:rPr>
+        <w:t xml:space="preserve">(json -&gt; </w:t>
+      </w:r>
+      <w:proofErr w:type="spellStart"/>
+      <w:r>
+        <w:rPr>
+          <w:rFonts w:ascii="Arial" w:eastAsiaTheme="minorHAnsi" w:hAnsi="Arial" w:cs="Arial"/>
+          <w:color w:val="ED7D31" w:themeColor="accent2"/>
+        </w:rPr>
+        <w:t>webClient</w:t>
+      </w:r>
+      <w:proofErr w:type="spellEnd"/>
+    </w:p>
+    <w:p>
+      <w:pPr>
+        <w:autoSpaceDE w:val="0"/>
+        <w:autoSpaceDN w:val="0"/>
+        <w:adjustRightInd w:val="0"/>
+        <w:ind w:left="720"/>
+        <w:rPr>
+          <w:rFonts w:ascii="Arial" w:eastAsiaTheme="minorHAnsi" w:hAnsi="Arial" w:cs="Arial"/>
+          <w:color w:val="ED7D31" w:themeColor="accent2"/>
+        </w:rPr>
+      </w:pPr>
+      <w:proofErr w:type="gramStart"/>
+      <w:r>
+        <w:rPr>
+          <w:rFonts w:ascii="Arial" w:eastAsiaTheme="minorHAnsi" w:hAnsi="Arial" w:cs="Arial"/>
+          <w:color w:val="ED7D31" w:themeColor="accent2"/>
+        </w:rPr>
+        <w:t>.post</w:t>
+      </w:r>
+      <w:proofErr w:type="gramEnd"/>
+      <w:r>
+        <w:rPr>
+          <w:rFonts w:ascii="Arial" w:eastAsiaTheme="minorHAnsi" w:hAnsi="Arial" w:cs="Arial"/>
+          <w:color w:val="ED7D31" w:themeColor="accent2"/>
+        </w:rPr>
+        <w:t>(4000, "localhost", "")</w:t>
+      </w:r>
+    </w:p>
+    <w:p>
+      <w:pPr>
+        <w:autoSpaceDE w:val="0"/>
+        <w:autoSpaceDN w:val="0"/>
+        <w:adjustRightInd w:val="0"/>
+        <w:ind w:left="720"/>
+        <w:rPr>
+          <w:rFonts w:ascii="Arial" w:eastAsiaTheme="minorHAnsi" w:hAnsi="Arial" w:cs="Arial"/>
+          <w:color w:val="ED7D31" w:themeColor="accent2"/>
+        </w:rPr>
+      </w:pPr>
+      <w:proofErr w:type="gramStart"/>
+      <w:r>
+        <w:rPr>
+          <w:rFonts w:ascii="Arial" w:eastAsiaTheme="minorHAnsi" w:hAnsi="Arial" w:cs="Arial"/>
+          <w:color w:val="ED7D31" w:themeColor="accent2"/>
+        </w:rPr>
+        <w:t>.expect</w:t>
+      </w:r>
+      <w:proofErr w:type="gramEnd"/>
+      <w:r>
+        <w:rPr>
+          <w:rFonts w:ascii="Arial" w:eastAsiaTheme="minorHAnsi" w:hAnsi="Arial" w:cs="Arial"/>
+          <w:color w:val="ED7D31" w:themeColor="accent2"/>
+        </w:rPr>
+        <w:t>(</w:t>
+      </w:r>
+      <w:proofErr w:type="spellStart"/>
+      <w:r>
+        <w:rPr>
+          <w:rFonts w:ascii="Arial" w:eastAsiaTheme="minorHAnsi" w:hAnsi="Arial" w:cs="Arial"/>
+          <w:color w:val="ED7D31" w:themeColor="accent2"/>
+        </w:rPr>
+        <w:t>ResponsePredicate.SC_SUCCESS</w:t>
+      </w:r>
+      <w:proofErr w:type="spellEnd"/>
+      <w:r>
+        <w:rPr>
+          <w:rFonts w:ascii="Arial" w:eastAsiaTheme="minorHAnsi" w:hAnsi="Arial" w:cs="Arial"/>
+          <w:color w:val="ED7D31" w:themeColor="accent2"/>
+        </w:rPr>
+        <w:t>)</w:t>
+      </w:r>
+    </w:p>
+    <w:p>
+      <w:pPr>
+        <w:autoSpaceDE w:val="0"/>
+        <w:autoSpaceDN w:val="0"/>
+        <w:adjustRightInd w:val="0"/>
+        <w:ind w:left="720"/>
+        <w:rPr>
+          <w:rFonts w:ascii="Arial" w:eastAsiaTheme="minorHAnsi" w:hAnsi="Arial" w:cs="Arial"/>
+          <w:color w:val="ED7D31" w:themeColor="accent2"/>
+        </w:rPr>
+      </w:pPr>
+      <w:proofErr w:type="gramStart"/>
+      <w:r>
+        <w:rPr>
+          <w:rFonts w:ascii="Arial" w:eastAsiaTheme="minorHAnsi" w:hAnsi="Arial" w:cs="Arial"/>
+          <w:color w:val="ED7D31" w:themeColor="accent2"/>
+        </w:rPr>
+        <w:t>.</w:t>
+      </w:r>
+      <w:proofErr w:type="spellStart"/>
+      <w:r>
+        <w:rPr>
+          <w:rFonts w:ascii="Arial" w:eastAsiaTheme="minorHAnsi" w:hAnsi="Arial" w:cs="Arial"/>
+          <w:color w:val="ED7D31" w:themeColor="accent2"/>
+        </w:rPr>
+        <w:t>rxSendJsonObject</w:t>
+      </w:r>
+      <w:proofErr w:type="spellEnd"/>
+      <w:proofErr w:type="gramEnd"/>
+      <w:r>
+        <w:rPr>
+          <w:rFonts w:ascii="Arial" w:eastAsiaTheme="minorHAnsi" w:hAnsi="Arial" w:cs="Arial"/>
+          <w:color w:val="ED7D31" w:themeColor="accent2"/>
+        </w:rPr>
+        <w:t>(json)</w:t>
+      </w:r>
+    </w:p>
+    <w:p>
+      <w:pPr>
+        <w:autoSpaceDE w:val="0"/>
+        <w:autoSpaceDN w:val="0"/>
+        <w:adjustRightInd w:val="0"/>
+        <w:ind w:left="720"/>
+        <w:rPr>
+          <w:rFonts w:ascii="Arial" w:eastAsiaTheme="minorHAnsi" w:hAnsi="Arial" w:cs="Arial"/>
+          <w:color w:val="ED7D31" w:themeColor="accent2"/>
+        </w:rPr>
+      </w:pPr>
+      <w:r>
+        <w:rPr>
+          <w:rFonts w:ascii="Arial" w:eastAsiaTheme="minorHAnsi" w:hAnsi="Arial" w:cs="Arial"/>
+          <w:color w:val="ED7D31" w:themeColor="accent2"/>
+        </w:rPr>
+        <w:t>.</w:t>
+      </w:r>
+      <w:proofErr w:type="spellStart"/>
+      <w:r>
+        <w:rPr>
+          <w:rFonts w:ascii="Arial" w:eastAsiaTheme="minorHAnsi" w:hAnsi="Arial" w:cs="Arial"/>
+          <w:color w:val="ED7D31" w:themeColor="accent2"/>
+        </w:rPr>
+        <w:t>flatMap</w:t>
+      </w:r>
+      <w:proofErr w:type="spellEnd"/>
+      <w:r>
+        <w:rPr>
+          <w:rFonts w:ascii="Arial" w:eastAsiaTheme="minorHAnsi" w:hAnsi="Arial" w:cs="Arial"/>
+          <w:color w:val="ED7D31" w:themeColor="accent2"/>
+        </w:rPr>
+        <w:t xml:space="preserve">(resp -&gt; </w:t>
+      </w:r>
+      <w:proofErr w:type="spellStart"/>
+      <w:r>
+        <w:rPr>
+          <w:rFonts w:ascii="Arial" w:eastAsiaTheme="minorHAnsi" w:hAnsi="Arial" w:cs="Arial"/>
+          <w:color w:val="ED7D31" w:themeColor="accent2"/>
+        </w:rPr>
+        <w:t>Single.just</w:t>
+      </w:r>
+      <w:proofErr w:type="spellEnd"/>
+      <w:r>
+        <w:rPr>
+          <w:rFonts w:ascii="Arial" w:eastAsiaTheme="minorHAnsi" w:hAnsi="Arial" w:cs="Arial"/>
+          <w:color w:val="ED7D31" w:themeColor="accent2"/>
+        </w:rPr>
+        <w:t>(json)));</w:t>
+      </w:r>
+      <w:r>
+        <w:rPr>
+          <w:rFonts w:ascii="Courier" w:eastAsiaTheme="minorHAnsi" w:hAnsi="Courier"/>
+          <w:color w:val="00B050"/>
+          <w:sz w:val="22"/>
+          <w:szCs w:val="22"/>
+        </w:rPr>
+        <w:t xml:space="preserve"> </w:t>
+      </w:r>
+      <w:r>
+        <w:rPr>
+          <w:rFonts w:ascii="Courier" w:eastAsiaTheme="minorHAnsi" w:hAnsi="Courier"/>
+          <w:color w:val="00B050"/>
+          <w:sz w:val="22"/>
+          <w:szCs w:val="22"/>
+        </w:rPr>
+        <w:t>//</w:t>
+      </w:r>
+      <w:r>
+        <w:rPr>
+          <w:rFonts w:ascii="Courier" w:eastAsiaTheme="minorHAnsi" w:hAnsi="Courier"/>
+          <w:color w:val="00B050"/>
+          <w:sz w:val="22"/>
+          <w:szCs w:val="22"/>
+        </w:rPr>
+        <w:t>and then…</w:t>
+      </w:r>
+    </w:p>
+    <w:p>
+      <w:pPr>
+        <w:autoSpaceDE w:val="0"/>
+        <w:autoSpaceDN w:val="0"/>
+        <w:adjustRightInd w:val="0"/>
+        <w:rPr>
+          <w:rFonts w:ascii="Arial" w:hAnsi="Arial" w:cs="Arial"/>
+          <w:color w:val="ED7D31" w:themeColor="accent2"/>
+        </w:rPr>
+      </w:pPr>
+      <w:r>
+        <w:rPr>
+          <w:rFonts w:ascii="Arial" w:eastAsiaTheme="minorHAnsi" w:hAnsi="Arial" w:cs="Arial"/>
+          <w:color w:val="ED7D31" w:themeColor="accent2"/>
+        </w:rPr>
+        <w:t>}</w:t>
+      </w:r>
     </w:p>
     <w:p>
       <w:pPr>
@@ -30462,7 +30771,7 @@
                     <pic:cNvPicPr/>
                   </pic:nvPicPr>
                   <pic:blipFill>
-                    <a:blip r:embed="rId30">
+                    <a:blip r:embed="rId40">
                       <a:extLst>
                         <a:ext uri="{28A0092B-C50C-407E-A947-70E740481C1C}">
                           <a14:useLocalDpi xmlns:a14="http://schemas.microsoft.com/office/drawing/2010/main" val="0"/>
@@ -30597,7 +30906,7 @@
                     <pic:cNvPicPr/>
                   </pic:nvPicPr>
                   <pic:blipFill>
-                    <a:blip r:embed="rId31">
+                    <a:blip r:embed="rId41">
                       <a:extLst>
                         <a:ext uri="{28A0092B-C50C-407E-A947-70E740481C1C}">
                           <a14:useLocalDpi xmlns:a14="http://schemas.microsoft.com/office/drawing/2010/main" val="0"/>
@@ -30651,15 +30960,7 @@
         <w:t xml:space="preserve">Circle back to this and make sure … we are ready to host an application in the </w:t>
       </w:r>
       <w:r>
-        <w:t xml:space="preserve">cloud on what normally plays </w:t>
-      </w:r>
-      <w:proofErr w:type="gramStart"/>
-      <w:r>
-        <w:t>out :</w:t>
-      </w:r>
-      <w:proofErr w:type="gramEnd"/>
-      <w:r>
-        <w:t xml:space="preserve"> example : Hosting a java application on GCP or AWS.</w:t>
+        <w:t>cloud on what normally plays out : example : Hosting a java application on GCP or AWS.</w:t>
       </w:r>
     </w:p>
   </w:comment>
@@ -33521,7 +33822,6 @@
     <w:name w:val="Hyperlink"/>
     <w:basedOn w:val="DefaultParagraphFont"/>
     <w:uiPriority w:val="99"/>
-    <w:semiHidden/>
     <w:unhideWhenUsed/>
     <w:rsid w:val="00C367FB"/>
     <w:rPr>
@@ -33786,6 +34086,18 @@
       <w:bCs/>
       <w:sz w:val="20"/>
       <w:szCs w:val="20"/>
+    </w:rPr>
+  </w:style>
+  <w:style w:type="character" w:styleId="UnresolvedMention">
+    <w:name w:val="Unresolved Mention"/>
+    <w:basedOn w:val="DefaultParagraphFont"/>
+    <w:uiPriority w:val="99"/>
+    <w:semiHidden/>
+    <w:unhideWhenUsed/>
+    <w:rsid w:val="00960C29"/>
+    <w:rPr>
+      <w:color w:val="605E5C"/>
+      <w:shd w:val="clear" w:color="auto" w:fill="E1DFDD"/>
     </w:rPr>
   </w:style>
 </w:styles>

</xml_diff>

<commit_message>
1.  Coroutines 2.  Edge Services using coroutines Update vertx_projects_high_level_asynchronous_and_reactive_java.docx
</commit_message>
<xml_diff>
--- a/other_insights_in_vertx/vertx_projects_high_level_asynchronous_and_reactive_java.docx
+++ b/other_insights_in_vertx/vertx_projects_high_level_asynchronous_and_reactive_java.docx
@@ -30571,17 +30571,6 @@
         <w:adjustRightInd w:val="0"/>
         <w:rPr>
           <w:rFonts w:ascii="Arial" w:hAnsi="Arial" w:cs="Arial"/>
-          <w:color w:val="000000" w:themeColor="text1"/>
-        </w:rPr>
-      </w:pPr>
-    </w:p>
-    <w:p>
-      <w:pPr>
-        <w:autoSpaceDE w:val="0"/>
-        <w:autoSpaceDN w:val="0"/>
-        <w:adjustRightInd w:val="0"/>
-        <w:rPr>
-          <w:rFonts w:ascii="Arial" w:hAnsi="Arial" w:cs="Arial"/>
           <w:b/>
           <w:bCs/>
           <w:color w:val="000000" w:themeColor="text1"/>
@@ -30596,10 +30585,58 @@
           <w:color w:val="000000" w:themeColor="text1"/>
           <w:u w:val="single"/>
         </w:rPr>
-        <w:t xml:space="preserve">May be just IDE </w:t>
-      </w:r>
-      <w:proofErr w:type="gramStart"/>
-      <w:r>
+        <w:t>Coroutines</w:t>
+      </w:r>
+    </w:p>
+    <w:p>
+      <w:pPr>
+        <w:autoSpaceDE w:val="0"/>
+        <w:autoSpaceDN w:val="0"/>
+        <w:adjustRightInd w:val="0"/>
+        <w:rPr>
+          <w:rFonts w:ascii="Arial" w:hAnsi="Arial" w:cs="Arial"/>
+          <w:color w:val="000000" w:themeColor="text1"/>
+        </w:rPr>
+      </w:pPr>
+    </w:p>
+    <w:p>
+      <w:pPr>
+        <w:autoSpaceDE w:val="0"/>
+        <w:autoSpaceDN w:val="0"/>
+        <w:adjustRightInd w:val="0"/>
+        <w:rPr>
+          <w:rFonts w:ascii="Arial" w:hAnsi="Arial" w:cs="Arial"/>
+          <w:color w:val="000000" w:themeColor="text1"/>
+        </w:rPr>
+      </w:pPr>
+    </w:p>
+    <w:p>
+      <w:pPr>
+        <w:autoSpaceDE w:val="0"/>
+        <w:autoSpaceDN w:val="0"/>
+        <w:adjustRightInd w:val="0"/>
+        <w:rPr>
+          <w:rFonts w:ascii="Arial" w:hAnsi="Arial" w:cs="Arial"/>
+          <w:color w:val="000000" w:themeColor="text1"/>
+        </w:rPr>
+      </w:pPr>
+    </w:p>
+    <w:p>
+      <w:pPr>
+        <w:autoSpaceDE w:val="0"/>
+        <w:autoSpaceDN w:val="0"/>
+        <w:adjustRightInd w:val="0"/>
+        <w:rPr>
+          <w:rFonts w:ascii="Arial" w:hAnsi="Arial" w:cs="Arial"/>
+          <w:color w:val="000000" w:themeColor="text1"/>
+        </w:rPr>
+      </w:pPr>
+    </w:p>
+    <w:p>
+      <w:pPr>
+        <w:autoSpaceDE w:val="0"/>
+        <w:autoSpaceDN w:val="0"/>
+        <w:adjustRightInd w:val="0"/>
         <w:rPr>
           <w:rFonts w:ascii="Arial" w:hAnsi="Arial" w:cs="Arial"/>
           <w:b/>
@@ -30607,9 +30644,7 @@
           <w:color w:val="000000" w:themeColor="text1"/>
           <w:u w:val="single"/>
         </w:rPr>
-        <w:t>trivial :</w:t>
-      </w:r>
-      <w:proofErr w:type="gramEnd"/>
+      </w:pPr>
       <w:r>
         <w:rPr>
           <w:rFonts w:ascii="Arial" w:hAnsi="Arial" w:cs="Arial"/>
@@ -30618,6 +30653,96 @@
           <w:color w:val="000000" w:themeColor="text1"/>
           <w:u w:val="single"/>
         </w:rPr>
+        <w:t>Edge Services using coroutines</w:t>
+      </w:r>
+    </w:p>
+    <w:p>
+      <w:pPr>
+        <w:autoSpaceDE w:val="0"/>
+        <w:autoSpaceDN w:val="0"/>
+        <w:adjustRightInd w:val="0"/>
+        <w:rPr>
+          <w:rFonts w:ascii="Arial" w:hAnsi="Arial" w:cs="Arial"/>
+          <w:color w:val="000000" w:themeColor="text1"/>
+        </w:rPr>
+      </w:pPr>
+    </w:p>
+    <w:p>
+      <w:pPr>
+        <w:autoSpaceDE w:val="0"/>
+        <w:autoSpaceDN w:val="0"/>
+        <w:adjustRightInd w:val="0"/>
+        <w:rPr>
+          <w:rFonts w:ascii="Arial" w:hAnsi="Arial" w:cs="Arial"/>
+          <w:color w:val="000000" w:themeColor="text1"/>
+        </w:rPr>
+      </w:pPr>
+    </w:p>
+    <w:p>
+      <w:pPr>
+        <w:autoSpaceDE w:val="0"/>
+        <w:autoSpaceDN w:val="0"/>
+        <w:adjustRightInd w:val="0"/>
+        <w:rPr>
+          <w:rFonts w:ascii="Arial" w:hAnsi="Arial" w:cs="Arial"/>
+          <w:color w:val="000000" w:themeColor="text1"/>
+        </w:rPr>
+      </w:pPr>
+    </w:p>
+    <w:p>
+      <w:pPr>
+        <w:autoSpaceDE w:val="0"/>
+        <w:autoSpaceDN w:val="0"/>
+        <w:adjustRightInd w:val="0"/>
+        <w:rPr>
+          <w:rFonts w:ascii="Arial" w:hAnsi="Arial" w:cs="Arial"/>
+          <w:color w:val="000000" w:themeColor="text1"/>
+        </w:rPr>
+      </w:pPr>
+    </w:p>
+    <w:p>
+      <w:pPr>
+        <w:autoSpaceDE w:val="0"/>
+        <w:autoSpaceDN w:val="0"/>
+        <w:adjustRightInd w:val="0"/>
+        <w:rPr>
+          <w:rFonts w:ascii="Arial" w:hAnsi="Arial" w:cs="Arial"/>
+          <w:b/>
+          <w:bCs/>
+          <w:color w:val="000000" w:themeColor="text1"/>
+          <w:u w:val="single"/>
+        </w:rPr>
+      </w:pPr>
+      <w:r>
+        <w:rPr>
+          <w:rFonts w:ascii="Arial" w:hAnsi="Arial" w:cs="Arial"/>
+          <w:b/>
+          <w:bCs/>
+          <w:color w:val="000000" w:themeColor="text1"/>
+          <w:u w:val="single"/>
+        </w:rPr>
+        <w:t xml:space="preserve">May be just IDE </w:t>
+      </w:r>
+      <w:proofErr w:type="gramStart"/>
+      <w:r>
+        <w:rPr>
+          <w:rFonts w:ascii="Arial" w:hAnsi="Arial" w:cs="Arial"/>
+          <w:b/>
+          <w:bCs/>
+          <w:color w:val="000000" w:themeColor="text1"/>
+          <w:u w:val="single"/>
+        </w:rPr>
+        <w:t>trivial :</w:t>
+      </w:r>
+      <w:proofErr w:type="gramEnd"/>
+      <w:r>
+        <w:rPr>
+          <w:rFonts w:ascii="Arial" w:hAnsi="Arial" w:cs="Arial"/>
+          <w:b/>
+          <w:bCs/>
+          <w:color w:val="000000" w:themeColor="text1"/>
+          <w:u w:val="single"/>
+        </w:rPr>
         <w:t xml:space="preserve"> </w:t>
       </w:r>
     </w:p>
@@ -30755,6 +30880,7 @@
           <w:noProof/>
           <w:color w:val="000000" w:themeColor="text1"/>
         </w:rPr>
+        <w:lastRenderedPageBreak/>
         <w:drawing>
           <wp:inline distT="0" distB="0" distL="0" distR="0" wp14:anchorId="755C4C05" wp14:editId="2DFF90B7">
             <wp:extent cx="5943600" cy="3918585"/>

</xml_diff>

<commit_message>
1.  Choosing asynchronous model appropriate for your project Update vertx_projects_high_level_asynchronous_and_reactive_java.docx
</commit_message>
<xml_diff>
--- a/other_insights_in_vertx/vertx_projects_high_level_asynchronous_and_reactive_java.docx
+++ b/other_insights_in_vertx/vertx_projects_high_level_asynchronous_and_reactive_java.docx
@@ -30655,6 +30655,213 @@
         </w:rPr>
         <w:t>Edge Services using coroutines</w:t>
       </w:r>
+    </w:p>
+    <w:p>
+      <w:pPr>
+        <w:autoSpaceDE w:val="0"/>
+        <w:autoSpaceDN w:val="0"/>
+        <w:adjustRightInd w:val="0"/>
+        <w:rPr>
+          <w:rFonts w:ascii="Arial" w:hAnsi="Arial" w:cs="Arial"/>
+          <w:color w:val="000000" w:themeColor="text1"/>
+        </w:rPr>
+      </w:pPr>
+    </w:p>
+    <w:p>
+      <w:pPr>
+        <w:autoSpaceDE w:val="0"/>
+        <w:autoSpaceDN w:val="0"/>
+        <w:adjustRightInd w:val="0"/>
+        <w:rPr>
+          <w:rFonts w:ascii="Arial" w:hAnsi="Arial" w:cs="Arial"/>
+          <w:b/>
+          <w:bCs/>
+          <w:color w:val="000000" w:themeColor="text1"/>
+          <w:u w:val="single"/>
+        </w:rPr>
+      </w:pPr>
+      <w:r>
+        <w:rPr>
+          <w:rFonts w:ascii="Arial" w:hAnsi="Arial" w:cs="Arial"/>
+          <w:color w:val="000000" w:themeColor="text1"/>
+        </w:rPr>
+        <w:br/>
+      </w:r>
+      <w:r>
+        <w:rPr>
+          <w:rFonts w:ascii="Arial" w:hAnsi="Arial" w:cs="Arial"/>
+          <w:color w:val="000000" w:themeColor="text1"/>
+        </w:rPr>
+        <w:br/>
+      </w:r>
+      <w:r>
+        <w:rPr>
+          <w:rFonts w:ascii="Arial" w:hAnsi="Arial" w:cs="Arial"/>
+          <w:color w:val="000000" w:themeColor="text1"/>
+        </w:rPr>
+        <w:br/>
+      </w:r>
+      <w:r>
+        <w:rPr>
+          <w:rFonts w:ascii="Arial" w:hAnsi="Arial" w:cs="Arial"/>
+          <w:b/>
+          <w:bCs/>
+          <w:color w:val="000000" w:themeColor="text1"/>
+          <w:u w:val="single"/>
+        </w:rPr>
+        <w:t xml:space="preserve">Coroutine </w:t>
+      </w:r>
+      <w:proofErr w:type="gramStart"/>
+      <w:r>
+        <w:rPr>
+          <w:rFonts w:ascii="Arial" w:hAnsi="Arial" w:cs="Arial"/>
+          <w:b/>
+          <w:bCs/>
+          <w:color w:val="000000" w:themeColor="text1"/>
+          <w:u w:val="single"/>
+        </w:rPr>
+        <w:t>trivia :</w:t>
+      </w:r>
+      <w:proofErr w:type="gramEnd"/>
+      <w:r>
+        <w:rPr>
+          <w:rFonts w:ascii="Arial" w:hAnsi="Arial" w:cs="Arial"/>
+          <w:b/>
+          <w:bCs/>
+          <w:color w:val="000000" w:themeColor="text1"/>
+          <w:u w:val="single"/>
+        </w:rPr>
+        <w:t xml:space="preserve"> </w:t>
+      </w:r>
+    </w:p>
+    <w:p>
+      <w:pPr>
+        <w:autoSpaceDE w:val="0"/>
+        <w:autoSpaceDN w:val="0"/>
+        <w:adjustRightInd w:val="0"/>
+        <w:rPr>
+          <w:rFonts w:ascii="Arial" w:eastAsiaTheme="minorHAnsi" w:hAnsi="Arial" w:cs="Arial"/>
+          <w:color w:val="666666"/>
+        </w:rPr>
+      </w:pPr>
+      <w:r>
+        <w:rPr>
+          <w:rFonts w:ascii="Arial" w:eastAsiaTheme="minorHAnsi" w:hAnsi="Arial" w:cs="Arial"/>
+          <w:color w:val="666666"/>
+        </w:rPr>
+        <w:t>“as” is a keyword in Kotlin, so it has to be</w:t>
+      </w:r>
+      <w:r>
+        <w:rPr>
+          <w:rFonts w:ascii="Arial" w:eastAsiaTheme="minorHAnsi" w:hAnsi="Arial" w:cs="Arial"/>
+          <w:color w:val="666666"/>
+        </w:rPr>
+        <w:t xml:space="preserve"> </w:t>
+      </w:r>
+      <w:r>
+        <w:rPr>
+          <w:rFonts w:ascii="Arial" w:eastAsiaTheme="minorHAnsi" w:hAnsi="Arial" w:cs="Arial"/>
+          <w:color w:val="666666"/>
+        </w:rPr>
+        <w:t>escaped when used as a method name.</w:t>
+      </w:r>
+      <w:r>
+        <w:rPr>
+          <w:rFonts w:ascii="Arial" w:hAnsi="Arial" w:cs="Arial"/>
+          <w:color w:val="000000" w:themeColor="text1"/>
+        </w:rPr>
+        <w:br/>
+      </w:r>
+    </w:p>
+    <w:p>
+      <w:pPr>
+        <w:autoSpaceDE w:val="0"/>
+        <w:autoSpaceDN w:val="0"/>
+        <w:adjustRightInd w:val="0"/>
+        <w:rPr>
+          <w:rFonts w:ascii="Arial" w:hAnsi="Arial" w:cs="Arial"/>
+          <w:color w:val="000000" w:themeColor="text1"/>
+        </w:rPr>
+      </w:pPr>
+    </w:p>
+    <w:p>
+      <w:pPr>
+        <w:autoSpaceDE w:val="0"/>
+        <w:autoSpaceDN w:val="0"/>
+        <w:adjustRightInd w:val="0"/>
+        <w:rPr>
+          <w:rFonts w:ascii="Arial" w:hAnsi="Arial" w:cs="Arial"/>
+          <w:color w:val="000000" w:themeColor="text1"/>
+        </w:rPr>
+      </w:pPr>
+    </w:p>
+    <w:p>
+      <w:pPr>
+        <w:autoSpaceDE w:val="0"/>
+        <w:autoSpaceDN w:val="0"/>
+        <w:adjustRightInd w:val="0"/>
+        <w:rPr>
+          <w:rFonts w:ascii="Arial" w:hAnsi="Arial" w:cs="Arial"/>
+          <w:color w:val="000000" w:themeColor="text1"/>
+        </w:rPr>
+      </w:pPr>
+    </w:p>
+    <w:p>
+      <w:pPr>
+        <w:autoSpaceDE w:val="0"/>
+        <w:autoSpaceDN w:val="0"/>
+        <w:adjustRightInd w:val="0"/>
+        <w:rPr>
+          <w:rFonts w:ascii="Arial" w:hAnsi="Arial" w:cs="Arial"/>
+          <w:b/>
+          <w:bCs/>
+          <w:color w:val="000000" w:themeColor="text1"/>
+          <w:u w:val="single"/>
+        </w:rPr>
+      </w:pPr>
+      <w:r>
+        <w:rPr>
+          <w:rFonts w:ascii="Arial" w:hAnsi="Arial" w:cs="Arial"/>
+          <w:b/>
+          <w:bCs/>
+          <w:color w:val="000000" w:themeColor="text1"/>
+          <w:u w:val="single"/>
+        </w:rPr>
+        <w:t xml:space="preserve">Choosing asynchronous model appropriate for your </w:t>
+      </w:r>
+      <w:proofErr w:type="gramStart"/>
+      <w:r>
+        <w:rPr>
+          <w:rFonts w:ascii="Arial" w:hAnsi="Arial" w:cs="Arial"/>
+          <w:b/>
+          <w:bCs/>
+          <w:color w:val="000000" w:themeColor="text1"/>
+          <w:u w:val="single"/>
+        </w:rPr>
+        <w:t>project :</w:t>
+      </w:r>
+      <w:proofErr w:type="gramEnd"/>
+      <w:r>
+        <w:rPr>
+          <w:rFonts w:ascii="Arial" w:hAnsi="Arial" w:cs="Arial"/>
+          <w:b/>
+          <w:bCs/>
+          <w:color w:val="000000" w:themeColor="text1"/>
+          <w:u w:val="single"/>
+        </w:rPr>
+        <w:t xml:space="preserve"> </w:t>
+      </w:r>
+    </w:p>
+    <w:p>
+      <w:pPr>
+        <w:autoSpaceDE w:val="0"/>
+        <w:autoSpaceDN w:val="0"/>
+        <w:adjustRightInd w:val="0"/>
+        <w:rPr>
+          <w:rFonts w:ascii="Arial" w:hAnsi="Arial" w:cs="Arial"/>
+          <w:color w:val="000000" w:themeColor="text1"/>
+        </w:rPr>
+      </w:pPr>
     </w:p>
     <w:p>
       <w:pPr>

</xml_diff>

<commit_message>
1.  Quick summary on async programming models Update vertx_projects_high_level_asynchronous_and_reactive_java.docx
</commit_message>
<xml_diff>
--- a/other_insights_in_vertx/vertx_projects_high_level_asynchronous_and_reactive_java.docx
+++ b/other_insights_in_vertx/vertx_projects_high_level_asynchronous_and_reactive_java.docx
@@ -30903,17 +30903,6 @@
         <w:adjustRightInd w:val="0"/>
         <w:rPr>
           <w:rFonts w:ascii="Arial" w:hAnsi="Arial" w:cs="Arial"/>
-          <w:color w:val="000000" w:themeColor="text1"/>
-        </w:rPr>
-      </w:pPr>
-    </w:p>
-    <w:p>
-      <w:pPr>
-        <w:autoSpaceDE w:val="0"/>
-        <w:autoSpaceDN w:val="0"/>
-        <w:adjustRightInd w:val="0"/>
-        <w:rPr>
-          <w:rFonts w:ascii="Arial" w:hAnsi="Arial" w:cs="Arial"/>
           <w:b/>
           <w:bCs/>
           <w:color w:val="000000" w:themeColor="text1"/>
@@ -30928,7 +30917,7 @@
           <w:color w:val="000000" w:themeColor="text1"/>
           <w:u w:val="single"/>
         </w:rPr>
-        <w:t xml:space="preserve">May be just IDE </w:t>
+        <w:t xml:space="preserve">Some major summary </w:t>
       </w:r>
       <w:proofErr w:type="gramStart"/>
       <w:r>
@@ -30939,7 +30928,7 @@
           <w:color w:val="000000" w:themeColor="text1"/>
           <w:u w:val="single"/>
         </w:rPr>
-        <w:t>trivial :</w:t>
+        <w:t>points :</w:t>
       </w:r>
       <w:proofErr w:type="gramEnd"/>
       <w:r>
@@ -30959,14 +30948,575 @@
         <w:autoSpaceDN w:val="0"/>
         <w:adjustRightInd w:val="0"/>
         <w:rPr>
-          <w:rFonts w:ascii="Arial" w:hAnsi="Arial" w:cs="Arial"/>
-          <w:color w:val="000000" w:themeColor="text1"/>
-        </w:rPr>
-      </w:pPr>
+          <w:rFonts w:ascii="Arial" w:eastAsiaTheme="minorHAnsi" w:hAnsi="Arial" w:cs="Arial"/>
+          <w:color w:val="262626"/>
+        </w:rPr>
+      </w:pPr>
+      <w:r>
+        <w:rPr>
+          <w:rFonts w:ascii="Arial" w:eastAsiaTheme="minorHAnsi" w:hAnsi="Arial" w:cs="Arial"/>
+          <w:color w:val="C5AA43"/>
+        </w:rPr>
+        <w:t xml:space="preserve"> </w:t>
+      </w:r>
+      <w:r>
+        <w:rPr>
+          <w:rFonts w:ascii="Arial" w:eastAsiaTheme="minorHAnsi" w:hAnsi="Arial" w:cs="Arial"/>
+          <w:color w:val="262626"/>
+        </w:rPr>
+        <w:t xml:space="preserve">Callbacks have expressiveness limitations </w:t>
+      </w:r>
+      <w:r>
+        <w:rPr>
+          <w:rFonts w:ascii="Arial" w:eastAsiaTheme="minorHAnsi" w:hAnsi="Arial" w:cs="Arial"/>
+          <w:color w:val="262626"/>
+        </w:rPr>
+        <w:t>in relation</w:t>
+      </w:r>
+      <w:r>
+        <w:rPr>
+          <w:rFonts w:ascii="Arial" w:eastAsiaTheme="minorHAnsi" w:hAnsi="Arial" w:cs="Arial"/>
+          <w:color w:val="262626"/>
+        </w:rPr>
+        <w:t xml:space="preserve"> to composing</w:t>
+      </w:r>
+      <w:r>
+        <w:rPr>
+          <w:rFonts w:ascii="Arial" w:eastAsiaTheme="minorHAnsi" w:hAnsi="Arial" w:cs="Arial"/>
+          <w:color w:val="262626"/>
+        </w:rPr>
+        <w:t xml:space="preserve"> </w:t>
+      </w:r>
+      <w:r>
+        <w:rPr>
+          <w:rFonts w:ascii="Arial" w:eastAsiaTheme="minorHAnsi" w:hAnsi="Arial" w:cs="Arial"/>
+          <w:color w:val="262626"/>
+        </w:rPr>
+        <w:t>asynchronous</w:t>
+      </w:r>
+      <w:r>
+        <w:rPr>
+          <w:rFonts w:ascii="Arial" w:eastAsiaTheme="minorHAnsi" w:hAnsi="Arial" w:cs="Arial"/>
+          <w:color w:val="262626"/>
+        </w:rPr>
+        <w:t xml:space="preserve"> </w:t>
+      </w:r>
+      <w:r>
+        <w:rPr>
+          <w:rFonts w:ascii="Arial" w:eastAsiaTheme="minorHAnsi" w:hAnsi="Arial" w:cs="Arial"/>
+          <w:color w:val="262626"/>
+        </w:rPr>
+        <w:t xml:space="preserve">operations, and they can </w:t>
+      </w:r>
+      <w:r>
+        <w:rPr>
+          <w:rFonts w:ascii="Arial" w:eastAsiaTheme="minorHAnsi" w:hAnsi="Arial" w:cs="Arial"/>
+          <w:color w:val="262626"/>
+        </w:rPr>
+        <w:t>yield that is harder to understand if care is not taken</w:t>
+      </w:r>
+      <w:r>
+        <w:rPr>
+          <w:rFonts w:ascii="Arial" w:eastAsiaTheme="minorHAnsi" w:hAnsi="Arial" w:cs="Arial"/>
+          <w:color w:val="262626"/>
+        </w:rPr>
+        <w:t>.</w:t>
+      </w:r>
+    </w:p>
+    <w:p>
+      <w:pPr>
+        <w:autoSpaceDE w:val="0"/>
+        <w:autoSpaceDN w:val="0"/>
+        <w:adjustRightInd w:val="0"/>
+        <w:rPr>
+          <w:rFonts w:ascii="Arial" w:eastAsiaTheme="minorHAnsi" w:hAnsi="Arial" w:cs="Arial"/>
+          <w:color w:val="262626"/>
+        </w:rPr>
+      </w:pPr>
+    </w:p>
+    <w:p>
+      <w:pPr>
+        <w:autoSpaceDE w:val="0"/>
+        <w:autoSpaceDN w:val="0"/>
+        <w:adjustRightInd w:val="0"/>
+        <w:rPr>
+          <w:rFonts w:ascii="Arial" w:eastAsiaTheme="minorHAnsi" w:hAnsi="Arial" w:cs="Arial"/>
+          <w:color w:val="262626"/>
+        </w:rPr>
+      </w:pPr>
+      <w:r>
+        <w:rPr>
+          <w:rFonts w:ascii="Arial" w:eastAsiaTheme="minorHAnsi" w:hAnsi="Arial" w:cs="Arial"/>
+          <w:color w:val="C5AA43"/>
+        </w:rPr>
+        <w:t xml:space="preserve"> </w:t>
+      </w:r>
+      <w:r>
+        <w:rPr>
+          <w:rFonts w:ascii="Arial" w:eastAsiaTheme="minorHAnsi" w:hAnsi="Arial" w:cs="Arial"/>
+          <w:color w:val="262626"/>
+        </w:rPr>
+        <w:t>Parallel and sequential asynchronous operations can be composed with other</w:t>
+      </w:r>
+      <w:r>
+        <w:rPr>
+          <w:rFonts w:ascii="Arial" w:eastAsiaTheme="minorHAnsi" w:hAnsi="Arial" w:cs="Arial"/>
+          <w:color w:val="262626"/>
+        </w:rPr>
+        <w:t xml:space="preserve"> (pure)</w:t>
+      </w:r>
+    </w:p>
+    <w:p>
+      <w:pPr>
+        <w:autoSpaceDE w:val="0"/>
+        <w:autoSpaceDN w:val="0"/>
+        <w:adjustRightInd w:val="0"/>
+        <w:rPr>
+          <w:rFonts w:ascii="Arial" w:eastAsiaTheme="minorHAnsi" w:hAnsi="Arial" w:cs="Arial"/>
+          <w:color w:val="262626"/>
+        </w:rPr>
+      </w:pPr>
+      <w:r>
+        <w:rPr>
+          <w:rFonts w:ascii="Arial" w:eastAsiaTheme="minorHAnsi" w:hAnsi="Arial" w:cs="Arial"/>
+          <w:color w:val="262626"/>
+        </w:rPr>
+        <w:t>asynchronous programming models: futures and promises, reactive extensions,</w:t>
+      </w:r>
+    </w:p>
+    <w:p>
+      <w:pPr>
+        <w:autoSpaceDE w:val="0"/>
+        <w:autoSpaceDN w:val="0"/>
+        <w:adjustRightInd w:val="0"/>
+        <w:rPr>
+          <w:rFonts w:ascii="Arial" w:eastAsiaTheme="minorHAnsi" w:hAnsi="Arial" w:cs="Arial"/>
+          <w:color w:val="262626"/>
+        </w:rPr>
+      </w:pPr>
+      <w:r>
+        <w:rPr>
+          <w:rFonts w:ascii="Arial" w:eastAsiaTheme="minorHAnsi" w:hAnsi="Arial" w:cs="Arial"/>
+          <w:color w:val="262626"/>
+        </w:rPr>
+        <w:t>and coroutines.</w:t>
+      </w:r>
+    </w:p>
+    <w:p>
+      <w:pPr>
+        <w:autoSpaceDE w:val="0"/>
+        <w:autoSpaceDN w:val="0"/>
+        <w:adjustRightInd w:val="0"/>
+        <w:rPr>
+          <w:rFonts w:ascii="Arial" w:eastAsiaTheme="minorHAnsi" w:hAnsi="Arial" w:cs="Arial"/>
+          <w:color w:val="C5AA43"/>
+        </w:rPr>
+      </w:pPr>
+    </w:p>
+    <w:p>
+      <w:pPr>
+        <w:autoSpaceDE w:val="0"/>
+        <w:autoSpaceDN w:val="0"/>
+        <w:adjustRightInd w:val="0"/>
+        <w:rPr>
+          <w:rFonts w:ascii="Arial" w:eastAsiaTheme="minorHAnsi" w:hAnsi="Arial" w:cs="Arial"/>
+          <w:color w:val="262626"/>
+        </w:rPr>
+      </w:pPr>
+      <w:r>
+        <w:rPr>
+          <w:rFonts w:ascii="Arial" w:eastAsiaTheme="minorHAnsi" w:hAnsi="Arial" w:cs="Arial"/>
+          <w:color w:val="C5AA43"/>
+        </w:rPr>
+        <w:t xml:space="preserve"> </w:t>
+      </w:r>
+      <w:r>
+        <w:rPr>
+          <w:rFonts w:ascii="Arial" w:eastAsiaTheme="minorHAnsi" w:hAnsi="Arial" w:cs="Arial"/>
+          <w:color w:val="262626"/>
+        </w:rPr>
+        <w:t>Reactive extensions have a</w:t>
+      </w:r>
+      <w:r>
+        <w:rPr>
+          <w:rFonts w:ascii="Arial" w:eastAsiaTheme="minorHAnsi" w:hAnsi="Arial" w:cs="Arial"/>
+          <w:color w:val="262626"/>
+        </w:rPr>
+        <w:t xml:space="preserve">n advanced </w:t>
+      </w:r>
+      <w:r>
+        <w:rPr>
+          <w:rFonts w:ascii="Arial" w:eastAsiaTheme="minorHAnsi" w:hAnsi="Arial" w:cs="Arial"/>
+          <w:color w:val="262626"/>
+        </w:rPr>
+        <w:t>set of composable operators</w:t>
+      </w:r>
+      <w:r>
+        <w:rPr>
+          <w:rFonts w:ascii="Arial" w:eastAsiaTheme="minorHAnsi" w:hAnsi="Arial" w:cs="Arial"/>
+          <w:color w:val="262626"/>
+        </w:rPr>
+        <w:t xml:space="preserve"> very </w:t>
+      </w:r>
+      <w:r>
+        <w:rPr>
+          <w:rFonts w:ascii="Arial" w:eastAsiaTheme="minorHAnsi" w:hAnsi="Arial" w:cs="Arial"/>
+          <w:color w:val="262626"/>
+        </w:rPr>
+        <w:t>well suited for event streams.</w:t>
+      </w:r>
+    </w:p>
+    <w:p>
+      <w:pPr>
+        <w:autoSpaceDE w:val="0"/>
+        <w:autoSpaceDN w:val="0"/>
+        <w:adjustRightInd w:val="0"/>
+        <w:rPr>
+          <w:rFonts w:ascii="Arial" w:eastAsiaTheme="minorHAnsi" w:hAnsi="Arial" w:cs="Arial"/>
+          <w:color w:val="C5AA43"/>
+        </w:rPr>
+      </w:pPr>
+    </w:p>
+    <w:p>
+      <w:pPr>
+        <w:autoSpaceDE w:val="0"/>
+        <w:autoSpaceDN w:val="0"/>
+        <w:adjustRightInd w:val="0"/>
+        <w:rPr>
+          <w:rFonts w:ascii="Arial" w:eastAsiaTheme="minorHAnsi" w:hAnsi="Arial" w:cs="Arial"/>
+          <w:color w:val="262626"/>
+        </w:rPr>
+      </w:pPr>
+      <w:r>
+        <w:rPr>
+          <w:rFonts w:ascii="Arial" w:eastAsiaTheme="minorHAnsi" w:hAnsi="Arial" w:cs="Arial"/>
+          <w:color w:val="C5AA43"/>
+        </w:rPr>
+        <w:t xml:space="preserve"> </w:t>
+      </w:r>
+      <w:r>
+        <w:rPr>
+          <w:rFonts w:ascii="Arial" w:eastAsiaTheme="minorHAnsi" w:hAnsi="Arial" w:cs="Arial"/>
+          <w:color w:val="262626"/>
+        </w:rPr>
+        <w:t xml:space="preserve">Futures and promises are </w:t>
+      </w:r>
+      <w:r>
+        <w:rPr>
+          <w:rFonts w:ascii="Arial" w:eastAsiaTheme="minorHAnsi" w:hAnsi="Arial" w:cs="Arial"/>
+          <w:color w:val="262626"/>
+        </w:rPr>
+        <w:t>perfect</w:t>
+      </w:r>
+      <w:r>
+        <w:rPr>
+          <w:rFonts w:ascii="Arial" w:eastAsiaTheme="minorHAnsi" w:hAnsi="Arial" w:cs="Arial"/>
+          <w:color w:val="262626"/>
+        </w:rPr>
+        <w:t xml:space="preserve"> for simple chaining of asynchronous operations.</w:t>
+      </w:r>
+    </w:p>
+    <w:p>
+      <w:pPr>
+        <w:autoSpaceDE w:val="0"/>
+        <w:autoSpaceDN w:val="0"/>
+        <w:adjustRightInd w:val="0"/>
+        <w:rPr>
+          <w:rFonts w:ascii="Arial" w:eastAsiaTheme="minorHAnsi" w:hAnsi="Arial" w:cs="Arial"/>
+          <w:color w:val="C5AA43"/>
+        </w:rPr>
+      </w:pPr>
+    </w:p>
+    <w:p>
+      <w:pPr>
+        <w:autoSpaceDE w:val="0"/>
+        <w:autoSpaceDN w:val="0"/>
+        <w:adjustRightInd w:val="0"/>
+        <w:rPr>
+          <w:rFonts w:ascii="Arial" w:eastAsiaTheme="minorHAnsi" w:hAnsi="Arial" w:cs="Arial"/>
+          <w:color w:val="262626"/>
+        </w:rPr>
+      </w:pPr>
+      <w:r>
+        <w:rPr>
+          <w:rFonts w:ascii="Arial" w:eastAsiaTheme="minorHAnsi" w:hAnsi="Arial" w:cs="Arial"/>
+          <w:color w:val="C5AA43"/>
+        </w:rPr>
+        <w:t xml:space="preserve"> </w:t>
+      </w:r>
+      <w:r>
+        <w:rPr>
+          <w:rFonts w:ascii="Arial" w:eastAsiaTheme="minorHAnsi" w:hAnsi="Arial" w:cs="Arial"/>
+          <w:color w:val="262626"/>
+        </w:rPr>
+        <w:t xml:space="preserve">Kotlin coroutines </w:t>
+      </w:r>
+      <w:r>
+        <w:rPr>
+          <w:rFonts w:ascii="Arial" w:eastAsiaTheme="minorHAnsi" w:hAnsi="Arial" w:cs="Arial"/>
+          <w:color w:val="262626"/>
+        </w:rPr>
+        <w:t>affords a</w:t>
+      </w:r>
+      <w:r>
+        <w:rPr>
+          <w:rFonts w:ascii="Arial" w:eastAsiaTheme="minorHAnsi" w:hAnsi="Arial" w:cs="Arial"/>
+          <w:color w:val="262626"/>
+        </w:rPr>
+        <w:t xml:space="preserve"> language-level support for asynchronous operations</w:t>
+      </w:r>
+      <w:r>
+        <w:rPr>
+          <w:rFonts w:ascii="Arial" w:eastAsiaTheme="minorHAnsi" w:hAnsi="Arial" w:cs="Arial"/>
+          <w:color w:val="262626"/>
+        </w:rPr>
+        <w:t>.</w:t>
+      </w:r>
+    </w:p>
+    <w:p>
+      <w:pPr>
+        <w:autoSpaceDE w:val="0"/>
+        <w:autoSpaceDN w:val="0"/>
+        <w:adjustRightInd w:val="0"/>
+        <w:rPr>
+          <w:rFonts w:ascii="Arial" w:eastAsiaTheme="minorHAnsi" w:hAnsi="Arial" w:cs="Arial"/>
+          <w:color w:val="C5AA43"/>
+        </w:rPr>
+      </w:pPr>
+    </w:p>
+    <w:p>
+      <w:pPr>
+        <w:autoSpaceDE w:val="0"/>
+        <w:autoSpaceDN w:val="0"/>
+        <w:adjustRightInd w:val="0"/>
+        <w:rPr>
+          <w:rFonts w:ascii="Arial" w:eastAsiaTheme="minorHAnsi" w:hAnsi="Arial" w:cs="Arial"/>
+          <w:color w:val="262626"/>
+        </w:rPr>
+      </w:pPr>
+      <w:r>
+        <w:rPr>
+          <w:rFonts w:ascii="Arial" w:eastAsiaTheme="minorHAnsi" w:hAnsi="Arial" w:cs="Arial"/>
+          <w:color w:val="C5AA43"/>
+        </w:rPr>
+        <w:lastRenderedPageBreak/>
+        <w:t xml:space="preserve"> </w:t>
+      </w:r>
+      <w:r>
+        <w:rPr>
+          <w:rFonts w:ascii="Arial" w:eastAsiaTheme="minorHAnsi" w:hAnsi="Arial" w:cs="Arial"/>
+          <w:color w:val="262626"/>
+        </w:rPr>
+        <w:t xml:space="preserve">There is no universally </w:t>
+      </w:r>
+      <w:r>
+        <w:rPr>
+          <w:rFonts w:ascii="Arial" w:eastAsiaTheme="minorHAnsi" w:hAnsi="Arial" w:cs="Arial"/>
+          <w:color w:val="262626"/>
+        </w:rPr>
+        <w:t>perfect</w:t>
+      </w:r>
+      <w:r>
+        <w:rPr>
+          <w:rFonts w:ascii="Arial" w:eastAsiaTheme="minorHAnsi" w:hAnsi="Arial" w:cs="Arial"/>
+          <w:color w:val="262626"/>
+        </w:rPr>
+        <w:t xml:space="preserve"> asynchronous programming model</w:t>
+      </w:r>
+      <w:r>
+        <w:rPr>
+          <w:rFonts w:ascii="Arial" w:eastAsiaTheme="minorHAnsi" w:hAnsi="Arial" w:cs="Arial"/>
+          <w:color w:val="262626"/>
+        </w:rPr>
+        <w:t>. The choice truly depends on the case of use of such async programming model.</w:t>
+      </w:r>
+      <w:r>
+        <w:rPr>
+          <w:rFonts w:ascii="Arial" w:eastAsiaTheme="minorHAnsi" w:hAnsi="Arial" w:cs="Arial"/>
+          <w:color w:val="262626"/>
+        </w:rPr>
+        <w:t xml:space="preserve"> The </w:t>
+      </w:r>
+      <w:r>
+        <w:rPr>
+          <w:rFonts w:ascii="Arial" w:eastAsiaTheme="minorHAnsi" w:hAnsi="Arial" w:cs="Arial"/>
+          <w:color w:val="262626"/>
+        </w:rPr>
+        <w:t>exciting</w:t>
+      </w:r>
+      <w:r>
+        <w:rPr>
+          <w:rFonts w:ascii="Arial" w:eastAsiaTheme="minorHAnsi" w:hAnsi="Arial" w:cs="Arial"/>
+          <w:color w:val="262626"/>
+        </w:rPr>
+        <w:t xml:space="preserve"> thing about </w:t>
+      </w:r>
+      <w:proofErr w:type="spellStart"/>
+      <w:r>
+        <w:rPr>
+          <w:rFonts w:ascii="Arial" w:eastAsiaTheme="minorHAnsi" w:hAnsi="Arial" w:cs="Arial"/>
+          <w:color w:val="262626"/>
+        </w:rPr>
+        <w:t>Vert.x</w:t>
+      </w:r>
+      <w:proofErr w:type="spellEnd"/>
+      <w:r>
+        <w:rPr>
+          <w:rFonts w:ascii="Arial" w:eastAsiaTheme="minorHAnsi" w:hAnsi="Arial" w:cs="Arial"/>
+          <w:color w:val="262626"/>
+        </w:rPr>
+        <w:t xml:space="preserve"> is that you can </w:t>
+      </w:r>
+      <w:r>
+        <w:rPr>
+          <w:rFonts w:ascii="Arial" w:eastAsiaTheme="minorHAnsi" w:hAnsi="Arial" w:cs="Arial"/>
+          <w:color w:val="262626"/>
+        </w:rPr>
+        <w:t>combine</w:t>
+      </w:r>
+      <w:r>
+        <w:rPr>
+          <w:rFonts w:ascii="Arial" w:eastAsiaTheme="minorHAnsi" w:hAnsi="Arial" w:cs="Arial"/>
+          <w:color w:val="262626"/>
+        </w:rPr>
+        <w:t xml:space="preserve"> these models </w:t>
+      </w:r>
+      <w:r>
+        <w:rPr>
+          <w:rFonts w:ascii="Arial" w:eastAsiaTheme="minorHAnsi" w:hAnsi="Arial" w:cs="Arial"/>
+          <w:color w:val="262626"/>
+        </w:rPr>
+        <w:t>depending on</w:t>
+      </w:r>
+      <w:r>
+        <w:rPr>
+          <w:rFonts w:ascii="Arial" w:eastAsiaTheme="minorHAnsi" w:hAnsi="Arial" w:cs="Arial"/>
+          <w:color w:val="262626"/>
+        </w:rPr>
+        <w:t xml:space="preserve"> t</w:t>
+      </w:r>
+      <w:r>
+        <w:rPr>
+          <w:rFonts w:ascii="Arial" w:eastAsiaTheme="minorHAnsi" w:hAnsi="Arial" w:cs="Arial"/>
+          <w:color w:val="262626"/>
+        </w:rPr>
+        <w:t>he challenge or</w:t>
+      </w:r>
+      <w:r>
+        <w:rPr>
+          <w:rFonts w:ascii="Arial" w:eastAsiaTheme="minorHAnsi" w:hAnsi="Arial" w:cs="Arial"/>
+          <w:color w:val="262626"/>
+        </w:rPr>
+        <w:t xml:space="preserve"> problem domains</w:t>
+      </w:r>
+      <w:r>
+        <w:rPr>
+          <w:rFonts w:ascii="Arial" w:eastAsiaTheme="minorHAnsi" w:hAnsi="Arial" w:cs="Arial"/>
+          <w:color w:val="262626"/>
+        </w:rPr>
+        <w:t xml:space="preserve"> at hand</w:t>
+      </w:r>
+      <w:r>
+        <w:rPr>
+          <w:rFonts w:ascii="Arial" w:eastAsiaTheme="minorHAnsi" w:hAnsi="Arial" w:cs="Arial"/>
+          <w:color w:val="262626"/>
+        </w:rPr>
+        <w:t>.</w:t>
+      </w:r>
+    </w:p>
+    <w:p>
+      <w:pPr>
+        <w:autoSpaceDE w:val="0"/>
+        <w:autoSpaceDN w:val="0"/>
+        <w:adjustRightInd w:val="0"/>
+        <w:rPr>
+          <w:rFonts w:ascii="Arial" w:hAnsi="Arial" w:cs="Arial"/>
+          <w:color w:val="000000" w:themeColor="text1"/>
+        </w:rPr>
+      </w:pPr>
+    </w:p>
+    <w:p>
+      <w:pPr>
+        <w:autoSpaceDE w:val="0"/>
+        <w:autoSpaceDN w:val="0"/>
+        <w:adjustRightInd w:val="0"/>
+        <w:rPr>
+          <w:rFonts w:ascii="Arial" w:hAnsi="Arial" w:cs="Arial"/>
+          <w:color w:val="000000" w:themeColor="text1"/>
+        </w:rPr>
+      </w:pPr>
+    </w:p>
+    <w:p>
+      <w:pPr>
+        <w:autoSpaceDE w:val="0"/>
+        <w:autoSpaceDN w:val="0"/>
+        <w:adjustRightInd w:val="0"/>
+        <w:rPr>
+          <w:rFonts w:ascii="Arial" w:hAnsi="Arial" w:cs="Arial"/>
+          <w:color w:val="000000" w:themeColor="text1"/>
+        </w:rPr>
+      </w:pPr>
+    </w:p>
+    <w:p>
+      <w:pPr>
+        <w:autoSpaceDE w:val="0"/>
+        <w:autoSpaceDN w:val="0"/>
+        <w:adjustRightInd w:val="0"/>
+        <w:rPr>
+          <w:rFonts w:ascii="Arial" w:hAnsi="Arial" w:cs="Arial"/>
+          <w:b/>
+          <w:bCs/>
+          <w:color w:val="000000" w:themeColor="text1"/>
+          <w:u w:val="single"/>
+        </w:rPr>
+      </w:pPr>
+      <w:r>
+        <w:rPr>
+          <w:rFonts w:ascii="Arial" w:hAnsi="Arial" w:cs="Arial"/>
+          <w:b/>
+          <w:bCs/>
+          <w:color w:val="000000" w:themeColor="text1"/>
+          <w:u w:val="single"/>
+        </w:rPr>
+        <w:t xml:space="preserve">May be just IDE </w:t>
+      </w:r>
       <w:proofErr w:type="gramStart"/>
       <w:r>
         <w:rPr>
           <w:rFonts w:ascii="Arial" w:hAnsi="Arial" w:cs="Arial"/>
+          <w:b/>
+          <w:bCs/>
+          <w:color w:val="000000" w:themeColor="text1"/>
+          <w:u w:val="single"/>
+        </w:rPr>
+        <w:t>trivial :</w:t>
+      </w:r>
+      <w:proofErr w:type="gramEnd"/>
+      <w:r>
+        <w:rPr>
+          <w:rFonts w:ascii="Arial" w:hAnsi="Arial" w:cs="Arial"/>
+          <w:b/>
+          <w:bCs/>
+          <w:color w:val="000000" w:themeColor="text1"/>
+          <w:u w:val="single"/>
+        </w:rPr>
+        <w:t xml:space="preserve"> </w:t>
+      </w:r>
+    </w:p>
+    <w:p>
+      <w:pPr>
+        <w:autoSpaceDE w:val="0"/>
+        <w:autoSpaceDN w:val="0"/>
+        <w:adjustRightInd w:val="0"/>
+        <w:rPr>
+          <w:rFonts w:ascii="Arial" w:hAnsi="Arial" w:cs="Arial"/>
+          <w:color w:val="000000" w:themeColor="text1"/>
+        </w:rPr>
+      </w:pPr>
+      <w:proofErr w:type="gramStart"/>
+      <w:r>
+        <w:rPr>
+          <w:rFonts w:ascii="Arial" w:hAnsi="Arial" w:cs="Arial"/>
           <w:color w:val="000000" w:themeColor="text1"/>
         </w:rPr>
         <w:t>So</w:t>
@@ -31087,7 +31637,6 @@
           <w:noProof/>
           <w:color w:val="000000" w:themeColor="text1"/>
         </w:rPr>
-        <w:lastRenderedPageBreak/>
         <w:drawing>
           <wp:inline distT="0" distB="0" distL="0" distR="0" wp14:anchorId="755C4C05" wp14:editId="2DFF90B7">
             <wp:extent cx="5943600" cy="3918585"/>
@@ -34037,7 +34586,7 @@
   <w:style w:type="paragraph" w:default="1" w:styleId="Normal">
     <w:name w:val="Normal"/>
     <w:qFormat/>
-    <w:rsid w:val="00617403"/>
+    <w:rsid w:val="00791B35"/>
     <w:rPr>
       <w:rFonts w:ascii="Times New Roman" w:eastAsia="Times New Roman" w:hAnsi="Times New Roman" w:cs="Times New Roman"/>
     </w:rPr>

</xml_diff>

<commit_message>
Beyond the eventbus Update vertx_projects_high_level_asynchronous_and_reactive_java.docx
</commit_message>
<xml_diff>
--- a/other_insights_in_vertx/vertx_projects_high_level_asynchronous_and_reactive_java.docx
+++ b/other_insights_in_vertx/vertx_projects_high_level_asynchronous_and_reactive_java.docx
@@ -31464,6 +31464,140 @@
         <w:adjustRightInd w:val="0"/>
         <w:rPr>
           <w:rFonts w:ascii="Arial" w:hAnsi="Arial" w:cs="Arial"/>
+          <w:color w:val="000000" w:themeColor="text1"/>
+        </w:rPr>
+      </w:pPr>
+    </w:p>
+    <w:p>
+      <w:pPr>
+        <w:autoSpaceDE w:val="0"/>
+        <w:autoSpaceDN w:val="0"/>
+        <w:adjustRightInd w:val="0"/>
+        <w:rPr>
+          <w:rFonts w:ascii="Arial" w:hAnsi="Arial" w:cs="Arial"/>
+          <w:b/>
+          <w:bCs/>
+          <w:color w:val="000000" w:themeColor="text1"/>
+          <w:u w:val="single"/>
+        </w:rPr>
+      </w:pPr>
+      <w:r>
+        <w:rPr>
+          <w:rFonts w:ascii="Arial" w:hAnsi="Arial" w:cs="Arial"/>
+          <w:b/>
+          <w:bCs/>
+          <w:color w:val="000000" w:themeColor="text1"/>
+          <w:u w:val="single"/>
+        </w:rPr>
+        <w:t>Beyond the event bus</w:t>
+      </w:r>
+    </w:p>
+    <w:p>
+      <w:pPr>
+        <w:autoSpaceDE w:val="0"/>
+        <w:autoSpaceDN w:val="0"/>
+        <w:adjustRightInd w:val="0"/>
+        <w:rPr>
+          <w:rFonts w:ascii="Arial" w:hAnsi="Arial" w:cs="Arial"/>
+          <w:color w:val="000000" w:themeColor="text1"/>
+        </w:rPr>
+      </w:pPr>
+    </w:p>
+    <w:p>
+      <w:pPr>
+        <w:autoSpaceDE w:val="0"/>
+        <w:autoSpaceDN w:val="0"/>
+        <w:adjustRightInd w:val="0"/>
+        <w:rPr>
+          <w:rFonts w:ascii="Arial" w:hAnsi="Arial" w:cs="Arial"/>
+          <w:color w:val="000000" w:themeColor="text1"/>
+        </w:rPr>
+      </w:pPr>
+    </w:p>
+    <w:p>
+      <w:pPr>
+        <w:autoSpaceDE w:val="0"/>
+        <w:autoSpaceDN w:val="0"/>
+        <w:adjustRightInd w:val="0"/>
+        <w:rPr>
+          <w:rFonts w:ascii="Arial" w:hAnsi="Arial" w:cs="Arial"/>
+          <w:color w:val="000000" w:themeColor="text1"/>
+        </w:rPr>
+      </w:pPr>
+    </w:p>
+    <w:p>
+      <w:pPr>
+        <w:autoSpaceDE w:val="0"/>
+        <w:autoSpaceDN w:val="0"/>
+        <w:adjustRightInd w:val="0"/>
+        <w:rPr>
+          <w:rFonts w:ascii="Arial" w:hAnsi="Arial" w:cs="Arial"/>
+          <w:color w:val="000000" w:themeColor="text1"/>
+        </w:rPr>
+      </w:pPr>
+    </w:p>
+    <w:p>
+      <w:pPr>
+        <w:autoSpaceDE w:val="0"/>
+        <w:autoSpaceDN w:val="0"/>
+        <w:adjustRightInd w:val="0"/>
+        <w:rPr>
+          <w:rFonts w:ascii="Arial" w:hAnsi="Arial" w:cs="Arial"/>
+          <w:color w:val="000000" w:themeColor="text1"/>
+        </w:rPr>
+      </w:pPr>
+    </w:p>
+    <w:p>
+      <w:pPr>
+        <w:autoSpaceDE w:val="0"/>
+        <w:autoSpaceDN w:val="0"/>
+        <w:adjustRightInd w:val="0"/>
+        <w:rPr>
+          <w:rFonts w:ascii="Arial" w:hAnsi="Arial" w:cs="Arial"/>
+          <w:color w:val="000000" w:themeColor="text1"/>
+        </w:rPr>
+      </w:pPr>
+    </w:p>
+    <w:p>
+      <w:pPr>
+        <w:autoSpaceDE w:val="0"/>
+        <w:autoSpaceDN w:val="0"/>
+        <w:adjustRightInd w:val="0"/>
+        <w:rPr>
+          <w:rFonts w:ascii="Arial" w:hAnsi="Arial" w:cs="Arial"/>
+          <w:color w:val="000000" w:themeColor="text1"/>
+        </w:rPr>
+      </w:pPr>
+    </w:p>
+    <w:p>
+      <w:pPr>
+        <w:autoSpaceDE w:val="0"/>
+        <w:autoSpaceDN w:val="0"/>
+        <w:adjustRightInd w:val="0"/>
+        <w:rPr>
+          <w:rFonts w:ascii="Arial" w:hAnsi="Arial" w:cs="Arial"/>
+          <w:color w:val="000000" w:themeColor="text1"/>
+        </w:rPr>
+      </w:pPr>
+    </w:p>
+    <w:p>
+      <w:pPr>
+        <w:autoSpaceDE w:val="0"/>
+        <w:autoSpaceDN w:val="0"/>
+        <w:adjustRightInd w:val="0"/>
+        <w:rPr>
+          <w:rFonts w:ascii="Arial" w:hAnsi="Arial" w:cs="Arial"/>
+          <w:color w:val="000000" w:themeColor="text1"/>
+        </w:rPr>
+      </w:pPr>
+    </w:p>
+    <w:p>
+      <w:pPr>
+        <w:autoSpaceDE w:val="0"/>
+        <w:autoSpaceDN w:val="0"/>
+        <w:adjustRightInd w:val="0"/>
+        <w:rPr>
+          <w:rFonts w:ascii="Arial" w:hAnsi="Arial" w:cs="Arial"/>
           <w:b/>
           <w:bCs/>
           <w:color w:val="000000" w:themeColor="text1"/>
@@ -31771,7 +31905,6 @@
           <w:noProof/>
           <w:color w:val="000000" w:themeColor="text1"/>
         </w:rPr>
-        <w:lastRenderedPageBreak/>
         <w:drawing>
           <wp:inline distT="0" distB="0" distL="0" distR="0" wp14:anchorId="138CAD9E" wp14:editId="0A2CAFAC">
             <wp:extent cx="5943600" cy="7092950"/>

</xml_diff>

<commit_message>
1.  Designing a reactive application 2.  Criteria of a reactive application 3.  One application many services 4.  Databases ( PostgresDB,  MongoDB ) 5.  Queue Management Services 6.  SMTP
</commit_message>
<xml_diff>
--- a/other_insights_in_vertx/vertx_projects_high_level_asynchronous_and_reactive_java.docx
+++ b/other_insights_in_vertx/vertx_projects_high_level_asynchronous_and_reactive_java.docx
@@ -31543,6 +31543,423 @@
         <w:adjustRightInd w:val="0"/>
         <w:rPr>
           <w:rFonts w:ascii="Arial" w:hAnsi="Arial" w:cs="Arial"/>
+          <w:b/>
+          <w:bCs/>
+          <w:color w:val="000000" w:themeColor="text1"/>
+          <w:u w:val="single"/>
+        </w:rPr>
+      </w:pPr>
+      <w:r>
+        <w:rPr>
+          <w:rFonts w:ascii="Arial" w:hAnsi="Arial" w:cs="Arial"/>
+          <w:b/>
+          <w:bCs/>
+          <w:color w:val="000000" w:themeColor="text1"/>
+          <w:u w:val="single"/>
+        </w:rPr>
+        <w:t>Designing a reactive application</w:t>
+      </w:r>
+    </w:p>
+    <w:p>
+      <w:pPr>
+        <w:autoSpaceDE w:val="0"/>
+        <w:autoSpaceDN w:val="0"/>
+        <w:adjustRightInd w:val="0"/>
+        <w:rPr>
+          <w:rFonts w:ascii="Arial" w:hAnsi="Arial" w:cs="Arial"/>
+          <w:color w:val="000000" w:themeColor="text1"/>
+        </w:rPr>
+      </w:pPr>
+    </w:p>
+    <w:p>
+      <w:pPr>
+        <w:autoSpaceDE w:val="0"/>
+        <w:autoSpaceDN w:val="0"/>
+        <w:adjustRightInd w:val="0"/>
+        <w:rPr>
+          <w:rFonts w:ascii="Arial" w:hAnsi="Arial" w:cs="Arial"/>
+          <w:color w:val="000000" w:themeColor="text1"/>
+        </w:rPr>
+      </w:pPr>
+    </w:p>
+    <w:p>
+      <w:pPr>
+        <w:autoSpaceDE w:val="0"/>
+        <w:autoSpaceDN w:val="0"/>
+        <w:adjustRightInd w:val="0"/>
+        <w:rPr>
+          <w:rFonts w:ascii="Arial" w:hAnsi="Arial" w:cs="Arial"/>
+          <w:color w:val="000000" w:themeColor="text1"/>
+        </w:rPr>
+      </w:pPr>
+    </w:p>
+    <w:p>
+      <w:pPr>
+        <w:autoSpaceDE w:val="0"/>
+        <w:autoSpaceDN w:val="0"/>
+        <w:adjustRightInd w:val="0"/>
+        <w:rPr>
+          <w:rFonts w:ascii="Arial" w:hAnsi="Arial" w:cs="Arial"/>
+          <w:b/>
+          <w:bCs/>
+          <w:color w:val="000000" w:themeColor="text1"/>
+          <w:u w:val="single"/>
+        </w:rPr>
+      </w:pPr>
+      <w:r>
+        <w:rPr>
+          <w:rFonts w:ascii="Arial" w:hAnsi="Arial" w:cs="Arial"/>
+          <w:b/>
+          <w:bCs/>
+          <w:color w:val="000000" w:themeColor="text1"/>
+          <w:u w:val="single"/>
+        </w:rPr>
+        <w:t>Criteria of a reactive application:</w:t>
+      </w:r>
+    </w:p>
+    <w:p>
+      <w:pPr>
+        <w:autoSpaceDE w:val="0"/>
+        <w:autoSpaceDN w:val="0"/>
+        <w:adjustRightInd w:val="0"/>
+        <w:rPr>
+          <w:rFonts w:ascii="Arial" w:eastAsiaTheme="minorHAnsi" w:hAnsi="Arial" w:cs="Arial"/>
+          <w:color w:val="262626"/>
+        </w:rPr>
+      </w:pPr>
+      <w:r>
+        <w:rPr>
+          <w:rFonts w:ascii="Arial" w:eastAsiaTheme="minorHAnsi" w:hAnsi="Arial" w:cs="Arial"/>
+          <w:color w:val="C5AA43"/>
+        </w:rPr>
+        <w:t xml:space="preserve"> </w:t>
+      </w:r>
+      <w:r>
+        <w:rPr>
+          <w:rFonts w:ascii="Arial" w:eastAsiaTheme="minorHAnsi" w:hAnsi="Arial" w:cs="Arial"/>
+          <w:color w:val="262626"/>
+        </w:rPr>
+        <w:t>Back-pressure, as a necessary ingredient in asynchronous stream processing</w:t>
+      </w:r>
+      <w:r>
+        <w:rPr>
+          <w:rFonts w:ascii="Arial" w:eastAsiaTheme="minorHAnsi" w:hAnsi="Arial" w:cs="Arial"/>
+          <w:color w:val="262626"/>
+        </w:rPr>
+        <w:t xml:space="preserve"> </w:t>
+      </w:r>
+      <w:r>
+        <w:rPr>
+          <w:rFonts w:ascii="Arial" w:eastAsiaTheme="minorHAnsi" w:hAnsi="Arial" w:cs="Arial"/>
+          <w:color w:val="262626"/>
+        </w:rPr>
+        <w:t>to regulate event throughput</w:t>
+      </w:r>
+      <w:r>
+        <w:rPr>
+          <w:rFonts w:ascii="Arial" w:eastAsiaTheme="minorHAnsi" w:hAnsi="Arial" w:cs="Arial"/>
+          <w:color w:val="262626"/>
+        </w:rPr>
+        <w:t>.</w:t>
+      </w:r>
+    </w:p>
+    <w:p>
+      <w:pPr>
+        <w:autoSpaceDE w:val="0"/>
+        <w:autoSpaceDN w:val="0"/>
+        <w:adjustRightInd w:val="0"/>
+        <w:rPr>
+          <w:rFonts w:ascii="Arial" w:eastAsiaTheme="minorHAnsi" w:hAnsi="Arial" w:cs="Arial"/>
+          <w:color w:val="262626"/>
+        </w:rPr>
+      </w:pPr>
+    </w:p>
+    <w:p>
+      <w:pPr>
+        <w:autoSpaceDE w:val="0"/>
+        <w:autoSpaceDN w:val="0"/>
+        <w:adjustRightInd w:val="0"/>
+        <w:rPr>
+          <w:rFonts w:ascii="Arial" w:hAnsi="Arial" w:cs="Arial"/>
+          <w:color w:val="000000" w:themeColor="text1"/>
+        </w:rPr>
+      </w:pPr>
+      <w:r>
+        <w:rPr>
+          <w:rFonts w:ascii="Arial" w:eastAsiaTheme="minorHAnsi" w:hAnsi="Arial" w:cs="Arial"/>
+          <w:color w:val="C5AA43"/>
+        </w:rPr>
+        <w:t xml:space="preserve"> </w:t>
+      </w:r>
+      <w:r>
+        <w:rPr>
+          <w:rFonts w:ascii="Arial" w:eastAsiaTheme="minorHAnsi" w:hAnsi="Arial" w:cs="Arial"/>
+          <w:color w:val="262626"/>
+        </w:rPr>
+        <w:t>Reactive programming as a way to compose asynchronous operations</w:t>
+      </w:r>
+    </w:p>
+    <w:p>
+      <w:pPr>
+        <w:autoSpaceDE w:val="0"/>
+        <w:autoSpaceDN w:val="0"/>
+        <w:adjustRightInd w:val="0"/>
+        <w:rPr>
+          <w:rFonts w:ascii="Arial" w:hAnsi="Arial" w:cs="Arial"/>
+          <w:color w:val="000000" w:themeColor="text1"/>
+        </w:rPr>
+      </w:pPr>
+    </w:p>
+    <w:p>
+      <w:pPr>
+        <w:autoSpaceDE w:val="0"/>
+        <w:autoSpaceDN w:val="0"/>
+        <w:adjustRightInd w:val="0"/>
+        <w:rPr>
+          <w:rFonts w:ascii="Arial" w:hAnsi="Arial" w:cs="Arial"/>
+          <w:color w:val="000000" w:themeColor="text1"/>
+        </w:rPr>
+      </w:pPr>
+    </w:p>
+    <w:p>
+      <w:pPr>
+        <w:autoSpaceDE w:val="0"/>
+        <w:autoSpaceDN w:val="0"/>
+        <w:adjustRightInd w:val="0"/>
+        <w:rPr>
+          <w:rFonts w:ascii="Arial" w:hAnsi="Arial" w:cs="Arial"/>
+          <w:color w:val="000000" w:themeColor="text1"/>
+        </w:rPr>
+      </w:pPr>
+    </w:p>
+    <w:p>
+      <w:pPr>
+        <w:autoSpaceDE w:val="0"/>
+        <w:autoSpaceDN w:val="0"/>
+        <w:adjustRightInd w:val="0"/>
+        <w:rPr>
+          <w:rFonts w:ascii="Arial" w:hAnsi="Arial" w:cs="Arial"/>
+          <w:b/>
+          <w:bCs/>
+          <w:color w:val="000000" w:themeColor="text1"/>
+          <w:u w:val="single"/>
+        </w:rPr>
+      </w:pPr>
+      <w:r>
+        <w:rPr>
+          <w:rFonts w:ascii="Arial" w:hAnsi="Arial" w:cs="Arial"/>
+          <w:b/>
+          <w:bCs/>
+          <w:color w:val="000000" w:themeColor="text1"/>
+          <w:u w:val="single"/>
+        </w:rPr>
+        <w:t>One application many services</w:t>
+      </w:r>
+    </w:p>
+    <w:p>
+      <w:pPr>
+        <w:autoSpaceDE w:val="0"/>
+        <w:autoSpaceDN w:val="0"/>
+        <w:adjustRightInd w:val="0"/>
+        <w:rPr>
+          <w:rFonts w:ascii="Arial" w:hAnsi="Arial" w:cs="Arial"/>
+          <w:color w:val="000000" w:themeColor="text1"/>
+        </w:rPr>
+      </w:pPr>
+    </w:p>
+    <w:p>
+      <w:pPr>
+        <w:autoSpaceDE w:val="0"/>
+        <w:autoSpaceDN w:val="0"/>
+        <w:adjustRightInd w:val="0"/>
+        <w:rPr>
+          <w:rFonts w:ascii="Arial" w:hAnsi="Arial" w:cs="Arial"/>
+          <w:color w:val="000000" w:themeColor="text1"/>
+        </w:rPr>
+      </w:pPr>
+    </w:p>
+    <w:p>
+      <w:pPr>
+        <w:autoSpaceDE w:val="0"/>
+        <w:autoSpaceDN w:val="0"/>
+        <w:adjustRightInd w:val="0"/>
+        <w:rPr>
+          <w:rFonts w:ascii="Arial" w:hAnsi="Arial" w:cs="Arial"/>
+          <w:color w:val="000000" w:themeColor="text1"/>
+        </w:rPr>
+      </w:pPr>
+    </w:p>
+    <w:p>
+      <w:pPr>
+        <w:autoSpaceDE w:val="0"/>
+        <w:autoSpaceDN w:val="0"/>
+        <w:adjustRightInd w:val="0"/>
+        <w:rPr>
+          <w:rFonts w:ascii="Arial" w:hAnsi="Arial" w:cs="Arial"/>
+          <w:color w:val="000000" w:themeColor="text1"/>
+        </w:rPr>
+      </w:pPr>
+      <w:r>
+        <w:rPr>
+          <w:rFonts w:ascii="Arial" w:hAnsi="Arial" w:cs="Arial"/>
+          <w:color w:val="000000" w:themeColor="text1"/>
+        </w:rPr>
+        <w:t>Databases</w:t>
+      </w:r>
+    </w:p>
+    <w:p>
+      <w:pPr>
+        <w:autoSpaceDE w:val="0"/>
+        <w:autoSpaceDN w:val="0"/>
+        <w:adjustRightInd w:val="0"/>
+        <w:rPr>
+          <w:rFonts w:ascii="Arial" w:hAnsi="Arial" w:cs="Arial"/>
+          <w:color w:val="000000" w:themeColor="text1"/>
+        </w:rPr>
+      </w:pPr>
+    </w:p>
+    <w:p>
+      <w:pPr>
+        <w:autoSpaceDE w:val="0"/>
+        <w:autoSpaceDN w:val="0"/>
+        <w:adjustRightInd w:val="0"/>
+        <w:rPr>
+          <w:rFonts w:ascii="Arial" w:hAnsi="Arial" w:cs="Arial"/>
+          <w:color w:val="000000" w:themeColor="text1"/>
+        </w:rPr>
+      </w:pPr>
+    </w:p>
+    <w:p>
+      <w:pPr>
+        <w:autoSpaceDE w:val="0"/>
+        <w:autoSpaceDN w:val="0"/>
+        <w:adjustRightInd w:val="0"/>
+        <w:rPr>
+          <w:rFonts w:ascii="Arial" w:hAnsi="Arial" w:cs="Arial"/>
+          <w:color w:val="000000" w:themeColor="text1"/>
+        </w:rPr>
+      </w:pPr>
+    </w:p>
+    <w:p>
+      <w:pPr>
+        <w:autoSpaceDE w:val="0"/>
+        <w:autoSpaceDN w:val="0"/>
+        <w:adjustRightInd w:val="0"/>
+        <w:rPr>
+          <w:rFonts w:ascii="Arial" w:hAnsi="Arial" w:cs="Arial"/>
+          <w:color w:val="000000" w:themeColor="text1"/>
+        </w:rPr>
+      </w:pPr>
+      <w:r>
+        <w:rPr>
+          <w:rFonts w:ascii="Arial" w:hAnsi="Arial" w:cs="Arial"/>
+          <w:color w:val="000000" w:themeColor="text1"/>
+        </w:rPr>
+        <w:t>Queue Management Services</w:t>
+      </w:r>
+    </w:p>
+    <w:p>
+      <w:pPr>
+        <w:autoSpaceDE w:val="0"/>
+        <w:autoSpaceDN w:val="0"/>
+        <w:adjustRightInd w:val="0"/>
+        <w:rPr>
+          <w:rFonts w:ascii="Arial" w:hAnsi="Arial" w:cs="Arial"/>
+          <w:color w:val="000000" w:themeColor="text1"/>
+        </w:rPr>
+      </w:pPr>
+    </w:p>
+    <w:p>
+      <w:pPr>
+        <w:autoSpaceDE w:val="0"/>
+        <w:autoSpaceDN w:val="0"/>
+        <w:adjustRightInd w:val="0"/>
+        <w:rPr>
+          <w:rFonts w:ascii="Arial" w:hAnsi="Arial" w:cs="Arial"/>
+          <w:color w:val="000000" w:themeColor="text1"/>
+        </w:rPr>
+      </w:pPr>
+    </w:p>
+    <w:p>
+      <w:pPr>
+        <w:autoSpaceDE w:val="0"/>
+        <w:autoSpaceDN w:val="0"/>
+        <w:adjustRightInd w:val="0"/>
+        <w:rPr>
+          <w:rFonts w:ascii="Arial" w:hAnsi="Arial" w:cs="Arial"/>
+          <w:color w:val="000000" w:themeColor="text1"/>
+        </w:rPr>
+      </w:pPr>
+    </w:p>
+    <w:p>
+      <w:pPr>
+        <w:autoSpaceDE w:val="0"/>
+        <w:autoSpaceDN w:val="0"/>
+        <w:adjustRightInd w:val="0"/>
+        <w:rPr>
+          <w:rFonts w:ascii="Arial" w:hAnsi="Arial" w:cs="Arial"/>
+          <w:color w:val="000000" w:themeColor="text1"/>
+        </w:rPr>
+      </w:pPr>
+      <w:r>
+        <w:rPr>
+          <w:rFonts w:ascii="Arial" w:hAnsi="Arial" w:cs="Arial"/>
+          <w:color w:val="000000" w:themeColor="text1"/>
+        </w:rPr>
+        <w:t>SMTP</w:t>
+      </w:r>
+    </w:p>
+    <w:p>
+      <w:pPr>
+        <w:autoSpaceDE w:val="0"/>
+        <w:autoSpaceDN w:val="0"/>
+        <w:adjustRightInd w:val="0"/>
+        <w:rPr>
+          <w:rFonts w:ascii="Arial" w:hAnsi="Arial" w:cs="Arial"/>
+          <w:color w:val="000000" w:themeColor="text1"/>
+        </w:rPr>
+      </w:pPr>
+    </w:p>
+    <w:p>
+      <w:pPr>
+        <w:autoSpaceDE w:val="0"/>
+        <w:autoSpaceDN w:val="0"/>
+        <w:adjustRightInd w:val="0"/>
+        <w:rPr>
+          <w:rFonts w:ascii="Arial" w:hAnsi="Arial" w:cs="Arial"/>
+          <w:color w:val="000000" w:themeColor="text1"/>
+        </w:rPr>
+      </w:pPr>
+    </w:p>
+    <w:p>
+      <w:pPr>
+        <w:autoSpaceDE w:val="0"/>
+        <w:autoSpaceDN w:val="0"/>
+        <w:adjustRightInd w:val="0"/>
+        <w:rPr>
+          <w:rFonts w:ascii="Arial" w:hAnsi="Arial" w:cs="Arial"/>
+          <w:color w:val="000000" w:themeColor="text1"/>
+        </w:rPr>
+      </w:pPr>
+    </w:p>
+    <w:p>
+      <w:pPr>
+        <w:autoSpaceDE w:val="0"/>
+        <w:autoSpaceDN w:val="0"/>
+        <w:adjustRightInd w:val="0"/>
+        <w:rPr>
+          <w:rFonts w:ascii="Arial" w:hAnsi="Arial" w:cs="Arial"/>
+          <w:color w:val="000000" w:themeColor="text1"/>
+        </w:rPr>
+      </w:pPr>
+    </w:p>
+    <w:p>
+      <w:pPr>
+        <w:autoSpaceDE w:val="0"/>
+        <w:autoSpaceDN w:val="0"/>
+        <w:adjustRightInd w:val="0"/>
+        <w:rPr>
+          <w:rFonts w:ascii="Arial" w:hAnsi="Arial" w:cs="Arial"/>
           <w:color w:val="000000" w:themeColor="text1"/>
         </w:rPr>
       </w:pPr>
@@ -31905,6 +32322,7 @@
           <w:noProof/>
           <w:color w:val="000000" w:themeColor="text1"/>
         </w:rPr>
+        <w:lastRenderedPageBreak/>
         <w:drawing>
           <wp:inline distT="0" distB="0" distL="0" distR="0" wp14:anchorId="138CAD9E" wp14:editId="0A2CAFAC">
             <wp:extent cx="5943600" cy="7092950"/>

</xml_diff>

<commit_message>
The Web Stack in vertx
Update vertx_projects_high_level_asynchronous_and_reactive_java.docx
</commit_message>
<xml_diff>
--- a/other_insights_in_vertx/vertx_projects_high_level_asynchronous_and_reactive_java.docx
+++ b/other_insights_in_vertx/vertx_projects_high_level_asynchronous_and_reactive_java.docx
@@ -31823,6 +31823,51 @@
           <w:color w:val="000000" w:themeColor="text1"/>
         </w:rPr>
       </w:pPr>
+      <w:proofErr w:type="spellStart"/>
+      <w:r>
+        <w:rPr>
+          <w:rFonts w:ascii="Arial" w:hAnsi="Arial" w:cs="Arial"/>
+          <w:color w:val="000000" w:themeColor="text1"/>
+        </w:rPr>
+        <w:t>PostgresSQL</w:t>
+      </w:r>
+      <w:proofErr w:type="spellEnd"/>
+    </w:p>
+    <w:p>
+      <w:pPr>
+        <w:autoSpaceDE w:val="0"/>
+        <w:autoSpaceDN w:val="0"/>
+        <w:adjustRightInd w:val="0"/>
+        <w:rPr>
+          <w:rFonts w:ascii="Arial" w:hAnsi="Arial" w:cs="Arial"/>
+          <w:color w:val="000000" w:themeColor="text1"/>
+        </w:rPr>
+      </w:pPr>
+    </w:p>
+    <w:p>
+      <w:pPr>
+        <w:autoSpaceDE w:val="0"/>
+        <w:autoSpaceDN w:val="0"/>
+        <w:adjustRightInd w:val="0"/>
+        <w:rPr>
+          <w:rFonts w:ascii="Arial" w:hAnsi="Arial" w:cs="Arial"/>
+          <w:color w:val="000000" w:themeColor="text1"/>
+        </w:rPr>
+      </w:pPr>
+      <w:r>
+        <w:rPr>
+          <w:rFonts w:ascii="Arial" w:hAnsi="Arial" w:cs="Arial"/>
+          <w:color w:val="000000" w:themeColor="text1"/>
+        </w:rPr>
+        <w:t>MongoDB</w:t>
+      </w:r>
+      <w:r>
+        <w:rPr>
+          <w:rFonts w:ascii="Arial" w:hAnsi="Arial" w:cs="Arial"/>
+          <w:color w:val="000000" w:themeColor="text1"/>
+        </w:rPr>
+        <w:br/>
+      </w:r>
     </w:p>
     <w:p>
       <w:pPr>
@@ -32061,6 +32106,74 @@
           <w:u w:val="single"/>
         </w:rPr>
         <w:t>Running the application</w:t>
+      </w:r>
+    </w:p>
+    <w:p>
+      <w:pPr>
+        <w:autoSpaceDE w:val="0"/>
+        <w:autoSpaceDN w:val="0"/>
+        <w:adjustRightInd w:val="0"/>
+        <w:rPr>
+          <w:rFonts w:ascii="Arial" w:hAnsi="Arial" w:cs="Arial"/>
+          <w:color w:val="000000" w:themeColor="text1"/>
+        </w:rPr>
+      </w:pPr>
+    </w:p>
+    <w:p>
+      <w:pPr>
+        <w:autoSpaceDE w:val="0"/>
+        <w:autoSpaceDN w:val="0"/>
+        <w:adjustRightInd w:val="0"/>
+        <w:rPr>
+          <w:rFonts w:ascii="Arial" w:hAnsi="Arial" w:cs="Arial"/>
+          <w:color w:val="000000" w:themeColor="text1"/>
+        </w:rPr>
+      </w:pPr>
+    </w:p>
+    <w:p>
+      <w:pPr>
+        <w:autoSpaceDE w:val="0"/>
+        <w:autoSpaceDN w:val="0"/>
+        <w:adjustRightInd w:val="0"/>
+        <w:rPr>
+          <w:rFonts w:ascii="Arial" w:hAnsi="Arial" w:cs="Arial"/>
+          <w:color w:val="000000" w:themeColor="text1"/>
+        </w:rPr>
+      </w:pPr>
+    </w:p>
+    <w:p>
+      <w:pPr>
+        <w:autoSpaceDE w:val="0"/>
+        <w:autoSpaceDN w:val="0"/>
+        <w:adjustRightInd w:val="0"/>
+        <w:rPr>
+          <w:rFonts w:ascii="Arial" w:hAnsi="Arial" w:cs="Arial"/>
+          <w:color w:val="000000" w:themeColor="text1"/>
+        </w:rPr>
+      </w:pPr>
+    </w:p>
+    <w:p>
+      <w:pPr>
+        <w:autoSpaceDE w:val="0"/>
+        <w:autoSpaceDN w:val="0"/>
+        <w:adjustRightInd w:val="0"/>
+        <w:rPr>
+          <w:rFonts w:ascii="Arial" w:hAnsi="Arial" w:cs="Arial"/>
+          <w:b/>
+          <w:bCs/>
+          <w:color w:val="000000" w:themeColor="text1"/>
+          <w:u w:val="single"/>
+        </w:rPr>
+      </w:pPr>
+      <w:r>
+        <w:rPr>
+          <w:rFonts w:ascii="Arial" w:hAnsi="Arial" w:cs="Arial"/>
+          <w:b/>
+          <w:bCs/>
+          <w:color w:val="000000" w:themeColor="text1"/>
+          <w:u w:val="single"/>
+        </w:rPr>
+        <w:t>The Web Stack</w:t>
       </w:r>
     </w:p>
     <w:p>
@@ -32378,6 +32491,7 @@
           <w:rFonts w:ascii="Arial" w:hAnsi="Arial" w:cs="Arial"/>
           <w:color w:val="000000" w:themeColor="text1"/>
         </w:rPr>
+        <w:lastRenderedPageBreak/>
         <w:t xml:space="preserve">In order to get the </w:t>
       </w:r>
       <w:proofErr w:type="spellStart"/>
@@ -32443,7 +32557,6 @@
           <w:noProof/>
           <w:color w:val="000000" w:themeColor="text1"/>
         </w:rPr>
-        <w:lastRenderedPageBreak/>
         <w:drawing>
           <wp:inline distT="0" distB="0" distL="0" distR="0" wp14:anchorId="138CAD9E" wp14:editId="0A2CAFAC">
             <wp:extent cx="5943600" cy="7092950"/>

</xml_diff>

<commit_message>
Details of The Web Stack in Vertx :
1.  Edge Service and public API development/construction
2.  The Vert.x web client
3.  JWT, CORS
4.  Serving and integrating a VueJS reactive application with Vert.x
5.  Testing an HTtP API with REST 

Update vertx_projects_high_level_asynchronous_and_reactive_java.docx
</commit_message>
<xml_diff>
--- a/other_insights_in_vertx/vertx_projects_high_level_asynchronous_and_reactive_java.docx
+++ b/other_insights_in_vertx/vertx_projects_high_level_asynchronous_and_reactive_java.docx
@@ -32178,25 +32178,266 @@
     </w:p>
     <w:p>
       <w:pPr>
-        <w:autoSpaceDE w:val="0"/>
-        <w:autoSpaceDN w:val="0"/>
-        <w:adjustRightInd w:val="0"/>
-        <w:rPr>
-          <w:rFonts w:ascii="Arial" w:hAnsi="Arial" w:cs="Arial"/>
-          <w:color w:val="000000" w:themeColor="text1"/>
-        </w:rPr>
-      </w:pPr>
-    </w:p>
-    <w:p>
-      <w:pPr>
-        <w:autoSpaceDE w:val="0"/>
-        <w:autoSpaceDN w:val="0"/>
-        <w:adjustRightInd w:val="0"/>
-        <w:rPr>
-          <w:rFonts w:ascii="Arial" w:hAnsi="Arial" w:cs="Arial"/>
-          <w:color w:val="000000" w:themeColor="text1"/>
-        </w:rPr>
-      </w:pPr>
+        <w:pStyle w:val="ListParagraph"/>
+        <w:numPr>
+          <w:ilvl w:val="0"/>
+          <w:numId w:val="21"/>
+        </w:numPr>
+        <w:autoSpaceDE w:val="0"/>
+        <w:autoSpaceDN w:val="0"/>
+        <w:adjustRightInd w:val="0"/>
+        <w:rPr>
+          <w:rFonts w:ascii="Arial" w:eastAsiaTheme="minorHAnsi" w:hAnsi="Arial" w:cs="Arial"/>
+          <w:color w:val="004D79"/>
+        </w:rPr>
+      </w:pPr>
+      <w:r>
+        <w:rPr>
+          <w:rFonts w:ascii="Arial" w:eastAsiaTheme="minorHAnsi" w:hAnsi="Arial" w:cs="Arial"/>
+          <w:color w:val="004D79"/>
+        </w:rPr>
+        <w:t>The construction of an edge service and a</w:t>
+      </w:r>
+      <w:r>
+        <w:rPr>
+          <w:rFonts w:ascii="Arial" w:eastAsiaTheme="minorHAnsi" w:hAnsi="Arial" w:cs="Arial"/>
+          <w:color w:val="004D79"/>
+        </w:rPr>
+        <w:t xml:space="preserve"> </w:t>
+      </w:r>
+      <w:r>
+        <w:rPr>
+          <w:rFonts w:ascii="Arial" w:eastAsiaTheme="minorHAnsi" w:hAnsi="Arial" w:cs="Arial"/>
+          <w:color w:val="004D79"/>
+        </w:rPr>
+        <w:t>public API</w:t>
+      </w:r>
+      <w:r>
+        <w:rPr>
+          <w:rFonts w:ascii="Arial" w:eastAsiaTheme="minorHAnsi" w:hAnsi="Arial" w:cs="Arial"/>
+          <w:color w:val="004D79"/>
+        </w:rPr>
+        <w:br/>
+      </w:r>
+      <w:r>
+        <w:rPr>
+          <w:rFonts w:ascii="Arial" w:eastAsiaTheme="minorHAnsi" w:hAnsi="Arial" w:cs="Arial"/>
+          <w:color w:val="004D79"/>
+        </w:rPr>
+        <w:br/>
+      </w:r>
+    </w:p>
+    <w:p>
+      <w:pPr>
+        <w:pStyle w:val="ListParagraph"/>
+        <w:numPr>
+          <w:ilvl w:val="0"/>
+          <w:numId w:val="21"/>
+        </w:numPr>
+        <w:autoSpaceDE w:val="0"/>
+        <w:autoSpaceDN w:val="0"/>
+        <w:adjustRightInd w:val="0"/>
+        <w:rPr>
+          <w:rFonts w:ascii="Arial" w:eastAsiaTheme="minorHAnsi" w:hAnsi="Arial" w:cs="Arial"/>
+          <w:color w:val="004D79"/>
+        </w:rPr>
+      </w:pPr>
+      <w:r>
+        <w:rPr>
+          <w:rFonts w:ascii="Arial" w:eastAsiaTheme="minorHAnsi" w:hAnsi="Arial" w:cs="Arial"/>
+          <w:color w:val="004D79"/>
+        </w:rPr>
+        <w:t xml:space="preserve">The </w:t>
+      </w:r>
+      <w:proofErr w:type="spellStart"/>
+      <w:r>
+        <w:rPr>
+          <w:rFonts w:ascii="Arial" w:eastAsiaTheme="minorHAnsi" w:hAnsi="Arial" w:cs="Arial"/>
+          <w:color w:val="004D79"/>
+        </w:rPr>
+        <w:t>Vert.x</w:t>
+      </w:r>
+      <w:proofErr w:type="spellEnd"/>
+      <w:r>
+        <w:rPr>
+          <w:rFonts w:ascii="Arial" w:eastAsiaTheme="minorHAnsi" w:hAnsi="Arial" w:cs="Arial"/>
+          <w:color w:val="004D79"/>
+        </w:rPr>
+        <w:t xml:space="preserve"> web client</w:t>
+      </w:r>
+      <w:r>
+        <w:rPr>
+          <w:rFonts w:ascii="Arial" w:eastAsiaTheme="minorHAnsi" w:hAnsi="Arial" w:cs="Arial"/>
+          <w:color w:val="004D79"/>
+        </w:rPr>
+        <w:br/>
+      </w:r>
+      <w:r>
+        <w:rPr>
+          <w:rFonts w:ascii="Arial" w:eastAsiaTheme="minorHAnsi" w:hAnsi="Arial" w:cs="Arial"/>
+          <w:color w:val="004D79"/>
+        </w:rPr>
+        <w:br/>
+      </w:r>
+    </w:p>
+    <w:p>
+      <w:pPr>
+        <w:pStyle w:val="ListParagraph"/>
+        <w:numPr>
+          <w:ilvl w:val="0"/>
+          <w:numId w:val="21"/>
+        </w:numPr>
+        <w:autoSpaceDE w:val="0"/>
+        <w:autoSpaceDN w:val="0"/>
+        <w:adjustRightInd w:val="0"/>
+        <w:rPr>
+          <w:rFonts w:ascii="Arial" w:eastAsiaTheme="minorHAnsi" w:hAnsi="Arial" w:cs="Arial"/>
+          <w:color w:val="004D79"/>
+        </w:rPr>
+      </w:pPr>
+      <w:r>
+        <w:rPr>
+          <w:rFonts w:ascii="Arial" w:eastAsiaTheme="minorHAnsi" w:hAnsi="Arial" w:cs="Arial"/>
+          <w:color w:val="004D79"/>
+        </w:rPr>
+        <w:t>JSON web tokens (JWT) and cross-origin</w:t>
+      </w:r>
+      <w:r>
+        <w:rPr>
+          <w:rFonts w:ascii="Arial" w:eastAsiaTheme="minorHAnsi" w:hAnsi="Arial" w:cs="Arial"/>
+          <w:color w:val="004D79"/>
+        </w:rPr>
+        <w:t xml:space="preserve"> </w:t>
+      </w:r>
+      <w:r>
+        <w:rPr>
+          <w:rFonts w:ascii="Arial" w:eastAsiaTheme="minorHAnsi" w:hAnsi="Arial" w:cs="Arial"/>
+          <w:color w:val="004D79"/>
+        </w:rPr>
+        <w:t>resource sharing (CORS)</w:t>
+      </w:r>
+      <w:r>
+        <w:rPr>
+          <w:rFonts w:ascii="Arial" w:eastAsiaTheme="minorHAnsi" w:hAnsi="Arial" w:cs="Arial"/>
+          <w:color w:val="004D79"/>
+        </w:rPr>
+        <w:br/>
+      </w:r>
+      <w:r>
+        <w:rPr>
+          <w:rFonts w:ascii="Arial" w:eastAsiaTheme="minorHAnsi" w:hAnsi="Arial" w:cs="Arial"/>
+          <w:color w:val="004D79"/>
+        </w:rPr>
+        <w:br/>
+      </w:r>
+    </w:p>
+    <w:p>
+      <w:pPr>
+        <w:pStyle w:val="ListParagraph"/>
+        <w:numPr>
+          <w:ilvl w:val="0"/>
+          <w:numId w:val="21"/>
+        </w:numPr>
+        <w:autoSpaceDE w:val="0"/>
+        <w:autoSpaceDN w:val="0"/>
+        <w:adjustRightInd w:val="0"/>
+        <w:rPr>
+          <w:rFonts w:ascii="Arial" w:eastAsiaTheme="minorHAnsi" w:hAnsi="Arial" w:cs="Arial"/>
+          <w:color w:val="004D79"/>
+        </w:rPr>
+      </w:pPr>
+      <w:r>
+        <w:rPr>
+          <w:rFonts w:ascii="Arial" w:eastAsiaTheme="minorHAnsi" w:hAnsi="Arial" w:cs="Arial"/>
+          <w:color w:val="004D79"/>
+        </w:rPr>
+        <w:t>Serving and integrating a Vue.js reactive</w:t>
+      </w:r>
+      <w:r>
+        <w:rPr>
+          <w:rFonts w:ascii="Arial" w:eastAsiaTheme="minorHAnsi" w:hAnsi="Arial" w:cs="Arial"/>
+          <w:color w:val="004D79"/>
+        </w:rPr>
+        <w:t xml:space="preserve"> </w:t>
+      </w:r>
+      <w:r>
+        <w:rPr>
+          <w:rFonts w:ascii="Arial" w:eastAsiaTheme="minorHAnsi" w:hAnsi="Arial" w:cs="Arial"/>
+          <w:color w:val="004D79"/>
+        </w:rPr>
+        <w:t xml:space="preserve">application with </w:t>
+      </w:r>
+      <w:proofErr w:type="spellStart"/>
+      <w:r>
+        <w:rPr>
+          <w:rFonts w:ascii="Arial" w:eastAsiaTheme="minorHAnsi" w:hAnsi="Arial" w:cs="Arial"/>
+          <w:color w:val="004D79"/>
+        </w:rPr>
+        <w:t>Vert.x</w:t>
+      </w:r>
+      <w:proofErr w:type="spellEnd"/>
+      <w:r>
+        <w:rPr>
+          <w:rFonts w:ascii="Arial" w:eastAsiaTheme="minorHAnsi" w:hAnsi="Arial" w:cs="Arial"/>
+          <w:color w:val="004D79"/>
+        </w:rPr>
+        <w:br/>
+      </w:r>
+      <w:r>
+        <w:rPr>
+          <w:rFonts w:ascii="Arial" w:eastAsiaTheme="minorHAnsi" w:hAnsi="Arial" w:cs="Arial"/>
+          <w:color w:val="004D79"/>
+        </w:rPr>
+        <w:br/>
+      </w:r>
+    </w:p>
+    <w:p>
+      <w:pPr>
+        <w:pStyle w:val="ListParagraph"/>
+        <w:numPr>
+          <w:ilvl w:val="0"/>
+          <w:numId w:val="21"/>
+        </w:numPr>
+        <w:autoSpaceDE w:val="0"/>
+        <w:autoSpaceDN w:val="0"/>
+        <w:adjustRightInd w:val="0"/>
+        <w:rPr>
+          <w:rFonts w:ascii="Arial" w:hAnsi="Arial" w:cs="Arial"/>
+          <w:color w:val="000000" w:themeColor="text1"/>
+        </w:rPr>
+      </w:pPr>
+      <w:r>
+        <w:rPr>
+          <w:rFonts w:ascii="Arial" w:eastAsiaTheme="minorHAnsi" w:hAnsi="Arial" w:cs="Arial"/>
+          <w:color w:val="004D79"/>
+        </w:rPr>
+        <w:t>Testing an HTTP API with REST Assured</w:t>
+      </w:r>
+    </w:p>
+    <w:p>
+      <w:pPr>
+        <w:autoSpaceDE w:val="0"/>
+        <w:autoSpaceDN w:val="0"/>
+        <w:adjustRightInd w:val="0"/>
+        <w:rPr>
+          <w:rFonts w:ascii="Arial" w:hAnsi="Arial" w:cs="Arial"/>
+          <w:color w:val="000000" w:themeColor="text1"/>
+        </w:rPr>
+      </w:pPr>
+      <w:r>
+        <w:rPr>
+          <w:rFonts w:ascii="Arial" w:hAnsi="Arial" w:cs="Arial"/>
+          <w:color w:val="000000" w:themeColor="text1"/>
+        </w:rPr>
+        <w:br/>
+      </w:r>
+      <w:r>
+        <w:rPr>
+          <w:rFonts w:ascii="Arial" w:hAnsi="Arial" w:cs="Arial"/>
+          <w:color w:val="000000" w:themeColor="text1"/>
+        </w:rPr>
+        <w:br/>
+      </w:r>
     </w:p>
     <w:p>
       <w:pPr>
@@ -32422,6 +32663,7 @@
           <w:noProof/>
           <w:color w:val="000000" w:themeColor="text1"/>
         </w:rPr>
+        <w:lastRenderedPageBreak/>
         <w:drawing>
           <wp:inline distT="0" distB="0" distL="0" distR="0" wp14:anchorId="755C4C05" wp14:editId="2DFF90B7">
             <wp:extent cx="5943600" cy="3918585"/>
@@ -32491,72 +32733,72 @@
           <w:rFonts w:ascii="Arial" w:hAnsi="Arial" w:cs="Arial"/>
           <w:color w:val="000000" w:themeColor="text1"/>
         </w:rPr>
+        <w:t xml:space="preserve">In order to get the </w:t>
+      </w:r>
+      <w:proofErr w:type="spellStart"/>
+      <w:r>
+        <w:rPr>
+          <w:rFonts w:ascii="Arial" w:hAnsi="Arial" w:cs="Arial"/>
+          <w:color w:val="000000" w:themeColor="text1"/>
+        </w:rPr>
+        <w:t>colours</w:t>
+      </w:r>
+      <w:proofErr w:type="spellEnd"/>
+      <w:r>
+        <w:rPr>
+          <w:rFonts w:ascii="Arial" w:hAnsi="Arial" w:cs="Arial"/>
+          <w:color w:val="000000" w:themeColor="text1"/>
+        </w:rPr>
+        <w:t xml:space="preserve"> to show, after trying to set the project properties, or try to set the compiler levels and or types, none of those helped </w:t>
+      </w:r>
+      <w:proofErr w:type="gramStart"/>
+      <w:r>
+        <w:rPr>
+          <w:rFonts w:ascii="Arial" w:hAnsi="Arial" w:cs="Arial"/>
+          <w:color w:val="000000" w:themeColor="text1"/>
+        </w:rPr>
+        <w:t>until ,</w:t>
+      </w:r>
+      <w:proofErr w:type="gramEnd"/>
+      <w:r>
+        <w:rPr>
+          <w:rFonts w:ascii="Arial" w:hAnsi="Arial" w:cs="Arial"/>
+          <w:color w:val="000000" w:themeColor="text1"/>
+        </w:rPr>
+        <w:t xml:space="preserve"> I added a pom to the root of my project and defined the respective modules by name. After adding the pom file to</w:t>
+      </w:r>
+      <w:r>
+        <w:rPr>
+          <w:rFonts w:ascii="Arial" w:hAnsi="Arial" w:cs="Arial"/>
+          <w:color w:val="000000" w:themeColor="text1"/>
+        </w:rPr>
+        <w:t xml:space="preserve"> identifying each of the elements as expected.</w:t>
+      </w:r>
+      <w:r>
+        <w:rPr>
+          <w:rFonts w:ascii="Arial" w:hAnsi="Arial" w:cs="Arial"/>
+          <w:color w:val="000000" w:themeColor="text1"/>
+        </w:rPr>
+        <w:t xml:space="preserve"> the root, just like magic, the IDE suddenly seems to have recovered and then started </w:t>
+      </w:r>
+    </w:p>
+    <w:p>
+      <w:pPr>
+        <w:autoSpaceDE w:val="0"/>
+        <w:autoSpaceDN w:val="0"/>
+        <w:adjustRightInd w:val="0"/>
+        <w:rPr>
+          <w:rFonts w:ascii="Arial" w:hAnsi="Arial" w:cs="Arial"/>
+          <w:color w:val="000000" w:themeColor="text1"/>
+        </w:rPr>
+      </w:pPr>
+      <w:r>
+        <w:rPr>
+          <w:rFonts w:ascii="Arial" w:hAnsi="Arial" w:cs="Arial"/>
+          <w:noProof/>
+          <w:color w:val="000000" w:themeColor="text1"/>
+        </w:rPr>
         <w:lastRenderedPageBreak/>
-        <w:t xml:space="preserve">In order to get the </w:t>
-      </w:r>
-      <w:proofErr w:type="spellStart"/>
-      <w:r>
-        <w:rPr>
-          <w:rFonts w:ascii="Arial" w:hAnsi="Arial" w:cs="Arial"/>
-          <w:color w:val="000000" w:themeColor="text1"/>
-        </w:rPr>
-        <w:t>colours</w:t>
-      </w:r>
-      <w:proofErr w:type="spellEnd"/>
-      <w:r>
-        <w:rPr>
-          <w:rFonts w:ascii="Arial" w:hAnsi="Arial" w:cs="Arial"/>
-          <w:color w:val="000000" w:themeColor="text1"/>
-        </w:rPr>
-        <w:t xml:space="preserve"> to show, after trying to set the project properties, or try to set the compiler levels and or types, none of those helped </w:t>
-      </w:r>
-      <w:proofErr w:type="gramStart"/>
-      <w:r>
-        <w:rPr>
-          <w:rFonts w:ascii="Arial" w:hAnsi="Arial" w:cs="Arial"/>
-          <w:color w:val="000000" w:themeColor="text1"/>
-        </w:rPr>
-        <w:t>until ,</w:t>
-      </w:r>
-      <w:proofErr w:type="gramEnd"/>
-      <w:r>
-        <w:rPr>
-          <w:rFonts w:ascii="Arial" w:hAnsi="Arial" w:cs="Arial"/>
-          <w:color w:val="000000" w:themeColor="text1"/>
-        </w:rPr>
-        <w:t xml:space="preserve"> I added a pom to the root of my project and defined the respective modules by name. After adding the pom file to</w:t>
-      </w:r>
-      <w:r>
-        <w:rPr>
-          <w:rFonts w:ascii="Arial" w:hAnsi="Arial" w:cs="Arial"/>
-          <w:color w:val="000000" w:themeColor="text1"/>
-        </w:rPr>
-        <w:t xml:space="preserve"> identifying each of the elements as expected.</w:t>
-      </w:r>
-      <w:r>
-        <w:rPr>
-          <w:rFonts w:ascii="Arial" w:hAnsi="Arial" w:cs="Arial"/>
-          <w:color w:val="000000" w:themeColor="text1"/>
-        </w:rPr>
-        <w:t xml:space="preserve"> the root, just like magic, the IDE suddenly seems to have recovered and then started </w:t>
-      </w:r>
-    </w:p>
-    <w:p>
-      <w:pPr>
-        <w:autoSpaceDE w:val="0"/>
-        <w:autoSpaceDN w:val="0"/>
-        <w:adjustRightInd w:val="0"/>
-        <w:rPr>
-          <w:rFonts w:ascii="Arial" w:hAnsi="Arial" w:cs="Arial"/>
-          <w:color w:val="000000" w:themeColor="text1"/>
-        </w:rPr>
-      </w:pPr>
-      <w:r>
-        <w:rPr>
-          <w:rFonts w:ascii="Arial" w:hAnsi="Arial" w:cs="Arial"/>
-          <w:noProof/>
-          <w:color w:val="000000" w:themeColor="text1"/>
-        </w:rPr>
         <w:drawing>
           <wp:inline distT="0" distB="0" distL="0" distR="0" wp14:anchorId="138CAD9E" wp14:editId="0A2CAFAC">
             <wp:extent cx="5943600" cy="7092950"/>
@@ -34266,6 +34508,95 @@
     </w:lvl>
   </w:abstractNum>
   <w:abstractNum w:abstractNumId="14" w15:restartNumberingAfterBreak="0">
+    <w:nsid w:val="5ECF6EDF"/>
+    <w:multiLevelType w:val="hybridMultilevel"/>
+    <w:tmpl w:val="3D626A3E"/>
+    <w:lvl w:ilvl="0" w:tplc="0409000F">
+      <w:start w:val="1"/>
+      <w:numFmt w:val="decimal"/>
+      <w:lvlText w:val="%1."/>
+      <w:lvlJc w:val="left"/>
+      <w:pPr>
+        <w:ind w:left="720" w:hanging="360"/>
+      </w:pPr>
+      <w:rPr>
+        <w:rFonts w:hint="default"/>
+      </w:rPr>
+    </w:lvl>
+    <w:lvl w:ilvl="1" w:tplc="04090019" w:tentative="1">
+      <w:start w:val="1"/>
+      <w:numFmt w:val="lowerLetter"/>
+      <w:lvlText w:val="%2."/>
+      <w:lvlJc w:val="left"/>
+      <w:pPr>
+        <w:ind w:left="1440" w:hanging="360"/>
+      </w:pPr>
+    </w:lvl>
+    <w:lvl w:ilvl="2" w:tplc="0409001B" w:tentative="1">
+      <w:start w:val="1"/>
+      <w:numFmt w:val="lowerRoman"/>
+      <w:lvlText w:val="%3."/>
+      <w:lvlJc w:val="right"/>
+      <w:pPr>
+        <w:ind w:left="2160" w:hanging="180"/>
+      </w:pPr>
+    </w:lvl>
+    <w:lvl w:ilvl="3" w:tplc="0409000F" w:tentative="1">
+      <w:start w:val="1"/>
+      <w:numFmt w:val="decimal"/>
+      <w:lvlText w:val="%4."/>
+      <w:lvlJc w:val="left"/>
+      <w:pPr>
+        <w:ind w:left="2880" w:hanging="360"/>
+      </w:pPr>
+    </w:lvl>
+    <w:lvl w:ilvl="4" w:tplc="04090019" w:tentative="1">
+      <w:start w:val="1"/>
+      <w:numFmt w:val="lowerLetter"/>
+      <w:lvlText w:val="%5."/>
+      <w:lvlJc w:val="left"/>
+      <w:pPr>
+        <w:ind w:left="3600" w:hanging="360"/>
+      </w:pPr>
+    </w:lvl>
+    <w:lvl w:ilvl="5" w:tplc="0409001B" w:tentative="1">
+      <w:start w:val="1"/>
+      <w:numFmt w:val="lowerRoman"/>
+      <w:lvlText w:val="%6."/>
+      <w:lvlJc w:val="right"/>
+      <w:pPr>
+        <w:ind w:left="4320" w:hanging="180"/>
+      </w:pPr>
+    </w:lvl>
+    <w:lvl w:ilvl="6" w:tplc="0409000F" w:tentative="1">
+      <w:start w:val="1"/>
+      <w:numFmt w:val="decimal"/>
+      <w:lvlText w:val="%7."/>
+      <w:lvlJc w:val="left"/>
+      <w:pPr>
+        <w:ind w:left="5040" w:hanging="360"/>
+      </w:pPr>
+    </w:lvl>
+    <w:lvl w:ilvl="7" w:tplc="04090019" w:tentative="1">
+      <w:start w:val="1"/>
+      <w:numFmt w:val="lowerLetter"/>
+      <w:lvlText w:val="%8."/>
+      <w:lvlJc w:val="left"/>
+      <w:pPr>
+        <w:ind w:left="5760" w:hanging="360"/>
+      </w:pPr>
+    </w:lvl>
+    <w:lvl w:ilvl="8" w:tplc="0409001B" w:tentative="1">
+      <w:start w:val="1"/>
+      <w:numFmt w:val="lowerRoman"/>
+      <w:lvlText w:val="%9."/>
+      <w:lvlJc w:val="right"/>
+      <w:pPr>
+        <w:ind w:left="6480" w:hanging="180"/>
+      </w:pPr>
+    </w:lvl>
+  </w:abstractNum>
+  <w:abstractNum w:abstractNumId="15" w15:restartNumberingAfterBreak="0">
     <w:nsid w:val="5F660A5E"/>
     <w:multiLevelType w:val="hybridMultilevel"/>
     <w:tmpl w:val="1D9C4210"/>
@@ -34377,7 +34708,7 @@
       </w:rPr>
     </w:lvl>
   </w:abstractNum>
-  <w:abstractNum w:abstractNumId="15" w15:restartNumberingAfterBreak="0">
+  <w:abstractNum w:abstractNumId="16" w15:restartNumberingAfterBreak="0">
     <w:nsid w:val="6390463E"/>
     <w:multiLevelType w:val="multilevel"/>
     <w:tmpl w:val="FE1E7292"/>
@@ -34490,7 +34821,7 @@
       </w:pPr>
     </w:lvl>
   </w:abstractNum>
-  <w:abstractNum w:abstractNumId="16" w15:restartNumberingAfterBreak="0">
+  <w:abstractNum w:abstractNumId="17" w15:restartNumberingAfterBreak="0">
     <w:nsid w:val="6A02177C"/>
     <w:multiLevelType w:val="hybridMultilevel"/>
     <w:tmpl w:val="9F90C5BC"/>
@@ -34579,7 +34910,7 @@
       </w:pPr>
     </w:lvl>
   </w:abstractNum>
-  <w:abstractNum w:abstractNumId="17" w15:restartNumberingAfterBreak="0">
+  <w:abstractNum w:abstractNumId="18" w15:restartNumberingAfterBreak="0">
     <w:nsid w:val="6A9D5F59"/>
     <w:multiLevelType w:val="hybridMultilevel"/>
     <w:tmpl w:val="322C227A"/>
@@ -34668,7 +34999,7 @@
       </w:pPr>
     </w:lvl>
   </w:abstractNum>
-  <w:abstractNum w:abstractNumId="18" w15:restartNumberingAfterBreak="0">
+  <w:abstractNum w:abstractNumId="19" w15:restartNumberingAfterBreak="0">
     <w:nsid w:val="78F21EA2"/>
     <w:multiLevelType w:val="hybridMultilevel"/>
     <w:tmpl w:val="36F6FE98"/>
@@ -34757,7 +35088,7 @@
       </w:pPr>
     </w:lvl>
   </w:abstractNum>
-  <w:abstractNum w:abstractNumId="19" w15:restartNumberingAfterBreak="0">
+  <w:abstractNum w:abstractNumId="20" w15:restartNumberingAfterBreak="0">
     <w:nsid w:val="7BB35C79"/>
     <w:multiLevelType w:val="multilevel"/>
     <w:tmpl w:val="C70C8B04"/>
@@ -34913,7 +35244,7 @@
     <w:abstractNumId w:val="8"/>
   </w:num>
   <w:num w:numId="3">
-    <w:abstractNumId w:val="16"/>
+    <w:abstractNumId w:val="17"/>
   </w:num>
   <w:num w:numId="4">
     <w:abstractNumId w:val="12"/>
@@ -34925,16 +35256,16 @@
     <w:abstractNumId w:val="13"/>
   </w:num>
   <w:num w:numId="7">
-    <w:abstractNumId w:val="18"/>
+    <w:abstractNumId w:val="19"/>
   </w:num>
   <w:num w:numId="8">
     <w:abstractNumId w:val="5"/>
   </w:num>
   <w:num w:numId="9">
-    <w:abstractNumId w:val="17"/>
+    <w:abstractNumId w:val="18"/>
   </w:num>
   <w:num w:numId="10">
-    <w:abstractNumId w:val="19"/>
+    <w:abstractNumId w:val="20"/>
   </w:num>
   <w:num w:numId="11">
     <w:abstractNumId w:val="0"/>
@@ -34943,7 +35274,7 @@
     <w:abstractNumId w:val="4"/>
   </w:num>
   <w:num w:numId="13">
-    <w:abstractNumId w:val="15"/>
+    <w:abstractNumId w:val="16"/>
   </w:num>
   <w:num w:numId="14">
     <w:abstractNumId w:val="3"/>
@@ -34955,7 +35286,7 @@
     <w:abstractNumId w:val="11"/>
   </w:num>
   <w:num w:numId="17">
-    <w:abstractNumId w:val="14"/>
+    <w:abstractNumId w:val="15"/>
   </w:num>
   <w:num w:numId="18">
     <w:abstractNumId w:val="6"/>
@@ -34965,6 +35296,9 @@
   </w:num>
   <w:num w:numId="20">
     <w:abstractNumId w:val="7"/>
+  </w:num>
+  <w:num w:numId="21">
+    <w:abstractNumId w:val="14"/>
   </w:num>
 </w:numbering>
 </file>

</xml_diff>

<commit_message>
Elements from the vertx web stack Update vertx_projects_high_level_asynchronous_and_reactive_java.docx
</commit_message>
<xml_diff>
--- a/other_insights_in_vertx/vertx_projects_high_level_asynchronous_and_reactive_java.docx
+++ b/other_insights_in_vertx/vertx_projects_high_level_asynchronous_and_reactive_java.docx
@@ -32446,50 +32446,6 @@
         <w:adjustRightInd w:val="0"/>
         <w:rPr>
           <w:rFonts w:ascii="Arial" w:hAnsi="Arial" w:cs="Arial"/>
-          <w:color w:val="000000" w:themeColor="text1"/>
-        </w:rPr>
-      </w:pPr>
-    </w:p>
-    <w:p>
-      <w:pPr>
-        <w:autoSpaceDE w:val="0"/>
-        <w:autoSpaceDN w:val="0"/>
-        <w:adjustRightInd w:val="0"/>
-        <w:rPr>
-          <w:rFonts w:ascii="Arial" w:hAnsi="Arial" w:cs="Arial"/>
-          <w:color w:val="000000" w:themeColor="text1"/>
-        </w:rPr>
-      </w:pPr>
-    </w:p>
-    <w:p>
-      <w:pPr>
-        <w:autoSpaceDE w:val="0"/>
-        <w:autoSpaceDN w:val="0"/>
-        <w:adjustRightInd w:val="0"/>
-        <w:rPr>
-          <w:rFonts w:ascii="Arial" w:hAnsi="Arial" w:cs="Arial"/>
-          <w:color w:val="000000" w:themeColor="text1"/>
-        </w:rPr>
-      </w:pPr>
-    </w:p>
-    <w:p>
-      <w:pPr>
-        <w:autoSpaceDE w:val="0"/>
-        <w:autoSpaceDN w:val="0"/>
-        <w:adjustRightInd w:val="0"/>
-        <w:rPr>
-          <w:rFonts w:ascii="Arial" w:hAnsi="Arial" w:cs="Arial"/>
-          <w:color w:val="000000" w:themeColor="text1"/>
-        </w:rPr>
-      </w:pPr>
-    </w:p>
-    <w:p>
-      <w:pPr>
-        <w:autoSpaceDE w:val="0"/>
-        <w:autoSpaceDN w:val="0"/>
-        <w:adjustRightInd w:val="0"/>
-        <w:rPr>
-          <w:rFonts w:ascii="Arial" w:hAnsi="Arial" w:cs="Arial"/>
           <w:b/>
           <w:bCs/>
           <w:color w:val="000000" w:themeColor="text1"/>
@@ -32504,9 +32460,9 @@
           <w:color w:val="000000" w:themeColor="text1"/>
           <w:u w:val="single"/>
         </w:rPr>
-        <w:t xml:space="preserve">May be just IDE </w:t>
-      </w:r>
-      <w:proofErr w:type="gramStart"/>
+        <w:t xml:space="preserve">Elements from the </w:t>
+      </w:r>
+      <w:proofErr w:type="spellStart"/>
       <w:r>
         <w:rPr>
           <w:rFonts w:ascii="Arial" w:hAnsi="Arial" w:cs="Arial"/>
@@ -32515,9 +32471,9 @@
           <w:color w:val="000000" w:themeColor="text1"/>
           <w:u w:val="single"/>
         </w:rPr>
-        <w:t>trivial :</w:t>
-      </w:r>
-      <w:proofErr w:type="gramEnd"/>
+        <w:t>vertx</w:t>
+      </w:r>
+      <w:proofErr w:type="spellEnd"/>
       <w:r>
         <w:rPr>
           <w:rFonts w:ascii="Arial" w:hAnsi="Arial" w:cs="Arial"/>
@@ -32526,6 +32482,28 @@
           <w:color w:val="000000" w:themeColor="text1"/>
           <w:u w:val="single"/>
         </w:rPr>
+        <w:t xml:space="preserve"> web </w:t>
+      </w:r>
+      <w:proofErr w:type="gramStart"/>
+      <w:r>
+        <w:rPr>
+          <w:rFonts w:ascii="Arial" w:hAnsi="Arial" w:cs="Arial"/>
+          <w:b/>
+          <w:bCs/>
+          <w:color w:val="000000" w:themeColor="text1"/>
+          <w:u w:val="single"/>
+        </w:rPr>
+        <w:t>stack :</w:t>
+      </w:r>
+      <w:proofErr w:type="gramEnd"/>
+      <w:r>
+        <w:rPr>
+          <w:rFonts w:ascii="Arial" w:hAnsi="Arial" w:cs="Arial"/>
+          <w:b/>
+          <w:bCs/>
+          <w:color w:val="000000" w:themeColor="text1"/>
+          <w:u w:val="single"/>
+        </w:rPr>
         <w:t xml:space="preserve"> </w:t>
       </w:r>
     </w:p>
@@ -32539,12 +32517,354 @@
           <w:color w:val="000000" w:themeColor="text1"/>
         </w:rPr>
       </w:pPr>
+      <w:r>
+        <w:rPr>
+          <w:rFonts w:ascii="Arial" w:hAnsi="Arial" w:cs="Arial"/>
+          <w:color w:val="000000" w:themeColor="text1"/>
+        </w:rPr>
+        <w:t>Advanced routing</w:t>
+      </w:r>
+    </w:p>
+    <w:p>
+      <w:pPr>
+        <w:autoSpaceDE w:val="0"/>
+        <w:autoSpaceDN w:val="0"/>
+        <w:adjustRightInd w:val="0"/>
+        <w:rPr>
+          <w:rFonts w:ascii="Arial" w:hAnsi="Arial" w:cs="Arial"/>
+          <w:color w:val="000000" w:themeColor="text1"/>
+        </w:rPr>
+      </w:pPr>
+      <w:r>
+        <w:rPr>
+          <w:rFonts w:ascii="Arial" w:hAnsi="Arial" w:cs="Arial"/>
+          <w:color w:val="000000" w:themeColor="text1"/>
+        </w:rPr>
+        <w:t>Routing with regex</w:t>
+      </w:r>
+    </w:p>
+    <w:p>
+      <w:pPr>
+        <w:autoSpaceDE w:val="0"/>
+        <w:autoSpaceDN w:val="0"/>
+        <w:adjustRightInd w:val="0"/>
+        <w:rPr>
+          <w:rFonts w:ascii="Arial" w:hAnsi="Arial" w:cs="Arial"/>
+          <w:color w:val="000000" w:themeColor="text1"/>
+        </w:rPr>
+      </w:pPr>
+      <w:r>
+        <w:rPr>
+          <w:rFonts w:ascii="Arial" w:hAnsi="Arial" w:cs="Arial"/>
+          <w:color w:val="000000" w:themeColor="text1"/>
+        </w:rPr>
+        <w:t>Authentication</w:t>
+      </w:r>
+    </w:p>
+    <w:p>
+      <w:pPr>
+        <w:autoSpaceDE w:val="0"/>
+        <w:autoSpaceDN w:val="0"/>
+        <w:adjustRightInd w:val="0"/>
+        <w:rPr>
+          <w:rFonts w:ascii="Arial" w:hAnsi="Arial" w:cs="Arial"/>
+          <w:color w:val="000000" w:themeColor="text1"/>
+        </w:rPr>
+      </w:pPr>
+      <w:r>
+        <w:rPr>
+          <w:rFonts w:ascii="Arial" w:hAnsi="Arial" w:cs="Arial"/>
+          <w:color w:val="000000" w:themeColor="text1"/>
+        </w:rPr>
+        <w:t>HTTP Client</w:t>
+      </w:r>
+    </w:p>
+    <w:p>
+      <w:pPr>
+        <w:autoSpaceDE w:val="0"/>
+        <w:autoSpaceDN w:val="0"/>
+        <w:adjustRightInd w:val="0"/>
+        <w:rPr>
+          <w:rFonts w:ascii="Arial" w:hAnsi="Arial" w:cs="Arial"/>
+          <w:color w:val="000000" w:themeColor="text1"/>
+        </w:rPr>
+      </w:pPr>
+      <w:r>
+        <w:rPr>
+          <w:rFonts w:ascii="Arial" w:hAnsi="Arial" w:cs="Arial"/>
+          <w:color w:val="000000" w:themeColor="text1"/>
+        </w:rPr>
+        <w:t>Cookies</w:t>
+      </w:r>
+    </w:p>
+    <w:p>
+      <w:pPr>
+        <w:autoSpaceDE w:val="0"/>
+        <w:autoSpaceDN w:val="0"/>
+        <w:adjustRightInd w:val="0"/>
+        <w:rPr>
+          <w:rFonts w:ascii="Arial" w:hAnsi="Arial" w:cs="Arial"/>
+          <w:color w:val="000000" w:themeColor="text1"/>
+        </w:rPr>
+      </w:pPr>
       <w:proofErr w:type="gramStart"/>
       <w:r>
         <w:rPr>
           <w:rFonts w:ascii="Arial" w:hAnsi="Arial" w:cs="Arial"/>
           <w:color w:val="000000" w:themeColor="text1"/>
         </w:rPr>
+        <w:t>Server side</w:t>
+      </w:r>
+      <w:proofErr w:type="gramEnd"/>
+      <w:r>
+        <w:rPr>
+          <w:rFonts w:ascii="Arial" w:hAnsi="Arial" w:cs="Arial"/>
+          <w:color w:val="000000" w:themeColor="text1"/>
+        </w:rPr>
+        <w:t xml:space="preserve"> session</w:t>
+      </w:r>
+    </w:p>
+    <w:p>
+      <w:pPr>
+        <w:autoSpaceDE w:val="0"/>
+        <w:autoSpaceDN w:val="0"/>
+        <w:adjustRightInd w:val="0"/>
+        <w:rPr>
+          <w:rFonts w:ascii="Arial" w:hAnsi="Arial" w:cs="Arial"/>
+          <w:color w:val="000000" w:themeColor="text1"/>
+        </w:rPr>
+      </w:pPr>
+      <w:proofErr w:type="gramStart"/>
+      <w:r>
+        <w:rPr>
+          <w:rFonts w:ascii="Arial" w:hAnsi="Arial" w:cs="Arial"/>
+          <w:color w:val="000000" w:themeColor="text1"/>
+        </w:rPr>
+        <w:t>Server side</w:t>
+      </w:r>
+      <w:proofErr w:type="gramEnd"/>
+      <w:r>
+        <w:rPr>
+          <w:rFonts w:ascii="Arial" w:hAnsi="Arial" w:cs="Arial"/>
+          <w:color w:val="000000" w:themeColor="text1"/>
+        </w:rPr>
+        <w:t xml:space="preserve"> template rendering</w:t>
+      </w:r>
+    </w:p>
+    <w:p>
+      <w:pPr>
+        <w:autoSpaceDE w:val="0"/>
+        <w:autoSpaceDN w:val="0"/>
+        <w:adjustRightInd w:val="0"/>
+        <w:rPr>
+          <w:rFonts w:ascii="Arial" w:hAnsi="Arial" w:cs="Arial"/>
+          <w:color w:val="000000" w:themeColor="text1"/>
+        </w:rPr>
+      </w:pPr>
+      <w:r>
+        <w:rPr>
+          <w:rFonts w:ascii="Arial" w:hAnsi="Arial" w:cs="Arial"/>
+          <w:color w:val="000000" w:themeColor="text1"/>
+        </w:rPr>
+        <w:t>Cross-site request forgery protection</w:t>
+      </w:r>
+    </w:p>
+    <w:p>
+      <w:pPr>
+        <w:autoSpaceDE w:val="0"/>
+        <w:autoSpaceDN w:val="0"/>
+        <w:adjustRightInd w:val="0"/>
+        <w:rPr>
+          <w:rFonts w:ascii="Arial" w:hAnsi="Arial" w:cs="Arial"/>
+          <w:color w:val="000000" w:themeColor="text1"/>
+        </w:rPr>
+      </w:pPr>
+    </w:p>
+    <w:p>
+      <w:pPr>
+        <w:autoSpaceDE w:val="0"/>
+        <w:autoSpaceDN w:val="0"/>
+        <w:adjustRightInd w:val="0"/>
+        <w:rPr>
+          <w:rFonts w:ascii="Arial" w:hAnsi="Arial" w:cs="Arial"/>
+          <w:color w:val="000000" w:themeColor="text1"/>
+        </w:rPr>
+      </w:pPr>
+    </w:p>
+    <w:p>
+      <w:pPr>
+        <w:autoSpaceDE w:val="0"/>
+        <w:autoSpaceDN w:val="0"/>
+        <w:adjustRightInd w:val="0"/>
+        <w:rPr>
+          <w:rFonts w:ascii="Arial" w:hAnsi="Arial" w:cs="Arial"/>
+          <w:color w:val="000000" w:themeColor="text1"/>
+        </w:rPr>
+      </w:pPr>
+    </w:p>
+    <w:p>
+      <w:pPr>
+        <w:autoSpaceDE w:val="0"/>
+        <w:autoSpaceDN w:val="0"/>
+        <w:adjustRightInd w:val="0"/>
+        <w:rPr>
+          <w:rFonts w:ascii="Arial" w:hAnsi="Arial" w:cs="Arial"/>
+          <w:color w:val="000000" w:themeColor="text1"/>
+        </w:rPr>
+      </w:pPr>
+    </w:p>
+    <w:p>
+      <w:pPr>
+        <w:autoSpaceDE w:val="0"/>
+        <w:autoSpaceDN w:val="0"/>
+        <w:adjustRightInd w:val="0"/>
+        <w:rPr>
+          <w:rFonts w:ascii="Arial" w:hAnsi="Arial" w:cs="Arial"/>
+          <w:color w:val="000000" w:themeColor="text1"/>
+        </w:rPr>
+      </w:pPr>
+      <w:r>
+        <w:rPr>
+          <w:rFonts w:ascii="Arial" w:hAnsi="Arial" w:cs="Arial"/>
+          <w:color w:val="000000" w:themeColor="text1"/>
+        </w:rPr>
+        <w:t xml:space="preserve">Modules </w:t>
+      </w:r>
+      <w:proofErr w:type="gramStart"/>
+      <w:r>
+        <w:rPr>
+          <w:rFonts w:ascii="Arial" w:hAnsi="Arial" w:cs="Arial"/>
+          <w:color w:val="000000" w:themeColor="text1"/>
+        </w:rPr>
+        <w:t>required :</w:t>
+      </w:r>
+      <w:proofErr w:type="gramEnd"/>
+      <w:r>
+        <w:rPr>
+          <w:rFonts w:ascii="Arial" w:hAnsi="Arial" w:cs="Arial"/>
+          <w:color w:val="000000" w:themeColor="text1"/>
+        </w:rPr>
+        <w:t xml:space="preserve"> </w:t>
+      </w:r>
+    </w:p>
+    <w:p>
+      <w:pPr>
+        <w:autoSpaceDE w:val="0"/>
+        <w:autoSpaceDN w:val="0"/>
+        <w:adjustRightInd w:val="0"/>
+        <w:rPr>
+          <w:rFonts w:ascii="Arial" w:hAnsi="Arial" w:cs="Arial"/>
+          <w:color w:val="000000" w:themeColor="text1"/>
+        </w:rPr>
+      </w:pPr>
+    </w:p>
+    <w:p>
+      <w:pPr>
+        <w:autoSpaceDE w:val="0"/>
+        <w:autoSpaceDN w:val="0"/>
+        <w:adjustRightInd w:val="0"/>
+        <w:rPr>
+          <w:rFonts w:ascii="Arial" w:hAnsi="Arial" w:cs="Arial"/>
+          <w:color w:val="000000" w:themeColor="text1"/>
+        </w:rPr>
+      </w:pPr>
+    </w:p>
+    <w:p>
+      <w:pPr>
+        <w:autoSpaceDE w:val="0"/>
+        <w:autoSpaceDN w:val="0"/>
+        <w:adjustRightInd w:val="0"/>
+        <w:rPr>
+          <w:rFonts w:ascii="Arial" w:hAnsi="Arial" w:cs="Arial"/>
+          <w:color w:val="000000" w:themeColor="text1"/>
+        </w:rPr>
+      </w:pPr>
+    </w:p>
+    <w:p>
+      <w:pPr>
+        <w:autoSpaceDE w:val="0"/>
+        <w:autoSpaceDN w:val="0"/>
+        <w:adjustRightInd w:val="0"/>
+        <w:rPr>
+          <w:rFonts w:ascii="Arial" w:hAnsi="Arial" w:cs="Arial"/>
+          <w:color w:val="000000" w:themeColor="text1"/>
+        </w:rPr>
+      </w:pPr>
+    </w:p>
+    <w:p>
+      <w:pPr>
+        <w:autoSpaceDE w:val="0"/>
+        <w:autoSpaceDN w:val="0"/>
+        <w:adjustRightInd w:val="0"/>
+        <w:rPr>
+          <w:rFonts w:ascii="Arial" w:hAnsi="Arial" w:cs="Arial"/>
+          <w:color w:val="000000" w:themeColor="text1"/>
+        </w:rPr>
+      </w:pPr>
+    </w:p>
+    <w:p>
+      <w:pPr>
+        <w:autoSpaceDE w:val="0"/>
+        <w:autoSpaceDN w:val="0"/>
+        <w:adjustRightInd w:val="0"/>
+        <w:rPr>
+          <w:rFonts w:ascii="Arial" w:hAnsi="Arial" w:cs="Arial"/>
+          <w:b/>
+          <w:bCs/>
+          <w:color w:val="000000" w:themeColor="text1"/>
+          <w:u w:val="single"/>
+        </w:rPr>
+      </w:pPr>
+      <w:r>
+        <w:rPr>
+          <w:rFonts w:ascii="Arial" w:hAnsi="Arial" w:cs="Arial"/>
+          <w:b/>
+          <w:bCs/>
+          <w:color w:val="000000" w:themeColor="text1"/>
+          <w:u w:val="single"/>
+        </w:rPr>
+        <w:t xml:space="preserve">May be just IDE </w:t>
+      </w:r>
+      <w:proofErr w:type="gramStart"/>
+      <w:r>
+        <w:rPr>
+          <w:rFonts w:ascii="Arial" w:hAnsi="Arial" w:cs="Arial"/>
+          <w:b/>
+          <w:bCs/>
+          <w:color w:val="000000" w:themeColor="text1"/>
+          <w:u w:val="single"/>
+        </w:rPr>
+        <w:t>trivial :</w:t>
+      </w:r>
+      <w:proofErr w:type="gramEnd"/>
+      <w:r>
+        <w:rPr>
+          <w:rFonts w:ascii="Arial" w:hAnsi="Arial" w:cs="Arial"/>
+          <w:b/>
+          <w:bCs/>
+          <w:color w:val="000000" w:themeColor="text1"/>
+          <w:u w:val="single"/>
+        </w:rPr>
+        <w:t xml:space="preserve"> </w:t>
+      </w:r>
+    </w:p>
+    <w:p>
+      <w:pPr>
+        <w:autoSpaceDE w:val="0"/>
+        <w:autoSpaceDN w:val="0"/>
+        <w:adjustRightInd w:val="0"/>
+        <w:rPr>
+          <w:rFonts w:ascii="Arial" w:hAnsi="Arial" w:cs="Arial"/>
+          <w:color w:val="000000" w:themeColor="text1"/>
+        </w:rPr>
+      </w:pPr>
+      <w:proofErr w:type="gramStart"/>
+      <w:r>
+        <w:rPr>
+          <w:rFonts w:ascii="Arial" w:hAnsi="Arial" w:cs="Arial"/>
+          <w:color w:val="000000" w:themeColor="text1"/>
+        </w:rPr>
+        <w:lastRenderedPageBreak/>
         <w:t>So</w:t>
       </w:r>
       <w:proofErr w:type="gramEnd"/>
@@ -32663,7 +32983,6 @@
           <w:noProof/>
           <w:color w:val="000000" w:themeColor="text1"/>
         </w:rPr>
-        <w:lastRenderedPageBreak/>
         <w:drawing>
           <wp:inline distT="0" distB="0" distL="0" distR="0" wp14:anchorId="755C4C05" wp14:editId="2DFF90B7">
             <wp:extent cx="5943600" cy="3918585"/>

</xml_diff>

<commit_message>
1.  Checking that a valid JWT token is present 2.  Issuing JWT Token in vertx 3.  Cross Origin Resource Sharing Update vertx_projects_high_level_asynchronous_and_reactive_java.docx
</commit_message>
<xml_diff>
--- a/other_insights_in_vertx/vertx_projects_high_level_asynchronous_and_reactive_java.docx
+++ b/other_insights_in_vertx/vertx_projects_high_level_asynchronous_and_reactive_java.docx
@@ -34056,6 +34056,1010 @@
           <w:color w:val="000000" w:themeColor="text1"/>
         </w:rPr>
       </w:pPr>
+      <w:r>
+        <w:rPr>
+          <w:rFonts w:ascii="Arial" w:hAnsi="Arial" w:cs="Arial"/>
+          <w:color w:val="000000" w:themeColor="text1"/>
+        </w:rPr>
+        <w:t xml:space="preserve">Cross-Origin Resource Sharing </w:t>
+      </w:r>
+      <w:proofErr w:type="gramStart"/>
+      <w:r>
+        <w:rPr>
+          <w:rFonts w:ascii="Arial" w:hAnsi="Arial" w:cs="Arial"/>
+          <w:color w:val="000000" w:themeColor="text1"/>
+        </w:rPr>
+        <w:t>( C.O.R.S</w:t>
+      </w:r>
+      <w:proofErr w:type="gramEnd"/>
+      <w:r>
+        <w:rPr>
+          <w:rFonts w:ascii="Arial" w:hAnsi="Arial" w:cs="Arial"/>
+          <w:color w:val="000000" w:themeColor="text1"/>
+        </w:rPr>
+        <w:t xml:space="preserve"> )</w:t>
+      </w:r>
+    </w:p>
+    <w:p>
+      <w:pPr>
+        <w:autoSpaceDE w:val="0"/>
+        <w:autoSpaceDN w:val="0"/>
+        <w:adjustRightInd w:val="0"/>
+        <w:rPr>
+          <w:rFonts w:ascii="Arial" w:hAnsi="Arial" w:cs="Arial"/>
+          <w:color w:val="000000" w:themeColor="text1"/>
+        </w:rPr>
+      </w:pPr>
+    </w:p>
+    <w:p>
+      <w:pPr>
+        <w:autoSpaceDE w:val="0"/>
+        <w:autoSpaceDN w:val="0"/>
+        <w:adjustRightInd w:val="0"/>
+        <w:rPr>
+          <w:rFonts w:ascii="Arial" w:hAnsi="Arial" w:cs="Arial"/>
+          <w:color w:val="000000" w:themeColor="text1"/>
+        </w:rPr>
+      </w:pPr>
+      <w:r>
+        <w:rPr>
+          <w:rFonts w:ascii="Arial" w:hAnsi="Arial" w:cs="Arial"/>
+          <w:color w:val="000000" w:themeColor="text1"/>
+        </w:rPr>
+        <w:t xml:space="preserve">In </w:t>
+      </w:r>
+      <w:proofErr w:type="spellStart"/>
+      <w:r>
+        <w:rPr>
+          <w:rFonts w:ascii="Arial" w:hAnsi="Arial" w:cs="Arial"/>
+          <w:color w:val="000000" w:themeColor="text1"/>
+        </w:rPr>
+        <w:t>vertx</w:t>
+      </w:r>
+      <w:proofErr w:type="spellEnd"/>
+      <w:r>
+        <w:rPr>
+          <w:rFonts w:ascii="Arial" w:hAnsi="Arial" w:cs="Arial"/>
+          <w:color w:val="000000" w:themeColor="text1"/>
+        </w:rPr>
+        <w:t xml:space="preserve"> </w:t>
+      </w:r>
+      <w:proofErr w:type="spellStart"/>
+      <w:r>
+        <w:rPr>
+          <w:rFonts w:ascii="Arial" w:hAnsi="Arial" w:cs="Arial"/>
+          <w:color w:val="000000" w:themeColor="text1"/>
+        </w:rPr>
+        <w:t>Corsehandler</w:t>
+      </w:r>
+      <w:proofErr w:type="spellEnd"/>
+      <w:r>
+        <w:rPr>
+          <w:rFonts w:ascii="Arial" w:hAnsi="Arial" w:cs="Arial"/>
+          <w:color w:val="000000" w:themeColor="text1"/>
+        </w:rPr>
+        <w:t xml:space="preserve"> we can </w:t>
+      </w:r>
+      <w:proofErr w:type="gramStart"/>
+      <w:r>
+        <w:rPr>
+          <w:rFonts w:ascii="Arial" w:hAnsi="Arial" w:cs="Arial"/>
+          <w:color w:val="000000" w:themeColor="text1"/>
+        </w:rPr>
+        <w:t>specify :</w:t>
+      </w:r>
+      <w:proofErr w:type="gramEnd"/>
+      <w:r>
+        <w:rPr>
+          <w:rFonts w:ascii="Arial" w:hAnsi="Arial" w:cs="Arial"/>
+          <w:color w:val="000000" w:themeColor="text1"/>
+        </w:rPr>
+        <w:t xml:space="preserve"> </w:t>
+      </w:r>
+    </w:p>
+    <w:p>
+      <w:pPr>
+        <w:pStyle w:val="ListParagraph"/>
+        <w:numPr>
+          <w:ilvl w:val="0"/>
+          <w:numId w:val="22"/>
+        </w:numPr>
+        <w:autoSpaceDE w:val="0"/>
+        <w:autoSpaceDN w:val="0"/>
+        <w:adjustRightInd w:val="0"/>
+        <w:rPr>
+          <w:rFonts w:ascii="Arial" w:hAnsi="Arial" w:cs="Arial"/>
+          <w:color w:val="000000" w:themeColor="text1"/>
+        </w:rPr>
+      </w:pPr>
+      <w:r>
+        <w:rPr>
+          <w:rFonts w:ascii="Arial" w:hAnsi="Arial" w:cs="Arial"/>
+          <w:color w:val="000000" w:themeColor="text1"/>
+        </w:rPr>
+        <w:t xml:space="preserve">Allowed </w:t>
+      </w:r>
+      <w:r>
+        <w:rPr>
+          <w:rFonts w:ascii="Arial" w:hAnsi="Arial" w:cs="Arial"/>
+          <w:color w:val="000000" w:themeColor="text1"/>
+        </w:rPr>
+        <w:t>Origin path</w:t>
+      </w:r>
+    </w:p>
+    <w:p>
+      <w:pPr>
+        <w:pStyle w:val="ListParagraph"/>
+        <w:numPr>
+          <w:ilvl w:val="0"/>
+          <w:numId w:val="22"/>
+        </w:numPr>
+        <w:autoSpaceDE w:val="0"/>
+        <w:autoSpaceDN w:val="0"/>
+        <w:adjustRightInd w:val="0"/>
+        <w:rPr>
+          <w:rFonts w:ascii="Arial" w:hAnsi="Arial" w:cs="Arial"/>
+          <w:color w:val="000000" w:themeColor="text1"/>
+        </w:rPr>
+      </w:pPr>
+      <w:r>
+        <w:rPr>
+          <w:rFonts w:ascii="Arial" w:hAnsi="Arial" w:cs="Arial"/>
+          <w:color w:val="000000" w:themeColor="text1"/>
+        </w:rPr>
+        <w:t xml:space="preserve">Allowed </w:t>
+      </w:r>
+      <w:r>
+        <w:rPr>
+          <w:rFonts w:ascii="Arial" w:hAnsi="Arial" w:cs="Arial"/>
+          <w:color w:val="000000" w:themeColor="text1"/>
+        </w:rPr>
+        <w:t>HTTP Header(s)</w:t>
+      </w:r>
+    </w:p>
+    <w:p>
+      <w:pPr>
+        <w:pStyle w:val="ListParagraph"/>
+        <w:numPr>
+          <w:ilvl w:val="0"/>
+          <w:numId w:val="22"/>
+        </w:numPr>
+        <w:autoSpaceDE w:val="0"/>
+        <w:autoSpaceDN w:val="0"/>
+        <w:adjustRightInd w:val="0"/>
+        <w:rPr>
+          <w:rFonts w:ascii="Arial" w:hAnsi="Arial" w:cs="Arial"/>
+          <w:color w:val="000000" w:themeColor="text1"/>
+        </w:rPr>
+      </w:pPr>
+      <w:r>
+        <w:rPr>
+          <w:rFonts w:ascii="Arial" w:hAnsi="Arial" w:cs="Arial"/>
+          <w:color w:val="000000" w:themeColor="text1"/>
+        </w:rPr>
+        <w:t xml:space="preserve">Allowed </w:t>
+      </w:r>
+      <w:r>
+        <w:rPr>
+          <w:rFonts w:ascii="Arial" w:hAnsi="Arial" w:cs="Arial"/>
+          <w:color w:val="000000" w:themeColor="text1"/>
+        </w:rPr>
+        <w:t>HTTP Method(s)</w:t>
+      </w:r>
+    </w:p>
+    <w:p>
+      <w:pPr>
+        <w:autoSpaceDE w:val="0"/>
+        <w:autoSpaceDN w:val="0"/>
+        <w:adjustRightInd w:val="0"/>
+        <w:rPr>
+          <w:rFonts w:ascii="Arial" w:hAnsi="Arial" w:cs="Arial"/>
+          <w:color w:val="000000" w:themeColor="text1"/>
+        </w:rPr>
+      </w:pPr>
+    </w:p>
+    <w:p>
+      <w:pPr>
+        <w:autoSpaceDE w:val="0"/>
+        <w:autoSpaceDN w:val="0"/>
+        <w:adjustRightInd w:val="0"/>
+        <w:rPr>
+          <w:rFonts w:ascii="Arial" w:hAnsi="Arial" w:cs="Arial"/>
+          <w:color w:val="000000" w:themeColor="text1"/>
+        </w:rPr>
+      </w:pPr>
+      <w:proofErr w:type="gramStart"/>
+      <w:r>
+        <w:rPr>
+          <w:rFonts w:ascii="Arial" w:hAnsi="Arial" w:cs="Arial"/>
+          <w:color w:val="000000" w:themeColor="text1"/>
+        </w:rPr>
+        <w:t>Example :</w:t>
+      </w:r>
+      <w:proofErr w:type="gramEnd"/>
+      <w:r>
+        <w:rPr>
+          <w:rFonts w:ascii="Arial" w:hAnsi="Arial" w:cs="Arial"/>
+          <w:color w:val="000000" w:themeColor="text1"/>
+        </w:rPr>
+        <w:t xml:space="preserve"> </w:t>
+      </w:r>
+    </w:p>
+    <w:p>
+      <w:pPr>
+        <w:autoSpaceDE w:val="0"/>
+        <w:autoSpaceDN w:val="0"/>
+        <w:adjustRightInd w:val="0"/>
+        <w:rPr>
+          <w:rFonts w:ascii="Courier" w:eastAsiaTheme="minorHAnsi" w:hAnsi="Courier"/>
+          <w:color w:val="ED7D31" w:themeColor="accent2"/>
+        </w:rPr>
+      </w:pPr>
+      <w:r>
+        <w:rPr>
+          <w:rFonts w:ascii="Courier" w:eastAsiaTheme="minorHAnsi" w:hAnsi="Courier"/>
+          <w:color w:val="ED7D31" w:themeColor="accent2"/>
+        </w:rPr>
+        <w:t xml:space="preserve">Set&lt;String&gt; </w:t>
+      </w:r>
+      <w:proofErr w:type="spellStart"/>
+      <w:r>
+        <w:rPr>
+          <w:rFonts w:ascii="Courier" w:eastAsiaTheme="minorHAnsi" w:hAnsi="Courier"/>
+          <w:color w:val="ED7D31" w:themeColor="accent2"/>
+        </w:rPr>
+        <w:t>allowedHeaders</w:t>
+      </w:r>
+      <w:proofErr w:type="spellEnd"/>
+      <w:r>
+        <w:rPr>
+          <w:rFonts w:ascii="Courier" w:eastAsiaTheme="minorHAnsi" w:hAnsi="Courier"/>
+          <w:color w:val="ED7D31" w:themeColor="accent2"/>
+        </w:rPr>
+        <w:t xml:space="preserve"> = new HashSet&lt;</w:t>
+      </w:r>
+      <w:proofErr w:type="gramStart"/>
+      <w:r>
+        <w:rPr>
+          <w:rFonts w:ascii="Courier" w:eastAsiaTheme="minorHAnsi" w:hAnsi="Courier"/>
+          <w:color w:val="ED7D31" w:themeColor="accent2"/>
+        </w:rPr>
+        <w:t>&gt;(</w:t>
+      </w:r>
+      <w:proofErr w:type="gramEnd"/>
+      <w:r>
+        <w:rPr>
+          <w:rFonts w:ascii="Courier" w:eastAsiaTheme="minorHAnsi" w:hAnsi="Courier"/>
+          <w:color w:val="ED7D31" w:themeColor="accent2"/>
+        </w:rPr>
+        <w:t>);</w:t>
+      </w:r>
+    </w:p>
+    <w:p>
+      <w:pPr>
+        <w:autoSpaceDE w:val="0"/>
+        <w:autoSpaceDN w:val="0"/>
+        <w:adjustRightInd w:val="0"/>
+        <w:rPr>
+          <w:rFonts w:ascii="Courier" w:eastAsiaTheme="minorHAnsi" w:hAnsi="Courier"/>
+          <w:color w:val="ED7D31" w:themeColor="accent2"/>
+        </w:rPr>
+      </w:pPr>
+      <w:proofErr w:type="spellStart"/>
+      <w:r>
+        <w:rPr>
+          <w:rFonts w:ascii="Courier" w:eastAsiaTheme="minorHAnsi" w:hAnsi="Courier"/>
+          <w:color w:val="ED7D31" w:themeColor="accent2"/>
+        </w:rPr>
+        <w:t>allowedHeaders.add</w:t>
+      </w:r>
+      <w:proofErr w:type="spellEnd"/>
+      <w:r>
+        <w:rPr>
+          <w:rFonts w:ascii="Courier" w:eastAsiaTheme="minorHAnsi" w:hAnsi="Courier"/>
+          <w:color w:val="ED7D31" w:themeColor="accent2"/>
+        </w:rPr>
+        <w:t>("x-requested-with");</w:t>
+      </w:r>
+    </w:p>
+    <w:p>
+      <w:pPr>
+        <w:autoSpaceDE w:val="0"/>
+        <w:autoSpaceDN w:val="0"/>
+        <w:adjustRightInd w:val="0"/>
+        <w:rPr>
+          <w:rFonts w:ascii="Courier" w:eastAsiaTheme="minorHAnsi" w:hAnsi="Courier"/>
+          <w:color w:val="ED7D31" w:themeColor="accent2"/>
+        </w:rPr>
+      </w:pPr>
+      <w:proofErr w:type="spellStart"/>
+      <w:r>
+        <w:rPr>
+          <w:rFonts w:ascii="Courier" w:eastAsiaTheme="minorHAnsi" w:hAnsi="Courier"/>
+          <w:color w:val="ED7D31" w:themeColor="accent2"/>
+        </w:rPr>
+        <w:t>allowedHeaders.add</w:t>
+      </w:r>
+      <w:proofErr w:type="spellEnd"/>
+      <w:r>
+        <w:rPr>
+          <w:rFonts w:ascii="Courier" w:eastAsiaTheme="minorHAnsi" w:hAnsi="Courier"/>
+          <w:color w:val="ED7D31" w:themeColor="accent2"/>
+        </w:rPr>
+        <w:t>("Access-Control-Allow-Origin");</w:t>
+      </w:r>
+    </w:p>
+    <w:p>
+      <w:pPr>
+        <w:autoSpaceDE w:val="0"/>
+        <w:autoSpaceDN w:val="0"/>
+        <w:adjustRightInd w:val="0"/>
+        <w:rPr>
+          <w:rFonts w:ascii="Courier" w:eastAsiaTheme="minorHAnsi" w:hAnsi="Courier"/>
+          <w:color w:val="ED7D31" w:themeColor="accent2"/>
+        </w:rPr>
+      </w:pPr>
+      <w:proofErr w:type="spellStart"/>
+      <w:r>
+        <w:rPr>
+          <w:rFonts w:ascii="Courier" w:eastAsiaTheme="minorHAnsi" w:hAnsi="Courier"/>
+          <w:color w:val="ED7D31" w:themeColor="accent2"/>
+        </w:rPr>
+        <w:t>allowedHeaders.add</w:t>
+      </w:r>
+      <w:proofErr w:type="spellEnd"/>
+      <w:r>
+        <w:rPr>
+          <w:rFonts w:ascii="Courier" w:eastAsiaTheme="minorHAnsi" w:hAnsi="Courier"/>
+          <w:color w:val="ED7D31" w:themeColor="accent2"/>
+        </w:rPr>
+        <w:t>("origin");</w:t>
+      </w:r>
+    </w:p>
+    <w:p>
+      <w:pPr>
+        <w:autoSpaceDE w:val="0"/>
+        <w:autoSpaceDN w:val="0"/>
+        <w:adjustRightInd w:val="0"/>
+        <w:rPr>
+          <w:rFonts w:ascii="Courier" w:eastAsiaTheme="minorHAnsi" w:hAnsi="Courier"/>
+          <w:color w:val="ED7D31" w:themeColor="accent2"/>
+        </w:rPr>
+      </w:pPr>
+      <w:proofErr w:type="spellStart"/>
+      <w:r>
+        <w:rPr>
+          <w:rFonts w:ascii="Courier" w:eastAsiaTheme="minorHAnsi" w:hAnsi="Courier"/>
+          <w:color w:val="ED7D31" w:themeColor="accent2"/>
+        </w:rPr>
+        <w:t>allowedHeaders.add</w:t>
+      </w:r>
+      <w:proofErr w:type="spellEnd"/>
+      <w:r>
+        <w:rPr>
+          <w:rFonts w:ascii="Courier" w:eastAsiaTheme="minorHAnsi" w:hAnsi="Courier"/>
+          <w:color w:val="ED7D31" w:themeColor="accent2"/>
+        </w:rPr>
+        <w:t>("Content-Type");</w:t>
+      </w:r>
+    </w:p>
+    <w:p>
+      <w:pPr>
+        <w:autoSpaceDE w:val="0"/>
+        <w:autoSpaceDN w:val="0"/>
+        <w:adjustRightInd w:val="0"/>
+        <w:rPr>
+          <w:rFonts w:ascii="Courier" w:eastAsiaTheme="minorHAnsi" w:hAnsi="Courier"/>
+          <w:color w:val="ED7D31" w:themeColor="accent2"/>
+        </w:rPr>
+      </w:pPr>
+      <w:proofErr w:type="spellStart"/>
+      <w:r>
+        <w:rPr>
+          <w:rFonts w:ascii="Courier" w:eastAsiaTheme="minorHAnsi" w:hAnsi="Courier"/>
+          <w:color w:val="ED7D31" w:themeColor="accent2"/>
+        </w:rPr>
+        <w:t>allowedHeaders.add</w:t>
+      </w:r>
+      <w:proofErr w:type="spellEnd"/>
+      <w:r>
+        <w:rPr>
+          <w:rFonts w:ascii="Courier" w:eastAsiaTheme="minorHAnsi" w:hAnsi="Courier"/>
+          <w:color w:val="ED7D31" w:themeColor="accent2"/>
+        </w:rPr>
+        <w:t>("accept");</w:t>
+      </w:r>
+    </w:p>
+    <w:p>
+      <w:pPr>
+        <w:autoSpaceDE w:val="0"/>
+        <w:autoSpaceDN w:val="0"/>
+        <w:adjustRightInd w:val="0"/>
+        <w:rPr>
+          <w:rFonts w:ascii="Courier" w:eastAsiaTheme="minorHAnsi" w:hAnsi="Courier"/>
+          <w:color w:val="ED7D31" w:themeColor="accent2"/>
+        </w:rPr>
+      </w:pPr>
+      <w:proofErr w:type="spellStart"/>
+      <w:r>
+        <w:rPr>
+          <w:rFonts w:ascii="Courier" w:eastAsiaTheme="minorHAnsi" w:hAnsi="Courier"/>
+          <w:color w:val="ED7D31" w:themeColor="accent2"/>
+        </w:rPr>
+        <w:t>allowedHeaders.add</w:t>
+      </w:r>
+      <w:proofErr w:type="spellEnd"/>
+      <w:r>
+        <w:rPr>
+          <w:rFonts w:ascii="Courier" w:eastAsiaTheme="minorHAnsi" w:hAnsi="Courier"/>
+          <w:color w:val="ED7D31" w:themeColor="accent2"/>
+        </w:rPr>
+        <w:t>("Authorization");</w:t>
+      </w:r>
+    </w:p>
+    <w:p>
+      <w:pPr>
+        <w:autoSpaceDE w:val="0"/>
+        <w:autoSpaceDN w:val="0"/>
+        <w:adjustRightInd w:val="0"/>
+        <w:rPr>
+          <w:rFonts w:ascii="Courier" w:eastAsiaTheme="minorHAnsi" w:hAnsi="Courier"/>
+          <w:color w:val="ED7D31" w:themeColor="accent2"/>
+        </w:rPr>
+      </w:pPr>
+    </w:p>
+    <w:p>
+      <w:pPr>
+        <w:autoSpaceDE w:val="0"/>
+        <w:autoSpaceDN w:val="0"/>
+        <w:adjustRightInd w:val="0"/>
+        <w:rPr>
+          <w:rFonts w:ascii="Courier" w:eastAsiaTheme="minorHAnsi" w:hAnsi="Courier"/>
+          <w:color w:val="ED7D31" w:themeColor="accent2"/>
+        </w:rPr>
+      </w:pPr>
+      <w:r>
+        <w:rPr>
+          <w:rFonts w:ascii="Courier" w:eastAsiaTheme="minorHAnsi" w:hAnsi="Courier"/>
+          <w:color w:val="ED7D31" w:themeColor="accent2"/>
+        </w:rPr>
+        <w:t>Set&lt;</w:t>
+      </w:r>
+      <w:proofErr w:type="spellStart"/>
+      <w:r>
+        <w:rPr>
+          <w:rFonts w:ascii="Courier" w:eastAsiaTheme="minorHAnsi" w:hAnsi="Courier"/>
+          <w:color w:val="ED7D31" w:themeColor="accent2"/>
+        </w:rPr>
+        <w:t>HttpMethod</w:t>
+      </w:r>
+      <w:proofErr w:type="spellEnd"/>
+      <w:r>
+        <w:rPr>
+          <w:rFonts w:ascii="Courier" w:eastAsiaTheme="minorHAnsi" w:hAnsi="Courier"/>
+          <w:color w:val="ED7D31" w:themeColor="accent2"/>
+        </w:rPr>
+        <w:t xml:space="preserve">&gt; </w:t>
+      </w:r>
+      <w:proofErr w:type="spellStart"/>
+      <w:r>
+        <w:rPr>
+          <w:rFonts w:ascii="Courier" w:eastAsiaTheme="minorHAnsi" w:hAnsi="Courier"/>
+          <w:color w:val="ED7D31" w:themeColor="accent2"/>
+        </w:rPr>
+        <w:t>allowedMethods</w:t>
+      </w:r>
+      <w:proofErr w:type="spellEnd"/>
+      <w:r>
+        <w:rPr>
+          <w:rFonts w:ascii="Courier" w:eastAsiaTheme="minorHAnsi" w:hAnsi="Courier"/>
+          <w:color w:val="ED7D31" w:themeColor="accent2"/>
+        </w:rPr>
+        <w:t xml:space="preserve"> = new HashSet&lt;</w:t>
+      </w:r>
+      <w:proofErr w:type="gramStart"/>
+      <w:r>
+        <w:rPr>
+          <w:rFonts w:ascii="Courier" w:eastAsiaTheme="minorHAnsi" w:hAnsi="Courier"/>
+          <w:color w:val="ED7D31" w:themeColor="accent2"/>
+        </w:rPr>
+        <w:t>&gt;(</w:t>
+      </w:r>
+      <w:proofErr w:type="gramEnd"/>
+      <w:r>
+        <w:rPr>
+          <w:rFonts w:ascii="Courier" w:eastAsiaTheme="minorHAnsi" w:hAnsi="Courier"/>
+          <w:color w:val="ED7D31" w:themeColor="accent2"/>
+        </w:rPr>
+        <w:t>);</w:t>
+      </w:r>
+    </w:p>
+    <w:p>
+      <w:pPr>
+        <w:autoSpaceDE w:val="0"/>
+        <w:autoSpaceDN w:val="0"/>
+        <w:adjustRightInd w:val="0"/>
+        <w:rPr>
+          <w:rFonts w:ascii="Courier" w:eastAsiaTheme="minorHAnsi" w:hAnsi="Courier"/>
+          <w:color w:val="ED7D31" w:themeColor="accent2"/>
+        </w:rPr>
+      </w:pPr>
+      <w:proofErr w:type="spellStart"/>
+      <w:proofErr w:type="gramStart"/>
+      <w:r>
+        <w:rPr>
+          <w:rFonts w:ascii="Courier" w:eastAsiaTheme="minorHAnsi" w:hAnsi="Courier"/>
+          <w:color w:val="ED7D31" w:themeColor="accent2"/>
+        </w:rPr>
+        <w:t>allowedMethods.add</w:t>
+      </w:r>
+      <w:proofErr w:type="spellEnd"/>
+      <w:r>
+        <w:rPr>
+          <w:rFonts w:ascii="Courier" w:eastAsiaTheme="minorHAnsi" w:hAnsi="Courier"/>
+          <w:color w:val="ED7D31" w:themeColor="accent2"/>
+        </w:rPr>
+        <w:t>(</w:t>
+      </w:r>
+      <w:proofErr w:type="spellStart"/>
+      <w:proofErr w:type="gramEnd"/>
+      <w:r>
+        <w:rPr>
+          <w:rFonts w:ascii="Courier" w:eastAsiaTheme="minorHAnsi" w:hAnsi="Courier"/>
+          <w:color w:val="ED7D31" w:themeColor="accent2"/>
+        </w:rPr>
+        <w:t>HttpMethod.GET</w:t>
+      </w:r>
+      <w:proofErr w:type="spellEnd"/>
+      <w:r>
+        <w:rPr>
+          <w:rFonts w:ascii="Courier" w:eastAsiaTheme="minorHAnsi" w:hAnsi="Courier"/>
+          <w:color w:val="ED7D31" w:themeColor="accent2"/>
+        </w:rPr>
+        <w:t>);</w:t>
+      </w:r>
+    </w:p>
+    <w:p>
+      <w:pPr>
+        <w:autoSpaceDE w:val="0"/>
+        <w:autoSpaceDN w:val="0"/>
+        <w:adjustRightInd w:val="0"/>
+        <w:rPr>
+          <w:rFonts w:ascii="Courier" w:eastAsiaTheme="minorHAnsi" w:hAnsi="Courier"/>
+          <w:color w:val="ED7D31" w:themeColor="accent2"/>
+        </w:rPr>
+      </w:pPr>
+      <w:proofErr w:type="spellStart"/>
+      <w:proofErr w:type="gramStart"/>
+      <w:r>
+        <w:rPr>
+          <w:rFonts w:ascii="Courier" w:eastAsiaTheme="minorHAnsi" w:hAnsi="Courier"/>
+          <w:color w:val="ED7D31" w:themeColor="accent2"/>
+        </w:rPr>
+        <w:t>allowedMethods.add</w:t>
+      </w:r>
+      <w:proofErr w:type="spellEnd"/>
+      <w:r>
+        <w:rPr>
+          <w:rFonts w:ascii="Courier" w:eastAsiaTheme="minorHAnsi" w:hAnsi="Courier"/>
+          <w:color w:val="ED7D31" w:themeColor="accent2"/>
+        </w:rPr>
+        <w:t>(</w:t>
+      </w:r>
+      <w:proofErr w:type="spellStart"/>
+      <w:proofErr w:type="gramEnd"/>
+      <w:r>
+        <w:rPr>
+          <w:rFonts w:ascii="Courier" w:eastAsiaTheme="minorHAnsi" w:hAnsi="Courier"/>
+          <w:color w:val="ED7D31" w:themeColor="accent2"/>
+        </w:rPr>
+        <w:t>HttpMethod.POST</w:t>
+      </w:r>
+      <w:proofErr w:type="spellEnd"/>
+      <w:r>
+        <w:rPr>
+          <w:rFonts w:ascii="Courier" w:eastAsiaTheme="minorHAnsi" w:hAnsi="Courier"/>
+          <w:color w:val="ED7D31" w:themeColor="accent2"/>
+        </w:rPr>
+        <w:t>);</w:t>
+      </w:r>
+    </w:p>
+    <w:p>
+      <w:pPr>
+        <w:autoSpaceDE w:val="0"/>
+        <w:autoSpaceDN w:val="0"/>
+        <w:adjustRightInd w:val="0"/>
+        <w:rPr>
+          <w:rFonts w:ascii="Courier" w:eastAsiaTheme="minorHAnsi" w:hAnsi="Courier"/>
+          <w:color w:val="ED7D31" w:themeColor="accent2"/>
+        </w:rPr>
+      </w:pPr>
+      <w:proofErr w:type="spellStart"/>
+      <w:proofErr w:type="gramStart"/>
+      <w:r>
+        <w:rPr>
+          <w:rFonts w:ascii="Courier" w:eastAsiaTheme="minorHAnsi" w:hAnsi="Courier"/>
+          <w:color w:val="ED7D31" w:themeColor="accent2"/>
+        </w:rPr>
+        <w:t>allowedMethods.add</w:t>
+      </w:r>
+      <w:proofErr w:type="spellEnd"/>
+      <w:r>
+        <w:rPr>
+          <w:rFonts w:ascii="Courier" w:eastAsiaTheme="minorHAnsi" w:hAnsi="Courier"/>
+          <w:color w:val="ED7D31" w:themeColor="accent2"/>
+        </w:rPr>
+        <w:t>(</w:t>
+      </w:r>
+      <w:proofErr w:type="spellStart"/>
+      <w:proofErr w:type="gramEnd"/>
+      <w:r>
+        <w:rPr>
+          <w:rFonts w:ascii="Courier" w:eastAsiaTheme="minorHAnsi" w:hAnsi="Courier"/>
+          <w:color w:val="ED7D31" w:themeColor="accent2"/>
+        </w:rPr>
+        <w:t>HttpMethod.OPTIONS</w:t>
+      </w:r>
+      <w:proofErr w:type="spellEnd"/>
+      <w:r>
+        <w:rPr>
+          <w:rFonts w:ascii="Courier" w:eastAsiaTheme="minorHAnsi" w:hAnsi="Courier"/>
+          <w:color w:val="ED7D31" w:themeColor="accent2"/>
+        </w:rPr>
+        <w:t>);</w:t>
+      </w:r>
+    </w:p>
+    <w:p>
+      <w:pPr>
+        <w:autoSpaceDE w:val="0"/>
+        <w:autoSpaceDN w:val="0"/>
+        <w:adjustRightInd w:val="0"/>
+        <w:rPr>
+          <w:rFonts w:ascii="Courier" w:eastAsiaTheme="minorHAnsi" w:hAnsi="Courier"/>
+          <w:color w:val="ED7D31" w:themeColor="accent2"/>
+        </w:rPr>
+      </w:pPr>
+      <w:proofErr w:type="spellStart"/>
+      <w:proofErr w:type="gramStart"/>
+      <w:r>
+        <w:rPr>
+          <w:rFonts w:ascii="Courier" w:eastAsiaTheme="minorHAnsi" w:hAnsi="Courier"/>
+          <w:color w:val="ED7D31" w:themeColor="accent2"/>
+        </w:rPr>
+        <w:t>allowedMethods.add</w:t>
+      </w:r>
+      <w:proofErr w:type="spellEnd"/>
+      <w:r>
+        <w:rPr>
+          <w:rFonts w:ascii="Courier" w:eastAsiaTheme="minorHAnsi" w:hAnsi="Courier"/>
+          <w:color w:val="ED7D31" w:themeColor="accent2"/>
+        </w:rPr>
+        <w:t>(</w:t>
+      </w:r>
+      <w:proofErr w:type="spellStart"/>
+      <w:proofErr w:type="gramEnd"/>
+      <w:r>
+        <w:rPr>
+          <w:rFonts w:ascii="Courier" w:eastAsiaTheme="minorHAnsi" w:hAnsi="Courier"/>
+          <w:color w:val="ED7D31" w:themeColor="accent2"/>
+        </w:rPr>
+        <w:t>HttpMethod.PUT</w:t>
+      </w:r>
+      <w:proofErr w:type="spellEnd"/>
+      <w:r>
+        <w:rPr>
+          <w:rFonts w:ascii="Courier" w:eastAsiaTheme="minorHAnsi" w:hAnsi="Courier"/>
+          <w:color w:val="ED7D31" w:themeColor="accent2"/>
+        </w:rPr>
+        <w:t>);</w:t>
+      </w:r>
+    </w:p>
+    <w:p>
+      <w:pPr>
+        <w:autoSpaceDE w:val="0"/>
+        <w:autoSpaceDN w:val="0"/>
+        <w:adjustRightInd w:val="0"/>
+        <w:rPr>
+          <w:rFonts w:ascii="Courier" w:eastAsiaTheme="minorHAnsi" w:hAnsi="Courier"/>
+          <w:color w:val="ED7D31" w:themeColor="accent2"/>
+        </w:rPr>
+      </w:pPr>
+    </w:p>
+    <w:p>
+      <w:pPr>
+        <w:autoSpaceDE w:val="0"/>
+        <w:autoSpaceDN w:val="0"/>
+        <w:adjustRightInd w:val="0"/>
+        <w:rPr>
+          <w:rFonts w:ascii="Courier" w:eastAsiaTheme="minorHAnsi" w:hAnsi="Courier"/>
+          <w:color w:val="ED7D31" w:themeColor="accent2"/>
+        </w:rPr>
+      </w:pPr>
+      <w:proofErr w:type="spellStart"/>
+      <w:proofErr w:type="gramStart"/>
+      <w:r>
+        <w:rPr>
+          <w:rFonts w:ascii="Courier" w:eastAsiaTheme="minorHAnsi" w:hAnsi="Courier"/>
+          <w:color w:val="ED7D31" w:themeColor="accent2"/>
+        </w:rPr>
+        <w:t>router.route</w:t>
+      </w:r>
+      <w:proofErr w:type="spellEnd"/>
+      <w:proofErr w:type="gramEnd"/>
+      <w:r>
+        <w:rPr>
+          <w:rFonts w:ascii="Courier" w:eastAsiaTheme="minorHAnsi" w:hAnsi="Courier"/>
+          <w:color w:val="ED7D31" w:themeColor="accent2"/>
+        </w:rPr>
+        <w:t>().handler(</w:t>
+      </w:r>
+    </w:p>
+    <w:p>
+      <w:pPr>
+        <w:autoSpaceDE w:val="0"/>
+        <w:autoSpaceDN w:val="0"/>
+        <w:adjustRightInd w:val="0"/>
+        <w:rPr>
+          <w:rFonts w:ascii="Courier" w:eastAsiaTheme="minorHAnsi" w:hAnsi="Courier"/>
+          <w:color w:val="ED7D31" w:themeColor="accent2"/>
+        </w:rPr>
+      </w:pPr>
+      <w:r>
+        <w:rPr>
+          <w:rFonts w:ascii="Courier" w:eastAsiaTheme="minorHAnsi" w:hAnsi="Courier"/>
+          <w:color w:val="ED7D31" w:themeColor="accent2"/>
+        </w:rPr>
+        <w:t xml:space="preserve">   </w:t>
+      </w:r>
+      <w:proofErr w:type="spellStart"/>
+      <w:r>
+        <w:rPr>
+          <w:rFonts w:ascii="Courier" w:eastAsiaTheme="minorHAnsi" w:hAnsi="Courier"/>
+          <w:color w:val="ED7D31" w:themeColor="accent2"/>
+        </w:rPr>
+        <w:t>CorsHandler</w:t>
+      </w:r>
+      <w:proofErr w:type="spellEnd"/>
+    </w:p>
+    <w:p>
+      <w:pPr>
+        <w:autoSpaceDE w:val="0"/>
+        <w:autoSpaceDN w:val="0"/>
+        <w:adjustRightInd w:val="0"/>
+        <w:ind w:firstLine="720"/>
+        <w:rPr>
+          <w:rFonts w:ascii="Courier" w:eastAsiaTheme="minorHAnsi" w:hAnsi="Courier"/>
+          <w:color w:val="ED7D31" w:themeColor="accent2"/>
+        </w:rPr>
+      </w:pPr>
+      <w:proofErr w:type="gramStart"/>
+      <w:r>
+        <w:rPr>
+          <w:rFonts w:ascii="Courier" w:eastAsiaTheme="minorHAnsi" w:hAnsi="Courier"/>
+          <w:color w:val="ED7D31" w:themeColor="accent2"/>
+        </w:rPr>
+        <w:t>.create</w:t>
+      </w:r>
+      <w:proofErr w:type="gramEnd"/>
+      <w:r>
+        <w:rPr>
+          <w:rFonts w:ascii="Courier" w:eastAsiaTheme="minorHAnsi" w:hAnsi="Courier"/>
+          <w:color w:val="ED7D31" w:themeColor="accent2"/>
+        </w:rPr>
+        <w:t>("*")</w:t>
+      </w:r>
+    </w:p>
+    <w:p>
+      <w:pPr>
+        <w:autoSpaceDE w:val="0"/>
+        <w:autoSpaceDN w:val="0"/>
+        <w:adjustRightInd w:val="0"/>
+        <w:ind w:firstLine="720"/>
+        <w:rPr>
+          <w:rFonts w:ascii="Courier" w:eastAsiaTheme="minorHAnsi" w:hAnsi="Courier"/>
+          <w:color w:val="ED7D31" w:themeColor="accent2"/>
+        </w:rPr>
+      </w:pPr>
+      <w:proofErr w:type="gramStart"/>
+      <w:r>
+        <w:rPr>
+          <w:rFonts w:ascii="Courier" w:eastAsiaTheme="minorHAnsi" w:hAnsi="Courier"/>
+          <w:color w:val="ED7D31" w:themeColor="accent2"/>
+        </w:rPr>
+        <w:t>.</w:t>
+      </w:r>
+      <w:proofErr w:type="spellStart"/>
+      <w:r>
+        <w:rPr>
+          <w:rFonts w:ascii="Courier" w:eastAsiaTheme="minorHAnsi" w:hAnsi="Courier"/>
+          <w:color w:val="ED7D31" w:themeColor="accent2"/>
+        </w:rPr>
+        <w:t>allowedHeaders</w:t>
+      </w:r>
+      <w:proofErr w:type="spellEnd"/>
+      <w:proofErr w:type="gramEnd"/>
+      <w:r>
+        <w:rPr>
+          <w:rFonts w:ascii="Courier" w:eastAsiaTheme="minorHAnsi" w:hAnsi="Courier"/>
+          <w:color w:val="ED7D31" w:themeColor="accent2"/>
+        </w:rPr>
+        <w:t>(</w:t>
+      </w:r>
+      <w:proofErr w:type="spellStart"/>
+      <w:r>
+        <w:rPr>
+          <w:rFonts w:ascii="Courier" w:eastAsiaTheme="minorHAnsi" w:hAnsi="Courier"/>
+          <w:color w:val="ED7D31" w:themeColor="accent2"/>
+        </w:rPr>
+        <w:t>allowedHeaders</w:t>
+      </w:r>
+      <w:proofErr w:type="spellEnd"/>
+      <w:r>
+        <w:rPr>
+          <w:rFonts w:ascii="Courier" w:eastAsiaTheme="minorHAnsi" w:hAnsi="Courier"/>
+          <w:color w:val="ED7D31" w:themeColor="accent2"/>
+        </w:rPr>
+        <w:t>)</w:t>
+      </w:r>
+    </w:p>
+    <w:p>
+      <w:pPr>
+        <w:autoSpaceDE w:val="0"/>
+        <w:autoSpaceDN w:val="0"/>
+        <w:adjustRightInd w:val="0"/>
+        <w:ind w:firstLine="720"/>
+        <w:rPr>
+          <w:rFonts w:ascii="Courier" w:eastAsiaTheme="minorHAnsi" w:hAnsi="Courier"/>
+          <w:color w:val="ED7D31" w:themeColor="accent2"/>
+        </w:rPr>
+      </w:pPr>
+      <w:proofErr w:type="gramStart"/>
+      <w:r>
+        <w:rPr>
+          <w:rFonts w:ascii="Courier" w:eastAsiaTheme="minorHAnsi" w:hAnsi="Courier"/>
+          <w:color w:val="ED7D31" w:themeColor="accent2"/>
+        </w:rPr>
+        <w:t>.</w:t>
+      </w:r>
+      <w:proofErr w:type="spellStart"/>
+      <w:r>
+        <w:rPr>
+          <w:rFonts w:ascii="Courier" w:eastAsiaTheme="minorHAnsi" w:hAnsi="Courier"/>
+          <w:color w:val="ED7D31" w:themeColor="accent2"/>
+        </w:rPr>
+        <w:t>allowedMethods</w:t>
+      </w:r>
+      <w:proofErr w:type="spellEnd"/>
+      <w:proofErr w:type="gramEnd"/>
+      <w:r>
+        <w:rPr>
+          <w:rFonts w:ascii="Courier" w:eastAsiaTheme="minorHAnsi" w:hAnsi="Courier"/>
+          <w:color w:val="ED7D31" w:themeColor="accent2"/>
+        </w:rPr>
+        <w:t>(</w:t>
+      </w:r>
+      <w:proofErr w:type="spellStart"/>
+      <w:r>
+        <w:rPr>
+          <w:rFonts w:ascii="Courier" w:eastAsiaTheme="minorHAnsi" w:hAnsi="Courier"/>
+          <w:color w:val="ED7D31" w:themeColor="accent2"/>
+        </w:rPr>
+        <w:t>allowedMethods</w:t>
+      </w:r>
+      <w:proofErr w:type="spellEnd"/>
+      <w:r>
+        <w:rPr>
+          <w:rFonts w:ascii="Courier" w:eastAsiaTheme="minorHAnsi" w:hAnsi="Courier"/>
+          <w:color w:val="ED7D31" w:themeColor="accent2"/>
+        </w:rPr>
+        <w:t>)</w:t>
+      </w:r>
+    </w:p>
+    <w:p>
+      <w:pPr>
+        <w:autoSpaceDE w:val="0"/>
+        <w:autoSpaceDN w:val="0"/>
+        <w:adjustRightInd w:val="0"/>
+        <w:rPr>
+          <w:rFonts w:ascii="Courier" w:hAnsi="Courier" w:cs="Arial"/>
+          <w:color w:val="ED7D31" w:themeColor="accent2"/>
+        </w:rPr>
+      </w:pPr>
+      <w:r>
+        <w:rPr>
+          <w:rFonts w:ascii="Courier" w:eastAsiaTheme="minorHAnsi" w:hAnsi="Courier"/>
+          <w:color w:val="ED7D31" w:themeColor="accent2"/>
+        </w:rPr>
+        <w:t>);</w:t>
+      </w:r>
+    </w:p>
+    <w:p>
+      <w:pPr>
+        <w:autoSpaceDE w:val="0"/>
+        <w:autoSpaceDN w:val="0"/>
+        <w:adjustRightInd w:val="0"/>
+        <w:rPr>
+          <w:rFonts w:ascii="Arial" w:hAnsi="Arial" w:cs="Arial"/>
+          <w:color w:val="000000" w:themeColor="text1"/>
+        </w:rPr>
+      </w:pPr>
+    </w:p>
+    <w:p>
+      <w:pPr>
+        <w:autoSpaceDE w:val="0"/>
+        <w:autoSpaceDN w:val="0"/>
+        <w:adjustRightInd w:val="0"/>
+        <w:rPr>
+          <w:rFonts w:ascii="Arial" w:hAnsi="Arial" w:cs="Arial"/>
+          <w:color w:val="000000" w:themeColor="text1"/>
+        </w:rPr>
+      </w:pPr>
+    </w:p>
+    <w:p>
+      <w:pPr>
+        <w:autoSpaceDE w:val="0"/>
+        <w:autoSpaceDN w:val="0"/>
+        <w:adjustRightInd w:val="0"/>
+        <w:rPr>
+          <w:rFonts w:ascii="Arial" w:hAnsi="Arial" w:cs="Arial"/>
+          <w:color w:val="000000" w:themeColor="text1"/>
+        </w:rPr>
+      </w:pPr>
+    </w:p>
+    <w:p>
+      <w:pPr>
+        <w:autoSpaceDE w:val="0"/>
+        <w:autoSpaceDN w:val="0"/>
+        <w:adjustRightInd w:val="0"/>
+        <w:rPr>
+          <w:rFonts w:ascii="Arial" w:hAnsi="Arial" w:cs="Arial"/>
+          <w:color w:val="000000" w:themeColor="text1"/>
+        </w:rPr>
+      </w:pPr>
+    </w:p>
+    <w:p>
+      <w:pPr>
+        <w:autoSpaceDE w:val="0"/>
+        <w:autoSpaceDN w:val="0"/>
+        <w:adjustRightInd w:val="0"/>
+        <w:rPr>
+          <w:rFonts w:ascii="Arial" w:hAnsi="Arial" w:cs="Arial"/>
+          <w:color w:val="000000" w:themeColor="text1"/>
+        </w:rPr>
+      </w:pPr>
+    </w:p>
+    <w:p>
+      <w:pPr>
+        <w:autoSpaceDE w:val="0"/>
+        <w:autoSpaceDN w:val="0"/>
+        <w:adjustRightInd w:val="0"/>
+        <w:rPr>
+          <w:rFonts w:ascii="Arial" w:hAnsi="Arial" w:cs="Arial"/>
+          <w:color w:val="000000" w:themeColor="text1"/>
+        </w:rPr>
+      </w:pPr>
+    </w:p>
+    <w:p>
+      <w:pPr>
+        <w:autoSpaceDE w:val="0"/>
+        <w:autoSpaceDN w:val="0"/>
+        <w:adjustRightInd w:val="0"/>
+        <w:rPr>
+          <w:rFonts w:ascii="Arial" w:hAnsi="Arial" w:cs="Arial"/>
+          <w:color w:val="000000" w:themeColor="text1"/>
+        </w:rPr>
+      </w:pPr>
+    </w:p>
+    <w:p>
+      <w:pPr>
+        <w:autoSpaceDE w:val="0"/>
+        <w:autoSpaceDN w:val="0"/>
+        <w:adjustRightInd w:val="0"/>
+        <w:rPr>
+          <w:rFonts w:ascii="Arial" w:hAnsi="Arial" w:cs="Arial"/>
+          <w:color w:val="000000" w:themeColor="text1"/>
+        </w:rPr>
+      </w:pPr>
     </w:p>
     <w:p>
       <w:pPr>
@@ -34152,6 +35156,7 @@
           <w:rFonts w:ascii="Arial" w:hAnsi="Arial" w:cs="Arial"/>
           <w:color w:val="000000" w:themeColor="text1"/>
         </w:rPr>
+        <w:lastRenderedPageBreak/>
         <w:t>So</w:t>
       </w:r>
       <w:proofErr w:type="gramEnd"/>
@@ -36843,6 +37848,95 @@
       </w:rPr>
     </w:lvl>
   </w:abstractNum>
+  <w:abstractNum w:abstractNumId="21" w15:restartNumberingAfterBreak="0">
+    <w:nsid w:val="7F4D135F"/>
+    <w:multiLevelType w:val="hybridMultilevel"/>
+    <w:tmpl w:val="ADD08498"/>
+    <w:lvl w:ilvl="0" w:tplc="968E42B6">
+      <w:start w:val="1"/>
+      <w:numFmt w:val="lowerRoman"/>
+      <w:lvlText w:val="%1."/>
+      <w:lvlJc w:val="left"/>
+      <w:pPr>
+        <w:ind w:left="1080" w:hanging="720"/>
+      </w:pPr>
+      <w:rPr>
+        <w:rFonts w:hint="default"/>
+      </w:rPr>
+    </w:lvl>
+    <w:lvl w:ilvl="1" w:tplc="04090019" w:tentative="1">
+      <w:start w:val="1"/>
+      <w:numFmt w:val="lowerLetter"/>
+      <w:lvlText w:val="%2."/>
+      <w:lvlJc w:val="left"/>
+      <w:pPr>
+        <w:ind w:left="1440" w:hanging="360"/>
+      </w:pPr>
+    </w:lvl>
+    <w:lvl w:ilvl="2" w:tplc="0409001B" w:tentative="1">
+      <w:start w:val="1"/>
+      <w:numFmt w:val="lowerRoman"/>
+      <w:lvlText w:val="%3."/>
+      <w:lvlJc w:val="right"/>
+      <w:pPr>
+        <w:ind w:left="2160" w:hanging="180"/>
+      </w:pPr>
+    </w:lvl>
+    <w:lvl w:ilvl="3" w:tplc="0409000F" w:tentative="1">
+      <w:start w:val="1"/>
+      <w:numFmt w:val="decimal"/>
+      <w:lvlText w:val="%4."/>
+      <w:lvlJc w:val="left"/>
+      <w:pPr>
+        <w:ind w:left="2880" w:hanging="360"/>
+      </w:pPr>
+    </w:lvl>
+    <w:lvl w:ilvl="4" w:tplc="04090019" w:tentative="1">
+      <w:start w:val="1"/>
+      <w:numFmt w:val="lowerLetter"/>
+      <w:lvlText w:val="%5."/>
+      <w:lvlJc w:val="left"/>
+      <w:pPr>
+        <w:ind w:left="3600" w:hanging="360"/>
+      </w:pPr>
+    </w:lvl>
+    <w:lvl w:ilvl="5" w:tplc="0409001B" w:tentative="1">
+      <w:start w:val="1"/>
+      <w:numFmt w:val="lowerRoman"/>
+      <w:lvlText w:val="%6."/>
+      <w:lvlJc w:val="right"/>
+      <w:pPr>
+        <w:ind w:left="4320" w:hanging="180"/>
+      </w:pPr>
+    </w:lvl>
+    <w:lvl w:ilvl="6" w:tplc="0409000F" w:tentative="1">
+      <w:start w:val="1"/>
+      <w:numFmt w:val="decimal"/>
+      <w:lvlText w:val="%7."/>
+      <w:lvlJc w:val="left"/>
+      <w:pPr>
+        <w:ind w:left="5040" w:hanging="360"/>
+      </w:pPr>
+    </w:lvl>
+    <w:lvl w:ilvl="7" w:tplc="04090019" w:tentative="1">
+      <w:start w:val="1"/>
+      <w:numFmt w:val="lowerLetter"/>
+      <w:lvlText w:val="%8."/>
+      <w:lvlJc w:val="left"/>
+      <w:pPr>
+        <w:ind w:left="5760" w:hanging="360"/>
+      </w:pPr>
+    </w:lvl>
+    <w:lvl w:ilvl="8" w:tplc="0409001B" w:tentative="1">
+      <w:start w:val="1"/>
+      <w:numFmt w:val="lowerRoman"/>
+      <w:lvlText w:val="%9."/>
+      <w:lvlJc w:val="right"/>
+      <w:pPr>
+        <w:ind w:left="6480" w:hanging="180"/>
+      </w:pPr>
+    </w:lvl>
+  </w:abstractNum>
   <w:num w:numId="1">
     <w:abstractNumId w:val="10"/>
   </w:num>
@@ -36905,6 +37999,9 @@
   </w:num>
   <w:num w:numId="21">
     <w:abstractNumId w:val="14"/>
+  </w:num>
+  <w:num w:numId="22">
+    <w:abstractNumId w:val="21"/>
   </w:num>
 </w:numbering>
 </file>
@@ -37311,7 +38408,7 @@
   <w:style w:type="paragraph" w:default="1" w:styleId="Normal">
     <w:name w:val="Normal"/>
     <w:qFormat/>
-    <w:rsid w:val="004F09E9"/>
+    <w:rsid w:val="00485D76"/>
     <w:rPr>
       <w:rFonts w:ascii="Times New Roman" w:eastAsia="Times New Roman" w:hAnsi="Times New Roman" w:cs="Times New Roman"/>
     </w:rPr>

</xml_diff>

<commit_message>
Example of C.O.R.S in vertx : for all routes Update vertx_projects_high_level_asynchronous_and_reactive_java.docx
</commit_message>
<xml_diff>
--- a/other_insights_in_vertx/vertx_projects_high_level_asynchronous_and_reactive_java.docx
+++ b/other_insights_in_vertx/vertx_projects_high_level_asynchronous_and_reactive_java.docx
@@ -34832,21 +34832,33 @@
           <w:color w:val="ED7D31" w:themeColor="accent2"/>
         </w:rPr>
       </w:pPr>
-      <w:proofErr w:type="gramStart"/>
       <w:r>
         <w:rPr>
           <w:rFonts w:ascii="Courier" w:eastAsiaTheme="minorHAnsi" w:hAnsi="Courier"/>
           <w:color w:val="ED7D31" w:themeColor="accent2"/>
         </w:rPr>
-        <w:t>.create</w:t>
-      </w:r>
-      <w:proofErr w:type="gramEnd"/>
-      <w:r>
-        <w:rPr>
-          <w:rFonts w:ascii="Courier" w:eastAsiaTheme="minorHAnsi" w:hAnsi="Courier"/>
-          <w:color w:val="ED7D31" w:themeColor="accent2"/>
-        </w:rPr>
-        <w:t>("*")</w:t>
+        <w:t>.create("*")</w:t>
+      </w:r>
+      <w:r>
+        <w:rPr>
+          <w:rFonts w:ascii="Arial" w:eastAsiaTheme="minorHAnsi" w:hAnsi="Arial" w:cs="Arial"/>
+          <w:color w:val="70AD47" w:themeColor="accent6"/>
+        </w:rPr>
+        <w:t>//</w:t>
+      </w:r>
+      <w:r>
+        <w:rPr>
+          <w:rFonts w:ascii="Arial" w:eastAsiaTheme="minorHAnsi" w:hAnsi="Arial" w:cs="Arial"/>
+          <w:color w:val="70AD47" w:themeColor="accent6"/>
+        </w:rPr>
+        <w:t xml:space="preserve">A CORS handler </w:t>
+      </w:r>
+      <w:r>
+        <w:rPr>
+          <w:rFonts w:ascii="Arial" w:eastAsiaTheme="minorHAnsi" w:hAnsi="Arial" w:cs="Arial"/>
+          <w:color w:val="70AD47" w:themeColor="accent6"/>
+        </w:rPr>
+        <w:t>for all routes</w:t>
       </w:r>
     </w:p>
     <w:p>

</xml_diff>

<commit_message>
A mordern web frontend with vertx
Update vertx_projects_high_level_asynchronous_and_reactive_java.docx
</commit_message>
<xml_diff>
--- a/other_insights_in_vertx/vertx_projects_high_level_asynchronous_and_reactive_java.docx
+++ b/other_insights_in_vertx/vertx_projects_high_level_asynchronous_and_reactive_java.docx
@@ -33829,13 +33829,19 @@
         <w:adjustRightInd w:val="0"/>
         <w:rPr>
           <w:rFonts w:ascii="Arial" w:hAnsi="Arial" w:cs="Arial"/>
-          <w:color w:val="000000" w:themeColor="text1"/>
-        </w:rPr>
-      </w:pPr>
-      <w:r>
-        <w:rPr>
-          <w:rFonts w:ascii="Arial" w:hAnsi="Arial" w:cs="Arial"/>
-          <w:color w:val="000000" w:themeColor="text1"/>
+          <w:b/>
+          <w:bCs/>
+          <w:color w:val="000000" w:themeColor="text1"/>
+          <w:u w:val="single"/>
+        </w:rPr>
+      </w:pPr>
+      <w:r>
+        <w:rPr>
+          <w:rFonts w:ascii="Arial" w:hAnsi="Arial" w:cs="Arial"/>
+          <w:b/>
+          <w:bCs/>
+          <w:color w:val="000000" w:themeColor="text1"/>
+          <w:u w:val="single"/>
         </w:rPr>
         <w:t>Creating a JWT Handler</w:t>
       </w:r>
@@ -33880,13 +33886,19 @@
         <w:adjustRightInd w:val="0"/>
         <w:rPr>
           <w:rFonts w:ascii="Arial" w:hAnsi="Arial" w:cs="Arial"/>
-          <w:color w:val="000000" w:themeColor="text1"/>
-        </w:rPr>
-      </w:pPr>
-      <w:r>
-        <w:rPr>
-          <w:rFonts w:ascii="Arial" w:hAnsi="Arial" w:cs="Arial"/>
-          <w:color w:val="000000" w:themeColor="text1"/>
+          <w:b/>
+          <w:bCs/>
+          <w:color w:val="000000" w:themeColor="text1"/>
+          <w:u w:val="single"/>
+        </w:rPr>
+      </w:pPr>
+      <w:r>
+        <w:rPr>
+          <w:rFonts w:ascii="Arial" w:hAnsi="Arial" w:cs="Arial"/>
+          <w:b/>
+          <w:bCs/>
+          <w:color w:val="000000" w:themeColor="text1"/>
+          <w:u w:val="single"/>
         </w:rPr>
         <w:t>JWT Handler in a route</w:t>
       </w:r>
@@ -33931,13 +33943,19 @@
         <w:adjustRightInd w:val="0"/>
         <w:rPr>
           <w:rFonts w:ascii="Arial" w:hAnsi="Arial" w:cs="Arial"/>
-          <w:color w:val="000000" w:themeColor="text1"/>
-        </w:rPr>
-      </w:pPr>
-      <w:r>
-        <w:rPr>
-          <w:rFonts w:ascii="Arial" w:hAnsi="Arial" w:cs="Arial"/>
-          <w:color w:val="000000" w:themeColor="text1"/>
+          <w:b/>
+          <w:bCs/>
+          <w:color w:val="000000" w:themeColor="text1"/>
+          <w:u w:val="single"/>
+        </w:rPr>
+      </w:pPr>
+      <w:r>
+        <w:rPr>
+          <w:rFonts w:ascii="Arial" w:hAnsi="Arial" w:cs="Arial"/>
+          <w:b/>
+          <w:bCs/>
+          <w:color w:val="000000" w:themeColor="text1"/>
+          <w:u w:val="single"/>
         </w:rPr>
         <w:t>Checking that a valid JWT token is present</w:t>
       </w:r>
@@ -33971,13 +33989,19 @@
         <w:adjustRightInd w:val="0"/>
         <w:rPr>
           <w:rFonts w:ascii="Arial" w:hAnsi="Arial" w:cs="Arial"/>
-          <w:color w:val="000000" w:themeColor="text1"/>
-        </w:rPr>
-      </w:pPr>
-      <w:r>
-        <w:rPr>
-          <w:rFonts w:ascii="Arial" w:hAnsi="Arial" w:cs="Arial"/>
-          <w:color w:val="000000" w:themeColor="text1"/>
+          <w:b/>
+          <w:bCs/>
+          <w:color w:val="000000" w:themeColor="text1"/>
+          <w:u w:val="single"/>
+        </w:rPr>
+      </w:pPr>
+      <w:r>
+        <w:rPr>
+          <w:rFonts w:ascii="Arial" w:hAnsi="Arial" w:cs="Arial"/>
+          <w:b/>
+          <w:bCs/>
+          <w:color w:val="000000" w:themeColor="text1"/>
+          <w:u w:val="single"/>
         </w:rPr>
         <w:t xml:space="preserve">Issuing JWT Tokens in </w:t>
       </w:r>
@@ -33985,7 +34009,10 @@
       <w:r>
         <w:rPr>
           <w:rFonts w:ascii="Arial" w:hAnsi="Arial" w:cs="Arial"/>
-          <w:color w:val="000000" w:themeColor="text1"/>
+          <w:b/>
+          <w:bCs/>
+          <w:color w:val="000000" w:themeColor="text1"/>
+          <w:u w:val="single"/>
         </w:rPr>
         <w:t>vertx</w:t>
       </w:r>
@@ -34053,13 +34080,19 @@
         <w:adjustRightInd w:val="0"/>
         <w:rPr>
           <w:rFonts w:ascii="Arial" w:hAnsi="Arial" w:cs="Arial"/>
-          <w:color w:val="000000" w:themeColor="text1"/>
-        </w:rPr>
-      </w:pPr>
-      <w:r>
-        <w:rPr>
-          <w:rFonts w:ascii="Arial" w:hAnsi="Arial" w:cs="Arial"/>
-          <w:color w:val="000000" w:themeColor="text1"/>
+          <w:b/>
+          <w:bCs/>
+          <w:color w:val="000000" w:themeColor="text1"/>
+          <w:u w:val="single"/>
+        </w:rPr>
+      </w:pPr>
+      <w:r>
+        <w:rPr>
+          <w:rFonts w:ascii="Arial" w:hAnsi="Arial" w:cs="Arial"/>
+          <w:b/>
+          <w:bCs/>
+          <w:color w:val="000000" w:themeColor="text1"/>
+          <w:u w:val="single"/>
         </w:rPr>
         <w:t xml:space="preserve">Cross-Origin Resource Sharing </w:t>
       </w:r>
@@ -34067,7 +34100,10 @@
       <w:r>
         <w:rPr>
           <w:rFonts w:ascii="Arial" w:hAnsi="Arial" w:cs="Arial"/>
-          <w:color w:val="000000" w:themeColor="text1"/>
+          <w:b/>
+          <w:bCs/>
+          <w:color w:val="000000" w:themeColor="text1"/>
+          <w:u w:val="single"/>
         </w:rPr>
         <w:t>( C.O.R.S</w:t>
       </w:r>
@@ -34075,7 +34111,10 @@
       <w:r>
         <w:rPr>
           <w:rFonts w:ascii="Arial" w:hAnsi="Arial" w:cs="Arial"/>
-          <w:color w:val="000000" w:themeColor="text1"/>
+          <w:b/>
+          <w:bCs/>
+          <w:color w:val="000000" w:themeColor="text1"/>
+          <w:u w:val="single"/>
         </w:rPr>
         <w:t xml:space="preserve"> )</w:t>
       </w:r>
@@ -34832,60 +34871,69 @@
           <w:color w:val="ED7D31" w:themeColor="accent2"/>
         </w:rPr>
       </w:pPr>
+      <w:proofErr w:type="gramStart"/>
       <w:r>
         <w:rPr>
           <w:rFonts w:ascii="Courier" w:eastAsiaTheme="minorHAnsi" w:hAnsi="Courier"/>
           <w:color w:val="ED7D31" w:themeColor="accent2"/>
         </w:rPr>
-        <w:t>.create("*")</w:t>
-      </w:r>
-      <w:r>
-        <w:rPr>
-          <w:rFonts w:ascii="Arial" w:eastAsiaTheme="minorHAnsi" w:hAnsi="Arial" w:cs="Arial"/>
-          <w:color w:val="70AD47" w:themeColor="accent6"/>
-        </w:rPr>
-        <w:t>//</w:t>
-      </w:r>
-      <w:r>
-        <w:rPr>
-          <w:rFonts w:ascii="Arial" w:eastAsiaTheme="minorHAnsi" w:hAnsi="Arial" w:cs="Arial"/>
-          <w:color w:val="70AD47" w:themeColor="accent6"/>
-        </w:rPr>
-        <w:t xml:space="preserve">A CORS handler </w:t>
-      </w:r>
-      <w:r>
-        <w:rPr>
-          <w:rFonts w:ascii="Arial" w:eastAsiaTheme="minorHAnsi" w:hAnsi="Arial" w:cs="Arial"/>
-          <w:color w:val="70AD47" w:themeColor="accent6"/>
-        </w:rPr>
-        <w:t>for all routes</w:t>
-      </w:r>
-    </w:p>
-    <w:p>
-      <w:pPr>
-        <w:autoSpaceDE w:val="0"/>
-        <w:autoSpaceDN w:val="0"/>
-        <w:adjustRightInd w:val="0"/>
-        <w:ind w:firstLine="720"/>
+        <w:t>.create</w:t>
+      </w:r>
+      <w:proofErr w:type="gramEnd"/>
+      <w:r>
         <w:rPr>
           <w:rFonts w:ascii="Courier" w:eastAsiaTheme="minorHAnsi" w:hAnsi="Courier"/>
           <w:color w:val="ED7D31" w:themeColor="accent2"/>
         </w:rPr>
-      </w:pPr>
-      <w:proofErr w:type="gramStart"/>
-      <w:r>
+        <w:t>("*")</w:t>
+      </w:r>
+      <w:r>
+        <w:rPr>
+          <w:rFonts w:ascii="Arial" w:eastAsiaTheme="minorHAnsi" w:hAnsi="Arial" w:cs="Arial"/>
+          <w:color w:val="70AD47" w:themeColor="accent6"/>
+        </w:rPr>
+        <w:t>//</w:t>
+      </w:r>
+      <w:r>
+        <w:rPr>
+          <w:rFonts w:ascii="Arial" w:eastAsiaTheme="minorHAnsi" w:hAnsi="Arial" w:cs="Arial"/>
+          <w:color w:val="70AD47" w:themeColor="accent6"/>
+        </w:rPr>
+        <w:t xml:space="preserve">A CORS handler </w:t>
+      </w:r>
+      <w:r>
+        <w:rPr>
+          <w:rFonts w:ascii="Arial" w:eastAsiaTheme="minorHAnsi" w:hAnsi="Arial" w:cs="Arial"/>
+          <w:color w:val="70AD47" w:themeColor="accent6"/>
+        </w:rPr>
+        <w:t>for all routes</w:t>
+      </w:r>
+    </w:p>
+    <w:p>
+      <w:pPr>
+        <w:autoSpaceDE w:val="0"/>
+        <w:autoSpaceDN w:val="0"/>
+        <w:adjustRightInd w:val="0"/>
+        <w:ind w:firstLine="720"/>
         <w:rPr>
           <w:rFonts w:ascii="Courier" w:eastAsiaTheme="minorHAnsi" w:hAnsi="Courier"/>
           <w:color w:val="ED7D31" w:themeColor="accent2"/>
         </w:rPr>
-        <w:t>.</w:t>
-      </w:r>
-      <w:proofErr w:type="spellStart"/>
+      </w:pPr>
+      <w:proofErr w:type="gramStart"/>
       <w:r>
         <w:rPr>
           <w:rFonts w:ascii="Courier" w:eastAsiaTheme="minorHAnsi" w:hAnsi="Courier"/>
           <w:color w:val="ED7D31" w:themeColor="accent2"/>
         </w:rPr>
+        <w:t>.</w:t>
+      </w:r>
+      <w:proofErr w:type="spellStart"/>
+      <w:r>
+        <w:rPr>
+          <w:rFonts w:ascii="Courier" w:eastAsiaTheme="minorHAnsi" w:hAnsi="Courier"/>
+          <w:color w:val="ED7D31" w:themeColor="accent2"/>
+        </w:rPr>
         <w:t>allowedHeaders</w:t>
       </w:r>
       <w:proofErr w:type="spellEnd"/>
@@ -35047,72 +35095,6 @@
         <w:adjustRightInd w:val="0"/>
         <w:rPr>
           <w:rFonts w:ascii="Arial" w:hAnsi="Arial" w:cs="Arial"/>
-          <w:color w:val="000000" w:themeColor="text1"/>
-        </w:rPr>
-      </w:pPr>
-    </w:p>
-    <w:p>
-      <w:pPr>
-        <w:autoSpaceDE w:val="0"/>
-        <w:autoSpaceDN w:val="0"/>
-        <w:adjustRightInd w:val="0"/>
-        <w:rPr>
-          <w:rFonts w:ascii="Arial" w:hAnsi="Arial" w:cs="Arial"/>
-          <w:color w:val="000000" w:themeColor="text1"/>
-        </w:rPr>
-      </w:pPr>
-    </w:p>
-    <w:p>
-      <w:pPr>
-        <w:autoSpaceDE w:val="0"/>
-        <w:autoSpaceDN w:val="0"/>
-        <w:adjustRightInd w:val="0"/>
-        <w:rPr>
-          <w:rFonts w:ascii="Arial" w:hAnsi="Arial" w:cs="Arial"/>
-          <w:color w:val="000000" w:themeColor="text1"/>
-        </w:rPr>
-      </w:pPr>
-    </w:p>
-    <w:p>
-      <w:pPr>
-        <w:autoSpaceDE w:val="0"/>
-        <w:autoSpaceDN w:val="0"/>
-        <w:adjustRightInd w:val="0"/>
-        <w:rPr>
-          <w:rFonts w:ascii="Arial" w:hAnsi="Arial" w:cs="Arial"/>
-          <w:color w:val="000000" w:themeColor="text1"/>
-        </w:rPr>
-      </w:pPr>
-    </w:p>
-    <w:p>
-      <w:pPr>
-        <w:autoSpaceDE w:val="0"/>
-        <w:autoSpaceDN w:val="0"/>
-        <w:adjustRightInd w:val="0"/>
-        <w:rPr>
-          <w:rFonts w:ascii="Arial" w:hAnsi="Arial" w:cs="Arial"/>
-          <w:color w:val="000000" w:themeColor="text1"/>
-        </w:rPr>
-      </w:pPr>
-    </w:p>
-    <w:p>
-      <w:pPr>
-        <w:autoSpaceDE w:val="0"/>
-        <w:autoSpaceDN w:val="0"/>
-        <w:adjustRightInd w:val="0"/>
-        <w:rPr>
-          <w:rFonts w:ascii="Arial" w:hAnsi="Arial" w:cs="Arial"/>
-          <w:color w:val="000000" w:themeColor="text1"/>
-        </w:rPr>
-      </w:pPr>
-    </w:p>
-    <w:p>
-      <w:pPr>
-        <w:autoSpaceDE w:val="0"/>
-        <w:autoSpaceDN w:val="0"/>
-        <w:adjustRightInd w:val="0"/>
-        <w:rPr>
-          <w:rFonts w:ascii="Arial" w:hAnsi="Arial" w:cs="Arial"/>
           <w:b/>
           <w:bCs/>
           <w:color w:val="000000" w:themeColor="text1"/>
@@ -35127,9 +35109,9 @@
           <w:color w:val="000000" w:themeColor="text1"/>
           <w:u w:val="single"/>
         </w:rPr>
-        <w:t xml:space="preserve">May be just IDE </w:t>
-      </w:r>
-      <w:proofErr w:type="gramStart"/>
+        <w:t xml:space="preserve">A modern web frontend with </w:t>
+      </w:r>
+      <w:proofErr w:type="spellStart"/>
       <w:r>
         <w:rPr>
           <w:rFonts w:ascii="Arial" w:hAnsi="Arial" w:cs="Arial"/>
@@ -35138,10 +35120,81 @@
           <w:color w:val="000000" w:themeColor="text1"/>
           <w:u w:val="single"/>
         </w:rPr>
-        <w:t>trivial :</w:t>
-      </w:r>
-      <w:proofErr w:type="gramEnd"/>
-      <w:r>
+        <w:t>vertx</w:t>
+      </w:r>
+      <w:proofErr w:type="spellEnd"/>
+    </w:p>
+    <w:p>
+      <w:pPr>
+        <w:autoSpaceDE w:val="0"/>
+        <w:autoSpaceDN w:val="0"/>
+        <w:adjustRightInd w:val="0"/>
+        <w:rPr>
+          <w:rFonts w:ascii="Arial" w:hAnsi="Arial" w:cs="Arial"/>
+          <w:color w:val="000000" w:themeColor="text1"/>
+        </w:rPr>
+      </w:pPr>
+    </w:p>
+    <w:p>
+      <w:pPr>
+        <w:autoSpaceDE w:val="0"/>
+        <w:autoSpaceDN w:val="0"/>
+        <w:adjustRightInd w:val="0"/>
+        <w:rPr>
+          <w:rFonts w:ascii="Arial" w:hAnsi="Arial" w:cs="Arial"/>
+          <w:color w:val="000000" w:themeColor="text1"/>
+        </w:rPr>
+      </w:pPr>
+    </w:p>
+    <w:p>
+      <w:pPr>
+        <w:autoSpaceDE w:val="0"/>
+        <w:autoSpaceDN w:val="0"/>
+        <w:adjustRightInd w:val="0"/>
+        <w:rPr>
+          <w:rFonts w:ascii="Arial" w:hAnsi="Arial" w:cs="Arial"/>
+          <w:color w:val="000000" w:themeColor="text1"/>
+        </w:rPr>
+      </w:pPr>
+    </w:p>
+    <w:p>
+      <w:pPr>
+        <w:autoSpaceDE w:val="0"/>
+        <w:autoSpaceDN w:val="0"/>
+        <w:adjustRightInd w:val="0"/>
+        <w:rPr>
+          <w:rFonts w:ascii="Arial" w:hAnsi="Arial" w:cs="Arial"/>
+          <w:color w:val="000000" w:themeColor="text1"/>
+        </w:rPr>
+      </w:pPr>
+    </w:p>
+    <w:p>
+      <w:pPr>
+        <w:autoSpaceDE w:val="0"/>
+        <w:autoSpaceDN w:val="0"/>
+        <w:adjustRightInd w:val="0"/>
+        <w:rPr>
+          <w:rFonts w:ascii="Arial" w:hAnsi="Arial" w:cs="Arial"/>
+          <w:color w:val="000000" w:themeColor="text1"/>
+        </w:rPr>
+      </w:pPr>
+    </w:p>
+    <w:p>
+      <w:pPr>
+        <w:autoSpaceDE w:val="0"/>
+        <w:autoSpaceDN w:val="0"/>
+        <w:adjustRightInd w:val="0"/>
+        <w:rPr>
+          <w:rFonts w:ascii="Arial" w:hAnsi="Arial" w:cs="Arial"/>
+          <w:color w:val="000000" w:themeColor="text1"/>
+        </w:rPr>
+      </w:pPr>
+    </w:p>
+    <w:p>
+      <w:pPr>
+        <w:autoSpaceDE w:val="0"/>
+        <w:autoSpaceDN w:val="0"/>
+        <w:adjustRightInd w:val="0"/>
         <w:rPr>
           <w:rFonts w:ascii="Arial" w:hAnsi="Arial" w:cs="Arial"/>
           <w:b/>
@@ -35149,6 +35202,38 @@
           <w:color w:val="000000" w:themeColor="text1"/>
           <w:u w:val="single"/>
         </w:rPr>
+      </w:pPr>
+      <w:r>
+        <w:rPr>
+          <w:rFonts w:ascii="Arial" w:hAnsi="Arial" w:cs="Arial"/>
+          <w:b/>
+          <w:bCs/>
+          <w:color w:val="000000" w:themeColor="text1"/>
+          <w:u w:val="single"/>
+        </w:rPr>
+        <w:lastRenderedPageBreak/>
+        <w:t xml:space="preserve">May be just IDE </w:t>
+      </w:r>
+      <w:proofErr w:type="gramStart"/>
+      <w:r>
+        <w:rPr>
+          <w:rFonts w:ascii="Arial" w:hAnsi="Arial" w:cs="Arial"/>
+          <w:b/>
+          <w:bCs/>
+          <w:color w:val="000000" w:themeColor="text1"/>
+          <w:u w:val="single"/>
+        </w:rPr>
+        <w:t>trivial :</w:t>
+      </w:r>
+      <w:proofErr w:type="gramEnd"/>
+      <w:r>
+        <w:rPr>
+          <w:rFonts w:ascii="Arial" w:hAnsi="Arial" w:cs="Arial"/>
+          <w:b/>
+          <w:bCs/>
+          <w:color w:val="000000" w:themeColor="text1"/>
+          <w:u w:val="single"/>
+        </w:rPr>
         <w:t xml:space="preserve"> </w:t>
       </w:r>
     </w:p>
@@ -35168,7 +35253,6 @@
           <w:rFonts w:ascii="Arial" w:hAnsi="Arial" w:cs="Arial"/>
           <w:color w:val="000000" w:themeColor="text1"/>
         </w:rPr>
-        <w:lastRenderedPageBreak/>
         <w:t>So</w:t>
       </w:r>
       <w:proofErr w:type="gramEnd"/>

</xml_diff>

<commit_message>
1.  Setting up VueJS from scratch and very very fast 2.  Running VueJS app
Update vertx_projects_high_level_asynchronous_and_reactive_java.docx
</commit_message>
<xml_diff>
--- a/other_insights_in_vertx/vertx_projects_high_level_asynchronous_and_reactive_java.docx
+++ b/other_insights_in_vertx/vertx_projects_high_level_asynchronous_and_reactive_java.docx
@@ -35203,6 +35203,7 @@
           <w:u w:val="single"/>
         </w:rPr>
       </w:pPr>
+      <w:proofErr w:type="spellStart"/>
       <w:r>
         <w:rPr>
           <w:rFonts w:ascii="Arial" w:hAnsi="Arial" w:cs="Arial"/>
@@ -35212,9 +35213,9 @@
           <w:u w:val="single"/>
         </w:rPr>
         <w:lastRenderedPageBreak/>
-        <w:t xml:space="preserve">May be just IDE </w:t>
-      </w:r>
-      <w:proofErr w:type="gramStart"/>
+        <w:t>VueJS</w:t>
+      </w:r>
+      <w:proofErr w:type="spellEnd"/>
       <w:r>
         <w:rPr>
           <w:rFonts w:ascii="Arial" w:hAnsi="Arial" w:cs="Arial"/>
@@ -35223,9 +35224,9 @@
           <w:color w:val="000000" w:themeColor="text1"/>
           <w:u w:val="single"/>
         </w:rPr>
-        <w:t>trivial :</w:t>
-      </w:r>
-      <w:proofErr w:type="gramEnd"/>
+        <w:t xml:space="preserve"> &amp; </w:t>
+      </w:r>
+      <w:proofErr w:type="spellStart"/>
       <w:r>
         <w:rPr>
           <w:rFonts w:ascii="Arial" w:hAnsi="Arial" w:cs="Arial"/>
@@ -35234,23 +35235,544 @@
           <w:color w:val="000000" w:themeColor="text1"/>
           <w:u w:val="single"/>
         </w:rPr>
+        <w:t>Vertx</w:t>
+      </w:r>
+      <w:proofErr w:type="spellEnd"/>
+    </w:p>
+    <w:p>
+      <w:pPr>
+        <w:autoSpaceDE w:val="0"/>
+        <w:autoSpaceDN w:val="0"/>
+        <w:adjustRightInd w:val="0"/>
+        <w:rPr>
+          <w:rFonts w:ascii="Arial" w:hAnsi="Arial" w:cs="Arial"/>
+          <w:color w:val="000000" w:themeColor="text1"/>
+        </w:rPr>
+      </w:pPr>
+    </w:p>
+    <w:p>
+      <w:pPr>
+        <w:autoSpaceDE w:val="0"/>
+        <w:autoSpaceDN w:val="0"/>
+        <w:adjustRightInd w:val="0"/>
+        <w:rPr>
+          <w:rFonts w:ascii="Arial" w:hAnsi="Arial" w:cs="Arial"/>
+          <w:color w:val="000000" w:themeColor="text1"/>
+        </w:rPr>
+      </w:pPr>
+      <w:r>
+        <w:rPr>
+          <w:rFonts w:ascii="Arial" w:hAnsi="Arial" w:cs="Arial"/>
+          <w:color w:val="000000" w:themeColor="text1"/>
+        </w:rPr>
+        <w:t xml:space="preserve">$ </w:t>
+      </w:r>
+      <w:proofErr w:type="spellStart"/>
+      <w:r>
+        <w:rPr>
+          <w:rFonts w:ascii="Arial" w:hAnsi="Arial" w:cs="Arial"/>
+          <w:color w:val="000000" w:themeColor="text1"/>
+        </w:rPr>
+        <w:t>npm</w:t>
+      </w:r>
+      <w:proofErr w:type="spellEnd"/>
+      <w:r>
+        <w:rPr>
+          <w:rFonts w:ascii="Arial" w:hAnsi="Arial" w:cs="Arial"/>
+          <w:color w:val="000000" w:themeColor="text1"/>
+        </w:rPr>
+        <w:t xml:space="preserve"> -version</w:t>
+      </w:r>
+    </w:p>
+    <w:p>
+      <w:pPr>
+        <w:autoSpaceDE w:val="0"/>
+        <w:autoSpaceDN w:val="0"/>
+        <w:adjustRightInd w:val="0"/>
+        <w:rPr>
+          <w:rFonts w:ascii="Arial" w:hAnsi="Arial" w:cs="Arial"/>
+          <w:color w:val="000000" w:themeColor="text1"/>
+        </w:rPr>
+      </w:pPr>
+    </w:p>
+    <w:p>
+      <w:pPr>
+        <w:autoSpaceDE w:val="0"/>
+        <w:autoSpaceDN w:val="0"/>
+        <w:adjustRightInd w:val="0"/>
+        <w:rPr>
+          <w:rFonts w:ascii="Arial" w:hAnsi="Arial" w:cs="Arial"/>
+          <w:color w:val="000000" w:themeColor="text1"/>
+        </w:rPr>
+      </w:pPr>
+      <w:r>
+        <w:rPr>
+          <w:rFonts w:ascii="Arial" w:hAnsi="Arial" w:cs="Arial"/>
+          <w:color w:val="000000" w:themeColor="text1"/>
+        </w:rPr>
+        <w:t xml:space="preserve">$ brew upgrade </w:t>
+      </w:r>
+      <w:proofErr w:type="spellStart"/>
+      <w:r>
+        <w:rPr>
+          <w:rFonts w:ascii="Arial" w:hAnsi="Arial" w:cs="Arial"/>
+          <w:color w:val="000000" w:themeColor="text1"/>
+        </w:rPr>
+        <w:t>npm</w:t>
+      </w:r>
+      <w:proofErr w:type="spellEnd"/>
+    </w:p>
+    <w:p>
+      <w:pPr>
+        <w:autoSpaceDE w:val="0"/>
+        <w:autoSpaceDN w:val="0"/>
+        <w:adjustRightInd w:val="0"/>
+        <w:rPr>
+          <w:rFonts w:ascii="Arial" w:hAnsi="Arial" w:cs="Arial"/>
+          <w:color w:val="000000" w:themeColor="text1"/>
+        </w:rPr>
+      </w:pPr>
+    </w:p>
+    <w:p>
+      <w:pPr>
+        <w:autoSpaceDE w:val="0"/>
+        <w:autoSpaceDN w:val="0"/>
+        <w:adjustRightInd w:val="0"/>
+        <w:rPr>
+          <w:rFonts w:ascii="Arial" w:hAnsi="Arial" w:cs="Arial"/>
+          <w:color w:val="000000" w:themeColor="text1"/>
+        </w:rPr>
+      </w:pPr>
+      <w:r>
+        <w:rPr>
+          <w:rFonts w:ascii="Arial" w:hAnsi="Arial" w:cs="Arial"/>
+          <w:color w:val="000000" w:themeColor="text1"/>
+        </w:rPr>
+        <w:t xml:space="preserve">$ </w:t>
+      </w:r>
+      <w:proofErr w:type="spellStart"/>
+      <w:r>
+        <w:rPr>
+          <w:rFonts w:ascii="Arial" w:hAnsi="Arial" w:cs="Arial"/>
+          <w:color w:val="000000" w:themeColor="text1"/>
+        </w:rPr>
+        <w:t>npm</w:t>
+      </w:r>
+      <w:proofErr w:type="spellEnd"/>
+      <w:r>
+        <w:rPr>
+          <w:rFonts w:ascii="Arial" w:hAnsi="Arial" w:cs="Arial"/>
+          <w:color w:val="000000" w:themeColor="text1"/>
+        </w:rPr>
+        <w:t xml:space="preserve"> -version</w:t>
+      </w:r>
+    </w:p>
+    <w:p>
+      <w:pPr>
+        <w:autoSpaceDE w:val="0"/>
+        <w:autoSpaceDN w:val="0"/>
+        <w:adjustRightInd w:val="0"/>
+        <w:rPr>
+          <w:rFonts w:ascii="Arial" w:hAnsi="Arial" w:cs="Arial"/>
+          <w:color w:val="000000" w:themeColor="text1"/>
+        </w:rPr>
+      </w:pPr>
+    </w:p>
+    <w:p>
+      <w:pPr>
+        <w:autoSpaceDE w:val="0"/>
+        <w:autoSpaceDN w:val="0"/>
+        <w:adjustRightInd w:val="0"/>
+        <w:rPr>
+          <w:rFonts w:ascii="Arial" w:hAnsi="Arial" w:cs="Arial"/>
+          <w:color w:val="000000" w:themeColor="text1"/>
+        </w:rPr>
+      </w:pPr>
+      <w:r>
+        <w:rPr>
+          <w:rFonts w:ascii="Arial" w:hAnsi="Arial" w:cs="Arial"/>
+          <w:color w:val="000000" w:themeColor="text1"/>
+        </w:rPr>
+        <w:t xml:space="preserve">$ </w:t>
+      </w:r>
+      <w:proofErr w:type="spellStart"/>
+      <w:r>
+        <w:rPr>
+          <w:rFonts w:ascii="Arial" w:hAnsi="Arial" w:cs="Arial"/>
+          <w:color w:val="000000" w:themeColor="text1"/>
+        </w:rPr>
+        <w:t>sudo</w:t>
+      </w:r>
+      <w:proofErr w:type="spellEnd"/>
+      <w:r>
+        <w:rPr>
+          <w:rFonts w:ascii="Arial" w:hAnsi="Arial" w:cs="Arial"/>
+          <w:color w:val="000000" w:themeColor="text1"/>
+        </w:rPr>
         <w:t xml:space="preserve"> </w:t>
       </w:r>
-    </w:p>
-    <w:p>
-      <w:pPr>
-        <w:autoSpaceDE w:val="0"/>
-        <w:autoSpaceDN w:val="0"/>
-        <w:adjustRightInd w:val="0"/>
-        <w:rPr>
-          <w:rFonts w:ascii="Arial" w:hAnsi="Arial" w:cs="Arial"/>
-          <w:color w:val="000000" w:themeColor="text1"/>
-        </w:rPr>
-      </w:pPr>
+      <w:proofErr w:type="spellStart"/>
+      <w:r>
+        <w:rPr>
+          <w:rFonts w:ascii="Arial" w:hAnsi="Arial" w:cs="Arial"/>
+          <w:color w:val="000000" w:themeColor="text1"/>
+        </w:rPr>
+        <w:t>npm</w:t>
+      </w:r>
+      <w:proofErr w:type="spellEnd"/>
+      <w:r>
+        <w:rPr>
+          <w:rFonts w:ascii="Arial" w:hAnsi="Arial" w:cs="Arial"/>
+          <w:color w:val="000000" w:themeColor="text1"/>
+        </w:rPr>
+        <w:t xml:space="preserve"> install -g @vue/cli</w:t>
+      </w:r>
+    </w:p>
+    <w:p>
+      <w:pPr>
+        <w:autoSpaceDE w:val="0"/>
+        <w:autoSpaceDN w:val="0"/>
+        <w:adjustRightInd w:val="0"/>
+        <w:rPr>
+          <w:rFonts w:ascii="Arial" w:hAnsi="Arial" w:cs="Arial"/>
+          <w:color w:val="000000" w:themeColor="text1"/>
+        </w:rPr>
+      </w:pPr>
+    </w:p>
+    <w:p>
+      <w:pPr>
+        <w:autoSpaceDE w:val="0"/>
+        <w:autoSpaceDN w:val="0"/>
+        <w:adjustRightInd w:val="0"/>
+        <w:rPr>
+          <w:rFonts w:ascii="Arial" w:hAnsi="Arial" w:cs="Arial"/>
+          <w:color w:val="000000" w:themeColor="text1"/>
+        </w:rPr>
+      </w:pPr>
+      <w:r>
+        <w:rPr>
+          <w:rFonts w:ascii="Arial" w:hAnsi="Arial" w:cs="Arial"/>
+          <w:color w:val="000000" w:themeColor="text1"/>
+        </w:rPr>
+        <w:t xml:space="preserve">$ </w:t>
+      </w:r>
+      <w:proofErr w:type="spellStart"/>
+      <w:r>
+        <w:rPr>
+          <w:rFonts w:ascii="Arial" w:hAnsi="Arial" w:cs="Arial"/>
+          <w:color w:val="000000" w:themeColor="text1"/>
+        </w:rPr>
+        <w:t>vue</w:t>
+      </w:r>
+      <w:proofErr w:type="spellEnd"/>
+      <w:r>
+        <w:rPr>
+          <w:rFonts w:ascii="Arial" w:hAnsi="Arial" w:cs="Arial"/>
+          <w:color w:val="000000" w:themeColor="text1"/>
+        </w:rPr>
+        <w:t xml:space="preserve"> -version</w:t>
+      </w:r>
+    </w:p>
+    <w:p>
+      <w:pPr>
+        <w:autoSpaceDE w:val="0"/>
+        <w:autoSpaceDN w:val="0"/>
+        <w:adjustRightInd w:val="0"/>
+        <w:rPr>
+          <w:rFonts w:ascii="Arial" w:hAnsi="Arial" w:cs="Arial"/>
+          <w:color w:val="000000" w:themeColor="text1"/>
+        </w:rPr>
+      </w:pPr>
+    </w:p>
+    <w:p>
+      <w:pPr>
+        <w:autoSpaceDE w:val="0"/>
+        <w:autoSpaceDN w:val="0"/>
+        <w:adjustRightInd w:val="0"/>
+        <w:rPr>
+          <w:rFonts w:ascii="Arial" w:hAnsi="Arial" w:cs="Arial"/>
+          <w:color w:val="000000" w:themeColor="text1"/>
+        </w:rPr>
+      </w:pPr>
+      <w:r>
+        <w:rPr>
+          <w:rFonts w:ascii="Arial" w:hAnsi="Arial" w:cs="Arial"/>
+          <w:color w:val="000000" w:themeColor="text1"/>
+        </w:rPr>
+        <w:t>$ cd &lt;path-to-folder&gt;</w:t>
+      </w:r>
+    </w:p>
+    <w:p>
+      <w:pPr>
+        <w:autoSpaceDE w:val="0"/>
+        <w:autoSpaceDN w:val="0"/>
+        <w:adjustRightInd w:val="0"/>
+        <w:rPr>
+          <w:rFonts w:ascii="Arial" w:hAnsi="Arial" w:cs="Arial"/>
+          <w:color w:val="000000" w:themeColor="text1"/>
+        </w:rPr>
+      </w:pPr>
+    </w:p>
+    <w:p>
+      <w:pPr>
+        <w:autoSpaceDE w:val="0"/>
+        <w:autoSpaceDN w:val="0"/>
+        <w:adjustRightInd w:val="0"/>
+        <w:rPr>
+          <w:rFonts w:ascii="Arial" w:hAnsi="Arial" w:cs="Arial"/>
+          <w:color w:val="000000" w:themeColor="text1"/>
+        </w:rPr>
+      </w:pPr>
+      <w:r>
+        <w:rPr>
+          <w:rFonts w:ascii="Arial" w:hAnsi="Arial" w:cs="Arial"/>
+          <w:color w:val="000000" w:themeColor="text1"/>
+        </w:rPr>
+        <w:t xml:space="preserve">$ </w:t>
+      </w:r>
+      <w:proofErr w:type="spellStart"/>
+      <w:r>
+        <w:rPr>
+          <w:rFonts w:ascii="Arial" w:hAnsi="Arial" w:cs="Arial"/>
+          <w:color w:val="000000" w:themeColor="text1"/>
+        </w:rPr>
+        <w:t>mkdir</w:t>
+      </w:r>
+      <w:proofErr w:type="spellEnd"/>
+      <w:r>
+        <w:rPr>
+          <w:rFonts w:ascii="Arial" w:hAnsi="Arial" w:cs="Arial"/>
+          <w:color w:val="000000" w:themeColor="text1"/>
+        </w:rPr>
+        <w:t xml:space="preserve"> &lt;name-of-project&gt;</w:t>
+      </w:r>
+    </w:p>
+    <w:p>
+      <w:pPr>
+        <w:autoSpaceDE w:val="0"/>
+        <w:autoSpaceDN w:val="0"/>
+        <w:adjustRightInd w:val="0"/>
+        <w:rPr>
+          <w:rFonts w:ascii="Arial" w:hAnsi="Arial" w:cs="Arial"/>
+          <w:color w:val="000000" w:themeColor="text1"/>
+        </w:rPr>
+      </w:pPr>
+    </w:p>
+    <w:p>
+      <w:pPr>
+        <w:autoSpaceDE w:val="0"/>
+        <w:autoSpaceDN w:val="0"/>
+        <w:adjustRightInd w:val="0"/>
+        <w:rPr>
+          <w:rFonts w:ascii="Arial" w:hAnsi="Arial" w:cs="Arial"/>
+          <w:color w:val="000000" w:themeColor="text1"/>
+        </w:rPr>
+      </w:pPr>
+      <w:r>
+        <w:rPr>
+          <w:rFonts w:ascii="Arial" w:hAnsi="Arial" w:cs="Arial"/>
+          <w:color w:val="000000" w:themeColor="text1"/>
+        </w:rPr>
+        <w:t xml:space="preserve">$ </w:t>
+      </w:r>
+      <w:proofErr w:type="spellStart"/>
+      <w:r>
+        <w:rPr>
+          <w:rFonts w:ascii="Arial" w:hAnsi="Arial" w:cs="Arial"/>
+          <w:color w:val="000000" w:themeColor="text1"/>
+        </w:rPr>
+        <w:t>vue</w:t>
+      </w:r>
+      <w:proofErr w:type="spellEnd"/>
+      <w:r>
+        <w:rPr>
+          <w:rFonts w:ascii="Arial" w:hAnsi="Arial" w:cs="Arial"/>
+          <w:color w:val="000000" w:themeColor="text1"/>
+        </w:rPr>
+        <w:t xml:space="preserve"> create &lt;name-of-vue-project&gt;</w:t>
+      </w:r>
+    </w:p>
+    <w:p>
+      <w:pPr>
+        <w:autoSpaceDE w:val="0"/>
+        <w:autoSpaceDN w:val="0"/>
+        <w:adjustRightInd w:val="0"/>
+        <w:rPr>
+          <w:rFonts w:ascii="Arial" w:hAnsi="Arial" w:cs="Arial"/>
+          <w:color w:val="000000" w:themeColor="text1"/>
+        </w:rPr>
+      </w:pPr>
+    </w:p>
+    <w:p>
+      <w:pPr>
+        <w:autoSpaceDE w:val="0"/>
+        <w:autoSpaceDN w:val="0"/>
+        <w:adjustRightInd w:val="0"/>
+        <w:rPr>
+          <w:rFonts w:ascii="Arial" w:hAnsi="Arial" w:cs="Arial"/>
+          <w:color w:val="000000" w:themeColor="text1"/>
+        </w:rPr>
+      </w:pPr>
+    </w:p>
+    <w:p>
+      <w:pPr>
+        <w:autoSpaceDE w:val="0"/>
+        <w:autoSpaceDN w:val="0"/>
+        <w:adjustRightInd w:val="0"/>
+        <w:rPr>
+          <w:rFonts w:ascii="Arial" w:hAnsi="Arial" w:cs="Arial"/>
+          <w:color w:val="000000" w:themeColor="text1"/>
+        </w:rPr>
+      </w:pPr>
+    </w:p>
+    <w:p>
+      <w:pPr>
+        <w:autoSpaceDE w:val="0"/>
+        <w:autoSpaceDN w:val="0"/>
+        <w:adjustRightInd w:val="0"/>
+        <w:rPr>
+          <w:rFonts w:ascii="Arial" w:hAnsi="Arial" w:cs="Arial"/>
+          <w:color w:val="000000" w:themeColor="text1"/>
+        </w:rPr>
+      </w:pPr>
+    </w:p>
+    <w:p>
+      <w:pPr>
+        <w:autoSpaceDE w:val="0"/>
+        <w:autoSpaceDN w:val="0"/>
+        <w:adjustRightInd w:val="0"/>
+        <w:rPr>
+          <w:rFonts w:ascii="Arial" w:hAnsi="Arial" w:cs="Arial"/>
+          <w:color w:val="000000" w:themeColor="text1"/>
+        </w:rPr>
+      </w:pPr>
+    </w:p>
+    <w:p>
+      <w:pPr>
+        <w:autoSpaceDE w:val="0"/>
+        <w:autoSpaceDN w:val="0"/>
+        <w:adjustRightInd w:val="0"/>
+        <w:rPr>
+          <w:rFonts w:ascii="Arial" w:hAnsi="Arial" w:cs="Arial"/>
+          <w:color w:val="000000" w:themeColor="text1"/>
+        </w:rPr>
+      </w:pPr>
+    </w:p>
+    <w:p>
+      <w:pPr>
+        <w:autoSpaceDE w:val="0"/>
+        <w:autoSpaceDN w:val="0"/>
+        <w:adjustRightInd w:val="0"/>
+        <w:rPr>
+          <w:rFonts w:ascii="Arial" w:hAnsi="Arial" w:cs="Arial"/>
+          <w:color w:val="000000" w:themeColor="text1"/>
+        </w:rPr>
+      </w:pPr>
+    </w:p>
+    <w:p>
+      <w:pPr>
+        <w:autoSpaceDE w:val="0"/>
+        <w:autoSpaceDN w:val="0"/>
+        <w:adjustRightInd w:val="0"/>
+        <w:rPr>
+          <w:rFonts w:ascii="Arial" w:hAnsi="Arial" w:cs="Arial"/>
+          <w:color w:val="000000" w:themeColor="text1"/>
+        </w:rPr>
+      </w:pPr>
+    </w:p>
+    <w:p>
+      <w:pPr>
+        <w:autoSpaceDE w:val="0"/>
+        <w:autoSpaceDN w:val="0"/>
+        <w:adjustRightInd w:val="0"/>
+        <w:rPr>
+          <w:rFonts w:ascii="Arial" w:hAnsi="Arial" w:cs="Arial"/>
+          <w:color w:val="000000" w:themeColor="text1"/>
+        </w:rPr>
+      </w:pPr>
+    </w:p>
+    <w:p>
+      <w:pPr>
+        <w:autoSpaceDE w:val="0"/>
+        <w:autoSpaceDN w:val="0"/>
+        <w:adjustRightInd w:val="0"/>
+        <w:rPr>
+          <w:rFonts w:ascii="Arial" w:hAnsi="Arial" w:cs="Arial"/>
+          <w:color w:val="000000" w:themeColor="text1"/>
+        </w:rPr>
+      </w:pPr>
+    </w:p>
+    <w:p>
+      <w:pPr>
+        <w:autoSpaceDE w:val="0"/>
+        <w:autoSpaceDN w:val="0"/>
+        <w:adjustRightInd w:val="0"/>
+        <w:rPr>
+          <w:rFonts w:ascii="Arial" w:hAnsi="Arial" w:cs="Arial"/>
+          <w:color w:val="000000" w:themeColor="text1"/>
+        </w:rPr>
+      </w:pPr>
+    </w:p>
+    <w:p>
+      <w:pPr>
+        <w:autoSpaceDE w:val="0"/>
+        <w:autoSpaceDN w:val="0"/>
+        <w:adjustRightInd w:val="0"/>
+        <w:rPr>
+          <w:rFonts w:ascii="Arial" w:hAnsi="Arial" w:cs="Arial"/>
+          <w:b/>
+          <w:bCs/>
+          <w:color w:val="000000" w:themeColor="text1"/>
+          <w:u w:val="single"/>
+        </w:rPr>
+      </w:pPr>
+      <w:r>
+        <w:rPr>
+          <w:rFonts w:ascii="Arial" w:hAnsi="Arial" w:cs="Arial"/>
+          <w:b/>
+          <w:bCs/>
+          <w:color w:val="000000" w:themeColor="text1"/>
+          <w:u w:val="single"/>
+        </w:rPr>
+        <w:t xml:space="preserve">May be just IDE </w:t>
+      </w:r>
       <w:proofErr w:type="gramStart"/>
       <w:r>
         <w:rPr>
           <w:rFonts w:ascii="Arial" w:hAnsi="Arial" w:cs="Arial"/>
+          <w:b/>
+          <w:bCs/>
+          <w:color w:val="000000" w:themeColor="text1"/>
+          <w:u w:val="single"/>
+        </w:rPr>
+        <w:t>trivial :</w:t>
+      </w:r>
+      <w:proofErr w:type="gramEnd"/>
+      <w:r>
+        <w:rPr>
+          <w:rFonts w:ascii="Arial" w:hAnsi="Arial" w:cs="Arial"/>
+          <w:b/>
+          <w:bCs/>
+          <w:color w:val="000000" w:themeColor="text1"/>
+          <w:u w:val="single"/>
+        </w:rPr>
+        <w:t xml:space="preserve"> </w:t>
+      </w:r>
+    </w:p>
+    <w:p>
+      <w:pPr>
+        <w:autoSpaceDE w:val="0"/>
+        <w:autoSpaceDN w:val="0"/>
+        <w:adjustRightInd w:val="0"/>
+        <w:rPr>
+          <w:rFonts w:ascii="Arial" w:hAnsi="Arial" w:cs="Arial"/>
+          <w:color w:val="000000" w:themeColor="text1"/>
+        </w:rPr>
+      </w:pPr>
+      <w:proofErr w:type="gramStart"/>
+      <w:r>
+        <w:rPr>
+          <w:rFonts w:ascii="Arial" w:hAnsi="Arial" w:cs="Arial"/>
           <w:color w:val="000000" w:themeColor="text1"/>
         </w:rPr>
         <w:t>So</w:t>
@@ -35371,6 +35893,7 @@
           <w:noProof/>
           <w:color w:val="000000" w:themeColor="text1"/>
         </w:rPr>
+        <w:lastRenderedPageBreak/>
         <w:drawing>
           <wp:inline distT="0" distB="0" distL="0" distR="0" wp14:anchorId="755C4C05" wp14:editId="2DFF90B7">
             <wp:extent cx="5943600" cy="3918585"/>

</xml_diff>

<commit_message>
Backend integration in VueJS
</commit_message>
<xml_diff>
--- a/other_insights_in_vertx/vertx_projects_high_level_asynchronous_and_reactive_java.docx
+++ b/other_insights_in_vertx/vertx_projects_high_level_asynchronous_and_reactive_java.docx
@@ -37159,2057 +37159,6 @@
         <w:adjustRightInd w:val="0"/>
         <w:rPr>
           <w:rFonts w:ascii="Arial" w:hAnsi="Arial" w:cs="Arial"/>
-          <w:b/>
-          <w:bCs/>
-          <w:color w:val="000000" w:themeColor="text1"/>
-          <w:u w:val="single"/>
-        </w:rPr>
-      </w:pPr>
-      <w:r>
-        <w:rPr>
-          <w:rFonts w:ascii="Arial" w:hAnsi="Arial" w:cs="Arial"/>
-          <w:b/>
-          <w:bCs/>
-          <w:color w:val="000000" w:themeColor="text1"/>
-          <w:u w:val="single"/>
-        </w:rPr>
-        <w:t>HTML Template components</w:t>
-      </w:r>
-    </w:p>
-    <w:p>
-      <w:pPr>
-        <w:autoSpaceDE w:val="0"/>
-        <w:autoSpaceDN w:val="0"/>
-        <w:adjustRightInd w:val="0"/>
-        <w:rPr>
-          <w:rFonts w:ascii="Arial" w:hAnsi="Arial" w:cs="Arial"/>
-          <w:color w:val="000000" w:themeColor="text1"/>
-        </w:rPr>
-      </w:pPr>
-    </w:p>
-    <w:p>
-      <w:pPr>
-        <w:autoSpaceDE w:val="0"/>
-        <w:autoSpaceDN w:val="0"/>
-        <w:adjustRightInd w:val="0"/>
-        <w:rPr>
-          <w:rFonts w:ascii="Arial" w:hAnsi="Arial" w:cs="Arial"/>
-          <w:color w:val="000000" w:themeColor="text1"/>
-        </w:rPr>
-      </w:pPr>
-    </w:p>
-    <w:p>
-      <w:pPr>
-        <w:autoSpaceDE w:val="0"/>
-        <w:autoSpaceDN w:val="0"/>
-        <w:adjustRightInd w:val="0"/>
-        <w:rPr>
-          <w:rFonts w:ascii="Arial" w:hAnsi="Arial" w:cs="Arial"/>
-          <w:color w:val="000000" w:themeColor="text1"/>
-        </w:rPr>
-      </w:pPr>
-    </w:p>
-    <w:p>
-      <w:pPr>
-        <w:autoSpaceDE w:val="0"/>
-        <w:autoSpaceDN w:val="0"/>
-        <w:adjustRightInd w:val="0"/>
-        <w:rPr>
-          <w:rFonts w:ascii="Arial" w:hAnsi="Arial" w:cs="Arial"/>
-          <w:color w:val="000000" w:themeColor="text1"/>
-        </w:rPr>
-      </w:pPr>
-    </w:p>
-    <w:p>
-      <w:pPr>
-        <w:autoSpaceDE w:val="0"/>
-        <w:autoSpaceDN w:val="0"/>
-        <w:adjustRightInd w:val="0"/>
-        <w:rPr>
-          <w:rFonts w:ascii="Arial" w:hAnsi="Arial" w:cs="Arial"/>
-          <w:b/>
-          <w:bCs/>
-          <w:color w:val="000000" w:themeColor="text1"/>
-          <w:u w:val="single"/>
-        </w:rPr>
-      </w:pPr>
-      <w:proofErr w:type="spellStart"/>
-      <w:r>
-        <w:rPr>
-          <w:rFonts w:ascii="Arial" w:hAnsi="Arial" w:cs="Arial"/>
-          <w:b/>
-          <w:bCs/>
-          <w:color w:val="000000" w:themeColor="text1"/>
-          <w:u w:val="single"/>
-        </w:rPr>
-        <w:t>Javascript</w:t>
-      </w:r>
-      <w:proofErr w:type="spellEnd"/>
-      <w:r>
-        <w:rPr>
-          <w:rFonts w:ascii="Arial" w:hAnsi="Arial" w:cs="Arial"/>
-          <w:b/>
-          <w:bCs/>
-          <w:color w:val="000000" w:themeColor="text1"/>
-          <w:u w:val="single"/>
-        </w:rPr>
-        <w:t xml:space="preserve"> code components</w:t>
-      </w:r>
-    </w:p>
-    <w:p>
-      <w:pPr>
-        <w:autoSpaceDE w:val="0"/>
-        <w:autoSpaceDN w:val="0"/>
-        <w:adjustRightInd w:val="0"/>
-        <w:rPr>
-          <w:rFonts w:ascii="Arial" w:hAnsi="Arial" w:cs="Arial"/>
-          <w:color w:val="000000" w:themeColor="text1"/>
-        </w:rPr>
-      </w:pPr>
-    </w:p>
-    <w:p>
-      <w:pPr>
-        <w:autoSpaceDE w:val="0"/>
-        <w:autoSpaceDN w:val="0"/>
-        <w:adjustRightInd w:val="0"/>
-        <w:rPr>
-          <w:rFonts w:ascii="Arial" w:hAnsi="Arial" w:cs="Arial"/>
-          <w:color w:val="000000" w:themeColor="text1"/>
-        </w:rPr>
-      </w:pPr>
-    </w:p>
-    <w:p>
-      <w:pPr>
-        <w:autoSpaceDE w:val="0"/>
-        <w:autoSpaceDN w:val="0"/>
-        <w:adjustRightInd w:val="0"/>
-        <w:rPr>
-          <w:rFonts w:ascii="Arial" w:hAnsi="Arial" w:cs="Arial"/>
-          <w:color w:val="000000" w:themeColor="text1"/>
-        </w:rPr>
-      </w:pPr>
-    </w:p>
-    <w:p>
-      <w:pPr>
-        <w:autoSpaceDE w:val="0"/>
-        <w:autoSpaceDN w:val="0"/>
-        <w:adjustRightInd w:val="0"/>
-        <w:rPr>
-          <w:rFonts w:ascii="Arial" w:hAnsi="Arial" w:cs="Arial"/>
-          <w:color w:val="000000" w:themeColor="text1"/>
-        </w:rPr>
-      </w:pPr>
-    </w:p>
-    <w:p>
-      <w:pPr>
-        <w:autoSpaceDE w:val="0"/>
-        <w:autoSpaceDN w:val="0"/>
-        <w:adjustRightInd w:val="0"/>
-        <w:rPr>
-          <w:rFonts w:ascii="Arial" w:hAnsi="Arial" w:cs="Arial"/>
-          <w:color w:val="000000" w:themeColor="text1"/>
-        </w:rPr>
-      </w:pPr>
-    </w:p>
-    <w:p>
-      <w:pPr>
-        <w:autoSpaceDE w:val="0"/>
-        <w:autoSpaceDN w:val="0"/>
-        <w:adjustRightInd w:val="0"/>
-        <w:rPr>
-          <w:rFonts w:ascii="Arial" w:hAnsi="Arial" w:cs="Arial"/>
-          <w:b/>
-          <w:bCs/>
-          <w:color w:val="000000" w:themeColor="text1"/>
-          <w:u w:val="single"/>
-        </w:rPr>
-      </w:pPr>
-      <w:r>
-        <w:rPr>
-          <w:rFonts w:ascii="Arial" w:hAnsi="Arial" w:cs="Arial"/>
-          <w:b/>
-          <w:bCs/>
-          <w:color w:val="000000" w:themeColor="text1"/>
-          <w:u w:val="single"/>
-        </w:rPr>
-        <w:t xml:space="preserve">Using JWT Token with </w:t>
-      </w:r>
-      <w:proofErr w:type="spellStart"/>
-      <w:r>
-        <w:rPr>
-          <w:rFonts w:ascii="Arial" w:hAnsi="Arial" w:cs="Arial"/>
-          <w:b/>
-          <w:bCs/>
-          <w:color w:val="000000" w:themeColor="text1"/>
-          <w:u w:val="single"/>
-        </w:rPr>
-        <w:t>axios</w:t>
-      </w:r>
-      <w:proofErr w:type="spellEnd"/>
-    </w:p>
-    <w:p>
-      <w:pPr>
-        <w:autoSpaceDE w:val="0"/>
-        <w:autoSpaceDN w:val="0"/>
-        <w:adjustRightInd w:val="0"/>
-        <w:rPr>
-          <w:rFonts w:ascii="Arial" w:hAnsi="Arial" w:cs="Arial"/>
-          <w:color w:val="000000" w:themeColor="text1"/>
-        </w:rPr>
-      </w:pPr>
-    </w:p>
-    <w:p>
-      <w:pPr>
-        <w:autoSpaceDE w:val="0"/>
-        <w:autoSpaceDN w:val="0"/>
-        <w:adjustRightInd w:val="0"/>
-        <w:rPr>
-          <w:rFonts w:ascii="Arial" w:hAnsi="Arial" w:cs="Arial"/>
-          <w:color w:val="000000" w:themeColor="text1"/>
-        </w:rPr>
-      </w:pPr>
-    </w:p>
-    <w:p>
-      <w:pPr>
-        <w:autoSpaceDE w:val="0"/>
-        <w:autoSpaceDN w:val="0"/>
-        <w:adjustRightInd w:val="0"/>
-        <w:rPr>
-          <w:rFonts w:ascii="Arial" w:hAnsi="Arial" w:cs="Arial"/>
-          <w:color w:val="000000" w:themeColor="text1"/>
-        </w:rPr>
-      </w:pPr>
-    </w:p>
-    <w:p>
-      <w:pPr>
-        <w:autoSpaceDE w:val="0"/>
-        <w:autoSpaceDN w:val="0"/>
-        <w:adjustRightInd w:val="0"/>
-        <w:rPr>
-          <w:rFonts w:ascii="Arial" w:hAnsi="Arial" w:cs="Arial"/>
-          <w:color w:val="000000" w:themeColor="text1"/>
-        </w:rPr>
-      </w:pPr>
-    </w:p>
-    <w:p>
-      <w:pPr>
-        <w:autoSpaceDE w:val="0"/>
-        <w:autoSpaceDN w:val="0"/>
-        <w:adjustRightInd w:val="0"/>
-        <w:rPr>
-          <w:rFonts w:ascii="Arial" w:hAnsi="Arial" w:cs="Arial"/>
-          <w:color w:val="000000" w:themeColor="text1"/>
-        </w:rPr>
-      </w:pPr>
-    </w:p>
-    <w:p>
-      <w:pPr>
-        <w:autoSpaceDE w:val="0"/>
-        <w:autoSpaceDN w:val="0"/>
-        <w:adjustRightInd w:val="0"/>
-        <w:rPr>
-          <w:rFonts w:ascii="Arial" w:hAnsi="Arial" w:cs="Arial"/>
-          <w:b/>
-          <w:bCs/>
-          <w:color w:val="000000" w:themeColor="text1"/>
-          <w:u w:val="single"/>
-        </w:rPr>
-      </w:pPr>
-      <w:r>
-        <w:rPr>
-          <w:rFonts w:ascii="Arial" w:hAnsi="Arial" w:cs="Arial"/>
-          <w:b/>
-          <w:bCs/>
-          <w:color w:val="000000" w:themeColor="text1"/>
-          <w:u w:val="single"/>
-        </w:rPr>
-        <w:t xml:space="preserve">Serving static content with </w:t>
-      </w:r>
-      <w:proofErr w:type="spellStart"/>
-      <w:r>
-        <w:rPr>
-          <w:rFonts w:ascii="Arial" w:hAnsi="Arial" w:cs="Arial"/>
-          <w:b/>
-          <w:bCs/>
-          <w:color w:val="000000" w:themeColor="text1"/>
-          <w:u w:val="single"/>
-        </w:rPr>
-        <w:t>Vertx</w:t>
-      </w:r>
-      <w:proofErr w:type="spellEnd"/>
-    </w:p>
-    <w:p>
-      <w:pPr>
-        <w:autoSpaceDE w:val="0"/>
-        <w:autoSpaceDN w:val="0"/>
-        <w:adjustRightInd w:val="0"/>
-        <w:rPr>
-          <w:rFonts w:ascii="Arial" w:hAnsi="Arial" w:cs="Arial"/>
-          <w:color w:val="000000" w:themeColor="text1"/>
-        </w:rPr>
-      </w:pPr>
-    </w:p>
-    <w:p>
-      <w:pPr>
-        <w:autoSpaceDE w:val="0"/>
-        <w:autoSpaceDN w:val="0"/>
-        <w:adjustRightInd w:val="0"/>
-        <w:rPr>
-          <w:rFonts w:ascii="Arial" w:hAnsi="Arial" w:cs="Arial"/>
-          <w:color w:val="000000" w:themeColor="text1"/>
-        </w:rPr>
-      </w:pPr>
-    </w:p>
-    <w:p>
-      <w:pPr>
-        <w:autoSpaceDE w:val="0"/>
-        <w:autoSpaceDN w:val="0"/>
-        <w:adjustRightInd w:val="0"/>
-        <w:rPr>
-          <w:rFonts w:ascii="Arial" w:hAnsi="Arial" w:cs="Arial"/>
-          <w:color w:val="000000" w:themeColor="text1"/>
-        </w:rPr>
-      </w:pPr>
-    </w:p>
-    <w:p>
-      <w:pPr>
-        <w:autoSpaceDE w:val="0"/>
-        <w:autoSpaceDN w:val="0"/>
-        <w:adjustRightInd w:val="0"/>
-        <w:rPr>
-          <w:rFonts w:ascii="Arial" w:hAnsi="Arial" w:cs="Arial"/>
-          <w:color w:val="000000" w:themeColor="text1"/>
-        </w:rPr>
-      </w:pPr>
-    </w:p>
-    <w:p>
-      <w:pPr>
-        <w:autoSpaceDE w:val="0"/>
-        <w:autoSpaceDN w:val="0"/>
-        <w:adjustRightInd w:val="0"/>
-        <w:rPr>
-          <w:rFonts w:ascii="Arial" w:hAnsi="Arial" w:cs="Arial"/>
-          <w:b/>
-          <w:bCs/>
-          <w:color w:val="000000" w:themeColor="text1"/>
-          <w:u w:val="single"/>
-        </w:rPr>
-      </w:pPr>
-      <w:r>
-        <w:rPr>
-          <w:rFonts w:ascii="Arial" w:hAnsi="Arial" w:cs="Arial"/>
-          <w:b/>
-          <w:bCs/>
-          <w:color w:val="000000" w:themeColor="text1"/>
-          <w:u w:val="single"/>
-        </w:rPr>
-        <w:t>Writing integration tests</w:t>
-      </w:r>
-    </w:p>
-    <w:p>
-      <w:pPr>
-        <w:autoSpaceDE w:val="0"/>
-        <w:autoSpaceDN w:val="0"/>
-        <w:adjustRightInd w:val="0"/>
-        <w:rPr>
-          <w:rFonts w:ascii="Arial" w:hAnsi="Arial" w:cs="Arial"/>
-          <w:color w:val="000000" w:themeColor="text1"/>
-        </w:rPr>
-      </w:pPr>
-    </w:p>
-    <w:p>
-      <w:pPr>
-        <w:autoSpaceDE w:val="0"/>
-        <w:autoSpaceDN w:val="0"/>
-        <w:adjustRightInd w:val="0"/>
-        <w:rPr>
-          <w:rFonts w:ascii="Arial" w:hAnsi="Arial" w:cs="Arial"/>
-          <w:color w:val="000000" w:themeColor="text1"/>
-        </w:rPr>
-      </w:pPr>
-    </w:p>
-    <w:p>
-      <w:pPr>
-        <w:autoSpaceDE w:val="0"/>
-        <w:autoSpaceDN w:val="0"/>
-        <w:adjustRightInd w:val="0"/>
-        <w:rPr>
-          <w:rFonts w:ascii="Arial" w:hAnsi="Arial" w:cs="Arial"/>
-          <w:color w:val="000000" w:themeColor="text1"/>
-        </w:rPr>
-      </w:pPr>
-      <w:r>
-        <w:rPr>
-          <w:rFonts w:ascii="Arial" w:hAnsi="Arial" w:cs="Arial"/>
-          <w:color w:val="000000" w:themeColor="text1"/>
-        </w:rPr>
-        <w:t xml:space="preserve">Some fundamental tests set in the </w:t>
-      </w:r>
-      <w:proofErr w:type="spellStart"/>
-      <w:r>
-        <w:rPr>
-          <w:rFonts w:ascii="Arial" w:hAnsi="Arial" w:cs="Arial"/>
-          <w:color w:val="000000" w:themeColor="text1"/>
-        </w:rPr>
-        <w:t>IntegrationTest</w:t>
-      </w:r>
-      <w:proofErr w:type="spellEnd"/>
-      <w:r>
-        <w:rPr>
-          <w:rFonts w:ascii="Arial" w:hAnsi="Arial" w:cs="Arial"/>
-          <w:color w:val="000000" w:themeColor="text1"/>
-        </w:rPr>
-        <w:t xml:space="preserve"> </w:t>
-      </w:r>
-      <w:proofErr w:type="gramStart"/>
-      <w:r>
-        <w:rPr>
-          <w:rFonts w:ascii="Arial" w:hAnsi="Arial" w:cs="Arial"/>
-          <w:color w:val="000000" w:themeColor="text1"/>
-        </w:rPr>
-        <w:t>class :</w:t>
-      </w:r>
-      <w:proofErr w:type="gramEnd"/>
-      <w:r>
-        <w:rPr>
-          <w:rFonts w:ascii="Arial" w:hAnsi="Arial" w:cs="Arial"/>
-          <w:color w:val="000000" w:themeColor="text1"/>
-        </w:rPr>
-        <w:t xml:space="preserve"> </w:t>
-      </w:r>
-    </w:p>
-    <w:p>
-      <w:pPr>
-        <w:autoSpaceDE w:val="0"/>
-        <w:autoSpaceDN w:val="0"/>
-        <w:adjustRightInd w:val="0"/>
-        <w:rPr>
-          <w:rFonts w:ascii="Arial" w:hAnsi="Arial" w:cs="Arial"/>
-          <w:color w:val="000000" w:themeColor="text1"/>
-        </w:rPr>
-      </w:pPr>
-    </w:p>
-    <w:p>
-      <w:pPr>
-        <w:autoSpaceDE w:val="0"/>
-        <w:autoSpaceDN w:val="0"/>
-        <w:adjustRightInd w:val="0"/>
-        <w:rPr>
-          <w:rFonts w:ascii="Arial" w:eastAsiaTheme="minorHAnsi" w:hAnsi="Arial" w:cs="Arial"/>
-          <w:color w:val="262626"/>
-        </w:rPr>
-      </w:pPr>
-      <w:r>
-        <w:rPr>
-          <w:rFonts w:ascii="Arial" w:eastAsiaTheme="minorHAnsi" w:hAnsi="Arial" w:cs="Arial"/>
-          <w:color w:val="C5AA43"/>
-        </w:rPr>
-        <w:t xml:space="preserve">1 </w:t>
-      </w:r>
-      <w:r>
-        <w:rPr>
-          <w:rFonts w:ascii="Arial" w:eastAsiaTheme="minorHAnsi" w:hAnsi="Arial" w:cs="Arial"/>
-          <w:color w:val="262626"/>
-        </w:rPr>
-        <w:t>Register some users.</w:t>
-      </w:r>
-    </w:p>
-    <w:p>
-      <w:pPr>
-        <w:autoSpaceDE w:val="0"/>
-        <w:autoSpaceDN w:val="0"/>
-        <w:adjustRightInd w:val="0"/>
-        <w:rPr>
-          <w:rFonts w:ascii="Arial" w:eastAsiaTheme="minorHAnsi" w:hAnsi="Arial" w:cs="Arial"/>
-          <w:color w:val="262626"/>
-        </w:rPr>
-      </w:pPr>
-      <w:r>
-        <w:rPr>
-          <w:rFonts w:ascii="Arial" w:eastAsiaTheme="minorHAnsi" w:hAnsi="Arial" w:cs="Arial"/>
-          <w:color w:val="C5AA43"/>
-        </w:rPr>
-        <w:t xml:space="preserve">2 </w:t>
-      </w:r>
-      <w:r>
-        <w:rPr>
-          <w:rFonts w:ascii="Arial" w:eastAsiaTheme="minorHAnsi" w:hAnsi="Arial" w:cs="Arial"/>
-          <w:color w:val="262626"/>
-        </w:rPr>
-        <w:t>Get a JWT token for each user.</w:t>
-      </w:r>
-    </w:p>
-    <w:p>
-      <w:pPr>
-        <w:autoSpaceDE w:val="0"/>
-        <w:autoSpaceDN w:val="0"/>
-        <w:adjustRightInd w:val="0"/>
-        <w:rPr>
-          <w:rFonts w:ascii="Arial" w:eastAsiaTheme="minorHAnsi" w:hAnsi="Arial" w:cs="Arial"/>
-          <w:color w:val="262626"/>
-        </w:rPr>
-      </w:pPr>
-      <w:r>
-        <w:rPr>
-          <w:rFonts w:ascii="Arial" w:eastAsiaTheme="minorHAnsi" w:hAnsi="Arial" w:cs="Arial"/>
-          <w:color w:val="C5AA43"/>
-        </w:rPr>
-        <w:t xml:space="preserve">3 </w:t>
-      </w:r>
-      <w:r>
-        <w:rPr>
-          <w:rFonts w:ascii="Arial" w:eastAsiaTheme="minorHAnsi" w:hAnsi="Arial" w:cs="Arial"/>
-          <w:color w:val="262626"/>
-        </w:rPr>
-        <w:t>Fetch a user’s data.</w:t>
-      </w:r>
-    </w:p>
-    <w:p>
-      <w:pPr>
-        <w:autoSpaceDE w:val="0"/>
-        <w:autoSpaceDN w:val="0"/>
-        <w:adjustRightInd w:val="0"/>
-        <w:rPr>
-          <w:rFonts w:ascii="Arial" w:eastAsiaTheme="minorHAnsi" w:hAnsi="Arial" w:cs="Arial"/>
-          <w:color w:val="262626"/>
-        </w:rPr>
-      </w:pPr>
-      <w:r>
-        <w:rPr>
-          <w:rFonts w:ascii="Arial" w:eastAsiaTheme="minorHAnsi" w:hAnsi="Arial" w:cs="Arial"/>
-          <w:color w:val="C5AA43"/>
-        </w:rPr>
-        <w:t xml:space="preserve">4 </w:t>
-      </w:r>
-      <w:r>
-        <w:rPr>
-          <w:rFonts w:ascii="Arial" w:eastAsiaTheme="minorHAnsi" w:hAnsi="Arial" w:cs="Arial"/>
-          <w:color w:val="262626"/>
-        </w:rPr>
-        <w:t>Try to fetch the data of another user.</w:t>
-      </w:r>
-    </w:p>
-    <w:p>
-      <w:pPr>
-        <w:autoSpaceDE w:val="0"/>
-        <w:autoSpaceDN w:val="0"/>
-        <w:adjustRightInd w:val="0"/>
-        <w:rPr>
-          <w:rFonts w:ascii="Arial" w:eastAsiaTheme="minorHAnsi" w:hAnsi="Arial" w:cs="Arial"/>
-          <w:color w:val="262626"/>
-        </w:rPr>
-      </w:pPr>
-      <w:r>
-        <w:rPr>
-          <w:rFonts w:ascii="Arial" w:eastAsiaTheme="minorHAnsi" w:hAnsi="Arial" w:cs="Arial"/>
-          <w:color w:val="C5AA43"/>
-        </w:rPr>
-        <w:t xml:space="preserve">5 </w:t>
-      </w:r>
-      <w:r>
-        <w:rPr>
-          <w:rFonts w:ascii="Arial" w:eastAsiaTheme="minorHAnsi" w:hAnsi="Arial" w:cs="Arial"/>
-          <w:color w:val="262626"/>
-        </w:rPr>
-        <w:t>Update a user’s data.</w:t>
-      </w:r>
-    </w:p>
-    <w:p>
-      <w:pPr>
-        <w:autoSpaceDE w:val="0"/>
-        <w:autoSpaceDN w:val="0"/>
-        <w:adjustRightInd w:val="0"/>
-        <w:rPr>
-          <w:rFonts w:ascii="Arial" w:eastAsiaTheme="minorHAnsi" w:hAnsi="Arial" w:cs="Arial"/>
-          <w:color w:val="262626"/>
-        </w:rPr>
-      </w:pPr>
-      <w:r>
-        <w:rPr>
-          <w:rFonts w:ascii="Arial" w:eastAsiaTheme="minorHAnsi" w:hAnsi="Arial" w:cs="Arial"/>
-          <w:color w:val="C5AA43"/>
-        </w:rPr>
-        <w:t xml:space="preserve">6 </w:t>
-      </w:r>
-      <w:r>
-        <w:rPr>
-          <w:rFonts w:ascii="Arial" w:eastAsiaTheme="minorHAnsi" w:hAnsi="Arial" w:cs="Arial"/>
-          <w:color w:val="262626"/>
-        </w:rPr>
-        <w:t>Check some activity stats for a user.</w:t>
-      </w:r>
-    </w:p>
-    <w:p>
-      <w:pPr>
-        <w:autoSpaceDE w:val="0"/>
-        <w:autoSpaceDN w:val="0"/>
-        <w:adjustRightInd w:val="0"/>
-        <w:rPr>
-          <w:rFonts w:ascii="Arial" w:hAnsi="Arial" w:cs="Arial"/>
-          <w:color w:val="000000" w:themeColor="text1"/>
-        </w:rPr>
-      </w:pPr>
-      <w:r>
-        <w:rPr>
-          <w:rFonts w:ascii="Arial" w:eastAsiaTheme="minorHAnsi" w:hAnsi="Arial" w:cs="Arial"/>
-          <w:color w:val="C5AA43"/>
-        </w:rPr>
-        <w:t xml:space="preserve">7 </w:t>
-      </w:r>
-      <w:r>
-        <w:rPr>
-          <w:rFonts w:ascii="Arial" w:eastAsiaTheme="minorHAnsi" w:hAnsi="Arial" w:cs="Arial"/>
-          <w:color w:val="262626"/>
-        </w:rPr>
-        <w:t>Try to check the activity of another user.</w:t>
-      </w:r>
-    </w:p>
-    <w:p>
-      <w:pPr>
-        <w:autoSpaceDE w:val="0"/>
-        <w:autoSpaceDN w:val="0"/>
-        <w:adjustRightInd w:val="0"/>
-        <w:rPr>
-          <w:rFonts w:ascii="Arial" w:hAnsi="Arial" w:cs="Arial"/>
-          <w:color w:val="000000" w:themeColor="text1"/>
-        </w:rPr>
-      </w:pPr>
-    </w:p>
-    <w:p>
-      <w:pPr>
-        <w:autoSpaceDE w:val="0"/>
-        <w:autoSpaceDN w:val="0"/>
-        <w:adjustRightInd w:val="0"/>
-        <w:rPr>
-          <w:rFonts w:ascii="Arial" w:hAnsi="Arial" w:cs="Arial"/>
-          <w:color w:val="000000" w:themeColor="text1"/>
-        </w:rPr>
-      </w:pPr>
-    </w:p>
-    <w:p>
-      <w:pPr>
-        <w:autoSpaceDE w:val="0"/>
-        <w:autoSpaceDN w:val="0"/>
-        <w:adjustRightInd w:val="0"/>
-        <w:rPr>
-          <w:rFonts w:ascii="Arial" w:hAnsi="Arial" w:cs="Arial"/>
-          <w:color w:val="000000" w:themeColor="text1"/>
-        </w:rPr>
-      </w:pPr>
-    </w:p>
-    <w:p>
-      <w:pPr>
-        <w:autoSpaceDE w:val="0"/>
-        <w:autoSpaceDN w:val="0"/>
-        <w:adjustRightInd w:val="0"/>
-        <w:rPr>
-          <w:rFonts w:ascii="Arial" w:hAnsi="Arial" w:cs="Arial"/>
-          <w:color w:val="000000" w:themeColor="text1"/>
-        </w:rPr>
-      </w:pPr>
-    </w:p>
-    <w:p>
-      <w:pPr>
-        <w:autoSpaceDE w:val="0"/>
-        <w:autoSpaceDN w:val="0"/>
-        <w:adjustRightInd w:val="0"/>
-        <w:rPr>
-          <w:rFonts w:ascii="Arial" w:hAnsi="Arial" w:cs="Arial"/>
-          <w:color w:val="000000" w:themeColor="text1"/>
-        </w:rPr>
-      </w:pPr>
-      <w:r>
-        <w:rPr>
-          <w:rFonts w:ascii="Arial" w:hAnsi="Arial" w:cs="Arial"/>
-          <w:color w:val="000000" w:themeColor="text1"/>
-        </w:rPr>
-        <w:t>Test dependencies to run the integration tests</w:t>
-      </w:r>
-    </w:p>
-    <w:p>
-      <w:pPr>
-        <w:autoSpaceDE w:val="0"/>
-        <w:autoSpaceDN w:val="0"/>
-        <w:adjustRightInd w:val="0"/>
-        <w:rPr>
-          <w:rFonts w:ascii="Arial" w:hAnsi="Arial" w:cs="Arial"/>
-          <w:color w:val="000000" w:themeColor="text1"/>
-        </w:rPr>
-      </w:pPr>
-    </w:p>
-    <w:p>
-      <w:pPr>
-        <w:autoSpaceDE w:val="0"/>
-        <w:autoSpaceDN w:val="0"/>
-        <w:adjustRightInd w:val="0"/>
-        <w:rPr>
-          <w:rFonts w:ascii="Arial" w:hAnsi="Arial" w:cs="Arial"/>
-          <w:color w:val="000000" w:themeColor="text1"/>
-        </w:rPr>
-      </w:pPr>
-    </w:p>
-    <w:p>
-      <w:pPr>
-        <w:autoSpaceDE w:val="0"/>
-        <w:autoSpaceDN w:val="0"/>
-        <w:adjustRightInd w:val="0"/>
-        <w:rPr>
-          <w:rFonts w:ascii="Arial" w:hAnsi="Arial" w:cs="Arial"/>
-          <w:color w:val="000000" w:themeColor="text1"/>
-        </w:rPr>
-      </w:pPr>
-      <w:r>
-        <w:rPr>
-          <w:rFonts w:ascii="Arial" w:hAnsi="Arial" w:cs="Arial"/>
-          <w:color w:val="000000" w:themeColor="text1"/>
-        </w:rPr>
-        <w:t>Preamble of the integration test class</w:t>
-      </w:r>
-    </w:p>
-    <w:p>
-      <w:pPr>
-        <w:autoSpaceDE w:val="0"/>
-        <w:autoSpaceDN w:val="0"/>
-        <w:adjustRightInd w:val="0"/>
-        <w:rPr>
-          <w:rFonts w:ascii="Arial" w:hAnsi="Arial" w:cs="Arial"/>
-          <w:color w:val="000000" w:themeColor="text1"/>
-        </w:rPr>
-      </w:pPr>
-    </w:p>
-    <w:p>
-      <w:pPr>
-        <w:autoSpaceDE w:val="0"/>
-        <w:autoSpaceDN w:val="0"/>
-        <w:adjustRightInd w:val="0"/>
-        <w:rPr>
-          <w:rFonts w:ascii="Arial" w:hAnsi="Arial" w:cs="Arial"/>
-          <w:color w:val="000000" w:themeColor="text1"/>
-        </w:rPr>
-      </w:pPr>
-    </w:p>
-    <w:p>
-      <w:pPr>
-        <w:autoSpaceDE w:val="0"/>
-        <w:autoSpaceDN w:val="0"/>
-        <w:adjustRightInd w:val="0"/>
-        <w:rPr>
-          <w:rFonts w:ascii="Arial" w:hAnsi="Arial" w:cs="Arial"/>
-          <w:color w:val="000000" w:themeColor="text1"/>
-        </w:rPr>
-      </w:pPr>
-      <w:r>
-        <w:rPr>
-          <w:rFonts w:ascii="Arial" w:hAnsi="Arial" w:cs="Arial"/>
-          <w:color w:val="000000" w:themeColor="text1"/>
-        </w:rPr>
-        <w:t>Preparing a REST assured request specification</w:t>
-      </w:r>
-    </w:p>
-    <w:p>
-      <w:pPr>
-        <w:autoSpaceDE w:val="0"/>
-        <w:autoSpaceDN w:val="0"/>
-        <w:adjustRightInd w:val="0"/>
-        <w:rPr>
-          <w:rFonts w:ascii="Arial" w:hAnsi="Arial" w:cs="Arial"/>
-          <w:color w:val="000000" w:themeColor="text1"/>
-        </w:rPr>
-      </w:pPr>
-    </w:p>
-    <w:p>
-      <w:pPr>
-        <w:autoSpaceDE w:val="0"/>
-        <w:autoSpaceDN w:val="0"/>
-        <w:adjustRightInd w:val="0"/>
-        <w:rPr>
-          <w:rFonts w:ascii="Arial" w:hAnsi="Arial" w:cs="Arial"/>
-          <w:color w:val="000000" w:themeColor="text1"/>
-        </w:rPr>
-      </w:pPr>
-    </w:p>
-    <w:p>
-      <w:pPr>
-        <w:autoSpaceDE w:val="0"/>
-        <w:autoSpaceDN w:val="0"/>
-        <w:adjustRightInd w:val="0"/>
-        <w:rPr>
-          <w:rFonts w:ascii="Arial" w:hAnsi="Arial" w:cs="Arial"/>
-          <w:color w:val="000000" w:themeColor="text1"/>
-        </w:rPr>
-      </w:pPr>
-      <w:r>
-        <w:rPr>
-          <w:rFonts w:ascii="Arial" w:hAnsi="Arial" w:cs="Arial"/>
-          <w:color w:val="000000" w:themeColor="text1"/>
-        </w:rPr>
-        <w:t>Utility hash maps for the integration testing</w:t>
-      </w:r>
-    </w:p>
-    <w:p>
-      <w:pPr>
-        <w:autoSpaceDE w:val="0"/>
-        <w:autoSpaceDN w:val="0"/>
-        <w:adjustRightInd w:val="0"/>
-        <w:rPr>
-          <w:rFonts w:ascii="Arial" w:hAnsi="Arial" w:cs="Arial"/>
-          <w:color w:val="000000" w:themeColor="text1"/>
-        </w:rPr>
-      </w:pPr>
-    </w:p>
-    <w:p>
-      <w:pPr>
-        <w:autoSpaceDE w:val="0"/>
-        <w:autoSpaceDN w:val="0"/>
-        <w:adjustRightInd w:val="0"/>
-        <w:rPr>
-          <w:rFonts w:ascii="Arial" w:hAnsi="Arial" w:cs="Arial"/>
-          <w:color w:val="000000" w:themeColor="text1"/>
-        </w:rPr>
-      </w:pPr>
-    </w:p>
-    <w:p>
-      <w:pPr>
-        <w:autoSpaceDE w:val="0"/>
-        <w:autoSpaceDN w:val="0"/>
-        <w:adjustRightInd w:val="0"/>
-        <w:rPr>
-          <w:rFonts w:ascii="Arial" w:hAnsi="Arial" w:cs="Arial"/>
-          <w:color w:val="000000" w:themeColor="text1"/>
-        </w:rPr>
-      </w:pPr>
-      <w:r>
-        <w:rPr>
-          <w:rFonts w:ascii="Arial" w:hAnsi="Arial" w:cs="Arial"/>
-          <w:color w:val="000000" w:themeColor="text1"/>
-        </w:rPr>
-        <w:t>Test for registering users</w:t>
-      </w:r>
-    </w:p>
-    <w:p>
-      <w:pPr>
-        <w:autoSpaceDE w:val="0"/>
-        <w:autoSpaceDN w:val="0"/>
-        <w:adjustRightInd w:val="0"/>
-        <w:rPr>
-          <w:rFonts w:ascii="Arial" w:hAnsi="Arial" w:cs="Arial"/>
-          <w:color w:val="000000" w:themeColor="text1"/>
-        </w:rPr>
-      </w:pPr>
-    </w:p>
-    <w:p>
-      <w:pPr>
-        <w:autoSpaceDE w:val="0"/>
-        <w:autoSpaceDN w:val="0"/>
-        <w:adjustRightInd w:val="0"/>
-        <w:rPr>
-          <w:rFonts w:ascii="Arial" w:hAnsi="Arial" w:cs="Arial"/>
-          <w:color w:val="000000" w:themeColor="text1"/>
-        </w:rPr>
-      </w:pPr>
-    </w:p>
-    <w:p>
-      <w:pPr>
-        <w:autoSpaceDE w:val="0"/>
-        <w:autoSpaceDN w:val="0"/>
-        <w:adjustRightInd w:val="0"/>
-        <w:rPr>
-          <w:rFonts w:ascii="Arial" w:hAnsi="Arial" w:cs="Arial"/>
-          <w:color w:val="000000" w:themeColor="text1"/>
-        </w:rPr>
-      </w:pPr>
-      <w:r>
-        <w:rPr>
-          <w:rFonts w:ascii="Arial" w:hAnsi="Arial" w:cs="Arial"/>
-          <w:color w:val="000000" w:themeColor="text1"/>
-        </w:rPr>
-        <w:t>Test code for retrieving JWT tokens</w:t>
-      </w:r>
-    </w:p>
-    <w:p>
-      <w:pPr>
-        <w:autoSpaceDE w:val="0"/>
-        <w:autoSpaceDN w:val="0"/>
-        <w:adjustRightInd w:val="0"/>
-        <w:rPr>
-          <w:rFonts w:ascii="Arial" w:hAnsi="Arial" w:cs="Arial"/>
-          <w:color w:val="000000" w:themeColor="text1"/>
-        </w:rPr>
-      </w:pPr>
-    </w:p>
-    <w:p>
-      <w:pPr>
-        <w:autoSpaceDE w:val="0"/>
-        <w:autoSpaceDN w:val="0"/>
-        <w:adjustRightInd w:val="0"/>
-        <w:rPr>
-          <w:rFonts w:ascii="Arial" w:hAnsi="Arial" w:cs="Arial"/>
-          <w:color w:val="000000" w:themeColor="text1"/>
-        </w:rPr>
-      </w:pPr>
-    </w:p>
-    <w:p>
-      <w:pPr>
-        <w:autoSpaceDE w:val="0"/>
-        <w:autoSpaceDN w:val="0"/>
-        <w:adjustRightInd w:val="0"/>
-        <w:rPr>
-          <w:rFonts w:ascii="Arial" w:hAnsi="Arial" w:cs="Arial"/>
-          <w:color w:val="000000" w:themeColor="text1"/>
-        </w:rPr>
-      </w:pPr>
-      <w:r>
-        <w:rPr>
-          <w:rFonts w:ascii="Arial" w:hAnsi="Arial" w:cs="Arial"/>
-          <w:color w:val="000000" w:themeColor="text1"/>
-        </w:rPr>
-        <w:t>Extracting JSON with REST assured</w:t>
-      </w:r>
-    </w:p>
-    <w:p>
-      <w:pPr>
-        <w:autoSpaceDE w:val="0"/>
-        <w:autoSpaceDN w:val="0"/>
-        <w:adjustRightInd w:val="0"/>
-        <w:rPr>
-          <w:rFonts w:ascii="Arial" w:hAnsi="Arial" w:cs="Arial"/>
-          <w:color w:val="000000" w:themeColor="text1"/>
-        </w:rPr>
-      </w:pPr>
-    </w:p>
-    <w:p>
-      <w:pPr>
-        <w:autoSpaceDE w:val="0"/>
-        <w:autoSpaceDN w:val="0"/>
-        <w:adjustRightInd w:val="0"/>
-        <w:rPr>
-          <w:rFonts w:ascii="Arial" w:hAnsi="Arial" w:cs="Arial"/>
-          <w:color w:val="000000" w:themeColor="text1"/>
-        </w:rPr>
-      </w:pPr>
-    </w:p>
-    <w:p>
-      <w:pPr>
-        <w:autoSpaceDE w:val="0"/>
-        <w:autoSpaceDN w:val="0"/>
-        <w:adjustRightInd w:val="0"/>
-        <w:rPr>
-          <w:rFonts w:ascii="Arial" w:hAnsi="Arial" w:cs="Arial"/>
-          <w:color w:val="000000" w:themeColor="text1"/>
-        </w:rPr>
-      </w:pPr>
-    </w:p>
-    <w:p>
-      <w:pPr>
-        <w:autoSpaceDE w:val="0"/>
-        <w:autoSpaceDN w:val="0"/>
-        <w:adjustRightInd w:val="0"/>
-        <w:rPr>
-          <w:rFonts w:ascii="Arial" w:hAnsi="Arial" w:cs="Arial"/>
-          <w:color w:val="000000" w:themeColor="text1"/>
-        </w:rPr>
-      </w:pPr>
-    </w:p>
-    <w:p>
-      <w:pPr>
-        <w:autoSpaceDE w:val="0"/>
-        <w:autoSpaceDN w:val="0"/>
-        <w:adjustRightInd w:val="0"/>
-        <w:rPr>
-          <w:rFonts w:ascii="Arial" w:hAnsi="Arial" w:cs="Arial"/>
-          <w:color w:val="000000" w:themeColor="text1"/>
-        </w:rPr>
-      </w:pPr>
-      <w:r>
-        <w:rPr>
-          <w:rFonts w:ascii="Arial" w:hAnsi="Arial" w:cs="Arial"/>
-          <w:color w:val="000000" w:themeColor="text1"/>
-        </w:rPr>
-        <w:t>*** Attempt to run the test(s</w:t>
-      </w:r>
-      <w:proofErr w:type="gramStart"/>
-      <w:r>
-        <w:rPr>
-          <w:rFonts w:ascii="Arial" w:hAnsi="Arial" w:cs="Arial"/>
-          <w:color w:val="000000" w:themeColor="text1"/>
-        </w:rPr>
-        <w:t>) :</w:t>
-      </w:r>
-      <w:proofErr w:type="gramEnd"/>
-      <w:r>
-        <w:rPr>
-          <w:rFonts w:ascii="Arial" w:hAnsi="Arial" w:cs="Arial"/>
-          <w:color w:val="000000" w:themeColor="text1"/>
-        </w:rPr>
-        <w:t xml:space="preserve"> </w:t>
-      </w:r>
-    </w:p>
-    <w:p>
-      <w:pPr>
-        <w:autoSpaceDE w:val="0"/>
-        <w:autoSpaceDN w:val="0"/>
-        <w:adjustRightInd w:val="0"/>
-        <w:rPr>
-          <w:rFonts w:ascii="Arial" w:hAnsi="Arial" w:cs="Arial"/>
-          <w:color w:val="000000" w:themeColor="text1"/>
-        </w:rPr>
-      </w:pPr>
-    </w:p>
-    <w:p>
-      <w:pPr>
-        <w:autoSpaceDE w:val="0"/>
-        <w:autoSpaceDN w:val="0"/>
-        <w:adjustRightInd w:val="0"/>
-        <w:rPr>
-          <w:rFonts w:ascii="Arial" w:hAnsi="Arial" w:cs="Arial"/>
-          <w:color w:val="000000" w:themeColor="text1"/>
-        </w:rPr>
-      </w:pPr>
-    </w:p>
-    <w:p>
-      <w:pPr>
-        <w:autoSpaceDE w:val="0"/>
-        <w:autoSpaceDN w:val="0"/>
-        <w:adjustRightInd w:val="0"/>
-        <w:rPr>
-          <w:rFonts w:ascii="Arial" w:hAnsi="Arial" w:cs="Arial"/>
-          <w:color w:val="000000" w:themeColor="text1"/>
-        </w:rPr>
-      </w:pPr>
-    </w:p>
-    <w:p>
-      <w:pPr>
-        <w:autoSpaceDE w:val="0"/>
-        <w:autoSpaceDN w:val="0"/>
-        <w:adjustRightInd w:val="0"/>
-        <w:rPr>
-          <w:rFonts w:ascii="Arial" w:hAnsi="Arial" w:cs="Arial"/>
-          <w:color w:val="000000" w:themeColor="text1"/>
-        </w:rPr>
-      </w:pPr>
-      <w:r>
-        <w:rPr>
-          <w:rFonts w:ascii="Arial" w:hAnsi="Arial" w:cs="Arial"/>
-          <w:color w:val="000000" w:themeColor="text1"/>
-        </w:rPr>
-        <w:lastRenderedPageBreak/>
-        <w:t>Setting up docker for Mac M1</w:t>
-      </w:r>
-    </w:p>
-    <w:p>
-      <w:pPr>
-        <w:autoSpaceDE w:val="0"/>
-        <w:autoSpaceDN w:val="0"/>
-        <w:adjustRightInd w:val="0"/>
-        <w:rPr>
-          <w:rFonts w:ascii="Arial" w:hAnsi="Arial" w:cs="Arial"/>
-          <w:color w:val="000000" w:themeColor="text1"/>
-        </w:rPr>
-      </w:pPr>
-    </w:p>
-    <w:p>
-      <w:pPr>
-        <w:autoSpaceDE w:val="0"/>
-        <w:autoSpaceDN w:val="0"/>
-        <w:adjustRightInd w:val="0"/>
-        <w:rPr>
-          <w:rFonts w:ascii="Arial" w:hAnsi="Arial" w:cs="Arial"/>
-          <w:color w:val="000000" w:themeColor="text1"/>
-        </w:rPr>
-      </w:pPr>
-    </w:p>
-    <w:p>
-      <w:pPr>
-        <w:autoSpaceDE w:val="0"/>
-        <w:autoSpaceDN w:val="0"/>
-        <w:adjustRightInd w:val="0"/>
-        <w:rPr>
-          <w:rFonts w:ascii="Arial" w:hAnsi="Arial" w:cs="Arial"/>
-          <w:color w:val="000000" w:themeColor="text1"/>
-        </w:rPr>
-      </w:pPr>
-    </w:p>
-    <w:p>
-      <w:pPr>
-        <w:autoSpaceDE w:val="0"/>
-        <w:autoSpaceDN w:val="0"/>
-        <w:adjustRightInd w:val="0"/>
-        <w:rPr>
-          <w:rFonts w:ascii="Arial" w:hAnsi="Arial" w:cs="Arial"/>
-          <w:color w:val="000000" w:themeColor="text1"/>
-        </w:rPr>
-      </w:pPr>
-      <w:r>
-        <w:rPr>
-          <w:rFonts w:ascii="Arial" w:hAnsi="Arial" w:cs="Arial"/>
-          <w:color w:val="000000" w:themeColor="text1"/>
-        </w:rPr>
-        <w:t xml:space="preserve">Setting up </w:t>
-      </w:r>
-      <w:proofErr w:type="spellStart"/>
-      <w:r>
-        <w:rPr>
-          <w:rFonts w:ascii="Arial" w:hAnsi="Arial" w:cs="Arial"/>
-          <w:color w:val="000000" w:themeColor="text1"/>
-        </w:rPr>
-        <w:t>podman</w:t>
-      </w:r>
-      <w:proofErr w:type="spellEnd"/>
-      <w:r>
-        <w:rPr>
-          <w:rFonts w:ascii="Arial" w:hAnsi="Arial" w:cs="Arial"/>
-          <w:color w:val="000000" w:themeColor="text1"/>
-        </w:rPr>
-        <w:t xml:space="preserve"> for Mac M1</w:t>
-      </w:r>
-    </w:p>
-    <w:p>
-      <w:pPr>
-        <w:autoSpaceDE w:val="0"/>
-        <w:autoSpaceDN w:val="0"/>
-        <w:adjustRightInd w:val="0"/>
-        <w:rPr>
-          <w:rFonts w:ascii="Arial" w:hAnsi="Arial" w:cs="Arial"/>
-          <w:color w:val="000000" w:themeColor="text1"/>
-        </w:rPr>
-      </w:pPr>
-    </w:p>
-    <w:p>
-      <w:pPr>
-        <w:autoSpaceDE w:val="0"/>
-        <w:autoSpaceDN w:val="0"/>
-        <w:adjustRightInd w:val="0"/>
-        <w:rPr>
-          <w:rFonts w:ascii="Arial" w:hAnsi="Arial" w:cs="Arial"/>
-          <w:color w:val="000000" w:themeColor="text1"/>
-        </w:rPr>
-      </w:pPr>
-    </w:p>
-    <w:p>
-      <w:pPr>
-        <w:autoSpaceDE w:val="0"/>
-        <w:autoSpaceDN w:val="0"/>
-        <w:adjustRightInd w:val="0"/>
-        <w:rPr>
-          <w:rFonts w:ascii="Arial" w:hAnsi="Arial" w:cs="Arial"/>
-          <w:color w:val="000000" w:themeColor="text1"/>
-        </w:rPr>
-      </w:pPr>
-    </w:p>
-    <w:p>
-      <w:pPr>
-        <w:autoSpaceDE w:val="0"/>
-        <w:autoSpaceDN w:val="0"/>
-        <w:adjustRightInd w:val="0"/>
-        <w:rPr>
-          <w:rFonts w:ascii="Arial" w:hAnsi="Arial" w:cs="Arial"/>
-          <w:color w:val="000000" w:themeColor="text1"/>
-        </w:rPr>
-      </w:pPr>
-      <w:r>
-        <w:rPr>
-          <w:rFonts w:ascii="Arial" w:hAnsi="Arial" w:cs="Arial"/>
-          <w:color w:val="000000" w:themeColor="text1"/>
-        </w:rPr>
-        <w:t>Setting up Colima for Mac M1</w:t>
-      </w:r>
-    </w:p>
-    <w:p>
-      <w:pPr>
-        <w:autoSpaceDE w:val="0"/>
-        <w:autoSpaceDN w:val="0"/>
-        <w:adjustRightInd w:val="0"/>
-        <w:rPr>
-          <w:rFonts w:ascii="Arial" w:hAnsi="Arial" w:cs="Arial"/>
-          <w:color w:val="000000" w:themeColor="text1"/>
-        </w:rPr>
-      </w:pPr>
-    </w:p>
-    <w:p>
-      <w:pPr>
-        <w:pStyle w:val="pw-post-body-paragraph"/>
-      </w:pPr>
-      <w:r>
-        <w:t xml:space="preserve">install </w:t>
-      </w:r>
-      <w:proofErr w:type="spellStart"/>
-      <w:r>
-        <w:t>colima</w:t>
-      </w:r>
-      <w:proofErr w:type="spellEnd"/>
-      <w:r>
-        <w:t xml:space="preserve">, and the docker CLI. We then launch a VM using special configuration flags to use macOS’s </w:t>
-      </w:r>
-      <w:proofErr w:type="spellStart"/>
-      <w:r>
-        <w:t>virtualisation</w:t>
-      </w:r>
-      <w:proofErr w:type="spellEnd"/>
-      <w:r>
-        <w:t xml:space="preserve"> layer and the translation of x86/amd64 into Apple Silicon.</w:t>
-      </w:r>
-    </w:p>
-    <w:p>
-      <w:pPr>
-        <w:pStyle w:val="pw-post-body-paragraph"/>
-      </w:pPr>
-      <w:r>
-        <w:t>Colima is only a wrapper to create Lima VMs.</w:t>
-      </w:r>
-    </w:p>
-    <w:p>
-      <w:pPr>
-        <w:pStyle w:val="pw-post-body-paragraph"/>
-      </w:pPr>
-      <w:r>
-        <w:t xml:space="preserve">Lima is the virtual machine that will run with the </w:t>
-      </w:r>
-      <w:proofErr w:type="spellStart"/>
-      <w:r>
-        <w:t>rosetta</w:t>
-      </w:r>
-      <w:proofErr w:type="spellEnd"/>
-      <w:r>
-        <w:t xml:space="preserve"> </w:t>
-      </w:r>
-      <w:proofErr w:type="spellStart"/>
-      <w:r>
-        <w:t>enhaced</w:t>
-      </w:r>
-      <w:proofErr w:type="spellEnd"/>
-      <w:r>
-        <w:t xml:space="preserve"> compatibility with x86 / amd64 and provide the docker runtime.</w:t>
-      </w:r>
-    </w:p>
-    <w:p>
-      <w:pPr>
-        <w:tabs>
-          <w:tab w:val="left" w:pos="916"/>
-          <w:tab w:val="left" w:pos="1832"/>
-          <w:tab w:val="left" w:pos="2748"/>
-          <w:tab w:val="left" w:pos="3664"/>
-          <w:tab w:val="left" w:pos="4580"/>
-          <w:tab w:val="left" w:pos="5496"/>
-          <w:tab w:val="left" w:pos="6412"/>
-          <w:tab w:val="left" w:pos="7328"/>
-          <w:tab w:val="left" w:pos="8244"/>
-          <w:tab w:val="left" w:pos="9160"/>
-          <w:tab w:val="left" w:pos="10076"/>
-          <w:tab w:val="left" w:pos="10992"/>
-          <w:tab w:val="left" w:pos="11908"/>
-          <w:tab w:val="left" w:pos="12824"/>
-          <w:tab w:val="left" w:pos="13740"/>
-          <w:tab w:val="left" w:pos="14656"/>
-        </w:tabs>
-        <w:rPr>
-          <w:rFonts w:ascii="Courier New" w:hAnsi="Courier New" w:cs="Courier New"/>
-          <w:sz w:val="20"/>
-          <w:szCs w:val="20"/>
-        </w:rPr>
-      </w:pPr>
-      <w:r>
-        <w:rPr>
-          <w:rFonts w:ascii="Courier New" w:hAnsi="Courier New" w:cs="Courier New"/>
-          <w:sz w:val="20"/>
-          <w:szCs w:val="20"/>
-        </w:rPr>
-        <w:t xml:space="preserve">brew install </w:t>
-      </w:r>
-      <w:proofErr w:type="spellStart"/>
-      <w:r>
-        <w:rPr>
-          <w:rFonts w:ascii="Courier New" w:hAnsi="Courier New" w:cs="Courier New"/>
-          <w:sz w:val="20"/>
-          <w:szCs w:val="20"/>
-        </w:rPr>
-        <w:t>colima</w:t>
-      </w:r>
-      <w:proofErr w:type="spellEnd"/>
-      <w:r>
-        <w:rPr>
-          <w:rFonts w:ascii="Courier New" w:hAnsi="Courier New" w:cs="Courier New"/>
-          <w:sz w:val="20"/>
-          <w:szCs w:val="20"/>
-        </w:rPr>
-        <w:t xml:space="preserve"> # we will create the lima </w:t>
-      </w:r>
-      <w:proofErr w:type="spellStart"/>
-      <w:r>
-        <w:rPr>
-          <w:rFonts w:ascii="Courier New" w:hAnsi="Courier New" w:cs="Courier New"/>
-          <w:sz w:val="20"/>
-          <w:szCs w:val="20"/>
-        </w:rPr>
-        <w:t>vm</w:t>
-      </w:r>
-      <w:proofErr w:type="spellEnd"/>
-      <w:r>
-        <w:rPr>
-          <w:rFonts w:ascii="Courier New" w:hAnsi="Courier New" w:cs="Courier New"/>
-          <w:sz w:val="20"/>
-          <w:szCs w:val="20"/>
-        </w:rPr>
-        <w:t xml:space="preserve"> with this wrapper</w:t>
-      </w:r>
-      <w:r>
-        <w:rPr>
-          <w:rFonts w:ascii="Courier New" w:hAnsi="Courier New" w:cs="Courier New"/>
-          <w:sz w:val="20"/>
-          <w:szCs w:val="20"/>
-        </w:rPr>
-        <w:br/>
-        <w:t>brew install docker # The CLI only</w:t>
-      </w:r>
-    </w:p>
-    <w:p>
-      <w:pPr>
-        <w:autoSpaceDE w:val="0"/>
-        <w:autoSpaceDN w:val="0"/>
-        <w:adjustRightInd w:val="0"/>
-        <w:rPr>
-          <w:rFonts w:ascii="Arial" w:hAnsi="Arial" w:cs="Arial"/>
-          <w:color w:val="000000" w:themeColor="text1"/>
-        </w:rPr>
-      </w:pPr>
-    </w:p>
-    <w:p>
-      <w:pPr>
-        <w:autoSpaceDE w:val="0"/>
-        <w:autoSpaceDN w:val="0"/>
-        <w:adjustRightInd w:val="0"/>
-        <w:rPr>
-          <w:rFonts w:ascii="Arial" w:hAnsi="Arial" w:cs="Arial"/>
-          <w:color w:val="000000" w:themeColor="text1"/>
-        </w:rPr>
-      </w:pPr>
-    </w:p>
-    <w:p>
-      <w:pPr>
-        <w:pStyle w:val="Heading1"/>
-      </w:pPr>
-      <w:r>
-        <w:t xml:space="preserve">Create and </w:t>
-      </w:r>
-      <w:proofErr w:type="gramStart"/>
-      <w:r>
-        <w:t>Configure</w:t>
-      </w:r>
-      <w:proofErr w:type="gramEnd"/>
-      <w:r>
-        <w:t xml:space="preserve"> a super performant </w:t>
-      </w:r>
-      <w:proofErr w:type="spellStart"/>
-      <w:r>
-        <w:t>vm</w:t>
-      </w:r>
-      <w:proofErr w:type="spellEnd"/>
-    </w:p>
-    <w:p>
-      <w:pPr>
-        <w:pStyle w:val="pw-post-body-paragraph"/>
-      </w:pPr>
-      <w:r>
-        <w:t>Note: adjust your settings (CPU, Memory and Disk according to your needs and hardware)</w:t>
-      </w:r>
-    </w:p>
-    <w:p>
-      <w:pPr>
-        <w:pStyle w:val="HTMLPreformatted"/>
-      </w:pPr>
-      <w:proofErr w:type="spellStart"/>
-      <w:r>
-        <w:rPr>
-          <w:rStyle w:val="ps"/>
-        </w:rPr>
-        <w:t>colima</w:t>
-      </w:r>
-      <w:proofErr w:type="spellEnd"/>
-      <w:r>
-        <w:rPr>
-          <w:rStyle w:val="ps"/>
-        </w:rPr>
-        <w:t xml:space="preserve"> start \</w:t>
-      </w:r>
-      <w:r>
-        <w:br/>
-      </w:r>
-      <w:r>
-        <w:rPr>
-          <w:rStyle w:val="ps"/>
-        </w:rPr>
-        <w:t>--profile default \</w:t>
-      </w:r>
-      <w:r>
-        <w:br/>
-      </w:r>
-      <w:r>
-        <w:rPr>
-          <w:rStyle w:val="ps"/>
-        </w:rPr>
-        <w:t>--activate \</w:t>
-      </w:r>
-      <w:r>
-        <w:br/>
-      </w:r>
-      <w:r>
-        <w:rPr>
-          <w:rStyle w:val="ps"/>
-        </w:rPr>
-        <w:t>--</w:t>
-      </w:r>
-      <w:r>
-        <w:rPr>
-          <w:rStyle w:val="hljs-builtin"/>
-        </w:rPr>
-        <w:t>arch</w:t>
-      </w:r>
-      <w:r>
-        <w:rPr>
-          <w:rStyle w:val="ps"/>
-        </w:rPr>
-        <w:t xml:space="preserve"> aarch64 \</w:t>
-      </w:r>
-      <w:r>
-        <w:br/>
-      </w:r>
-      <w:r>
-        <w:rPr>
-          <w:rStyle w:val="ps"/>
-        </w:rPr>
-        <w:t>--</w:t>
-      </w:r>
-      <w:proofErr w:type="spellStart"/>
-      <w:r>
-        <w:rPr>
-          <w:rStyle w:val="ps"/>
-        </w:rPr>
-        <w:t>cpu</w:t>
-      </w:r>
-      <w:proofErr w:type="spellEnd"/>
-      <w:r>
-        <w:rPr>
-          <w:rStyle w:val="ps"/>
-        </w:rPr>
-        <w:t xml:space="preserve"> 10 \</w:t>
-      </w:r>
-      <w:r>
-        <w:br/>
-      </w:r>
-      <w:r>
-        <w:rPr>
-          <w:rStyle w:val="ps"/>
-        </w:rPr>
-        <w:t>--disk 48 \</w:t>
-      </w:r>
-      <w:r>
-        <w:br/>
-      </w:r>
-      <w:r>
-        <w:rPr>
-          <w:rStyle w:val="ps"/>
-        </w:rPr>
-        <w:t>--memory 24 \</w:t>
-      </w:r>
-      <w:r>
-        <w:br/>
-      </w:r>
-      <w:r>
-        <w:rPr>
-          <w:rStyle w:val="ps"/>
-        </w:rPr>
-        <w:t xml:space="preserve">--mount </w:t>
-      </w:r>
-      <w:r>
-        <w:rPr>
-          <w:rStyle w:val="hljs-variable"/>
-        </w:rPr>
-        <w:t>${HOME</w:t>
-      </w:r>
-      <w:proofErr w:type="gramStart"/>
-      <w:r>
-        <w:rPr>
-          <w:rStyle w:val="hljs-variable"/>
-        </w:rPr>
-        <w:t>}</w:t>
-      </w:r>
-      <w:r>
-        <w:rPr>
-          <w:rStyle w:val="ps"/>
-        </w:rPr>
-        <w:t>:w</w:t>
-      </w:r>
-      <w:proofErr w:type="gramEnd"/>
-      <w:r>
-        <w:rPr>
-          <w:rStyle w:val="ps"/>
-        </w:rPr>
-        <w:t xml:space="preserve"> \</w:t>
-      </w:r>
-      <w:r>
-        <w:br/>
-      </w:r>
-      <w:r>
-        <w:rPr>
-          <w:rStyle w:val="ps"/>
-        </w:rPr>
-        <w:t>--mount-</w:t>
-      </w:r>
-      <w:proofErr w:type="spellStart"/>
-      <w:r>
-        <w:rPr>
-          <w:rStyle w:val="ps"/>
-        </w:rPr>
-        <w:t>inotify</w:t>
-      </w:r>
-      <w:proofErr w:type="spellEnd"/>
-      <w:r>
-        <w:rPr>
-          <w:rStyle w:val="ps"/>
-        </w:rPr>
-        <w:t xml:space="preserve"> \</w:t>
-      </w:r>
-      <w:r>
-        <w:br/>
-      </w:r>
-      <w:r>
-        <w:rPr>
-          <w:rStyle w:val="ps"/>
-        </w:rPr>
-        <w:t>--</w:t>
-      </w:r>
-      <w:proofErr w:type="spellStart"/>
-      <w:r>
-        <w:rPr>
-          <w:rStyle w:val="ps"/>
-        </w:rPr>
-        <w:t>ssh</w:t>
-      </w:r>
-      <w:proofErr w:type="spellEnd"/>
-      <w:r>
-        <w:rPr>
-          <w:rStyle w:val="ps"/>
-        </w:rPr>
-        <w:t>-agent \</w:t>
-      </w:r>
-      <w:r>
-        <w:br/>
-      </w:r>
-      <w:r>
-        <w:rPr>
-          <w:rStyle w:val="ps"/>
-        </w:rPr>
-        <w:t>--</w:t>
-      </w:r>
-      <w:proofErr w:type="spellStart"/>
-      <w:r>
-        <w:rPr>
-          <w:rStyle w:val="ps"/>
-        </w:rPr>
-        <w:t>vm</w:t>
-      </w:r>
-      <w:proofErr w:type="spellEnd"/>
-      <w:r>
-        <w:rPr>
-          <w:rStyle w:val="ps"/>
-        </w:rPr>
-        <w:t xml:space="preserve">-type </w:t>
-      </w:r>
-      <w:proofErr w:type="spellStart"/>
-      <w:r>
-        <w:rPr>
-          <w:rStyle w:val="ps"/>
-        </w:rPr>
-        <w:t>vz</w:t>
-      </w:r>
-      <w:proofErr w:type="spellEnd"/>
-      <w:r>
-        <w:rPr>
-          <w:rStyle w:val="ps"/>
-        </w:rPr>
-        <w:t xml:space="preserve"> \</w:t>
-      </w:r>
-      <w:r>
-        <w:br/>
-      </w:r>
-      <w:r>
-        <w:rPr>
-          <w:rStyle w:val="ps"/>
-        </w:rPr>
-        <w:t>--</w:t>
-      </w:r>
-      <w:proofErr w:type="spellStart"/>
-      <w:r>
-        <w:rPr>
-          <w:rStyle w:val="ps"/>
-        </w:rPr>
-        <w:t>vz-rosetta</w:t>
-      </w:r>
-      <w:proofErr w:type="spellEnd"/>
-      <w:r>
-        <w:rPr>
-          <w:rStyle w:val="ps"/>
-        </w:rPr>
-        <w:t xml:space="preserve"> \</w:t>
-      </w:r>
-      <w:r>
-        <w:br/>
-      </w:r>
-      <w:r>
-        <w:rPr>
-          <w:rStyle w:val="ps"/>
-        </w:rPr>
-        <w:t>--verbose</w:t>
-      </w:r>
-    </w:p>
-    <w:p>
-      <w:pPr>
-        <w:autoSpaceDE w:val="0"/>
-        <w:autoSpaceDN w:val="0"/>
-        <w:adjustRightInd w:val="0"/>
-        <w:rPr>
-          <w:rFonts w:ascii="Arial" w:hAnsi="Arial" w:cs="Arial"/>
-          <w:color w:val="000000" w:themeColor="text1"/>
-        </w:rPr>
-      </w:pPr>
-    </w:p>
-    <w:p>
-      <w:pPr>
-        <w:autoSpaceDE w:val="0"/>
-        <w:autoSpaceDN w:val="0"/>
-        <w:adjustRightInd w:val="0"/>
-        <w:rPr>
-          <w:rFonts w:ascii="Arial" w:hAnsi="Arial" w:cs="Arial"/>
-          <w:color w:val="000000" w:themeColor="text1"/>
-        </w:rPr>
-      </w:pPr>
-    </w:p>
-    <w:p>
-      <w:pPr>
-        <w:autoSpaceDE w:val="0"/>
-        <w:autoSpaceDN w:val="0"/>
-        <w:adjustRightInd w:val="0"/>
-        <w:rPr>
-          <w:rFonts w:ascii="Arial" w:hAnsi="Arial" w:cs="Arial"/>
-          <w:color w:val="000000" w:themeColor="text1"/>
-        </w:rPr>
-      </w:pPr>
-    </w:p>
-    <w:p>
-      <w:pPr>
-        <w:autoSpaceDE w:val="0"/>
-        <w:autoSpaceDN w:val="0"/>
-        <w:adjustRightInd w:val="0"/>
-        <w:rPr>
-          <w:rFonts w:ascii="Arial" w:hAnsi="Arial" w:cs="Arial"/>
-          <w:color w:val="000000" w:themeColor="text1"/>
-        </w:rPr>
-      </w:pPr>
-    </w:p>
-    <w:p>
-      <w:pPr>
-        <w:pStyle w:val="Heading1"/>
-      </w:pPr>
-      <w:r>
-        <w:t>Key Configuration Settings</w:t>
-      </w:r>
-    </w:p>
-    <w:p>
-      <w:pPr>
-        <w:pStyle w:val="na"/>
-        <w:numPr>
-          <w:ilvl w:val="0"/>
-          <w:numId w:val="23"/>
-        </w:numPr>
-      </w:pPr>
-      <w:r>
-        <w:rPr>
-          <w:rStyle w:val="Strong"/>
-        </w:rPr>
-        <w:lastRenderedPageBreak/>
-        <w:t>arch</w:t>
-      </w:r>
-      <w:r>
-        <w:t>: AARCH64 specifies that we will run an ARM64 machine and not an x86_64 machine</w:t>
-      </w:r>
-    </w:p>
-    <w:p>
-      <w:pPr>
-        <w:pStyle w:val="na"/>
-        <w:numPr>
-          <w:ilvl w:val="0"/>
-          <w:numId w:val="23"/>
-        </w:numPr>
-      </w:pPr>
-      <w:proofErr w:type="spellStart"/>
-      <w:r>
-        <w:rPr>
-          <w:rStyle w:val="Strong"/>
-        </w:rPr>
-        <w:t>vm</w:t>
-      </w:r>
-      <w:proofErr w:type="spellEnd"/>
-      <w:r>
-        <w:rPr>
-          <w:rStyle w:val="Strong"/>
-        </w:rPr>
-        <w:t>-type</w:t>
-      </w:r>
-      <w:r>
-        <w:t xml:space="preserve">: VZ (to use Apple’s </w:t>
-      </w:r>
-      <w:proofErr w:type="spellStart"/>
-      <w:r>
-        <w:t>Hypervisor.Framework</w:t>
-      </w:r>
-      <w:proofErr w:type="spellEnd"/>
-      <w:r>
-        <w:t>)</w:t>
-      </w:r>
-    </w:p>
-    <w:p>
-      <w:pPr>
-        <w:pStyle w:val="na"/>
-        <w:numPr>
-          <w:ilvl w:val="0"/>
-          <w:numId w:val="23"/>
-        </w:numPr>
-      </w:pPr>
-      <w:proofErr w:type="spellStart"/>
-      <w:r>
-        <w:rPr>
-          <w:rStyle w:val="Strong"/>
-        </w:rPr>
-        <w:t>vz-rosseta</w:t>
-      </w:r>
-      <w:proofErr w:type="spellEnd"/>
-      <w:r>
-        <w:t>: Enables Rosetta (needs macOS 13.0 or newer)</w:t>
-      </w:r>
-    </w:p>
-    <w:p>
-      <w:pPr>
-        <w:pStyle w:val="pw-post-body-paragraph"/>
-      </w:pPr>
-      <w:r>
-        <w:t>Reference on how to use Rosetta with Lima and the compatibility modes:</w:t>
-      </w:r>
-    </w:p>
-    <w:p>
-      <w:pPr>
-        <w:rPr>
-          <w:rStyle w:val="Hyperlink"/>
-        </w:rPr>
-      </w:pPr>
-      <w:r>
-        <w:fldChar w:fldCharType="begin"/>
-      </w:r>
-      <w:r>
-        <w:instrText xml:space="preserve"> HYPERLINK "https://lima-vm.io/docs/config/multi-arch/?source=post_page-----da5100e2557d--------------------------------" \l "slow-mode" \t "_blank" </w:instrText>
-      </w:r>
-      <w:r>
-        <w:fldChar w:fldCharType="separate"/>
-      </w:r>
-    </w:p>
-    <w:p>
-      <w:pPr>
-        <w:pStyle w:val="Heading2"/>
-      </w:pPr>
-      <w:r>
-        <w:rPr>
-          <w:color w:val="0000FF"/>
-          <w:u w:val="single"/>
-        </w:rPr>
-        <w:t>Intel-on-ARM and ARM-on-Intel</w:t>
-      </w:r>
-    </w:p>
-    <w:p>
-      <w:pPr>
-        <w:pStyle w:val="Heading3"/>
-        <w:rPr>
-          <w:color w:val="0000FF"/>
-          <w:u w:val="single"/>
-        </w:rPr>
-      </w:pPr>
-      <w:r>
-        <w:rPr>
-          <w:color w:val="0000FF"/>
-          <w:u w:val="single"/>
-        </w:rPr>
-        <w:t>Lima supports two modes for running Intel-on-ARM and ARM-on-Intel: Lima can run a VM with a foreign architecture, just…</w:t>
-      </w:r>
-    </w:p>
-    <w:p>
-      <w:pPr>
-        <w:pStyle w:val="bf"/>
-        <w:rPr>
-          <w:color w:val="0000FF"/>
-          <w:u w:val="single"/>
-        </w:rPr>
-      </w:pPr>
-      <w:r>
-        <w:rPr>
-          <w:color w:val="0000FF"/>
-          <w:u w:val="single"/>
-        </w:rPr>
-        <w:t>lima-vm.io</w:t>
-      </w:r>
-    </w:p>
-    <w:p>
-      <w:r>
-        <w:fldChar w:fldCharType="end"/>
-      </w:r>
-    </w:p>
-    <w:p>
-      <w:pPr>
-        <w:autoSpaceDE w:val="0"/>
-        <w:autoSpaceDN w:val="0"/>
-        <w:adjustRightInd w:val="0"/>
-        <w:rPr>
-          <w:rFonts w:ascii="Arial" w:hAnsi="Arial" w:cs="Arial"/>
-          <w:color w:val="000000" w:themeColor="text1"/>
-        </w:rPr>
-      </w:pPr>
-    </w:p>
-    <w:p>
-      <w:pPr>
-        <w:pStyle w:val="Heading1"/>
-      </w:pPr>
-      <w:r>
-        <w:t>Configure the Shell to replace Docker</w:t>
-      </w:r>
-    </w:p>
-    <w:p>
-      <w:pPr>
-        <w:pStyle w:val="pw-post-body-paragraph"/>
-      </w:pPr>
-      <w:r>
-        <w:t xml:space="preserve">Wait for the machine to come up and then let’s setup the docker environment. (Actually, none of this is strictly necessary. You could use the bundled </w:t>
-      </w:r>
-      <w:proofErr w:type="spellStart"/>
-      <w:r>
-        <w:t>nerdctl</w:t>
-      </w:r>
-      <w:proofErr w:type="spellEnd"/>
-      <w:r>
-        <w:t xml:space="preserve"> tool.)</w:t>
-      </w:r>
-    </w:p>
-    <w:p>
-      <w:pPr>
-        <w:pStyle w:val="pw-post-body-paragraph"/>
-      </w:pPr>
-      <w:r>
-        <w:t>But follow along if you want a drop-in Docker replacement:</w:t>
-      </w:r>
-    </w:p>
-    <w:p>
-      <w:pPr>
-        <w:pStyle w:val="na"/>
-        <w:numPr>
-          <w:ilvl w:val="0"/>
-          <w:numId w:val="24"/>
-        </w:numPr>
-      </w:pPr>
-      <w:r>
-        <w:t>Place those in your shell’s profile or in the current session at will.</w:t>
-      </w:r>
-    </w:p>
-    <w:p>
-      <w:pPr>
-        <w:pStyle w:val="HTMLPreformatted"/>
-      </w:pPr>
-      <w:r>
-        <w:rPr>
-          <w:rStyle w:val="hljs-builtin"/>
-        </w:rPr>
-        <w:t>export</w:t>
-      </w:r>
-      <w:r>
-        <w:rPr>
-          <w:rStyle w:val="ps"/>
-        </w:rPr>
-        <w:t xml:space="preserve"> COLIMA_VM=</w:t>
-      </w:r>
-      <w:r>
-        <w:rPr>
-          <w:rStyle w:val="hljs-string"/>
-        </w:rPr>
-        <w:t>"default"</w:t>
-      </w:r>
-      <w:r>
-        <w:br/>
-      </w:r>
-      <w:r>
-        <w:rPr>
-          <w:rStyle w:val="hljs-builtin"/>
-        </w:rPr>
-        <w:t>export</w:t>
-      </w:r>
-      <w:r>
-        <w:rPr>
-          <w:rStyle w:val="ps"/>
-        </w:rPr>
-        <w:t xml:space="preserve"> COLIMA_VM_SOCKET=</w:t>
-      </w:r>
-      <w:r>
-        <w:rPr>
-          <w:rStyle w:val="hljs-string"/>
-        </w:rPr>
-        <w:t>"</w:t>
-      </w:r>
-      <w:r>
-        <w:rPr>
-          <w:rStyle w:val="hljs-variable"/>
-        </w:rPr>
-        <w:t>${HOME}</w:t>
-      </w:r>
-      <w:proofErr w:type="gramStart"/>
-      <w:r>
-        <w:rPr>
-          <w:rStyle w:val="hljs-string"/>
-        </w:rPr>
-        <w:t>/.</w:t>
-      </w:r>
-      <w:proofErr w:type="spellStart"/>
-      <w:r>
-        <w:rPr>
-          <w:rStyle w:val="hljs-string"/>
-        </w:rPr>
-        <w:t>colima</w:t>
-      </w:r>
-      <w:proofErr w:type="spellEnd"/>
-      <w:proofErr w:type="gramEnd"/>
-      <w:r>
-        <w:rPr>
-          <w:rStyle w:val="hljs-string"/>
-        </w:rPr>
-        <w:t>/</w:t>
-      </w:r>
-      <w:r>
-        <w:rPr>
-          <w:rStyle w:val="hljs-variable"/>
-        </w:rPr>
-        <w:t>${COLIMA_VM}</w:t>
-      </w:r>
-      <w:r>
-        <w:rPr>
-          <w:rStyle w:val="hljs-string"/>
-        </w:rPr>
-        <w:t>/</w:t>
-      </w:r>
-      <w:proofErr w:type="spellStart"/>
-      <w:r>
-        <w:rPr>
-          <w:rStyle w:val="hljs-string"/>
-        </w:rPr>
-        <w:t>docker.sock</w:t>
-      </w:r>
-      <w:proofErr w:type="spellEnd"/>
-      <w:r>
-        <w:rPr>
-          <w:rStyle w:val="hljs-string"/>
-        </w:rPr>
-        <w:t>"</w:t>
-      </w:r>
-      <w:r>
-        <w:br/>
-      </w:r>
-      <w:r>
-        <w:rPr>
-          <w:rStyle w:val="hljs-builtin"/>
-        </w:rPr>
-        <w:t>export</w:t>
-      </w:r>
-      <w:r>
-        <w:rPr>
-          <w:rStyle w:val="ps"/>
-        </w:rPr>
-        <w:t xml:space="preserve"> DOCKER_HOST=</w:t>
-      </w:r>
-      <w:r>
-        <w:rPr>
-          <w:rStyle w:val="hljs-string"/>
-        </w:rPr>
-        <w:t>"</w:t>
-      </w:r>
-      <w:proofErr w:type="spellStart"/>
-      <w:r>
-        <w:rPr>
-          <w:rStyle w:val="hljs-string"/>
-        </w:rPr>
-        <w:t>unix</w:t>
-      </w:r>
-      <w:proofErr w:type="spellEnd"/>
-      <w:r>
-        <w:rPr>
-          <w:rStyle w:val="hljs-string"/>
-        </w:rPr>
-        <w:t>://</w:t>
-      </w:r>
-      <w:r>
-        <w:rPr>
-          <w:rStyle w:val="hljs-variable"/>
-        </w:rPr>
-        <w:t>${COLIMA_VM_SOCKET}</w:t>
-      </w:r>
-      <w:r>
-        <w:rPr>
-          <w:rStyle w:val="hljs-string"/>
-        </w:rPr>
-        <w:t>"</w:t>
-      </w:r>
-    </w:p>
-    <w:p>
-      <w:pPr>
-        <w:autoSpaceDE w:val="0"/>
-        <w:autoSpaceDN w:val="0"/>
-        <w:adjustRightInd w:val="0"/>
-        <w:rPr>
-          <w:rFonts w:ascii="Arial" w:hAnsi="Arial" w:cs="Arial"/>
-          <w:color w:val="000000" w:themeColor="text1"/>
-        </w:rPr>
-      </w:pPr>
-    </w:p>
-    <w:p>
-      <w:pPr>
-        <w:autoSpaceDE w:val="0"/>
-        <w:autoSpaceDN w:val="0"/>
-        <w:adjustRightInd w:val="0"/>
-        <w:rPr>
-          <w:rFonts w:ascii="Arial" w:hAnsi="Arial" w:cs="Arial"/>
-          <w:color w:val="000000" w:themeColor="text1"/>
-        </w:rPr>
-      </w:pPr>
-    </w:p>
-    <w:p>
-      <w:pPr>
-        <w:autoSpaceDE w:val="0"/>
-        <w:autoSpaceDN w:val="0"/>
-        <w:adjustRightInd w:val="0"/>
-        <w:rPr>
-          <w:rFonts w:ascii="Arial" w:hAnsi="Arial" w:cs="Arial"/>
-          <w:color w:val="000000" w:themeColor="text1"/>
-        </w:rPr>
-      </w:pPr>
-    </w:p>
-    <w:p>
-      <w:pPr>
-        <w:autoSpaceDE w:val="0"/>
-        <w:autoSpaceDN w:val="0"/>
-        <w:adjustRightInd w:val="0"/>
-        <w:rPr>
-          <w:rFonts w:ascii="Arial" w:hAnsi="Arial" w:cs="Arial"/>
-          <w:color w:val="000000" w:themeColor="text1"/>
-        </w:rPr>
-      </w:pPr>
-    </w:p>
-    <w:p>
-      <w:pPr>
-        <w:autoSpaceDE w:val="0"/>
-        <w:autoSpaceDN w:val="0"/>
-        <w:adjustRightInd w:val="0"/>
-        <w:rPr>
-          <w:rFonts w:ascii="Arial" w:hAnsi="Arial" w:cs="Arial"/>
           <w:color w:val="000000" w:themeColor="text1"/>
         </w:rPr>
       </w:pPr>

</xml_diff>

<commit_message>
Using JWT token with axios
Update vertx_projects_high_level_asynchronous_and_reactive_java.docx
</commit_message>
<xml_diff>
--- a/other_insights_in_vertx/vertx_projects_high_level_asynchronous_and_reactive_java.docx
+++ b/other_insights_in_vertx/vertx_projects_high_level_asynchronous_and_reactive_java.docx
@@ -37307,105 +37307,6 @@
         <w:adjustRightInd w:val="0"/>
         <w:rPr>
           <w:rFonts w:ascii="Arial" w:hAnsi="Arial" w:cs="Arial"/>
-          <w:color w:val="000000" w:themeColor="text1"/>
-        </w:rPr>
-      </w:pPr>
-    </w:p>
-    <w:p>
-      <w:pPr>
-        <w:autoSpaceDE w:val="0"/>
-        <w:autoSpaceDN w:val="0"/>
-        <w:adjustRightInd w:val="0"/>
-        <w:rPr>
-          <w:rFonts w:ascii="Arial" w:hAnsi="Arial" w:cs="Arial"/>
-          <w:color w:val="000000" w:themeColor="text1"/>
-        </w:rPr>
-      </w:pPr>
-    </w:p>
-    <w:p>
-      <w:pPr>
-        <w:autoSpaceDE w:val="0"/>
-        <w:autoSpaceDN w:val="0"/>
-        <w:adjustRightInd w:val="0"/>
-        <w:rPr>
-          <w:rFonts w:ascii="Arial" w:hAnsi="Arial" w:cs="Arial"/>
-          <w:color w:val="000000" w:themeColor="text1"/>
-        </w:rPr>
-      </w:pPr>
-    </w:p>
-    <w:p>
-      <w:pPr>
-        <w:autoSpaceDE w:val="0"/>
-        <w:autoSpaceDN w:val="0"/>
-        <w:adjustRightInd w:val="0"/>
-        <w:rPr>
-          <w:rFonts w:ascii="Arial" w:hAnsi="Arial" w:cs="Arial"/>
-          <w:color w:val="000000" w:themeColor="text1"/>
-        </w:rPr>
-      </w:pPr>
-    </w:p>
-    <w:p>
-      <w:pPr>
-        <w:autoSpaceDE w:val="0"/>
-        <w:autoSpaceDN w:val="0"/>
-        <w:adjustRightInd w:val="0"/>
-        <w:rPr>
-          <w:rFonts w:ascii="Arial" w:hAnsi="Arial" w:cs="Arial"/>
-          <w:color w:val="000000" w:themeColor="text1"/>
-        </w:rPr>
-      </w:pPr>
-    </w:p>
-    <w:p>
-      <w:pPr>
-        <w:autoSpaceDE w:val="0"/>
-        <w:autoSpaceDN w:val="0"/>
-        <w:adjustRightInd w:val="0"/>
-        <w:rPr>
-          <w:rFonts w:ascii="Arial" w:hAnsi="Arial" w:cs="Arial"/>
-          <w:color w:val="000000" w:themeColor="text1"/>
-        </w:rPr>
-      </w:pPr>
-    </w:p>
-    <w:p>
-      <w:pPr>
-        <w:autoSpaceDE w:val="0"/>
-        <w:autoSpaceDN w:val="0"/>
-        <w:adjustRightInd w:val="0"/>
-        <w:rPr>
-          <w:rFonts w:ascii="Arial" w:hAnsi="Arial" w:cs="Arial"/>
-          <w:color w:val="000000" w:themeColor="text1"/>
-        </w:rPr>
-      </w:pPr>
-    </w:p>
-    <w:p>
-      <w:pPr>
-        <w:autoSpaceDE w:val="0"/>
-        <w:autoSpaceDN w:val="0"/>
-        <w:adjustRightInd w:val="0"/>
-        <w:rPr>
-          <w:rFonts w:ascii="Arial" w:hAnsi="Arial" w:cs="Arial"/>
-          <w:color w:val="000000" w:themeColor="text1"/>
-        </w:rPr>
-      </w:pPr>
-    </w:p>
-    <w:p>
-      <w:pPr>
-        <w:autoSpaceDE w:val="0"/>
-        <w:autoSpaceDN w:val="0"/>
-        <w:adjustRightInd w:val="0"/>
-        <w:rPr>
-          <w:rFonts w:ascii="Arial" w:hAnsi="Arial" w:cs="Arial"/>
-          <w:color w:val="000000" w:themeColor="text1"/>
-        </w:rPr>
-      </w:pPr>
-    </w:p>
-    <w:p>
-      <w:pPr>
-        <w:autoSpaceDE w:val="0"/>
-        <w:autoSpaceDN w:val="0"/>
-        <w:adjustRightInd w:val="0"/>
-        <w:rPr>
-          <w:rFonts w:ascii="Arial" w:hAnsi="Arial" w:cs="Arial"/>
           <w:b/>
           <w:bCs/>
           <w:color w:val="000000" w:themeColor="text1"/>
@@ -37420,7 +37321,218 @@
           <w:color w:val="000000" w:themeColor="text1"/>
           <w:u w:val="single"/>
         </w:rPr>
-        <w:lastRenderedPageBreak/>
+        <w:t xml:space="preserve">Using JWT Token with </w:t>
+      </w:r>
+      <w:proofErr w:type="spellStart"/>
+      <w:r>
+        <w:rPr>
+          <w:rFonts w:ascii="Arial" w:hAnsi="Arial" w:cs="Arial"/>
+          <w:b/>
+          <w:bCs/>
+          <w:color w:val="000000" w:themeColor="text1"/>
+          <w:u w:val="single"/>
+        </w:rPr>
+        <w:t>axios</w:t>
+      </w:r>
+      <w:proofErr w:type="spellEnd"/>
+    </w:p>
+    <w:p>
+      <w:pPr>
+        <w:autoSpaceDE w:val="0"/>
+        <w:autoSpaceDN w:val="0"/>
+        <w:adjustRightInd w:val="0"/>
+        <w:rPr>
+          <w:rFonts w:ascii="Arial" w:hAnsi="Arial" w:cs="Arial"/>
+          <w:color w:val="000000" w:themeColor="text1"/>
+        </w:rPr>
+      </w:pPr>
+    </w:p>
+    <w:p>
+      <w:pPr>
+        <w:autoSpaceDE w:val="0"/>
+        <w:autoSpaceDN w:val="0"/>
+        <w:adjustRightInd w:val="0"/>
+        <w:rPr>
+          <w:rFonts w:ascii="Arial" w:hAnsi="Arial" w:cs="Arial"/>
+          <w:color w:val="000000" w:themeColor="text1"/>
+        </w:rPr>
+      </w:pPr>
+    </w:p>
+    <w:p>
+      <w:pPr>
+        <w:autoSpaceDE w:val="0"/>
+        <w:autoSpaceDN w:val="0"/>
+        <w:adjustRightInd w:val="0"/>
+        <w:rPr>
+          <w:rFonts w:ascii="Arial" w:hAnsi="Arial" w:cs="Arial"/>
+          <w:color w:val="000000" w:themeColor="text1"/>
+        </w:rPr>
+      </w:pPr>
+    </w:p>
+    <w:p>
+      <w:pPr>
+        <w:autoSpaceDE w:val="0"/>
+        <w:autoSpaceDN w:val="0"/>
+        <w:adjustRightInd w:val="0"/>
+        <w:rPr>
+          <w:rFonts w:ascii="Arial" w:hAnsi="Arial" w:cs="Arial"/>
+          <w:color w:val="000000" w:themeColor="text1"/>
+        </w:rPr>
+      </w:pPr>
+    </w:p>
+    <w:p>
+      <w:pPr>
+        <w:autoSpaceDE w:val="0"/>
+        <w:autoSpaceDN w:val="0"/>
+        <w:adjustRightInd w:val="0"/>
+        <w:rPr>
+          <w:rFonts w:ascii="Arial" w:hAnsi="Arial" w:cs="Arial"/>
+          <w:color w:val="000000" w:themeColor="text1"/>
+        </w:rPr>
+      </w:pPr>
+    </w:p>
+    <w:p>
+      <w:pPr>
+        <w:autoSpaceDE w:val="0"/>
+        <w:autoSpaceDN w:val="0"/>
+        <w:adjustRightInd w:val="0"/>
+        <w:rPr>
+          <w:rFonts w:ascii="Arial" w:hAnsi="Arial" w:cs="Arial"/>
+          <w:color w:val="000000" w:themeColor="text1"/>
+        </w:rPr>
+      </w:pPr>
+    </w:p>
+    <w:p>
+      <w:pPr>
+        <w:autoSpaceDE w:val="0"/>
+        <w:autoSpaceDN w:val="0"/>
+        <w:adjustRightInd w:val="0"/>
+        <w:rPr>
+          <w:rFonts w:ascii="Arial" w:hAnsi="Arial" w:cs="Arial"/>
+          <w:color w:val="000000" w:themeColor="text1"/>
+        </w:rPr>
+      </w:pPr>
+    </w:p>
+    <w:p>
+      <w:pPr>
+        <w:autoSpaceDE w:val="0"/>
+        <w:autoSpaceDN w:val="0"/>
+        <w:adjustRightInd w:val="0"/>
+        <w:rPr>
+          <w:rFonts w:ascii="Arial" w:hAnsi="Arial" w:cs="Arial"/>
+          <w:color w:val="000000" w:themeColor="text1"/>
+        </w:rPr>
+      </w:pPr>
+    </w:p>
+    <w:p>
+      <w:pPr>
+        <w:autoSpaceDE w:val="0"/>
+        <w:autoSpaceDN w:val="0"/>
+        <w:adjustRightInd w:val="0"/>
+        <w:rPr>
+          <w:rFonts w:ascii="Arial" w:hAnsi="Arial" w:cs="Arial"/>
+          <w:color w:val="000000" w:themeColor="text1"/>
+        </w:rPr>
+      </w:pPr>
+    </w:p>
+    <w:p>
+      <w:pPr>
+        <w:autoSpaceDE w:val="0"/>
+        <w:autoSpaceDN w:val="0"/>
+        <w:adjustRightInd w:val="0"/>
+        <w:rPr>
+          <w:rFonts w:ascii="Arial" w:hAnsi="Arial" w:cs="Arial"/>
+          <w:color w:val="000000" w:themeColor="text1"/>
+        </w:rPr>
+      </w:pPr>
+    </w:p>
+    <w:p>
+      <w:pPr>
+        <w:autoSpaceDE w:val="0"/>
+        <w:autoSpaceDN w:val="0"/>
+        <w:adjustRightInd w:val="0"/>
+        <w:rPr>
+          <w:rFonts w:ascii="Arial" w:hAnsi="Arial" w:cs="Arial"/>
+          <w:color w:val="000000" w:themeColor="text1"/>
+        </w:rPr>
+      </w:pPr>
+    </w:p>
+    <w:p>
+      <w:pPr>
+        <w:autoSpaceDE w:val="0"/>
+        <w:autoSpaceDN w:val="0"/>
+        <w:adjustRightInd w:val="0"/>
+        <w:rPr>
+          <w:rFonts w:ascii="Arial" w:hAnsi="Arial" w:cs="Arial"/>
+          <w:color w:val="000000" w:themeColor="text1"/>
+        </w:rPr>
+      </w:pPr>
+    </w:p>
+    <w:p>
+      <w:pPr>
+        <w:autoSpaceDE w:val="0"/>
+        <w:autoSpaceDN w:val="0"/>
+        <w:adjustRightInd w:val="0"/>
+        <w:rPr>
+          <w:rFonts w:ascii="Arial" w:hAnsi="Arial" w:cs="Arial"/>
+          <w:color w:val="000000" w:themeColor="text1"/>
+        </w:rPr>
+      </w:pPr>
+    </w:p>
+    <w:p>
+      <w:pPr>
+        <w:autoSpaceDE w:val="0"/>
+        <w:autoSpaceDN w:val="0"/>
+        <w:adjustRightInd w:val="0"/>
+        <w:rPr>
+          <w:rFonts w:ascii="Arial" w:hAnsi="Arial" w:cs="Arial"/>
+          <w:color w:val="000000" w:themeColor="text1"/>
+        </w:rPr>
+      </w:pPr>
+    </w:p>
+    <w:p>
+      <w:pPr>
+        <w:autoSpaceDE w:val="0"/>
+        <w:autoSpaceDN w:val="0"/>
+        <w:adjustRightInd w:val="0"/>
+        <w:rPr>
+          <w:rFonts w:ascii="Arial" w:hAnsi="Arial" w:cs="Arial"/>
+          <w:color w:val="000000" w:themeColor="text1"/>
+        </w:rPr>
+      </w:pPr>
+    </w:p>
+    <w:p>
+      <w:pPr>
+        <w:autoSpaceDE w:val="0"/>
+        <w:autoSpaceDN w:val="0"/>
+        <w:adjustRightInd w:val="0"/>
+        <w:rPr>
+          <w:rFonts w:ascii="Arial" w:hAnsi="Arial" w:cs="Arial"/>
+          <w:color w:val="000000" w:themeColor="text1"/>
+        </w:rPr>
+      </w:pPr>
+    </w:p>
+    <w:p>
+      <w:pPr>
+        <w:autoSpaceDE w:val="0"/>
+        <w:autoSpaceDN w:val="0"/>
+        <w:adjustRightInd w:val="0"/>
+        <w:rPr>
+          <w:rFonts w:ascii="Arial" w:hAnsi="Arial" w:cs="Arial"/>
+          <w:b/>
+          <w:bCs/>
+          <w:color w:val="000000" w:themeColor="text1"/>
+          <w:u w:val="single"/>
+        </w:rPr>
+      </w:pPr>
+      <w:r>
+        <w:rPr>
+          <w:rFonts w:ascii="Arial" w:hAnsi="Arial" w:cs="Arial"/>
+          <w:b/>
+          <w:bCs/>
+          <w:color w:val="000000" w:themeColor="text1"/>
+          <w:u w:val="single"/>
+        </w:rPr>
         <w:t xml:space="preserve">May be just IDE </w:t>
       </w:r>
       <w:proofErr w:type="gramStart"/>

</xml_diff>

<commit_message>
Serving static content with Vertx + VueJS
Update vertx_projects_high_level_asynchronous_and_reactive_java.docx
</commit_message>
<xml_diff>
--- a/other_insights_in_vertx/vertx_projects_high_level_asynchronous_and_reactive_java.docx
+++ b/other_insights_in_vertx/vertx_projects_high_level_asynchronous_and_reactive_java.docx
@@ -37398,6 +37398,75 @@
         <w:adjustRightInd w:val="0"/>
         <w:rPr>
           <w:rFonts w:ascii="Arial" w:hAnsi="Arial" w:cs="Arial"/>
+          <w:b/>
+          <w:bCs/>
+          <w:color w:val="000000" w:themeColor="text1"/>
+          <w:u w:val="single"/>
+        </w:rPr>
+      </w:pPr>
+      <w:r>
+        <w:rPr>
+          <w:rFonts w:ascii="Arial" w:hAnsi="Arial" w:cs="Arial"/>
+          <w:b/>
+          <w:bCs/>
+          <w:color w:val="000000" w:themeColor="text1"/>
+          <w:u w:val="single"/>
+        </w:rPr>
+        <w:t xml:space="preserve">Serving static content with </w:t>
+      </w:r>
+      <w:proofErr w:type="spellStart"/>
+      <w:r>
+        <w:rPr>
+          <w:rFonts w:ascii="Arial" w:hAnsi="Arial" w:cs="Arial"/>
+          <w:b/>
+          <w:bCs/>
+          <w:color w:val="000000" w:themeColor="text1"/>
+          <w:u w:val="single"/>
+        </w:rPr>
+        <w:t>Vertx</w:t>
+      </w:r>
+      <w:proofErr w:type="spellEnd"/>
+    </w:p>
+    <w:p>
+      <w:pPr>
+        <w:autoSpaceDE w:val="0"/>
+        <w:autoSpaceDN w:val="0"/>
+        <w:adjustRightInd w:val="0"/>
+        <w:rPr>
+          <w:rFonts w:ascii="Arial" w:hAnsi="Arial" w:cs="Arial"/>
+          <w:color w:val="000000" w:themeColor="text1"/>
+        </w:rPr>
+      </w:pPr>
+    </w:p>
+    <w:p>
+      <w:pPr>
+        <w:autoSpaceDE w:val="0"/>
+        <w:autoSpaceDN w:val="0"/>
+        <w:adjustRightInd w:val="0"/>
+        <w:rPr>
+          <w:rFonts w:ascii="Arial" w:hAnsi="Arial" w:cs="Arial"/>
+          <w:color w:val="000000" w:themeColor="text1"/>
+        </w:rPr>
+      </w:pPr>
+    </w:p>
+    <w:p>
+      <w:pPr>
+        <w:autoSpaceDE w:val="0"/>
+        <w:autoSpaceDN w:val="0"/>
+        <w:adjustRightInd w:val="0"/>
+        <w:rPr>
+          <w:rFonts w:ascii="Arial" w:hAnsi="Arial" w:cs="Arial"/>
+          <w:color w:val="000000" w:themeColor="text1"/>
+        </w:rPr>
+      </w:pPr>
+    </w:p>
+    <w:p>
+      <w:pPr>
+        <w:autoSpaceDE w:val="0"/>
+        <w:autoSpaceDN w:val="0"/>
+        <w:adjustRightInd w:val="0"/>
+        <w:rPr>
+          <w:rFonts w:ascii="Arial" w:hAnsi="Arial" w:cs="Arial"/>
           <w:color w:val="000000" w:themeColor="text1"/>
         </w:rPr>
       </w:pPr>

</xml_diff>

<commit_message>
#Writing integration tests in Vertx 1. Test dependencies to run the integration tests 2. Preamble of the integration test class 3. Preparing a REST assured request specification 4. Utility hash maps for the integration testing 5. Test for registering users 6. Test code for retrieving JWT tokens 7. Extracting JSON with REST assured Update vertx_projects_high_level_asynchronous_and_reactive_java.docx
</commit_message>
<xml_diff>
--- a/other_insights_in_vertx/vertx_projects_high_level_asynchronous_and_reactive_java.docx
+++ b/other_insights_in_vertx/vertx_projects_high_level_asynchronous_and_reactive_java.docx
@@ -37478,6 +37478,645 @@
         <w:adjustRightInd w:val="0"/>
         <w:rPr>
           <w:rFonts w:ascii="Arial" w:hAnsi="Arial" w:cs="Arial"/>
+          <w:b/>
+          <w:bCs/>
+          <w:color w:val="000000" w:themeColor="text1"/>
+          <w:u w:val="single"/>
+        </w:rPr>
+      </w:pPr>
+      <w:r>
+        <w:rPr>
+          <w:rFonts w:ascii="Arial" w:hAnsi="Arial" w:cs="Arial"/>
+          <w:b/>
+          <w:bCs/>
+          <w:color w:val="000000" w:themeColor="text1"/>
+          <w:u w:val="single"/>
+        </w:rPr>
+        <w:t>Writing integration tests</w:t>
+      </w:r>
+    </w:p>
+    <w:p>
+      <w:pPr>
+        <w:autoSpaceDE w:val="0"/>
+        <w:autoSpaceDN w:val="0"/>
+        <w:adjustRightInd w:val="0"/>
+        <w:rPr>
+          <w:rFonts w:ascii="Arial" w:hAnsi="Arial" w:cs="Arial"/>
+          <w:color w:val="000000" w:themeColor="text1"/>
+        </w:rPr>
+      </w:pPr>
+    </w:p>
+    <w:p>
+      <w:pPr>
+        <w:autoSpaceDE w:val="0"/>
+        <w:autoSpaceDN w:val="0"/>
+        <w:adjustRightInd w:val="0"/>
+        <w:rPr>
+          <w:rFonts w:ascii="Arial" w:hAnsi="Arial" w:cs="Arial"/>
+          <w:color w:val="000000" w:themeColor="text1"/>
+        </w:rPr>
+      </w:pPr>
+    </w:p>
+    <w:p>
+      <w:pPr>
+        <w:autoSpaceDE w:val="0"/>
+        <w:autoSpaceDN w:val="0"/>
+        <w:adjustRightInd w:val="0"/>
+        <w:rPr>
+          <w:rFonts w:ascii="Arial" w:hAnsi="Arial" w:cs="Arial"/>
+          <w:color w:val="000000" w:themeColor="text1"/>
+        </w:rPr>
+      </w:pPr>
+      <w:r>
+        <w:rPr>
+          <w:rFonts w:ascii="Arial" w:hAnsi="Arial" w:cs="Arial"/>
+          <w:color w:val="000000" w:themeColor="text1"/>
+        </w:rPr>
+        <w:t xml:space="preserve">Some fundamental tests set in the </w:t>
+      </w:r>
+      <w:proofErr w:type="spellStart"/>
+      <w:r>
+        <w:rPr>
+          <w:rFonts w:ascii="Arial" w:hAnsi="Arial" w:cs="Arial"/>
+          <w:color w:val="000000" w:themeColor="text1"/>
+        </w:rPr>
+        <w:t>IntegrationTest</w:t>
+      </w:r>
+      <w:proofErr w:type="spellEnd"/>
+      <w:r>
+        <w:rPr>
+          <w:rFonts w:ascii="Arial" w:hAnsi="Arial" w:cs="Arial"/>
+          <w:color w:val="000000" w:themeColor="text1"/>
+        </w:rPr>
+        <w:t xml:space="preserve"> </w:t>
+      </w:r>
+      <w:proofErr w:type="gramStart"/>
+      <w:r>
+        <w:rPr>
+          <w:rFonts w:ascii="Arial" w:hAnsi="Arial" w:cs="Arial"/>
+          <w:color w:val="000000" w:themeColor="text1"/>
+        </w:rPr>
+        <w:t>class :</w:t>
+      </w:r>
+      <w:proofErr w:type="gramEnd"/>
+      <w:r>
+        <w:rPr>
+          <w:rFonts w:ascii="Arial" w:hAnsi="Arial" w:cs="Arial"/>
+          <w:color w:val="000000" w:themeColor="text1"/>
+        </w:rPr>
+        <w:t xml:space="preserve"> </w:t>
+      </w:r>
+    </w:p>
+    <w:p>
+      <w:pPr>
+        <w:autoSpaceDE w:val="0"/>
+        <w:autoSpaceDN w:val="0"/>
+        <w:adjustRightInd w:val="0"/>
+        <w:rPr>
+          <w:rFonts w:ascii="Arial" w:hAnsi="Arial" w:cs="Arial"/>
+          <w:color w:val="000000" w:themeColor="text1"/>
+        </w:rPr>
+      </w:pPr>
+    </w:p>
+    <w:p>
+      <w:pPr>
+        <w:autoSpaceDE w:val="0"/>
+        <w:autoSpaceDN w:val="0"/>
+        <w:adjustRightInd w:val="0"/>
+        <w:rPr>
+          <w:rFonts w:ascii="Arial" w:eastAsiaTheme="minorHAnsi" w:hAnsi="Arial" w:cs="Arial"/>
+          <w:color w:val="262626"/>
+        </w:rPr>
+      </w:pPr>
+      <w:r>
+        <w:rPr>
+          <w:rFonts w:ascii="Arial" w:eastAsiaTheme="minorHAnsi" w:hAnsi="Arial" w:cs="Arial"/>
+          <w:color w:val="C5AA43"/>
+        </w:rPr>
+        <w:t xml:space="preserve">1 </w:t>
+      </w:r>
+      <w:r>
+        <w:rPr>
+          <w:rFonts w:ascii="Arial" w:eastAsiaTheme="minorHAnsi" w:hAnsi="Arial" w:cs="Arial"/>
+          <w:color w:val="262626"/>
+        </w:rPr>
+        <w:t>Register some users.</w:t>
+      </w:r>
+    </w:p>
+    <w:p>
+      <w:pPr>
+        <w:autoSpaceDE w:val="0"/>
+        <w:autoSpaceDN w:val="0"/>
+        <w:adjustRightInd w:val="0"/>
+        <w:rPr>
+          <w:rFonts w:ascii="Arial" w:eastAsiaTheme="minorHAnsi" w:hAnsi="Arial" w:cs="Arial"/>
+          <w:color w:val="262626"/>
+        </w:rPr>
+      </w:pPr>
+      <w:r>
+        <w:rPr>
+          <w:rFonts w:ascii="Arial" w:eastAsiaTheme="minorHAnsi" w:hAnsi="Arial" w:cs="Arial"/>
+          <w:color w:val="C5AA43"/>
+        </w:rPr>
+        <w:t xml:space="preserve">2 </w:t>
+      </w:r>
+      <w:r>
+        <w:rPr>
+          <w:rFonts w:ascii="Arial" w:eastAsiaTheme="minorHAnsi" w:hAnsi="Arial" w:cs="Arial"/>
+          <w:color w:val="262626"/>
+        </w:rPr>
+        <w:t>Get a JWT token for each user.</w:t>
+      </w:r>
+    </w:p>
+    <w:p>
+      <w:pPr>
+        <w:autoSpaceDE w:val="0"/>
+        <w:autoSpaceDN w:val="0"/>
+        <w:adjustRightInd w:val="0"/>
+        <w:rPr>
+          <w:rFonts w:ascii="Arial" w:eastAsiaTheme="minorHAnsi" w:hAnsi="Arial" w:cs="Arial"/>
+          <w:color w:val="262626"/>
+        </w:rPr>
+      </w:pPr>
+      <w:r>
+        <w:rPr>
+          <w:rFonts w:ascii="Arial" w:eastAsiaTheme="minorHAnsi" w:hAnsi="Arial" w:cs="Arial"/>
+          <w:color w:val="C5AA43"/>
+        </w:rPr>
+        <w:t xml:space="preserve">3 </w:t>
+      </w:r>
+      <w:r>
+        <w:rPr>
+          <w:rFonts w:ascii="Arial" w:eastAsiaTheme="minorHAnsi" w:hAnsi="Arial" w:cs="Arial"/>
+          <w:color w:val="262626"/>
+        </w:rPr>
+        <w:t>Fetch a user’s data.</w:t>
+      </w:r>
+    </w:p>
+    <w:p>
+      <w:pPr>
+        <w:autoSpaceDE w:val="0"/>
+        <w:autoSpaceDN w:val="0"/>
+        <w:adjustRightInd w:val="0"/>
+        <w:rPr>
+          <w:rFonts w:ascii="Arial" w:eastAsiaTheme="minorHAnsi" w:hAnsi="Arial" w:cs="Arial"/>
+          <w:color w:val="262626"/>
+        </w:rPr>
+      </w:pPr>
+      <w:r>
+        <w:rPr>
+          <w:rFonts w:ascii="Arial" w:eastAsiaTheme="minorHAnsi" w:hAnsi="Arial" w:cs="Arial"/>
+          <w:color w:val="C5AA43"/>
+        </w:rPr>
+        <w:t xml:space="preserve">4 </w:t>
+      </w:r>
+      <w:r>
+        <w:rPr>
+          <w:rFonts w:ascii="Arial" w:eastAsiaTheme="minorHAnsi" w:hAnsi="Arial" w:cs="Arial"/>
+          <w:color w:val="262626"/>
+        </w:rPr>
+        <w:t>Try to fetch the data of another user.</w:t>
+      </w:r>
+    </w:p>
+    <w:p>
+      <w:pPr>
+        <w:autoSpaceDE w:val="0"/>
+        <w:autoSpaceDN w:val="0"/>
+        <w:adjustRightInd w:val="0"/>
+        <w:rPr>
+          <w:rFonts w:ascii="Arial" w:eastAsiaTheme="minorHAnsi" w:hAnsi="Arial" w:cs="Arial"/>
+          <w:color w:val="262626"/>
+        </w:rPr>
+      </w:pPr>
+      <w:r>
+        <w:rPr>
+          <w:rFonts w:ascii="Arial" w:eastAsiaTheme="minorHAnsi" w:hAnsi="Arial" w:cs="Arial"/>
+          <w:color w:val="C5AA43"/>
+        </w:rPr>
+        <w:t xml:space="preserve">5 </w:t>
+      </w:r>
+      <w:r>
+        <w:rPr>
+          <w:rFonts w:ascii="Arial" w:eastAsiaTheme="minorHAnsi" w:hAnsi="Arial" w:cs="Arial"/>
+          <w:color w:val="262626"/>
+        </w:rPr>
+        <w:t>Update a user’s data.</w:t>
+      </w:r>
+    </w:p>
+    <w:p>
+      <w:pPr>
+        <w:autoSpaceDE w:val="0"/>
+        <w:autoSpaceDN w:val="0"/>
+        <w:adjustRightInd w:val="0"/>
+        <w:rPr>
+          <w:rFonts w:ascii="Arial" w:eastAsiaTheme="minorHAnsi" w:hAnsi="Arial" w:cs="Arial"/>
+          <w:color w:val="262626"/>
+        </w:rPr>
+      </w:pPr>
+      <w:r>
+        <w:rPr>
+          <w:rFonts w:ascii="Arial" w:eastAsiaTheme="minorHAnsi" w:hAnsi="Arial" w:cs="Arial"/>
+          <w:color w:val="C5AA43"/>
+        </w:rPr>
+        <w:t xml:space="preserve">6 </w:t>
+      </w:r>
+      <w:r>
+        <w:rPr>
+          <w:rFonts w:ascii="Arial" w:eastAsiaTheme="minorHAnsi" w:hAnsi="Arial" w:cs="Arial"/>
+          <w:color w:val="262626"/>
+        </w:rPr>
+        <w:t>Check some activity stats for a user.</w:t>
+      </w:r>
+    </w:p>
+    <w:p>
+      <w:pPr>
+        <w:autoSpaceDE w:val="0"/>
+        <w:autoSpaceDN w:val="0"/>
+        <w:adjustRightInd w:val="0"/>
+        <w:rPr>
+          <w:rFonts w:ascii="Arial" w:hAnsi="Arial" w:cs="Arial"/>
+          <w:color w:val="000000" w:themeColor="text1"/>
+        </w:rPr>
+      </w:pPr>
+      <w:r>
+        <w:rPr>
+          <w:rFonts w:ascii="Arial" w:eastAsiaTheme="minorHAnsi" w:hAnsi="Arial" w:cs="Arial"/>
+          <w:color w:val="C5AA43"/>
+        </w:rPr>
+        <w:t xml:space="preserve">7 </w:t>
+      </w:r>
+      <w:r>
+        <w:rPr>
+          <w:rFonts w:ascii="Arial" w:eastAsiaTheme="minorHAnsi" w:hAnsi="Arial" w:cs="Arial"/>
+          <w:color w:val="262626"/>
+        </w:rPr>
+        <w:t>Try to check the activity of another user.</w:t>
+      </w:r>
+    </w:p>
+    <w:p>
+      <w:pPr>
+        <w:autoSpaceDE w:val="0"/>
+        <w:autoSpaceDN w:val="0"/>
+        <w:adjustRightInd w:val="0"/>
+        <w:rPr>
+          <w:rFonts w:ascii="Arial" w:hAnsi="Arial" w:cs="Arial"/>
+          <w:color w:val="000000" w:themeColor="text1"/>
+        </w:rPr>
+      </w:pPr>
+    </w:p>
+    <w:p>
+      <w:pPr>
+        <w:autoSpaceDE w:val="0"/>
+        <w:autoSpaceDN w:val="0"/>
+        <w:adjustRightInd w:val="0"/>
+        <w:rPr>
+          <w:rFonts w:ascii="Arial" w:hAnsi="Arial" w:cs="Arial"/>
+          <w:color w:val="000000" w:themeColor="text1"/>
+        </w:rPr>
+      </w:pPr>
+    </w:p>
+    <w:p>
+      <w:pPr>
+        <w:autoSpaceDE w:val="0"/>
+        <w:autoSpaceDN w:val="0"/>
+        <w:adjustRightInd w:val="0"/>
+        <w:rPr>
+          <w:rFonts w:ascii="Arial" w:hAnsi="Arial" w:cs="Arial"/>
+          <w:color w:val="000000" w:themeColor="text1"/>
+        </w:rPr>
+      </w:pPr>
+    </w:p>
+    <w:p>
+      <w:pPr>
+        <w:autoSpaceDE w:val="0"/>
+        <w:autoSpaceDN w:val="0"/>
+        <w:adjustRightInd w:val="0"/>
+        <w:rPr>
+          <w:rFonts w:ascii="Arial" w:hAnsi="Arial" w:cs="Arial"/>
+          <w:color w:val="000000" w:themeColor="text1"/>
+        </w:rPr>
+      </w:pPr>
+    </w:p>
+    <w:p>
+      <w:pPr>
+        <w:autoSpaceDE w:val="0"/>
+        <w:autoSpaceDN w:val="0"/>
+        <w:adjustRightInd w:val="0"/>
+        <w:rPr>
+          <w:rFonts w:ascii="Arial" w:hAnsi="Arial" w:cs="Arial"/>
+          <w:color w:val="000000" w:themeColor="text1"/>
+        </w:rPr>
+      </w:pPr>
+      <w:r>
+        <w:rPr>
+          <w:rFonts w:ascii="Arial" w:hAnsi="Arial" w:cs="Arial"/>
+          <w:color w:val="000000" w:themeColor="text1"/>
+        </w:rPr>
+        <w:t>Test dependencies to run the integration tests</w:t>
+      </w:r>
+    </w:p>
+    <w:p>
+      <w:pPr>
+        <w:autoSpaceDE w:val="0"/>
+        <w:autoSpaceDN w:val="0"/>
+        <w:adjustRightInd w:val="0"/>
+        <w:rPr>
+          <w:rFonts w:ascii="Arial" w:hAnsi="Arial" w:cs="Arial"/>
+          <w:color w:val="000000" w:themeColor="text1"/>
+        </w:rPr>
+      </w:pPr>
+    </w:p>
+    <w:p>
+      <w:pPr>
+        <w:autoSpaceDE w:val="0"/>
+        <w:autoSpaceDN w:val="0"/>
+        <w:adjustRightInd w:val="0"/>
+        <w:rPr>
+          <w:rFonts w:ascii="Arial" w:hAnsi="Arial" w:cs="Arial"/>
+          <w:color w:val="000000" w:themeColor="text1"/>
+        </w:rPr>
+      </w:pPr>
+    </w:p>
+    <w:p>
+      <w:pPr>
+        <w:autoSpaceDE w:val="0"/>
+        <w:autoSpaceDN w:val="0"/>
+        <w:adjustRightInd w:val="0"/>
+        <w:rPr>
+          <w:rFonts w:ascii="Arial" w:hAnsi="Arial" w:cs="Arial"/>
+          <w:color w:val="000000" w:themeColor="text1"/>
+        </w:rPr>
+      </w:pPr>
+      <w:r>
+        <w:rPr>
+          <w:rFonts w:ascii="Arial" w:hAnsi="Arial" w:cs="Arial"/>
+          <w:color w:val="000000" w:themeColor="text1"/>
+        </w:rPr>
+        <w:t>Preamble of the integration test class</w:t>
+      </w:r>
+    </w:p>
+    <w:p>
+      <w:pPr>
+        <w:autoSpaceDE w:val="0"/>
+        <w:autoSpaceDN w:val="0"/>
+        <w:adjustRightInd w:val="0"/>
+        <w:rPr>
+          <w:rFonts w:ascii="Arial" w:hAnsi="Arial" w:cs="Arial"/>
+          <w:color w:val="000000" w:themeColor="text1"/>
+        </w:rPr>
+      </w:pPr>
+    </w:p>
+    <w:p>
+      <w:pPr>
+        <w:autoSpaceDE w:val="0"/>
+        <w:autoSpaceDN w:val="0"/>
+        <w:adjustRightInd w:val="0"/>
+        <w:rPr>
+          <w:rFonts w:ascii="Arial" w:hAnsi="Arial" w:cs="Arial"/>
+          <w:color w:val="000000" w:themeColor="text1"/>
+        </w:rPr>
+      </w:pPr>
+    </w:p>
+    <w:p>
+      <w:pPr>
+        <w:autoSpaceDE w:val="0"/>
+        <w:autoSpaceDN w:val="0"/>
+        <w:adjustRightInd w:val="0"/>
+        <w:rPr>
+          <w:rFonts w:ascii="Arial" w:hAnsi="Arial" w:cs="Arial"/>
+          <w:color w:val="000000" w:themeColor="text1"/>
+        </w:rPr>
+      </w:pPr>
+      <w:r>
+        <w:rPr>
+          <w:rFonts w:ascii="Arial" w:hAnsi="Arial" w:cs="Arial"/>
+          <w:color w:val="000000" w:themeColor="text1"/>
+        </w:rPr>
+        <w:t>Preparing a REST assured request specification</w:t>
+      </w:r>
+    </w:p>
+    <w:p>
+      <w:pPr>
+        <w:autoSpaceDE w:val="0"/>
+        <w:autoSpaceDN w:val="0"/>
+        <w:adjustRightInd w:val="0"/>
+        <w:rPr>
+          <w:rFonts w:ascii="Arial" w:hAnsi="Arial" w:cs="Arial"/>
+          <w:color w:val="000000" w:themeColor="text1"/>
+        </w:rPr>
+      </w:pPr>
+    </w:p>
+    <w:p>
+      <w:pPr>
+        <w:autoSpaceDE w:val="0"/>
+        <w:autoSpaceDN w:val="0"/>
+        <w:adjustRightInd w:val="0"/>
+        <w:rPr>
+          <w:rFonts w:ascii="Arial" w:hAnsi="Arial" w:cs="Arial"/>
+          <w:color w:val="000000" w:themeColor="text1"/>
+        </w:rPr>
+      </w:pPr>
+    </w:p>
+    <w:p>
+      <w:pPr>
+        <w:autoSpaceDE w:val="0"/>
+        <w:autoSpaceDN w:val="0"/>
+        <w:adjustRightInd w:val="0"/>
+        <w:rPr>
+          <w:rFonts w:ascii="Arial" w:hAnsi="Arial" w:cs="Arial"/>
+          <w:color w:val="000000" w:themeColor="text1"/>
+        </w:rPr>
+      </w:pPr>
+      <w:r>
+        <w:rPr>
+          <w:rFonts w:ascii="Arial" w:hAnsi="Arial" w:cs="Arial"/>
+          <w:color w:val="000000" w:themeColor="text1"/>
+        </w:rPr>
+        <w:t>Utility hash maps for the integration testing</w:t>
+      </w:r>
+    </w:p>
+    <w:p>
+      <w:pPr>
+        <w:autoSpaceDE w:val="0"/>
+        <w:autoSpaceDN w:val="0"/>
+        <w:adjustRightInd w:val="0"/>
+        <w:rPr>
+          <w:rFonts w:ascii="Arial" w:hAnsi="Arial" w:cs="Arial"/>
+          <w:color w:val="000000" w:themeColor="text1"/>
+        </w:rPr>
+      </w:pPr>
+    </w:p>
+    <w:p>
+      <w:pPr>
+        <w:autoSpaceDE w:val="0"/>
+        <w:autoSpaceDN w:val="0"/>
+        <w:adjustRightInd w:val="0"/>
+        <w:rPr>
+          <w:rFonts w:ascii="Arial" w:hAnsi="Arial" w:cs="Arial"/>
+          <w:color w:val="000000" w:themeColor="text1"/>
+        </w:rPr>
+      </w:pPr>
+    </w:p>
+    <w:p>
+      <w:pPr>
+        <w:autoSpaceDE w:val="0"/>
+        <w:autoSpaceDN w:val="0"/>
+        <w:adjustRightInd w:val="0"/>
+        <w:rPr>
+          <w:rFonts w:ascii="Arial" w:hAnsi="Arial" w:cs="Arial"/>
+          <w:color w:val="000000" w:themeColor="text1"/>
+        </w:rPr>
+      </w:pPr>
+      <w:r>
+        <w:rPr>
+          <w:rFonts w:ascii="Arial" w:hAnsi="Arial" w:cs="Arial"/>
+          <w:color w:val="000000" w:themeColor="text1"/>
+        </w:rPr>
+        <w:t>Test for registering users</w:t>
+      </w:r>
+    </w:p>
+    <w:p>
+      <w:pPr>
+        <w:autoSpaceDE w:val="0"/>
+        <w:autoSpaceDN w:val="0"/>
+        <w:adjustRightInd w:val="0"/>
+        <w:rPr>
+          <w:rFonts w:ascii="Arial" w:hAnsi="Arial" w:cs="Arial"/>
+          <w:color w:val="000000" w:themeColor="text1"/>
+        </w:rPr>
+      </w:pPr>
+    </w:p>
+    <w:p>
+      <w:pPr>
+        <w:autoSpaceDE w:val="0"/>
+        <w:autoSpaceDN w:val="0"/>
+        <w:adjustRightInd w:val="0"/>
+        <w:rPr>
+          <w:rFonts w:ascii="Arial" w:hAnsi="Arial" w:cs="Arial"/>
+          <w:color w:val="000000" w:themeColor="text1"/>
+        </w:rPr>
+      </w:pPr>
+    </w:p>
+    <w:p>
+      <w:pPr>
+        <w:autoSpaceDE w:val="0"/>
+        <w:autoSpaceDN w:val="0"/>
+        <w:adjustRightInd w:val="0"/>
+        <w:rPr>
+          <w:rFonts w:ascii="Arial" w:hAnsi="Arial" w:cs="Arial"/>
+          <w:color w:val="000000" w:themeColor="text1"/>
+        </w:rPr>
+      </w:pPr>
+      <w:r>
+        <w:rPr>
+          <w:rFonts w:ascii="Arial" w:hAnsi="Arial" w:cs="Arial"/>
+          <w:color w:val="000000" w:themeColor="text1"/>
+        </w:rPr>
+        <w:t>Test code for retrieving JWT tokens</w:t>
+      </w:r>
+    </w:p>
+    <w:p>
+      <w:pPr>
+        <w:autoSpaceDE w:val="0"/>
+        <w:autoSpaceDN w:val="0"/>
+        <w:adjustRightInd w:val="0"/>
+        <w:rPr>
+          <w:rFonts w:ascii="Arial" w:hAnsi="Arial" w:cs="Arial"/>
+          <w:color w:val="000000" w:themeColor="text1"/>
+        </w:rPr>
+      </w:pPr>
+    </w:p>
+    <w:p>
+      <w:pPr>
+        <w:autoSpaceDE w:val="0"/>
+        <w:autoSpaceDN w:val="0"/>
+        <w:adjustRightInd w:val="0"/>
+        <w:rPr>
+          <w:rFonts w:ascii="Arial" w:hAnsi="Arial" w:cs="Arial"/>
+          <w:color w:val="000000" w:themeColor="text1"/>
+        </w:rPr>
+      </w:pPr>
+    </w:p>
+    <w:p>
+      <w:pPr>
+        <w:autoSpaceDE w:val="0"/>
+        <w:autoSpaceDN w:val="0"/>
+        <w:adjustRightInd w:val="0"/>
+        <w:rPr>
+          <w:rFonts w:ascii="Arial" w:hAnsi="Arial" w:cs="Arial"/>
+          <w:color w:val="000000" w:themeColor="text1"/>
+        </w:rPr>
+      </w:pPr>
+      <w:r>
+        <w:rPr>
+          <w:rFonts w:ascii="Arial" w:hAnsi="Arial" w:cs="Arial"/>
+          <w:color w:val="000000" w:themeColor="text1"/>
+        </w:rPr>
+        <w:t>Extracting JSON with REST assured</w:t>
+      </w:r>
+    </w:p>
+    <w:p>
+      <w:pPr>
+        <w:autoSpaceDE w:val="0"/>
+        <w:autoSpaceDN w:val="0"/>
+        <w:adjustRightInd w:val="0"/>
+        <w:rPr>
+          <w:rFonts w:ascii="Arial" w:hAnsi="Arial" w:cs="Arial"/>
+          <w:color w:val="000000" w:themeColor="text1"/>
+        </w:rPr>
+      </w:pPr>
+    </w:p>
+    <w:p>
+      <w:pPr>
+        <w:autoSpaceDE w:val="0"/>
+        <w:autoSpaceDN w:val="0"/>
+        <w:adjustRightInd w:val="0"/>
+        <w:rPr>
+          <w:rFonts w:ascii="Arial" w:hAnsi="Arial" w:cs="Arial"/>
+          <w:color w:val="000000" w:themeColor="text1"/>
+        </w:rPr>
+      </w:pPr>
+    </w:p>
+    <w:p>
+      <w:pPr>
+        <w:autoSpaceDE w:val="0"/>
+        <w:autoSpaceDN w:val="0"/>
+        <w:adjustRightInd w:val="0"/>
+        <w:rPr>
+          <w:rFonts w:ascii="Arial" w:hAnsi="Arial" w:cs="Arial"/>
+          <w:color w:val="000000" w:themeColor="text1"/>
+        </w:rPr>
+      </w:pPr>
+    </w:p>
+    <w:p>
+      <w:pPr>
+        <w:autoSpaceDE w:val="0"/>
+        <w:autoSpaceDN w:val="0"/>
+        <w:adjustRightInd w:val="0"/>
+        <w:rPr>
+          <w:rFonts w:ascii="Arial" w:hAnsi="Arial" w:cs="Arial"/>
+          <w:color w:val="000000" w:themeColor="text1"/>
+        </w:rPr>
+      </w:pPr>
+    </w:p>
+    <w:p>
+      <w:pPr>
+        <w:autoSpaceDE w:val="0"/>
+        <w:autoSpaceDN w:val="0"/>
+        <w:adjustRightInd w:val="0"/>
+        <w:rPr>
+          <w:rFonts w:ascii="Arial" w:hAnsi="Arial" w:cs="Arial"/>
+          <w:color w:val="000000" w:themeColor="text1"/>
+        </w:rPr>
+      </w:pPr>
+    </w:p>
+    <w:p>
+      <w:pPr>
+        <w:autoSpaceDE w:val="0"/>
+        <w:autoSpaceDN w:val="0"/>
+        <w:adjustRightInd w:val="0"/>
+        <w:rPr>
+          <w:rFonts w:ascii="Arial" w:hAnsi="Arial" w:cs="Arial"/>
           <w:color w:val="000000" w:themeColor="text1"/>
         </w:rPr>
       </w:pPr>

</xml_diff>

<commit_message>
1.  Running the integration tests 2.  Setting up docker on mac M1 3.  Setting up podman on mac M1 4.  Setting up Colima
Update vertx_projects_high_level_asynchronous_and_reactive_java.docx
</commit_message>
<xml_diff>
--- a/other_insights_in_vertx/vertx_projects_high_level_asynchronous_and_reactive_java.docx
+++ b/other_insights_in_vertx/vertx_projects_high_level_asynchronous_and_reactive_java.docx
@@ -38109,6 +38109,1054 @@
           <w:color w:val="000000" w:themeColor="text1"/>
         </w:rPr>
       </w:pPr>
+      <w:r>
+        <w:rPr>
+          <w:rFonts w:ascii="Arial" w:hAnsi="Arial" w:cs="Arial"/>
+          <w:color w:val="000000" w:themeColor="text1"/>
+        </w:rPr>
+        <w:t>*** Attempt to run the test(s</w:t>
+      </w:r>
+      <w:proofErr w:type="gramStart"/>
+      <w:r>
+        <w:rPr>
+          <w:rFonts w:ascii="Arial" w:hAnsi="Arial" w:cs="Arial"/>
+          <w:color w:val="000000" w:themeColor="text1"/>
+        </w:rPr>
+        <w:t>) :</w:t>
+      </w:r>
+      <w:proofErr w:type="gramEnd"/>
+      <w:r>
+        <w:rPr>
+          <w:rFonts w:ascii="Arial" w:hAnsi="Arial" w:cs="Arial"/>
+          <w:color w:val="000000" w:themeColor="text1"/>
+        </w:rPr>
+        <w:t xml:space="preserve"> </w:t>
+      </w:r>
+    </w:p>
+    <w:p>
+      <w:pPr>
+        <w:autoSpaceDE w:val="0"/>
+        <w:autoSpaceDN w:val="0"/>
+        <w:adjustRightInd w:val="0"/>
+        <w:rPr>
+          <w:rFonts w:ascii="Arial" w:hAnsi="Arial" w:cs="Arial"/>
+          <w:color w:val="000000" w:themeColor="text1"/>
+        </w:rPr>
+      </w:pPr>
+    </w:p>
+    <w:p>
+      <w:pPr>
+        <w:autoSpaceDE w:val="0"/>
+        <w:autoSpaceDN w:val="0"/>
+        <w:adjustRightInd w:val="0"/>
+        <w:rPr>
+          <w:rFonts w:ascii="Arial" w:hAnsi="Arial" w:cs="Arial"/>
+          <w:color w:val="000000" w:themeColor="text1"/>
+        </w:rPr>
+      </w:pPr>
+    </w:p>
+    <w:p>
+      <w:pPr>
+        <w:autoSpaceDE w:val="0"/>
+        <w:autoSpaceDN w:val="0"/>
+        <w:adjustRightInd w:val="0"/>
+        <w:rPr>
+          <w:rFonts w:ascii="Arial" w:hAnsi="Arial" w:cs="Arial"/>
+          <w:color w:val="000000" w:themeColor="text1"/>
+        </w:rPr>
+      </w:pPr>
+    </w:p>
+    <w:p>
+      <w:pPr>
+        <w:autoSpaceDE w:val="0"/>
+        <w:autoSpaceDN w:val="0"/>
+        <w:adjustRightInd w:val="0"/>
+        <w:rPr>
+          <w:rFonts w:ascii="Arial" w:hAnsi="Arial" w:cs="Arial"/>
+          <w:color w:val="000000" w:themeColor="text1"/>
+        </w:rPr>
+      </w:pPr>
+      <w:r>
+        <w:rPr>
+          <w:rFonts w:ascii="Arial" w:hAnsi="Arial" w:cs="Arial"/>
+          <w:color w:val="000000" w:themeColor="text1"/>
+        </w:rPr>
+        <w:t>Setting up docker for Mac M1</w:t>
+      </w:r>
+    </w:p>
+    <w:p>
+      <w:pPr>
+        <w:autoSpaceDE w:val="0"/>
+        <w:autoSpaceDN w:val="0"/>
+        <w:adjustRightInd w:val="0"/>
+        <w:rPr>
+          <w:rFonts w:ascii="Arial" w:hAnsi="Arial" w:cs="Arial"/>
+          <w:color w:val="000000" w:themeColor="text1"/>
+        </w:rPr>
+      </w:pPr>
+    </w:p>
+    <w:p>
+      <w:pPr>
+        <w:autoSpaceDE w:val="0"/>
+        <w:autoSpaceDN w:val="0"/>
+        <w:adjustRightInd w:val="0"/>
+        <w:rPr>
+          <w:rFonts w:ascii="Arial" w:hAnsi="Arial" w:cs="Arial"/>
+          <w:color w:val="000000" w:themeColor="text1"/>
+        </w:rPr>
+      </w:pPr>
+    </w:p>
+    <w:p>
+      <w:pPr>
+        <w:autoSpaceDE w:val="0"/>
+        <w:autoSpaceDN w:val="0"/>
+        <w:adjustRightInd w:val="0"/>
+        <w:rPr>
+          <w:rFonts w:ascii="Arial" w:hAnsi="Arial" w:cs="Arial"/>
+          <w:color w:val="000000" w:themeColor="text1"/>
+        </w:rPr>
+      </w:pPr>
+    </w:p>
+    <w:p>
+      <w:pPr>
+        <w:autoSpaceDE w:val="0"/>
+        <w:autoSpaceDN w:val="0"/>
+        <w:adjustRightInd w:val="0"/>
+        <w:rPr>
+          <w:rFonts w:ascii="Arial" w:hAnsi="Arial" w:cs="Arial"/>
+          <w:color w:val="000000" w:themeColor="text1"/>
+        </w:rPr>
+      </w:pPr>
+      <w:r>
+        <w:rPr>
+          <w:rFonts w:ascii="Arial" w:hAnsi="Arial" w:cs="Arial"/>
+          <w:color w:val="000000" w:themeColor="text1"/>
+        </w:rPr>
+        <w:t xml:space="preserve">Setting up </w:t>
+      </w:r>
+      <w:proofErr w:type="spellStart"/>
+      <w:r>
+        <w:rPr>
+          <w:rFonts w:ascii="Arial" w:hAnsi="Arial" w:cs="Arial"/>
+          <w:color w:val="000000" w:themeColor="text1"/>
+        </w:rPr>
+        <w:t>podman</w:t>
+      </w:r>
+      <w:proofErr w:type="spellEnd"/>
+      <w:r>
+        <w:rPr>
+          <w:rFonts w:ascii="Arial" w:hAnsi="Arial" w:cs="Arial"/>
+          <w:color w:val="000000" w:themeColor="text1"/>
+        </w:rPr>
+        <w:t xml:space="preserve"> for Mac M1</w:t>
+      </w:r>
+    </w:p>
+    <w:p>
+      <w:pPr>
+        <w:autoSpaceDE w:val="0"/>
+        <w:autoSpaceDN w:val="0"/>
+        <w:adjustRightInd w:val="0"/>
+        <w:rPr>
+          <w:rFonts w:ascii="Arial" w:hAnsi="Arial" w:cs="Arial"/>
+          <w:color w:val="000000" w:themeColor="text1"/>
+        </w:rPr>
+      </w:pPr>
+    </w:p>
+    <w:p>
+      <w:pPr>
+        <w:autoSpaceDE w:val="0"/>
+        <w:autoSpaceDN w:val="0"/>
+        <w:adjustRightInd w:val="0"/>
+        <w:rPr>
+          <w:rFonts w:ascii="Arial" w:hAnsi="Arial" w:cs="Arial"/>
+          <w:color w:val="000000" w:themeColor="text1"/>
+        </w:rPr>
+      </w:pPr>
+    </w:p>
+    <w:p>
+      <w:pPr>
+        <w:autoSpaceDE w:val="0"/>
+        <w:autoSpaceDN w:val="0"/>
+        <w:adjustRightInd w:val="0"/>
+        <w:rPr>
+          <w:rFonts w:ascii="Arial" w:hAnsi="Arial" w:cs="Arial"/>
+          <w:color w:val="000000" w:themeColor="text1"/>
+        </w:rPr>
+      </w:pPr>
+    </w:p>
+    <w:p>
+      <w:pPr>
+        <w:autoSpaceDE w:val="0"/>
+        <w:autoSpaceDN w:val="0"/>
+        <w:adjustRightInd w:val="0"/>
+        <w:rPr>
+          <w:rFonts w:ascii="Arial" w:hAnsi="Arial" w:cs="Arial"/>
+          <w:color w:val="000000" w:themeColor="text1"/>
+        </w:rPr>
+      </w:pPr>
+      <w:r>
+        <w:rPr>
+          <w:rFonts w:ascii="Arial" w:hAnsi="Arial" w:cs="Arial"/>
+          <w:color w:val="000000" w:themeColor="text1"/>
+        </w:rPr>
+        <w:t>Setting up Colima for Mac M1</w:t>
+      </w:r>
+    </w:p>
+    <w:p>
+      <w:pPr>
+        <w:autoSpaceDE w:val="0"/>
+        <w:autoSpaceDN w:val="0"/>
+        <w:adjustRightInd w:val="0"/>
+        <w:rPr>
+          <w:rFonts w:ascii="Arial" w:hAnsi="Arial" w:cs="Arial"/>
+          <w:color w:val="000000" w:themeColor="text1"/>
+        </w:rPr>
+      </w:pPr>
+    </w:p>
+    <w:p>
+      <w:pPr>
+        <w:pStyle w:val="pw-post-body-paragraph"/>
+      </w:pPr>
+      <w:r>
+        <w:t xml:space="preserve">install </w:t>
+      </w:r>
+      <w:proofErr w:type="spellStart"/>
+      <w:r>
+        <w:t>colima</w:t>
+      </w:r>
+      <w:proofErr w:type="spellEnd"/>
+      <w:r>
+        <w:t xml:space="preserve">, and the docker CLI. We then launch a VM using special configuration flags to use macOS’s </w:t>
+      </w:r>
+      <w:proofErr w:type="spellStart"/>
+      <w:r>
+        <w:t>virtualisation</w:t>
+      </w:r>
+      <w:proofErr w:type="spellEnd"/>
+      <w:r>
+        <w:t xml:space="preserve"> layer and the translation of x86/amd64 into Apple Silicon.</w:t>
+      </w:r>
+    </w:p>
+    <w:p>
+      <w:pPr>
+        <w:pStyle w:val="pw-post-body-paragraph"/>
+      </w:pPr>
+      <w:r>
+        <w:t>Colima is only a wrapper to create Lima VMs.</w:t>
+      </w:r>
+    </w:p>
+    <w:p>
+      <w:pPr>
+        <w:pStyle w:val="pw-post-body-paragraph"/>
+      </w:pPr>
+      <w:r>
+        <w:t xml:space="preserve">Lima is the virtual machine that will run with the </w:t>
+      </w:r>
+      <w:proofErr w:type="spellStart"/>
+      <w:r>
+        <w:t>rosetta</w:t>
+      </w:r>
+      <w:proofErr w:type="spellEnd"/>
+      <w:r>
+        <w:t xml:space="preserve"> </w:t>
+      </w:r>
+      <w:proofErr w:type="spellStart"/>
+      <w:r>
+        <w:t>enhaced</w:t>
+      </w:r>
+      <w:proofErr w:type="spellEnd"/>
+      <w:r>
+        <w:t xml:space="preserve"> compatibility with x86 / amd64 and provide the docker runtime.</w:t>
+      </w:r>
+    </w:p>
+    <w:p>
+      <w:pPr>
+        <w:tabs>
+          <w:tab w:val="left" w:pos="916"/>
+          <w:tab w:val="left" w:pos="1832"/>
+          <w:tab w:val="left" w:pos="2748"/>
+          <w:tab w:val="left" w:pos="3664"/>
+          <w:tab w:val="left" w:pos="4580"/>
+          <w:tab w:val="left" w:pos="5496"/>
+          <w:tab w:val="left" w:pos="6412"/>
+          <w:tab w:val="left" w:pos="7328"/>
+          <w:tab w:val="left" w:pos="8244"/>
+          <w:tab w:val="left" w:pos="9160"/>
+          <w:tab w:val="left" w:pos="10076"/>
+          <w:tab w:val="left" w:pos="10992"/>
+          <w:tab w:val="left" w:pos="11908"/>
+          <w:tab w:val="left" w:pos="12824"/>
+          <w:tab w:val="left" w:pos="13740"/>
+          <w:tab w:val="left" w:pos="14656"/>
+        </w:tabs>
+        <w:rPr>
+          <w:rFonts w:ascii="Courier New" w:hAnsi="Courier New" w:cs="Courier New"/>
+          <w:sz w:val="20"/>
+          <w:szCs w:val="20"/>
+        </w:rPr>
+      </w:pPr>
+      <w:r>
+        <w:rPr>
+          <w:rFonts w:ascii="Courier New" w:hAnsi="Courier New" w:cs="Courier New"/>
+          <w:sz w:val="20"/>
+          <w:szCs w:val="20"/>
+        </w:rPr>
+        <w:t xml:space="preserve">brew install </w:t>
+      </w:r>
+      <w:proofErr w:type="spellStart"/>
+      <w:r>
+        <w:rPr>
+          <w:rFonts w:ascii="Courier New" w:hAnsi="Courier New" w:cs="Courier New"/>
+          <w:sz w:val="20"/>
+          <w:szCs w:val="20"/>
+        </w:rPr>
+        <w:t>colima</w:t>
+      </w:r>
+      <w:proofErr w:type="spellEnd"/>
+      <w:r>
+        <w:rPr>
+          <w:rFonts w:ascii="Courier New" w:hAnsi="Courier New" w:cs="Courier New"/>
+          <w:sz w:val="20"/>
+          <w:szCs w:val="20"/>
+        </w:rPr>
+        <w:t xml:space="preserve"> # we will create the lima </w:t>
+      </w:r>
+      <w:proofErr w:type="spellStart"/>
+      <w:r>
+        <w:rPr>
+          <w:rFonts w:ascii="Courier New" w:hAnsi="Courier New" w:cs="Courier New"/>
+          <w:sz w:val="20"/>
+          <w:szCs w:val="20"/>
+        </w:rPr>
+        <w:t>vm</w:t>
+      </w:r>
+      <w:proofErr w:type="spellEnd"/>
+      <w:r>
+        <w:rPr>
+          <w:rFonts w:ascii="Courier New" w:hAnsi="Courier New" w:cs="Courier New"/>
+          <w:sz w:val="20"/>
+          <w:szCs w:val="20"/>
+        </w:rPr>
+        <w:t xml:space="preserve"> with this wrapper</w:t>
+      </w:r>
+      <w:r>
+        <w:rPr>
+          <w:rFonts w:ascii="Courier New" w:hAnsi="Courier New" w:cs="Courier New"/>
+          <w:sz w:val="20"/>
+          <w:szCs w:val="20"/>
+        </w:rPr>
+        <w:br/>
+        <w:t>brew install docker # The CLI only</w:t>
+      </w:r>
+    </w:p>
+    <w:p>
+      <w:pPr>
+        <w:autoSpaceDE w:val="0"/>
+        <w:autoSpaceDN w:val="0"/>
+        <w:adjustRightInd w:val="0"/>
+        <w:rPr>
+          <w:rFonts w:ascii="Arial" w:hAnsi="Arial" w:cs="Arial"/>
+          <w:color w:val="000000" w:themeColor="text1"/>
+        </w:rPr>
+      </w:pPr>
+    </w:p>
+    <w:p>
+      <w:pPr>
+        <w:autoSpaceDE w:val="0"/>
+        <w:autoSpaceDN w:val="0"/>
+        <w:adjustRightInd w:val="0"/>
+        <w:rPr>
+          <w:rFonts w:ascii="Arial" w:hAnsi="Arial" w:cs="Arial"/>
+          <w:color w:val="000000" w:themeColor="text1"/>
+        </w:rPr>
+      </w:pPr>
+    </w:p>
+    <w:p>
+      <w:pPr>
+        <w:pStyle w:val="Heading1"/>
+      </w:pPr>
+      <w:r>
+        <w:t xml:space="preserve">Create and </w:t>
+      </w:r>
+      <w:proofErr w:type="gramStart"/>
+      <w:r>
+        <w:t>Configure</w:t>
+      </w:r>
+      <w:proofErr w:type="gramEnd"/>
+      <w:r>
+        <w:t xml:space="preserve"> a super performant </w:t>
+      </w:r>
+      <w:proofErr w:type="spellStart"/>
+      <w:r>
+        <w:t>vm</w:t>
+      </w:r>
+      <w:proofErr w:type="spellEnd"/>
+    </w:p>
+    <w:p>
+      <w:pPr>
+        <w:pStyle w:val="pw-post-body-paragraph"/>
+      </w:pPr>
+      <w:r>
+        <w:t>Note: adjust your settings (CPU, Memory and Disk according to your needs and hardware)</w:t>
+      </w:r>
+    </w:p>
+    <w:p>
+      <w:pPr>
+        <w:pStyle w:val="HTMLPreformatted"/>
+      </w:pPr>
+      <w:proofErr w:type="spellStart"/>
+      <w:r>
+        <w:rPr>
+          <w:rStyle w:val="ps"/>
+        </w:rPr>
+        <w:t>colima</w:t>
+      </w:r>
+      <w:proofErr w:type="spellEnd"/>
+      <w:r>
+        <w:rPr>
+          <w:rStyle w:val="ps"/>
+        </w:rPr>
+        <w:t xml:space="preserve"> start \</w:t>
+      </w:r>
+      <w:r>
+        <w:br/>
+      </w:r>
+      <w:r>
+        <w:rPr>
+          <w:rStyle w:val="ps"/>
+        </w:rPr>
+        <w:t>--profile default \</w:t>
+      </w:r>
+      <w:r>
+        <w:br/>
+      </w:r>
+      <w:r>
+        <w:rPr>
+          <w:rStyle w:val="ps"/>
+        </w:rPr>
+        <w:t>--activate \</w:t>
+      </w:r>
+      <w:r>
+        <w:br/>
+      </w:r>
+      <w:r>
+        <w:rPr>
+          <w:rStyle w:val="ps"/>
+        </w:rPr>
+        <w:t>--</w:t>
+      </w:r>
+      <w:r>
+        <w:rPr>
+          <w:rStyle w:val="hljs-builtin"/>
+        </w:rPr>
+        <w:t>arch</w:t>
+      </w:r>
+      <w:r>
+        <w:rPr>
+          <w:rStyle w:val="ps"/>
+        </w:rPr>
+        <w:t xml:space="preserve"> aarch64 \</w:t>
+      </w:r>
+      <w:r>
+        <w:br/>
+      </w:r>
+      <w:r>
+        <w:rPr>
+          <w:rStyle w:val="ps"/>
+        </w:rPr>
+        <w:t>--</w:t>
+      </w:r>
+      <w:proofErr w:type="spellStart"/>
+      <w:r>
+        <w:rPr>
+          <w:rStyle w:val="ps"/>
+        </w:rPr>
+        <w:t>cpu</w:t>
+      </w:r>
+      <w:proofErr w:type="spellEnd"/>
+      <w:r>
+        <w:rPr>
+          <w:rStyle w:val="ps"/>
+        </w:rPr>
+        <w:t xml:space="preserve"> 10 \</w:t>
+      </w:r>
+      <w:r>
+        <w:br/>
+      </w:r>
+      <w:r>
+        <w:rPr>
+          <w:rStyle w:val="ps"/>
+        </w:rPr>
+        <w:t>--disk 48 \</w:t>
+      </w:r>
+      <w:r>
+        <w:br/>
+      </w:r>
+      <w:r>
+        <w:rPr>
+          <w:rStyle w:val="ps"/>
+        </w:rPr>
+        <w:t>--memory 24 \</w:t>
+      </w:r>
+      <w:r>
+        <w:br/>
+      </w:r>
+      <w:r>
+        <w:rPr>
+          <w:rStyle w:val="ps"/>
+        </w:rPr>
+        <w:t xml:space="preserve">--mount </w:t>
+      </w:r>
+      <w:r>
+        <w:rPr>
+          <w:rStyle w:val="hljs-variable"/>
+        </w:rPr>
+        <w:t>${HOME</w:t>
+      </w:r>
+      <w:proofErr w:type="gramStart"/>
+      <w:r>
+        <w:rPr>
+          <w:rStyle w:val="hljs-variable"/>
+        </w:rPr>
+        <w:t>}</w:t>
+      </w:r>
+      <w:r>
+        <w:rPr>
+          <w:rStyle w:val="ps"/>
+        </w:rPr>
+        <w:t>:w</w:t>
+      </w:r>
+      <w:proofErr w:type="gramEnd"/>
+      <w:r>
+        <w:rPr>
+          <w:rStyle w:val="ps"/>
+        </w:rPr>
+        <w:t xml:space="preserve"> \</w:t>
+      </w:r>
+      <w:r>
+        <w:br/>
+      </w:r>
+      <w:r>
+        <w:rPr>
+          <w:rStyle w:val="ps"/>
+        </w:rPr>
+        <w:t>--mount-</w:t>
+      </w:r>
+      <w:proofErr w:type="spellStart"/>
+      <w:r>
+        <w:rPr>
+          <w:rStyle w:val="ps"/>
+        </w:rPr>
+        <w:t>inotify</w:t>
+      </w:r>
+      <w:proofErr w:type="spellEnd"/>
+      <w:r>
+        <w:rPr>
+          <w:rStyle w:val="ps"/>
+        </w:rPr>
+        <w:t xml:space="preserve"> \</w:t>
+      </w:r>
+      <w:r>
+        <w:br/>
+      </w:r>
+      <w:r>
+        <w:rPr>
+          <w:rStyle w:val="ps"/>
+        </w:rPr>
+        <w:t>--</w:t>
+      </w:r>
+      <w:proofErr w:type="spellStart"/>
+      <w:r>
+        <w:rPr>
+          <w:rStyle w:val="ps"/>
+        </w:rPr>
+        <w:t>ssh</w:t>
+      </w:r>
+      <w:proofErr w:type="spellEnd"/>
+      <w:r>
+        <w:rPr>
+          <w:rStyle w:val="ps"/>
+        </w:rPr>
+        <w:t>-agent \</w:t>
+      </w:r>
+      <w:r>
+        <w:br/>
+      </w:r>
+      <w:r>
+        <w:rPr>
+          <w:rStyle w:val="ps"/>
+        </w:rPr>
+        <w:t>--</w:t>
+      </w:r>
+      <w:proofErr w:type="spellStart"/>
+      <w:r>
+        <w:rPr>
+          <w:rStyle w:val="ps"/>
+        </w:rPr>
+        <w:t>vm</w:t>
+      </w:r>
+      <w:proofErr w:type="spellEnd"/>
+      <w:r>
+        <w:rPr>
+          <w:rStyle w:val="ps"/>
+        </w:rPr>
+        <w:t xml:space="preserve">-type </w:t>
+      </w:r>
+      <w:proofErr w:type="spellStart"/>
+      <w:r>
+        <w:rPr>
+          <w:rStyle w:val="ps"/>
+        </w:rPr>
+        <w:t>vz</w:t>
+      </w:r>
+      <w:proofErr w:type="spellEnd"/>
+      <w:r>
+        <w:rPr>
+          <w:rStyle w:val="ps"/>
+        </w:rPr>
+        <w:t xml:space="preserve"> \</w:t>
+      </w:r>
+      <w:r>
+        <w:br/>
+      </w:r>
+      <w:r>
+        <w:rPr>
+          <w:rStyle w:val="ps"/>
+        </w:rPr>
+        <w:t>--</w:t>
+      </w:r>
+      <w:proofErr w:type="spellStart"/>
+      <w:r>
+        <w:rPr>
+          <w:rStyle w:val="ps"/>
+        </w:rPr>
+        <w:t>vz-rosetta</w:t>
+      </w:r>
+      <w:proofErr w:type="spellEnd"/>
+      <w:r>
+        <w:rPr>
+          <w:rStyle w:val="ps"/>
+        </w:rPr>
+        <w:t xml:space="preserve"> \</w:t>
+      </w:r>
+      <w:r>
+        <w:br/>
+      </w:r>
+      <w:r>
+        <w:rPr>
+          <w:rStyle w:val="ps"/>
+        </w:rPr>
+        <w:t>--verbose</w:t>
+      </w:r>
+    </w:p>
+    <w:p>
+      <w:pPr>
+        <w:autoSpaceDE w:val="0"/>
+        <w:autoSpaceDN w:val="0"/>
+        <w:adjustRightInd w:val="0"/>
+        <w:rPr>
+          <w:rFonts w:ascii="Arial" w:hAnsi="Arial" w:cs="Arial"/>
+          <w:color w:val="000000" w:themeColor="text1"/>
+        </w:rPr>
+      </w:pPr>
+    </w:p>
+    <w:p>
+      <w:pPr>
+        <w:autoSpaceDE w:val="0"/>
+        <w:autoSpaceDN w:val="0"/>
+        <w:adjustRightInd w:val="0"/>
+        <w:rPr>
+          <w:rFonts w:ascii="Arial" w:hAnsi="Arial" w:cs="Arial"/>
+          <w:color w:val="000000" w:themeColor="text1"/>
+        </w:rPr>
+      </w:pPr>
+    </w:p>
+    <w:p>
+      <w:pPr>
+        <w:autoSpaceDE w:val="0"/>
+        <w:autoSpaceDN w:val="0"/>
+        <w:adjustRightInd w:val="0"/>
+        <w:rPr>
+          <w:rFonts w:ascii="Arial" w:hAnsi="Arial" w:cs="Arial"/>
+          <w:color w:val="000000" w:themeColor="text1"/>
+        </w:rPr>
+      </w:pPr>
+    </w:p>
+    <w:p>
+      <w:pPr>
+        <w:autoSpaceDE w:val="0"/>
+        <w:autoSpaceDN w:val="0"/>
+        <w:adjustRightInd w:val="0"/>
+        <w:rPr>
+          <w:rFonts w:ascii="Arial" w:hAnsi="Arial" w:cs="Arial"/>
+          <w:color w:val="000000" w:themeColor="text1"/>
+        </w:rPr>
+      </w:pPr>
+    </w:p>
+    <w:p>
+      <w:pPr>
+        <w:pStyle w:val="Heading1"/>
+      </w:pPr>
+      <w:r>
+        <w:t>Key Configuration Settings</w:t>
+      </w:r>
+    </w:p>
+    <w:p>
+      <w:pPr>
+        <w:pStyle w:val="na"/>
+        <w:numPr>
+          <w:ilvl w:val="0"/>
+          <w:numId w:val="23"/>
+        </w:numPr>
+      </w:pPr>
+      <w:r>
+        <w:rPr>
+          <w:rStyle w:val="Strong"/>
+        </w:rPr>
+        <w:lastRenderedPageBreak/>
+        <w:t>arch</w:t>
+      </w:r>
+      <w:r>
+        <w:t>: AARCH64 specifies that we will run an ARM64 machine and not an x86_64 machine</w:t>
+      </w:r>
+    </w:p>
+    <w:p>
+      <w:pPr>
+        <w:pStyle w:val="na"/>
+        <w:numPr>
+          <w:ilvl w:val="0"/>
+          <w:numId w:val="23"/>
+        </w:numPr>
+      </w:pPr>
+      <w:proofErr w:type="spellStart"/>
+      <w:r>
+        <w:rPr>
+          <w:rStyle w:val="Strong"/>
+        </w:rPr>
+        <w:t>vm</w:t>
+      </w:r>
+      <w:proofErr w:type="spellEnd"/>
+      <w:r>
+        <w:rPr>
+          <w:rStyle w:val="Strong"/>
+        </w:rPr>
+        <w:t>-type</w:t>
+      </w:r>
+      <w:r>
+        <w:t xml:space="preserve">: VZ (to use Apple’s </w:t>
+      </w:r>
+      <w:proofErr w:type="spellStart"/>
+      <w:r>
+        <w:t>Hypervisor.Framework</w:t>
+      </w:r>
+      <w:proofErr w:type="spellEnd"/>
+      <w:r>
+        <w:t>)</w:t>
+      </w:r>
+    </w:p>
+    <w:p>
+      <w:pPr>
+        <w:pStyle w:val="na"/>
+        <w:numPr>
+          <w:ilvl w:val="0"/>
+          <w:numId w:val="23"/>
+        </w:numPr>
+      </w:pPr>
+      <w:proofErr w:type="spellStart"/>
+      <w:r>
+        <w:rPr>
+          <w:rStyle w:val="Strong"/>
+        </w:rPr>
+        <w:t>vz-rosseta</w:t>
+      </w:r>
+      <w:proofErr w:type="spellEnd"/>
+      <w:r>
+        <w:t>: Enables Rosetta (needs macOS 13.0 or newer)</w:t>
+      </w:r>
+    </w:p>
+    <w:p>
+      <w:pPr>
+        <w:pStyle w:val="pw-post-body-paragraph"/>
+      </w:pPr>
+      <w:r>
+        <w:t>Reference on how to use Rosetta with Lima and the compatibility modes:</w:t>
+      </w:r>
+    </w:p>
+    <w:p>
+      <w:pPr>
+        <w:rPr>
+          <w:rStyle w:val="Hyperlink"/>
+        </w:rPr>
+      </w:pPr>
+      <w:r>
+        <w:fldChar w:fldCharType="begin"/>
+      </w:r>
+      <w:r>
+        <w:instrText xml:space="preserve"> HYPERLINK "https://lima-vm.io/docs/config/multi-arch/?source=post_page-----da5100e2557d--------------------------------" \l "slow-mode" \t "_blank" </w:instrText>
+      </w:r>
+      <w:r>
+        <w:fldChar w:fldCharType="separate"/>
+      </w:r>
+    </w:p>
+    <w:p>
+      <w:pPr>
+        <w:pStyle w:val="Heading2"/>
+      </w:pPr>
+      <w:r>
+        <w:rPr>
+          <w:color w:val="0000FF"/>
+          <w:u w:val="single"/>
+        </w:rPr>
+        <w:t>Intel-on-ARM and ARM-on-Intel</w:t>
+      </w:r>
+    </w:p>
+    <w:p>
+      <w:pPr>
+        <w:pStyle w:val="Heading3"/>
+        <w:rPr>
+          <w:color w:val="0000FF"/>
+          <w:u w:val="single"/>
+        </w:rPr>
+      </w:pPr>
+      <w:r>
+        <w:rPr>
+          <w:color w:val="0000FF"/>
+          <w:u w:val="single"/>
+        </w:rPr>
+        <w:t>Lima supports two modes for running Intel-on-ARM and ARM-on-Intel: Lima can run a VM with a foreign architecture, just…</w:t>
+      </w:r>
+    </w:p>
+    <w:p>
+      <w:pPr>
+        <w:pStyle w:val="bf"/>
+        <w:rPr>
+          <w:color w:val="0000FF"/>
+          <w:u w:val="single"/>
+        </w:rPr>
+      </w:pPr>
+      <w:r>
+        <w:rPr>
+          <w:color w:val="0000FF"/>
+          <w:u w:val="single"/>
+        </w:rPr>
+        <w:t>lima-vm.io</w:t>
+      </w:r>
+    </w:p>
+    <w:p>
+      <w:r>
+        <w:fldChar w:fldCharType="end"/>
+      </w:r>
+    </w:p>
+    <w:p>
+      <w:pPr>
+        <w:autoSpaceDE w:val="0"/>
+        <w:autoSpaceDN w:val="0"/>
+        <w:adjustRightInd w:val="0"/>
+        <w:rPr>
+          <w:rFonts w:ascii="Arial" w:hAnsi="Arial" w:cs="Arial"/>
+          <w:color w:val="000000" w:themeColor="text1"/>
+        </w:rPr>
+      </w:pPr>
+    </w:p>
+    <w:p>
+      <w:pPr>
+        <w:pStyle w:val="Heading1"/>
+      </w:pPr>
+      <w:r>
+        <w:t>Configure the Shell to replace Docker</w:t>
+      </w:r>
+    </w:p>
+    <w:p>
+      <w:pPr>
+        <w:pStyle w:val="pw-post-body-paragraph"/>
+      </w:pPr>
+      <w:r>
+        <w:t xml:space="preserve">Wait for the machine to come up and then let’s setup the docker environment. (Actually, none of this is strictly necessary. You could use the bundled </w:t>
+      </w:r>
+      <w:proofErr w:type="spellStart"/>
+      <w:r>
+        <w:t>nerdctl</w:t>
+      </w:r>
+      <w:proofErr w:type="spellEnd"/>
+      <w:r>
+        <w:t xml:space="preserve"> tool.)</w:t>
+      </w:r>
+    </w:p>
+    <w:p>
+      <w:pPr>
+        <w:pStyle w:val="pw-post-body-paragraph"/>
+      </w:pPr>
+      <w:r>
+        <w:t>But follow along if you want a drop-in Docker replacement:</w:t>
+      </w:r>
+    </w:p>
+    <w:p>
+      <w:pPr>
+        <w:pStyle w:val="na"/>
+        <w:numPr>
+          <w:ilvl w:val="0"/>
+          <w:numId w:val="24"/>
+        </w:numPr>
+      </w:pPr>
+      <w:r>
+        <w:t>Place those in your shell’s profile or in the current session at will.</w:t>
+      </w:r>
+    </w:p>
+    <w:p>
+      <w:pPr>
+        <w:pStyle w:val="HTMLPreformatted"/>
+      </w:pPr>
+      <w:r>
+        <w:rPr>
+          <w:rStyle w:val="hljs-builtin"/>
+        </w:rPr>
+        <w:t>export</w:t>
+      </w:r>
+      <w:r>
+        <w:rPr>
+          <w:rStyle w:val="ps"/>
+        </w:rPr>
+        <w:t xml:space="preserve"> COLIMA_VM=</w:t>
+      </w:r>
+      <w:r>
+        <w:rPr>
+          <w:rStyle w:val="hljs-string"/>
+        </w:rPr>
+        <w:t>"default"</w:t>
+      </w:r>
+      <w:r>
+        <w:br/>
+      </w:r>
+      <w:r>
+        <w:rPr>
+          <w:rStyle w:val="hljs-builtin"/>
+        </w:rPr>
+        <w:t>export</w:t>
+      </w:r>
+      <w:r>
+        <w:rPr>
+          <w:rStyle w:val="ps"/>
+        </w:rPr>
+        <w:t xml:space="preserve"> COLIMA_VM_SOCKET=</w:t>
+      </w:r>
+      <w:r>
+        <w:rPr>
+          <w:rStyle w:val="hljs-string"/>
+        </w:rPr>
+        <w:t>"</w:t>
+      </w:r>
+      <w:r>
+        <w:rPr>
+          <w:rStyle w:val="hljs-variable"/>
+        </w:rPr>
+        <w:t>${HOME}</w:t>
+      </w:r>
+      <w:proofErr w:type="gramStart"/>
+      <w:r>
+        <w:rPr>
+          <w:rStyle w:val="hljs-string"/>
+        </w:rPr>
+        <w:t>/.</w:t>
+      </w:r>
+      <w:proofErr w:type="spellStart"/>
+      <w:r>
+        <w:rPr>
+          <w:rStyle w:val="hljs-string"/>
+        </w:rPr>
+        <w:t>colima</w:t>
+      </w:r>
+      <w:proofErr w:type="spellEnd"/>
+      <w:proofErr w:type="gramEnd"/>
+      <w:r>
+        <w:rPr>
+          <w:rStyle w:val="hljs-string"/>
+        </w:rPr>
+        <w:t>/</w:t>
+      </w:r>
+      <w:r>
+        <w:rPr>
+          <w:rStyle w:val="hljs-variable"/>
+        </w:rPr>
+        <w:t>${COLIMA_VM}</w:t>
+      </w:r>
+      <w:r>
+        <w:rPr>
+          <w:rStyle w:val="hljs-string"/>
+        </w:rPr>
+        <w:t>/</w:t>
+      </w:r>
+      <w:proofErr w:type="spellStart"/>
+      <w:r>
+        <w:rPr>
+          <w:rStyle w:val="hljs-string"/>
+        </w:rPr>
+        <w:t>docker.sock</w:t>
+      </w:r>
+      <w:proofErr w:type="spellEnd"/>
+      <w:r>
+        <w:rPr>
+          <w:rStyle w:val="hljs-string"/>
+        </w:rPr>
+        <w:t>"</w:t>
+      </w:r>
+      <w:r>
+        <w:br/>
+      </w:r>
+      <w:r>
+        <w:rPr>
+          <w:rStyle w:val="hljs-builtin"/>
+        </w:rPr>
+        <w:t>export</w:t>
+      </w:r>
+      <w:r>
+        <w:rPr>
+          <w:rStyle w:val="ps"/>
+        </w:rPr>
+        <w:t xml:space="preserve"> DOCKER_HOST=</w:t>
+      </w:r>
+      <w:r>
+        <w:rPr>
+          <w:rStyle w:val="hljs-string"/>
+        </w:rPr>
+        <w:t>"</w:t>
+      </w:r>
+      <w:proofErr w:type="spellStart"/>
+      <w:r>
+        <w:rPr>
+          <w:rStyle w:val="hljs-string"/>
+        </w:rPr>
+        <w:t>unix</w:t>
+      </w:r>
+      <w:proofErr w:type="spellEnd"/>
+      <w:r>
+        <w:rPr>
+          <w:rStyle w:val="hljs-string"/>
+        </w:rPr>
+        <w:t>://</w:t>
+      </w:r>
+      <w:r>
+        <w:rPr>
+          <w:rStyle w:val="hljs-variable"/>
+        </w:rPr>
+        <w:t>${COLIMA_VM_SOCKET}</w:t>
+      </w:r>
+      <w:r>
+        <w:rPr>
+          <w:rStyle w:val="hljs-string"/>
+        </w:rPr>
+        <w:t>"</w:t>
+      </w:r>
+    </w:p>
+    <w:p>
+      <w:pPr>
+        <w:autoSpaceDE w:val="0"/>
+        <w:autoSpaceDN w:val="0"/>
+        <w:adjustRightInd w:val="0"/>
+        <w:rPr>
+          <w:rFonts w:ascii="Arial" w:hAnsi="Arial" w:cs="Arial"/>
+          <w:color w:val="000000" w:themeColor="text1"/>
+        </w:rPr>
+      </w:pPr>
     </w:p>
     <w:p>
       <w:pPr>

</xml_diff>

<commit_message>
1.  Advanced Messaging Queue Protocol ( AMQP ) client configuration setup. 2.  Implementation of AMQP 3.  AMQP event processing pipeline
Update vertx_projects_high_level_asynchronous_and_reactive_java.docx
</commit_message>
<xml_diff>
--- a/other_insights_in_vertx/vertx_projects_high_level_asynchronous_and_reactive_java.docx
+++ b/other_insights_in_vertx/vertx_projects_high_level_asynchronous_and_reactive_java.docx
@@ -34023,28 +34023,6 @@
         <w:adjustRightInd w:val="0"/>
         <w:rPr>
           <w:rFonts w:ascii="Arial" w:hAnsi="Arial" w:cs="Arial"/>
-          <w:color w:val="000000" w:themeColor="text1"/>
-        </w:rPr>
-      </w:pPr>
-    </w:p>
-    <w:p>
-      <w:pPr>
-        <w:autoSpaceDE w:val="0"/>
-        <w:autoSpaceDN w:val="0"/>
-        <w:adjustRightInd w:val="0"/>
-        <w:rPr>
-          <w:rFonts w:ascii="Arial" w:hAnsi="Arial" w:cs="Arial"/>
-          <w:color w:val="000000" w:themeColor="text1"/>
-        </w:rPr>
-      </w:pPr>
-    </w:p>
-    <w:p>
-      <w:pPr>
-        <w:autoSpaceDE w:val="0"/>
-        <w:autoSpaceDN w:val="0"/>
-        <w:adjustRightInd w:val="0"/>
-        <w:rPr>
-          <w:rFonts w:ascii="Arial" w:hAnsi="Arial" w:cs="Arial"/>
           <w:b/>
           <w:bCs/>
           <w:color w:val="000000" w:themeColor="text1"/>
@@ -34073,6 +34051,1804 @@
         <w:t>vertx</w:t>
       </w:r>
       <w:proofErr w:type="spellEnd"/>
+    </w:p>
+    <w:p>
+      <w:pPr>
+        <w:autoSpaceDE w:val="0"/>
+        <w:autoSpaceDN w:val="0"/>
+        <w:adjustRightInd w:val="0"/>
+        <w:rPr>
+          <w:rFonts w:ascii="Arial" w:hAnsi="Arial" w:cs="Arial"/>
+          <w:color w:val="000000" w:themeColor="text1"/>
+        </w:rPr>
+      </w:pPr>
+    </w:p>
+    <w:p>
+      <w:pPr>
+        <w:autoSpaceDE w:val="0"/>
+        <w:autoSpaceDN w:val="0"/>
+        <w:adjustRightInd w:val="0"/>
+        <w:rPr>
+          <w:rFonts w:ascii="Arial" w:hAnsi="Arial" w:cs="Arial"/>
+          <w:color w:val="000000" w:themeColor="text1"/>
+        </w:rPr>
+      </w:pPr>
+    </w:p>
+    <w:p>
+      <w:pPr>
+        <w:autoSpaceDE w:val="0"/>
+        <w:autoSpaceDN w:val="0"/>
+        <w:adjustRightInd w:val="0"/>
+        <w:rPr>
+          <w:rFonts w:ascii="Arial" w:hAnsi="Arial" w:cs="Arial"/>
+          <w:color w:val="000000" w:themeColor="text1"/>
+        </w:rPr>
+      </w:pPr>
+    </w:p>
+    <w:p>
+      <w:pPr>
+        <w:autoSpaceDE w:val="0"/>
+        <w:autoSpaceDN w:val="0"/>
+        <w:adjustRightInd w:val="0"/>
+        <w:rPr>
+          <w:rFonts w:eastAsiaTheme="minorHAnsi"/>
+        </w:rPr>
+      </w:pPr>
+      <w:r>
+        <w:rPr>
+          <w:rFonts w:eastAsiaTheme="minorHAnsi"/>
+        </w:rPr>
+        <w:t>Working with JWTs</w:t>
+      </w:r>
+    </w:p>
+    <w:p>
+      <w:pPr>
+        <w:autoSpaceDE w:val="0"/>
+        <w:autoSpaceDN w:val="0"/>
+        <w:adjustRightInd w:val="0"/>
+        <w:rPr>
+          <w:rFonts w:eastAsiaTheme="minorHAnsi"/>
+          <w:sz w:val="20"/>
+          <w:szCs w:val="20"/>
+        </w:rPr>
+      </w:pPr>
+      <w:r>
+        <w:rPr>
+          <w:rFonts w:eastAsiaTheme="minorHAnsi"/>
+          <w:sz w:val="20"/>
+          <w:szCs w:val="20"/>
+        </w:rPr>
+        <w:t>Common JWT libraries make working with JWTs easy. For example, with JJWT</w:t>
+      </w:r>
+      <w:r>
+        <w:rPr>
+          <w:rFonts w:eastAsiaTheme="minorHAnsi"/>
+          <w:sz w:val="16"/>
+          <w:szCs w:val="16"/>
+        </w:rPr>
+        <w:t>1</w:t>
+      </w:r>
+      <w:r>
+        <w:rPr>
+          <w:rFonts w:eastAsiaTheme="minorHAnsi"/>
+          <w:sz w:val="20"/>
+          <w:szCs w:val="20"/>
+        </w:rPr>
+        <w:t>, creating a</w:t>
+      </w:r>
+    </w:p>
+    <w:p>
+      <w:pPr>
+        <w:autoSpaceDE w:val="0"/>
+        <w:autoSpaceDN w:val="0"/>
+        <w:adjustRightInd w:val="0"/>
+        <w:rPr>
+          <w:rFonts w:eastAsiaTheme="minorHAnsi"/>
+          <w:sz w:val="20"/>
+          <w:szCs w:val="20"/>
+        </w:rPr>
+      </w:pPr>
+      <w:r>
+        <w:rPr>
+          <w:rFonts w:eastAsiaTheme="minorHAnsi"/>
+          <w:sz w:val="20"/>
+          <w:szCs w:val="20"/>
+        </w:rPr>
+        <w:t>new JWT is straightforward, as shown in Example 6-1.</w:t>
+      </w:r>
+    </w:p>
+    <w:p>
+      <w:pPr>
+        <w:autoSpaceDE w:val="0"/>
+        <w:autoSpaceDN w:val="0"/>
+        <w:adjustRightInd w:val="0"/>
+        <w:rPr>
+          <w:rFonts w:eastAsiaTheme="minorHAnsi"/>
+          <w:sz w:val="18"/>
+          <w:szCs w:val="18"/>
+        </w:rPr>
+      </w:pPr>
+    </w:p>
+    <w:p>
+      <w:pPr>
+        <w:autoSpaceDE w:val="0"/>
+        <w:autoSpaceDN w:val="0"/>
+        <w:adjustRightInd w:val="0"/>
+        <w:rPr>
+          <w:rFonts w:eastAsiaTheme="minorHAnsi"/>
+          <w:sz w:val="18"/>
+          <w:szCs w:val="18"/>
+        </w:rPr>
+      </w:pPr>
+      <w:r>
+        <w:rPr>
+          <w:rFonts w:eastAsiaTheme="minorHAnsi"/>
+          <w:sz w:val="18"/>
+          <w:szCs w:val="18"/>
+        </w:rPr>
+        <w:t>Example 6-1 Creating and validating a signed JWT using JJWT</w:t>
+      </w:r>
+    </w:p>
+    <w:p>
+      <w:pPr>
+        <w:autoSpaceDE w:val="0"/>
+        <w:autoSpaceDN w:val="0"/>
+        <w:adjustRightInd w:val="0"/>
+        <w:rPr>
+          <w:rFonts w:eastAsiaTheme="minorHAnsi"/>
+          <w:sz w:val="18"/>
+          <w:szCs w:val="18"/>
+        </w:rPr>
+      </w:pPr>
+    </w:p>
+    <w:p>
+      <w:pPr>
+        <w:autoSpaceDE w:val="0"/>
+        <w:autoSpaceDN w:val="0"/>
+        <w:adjustRightInd w:val="0"/>
+        <w:rPr>
+          <w:rFonts w:ascii="Courier New" w:eastAsiaTheme="minorHAnsi" w:hAnsi="Courier New" w:cs="Courier New"/>
+          <w:sz w:val="20"/>
+          <w:szCs w:val="20"/>
+        </w:rPr>
+      </w:pPr>
+      <w:r>
+        <w:rPr>
+          <w:rFonts w:ascii="Courier New" w:eastAsiaTheme="minorHAnsi" w:hAnsi="Courier New" w:cs="Courier New"/>
+          <w:sz w:val="20"/>
+          <w:szCs w:val="20"/>
+        </w:rPr>
+        <w:t xml:space="preserve">import </w:t>
+      </w:r>
+      <w:proofErr w:type="spellStart"/>
+      <w:proofErr w:type="gramStart"/>
+      <w:r>
+        <w:rPr>
+          <w:rFonts w:ascii="Courier New" w:eastAsiaTheme="minorHAnsi" w:hAnsi="Courier New" w:cs="Courier New"/>
+          <w:sz w:val="20"/>
+          <w:szCs w:val="20"/>
+        </w:rPr>
+        <w:t>java.time</w:t>
+      </w:r>
+      <w:proofErr w:type="gramEnd"/>
+      <w:r>
+        <w:rPr>
+          <w:rFonts w:ascii="Courier New" w:eastAsiaTheme="minorHAnsi" w:hAnsi="Courier New" w:cs="Courier New"/>
+          <w:sz w:val="20"/>
+          <w:szCs w:val="20"/>
+        </w:rPr>
+        <w:t>.Instant</w:t>
+      </w:r>
+      <w:proofErr w:type="spellEnd"/>
+      <w:r>
+        <w:rPr>
+          <w:rFonts w:ascii="Courier New" w:eastAsiaTheme="minorHAnsi" w:hAnsi="Courier New" w:cs="Courier New"/>
+          <w:sz w:val="20"/>
+          <w:szCs w:val="20"/>
+        </w:rPr>
+        <w:t>;</w:t>
+      </w:r>
+    </w:p>
+    <w:p>
+      <w:pPr>
+        <w:autoSpaceDE w:val="0"/>
+        <w:autoSpaceDN w:val="0"/>
+        <w:adjustRightInd w:val="0"/>
+        <w:rPr>
+          <w:rFonts w:ascii="Courier New" w:eastAsiaTheme="minorHAnsi" w:hAnsi="Courier New" w:cs="Courier New"/>
+          <w:sz w:val="20"/>
+          <w:szCs w:val="20"/>
+        </w:rPr>
+      </w:pPr>
+      <w:r>
+        <w:rPr>
+          <w:rFonts w:ascii="Courier New" w:eastAsiaTheme="minorHAnsi" w:hAnsi="Courier New" w:cs="Courier New"/>
+          <w:sz w:val="20"/>
+          <w:szCs w:val="20"/>
+        </w:rPr>
+        <w:t xml:space="preserve">import </w:t>
+      </w:r>
+      <w:proofErr w:type="spellStart"/>
+      <w:proofErr w:type="gramStart"/>
+      <w:r>
+        <w:rPr>
+          <w:rFonts w:ascii="Courier New" w:eastAsiaTheme="minorHAnsi" w:hAnsi="Courier New" w:cs="Courier New"/>
+          <w:sz w:val="20"/>
+          <w:szCs w:val="20"/>
+        </w:rPr>
+        <w:t>java.time</w:t>
+      </w:r>
+      <w:proofErr w:type="gramEnd"/>
+      <w:r>
+        <w:rPr>
+          <w:rFonts w:ascii="Courier New" w:eastAsiaTheme="minorHAnsi" w:hAnsi="Courier New" w:cs="Courier New"/>
+          <w:sz w:val="20"/>
+          <w:szCs w:val="20"/>
+        </w:rPr>
+        <w:t>.temporal.ChronoUnit</w:t>
+      </w:r>
+      <w:proofErr w:type="spellEnd"/>
+      <w:r>
+        <w:rPr>
+          <w:rFonts w:ascii="Courier New" w:eastAsiaTheme="minorHAnsi" w:hAnsi="Courier New" w:cs="Courier New"/>
+          <w:sz w:val="20"/>
+          <w:szCs w:val="20"/>
+        </w:rPr>
+        <w:t>;</w:t>
+      </w:r>
+    </w:p>
+    <w:p>
+      <w:pPr>
+        <w:autoSpaceDE w:val="0"/>
+        <w:autoSpaceDN w:val="0"/>
+        <w:adjustRightInd w:val="0"/>
+        <w:rPr>
+          <w:rFonts w:ascii="Courier New" w:eastAsiaTheme="minorHAnsi" w:hAnsi="Courier New" w:cs="Courier New"/>
+          <w:sz w:val="20"/>
+          <w:szCs w:val="20"/>
+        </w:rPr>
+      </w:pPr>
+      <w:r>
+        <w:rPr>
+          <w:rFonts w:ascii="Courier New" w:eastAsiaTheme="minorHAnsi" w:hAnsi="Courier New" w:cs="Courier New"/>
+          <w:sz w:val="20"/>
+          <w:szCs w:val="20"/>
+        </w:rPr>
+        <w:t xml:space="preserve">import </w:t>
+      </w:r>
+      <w:proofErr w:type="spellStart"/>
+      <w:proofErr w:type="gramStart"/>
+      <w:r>
+        <w:rPr>
+          <w:rFonts w:ascii="Courier New" w:eastAsiaTheme="minorHAnsi" w:hAnsi="Courier New" w:cs="Courier New"/>
+          <w:sz w:val="20"/>
+          <w:szCs w:val="20"/>
+        </w:rPr>
+        <w:t>java.util</w:t>
+      </w:r>
+      <w:proofErr w:type="gramEnd"/>
+      <w:r>
+        <w:rPr>
+          <w:rFonts w:ascii="Courier New" w:eastAsiaTheme="minorHAnsi" w:hAnsi="Courier New" w:cs="Courier New"/>
+          <w:sz w:val="20"/>
+          <w:szCs w:val="20"/>
+        </w:rPr>
+        <w:t>.Date</w:t>
+      </w:r>
+      <w:proofErr w:type="spellEnd"/>
+      <w:r>
+        <w:rPr>
+          <w:rFonts w:ascii="Courier New" w:eastAsiaTheme="minorHAnsi" w:hAnsi="Courier New" w:cs="Courier New"/>
+          <w:sz w:val="20"/>
+          <w:szCs w:val="20"/>
+        </w:rPr>
+        <w:t>;</w:t>
+      </w:r>
+    </w:p>
+    <w:p>
+      <w:pPr>
+        <w:autoSpaceDE w:val="0"/>
+        <w:autoSpaceDN w:val="0"/>
+        <w:adjustRightInd w:val="0"/>
+        <w:rPr>
+          <w:rFonts w:ascii="Courier New" w:eastAsiaTheme="minorHAnsi" w:hAnsi="Courier New" w:cs="Courier New"/>
+          <w:sz w:val="20"/>
+          <w:szCs w:val="20"/>
+        </w:rPr>
+      </w:pPr>
+      <w:r>
+        <w:rPr>
+          <w:rFonts w:ascii="Courier New" w:eastAsiaTheme="minorHAnsi" w:hAnsi="Courier New" w:cs="Courier New"/>
+          <w:sz w:val="20"/>
+          <w:szCs w:val="20"/>
+        </w:rPr>
+        <w:t xml:space="preserve">import </w:t>
+      </w:r>
+      <w:proofErr w:type="spellStart"/>
+      <w:proofErr w:type="gramStart"/>
+      <w:r>
+        <w:rPr>
+          <w:rFonts w:ascii="Courier New" w:eastAsiaTheme="minorHAnsi" w:hAnsi="Courier New" w:cs="Courier New"/>
+          <w:sz w:val="20"/>
+          <w:szCs w:val="20"/>
+        </w:rPr>
+        <w:t>io.jsonwebtoken</w:t>
+      </w:r>
+      <w:proofErr w:type="gramEnd"/>
+      <w:r>
+        <w:rPr>
+          <w:rFonts w:ascii="Courier New" w:eastAsiaTheme="minorHAnsi" w:hAnsi="Courier New" w:cs="Courier New"/>
+          <w:sz w:val="20"/>
+          <w:szCs w:val="20"/>
+        </w:rPr>
+        <w:t>.Claims</w:t>
+      </w:r>
+      <w:proofErr w:type="spellEnd"/>
+      <w:r>
+        <w:rPr>
+          <w:rFonts w:ascii="Courier New" w:eastAsiaTheme="minorHAnsi" w:hAnsi="Courier New" w:cs="Courier New"/>
+          <w:sz w:val="20"/>
+          <w:szCs w:val="20"/>
+        </w:rPr>
+        <w:t>;</w:t>
+      </w:r>
+    </w:p>
+    <w:p>
+      <w:pPr>
+        <w:autoSpaceDE w:val="0"/>
+        <w:autoSpaceDN w:val="0"/>
+        <w:adjustRightInd w:val="0"/>
+        <w:rPr>
+          <w:rFonts w:ascii="Courier New" w:eastAsiaTheme="minorHAnsi" w:hAnsi="Courier New" w:cs="Courier New"/>
+          <w:sz w:val="20"/>
+          <w:szCs w:val="20"/>
+        </w:rPr>
+      </w:pPr>
+      <w:r>
+        <w:rPr>
+          <w:rFonts w:ascii="Courier New" w:eastAsiaTheme="minorHAnsi" w:hAnsi="Courier New" w:cs="Courier New"/>
+          <w:sz w:val="20"/>
+          <w:szCs w:val="20"/>
+        </w:rPr>
+        <w:t xml:space="preserve">import </w:t>
+      </w:r>
+      <w:proofErr w:type="spellStart"/>
+      <w:proofErr w:type="gramStart"/>
+      <w:r>
+        <w:rPr>
+          <w:rFonts w:ascii="Courier New" w:eastAsiaTheme="minorHAnsi" w:hAnsi="Courier New" w:cs="Courier New"/>
+          <w:sz w:val="20"/>
+          <w:szCs w:val="20"/>
+        </w:rPr>
+        <w:t>io.jsonwebtoken</w:t>
+      </w:r>
+      <w:proofErr w:type="gramEnd"/>
+      <w:r>
+        <w:rPr>
+          <w:rFonts w:ascii="Courier New" w:eastAsiaTheme="minorHAnsi" w:hAnsi="Courier New" w:cs="Courier New"/>
+          <w:sz w:val="20"/>
+          <w:szCs w:val="20"/>
+        </w:rPr>
+        <w:t>.Jws</w:t>
+      </w:r>
+      <w:proofErr w:type="spellEnd"/>
+      <w:r>
+        <w:rPr>
+          <w:rFonts w:ascii="Courier New" w:eastAsiaTheme="minorHAnsi" w:hAnsi="Courier New" w:cs="Courier New"/>
+          <w:sz w:val="20"/>
+          <w:szCs w:val="20"/>
+        </w:rPr>
+        <w:t>;</w:t>
+      </w:r>
+    </w:p>
+    <w:p>
+      <w:pPr>
+        <w:autoSpaceDE w:val="0"/>
+        <w:autoSpaceDN w:val="0"/>
+        <w:adjustRightInd w:val="0"/>
+        <w:rPr>
+          <w:rFonts w:ascii="Courier New" w:eastAsiaTheme="minorHAnsi" w:hAnsi="Courier New" w:cs="Courier New"/>
+          <w:sz w:val="20"/>
+          <w:szCs w:val="20"/>
+        </w:rPr>
+      </w:pPr>
+      <w:r>
+        <w:rPr>
+          <w:rFonts w:ascii="Courier New" w:eastAsiaTheme="minorHAnsi" w:hAnsi="Courier New" w:cs="Courier New"/>
+          <w:sz w:val="20"/>
+          <w:szCs w:val="20"/>
+        </w:rPr>
+        <w:t xml:space="preserve">import </w:t>
+      </w:r>
+      <w:proofErr w:type="spellStart"/>
+      <w:proofErr w:type="gramStart"/>
+      <w:r>
+        <w:rPr>
+          <w:rFonts w:ascii="Courier New" w:eastAsiaTheme="minorHAnsi" w:hAnsi="Courier New" w:cs="Courier New"/>
+          <w:sz w:val="20"/>
+          <w:szCs w:val="20"/>
+        </w:rPr>
+        <w:t>io.jsonwebtoken</w:t>
+      </w:r>
+      <w:proofErr w:type="gramEnd"/>
+      <w:r>
+        <w:rPr>
+          <w:rFonts w:ascii="Courier New" w:eastAsiaTheme="minorHAnsi" w:hAnsi="Courier New" w:cs="Courier New"/>
+          <w:sz w:val="20"/>
+          <w:szCs w:val="20"/>
+        </w:rPr>
+        <w:t>.Jwts</w:t>
+      </w:r>
+      <w:proofErr w:type="spellEnd"/>
+      <w:r>
+        <w:rPr>
+          <w:rFonts w:ascii="Courier New" w:eastAsiaTheme="minorHAnsi" w:hAnsi="Courier New" w:cs="Courier New"/>
+          <w:sz w:val="20"/>
+          <w:szCs w:val="20"/>
+        </w:rPr>
+        <w:t>;</w:t>
+      </w:r>
+    </w:p>
+    <w:p>
+      <w:pPr>
+        <w:autoSpaceDE w:val="0"/>
+        <w:autoSpaceDN w:val="0"/>
+        <w:adjustRightInd w:val="0"/>
+        <w:rPr>
+          <w:rFonts w:ascii="Courier New" w:eastAsiaTheme="minorHAnsi" w:hAnsi="Courier New" w:cs="Courier New"/>
+          <w:sz w:val="20"/>
+          <w:szCs w:val="20"/>
+        </w:rPr>
+      </w:pPr>
+      <w:r>
+        <w:rPr>
+          <w:rFonts w:ascii="Courier New" w:eastAsiaTheme="minorHAnsi" w:hAnsi="Courier New" w:cs="Courier New"/>
+          <w:sz w:val="20"/>
+          <w:szCs w:val="20"/>
+        </w:rPr>
+        <w:t xml:space="preserve">import </w:t>
+      </w:r>
+      <w:proofErr w:type="spellStart"/>
+      <w:proofErr w:type="gramStart"/>
+      <w:r>
+        <w:rPr>
+          <w:rFonts w:ascii="Courier New" w:eastAsiaTheme="minorHAnsi" w:hAnsi="Courier New" w:cs="Courier New"/>
+          <w:sz w:val="20"/>
+          <w:szCs w:val="20"/>
+        </w:rPr>
+        <w:t>io.jsonwebtoken</w:t>
+      </w:r>
+      <w:proofErr w:type="gramEnd"/>
+      <w:r>
+        <w:rPr>
+          <w:rFonts w:ascii="Courier New" w:eastAsiaTheme="minorHAnsi" w:hAnsi="Courier New" w:cs="Courier New"/>
+          <w:sz w:val="20"/>
+          <w:szCs w:val="20"/>
+        </w:rPr>
+        <w:t>.SignatureAlgorithm</w:t>
+      </w:r>
+      <w:proofErr w:type="spellEnd"/>
+      <w:r>
+        <w:rPr>
+          <w:rFonts w:ascii="Courier New" w:eastAsiaTheme="minorHAnsi" w:hAnsi="Courier New" w:cs="Courier New"/>
+          <w:sz w:val="20"/>
+          <w:szCs w:val="20"/>
+        </w:rPr>
+        <w:t>;</w:t>
+      </w:r>
+    </w:p>
+    <w:p>
+      <w:pPr>
+        <w:autoSpaceDE w:val="0"/>
+        <w:autoSpaceDN w:val="0"/>
+        <w:adjustRightInd w:val="0"/>
+        <w:rPr>
+          <w:rFonts w:ascii="Courier New" w:eastAsiaTheme="minorHAnsi" w:hAnsi="Courier New" w:cs="Courier New"/>
+          <w:sz w:val="20"/>
+          <w:szCs w:val="20"/>
+        </w:rPr>
+      </w:pPr>
+      <w:r>
+        <w:rPr>
+          <w:rFonts w:ascii="Courier New" w:eastAsiaTheme="minorHAnsi" w:hAnsi="Courier New" w:cs="Courier New"/>
+          <w:sz w:val="20"/>
+          <w:szCs w:val="20"/>
+        </w:rPr>
+        <w:t xml:space="preserve">public class </w:t>
+      </w:r>
+      <w:proofErr w:type="spellStart"/>
+      <w:r>
+        <w:rPr>
+          <w:rFonts w:ascii="Courier New" w:eastAsiaTheme="minorHAnsi" w:hAnsi="Courier New" w:cs="Courier New"/>
+          <w:sz w:val="20"/>
+          <w:szCs w:val="20"/>
+        </w:rPr>
+        <w:t>JwtExample</w:t>
+      </w:r>
+      <w:proofErr w:type="spellEnd"/>
+      <w:r>
+        <w:rPr>
+          <w:rFonts w:ascii="Courier New" w:eastAsiaTheme="minorHAnsi" w:hAnsi="Courier New" w:cs="Courier New"/>
+          <w:sz w:val="20"/>
+          <w:szCs w:val="20"/>
+        </w:rPr>
+        <w:t xml:space="preserve"> {</w:t>
+      </w:r>
+    </w:p>
+    <w:p>
+      <w:pPr>
+        <w:autoSpaceDE w:val="0"/>
+        <w:autoSpaceDN w:val="0"/>
+        <w:adjustRightInd w:val="0"/>
+        <w:rPr>
+          <w:rFonts w:ascii="Courier New" w:eastAsiaTheme="minorHAnsi" w:hAnsi="Courier New" w:cs="Courier New"/>
+          <w:sz w:val="20"/>
+          <w:szCs w:val="20"/>
+        </w:rPr>
+      </w:pPr>
+      <w:r>
+        <w:rPr>
+          <w:rFonts w:ascii="Courier New" w:eastAsiaTheme="minorHAnsi" w:hAnsi="Courier New" w:cs="Courier New"/>
+          <w:sz w:val="20"/>
+          <w:szCs w:val="20"/>
+        </w:rPr>
+        <w:t xml:space="preserve">public String </w:t>
+      </w:r>
+      <w:proofErr w:type="spellStart"/>
+      <w:proofErr w:type="gramStart"/>
+      <w:r>
+        <w:rPr>
+          <w:rFonts w:ascii="Courier New" w:eastAsiaTheme="minorHAnsi" w:hAnsi="Courier New" w:cs="Courier New"/>
+          <w:sz w:val="20"/>
+          <w:szCs w:val="20"/>
+        </w:rPr>
+        <w:t>createJwt</w:t>
+      </w:r>
+      <w:proofErr w:type="spellEnd"/>
+      <w:r>
+        <w:rPr>
+          <w:rFonts w:ascii="Courier New" w:eastAsiaTheme="minorHAnsi" w:hAnsi="Courier New" w:cs="Courier New"/>
+          <w:sz w:val="20"/>
+          <w:szCs w:val="20"/>
+        </w:rPr>
+        <w:t>(</w:t>
+      </w:r>
+      <w:proofErr w:type="gramEnd"/>
+      <w:r>
+        <w:rPr>
+          <w:rFonts w:ascii="Courier New" w:eastAsiaTheme="minorHAnsi" w:hAnsi="Courier New" w:cs="Courier New"/>
+          <w:sz w:val="20"/>
+          <w:szCs w:val="20"/>
+        </w:rPr>
+        <w:t>String secret) throws Exception {</w:t>
+      </w:r>
+    </w:p>
+    <w:p>
+      <w:pPr>
+        <w:autoSpaceDE w:val="0"/>
+        <w:autoSpaceDN w:val="0"/>
+        <w:adjustRightInd w:val="0"/>
+        <w:rPr>
+          <w:rFonts w:ascii="Courier New" w:eastAsiaTheme="minorHAnsi" w:hAnsi="Courier New" w:cs="Courier New"/>
+          <w:sz w:val="20"/>
+          <w:szCs w:val="20"/>
+        </w:rPr>
+      </w:pPr>
+      <w:r>
+        <w:rPr>
+          <w:rFonts w:ascii="Courier New" w:eastAsiaTheme="minorHAnsi" w:hAnsi="Courier New" w:cs="Courier New"/>
+          <w:sz w:val="20"/>
+          <w:szCs w:val="20"/>
+        </w:rPr>
+        <w:t>// create and sign the JWT, including a hint</w:t>
+      </w:r>
+    </w:p>
+    <w:p>
+      <w:pPr>
+        <w:autoSpaceDE w:val="0"/>
+        <w:autoSpaceDN w:val="0"/>
+        <w:adjustRightInd w:val="0"/>
+        <w:rPr>
+          <w:rFonts w:ascii="Courier New" w:eastAsiaTheme="minorHAnsi" w:hAnsi="Courier New" w:cs="Courier New"/>
+          <w:sz w:val="20"/>
+          <w:szCs w:val="20"/>
+        </w:rPr>
+      </w:pPr>
+      <w:r>
+        <w:rPr>
+          <w:rFonts w:ascii="Courier New" w:eastAsiaTheme="minorHAnsi" w:hAnsi="Courier New" w:cs="Courier New"/>
+          <w:sz w:val="20"/>
+          <w:szCs w:val="20"/>
+        </w:rPr>
+        <w:t>// for the key used to sign the request (kid)</w:t>
+      </w:r>
+    </w:p>
+    <w:p>
+      <w:pPr>
+        <w:autoSpaceDE w:val="0"/>
+        <w:autoSpaceDN w:val="0"/>
+        <w:adjustRightInd w:val="0"/>
+        <w:rPr>
+          <w:rFonts w:ascii="Courier New" w:eastAsiaTheme="minorHAnsi" w:hAnsi="Courier New" w:cs="Courier New"/>
+          <w:sz w:val="20"/>
+          <w:szCs w:val="20"/>
+        </w:rPr>
+      </w:pPr>
+      <w:r>
+        <w:rPr>
+          <w:rFonts w:ascii="Courier New" w:eastAsiaTheme="minorHAnsi" w:hAnsi="Courier New" w:cs="Courier New"/>
+          <w:sz w:val="20"/>
+          <w:szCs w:val="20"/>
+        </w:rPr>
+        <w:t xml:space="preserve">String </w:t>
+      </w:r>
+      <w:proofErr w:type="spellStart"/>
+      <w:r>
+        <w:rPr>
+          <w:rFonts w:ascii="Courier New" w:eastAsiaTheme="minorHAnsi" w:hAnsi="Courier New" w:cs="Courier New"/>
+          <w:sz w:val="20"/>
+          <w:szCs w:val="20"/>
+        </w:rPr>
+        <w:t>newJwt</w:t>
+      </w:r>
+      <w:proofErr w:type="spellEnd"/>
+      <w:r>
+        <w:rPr>
+          <w:rFonts w:ascii="Courier New" w:eastAsiaTheme="minorHAnsi" w:hAnsi="Courier New" w:cs="Courier New"/>
+          <w:sz w:val="20"/>
+          <w:szCs w:val="20"/>
+        </w:rPr>
+        <w:t xml:space="preserve"> = </w:t>
+      </w:r>
+      <w:proofErr w:type="spellStart"/>
+      <w:r>
+        <w:rPr>
+          <w:rFonts w:ascii="Courier New" w:eastAsiaTheme="minorHAnsi" w:hAnsi="Courier New" w:cs="Courier New"/>
+          <w:sz w:val="20"/>
+          <w:szCs w:val="20"/>
+        </w:rPr>
+        <w:t>Jwts.builder</w:t>
+      </w:r>
+      <w:proofErr w:type="spellEnd"/>
+      <w:r>
+        <w:rPr>
+          <w:rFonts w:ascii="Courier New" w:eastAsiaTheme="minorHAnsi" w:hAnsi="Courier New" w:cs="Courier New"/>
+          <w:sz w:val="20"/>
+          <w:szCs w:val="20"/>
+        </w:rPr>
+        <w:t>()</w:t>
+      </w:r>
+    </w:p>
+    <w:p>
+      <w:pPr>
+        <w:autoSpaceDE w:val="0"/>
+        <w:autoSpaceDN w:val="0"/>
+        <w:adjustRightInd w:val="0"/>
+        <w:rPr>
+          <w:rFonts w:ascii="Courier New" w:eastAsiaTheme="minorHAnsi" w:hAnsi="Courier New" w:cs="Courier New"/>
+          <w:sz w:val="20"/>
+          <w:szCs w:val="20"/>
+        </w:rPr>
+      </w:pPr>
+      <w:proofErr w:type="gramStart"/>
+      <w:r>
+        <w:rPr>
+          <w:rFonts w:ascii="Courier New" w:eastAsiaTheme="minorHAnsi" w:hAnsi="Courier New" w:cs="Courier New"/>
+          <w:sz w:val="20"/>
+          <w:szCs w:val="20"/>
+        </w:rPr>
+        <w:t>.</w:t>
+      </w:r>
+      <w:proofErr w:type="spellStart"/>
+      <w:r>
+        <w:rPr>
+          <w:rFonts w:ascii="Courier New" w:eastAsiaTheme="minorHAnsi" w:hAnsi="Courier New" w:cs="Courier New"/>
+          <w:sz w:val="20"/>
+          <w:szCs w:val="20"/>
+        </w:rPr>
+        <w:t>setHeaderParam</w:t>
+      </w:r>
+      <w:proofErr w:type="spellEnd"/>
+      <w:proofErr w:type="gramEnd"/>
+      <w:r>
+        <w:rPr>
+          <w:rFonts w:ascii="Courier New" w:eastAsiaTheme="minorHAnsi" w:hAnsi="Courier New" w:cs="Courier New"/>
+          <w:sz w:val="20"/>
+          <w:szCs w:val="20"/>
+        </w:rPr>
+        <w:t>("kid", "</w:t>
+      </w:r>
+      <w:proofErr w:type="spellStart"/>
+      <w:r>
+        <w:rPr>
+          <w:rFonts w:ascii="Courier New" w:eastAsiaTheme="minorHAnsi" w:hAnsi="Courier New" w:cs="Courier New"/>
+          <w:sz w:val="20"/>
+          <w:szCs w:val="20"/>
+        </w:rPr>
+        <w:t>meaningfulName</w:t>
+      </w:r>
+      <w:proofErr w:type="spellEnd"/>
+      <w:r>
+        <w:rPr>
+          <w:rFonts w:ascii="Courier New" w:eastAsiaTheme="minorHAnsi" w:hAnsi="Courier New" w:cs="Courier New"/>
+          <w:sz w:val="20"/>
+          <w:szCs w:val="20"/>
+        </w:rPr>
+        <w:t>")</w:t>
+      </w:r>
+    </w:p>
+    <w:p>
+      <w:pPr>
+        <w:autoSpaceDE w:val="0"/>
+        <w:autoSpaceDN w:val="0"/>
+        <w:adjustRightInd w:val="0"/>
+        <w:rPr>
+          <w:rFonts w:ascii="Courier New" w:eastAsiaTheme="minorHAnsi" w:hAnsi="Courier New" w:cs="Courier New"/>
+          <w:sz w:val="20"/>
+          <w:szCs w:val="20"/>
+        </w:rPr>
+      </w:pPr>
+      <w:proofErr w:type="gramStart"/>
+      <w:r>
+        <w:rPr>
+          <w:rFonts w:ascii="Courier New" w:eastAsiaTheme="minorHAnsi" w:hAnsi="Courier New" w:cs="Courier New"/>
+          <w:sz w:val="20"/>
+          <w:szCs w:val="20"/>
+        </w:rPr>
+        <w:t>.</w:t>
+      </w:r>
+      <w:proofErr w:type="spellStart"/>
+      <w:r>
+        <w:rPr>
+          <w:rFonts w:ascii="Courier New" w:eastAsiaTheme="minorHAnsi" w:hAnsi="Courier New" w:cs="Courier New"/>
+          <w:sz w:val="20"/>
+          <w:szCs w:val="20"/>
+        </w:rPr>
+        <w:t>setSubject</w:t>
+      </w:r>
+      <w:proofErr w:type="spellEnd"/>
+      <w:proofErr w:type="gramEnd"/>
+      <w:r>
+        <w:rPr>
+          <w:rFonts w:ascii="Courier New" w:eastAsiaTheme="minorHAnsi" w:hAnsi="Courier New" w:cs="Courier New"/>
+          <w:sz w:val="20"/>
+          <w:szCs w:val="20"/>
+        </w:rPr>
+        <w:t>("user-12345")</w:t>
+      </w:r>
+    </w:p>
+    <w:p>
+      <w:pPr>
+        <w:autoSpaceDE w:val="0"/>
+        <w:autoSpaceDN w:val="0"/>
+        <w:adjustRightInd w:val="0"/>
+        <w:rPr>
+          <w:rFonts w:ascii="Courier New" w:eastAsiaTheme="minorHAnsi" w:hAnsi="Courier New" w:cs="Courier New"/>
+          <w:sz w:val="20"/>
+          <w:szCs w:val="20"/>
+        </w:rPr>
+      </w:pPr>
+      <w:proofErr w:type="gramStart"/>
+      <w:r>
+        <w:rPr>
+          <w:rFonts w:ascii="Courier New" w:eastAsiaTheme="minorHAnsi" w:hAnsi="Courier New" w:cs="Courier New"/>
+          <w:sz w:val="20"/>
+          <w:szCs w:val="20"/>
+        </w:rPr>
+        <w:t>.</w:t>
+      </w:r>
+      <w:proofErr w:type="spellStart"/>
+      <w:r>
+        <w:rPr>
+          <w:rFonts w:ascii="Courier New" w:eastAsiaTheme="minorHAnsi" w:hAnsi="Courier New" w:cs="Courier New"/>
+          <w:sz w:val="20"/>
+          <w:szCs w:val="20"/>
+        </w:rPr>
+        <w:t>setAudience</w:t>
+      </w:r>
+      <w:proofErr w:type="spellEnd"/>
+      <w:proofErr w:type="gramEnd"/>
+      <w:r>
+        <w:rPr>
+          <w:rFonts w:ascii="Courier New" w:eastAsiaTheme="minorHAnsi" w:hAnsi="Courier New" w:cs="Courier New"/>
+          <w:sz w:val="20"/>
+          <w:szCs w:val="20"/>
+        </w:rPr>
+        <w:t>("user")</w:t>
+      </w:r>
+    </w:p>
+    <w:p>
+      <w:pPr>
+        <w:autoSpaceDE w:val="0"/>
+        <w:autoSpaceDN w:val="0"/>
+        <w:adjustRightInd w:val="0"/>
+        <w:rPr>
+          <w:rFonts w:ascii="Courier New" w:eastAsiaTheme="minorHAnsi" w:hAnsi="Courier New" w:cs="Courier New"/>
+          <w:sz w:val="20"/>
+          <w:szCs w:val="20"/>
+        </w:rPr>
+      </w:pPr>
+      <w:proofErr w:type="gramStart"/>
+      <w:r>
+        <w:rPr>
+          <w:rFonts w:ascii="Courier New" w:eastAsiaTheme="minorHAnsi" w:hAnsi="Courier New" w:cs="Courier New"/>
+          <w:sz w:val="20"/>
+          <w:szCs w:val="20"/>
+        </w:rPr>
+        <w:t>.</w:t>
+      </w:r>
+      <w:proofErr w:type="spellStart"/>
+      <w:r>
+        <w:rPr>
+          <w:rFonts w:ascii="Courier New" w:eastAsiaTheme="minorHAnsi" w:hAnsi="Courier New" w:cs="Courier New"/>
+          <w:sz w:val="20"/>
+          <w:szCs w:val="20"/>
+        </w:rPr>
+        <w:t>setIssuedAt</w:t>
+      </w:r>
+      <w:proofErr w:type="spellEnd"/>
+      <w:proofErr w:type="gramEnd"/>
+      <w:r>
+        <w:rPr>
+          <w:rFonts w:ascii="Courier New" w:eastAsiaTheme="minorHAnsi" w:hAnsi="Courier New" w:cs="Courier New"/>
+          <w:sz w:val="20"/>
+          <w:szCs w:val="20"/>
+        </w:rPr>
+        <w:t>(</w:t>
+      </w:r>
+      <w:proofErr w:type="spellStart"/>
+      <w:r>
+        <w:rPr>
+          <w:rFonts w:ascii="Courier New" w:eastAsiaTheme="minorHAnsi" w:hAnsi="Courier New" w:cs="Courier New"/>
+          <w:sz w:val="20"/>
+          <w:szCs w:val="20"/>
+        </w:rPr>
+        <w:t>Date.from</w:t>
+      </w:r>
+      <w:proofErr w:type="spellEnd"/>
+      <w:r>
+        <w:rPr>
+          <w:rFonts w:ascii="Courier New" w:eastAsiaTheme="minorHAnsi" w:hAnsi="Courier New" w:cs="Courier New"/>
+          <w:sz w:val="20"/>
+          <w:szCs w:val="20"/>
+        </w:rPr>
+        <w:t>(</w:t>
+      </w:r>
+      <w:proofErr w:type="spellStart"/>
+      <w:r>
+        <w:rPr>
+          <w:rFonts w:ascii="Courier New" w:eastAsiaTheme="minorHAnsi" w:hAnsi="Courier New" w:cs="Courier New"/>
+          <w:sz w:val="20"/>
+          <w:szCs w:val="20"/>
+        </w:rPr>
+        <w:t>Instant.now</w:t>
+      </w:r>
+      <w:proofErr w:type="spellEnd"/>
+      <w:r>
+        <w:rPr>
+          <w:rFonts w:ascii="Courier New" w:eastAsiaTheme="minorHAnsi" w:hAnsi="Courier New" w:cs="Courier New"/>
+          <w:sz w:val="20"/>
+          <w:szCs w:val="20"/>
+        </w:rPr>
+        <w:t>()))</w:t>
+      </w:r>
+    </w:p>
+    <w:p>
+      <w:pPr>
+        <w:autoSpaceDE w:val="0"/>
+        <w:autoSpaceDN w:val="0"/>
+        <w:adjustRightInd w:val="0"/>
+        <w:rPr>
+          <w:rFonts w:ascii="Courier New" w:eastAsiaTheme="minorHAnsi" w:hAnsi="Courier New" w:cs="Courier New"/>
+          <w:sz w:val="20"/>
+          <w:szCs w:val="20"/>
+        </w:rPr>
+      </w:pPr>
+      <w:proofErr w:type="gramStart"/>
+      <w:r>
+        <w:rPr>
+          <w:rFonts w:ascii="Courier New" w:eastAsiaTheme="minorHAnsi" w:hAnsi="Courier New" w:cs="Courier New"/>
+          <w:sz w:val="20"/>
+          <w:szCs w:val="20"/>
+        </w:rPr>
+        <w:t>.</w:t>
+      </w:r>
+      <w:proofErr w:type="spellStart"/>
+      <w:r>
+        <w:rPr>
+          <w:rFonts w:ascii="Courier New" w:eastAsiaTheme="minorHAnsi" w:hAnsi="Courier New" w:cs="Courier New"/>
+          <w:sz w:val="20"/>
+          <w:szCs w:val="20"/>
+        </w:rPr>
+        <w:t>setExpiration</w:t>
+      </w:r>
+      <w:proofErr w:type="spellEnd"/>
+      <w:proofErr w:type="gramEnd"/>
+      <w:r>
+        <w:rPr>
+          <w:rFonts w:ascii="Courier New" w:eastAsiaTheme="minorHAnsi" w:hAnsi="Courier New" w:cs="Courier New"/>
+          <w:sz w:val="20"/>
+          <w:szCs w:val="20"/>
+        </w:rPr>
+        <w:t>(</w:t>
+      </w:r>
+      <w:proofErr w:type="spellStart"/>
+      <w:r>
+        <w:rPr>
+          <w:rFonts w:ascii="Courier New" w:eastAsiaTheme="minorHAnsi" w:hAnsi="Courier New" w:cs="Courier New"/>
+          <w:sz w:val="20"/>
+          <w:szCs w:val="20"/>
+        </w:rPr>
+        <w:t>Date.from</w:t>
+      </w:r>
+      <w:proofErr w:type="spellEnd"/>
+      <w:r>
+        <w:rPr>
+          <w:rFonts w:ascii="Courier New" w:eastAsiaTheme="minorHAnsi" w:hAnsi="Courier New" w:cs="Courier New"/>
+          <w:sz w:val="20"/>
+          <w:szCs w:val="20"/>
+        </w:rPr>
+        <w:t>(</w:t>
+      </w:r>
+      <w:proofErr w:type="spellStart"/>
+      <w:r>
+        <w:rPr>
+          <w:rFonts w:ascii="Courier New" w:eastAsiaTheme="minorHAnsi" w:hAnsi="Courier New" w:cs="Courier New"/>
+          <w:sz w:val="20"/>
+          <w:szCs w:val="20"/>
+        </w:rPr>
+        <w:t>Instant.now</w:t>
+      </w:r>
+      <w:proofErr w:type="spellEnd"/>
+      <w:r>
+        <w:rPr>
+          <w:rFonts w:ascii="Courier New" w:eastAsiaTheme="minorHAnsi" w:hAnsi="Courier New" w:cs="Courier New"/>
+          <w:sz w:val="20"/>
+          <w:szCs w:val="20"/>
+        </w:rPr>
+        <w:t xml:space="preserve">().plus(15, </w:t>
+      </w:r>
+      <w:proofErr w:type="spellStart"/>
+      <w:r>
+        <w:rPr>
+          <w:rFonts w:ascii="Courier New" w:eastAsiaTheme="minorHAnsi" w:hAnsi="Courier New" w:cs="Courier New"/>
+          <w:sz w:val="20"/>
+          <w:szCs w:val="20"/>
+        </w:rPr>
+        <w:t>ChronoUnit.MINUTES</w:t>
+      </w:r>
+      <w:proofErr w:type="spellEnd"/>
+      <w:r>
+        <w:rPr>
+          <w:rFonts w:ascii="Courier New" w:eastAsiaTheme="minorHAnsi" w:hAnsi="Courier New" w:cs="Courier New"/>
+          <w:sz w:val="20"/>
+          <w:szCs w:val="20"/>
+        </w:rPr>
+        <w:t>)))</w:t>
+      </w:r>
+    </w:p>
+    <w:p>
+      <w:pPr>
+        <w:autoSpaceDE w:val="0"/>
+        <w:autoSpaceDN w:val="0"/>
+        <w:adjustRightInd w:val="0"/>
+        <w:rPr>
+          <w:rFonts w:ascii="Courier New" w:eastAsiaTheme="minorHAnsi" w:hAnsi="Courier New" w:cs="Courier New"/>
+          <w:sz w:val="20"/>
+          <w:szCs w:val="20"/>
+        </w:rPr>
+      </w:pPr>
+      <w:proofErr w:type="gramStart"/>
+      <w:r>
+        <w:rPr>
+          <w:rFonts w:ascii="Courier New" w:eastAsiaTheme="minorHAnsi" w:hAnsi="Courier New" w:cs="Courier New"/>
+          <w:sz w:val="20"/>
+          <w:szCs w:val="20"/>
+        </w:rPr>
+        <w:t>.</w:t>
+      </w:r>
+      <w:proofErr w:type="spellStart"/>
+      <w:r>
+        <w:rPr>
+          <w:rFonts w:ascii="Courier New" w:eastAsiaTheme="minorHAnsi" w:hAnsi="Courier New" w:cs="Courier New"/>
+          <w:sz w:val="20"/>
+          <w:szCs w:val="20"/>
+        </w:rPr>
+        <w:t>signWith</w:t>
+      </w:r>
+      <w:proofErr w:type="spellEnd"/>
+      <w:proofErr w:type="gramEnd"/>
+      <w:r>
+        <w:rPr>
+          <w:rFonts w:ascii="Courier New" w:eastAsiaTheme="minorHAnsi" w:hAnsi="Courier New" w:cs="Courier New"/>
+          <w:sz w:val="20"/>
+          <w:szCs w:val="20"/>
+        </w:rPr>
+        <w:t>(SignatureAlgorithm.HS512, secret)</w:t>
+      </w:r>
+    </w:p>
+    <w:p>
+      <w:pPr>
+        <w:autoSpaceDE w:val="0"/>
+        <w:autoSpaceDN w:val="0"/>
+        <w:adjustRightInd w:val="0"/>
+        <w:rPr>
+          <w:rFonts w:ascii="Courier New" w:eastAsiaTheme="minorHAnsi" w:hAnsi="Courier New" w:cs="Courier New"/>
+          <w:sz w:val="20"/>
+          <w:szCs w:val="20"/>
+        </w:rPr>
+      </w:pPr>
+      <w:proofErr w:type="gramStart"/>
+      <w:r>
+        <w:rPr>
+          <w:rFonts w:ascii="Courier New" w:eastAsiaTheme="minorHAnsi" w:hAnsi="Courier New" w:cs="Courier New"/>
+          <w:sz w:val="20"/>
+          <w:szCs w:val="20"/>
+        </w:rPr>
+        <w:t>.compact</w:t>
+      </w:r>
+      <w:proofErr w:type="gramEnd"/>
+      <w:r>
+        <w:rPr>
+          <w:rFonts w:ascii="Courier New" w:eastAsiaTheme="minorHAnsi" w:hAnsi="Courier New" w:cs="Courier New"/>
+          <w:sz w:val="20"/>
+          <w:szCs w:val="20"/>
+        </w:rPr>
+        <w:t>();</w:t>
+      </w:r>
+    </w:p>
+    <w:p>
+      <w:pPr>
+        <w:autoSpaceDE w:val="0"/>
+        <w:autoSpaceDN w:val="0"/>
+        <w:adjustRightInd w:val="0"/>
+        <w:rPr>
+          <w:rFonts w:ascii="Courier New" w:eastAsiaTheme="minorHAnsi" w:hAnsi="Courier New" w:cs="Courier New"/>
+          <w:sz w:val="20"/>
+          <w:szCs w:val="20"/>
+        </w:rPr>
+      </w:pPr>
+      <w:r>
+        <w:rPr>
+          <w:rFonts w:ascii="Courier New" w:eastAsiaTheme="minorHAnsi" w:hAnsi="Courier New" w:cs="Courier New"/>
+          <w:sz w:val="20"/>
+          <w:szCs w:val="20"/>
+        </w:rPr>
+        <w:t xml:space="preserve">return </w:t>
+      </w:r>
+      <w:proofErr w:type="spellStart"/>
+      <w:r>
+        <w:rPr>
+          <w:rFonts w:ascii="Courier New" w:eastAsiaTheme="minorHAnsi" w:hAnsi="Courier New" w:cs="Courier New"/>
+          <w:sz w:val="20"/>
+          <w:szCs w:val="20"/>
+        </w:rPr>
+        <w:t>newJwt</w:t>
+      </w:r>
+      <w:proofErr w:type="spellEnd"/>
+      <w:r>
+        <w:rPr>
+          <w:rFonts w:ascii="Courier New" w:eastAsiaTheme="minorHAnsi" w:hAnsi="Courier New" w:cs="Courier New"/>
+          <w:sz w:val="20"/>
+          <w:szCs w:val="20"/>
+        </w:rPr>
+        <w:t>;</w:t>
+      </w:r>
+    </w:p>
+    <w:p>
+      <w:pPr>
+        <w:autoSpaceDE w:val="0"/>
+        <w:autoSpaceDN w:val="0"/>
+        <w:adjustRightInd w:val="0"/>
+        <w:rPr>
+          <w:rFonts w:ascii="Courier New" w:eastAsiaTheme="minorHAnsi" w:hAnsi="Courier New" w:cs="Courier New"/>
+          <w:sz w:val="20"/>
+          <w:szCs w:val="20"/>
+        </w:rPr>
+      </w:pPr>
+      <w:r>
+        <w:rPr>
+          <w:rFonts w:ascii="Courier New" w:eastAsiaTheme="minorHAnsi" w:hAnsi="Courier New" w:cs="Courier New"/>
+          <w:sz w:val="20"/>
+          <w:szCs w:val="20"/>
+        </w:rPr>
+        <w:t>}</w:t>
+      </w:r>
+    </w:p>
+    <w:p>
+      <w:pPr>
+        <w:autoSpaceDE w:val="0"/>
+        <w:autoSpaceDN w:val="0"/>
+        <w:adjustRightInd w:val="0"/>
+        <w:rPr>
+          <w:rFonts w:ascii="Courier New" w:eastAsiaTheme="minorHAnsi" w:hAnsi="Courier New" w:cs="Courier New"/>
+          <w:sz w:val="20"/>
+          <w:szCs w:val="20"/>
+        </w:rPr>
+      </w:pPr>
+      <w:r>
+        <w:rPr>
+          <w:rFonts w:ascii="Courier New" w:eastAsiaTheme="minorHAnsi" w:hAnsi="Courier New" w:cs="Courier New"/>
+          <w:sz w:val="20"/>
+          <w:szCs w:val="20"/>
+        </w:rPr>
+        <w:t xml:space="preserve">public void </w:t>
+      </w:r>
+      <w:proofErr w:type="spellStart"/>
+      <w:proofErr w:type="gramStart"/>
+      <w:r>
+        <w:rPr>
+          <w:rFonts w:ascii="Courier New" w:eastAsiaTheme="minorHAnsi" w:hAnsi="Courier New" w:cs="Courier New"/>
+          <w:sz w:val="20"/>
+          <w:szCs w:val="20"/>
+        </w:rPr>
+        <w:t>validateJwt</w:t>
+      </w:r>
+      <w:proofErr w:type="spellEnd"/>
+      <w:r>
+        <w:rPr>
+          <w:rFonts w:ascii="Courier New" w:eastAsiaTheme="minorHAnsi" w:hAnsi="Courier New" w:cs="Courier New"/>
+          <w:sz w:val="20"/>
+          <w:szCs w:val="20"/>
+        </w:rPr>
+        <w:t>(</w:t>
+      </w:r>
+      <w:proofErr w:type="gramEnd"/>
+      <w:r>
+        <w:rPr>
+          <w:rFonts w:ascii="Courier New" w:eastAsiaTheme="minorHAnsi" w:hAnsi="Courier New" w:cs="Courier New"/>
+          <w:sz w:val="20"/>
+          <w:szCs w:val="20"/>
+        </w:rPr>
+        <w:t xml:space="preserve">String </w:t>
+      </w:r>
+      <w:proofErr w:type="spellStart"/>
+      <w:r>
+        <w:rPr>
+          <w:rFonts w:ascii="Courier New" w:eastAsiaTheme="minorHAnsi" w:hAnsi="Courier New" w:cs="Courier New"/>
+          <w:sz w:val="20"/>
+          <w:szCs w:val="20"/>
+        </w:rPr>
+        <w:t>jwtParameter</w:t>
+      </w:r>
+      <w:proofErr w:type="spellEnd"/>
+      <w:r>
+        <w:rPr>
+          <w:rFonts w:ascii="Courier New" w:eastAsiaTheme="minorHAnsi" w:hAnsi="Courier New" w:cs="Courier New"/>
+          <w:sz w:val="20"/>
+          <w:szCs w:val="20"/>
+        </w:rPr>
+        <w:t>, String secret) throws Exception {</w:t>
+      </w:r>
+    </w:p>
+    <w:p>
+      <w:pPr>
+        <w:autoSpaceDE w:val="0"/>
+        <w:autoSpaceDN w:val="0"/>
+        <w:adjustRightInd w:val="0"/>
+        <w:rPr>
+          <w:rFonts w:ascii="Courier New" w:eastAsiaTheme="minorHAnsi" w:hAnsi="Courier New" w:cs="Courier New"/>
+          <w:sz w:val="20"/>
+          <w:szCs w:val="20"/>
+        </w:rPr>
+      </w:pPr>
+      <w:r>
+        <w:rPr>
+          <w:rFonts w:ascii="Courier New" w:eastAsiaTheme="minorHAnsi" w:hAnsi="Courier New" w:cs="Courier New"/>
+          <w:sz w:val="20"/>
+          <w:szCs w:val="20"/>
+        </w:rPr>
+        <w:t>// Validate the Signed JWT!</w:t>
+      </w:r>
+    </w:p>
+    <w:p>
+      <w:pPr>
+        <w:autoSpaceDE w:val="0"/>
+        <w:autoSpaceDN w:val="0"/>
+        <w:adjustRightInd w:val="0"/>
+        <w:rPr>
+          <w:rFonts w:ascii="Courier New" w:eastAsiaTheme="minorHAnsi" w:hAnsi="Courier New" w:cs="Courier New"/>
+          <w:sz w:val="20"/>
+          <w:szCs w:val="20"/>
+        </w:rPr>
+      </w:pPr>
+      <w:r>
+        <w:rPr>
+          <w:rFonts w:ascii="Courier New" w:eastAsiaTheme="minorHAnsi" w:hAnsi="Courier New" w:cs="Courier New"/>
+          <w:sz w:val="20"/>
+          <w:szCs w:val="20"/>
+        </w:rPr>
+        <w:t>// Exceptions thrown if not valid</w:t>
+      </w:r>
+    </w:p>
+    <w:p>
+      <w:pPr>
+        <w:autoSpaceDE w:val="0"/>
+        <w:autoSpaceDN w:val="0"/>
+        <w:adjustRightInd w:val="0"/>
+        <w:rPr>
+          <w:rFonts w:ascii="Courier New" w:eastAsiaTheme="minorHAnsi" w:hAnsi="Courier New" w:cs="Courier New"/>
+          <w:sz w:val="20"/>
+          <w:szCs w:val="20"/>
+        </w:rPr>
+      </w:pPr>
+      <w:proofErr w:type="spellStart"/>
+      <w:r>
+        <w:rPr>
+          <w:rFonts w:ascii="Courier New" w:eastAsiaTheme="minorHAnsi" w:hAnsi="Courier New" w:cs="Courier New"/>
+          <w:sz w:val="20"/>
+          <w:szCs w:val="20"/>
+        </w:rPr>
+        <w:t>Jws</w:t>
+      </w:r>
+      <w:proofErr w:type="spellEnd"/>
+      <w:r>
+        <w:rPr>
+          <w:rFonts w:ascii="Courier New" w:eastAsiaTheme="minorHAnsi" w:hAnsi="Courier New" w:cs="Courier New"/>
+          <w:sz w:val="20"/>
+          <w:szCs w:val="20"/>
+        </w:rPr>
+        <w:t xml:space="preserve">&lt;Claims&gt; </w:t>
+      </w:r>
+      <w:proofErr w:type="spellStart"/>
+      <w:r>
+        <w:rPr>
+          <w:rFonts w:ascii="Courier New" w:eastAsiaTheme="minorHAnsi" w:hAnsi="Courier New" w:cs="Courier New"/>
+          <w:sz w:val="20"/>
+          <w:szCs w:val="20"/>
+        </w:rPr>
+        <w:t>jwt</w:t>
+      </w:r>
+      <w:proofErr w:type="spellEnd"/>
+      <w:r>
+        <w:rPr>
+          <w:rFonts w:ascii="Courier New" w:eastAsiaTheme="minorHAnsi" w:hAnsi="Courier New" w:cs="Courier New"/>
+          <w:sz w:val="20"/>
+          <w:szCs w:val="20"/>
+        </w:rPr>
+        <w:t xml:space="preserve"> = </w:t>
+      </w:r>
+      <w:proofErr w:type="spellStart"/>
+      <w:r>
+        <w:rPr>
+          <w:rFonts w:ascii="Courier New" w:eastAsiaTheme="minorHAnsi" w:hAnsi="Courier New" w:cs="Courier New"/>
+          <w:sz w:val="20"/>
+          <w:szCs w:val="20"/>
+        </w:rPr>
+        <w:t>Jwts.parser</w:t>
+      </w:r>
+      <w:proofErr w:type="spellEnd"/>
+      <w:r>
+        <w:rPr>
+          <w:rFonts w:ascii="Courier New" w:eastAsiaTheme="minorHAnsi" w:hAnsi="Courier New" w:cs="Courier New"/>
+          <w:sz w:val="20"/>
+          <w:szCs w:val="20"/>
+        </w:rPr>
+        <w:t>()</w:t>
+      </w:r>
+    </w:p>
+    <w:p>
+      <w:pPr>
+        <w:autoSpaceDE w:val="0"/>
+        <w:autoSpaceDN w:val="0"/>
+        <w:adjustRightInd w:val="0"/>
+        <w:rPr>
+          <w:rFonts w:ascii="Courier New" w:eastAsiaTheme="minorHAnsi" w:hAnsi="Courier New" w:cs="Courier New"/>
+          <w:sz w:val="20"/>
+          <w:szCs w:val="20"/>
+        </w:rPr>
+      </w:pPr>
+      <w:proofErr w:type="gramStart"/>
+      <w:r>
+        <w:rPr>
+          <w:rFonts w:ascii="Courier New" w:eastAsiaTheme="minorHAnsi" w:hAnsi="Courier New" w:cs="Courier New"/>
+          <w:sz w:val="20"/>
+          <w:szCs w:val="20"/>
+        </w:rPr>
+        <w:t>.</w:t>
+      </w:r>
+      <w:proofErr w:type="spellStart"/>
+      <w:r>
+        <w:rPr>
+          <w:rFonts w:ascii="Courier New" w:eastAsiaTheme="minorHAnsi" w:hAnsi="Courier New" w:cs="Courier New"/>
+          <w:sz w:val="20"/>
+          <w:szCs w:val="20"/>
+        </w:rPr>
+        <w:t>setSigningKey</w:t>
+      </w:r>
+      <w:proofErr w:type="spellEnd"/>
+      <w:proofErr w:type="gramEnd"/>
+      <w:r>
+        <w:rPr>
+          <w:rFonts w:ascii="Courier New" w:eastAsiaTheme="minorHAnsi" w:hAnsi="Courier New" w:cs="Courier New"/>
+          <w:sz w:val="20"/>
+          <w:szCs w:val="20"/>
+        </w:rPr>
+        <w:t>(secret)</w:t>
+      </w:r>
+    </w:p>
+    <w:p>
+      <w:pPr>
+        <w:autoSpaceDE w:val="0"/>
+        <w:autoSpaceDN w:val="0"/>
+        <w:adjustRightInd w:val="0"/>
+        <w:rPr>
+          <w:rFonts w:ascii="Courier New" w:eastAsiaTheme="minorHAnsi" w:hAnsi="Courier New" w:cs="Courier New"/>
+          <w:sz w:val="20"/>
+          <w:szCs w:val="20"/>
+        </w:rPr>
+      </w:pPr>
+      <w:proofErr w:type="gramStart"/>
+      <w:r>
+        <w:rPr>
+          <w:rFonts w:ascii="Courier New" w:eastAsiaTheme="minorHAnsi" w:hAnsi="Courier New" w:cs="Courier New"/>
+          <w:sz w:val="20"/>
+          <w:szCs w:val="20"/>
+        </w:rPr>
+        <w:t>.</w:t>
+      </w:r>
+      <w:proofErr w:type="spellStart"/>
+      <w:r>
+        <w:rPr>
+          <w:rFonts w:ascii="Courier New" w:eastAsiaTheme="minorHAnsi" w:hAnsi="Courier New" w:cs="Courier New"/>
+          <w:sz w:val="20"/>
+          <w:szCs w:val="20"/>
+        </w:rPr>
+        <w:t>parseClaimsJws</w:t>
+      </w:r>
+      <w:proofErr w:type="spellEnd"/>
+      <w:proofErr w:type="gramEnd"/>
+      <w:r>
+        <w:rPr>
+          <w:rFonts w:ascii="Courier New" w:eastAsiaTheme="minorHAnsi" w:hAnsi="Courier New" w:cs="Courier New"/>
+          <w:sz w:val="20"/>
+          <w:szCs w:val="20"/>
+        </w:rPr>
+        <w:t>(</w:t>
+      </w:r>
+      <w:proofErr w:type="spellStart"/>
+      <w:r>
+        <w:rPr>
+          <w:rFonts w:ascii="Courier New" w:eastAsiaTheme="minorHAnsi" w:hAnsi="Courier New" w:cs="Courier New"/>
+          <w:sz w:val="20"/>
+          <w:szCs w:val="20"/>
+        </w:rPr>
+        <w:t>jwtParameter</w:t>
+      </w:r>
+      <w:proofErr w:type="spellEnd"/>
+      <w:r>
+        <w:rPr>
+          <w:rFonts w:ascii="Courier New" w:eastAsiaTheme="minorHAnsi" w:hAnsi="Courier New" w:cs="Courier New"/>
+          <w:sz w:val="20"/>
+          <w:szCs w:val="20"/>
+        </w:rPr>
+        <w:t>);</w:t>
+      </w:r>
+    </w:p>
+    <w:p>
+      <w:pPr>
+        <w:autoSpaceDE w:val="0"/>
+        <w:autoSpaceDN w:val="0"/>
+        <w:adjustRightInd w:val="0"/>
+        <w:rPr>
+          <w:rFonts w:ascii="Courier New" w:eastAsiaTheme="minorHAnsi" w:hAnsi="Courier New" w:cs="Courier New"/>
+          <w:sz w:val="20"/>
+          <w:szCs w:val="20"/>
+        </w:rPr>
+      </w:pPr>
+      <w:r>
+        <w:rPr>
+          <w:rFonts w:ascii="Courier New" w:eastAsiaTheme="minorHAnsi" w:hAnsi="Courier New" w:cs="Courier New"/>
+          <w:sz w:val="20"/>
+          <w:szCs w:val="20"/>
+        </w:rPr>
+        <w:t>// Inspect the claims, like make a new JWT</w:t>
+      </w:r>
+    </w:p>
+    <w:p>
+      <w:pPr>
+        <w:autoSpaceDE w:val="0"/>
+        <w:autoSpaceDN w:val="0"/>
+        <w:adjustRightInd w:val="0"/>
+        <w:rPr>
+          <w:rFonts w:ascii="Courier New" w:eastAsiaTheme="minorHAnsi" w:hAnsi="Courier New" w:cs="Courier New"/>
+          <w:sz w:val="20"/>
+          <w:szCs w:val="20"/>
+        </w:rPr>
+      </w:pPr>
+      <w:r>
+        <w:rPr>
+          <w:rFonts w:ascii="Courier New" w:eastAsiaTheme="minorHAnsi" w:hAnsi="Courier New" w:cs="Courier New"/>
+          <w:sz w:val="20"/>
+          <w:szCs w:val="20"/>
+        </w:rPr>
+        <w:t>// (need a signing key for this)</w:t>
+      </w:r>
+    </w:p>
+    <w:p>
+      <w:pPr>
+        <w:autoSpaceDE w:val="0"/>
+        <w:autoSpaceDN w:val="0"/>
+        <w:adjustRightInd w:val="0"/>
+        <w:rPr>
+          <w:rFonts w:ascii="Courier New" w:eastAsiaTheme="minorHAnsi" w:hAnsi="Courier New" w:cs="Courier New"/>
+          <w:sz w:val="20"/>
+          <w:szCs w:val="20"/>
+        </w:rPr>
+      </w:pPr>
+      <w:r>
+        <w:rPr>
+          <w:rFonts w:ascii="Courier New" w:eastAsiaTheme="minorHAnsi" w:hAnsi="Courier New" w:cs="Courier New"/>
+          <w:sz w:val="20"/>
+          <w:szCs w:val="20"/>
+        </w:rPr>
+        <w:t xml:space="preserve">Claims </w:t>
+      </w:r>
+      <w:proofErr w:type="spellStart"/>
+      <w:r>
+        <w:rPr>
+          <w:rFonts w:ascii="Courier New" w:eastAsiaTheme="minorHAnsi" w:hAnsi="Courier New" w:cs="Courier New"/>
+          <w:sz w:val="20"/>
+          <w:szCs w:val="20"/>
+        </w:rPr>
+        <w:t>jwtClaims</w:t>
+      </w:r>
+      <w:proofErr w:type="spellEnd"/>
+      <w:r>
+        <w:rPr>
+          <w:rFonts w:ascii="Courier New" w:eastAsiaTheme="minorHAnsi" w:hAnsi="Courier New" w:cs="Courier New"/>
+          <w:sz w:val="20"/>
+          <w:szCs w:val="20"/>
+        </w:rPr>
+        <w:t xml:space="preserve"> = </w:t>
+      </w:r>
+      <w:proofErr w:type="spellStart"/>
+      <w:proofErr w:type="gramStart"/>
+      <w:r>
+        <w:rPr>
+          <w:rFonts w:ascii="Courier New" w:eastAsiaTheme="minorHAnsi" w:hAnsi="Courier New" w:cs="Courier New"/>
+          <w:sz w:val="20"/>
+          <w:szCs w:val="20"/>
+        </w:rPr>
+        <w:t>jwt.getBody</w:t>
+      </w:r>
+      <w:proofErr w:type="spellEnd"/>
+      <w:proofErr w:type="gramEnd"/>
+      <w:r>
+        <w:rPr>
+          <w:rFonts w:ascii="Courier New" w:eastAsiaTheme="minorHAnsi" w:hAnsi="Courier New" w:cs="Courier New"/>
+          <w:sz w:val="20"/>
+          <w:szCs w:val="20"/>
+        </w:rPr>
+        <w:t>();</w:t>
+      </w:r>
+    </w:p>
+    <w:p>
+      <w:pPr>
+        <w:autoSpaceDE w:val="0"/>
+        <w:autoSpaceDN w:val="0"/>
+        <w:adjustRightInd w:val="0"/>
+        <w:rPr>
+          <w:rFonts w:ascii="Courier New" w:eastAsiaTheme="minorHAnsi" w:hAnsi="Courier New" w:cs="Courier New"/>
+          <w:sz w:val="20"/>
+          <w:szCs w:val="20"/>
+        </w:rPr>
+      </w:pPr>
+      <w:proofErr w:type="spellStart"/>
+      <w:r>
+        <w:rPr>
+          <w:rFonts w:ascii="Courier New" w:eastAsiaTheme="minorHAnsi" w:hAnsi="Courier New" w:cs="Courier New"/>
+          <w:sz w:val="20"/>
+          <w:szCs w:val="20"/>
+        </w:rPr>
+        <w:t>System.out.println</w:t>
+      </w:r>
+      <w:proofErr w:type="spellEnd"/>
+      <w:r>
+        <w:rPr>
+          <w:rFonts w:ascii="Courier New" w:eastAsiaTheme="minorHAnsi" w:hAnsi="Courier New" w:cs="Courier New"/>
+          <w:sz w:val="20"/>
+          <w:szCs w:val="20"/>
+        </w:rPr>
+        <w:t>(</w:t>
+      </w:r>
+      <w:proofErr w:type="spellStart"/>
+      <w:r>
+        <w:rPr>
+          <w:rFonts w:ascii="Courier New" w:eastAsiaTheme="minorHAnsi" w:hAnsi="Courier New" w:cs="Courier New"/>
+          <w:sz w:val="20"/>
+          <w:szCs w:val="20"/>
+        </w:rPr>
+        <w:t>jwtClaims.getAudience</w:t>
+      </w:r>
+      <w:proofErr w:type="spellEnd"/>
+      <w:r>
+        <w:rPr>
+          <w:rFonts w:ascii="Courier New" w:eastAsiaTheme="minorHAnsi" w:hAnsi="Courier New" w:cs="Courier New"/>
+          <w:sz w:val="20"/>
+          <w:szCs w:val="20"/>
+        </w:rPr>
+        <w:t>());</w:t>
+      </w:r>
+    </w:p>
+    <w:p>
+      <w:pPr>
+        <w:autoSpaceDE w:val="0"/>
+        <w:autoSpaceDN w:val="0"/>
+        <w:adjustRightInd w:val="0"/>
+        <w:rPr>
+          <w:rFonts w:ascii="Courier New" w:eastAsiaTheme="minorHAnsi" w:hAnsi="Courier New" w:cs="Courier New"/>
+          <w:sz w:val="20"/>
+          <w:szCs w:val="20"/>
+        </w:rPr>
+      </w:pPr>
+      <w:proofErr w:type="spellStart"/>
+      <w:r>
+        <w:rPr>
+          <w:rFonts w:ascii="Courier New" w:eastAsiaTheme="minorHAnsi" w:hAnsi="Courier New" w:cs="Courier New"/>
+          <w:sz w:val="20"/>
+          <w:szCs w:val="20"/>
+        </w:rPr>
+        <w:t>System.out.println</w:t>
+      </w:r>
+      <w:proofErr w:type="spellEnd"/>
+      <w:r>
+        <w:rPr>
+          <w:rFonts w:ascii="Courier New" w:eastAsiaTheme="minorHAnsi" w:hAnsi="Courier New" w:cs="Courier New"/>
+          <w:sz w:val="20"/>
+          <w:szCs w:val="20"/>
+        </w:rPr>
+        <w:t>(</w:t>
+      </w:r>
+      <w:proofErr w:type="spellStart"/>
+      <w:r>
+        <w:rPr>
+          <w:rFonts w:ascii="Courier New" w:eastAsiaTheme="minorHAnsi" w:hAnsi="Courier New" w:cs="Courier New"/>
+          <w:sz w:val="20"/>
+          <w:szCs w:val="20"/>
+        </w:rPr>
+        <w:t>jwtClaims.getIssuer</w:t>
+      </w:r>
+      <w:proofErr w:type="spellEnd"/>
+      <w:r>
+        <w:rPr>
+          <w:rFonts w:ascii="Courier New" w:eastAsiaTheme="minorHAnsi" w:hAnsi="Courier New" w:cs="Courier New"/>
+          <w:sz w:val="20"/>
+          <w:szCs w:val="20"/>
+        </w:rPr>
+        <w:t>());</w:t>
+      </w:r>
+    </w:p>
+    <w:p>
+      <w:pPr>
+        <w:autoSpaceDE w:val="0"/>
+        <w:autoSpaceDN w:val="0"/>
+        <w:adjustRightInd w:val="0"/>
+        <w:rPr>
+          <w:rFonts w:ascii="Courier New" w:eastAsiaTheme="minorHAnsi" w:hAnsi="Courier New" w:cs="Courier New"/>
+          <w:sz w:val="20"/>
+          <w:szCs w:val="20"/>
+        </w:rPr>
+      </w:pPr>
+      <w:proofErr w:type="spellStart"/>
+      <w:r>
+        <w:rPr>
+          <w:rFonts w:ascii="Courier New" w:eastAsiaTheme="minorHAnsi" w:hAnsi="Courier New" w:cs="Courier New"/>
+          <w:sz w:val="20"/>
+          <w:szCs w:val="20"/>
+        </w:rPr>
+        <w:t>System.out.println</w:t>
+      </w:r>
+      <w:proofErr w:type="spellEnd"/>
+      <w:r>
+        <w:rPr>
+          <w:rFonts w:ascii="Courier New" w:eastAsiaTheme="minorHAnsi" w:hAnsi="Courier New" w:cs="Courier New"/>
+          <w:sz w:val="20"/>
+          <w:szCs w:val="20"/>
+        </w:rPr>
+        <w:t>(</w:t>
+      </w:r>
+      <w:proofErr w:type="spellStart"/>
+      <w:r>
+        <w:rPr>
+          <w:rFonts w:ascii="Courier New" w:eastAsiaTheme="minorHAnsi" w:hAnsi="Courier New" w:cs="Courier New"/>
+          <w:sz w:val="20"/>
+          <w:szCs w:val="20"/>
+        </w:rPr>
+        <w:t>jwtClaims.getSubject</w:t>
+      </w:r>
+      <w:proofErr w:type="spellEnd"/>
+      <w:r>
+        <w:rPr>
+          <w:rFonts w:ascii="Courier New" w:eastAsiaTheme="minorHAnsi" w:hAnsi="Courier New" w:cs="Courier New"/>
+          <w:sz w:val="20"/>
+          <w:szCs w:val="20"/>
+        </w:rPr>
+        <w:t>());</w:t>
+      </w:r>
+    </w:p>
+    <w:p>
+      <w:pPr>
+        <w:autoSpaceDE w:val="0"/>
+        <w:autoSpaceDN w:val="0"/>
+        <w:adjustRightInd w:val="0"/>
+        <w:rPr>
+          <w:rFonts w:ascii="Courier New" w:eastAsiaTheme="minorHAnsi" w:hAnsi="Courier New" w:cs="Courier New"/>
+          <w:sz w:val="20"/>
+          <w:szCs w:val="20"/>
+        </w:rPr>
+      </w:pPr>
+      <w:proofErr w:type="spellStart"/>
+      <w:r>
+        <w:rPr>
+          <w:rFonts w:ascii="Courier New" w:eastAsiaTheme="minorHAnsi" w:hAnsi="Courier New" w:cs="Courier New"/>
+          <w:sz w:val="20"/>
+          <w:szCs w:val="20"/>
+        </w:rPr>
+        <w:t>System.out.println</w:t>
+      </w:r>
+      <w:proofErr w:type="spellEnd"/>
+      <w:r>
+        <w:rPr>
+          <w:rFonts w:ascii="Courier New" w:eastAsiaTheme="minorHAnsi" w:hAnsi="Courier New" w:cs="Courier New"/>
+          <w:sz w:val="20"/>
+          <w:szCs w:val="20"/>
+        </w:rPr>
+        <w:t>(</w:t>
+      </w:r>
+      <w:proofErr w:type="spellStart"/>
+      <w:r>
+        <w:rPr>
+          <w:rFonts w:ascii="Courier New" w:eastAsiaTheme="minorHAnsi" w:hAnsi="Courier New" w:cs="Courier New"/>
+          <w:sz w:val="20"/>
+          <w:szCs w:val="20"/>
+        </w:rPr>
+        <w:t>jwtClaims.getExpiration</w:t>
+      </w:r>
+      <w:proofErr w:type="spellEnd"/>
+      <w:r>
+        <w:rPr>
+          <w:rFonts w:ascii="Courier New" w:eastAsiaTheme="minorHAnsi" w:hAnsi="Courier New" w:cs="Courier New"/>
+          <w:sz w:val="20"/>
+          <w:szCs w:val="20"/>
+        </w:rPr>
+        <w:t>());</w:t>
+      </w:r>
+    </w:p>
+    <w:p>
+      <w:pPr>
+        <w:autoSpaceDE w:val="0"/>
+        <w:autoSpaceDN w:val="0"/>
+        <w:adjustRightInd w:val="0"/>
+        <w:rPr>
+          <w:rFonts w:ascii="Courier New" w:eastAsiaTheme="minorHAnsi" w:hAnsi="Courier New" w:cs="Courier New"/>
+          <w:sz w:val="20"/>
+          <w:szCs w:val="20"/>
+        </w:rPr>
+      </w:pPr>
+      <w:proofErr w:type="spellStart"/>
+      <w:r>
+        <w:rPr>
+          <w:rFonts w:ascii="Courier New" w:eastAsiaTheme="minorHAnsi" w:hAnsi="Courier New" w:cs="Courier New"/>
+          <w:sz w:val="20"/>
+          <w:szCs w:val="20"/>
+        </w:rPr>
+        <w:t>System.out.println</w:t>
+      </w:r>
+      <w:proofErr w:type="spellEnd"/>
+      <w:r>
+        <w:rPr>
+          <w:rFonts w:ascii="Courier New" w:eastAsiaTheme="minorHAnsi" w:hAnsi="Courier New" w:cs="Courier New"/>
+          <w:sz w:val="20"/>
+          <w:szCs w:val="20"/>
+        </w:rPr>
+        <w:t>(</w:t>
+      </w:r>
+      <w:proofErr w:type="spellStart"/>
+      <w:r>
+        <w:rPr>
+          <w:rFonts w:ascii="Courier New" w:eastAsiaTheme="minorHAnsi" w:hAnsi="Courier New" w:cs="Courier New"/>
+          <w:sz w:val="20"/>
+          <w:szCs w:val="20"/>
+        </w:rPr>
+        <w:t>jwtClaims.getIssuedAt</w:t>
+      </w:r>
+      <w:proofErr w:type="spellEnd"/>
+      <w:r>
+        <w:rPr>
+          <w:rFonts w:ascii="Courier New" w:eastAsiaTheme="minorHAnsi" w:hAnsi="Courier New" w:cs="Courier New"/>
+          <w:sz w:val="20"/>
+          <w:szCs w:val="20"/>
+        </w:rPr>
+        <w:t>());</w:t>
+      </w:r>
+    </w:p>
+    <w:p>
+      <w:pPr>
+        <w:autoSpaceDE w:val="0"/>
+        <w:autoSpaceDN w:val="0"/>
+        <w:adjustRightInd w:val="0"/>
+        <w:rPr>
+          <w:rFonts w:ascii="Courier New" w:eastAsiaTheme="minorHAnsi" w:hAnsi="Courier New" w:cs="Courier New"/>
+          <w:sz w:val="20"/>
+          <w:szCs w:val="20"/>
+        </w:rPr>
+      </w:pPr>
+      <w:proofErr w:type="spellStart"/>
+      <w:r>
+        <w:rPr>
+          <w:rFonts w:ascii="Courier New" w:eastAsiaTheme="minorHAnsi" w:hAnsi="Courier New" w:cs="Courier New"/>
+          <w:sz w:val="20"/>
+          <w:szCs w:val="20"/>
+        </w:rPr>
+        <w:t>System.out.println</w:t>
+      </w:r>
+      <w:proofErr w:type="spellEnd"/>
+      <w:r>
+        <w:rPr>
+          <w:rFonts w:ascii="Courier New" w:eastAsiaTheme="minorHAnsi" w:hAnsi="Courier New" w:cs="Courier New"/>
+          <w:sz w:val="20"/>
+          <w:szCs w:val="20"/>
+        </w:rPr>
+        <w:t>(</w:t>
+      </w:r>
+      <w:proofErr w:type="spellStart"/>
+      <w:r>
+        <w:rPr>
+          <w:rFonts w:ascii="Courier New" w:eastAsiaTheme="minorHAnsi" w:hAnsi="Courier New" w:cs="Courier New"/>
+          <w:sz w:val="20"/>
+          <w:szCs w:val="20"/>
+        </w:rPr>
+        <w:t>jwtClaims.getNotBefore</w:t>
+      </w:r>
+      <w:proofErr w:type="spellEnd"/>
+      <w:r>
+        <w:rPr>
+          <w:rFonts w:ascii="Courier New" w:eastAsiaTheme="minorHAnsi" w:hAnsi="Courier New" w:cs="Courier New"/>
+          <w:sz w:val="20"/>
+          <w:szCs w:val="20"/>
+        </w:rPr>
+        <w:t>());</w:t>
+      </w:r>
+    </w:p>
+    <w:p>
+      <w:pPr>
+        <w:autoSpaceDE w:val="0"/>
+        <w:autoSpaceDN w:val="0"/>
+        <w:adjustRightInd w:val="0"/>
+        <w:rPr>
+          <w:rFonts w:ascii="Courier New" w:eastAsiaTheme="minorHAnsi" w:hAnsi="Courier New" w:cs="Courier New"/>
+          <w:sz w:val="20"/>
+          <w:szCs w:val="20"/>
+        </w:rPr>
+      </w:pPr>
+      <w:r>
+        <w:rPr>
+          <w:rFonts w:ascii="Courier New" w:eastAsiaTheme="minorHAnsi" w:hAnsi="Courier New" w:cs="Courier New"/>
+          <w:sz w:val="20"/>
+          <w:szCs w:val="20"/>
+        </w:rPr>
+        <w:t>}</w:t>
+      </w:r>
+    </w:p>
+    <w:p>
+      <w:pPr>
+        <w:autoSpaceDE w:val="0"/>
+        <w:autoSpaceDN w:val="0"/>
+        <w:adjustRightInd w:val="0"/>
+        <w:rPr>
+          <w:rFonts w:ascii="Courier New" w:hAnsi="Courier New" w:cs="Courier New"/>
+          <w:color w:val="000000" w:themeColor="text1"/>
+        </w:rPr>
+      </w:pPr>
+      <w:r>
+        <w:rPr>
+          <w:rFonts w:ascii="Courier New" w:eastAsiaTheme="minorHAnsi" w:hAnsi="Courier New" w:cs="Courier New"/>
+          <w:sz w:val="20"/>
+          <w:szCs w:val="20"/>
+        </w:rPr>
+        <w:t>}</w:t>
+      </w:r>
     </w:p>
     <w:p>
       <w:pPr>
@@ -36855,6 +38631,7 @@
           <w:sz w:val="22"/>
           <w:szCs w:val="22"/>
         </w:rPr>
+        <w:lastRenderedPageBreak/>
         <w:t xml:space="preserve">  Note that the development build is not optimized.</w:t>
       </w:r>
     </w:p>
@@ -37584,7 +39361,6 @@
           <w:sz w:val="22"/>
           <w:szCs w:val="22"/>
         </w:rPr>
-        <w:lastRenderedPageBreak/>
         <w:t>    </w:t>
       </w:r>
       <w:proofErr w:type="spellStart"/>
@@ -37699,6 +39475,7 @@
           <w:sz w:val="22"/>
           <w:szCs w:val="22"/>
         </w:rPr>
+        <w:lastRenderedPageBreak/>
         <w:t> </w:t>
       </w:r>
       <w:r>
@@ -38629,6 +40406,7 @@
           <w:sz w:val="22"/>
           <w:szCs w:val="22"/>
         </w:rPr>
+        <w:lastRenderedPageBreak/>
         <w:t>Now we can comment out the &lt;pre&gt;{{user</w:t>
       </w:r>
       <w:proofErr w:type="gramStart"/>
@@ -39205,7 +40983,6 @@
           <w:sz w:val="22"/>
           <w:szCs w:val="22"/>
         </w:rPr>
-        <w:lastRenderedPageBreak/>
         <w:t xml:space="preserve">All the </w:t>
       </w:r>
       <w:proofErr w:type="spellStart"/>
@@ -39423,6 +41200,7 @@
           <w:sz w:val="22"/>
           <w:szCs w:val="22"/>
         </w:rPr>
+        <w:lastRenderedPageBreak/>
         <w:t>The  value</w:t>
       </w:r>
       <w:proofErr w:type="gramEnd"/>
@@ -40040,6 +41818,7 @@
           <w:sz w:val="22"/>
           <w:szCs w:val="22"/>
         </w:rPr>
+        <w:lastRenderedPageBreak/>
         <w:t>    </w:t>
       </w:r>
       <w:proofErr w:type="spellStart"/>
@@ -40923,6 +42702,7 @@
           <w:szCs w:val="22"/>
           <w:u w:val="single"/>
         </w:rPr>
+        <w:lastRenderedPageBreak/>
         <w:t>STYLING :</w:t>
       </w:r>
       <w:proofErr w:type="gramEnd"/>
@@ -41761,7 +43541,6 @@
           <w:sz w:val="18"/>
           <w:szCs w:val="18"/>
         </w:rPr>
-        <w:lastRenderedPageBreak/>
         <w:t xml:space="preserve">  </w:t>
       </w:r>
       <w:r>
@@ -43304,6 +45083,7 @@
           <w:rFonts w:ascii="Arial" w:hAnsi="Arial" w:cs="Arial"/>
           <w:color w:val="000000" w:themeColor="text1"/>
         </w:rPr>
+        <w:lastRenderedPageBreak/>
         <w:t xml:space="preserve">Some fundamental tests set in the </w:t>
       </w:r>
       <w:proofErr w:type="spellStart"/>
@@ -43887,7 +45667,6 @@
           <w:rFonts w:ascii="Arial" w:hAnsi="Arial" w:cs="Arial"/>
           <w:color w:val="FF0000"/>
         </w:rPr>
-        <w:lastRenderedPageBreak/>
         <w:t>*** Attempt to run the test(s</w:t>
       </w:r>
       <w:proofErr w:type="gramStart"/>
@@ -44609,7 +46388,6 @@
           <w:sz w:val="24"/>
           <w:szCs w:val="24"/>
         </w:rPr>
-        <w:lastRenderedPageBreak/>
         <w:t>--activate \</w:t>
       </w:r>
       <w:r>
@@ -45375,7 +47153,6 @@
           <w:sz w:val="22"/>
           <w:szCs w:val="22"/>
         </w:rPr>
-        <w:lastRenderedPageBreak/>
         <w:t>export</w:t>
       </w:r>
       <w:r>
@@ -45683,7 +47460,14 @@
         <w:rPr>
           <w:rFonts w:ascii="Arial" w:hAnsi="Arial" w:cs="Arial"/>
         </w:rPr>
-        <w:t>. So instead of destroying the VM and recreating it (losing all the containers), you can sidekick another alongside and split the load on that one.</w:t>
+        <w:t xml:space="preserve">. So instead of destroying the VM and </w:t>
+      </w:r>
+      <w:r>
+        <w:rPr>
+          <w:rFonts w:ascii="Arial" w:hAnsi="Arial" w:cs="Arial"/>
+        </w:rPr>
+        <w:lastRenderedPageBreak/>
+        <w:t>recreating it (losing all the containers), you can sidekick another alongside and split the load on that one.</w:t>
       </w:r>
     </w:p>
     <w:p>
@@ -46538,7 +48322,6 @@
           <w:sz w:val="24"/>
           <w:szCs w:val="24"/>
         </w:rPr>
-        <w:lastRenderedPageBreak/>
         <w:t>Introduction</w:t>
       </w:r>
     </w:p>
@@ -46762,6 +48545,7 @@
           <w:rStyle w:val="Strong"/>
           <w:rFonts w:ascii="Arial" w:hAnsi="Arial" w:cs="Arial"/>
         </w:rPr>
+        <w:lastRenderedPageBreak/>
         <w:t>maintains high performance for the native ARM images and has a performance impact on amd64 images</w:t>
       </w:r>
       <w:r>
@@ -47236,7 +49020,6 @@
           <w:sz w:val="24"/>
           <w:szCs w:val="24"/>
         </w:rPr>
-        <w:lastRenderedPageBreak/>
         <w:t>export</w:t>
       </w:r>
       <w:r>
@@ -47734,6 +49517,7 @@
           <w:sz w:val="24"/>
           <w:szCs w:val="24"/>
         </w:rPr>
+        <w:lastRenderedPageBreak/>
         <w:t xml:space="preserve">### wait for the </w:t>
       </w:r>
       <w:proofErr w:type="spellStart"/>
@@ -48801,7 +50585,6 @@
           <w:rStyle w:val="Strong"/>
           <w:rFonts w:ascii="Arial" w:hAnsi="Arial" w:cs="Arial"/>
         </w:rPr>
-        <w:lastRenderedPageBreak/>
         <w:t>Setup</w:t>
       </w:r>
       <w:r>
@@ -49020,6 +50803,7 @@
           <w:rStyle w:val="Strong"/>
           <w:rFonts w:ascii="Arial" w:hAnsi="Arial" w:cs="Arial"/>
         </w:rPr>
+        <w:lastRenderedPageBreak/>
         <w:t>Installing the Package</w:t>
       </w:r>
       <w:r>
@@ -49871,7 +51655,6 @@
           <w:sz w:val="24"/>
           <w:szCs w:val="24"/>
         </w:rPr>
-        <w:lastRenderedPageBreak/>
         <w:t>${DOWNLOAD_DIR}</w:t>
       </w:r>
       <w:r>
@@ -50156,6 +51939,7 @@
           <w:sz w:val="24"/>
           <w:szCs w:val="24"/>
         </w:rPr>
+        <w:lastRenderedPageBreak/>
         <w:t>machineConfigFile</w:t>
       </w:r>
       <w:proofErr w:type="spellEnd"/>
@@ -51447,7 +53231,6 @@
         <w:rPr>
           <w:rFonts w:ascii="Arial" w:hAnsi="Arial" w:cs="Arial"/>
         </w:rPr>
-        <w:lastRenderedPageBreak/>
         <w:t xml:space="preserve">This script is designed to set up a </w:t>
       </w:r>
       <w:proofErr w:type="spellStart"/>
@@ -51602,6 +53385,7 @@
         <w:rPr>
           <w:rFonts w:ascii="Arial" w:hAnsi="Arial" w:cs="Arial"/>
         </w:rPr>
+        <w:lastRenderedPageBreak/>
         <w:t xml:space="preserve">It sets a default name for the </w:t>
       </w:r>
       <w:proofErr w:type="spellStart"/>
@@ -52178,7 +53962,6 @@
         <w:rPr>
           <w:rFonts w:ascii="Arial" w:hAnsi="Arial" w:cs="Arial"/>
         </w:rPr>
-        <w:lastRenderedPageBreak/>
         <w:t xml:space="preserve">This is possible because QEMU, the underlaying </w:t>
       </w:r>
       <w:proofErr w:type="spellStart"/>
@@ -52901,39 +54684,6 @@
         <w:adjustRightInd w:val="0"/>
         <w:rPr>
           <w:rFonts w:ascii="Arial" w:hAnsi="Arial" w:cs="Arial"/>
-          <w:color w:val="000000" w:themeColor="text1"/>
-        </w:rPr>
-      </w:pPr>
-    </w:p>
-    <w:p>
-      <w:pPr>
-        <w:autoSpaceDE w:val="0"/>
-        <w:autoSpaceDN w:val="0"/>
-        <w:adjustRightInd w:val="0"/>
-        <w:rPr>
-          <w:rFonts w:ascii="Arial" w:hAnsi="Arial" w:cs="Arial"/>
-          <w:color w:val="000000" w:themeColor="text1"/>
-        </w:rPr>
-      </w:pPr>
-    </w:p>
-    <w:p>
-      <w:pPr>
-        <w:autoSpaceDE w:val="0"/>
-        <w:autoSpaceDN w:val="0"/>
-        <w:adjustRightInd w:val="0"/>
-        <w:rPr>
-          <w:rFonts w:ascii="Arial" w:hAnsi="Arial" w:cs="Arial"/>
-          <w:color w:val="000000" w:themeColor="text1"/>
-        </w:rPr>
-      </w:pPr>
-    </w:p>
-    <w:p>
-      <w:pPr>
-        <w:autoSpaceDE w:val="0"/>
-        <w:autoSpaceDN w:val="0"/>
-        <w:adjustRightInd w:val="0"/>
-        <w:rPr>
-          <w:rFonts w:ascii="Arial" w:hAnsi="Arial" w:cs="Arial"/>
           <w:b/>
           <w:bCs/>
           <w:color w:val="000000" w:themeColor="text1"/>
@@ -52948,9 +54698,9 @@
           <w:color w:val="000000" w:themeColor="text1"/>
           <w:u w:val="single"/>
         </w:rPr>
-        <w:t xml:space="preserve">May be just IDE </w:t>
-      </w:r>
-      <w:proofErr w:type="gramStart"/>
+        <w:t xml:space="preserve">Event driven services beyond HTTP with </w:t>
+      </w:r>
+      <w:proofErr w:type="spellStart"/>
       <w:r>
         <w:rPr>
           <w:rFonts w:ascii="Arial" w:hAnsi="Arial" w:cs="Arial"/>
@@ -52959,10 +54709,81 @@
           <w:color w:val="000000" w:themeColor="text1"/>
           <w:u w:val="single"/>
         </w:rPr>
-        <w:t>trivial :</w:t>
-      </w:r>
-      <w:proofErr w:type="gramEnd"/>
-      <w:r>
+        <w:t>vertx</w:t>
+      </w:r>
+      <w:proofErr w:type="spellEnd"/>
+    </w:p>
+    <w:p>
+      <w:pPr>
+        <w:autoSpaceDE w:val="0"/>
+        <w:autoSpaceDN w:val="0"/>
+        <w:adjustRightInd w:val="0"/>
+        <w:rPr>
+          <w:rFonts w:ascii="Arial" w:hAnsi="Arial" w:cs="Arial"/>
+          <w:color w:val="000000" w:themeColor="text1"/>
+        </w:rPr>
+      </w:pPr>
+    </w:p>
+    <w:p>
+      <w:pPr>
+        <w:autoSpaceDE w:val="0"/>
+        <w:autoSpaceDN w:val="0"/>
+        <w:adjustRightInd w:val="0"/>
+        <w:rPr>
+          <w:rFonts w:ascii="Arial" w:hAnsi="Arial" w:cs="Arial"/>
+          <w:color w:val="000000" w:themeColor="text1"/>
+        </w:rPr>
+      </w:pPr>
+    </w:p>
+    <w:p>
+      <w:pPr>
+        <w:autoSpaceDE w:val="0"/>
+        <w:autoSpaceDN w:val="0"/>
+        <w:adjustRightInd w:val="0"/>
+        <w:rPr>
+          <w:rFonts w:ascii="Arial" w:hAnsi="Arial" w:cs="Arial"/>
+          <w:color w:val="000000" w:themeColor="text1"/>
+        </w:rPr>
+      </w:pPr>
+    </w:p>
+    <w:p>
+      <w:pPr>
+        <w:autoSpaceDE w:val="0"/>
+        <w:autoSpaceDN w:val="0"/>
+        <w:adjustRightInd w:val="0"/>
+        <w:rPr>
+          <w:rFonts w:ascii="Arial" w:hAnsi="Arial" w:cs="Arial"/>
+          <w:color w:val="000000" w:themeColor="text1"/>
+        </w:rPr>
+      </w:pPr>
+    </w:p>
+    <w:p>
+      <w:pPr>
+        <w:autoSpaceDE w:val="0"/>
+        <w:autoSpaceDN w:val="0"/>
+        <w:adjustRightInd w:val="0"/>
+        <w:rPr>
+          <w:rFonts w:ascii="Arial" w:hAnsi="Arial" w:cs="Arial"/>
+          <w:color w:val="000000" w:themeColor="text1"/>
+        </w:rPr>
+      </w:pPr>
+    </w:p>
+    <w:p>
+      <w:pPr>
+        <w:autoSpaceDE w:val="0"/>
+        <w:autoSpaceDN w:val="0"/>
+        <w:adjustRightInd w:val="0"/>
+        <w:rPr>
+          <w:rFonts w:ascii="Arial" w:hAnsi="Arial" w:cs="Arial"/>
+          <w:color w:val="000000" w:themeColor="text1"/>
+        </w:rPr>
+      </w:pPr>
+    </w:p>
+    <w:p>
+      <w:pPr>
+        <w:autoSpaceDE w:val="0"/>
+        <w:autoSpaceDN w:val="0"/>
+        <w:adjustRightInd w:val="0"/>
         <w:rPr>
           <w:rFonts w:ascii="Arial" w:hAnsi="Arial" w:cs="Arial"/>
           <w:b/>
@@ -52970,6 +54791,60 @@
           <w:color w:val="000000" w:themeColor="text1"/>
           <w:u w:val="single"/>
         </w:rPr>
+      </w:pPr>
+      <w:r>
+        <w:rPr>
+          <w:rFonts w:ascii="Arial" w:hAnsi="Arial" w:cs="Arial"/>
+          <w:b/>
+          <w:bCs/>
+          <w:color w:val="000000" w:themeColor="text1"/>
+          <w:u w:val="single"/>
+        </w:rPr>
+        <w:t>Ingestion from AMQP</w:t>
+      </w:r>
+    </w:p>
+    <w:p>
+      <w:pPr>
+        <w:autoSpaceDE w:val="0"/>
+        <w:autoSpaceDN w:val="0"/>
+        <w:adjustRightInd w:val="0"/>
+        <w:rPr>
+          <w:rFonts w:ascii="Arial" w:hAnsi="Arial" w:cs="Arial"/>
+          <w:color w:val="000000" w:themeColor="text1"/>
+        </w:rPr>
+      </w:pPr>
+    </w:p>
+    <w:p>
+      <w:pPr>
+        <w:autoSpaceDE w:val="0"/>
+        <w:autoSpaceDN w:val="0"/>
+        <w:adjustRightInd w:val="0"/>
+        <w:rPr>
+          <w:rFonts w:ascii="Arial" w:hAnsi="Arial" w:cs="Arial"/>
+          <w:color w:val="000000" w:themeColor="text1"/>
+        </w:rPr>
+      </w:pPr>
+      <w:r>
+        <w:rPr>
+          <w:rFonts w:ascii="Arial" w:hAnsi="Arial" w:cs="Arial"/>
+          <w:color w:val="000000" w:themeColor="text1"/>
+        </w:rPr>
+        <w:t xml:space="preserve">AMQP client </w:t>
+      </w:r>
+      <w:proofErr w:type="gramStart"/>
+      <w:r>
+        <w:rPr>
+          <w:rFonts w:ascii="Arial" w:hAnsi="Arial" w:cs="Arial"/>
+          <w:color w:val="000000" w:themeColor="text1"/>
+        </w:rPr>
+        <w:t>configuration :</w:t>
+      </w:r>
+      <w:proofErr w:type="gramEnd"/>
+      <w:r>
+        <w:rPr>
+          <w:rFonts w:ascii="Arial" w:hAnsi="Arial" w:cs="Arial"/>
+          <w:color w:val="000000" w:themeColor="text1"/>
+        </w:rPr>
         <w:t xml:space="preserve"> </w:t>
       </w:r>
     </w:p>
@@ -52983,9 +54858,1360 @@
           <w:color w:val="000000" w:themeColor="text1"/>
         </w:rPr>
       </w:pPr>
+    </w:p>
+    <w:p>
+      <w:pPr>
+        <w:autoSpaceDE w:val="0"/>
+        <w:autoSpaceDN w:val="0"/>
+        <w:adjustRightInd w:val="0"/>
+        <w:rPr>
+          <w:rFonts w:ascii="Menlo" w:eastAsiaTheme="minorHAnsi" w:hAnsi="Menlo" w:cs="Menlo"/>
+          <w:color w:val="ED7D31" w:themeColor="accent2"/>
+        </w:rPr>
+      </w:pPr>
+      <w:r>
+        <w:rPr>
+          <w:rFonts w:ascii="Menlo" w:eastAsiaTheme="minorHAnsi" w:hAnsi="Menlo" w:cs="Menlo"/>
+          <w:color w:val="ED7D31" w:themeColor="accent2"/>
+        </w:rPr>
+        <w:t xml:space="preserve">private </w:t>
+      </w:r>
+      <w:proofErr w:type="spellStart"/>
+      <w:r>
+        <w:rPr>
+          <w:rFonts w:ascii="Menlo" w:eastAsiaTheme="minorHAnsi" w:hAnsi="Menlo" w:cs="Menlo"/>
+          <w:color w:val="ED7D31" w:themeColor="accent2"/>
+        </w:rPr>
+        <w:t>AmqpClientOptions</w:t>
+      </w:r>
+      <w:proofErr w:type="spellEnd"/>
+      <w:r>
+        <w:rPr>
+          <w:rFonts w:ascii="Menlo" w:eastAsiaTheme="minorHAnsi" w:hAnsi="Menlo" w:cs="Menlo"/>
+          <w:color w:val="ED7D31" w:themeColor="accent2"/>
+        </w:rPr>
+        <w:t xml:space="preserve"> </w:t>
+      </w:r>
+      <w:proofErr w:type="spellStart"/>
       <w:proofErr w:type="gramStart"/>
       <w:r>
         <w:rPr>
+          <w:rFonts w:ascii="Menlo" w:eastAsiaTheme="minorHAnsi" w:hAnsi="Menlo" w:cs="Menlo"/>
+          <w:color w:val="ED7D31" w:themeColor="accent2"/>
+        </w:rPr>
+        <w:t>amqpConfig</w:t>
+      </w:r>
+      <w:proofErr w:type="spellEnd"/>
+      <w:r>
+        <w:rPr>
+          <w:rFonts w:ascii="Menlo" w:eastAsiaTheme="minorHAnsi" w:hAnsi="Menlo" w:cs="Menlo"/>
+          <w:color w:val="ED7D31" w:themeColor="accent2"/>
+        </w:rPr>
+        <w:t>(</w:t>
+      </w:r>
+      <w:proofErr w:type="gramEnd"/>
+      <w:r>
+        <w:rPr>
+          <w:rFonts w:ascii="Menlo" w:eastAsiaTheme="minorHAnsi" w:hAnsi="Menlo" w:cs="Menlo"/>
+          <w:color w:val="ED7D31" w:themeColor="accent2"/>
+        </w:rPr>
+        <w:t>) {</w:t>
+      </w:r>
+    </w:p>
+    <w:p>
+      <w:pPr>
+        <w:autoSpaceDE w:val="0"/>
+        <w:autoSpaceDN w:val="0"/>
+        <w:adjustRightInd w:val="0"/>
+        <w:rPr>
+          <w:rFonts w:ascii="Menlo" w:eastAsiaTheme="minorHAnsi" w:hAnsi="Menlo" w:cs="Menlo"/>
+          <w:color w:val="ED7D31" w:themeColor="accent2"/>
+        </w:rPr>
+      </w:pPr>
+      <w:r>
+        <w:rPr>
+          <w:rFonts w:ascii="Menlo" w:eastAsiaTheme="minorHAnsi" w:hAnsi="Menlo" w:cs="Menlo"/>
+          <w:color w:val="ED7D31" w:themeColor="accent2"/>
+        </w:rPr>
+        <w:t xml:space="preserve">return new </w:t>
+      </w:r>
+      <w:proofErr w:type="spellStart"/>
+      <w:proofErr w:type="gramStart"/>
+      <w:r>
+        <w:rPr>
+          <w:rFonts w:ascii="Menlo" w:eastAsiaTheme="minorHAnsi" w:hAnsi="Menlo" w:cs="Menlo"/>
+          <w:color w:val="ED7D31" w:themeColor="accent2"/>
+        </w:rPr>
+        <w:t>AmqpClientOptions</w:t>
+      </w:r>
+      <w:proofErr w:type="spellEnd"/>
+      <w:r>
+        <w:rPr>
+          <w:rFonts w:ascii="Menlo" w:eastAsiaTheme="minorHAnsi" w:hAnsi="Menlo" w:cs="Menlo"/>
+          <w:color w:val="ED7D31" w:themeColor="accent2"/>
+        </w:rPr>
+        <w:t>(</w:t>
+      </w:r>
+      <w:proofErr w:type="gramEnd"/>
+      <w:r>
+        <w:rPr>
+          <w:rFonts w:ascii="Menlo" w:eastAsiaTheme="minorHAnsi" w:hAnsi="Menlo" w:cs="Menlo"/>
+          <w:color w:val="ED7D31" w:themeColor="accent2"/>
+        </w:rPr>
+        <w:t>)</w:t>
+      </w:r>
+    </w:p>
+    <w:p>
+      <w:pPr>
+        <w:autoSpaceDE w:val="0"/>
+        <w:autoSpaceDN w:val="0"/>
+        <w:adjustRightInd w:val="0"/>
+        <w:rPr>
+          <w:rFonts w:ascii="Menlo" w:eastAsiaTheme="minorHAnsi" w:hAnsi="Menlo" w:cs="Menlo"/>
+          <w:color w:val="ED7D31" w:themeColor="accent2"/>
+        </w:rPr>
+      </w:pPr>
+      <w:proofErr w:type="gramStart"/>
+      <w:r>
+        <w:rPr>
+          <w:rFonts w:ascii="Menlo" w:eastAsiaTheme="minorHAnsi" w:hAnsi="Menlo" w:cs="Menlo"/>
+          <w:color w:val="ED7D31" w:themeColor="accent2"/>
+        </w:rPr>
+        <w:t>.</w:t>
+      </w:r>
+      <w:proofErr w:type="spellStart"/>
+      <w:r>
+        <w:rPr>
+          <w:rFonts w:ascii="Menlo" w:eastAsiaTheme="minorHAnsi" w:hAnsi="Menlo" w:cs="Menlo"/>
+          <w:color w:val="ED7D31" w:themeColor="accent2"/>
+        </w:rPr>
+        <w:t>setHost</w:t>
+      </w:r>
+      <w:proofErr w:type="spellEnd"/>
+      <w:proofErr w:type="gramEnd"/>
+      <w:r>
+        <w:rPr>
+          <w:rFonts w:ascii="Menlo" w:eastAsiaTheme="minorHAnsi" w:hAnsi="Menlo" w:cs="Menlo"/>
+          <w:color w:val="ED7D31" w:themeColor="accent2"/>
+        </w:rPr>
+        <w:t>("localhost")</w:t>
+      </w:r>
+      <w:r>
+        <w:rPr>
+          <w:rFonts w:ascii="Menlo" w:eastAsiaTheme="minorHAnsi" w:hAnsi="Menlo" w:cs="Menlo"/>
+          <w:color w:val="00B050"/>
+        </w:rPr>
+        <w:t>//Credentials are the default ones from the docker image</w:t>
+      </w:r>
+    </w:p>
+    <w:p>
+      <w:pPr>
+        <w:autoSpaceDE w:val="0"/>
+        <w:autoSpaceDN w:val="0"/>
+        <w:adjustRightInd w:val="0"/>
+        <w:rPr>
+          <w:rFonts w:ascii="Menlo" w:eastAsiaTheme="minorHAnsi" w:hAnsi="Menlo" w:cs="Menlo"/>
+          <w:color w:val="ED7D31" w:themeColor="accent2"/>
+        </w:rPr>
+      </w:pPr>
+      <w:proofErr w:type="gramStart"/>
+      <w:r>
+        <w:rPr>
+          <w:rFonts w:ascii="Menlo" w:eastAsiaTheme="minorHAnsi" w:hAnsi="Menlo" w:cs="Menlo"/>
+          <w:color w:val="ED7D31" w:themeColor="accent2"/>
+        </w:rPr>
+        <w:t>.</w:t>
+      </w:r>
+      <w:proofErr w:type="spellStart"/>
+      <w:r>
+        <w:rPr>
+          <w:rFonts w:ascii="Menlo" w:eastAsiaTheme="minorHAnsi" w:hAnsi="Menlo" w:cs="Menlo"/>
+          <w:color w:val="ED7D31" w:themeColor="accent2"/>
+        </w:rPr>
+        <w:t>setPort</w:t>
+      </w:r>
+      <w:proofErr w:type="spellEnd"/>
+      <w:proofErr w:type="gramEnd"/>
+      <w:r>
+        <w:rPr>
+          <w:rFonts w:ascii="Menlo" w:eastAsiaTheme="minorHAnsi" w:hAnsi="Menlo" w:cs="Menlo"/>
+          <w:color w:val="ED7D31" w:themeColor="accent2"/>
+        </w:rPr>
+        <w:t>(5672)</w:t>
+      </w:r>
+      <w:r>
+        <w:rPr>
+          <w:rFonts w:ascii="Menlo" w:eastAsiaTheme="minorHAnsi" w:hAnsi="Menlo" w:cs="Menlo"/>
+          <w:color w:val="00B050"/>
+        </w:rPr>
+        <w:t xml:space="preserve"> </w:t>
+      </w:r>
+      <w:r>
+        <w:rPr>
+          <w:rFonts w:ascii="Menlo" w:eastAsiaTheme="minorHAnsi" w:hAnsi="Menlo" w:cs="Menlo"/>
+          <w:color w:val="00B050"/>
+        </w:rPr>
+        <w:t>//Credentials are the default ones from the docker image</w:t>
+      </w:r>
+    </w:p>
+    <w:p>
+      <w:pPr>
+        <w:autoSpaceDE w:val="0"/>
+        <w:autoSpaceDN w:val="0"/>
+        <w:adjustRightInd w:val="0"/>
+        <w:rPr>
+          <w:rFonts w:ascii="Menlo" w:eastAsiaTheme="minorHAnsi" w:hAnsi="Menlo" w:cs="Menlo"/>
+          <w:color w:val="ED7D31" w:themeColor="accent2"/>
+        </w:rPr>
+      </w:pPr>
+      <w:proofErr w:type="gramStart"/>
+      <w:r>
+        <w:rPr>
+          <w:rFonts w:ascii="Menlo" w:eastAsiaTheme="minorHAnsi" w:hAnsi="Menlo" w:cs="Menlo"/>
+          <w:color w:val="ED7D31" w:themeColor="accent2"/>
+        </w:rPr>
+        <w:t>.</w:t>
+      </w:r>
+      <w:proofErr w:type="spellStart"/>
+      <w:r>
+        <w:rPr>
+          <w:rFonts w:ascii="Menlo" w:eastAsiaTheme="minorHAnsi" w:hAnsi="Menlo" w:cs="Menlo"/>
+          <w:color w:val="ED7D31" w:themeColor="accent2"/>
+        </w:rPr>
+        <w:t>setUsername</w:t>
+      </w:r>
+      <w:proofErr w:type="spellEnd"/>
+      <w:proofErr w:type="gramEnd"/>
+      <w:r>
+        <w:rPr>
+          <w:rFonts w:ascii="Menlo" w:eastAsiaTheme="minorHAnsi" w:hAnsi="Menlo" w:cs="Menlo"/>
+          <w:color w:val="ED7D31" w:themeColor="accent2"/>
+        </w:rPr>
+        <w:t>("</w:t>
+      </w:r>
+      <w:proofErr w:type="spellStart"/>
+      <w:r>
+        <w:rPr>
+          <w:rFonts w:ascii="Menlo" w:eastAsiaTheme="minorHAnsi" w:hAnsi="Menlo" w:cs="Menlo"/>
+          <w:color w:val="ED7D31" w:themeColor="accent2"/>
+        </w:rPr>
+        <w:t>artemis</w:t>
+      </w:r>
+      <w:proofErr w:type="spellEnd"/>
+      <w:r>
+        <w:rPr>
+          <w:rFonts w:ascii="Menlo" w:eastAsiaTheme="minorHAnsi" w:hAnsi="Menlo" w:cs="Menlo"/>
+          <w:color w:val="ED7D31" w:themeColor="accent2"/>
+        </w:rPr>
+        <w:t>")</w:t>
+      </w:r>
+      <w:r>
+        <w:rPr>
+          <w:rFonts w:ascii="Menlo" w:eastAsiaTheme="minorHAnsi" w:hAnsi="Menlo" w:cs="Menlo"/>
+          <w:color w:val="00B050"/>
+        </w:rPr>
+        <w:t>//Credentials are the default ones from the docker image</w:t>
+      </w:r>
+    </w:p>
+    <w:p>
+      <w:pPr>
+        <w:autoSpaceDE w:val="0"/>
+        <w:autoSpaceDN w:val="0"/>
+        <w:adjustRightInd w:val="0"/>
+        <w:rPr>
+          <w:rFonts w:ascii="Menlo" w:eastAsiaTheme="minorHAnsi" w:hAnsi="Menlo" w:cs="Menlo"/>
+          <w:color w:val="ED7D31" w:themeColor="accent2"/>
+        </w:rPr>
+      </w:pPr>
+      <w:proofErr w:type="gramStart"/>
+      <w:r>
+        <w:rPr>
+          <w:rFonts w:ascii="Menlo" w:eastAsiaTheme="minorHAnsi" w:hAnsi="Menlo" w:cs="Menlo"/>
+          <w:color w:val="ED7D31" w:themeColor="accent2"/>
+        </w:rPr>
+        <w:t>.</w:t>
+      </w:r>
+      <w:proofErr w:type="spellStart"/>
+      <w:r>
+        <w:rPr>
+          <w:rFonts w:ascii="Menlo" w:eastAsiaTheme="minorHAnsi" w:hAnsi="Menlo" w:cs="Menlo"/>
+          <w:color w:val="ED7D31" w:themeColor="accent2"/>
+        </w:rPr>
+        <w:t>setPassword</w:t>
+      </w:r>
+      <w:proofErr w:type="spellEnd"/>
+      <w:proofErr w:type="gramEnd"/>
+      <w:r>
+        <w:rPr>
+          <w:rFonts w:ascii="Menlo" w:eastAsiaTheme="minorHAnsi" w:hAnsi="Menlo" w:cs="Menlo"/>
+          <w:color w:val="ED7D31" w:themeColor="accent2"/>
+        </w:rPr>
+        <w:t>("</w:t>
+      </w:r>
+      <w:proofErr w:type="spellStart"/>
+      <w:r>
+        <w:rPr>
+          <w:rFonts w:ascii="Menlo" w:eastAsiaTheme="minorHAnsi" w:hAnsi="Menlo" w:cs="Menlo"/>
+          <w:color w:val="ED7D31" w:themeColor="accent2"/>
+        </w:rPr>
+        <w:t>simetraehcapa</w:t>
+      </w:r>
+      <w:proofErr w:type="spellEnd"/>
+      <w:r>
+        <w:rPr>
+          <w:rFonts w:ascii="Menlo" w:eastAsiaTheme="minorHAnsi" w:hAnsi="Menlo" w:cs="Menlo"/>
+          <w:color w:val="ED7D31" w:themeColor="accent2"/>
+        </w:rPr>
+        <w:t>");</w:t>
+      </w:r>
+      <w:r>
+        <w:rPr>
+          <w:rFonts w:ascii="Menlo" w:eastAsiaTheme="minorHAnsi" w:hAnsi="Menlo" w:cs="Menlo"/>
+          <w:color w:val="00B050"/>
+        </w:rPr>
+        <w:t>//Credentials are the default ones from the docker image</w:t>
+      </w:r>
+    </w:p>
+    <w:p>
+      <w:pPr>
+        <w:autoSpaceDE w:val="0"/>
+        <w:autoSpaceDN w:val="0"/>
+        <w:adjustRightInd w:val="0"/>
+        <w:rPr>
+          <w:rFonts w:ascii="Menlo" w:eastAsiaTheme="minorHAnsi" w:hAnsi="Menlo" w:cs="Menlo"/>
+          <w:color w:val="ED7D31" w:themeColor="accent2"/>
+        </w:rPr>
+      </w:pPr>
+      <w:r>
+        <w:rPr>
+          <w:rFonts w:ascii="Menlo" w:eastAsiaTheme="minorHAnsi" w:hAnsi="Menlo" w:cs="Menlo"/>
+          <w:color w:val="ED7D31" w:themeColor="accent2"/>
+        </w:rPr>
+        <w:t>}</w:t>
+      </w:r>
+    </w:p>
+    <w:p>
+      <w:pPr>
+        <w:autoSpaceDE w:val="0"/>
+        <w:autoSpaceDN w:val="0"/>
+        <w:adjustRightInd w:val="0"/>
+        <w:rPr>
+          <w:rFonts w:ascii="Menlo" w:eastAsiaTheme="minorHAnsi" w:hAnsi="Menlo" w:cs="Menlo"/>
+          <w:color w:val="ED7D31" w:themeColor="accent2"/>
+        </w:rPr>
+      </w:pPr>
+      <w:r>
+        <w:rPr>
+          <w:rFonts w:ascii="Menlo" w:eastAsiaTheme="minorHAnsi" w:hAnsi="Menlo" w:cs="Menlo"/>
+          <w:color w:val="ED7D31" w:themeColor="accent2"/>
+        </w:rPr>
+        <w:t>// (...)</w:t>
+      </w:r>
+    </w:p>
+    <w:p>
+      <w:pPr>
+        <w:autoSpaceDE w:val="0"/>
+        <w:autoSpaceDN w:val="0"/>
+        <w:adjustRightInd w:val="0"/>
+        <w:rPr>
+          <w:rFonts w:ascii="Menlo" w:eastAsiaTheme="minorHAnsi" w:hAnsi="Menlo" w:cs="Menlo"/>
+          <w:color w:val="ED7D31" w:themeColor="accent2"/>
+        </w:rPr>
+      </w:pPr>
+      <w:proofErr w:type="spellStart"/>
+      <w:r>
+        <w:rPr>
+          <w:rFonts w:ascii="Menlo" w:eastAsiaTheme="minorHAnsi" w:hAnsi="Menlo" w:cs="Menlo"/>
+          <w:color w:val="ED7D31" w:themeColor="accent2"/>
+        </w:rPr>
+        <w:t>AmqpClientOptions</w:t>
+      </w:r>
+      <w:proofErr w:type="spellEnd"/>
+      <w:r>
+        <w:rPr>
+          <w:rFonts w:ascii="Menlo" w:eastAsiaTheme="minorHAnsi" w:hAnsi="Menlo" w:cs="Menlo"/>
+          <w:color w:val="ED7D31" w:themeColor="accent2"/>
+        </w:rPr>
+        <w:t xml:space="preserve"> </w:t>
+      </w:r>
+      <w:proofErr w:type="spellStart"/>
+      <w:r>
+        <w:rPr>
+          <w:rFonts w:ascii="Menlo" w:eastAsiaTheme="minorHAnsi" w:hAnsi="Menlo" w:cs="Menlo"/>
+          <w:color w:val="ED7D31" w:themeColor="accent2"/>
+        </w:rPr>
+        <w:t>amqpOptions</w:t>
+      </w:r>
+      <w:proofErr w:type="spellEnd"/>
+      <w:r>
+        <w:rPr>
+          <w:rFonts w:ascii="Menlo" w:eastAsiaTheme="minorHAnsi" w:hAnsi="Menlo" w:cs="Menlo"/>
+          <w:color w:val="ED7D31" w:themeColor="accent2"/>
+        </w:rPr>
+        <w:t xml:space="preserve"> = </w:t>
+      </w:r>
+      <w:proofErr w:type="spellStart"/>
+      <w:proofErr w:type="gramStart"/>
+      <w:r>
+        <w:rPr>
+          <w:rFonts w:ascii="Menlo" w:eastAsiaTheme="minorHAnsi" w:hAnsi="Menlo" w:cs="Menlo"/>
+          <w:color w:val="ED7D31" w:themeColor="accent2"/>
+        </w:rPr>
+        <w:t>amqpConfig</w:t>
+      </w:r>
+      <w:proofErr w:type="spellEnd"/>
+      <w:r>
+        <w:rPr>
+          <w:rFonts w:ascii="Menlo" w:eastAsiaTheme="minorHAnsi" w:hAnsi="Menlo" w:cs="Menlo"/>
+          <w:color w:val="ED7D31" w:themeColor="accent2"/>
+        </w:rPr>
+        <w:t>(</w:t>
+      </w:r>
+      <w:proofErr w:type="gramEnd"/>
+      <w:r>
+        <w:rPr>
+          <w:rFonts w:ascii="Menlo" w:eastAsiaTheme="minorHAnsi" w:hAnsi="Menlo" w:cs="Menlo"/>
+          <w:color w:val="ED7D31" w:themeColor="accent2"/>
+        </w:rPr>
+        <w:t>);</w:t>
+      </w:r>
+    </w:p>
+    <w:p>
+      <w:pPr>
+        <w:autoSpaceDE w:val="0"/>
+        <w:autoSpaceDN w:val="0"/>
+        <w:adjustRightInd w:val="0"/>
+        <w:rPr>
+          <w:rFonts w:ascii="Menlo" w:eastAsiaTheme="minorHAnsi" w:hAnsi="Menlo" w:cs="Menlo"/>
+          <w:color w:val="ED7D31" w:themeColor="accent2"/>
+        </w:rPr>
+      </w:pPr>
+      <w:proofErr w:type="spellStart"/>
+      <w:r>
+        <w:rPr>
+          <w:rFonts w:ascii="Menlo" w:eastAsiaTheme="minorHAnsi" w:hAnsi="Menlo" w:cs="Menlo"/>
+          <w:color w:val="ED7D31" w:themeColor="accent2"/>
+        </w:rPr>
+        <w:t>AmqpReceiverOptions</w:t>
+      </w:r>
+      <w:proofErr w:type="spellEnd"/>
+      <w:r>
+        <w:rPr>
+          <w:rFonts w:ascii="Menlo" w:eastAsiaTheme="minorHAnsi" w:hAnsi="Menlo" w:cs="Menlo"/>
+          <w:color w:val="ED7D31" w:themeColor="accent2"/>
+        </w:rPr>
+        <w:t xml:space="preserve"> </w:t>
+      </w:r>
+      <w:proofErr w:type="spellStart"/>
+      <w:r>
+        <w:rPr>
+          <w:rFonts w:ascii="Menlo" w:eastAsiaTheme="minorHAnsi" w:hAnsi="Menlo" w:cs="Menlo"/>
+          <w:color w:val="ED7D31" w:themeColor="accent2"/>
+        </w:rPr>
+        <w:t>receiverOptions</w:t>
+      </w:r>
+      <w:proofErr w:type="spellEnd"/>
+      <w:r>
+        <w:rPr>
+          <w:rFonts w:ascii="Menlo" w:eastAsiaTheme="minorHAnsi" w:hAnsi="Menlo" w:cs="Menlo"/>
+          <w:color w:val="ED7D31" w:themeColor="accent2"/>
+        </w:rPr>
+        <w:t xml:space="preserve"> = new </w:t>
+      </w:r>
+      <w:proofErr w:type="spellStart"/>
+      <w:proofErr w:type="gramStart"/>
+      <w:r>
+        <w:rPr>
+          <w:rFonts w:ascii="Menlo" w:eastAsiaTheme="minorHAnsi" w:hAnsi="Menlo" w:cs="Menlo"/>
+          <w:color w:val="ED7D31" w:themeColor="accent2"/>
+        </w:rPr>
+        <w:t>AmqpReceiverOptions</w:t>
+      </w:r>
+      <w:proofErr w:type="spellEnd"/>
+      <w:r>
+        <w:rPr>
+          <w:rFonts w:ascii="Menlo" w:eastAsiaTheme="minorHAnsi" w:hAnsi="Menlo" w:cs="Menlo"/>
+          <w:color w:val="ED7D31" w:themeColor="accent2"/>
+        </w:rPr>
+        <w:t>(</w:t>
+      </w:r>
+      <w:proofErr w:type="gramEnd"/>
+      <w:r>
+        <w:rPr>
+          <w:rFonts w:ascii="Menlo" w:eastAsiaTheme="minorHAnsi" w:hAnsi="Menlo" w:cs="Menlo"/>
+          <w:color w:val="ED7D31" w:themeColor="accent2"/>
+        </w:rPr>
+        <w:t>)</w:t>
+      </w:r>
+    </w:p>
+    <w:p>
+      <w:pPr>
+        <w:autoSpaceDE w:val="0"/>
+        <w:autoSpaceDN w:val="0"/>
+        <w:adjustRightInd w:val="0"/>
+        <w:rPr>
+          <w:rFonts w:ascii="Menlo" w:eastAsiaTheme="minorHAnsi" w:hAnsi="Menlo" w:cs="Menlo"/>
+          <w:color w:val="ED7D31" w:themeColor="accent2"/>
+        </w:rPr>
+      </w:pPr>
+      <w:proofErr w:type="gramStart"/>
+      <w:r>
+        <w:rPr>
+          <w:rFonts w:ascii="Menlo" w:eastAsiaTheme="minorHAnsi" w:hAnsi="Menlo" w:cs="Menlo"/>
+          <w:color w:val="ED7D31" w:themeColor="accent2"/>
+        </w:rPr>
+        <w:t>.</w:t>
+      </w:r>
+      <w:proofErr w:type="spellStart"/>
+      <w:r>
+        <w:rPr>
+          <w:rFonts w:ascii="Menlo" w:eastAsiaTheme="minorHAnsi" w:hAnsi="Menlo" w:cs="Menlo"/>
+          <w:color w:val="ED7D31" w:themeColor="accent2"/>
+        </w:rPr>
+        <w:t>setAutoAcknowledgem</w:t>
+      </w:r>
+      <w:r>
+        <w:rPr>
+          <w:rFonts w:ascii="Menlo" w:eastAsiaTheme="minorHAnsi" w:hAnsi="Menlo" w:cs="Menlo"/>
+          <w:color w:val="ED7D31" w:themeColor="accent2"/>
+        </w:rPr>
+        <w:t>ent</w:t>
+      </w:r>
+      <w:proofErr w:type="spellEnd"/>
+      <w:proofErr w:type="gramEnd"/>
+      <w:r>
+        <w:rPr>
+          <w:rFonts w:ascii="Menlo" w:eastAsiaTheme="minorHAnsi" w:hAnsi="Menlo" w:cs="Menlo"/>
+          <w:color w:val="ED7D31" w:themeColor="accent2"/>
+        </w:rPr>
+        <w:t>(false)</w:t>
+      </w:r>
+      <w:r>
+        <w:rPr>
+          <w:rFonts w:ascii="Menlo" w:eastAsiaTheme="minorHAnsi" w:hAnsi="Menlo" w:cs="Menlo"/>
+          <w:color w:val="00B050"/>
+        </w:rPr>
+        <w:t xml:space="preserve"> </w:t>
+      </w:r>
+      <w:r>
+        <w:rPr>
+          <w:rFonts w:ascii="Menlo" w:eastAsiaTheme="minorHAnsi" w:hAnsi="Menlo" w:cs="Menlo"/>
+          <w:color w:val="00B050"/>
+        </w:rPr>
+        <w:t>//</w:t>
+      </w:r>
+      <w:r>
+        <w:rPr>
+          <w:rFonts w:ascii="Menlo" w:eastAsiaTheme="minorHAnsi" w:hAnsi="Menlo" w:cs="Menlo"/>
+          <w:color w:val="00B050"/>
+        </w:rPr>
+        <w:t>We would manually acknowledge incoming messages</w:t>
+      </w:r>
+    </w:p>
+    <w:p>
+      <w:pPr>
+        <w:autoSpaceDE w:val="0"/>
+        <w:autoSpaceDN w:val="0"/>
+        <w:adjustRightInd w:val="0"/>
+        <w:rPr>
+          <w:rFonts w:ascii="Menlo" w:eastAsiaTheme="minorHAnsi" w:hAnsi="Menlo" w:cs="Menlo"/>
+          <w:color w:val="00B050"/>
+        </w:rPr>
+      </w:pPr>
+      <w:proofErr w:type="gramStart"/>
+      <w:r>
+        <w:rPr>
+          <w:rFonts w:ascii="Menlo" w:eastAsiaTheme="minorHAnsi" w:hAnsi="Menlo" w:cs="Menlo"/>
+          <w:color w:val="ED7D31" w:themeColor="accent2"/>
+        </w:rPr>
+        <w:t>.</w:t>
+      </w:r>
+      <w:proofErr w:type="spellStart"/>
+      <w:r>
+        <w:rPr>
+          <w:rFonts w:ascii="Menlo" w:eastAsiaTheme="minorHAnsi" w:hAnsi="Menlo" w:cs="Menlo"/>
+          <w:color w:val="ED7D31" w:themeColor="accent2"/>
+        </w:rPr>
+        <w:t>setDurable</w:t>
+      </w:r>
+      <w:proofErr w:type="spellEnd"/>
+      <w:proofErr w:type="gramEnd"/>
+      <w:r>
+        <w:rPr>
+          <w:rFonts w:ascii="Menlo" w:eastAsiaTheme="minorHAnsi" w:hAnsi="Menlo" w:cs="Menlo"/>
+          <w:color w:val="ED7D31" w:themeColor="accent2"/>
+        </w:rPr>
+        <w:t>(true);</w:t>
+      </w:r>
+      <w:r>
+        <w:rPr>
+          <w:rFonts w:ascii="Menlo" w:eastAsiaTheme="minorHAnsi" w:hAnsi="Menlo" w:cs="Menlo"/>
+          <w:color w:val="00B050"/>
+        </w:rPr>
+        <w:t xml:space="preserve"> </w:t>
+      </w:r>
+      <w:r>
+        <w:rPr>
+          <w:rFonts w:ascii="Menlo" w:eastAsiaTheme="minorHAnsi" w:hAnsi="Menlo" w:cs="Menlo"/>
+          <w:color w:val="00B050"/>
+        </w:rPr>
+        <w:t>//</w:t>
+      </w:r>
+      <w:r>
+        <w:rPr>
+          <w:rFonts w:ascii="Menlo" w:eastAsiaTheme="minorHAnsi" w:hAnsi="Menlo" w:cs="Menlo"/>
+          <w:color w:val="00B050"/>
+        </w:rPr>
+        <w:t>We want durable messages</w:t>
+      </w:r>
+    </w:p>
+    <w:p>
+      <w:pPr>
+        <w:autoSpaceDE w:val="0"/>
+        <w:autoSpaceDN w:val="0"/>
+        <w:adjustRightInd w:val="0"/>
+        <w:rPr>
+          <w:rFonts w:ascii="Menlo" w:hAnsi="Menlo" w:cs="Menlo"/>
+          <w:color w:val="000000" w:themeColor="text1"/>
+        </w:rPr>
+      </w:pPr>
+    </w:p>
+    <w:p>
+      <w:pPr>
+        <w:autoSpaceDE w:val="0"/>
+        <w:autoSpaceDN w:val="0"/>
+        <w:adjustRightInd w:val="0"/>
+        <w:rPr>
+          <w:rFonts w:ascii="Arial" w:hAnsi="Arial" w:cs="Arial"/>
+          <w:color w:val="000000" w:themeColor="text1"/>
+        </w:rPr>
+      </w:pPr>
+    </w:p>
+    <w:p>
+      <w:pPr>
+        <w:autoSpaceDE w:val="0"/>
+        <w:autoSpaceDN w:val="0"/>
+        <w:adjustRightInd w:val="0"/>
+        <w:rPr>
+          <w:rFonts w:ascii="Arial" w:hAnsi="Arial" w:cs="Arial"/>
+          <w:color w:val="000000" w:themeColor="text1"/>
+        </w:rPr>
+      </w:pPr>
+    </w:p>
+    <w:p>
+      <w:pPr>
+        <w:autoSpaceDE w:val="0"/>
+        <w:autoSpaceDN w:val="0"/>
+        <w:adjustRightInd w:val="0"/>
+        <w:rPr>
+          <w:rFonts w:ascii="Menlo" w:eastAsiaTheme="minorHAnsi" w:hAnsi="Menlo" w:cs="Menlo"/>
+          <w:color w:val="ED7D31" w:themeColor="accent2"/>
+        </w:rPr>
+      </w:pPr>
+      <w:proofErr w:type="spellStart"/>
+      <w:r>
+        <w:rPr>
+          <w:rFonts w:ascii="Menlo" w:eastAsiaTheme="minorHAnsi" w:hAnsi="Menlo" w:cs="Menlo"/>
+          <w:color w:val="ED7D31" w:themeColor="accent2"/>
+        </w:rPr>
+        <w:t>AmqpClient.create</w:t>
+      </w:r>
+      <w:proofErr w:type="spellEnd"/>
+      <w:r>
+        <w:rPr>
+          <w:rFonts w:ascii="Menlo" w:eastAsiaTheme="minorHAnsi" w:hAnsi="Menlo" w:cs="Menlo"/>
+          <w:color w:val="ED7D31" w:themeColor="accent2"/>
+        </w:rPr>
+        <w:t>(</w:t>
+      </w:r>
+      <w:proofErr w:type="spellStart"/>
+      <w:r>
+        <w:rPr>
+          <w:rFonts w:ascii="Menlo" w:eastAsiaTheme="minorHAnsi" w:hAnsi="Menlo" w:cs="Menlo"/>
+          <w:color w:val="ED7D31" w:themeColor="accent2"/>
+        </w:rPr>
+        <w:t>vertx</w:t>
+      </w:r>
+      <w:proofErr w:type="spellEnd"/>
+      <w:r>
+        <w:rPr>
+          <w:rFonts w:ascii="Menlo" w:eastAsiaTheme="minorHAnsi" w:hAnsi="Menlo" w:cs="Menlo"/>
+          <w:color w:val="ED7D31" w:themeColor="accent2"/>
+        </w:rPr>
+        <w:t xml:space="preserve">, </w:t>
+      </w:r>
+      <w:proofErr w:type="spellStart"/>
+      <w:r>
+        <w:rPr>
+          <w:rFonts w:ascii="Menlo" w:eastAsiaTheme="minorHAnsi" w:hAnsi="Menlo" w:cs="Menlo"/>
+          <w:color w:val="ED7D31" w:themeColor="accent2"/>
+        </w:rPr>
+        <w:t>amqpOptions</w:t>
+      </w:r>
+      <w:proofErr w:type="spellEnd"/>
+      <w:r>
+        <w:rPr>
+          <w:rFonts w:ascii="Menlo" w:eastAsiaTheme="minorHAnsi" w:hAnsi="Menlo" w:cs="Menlo"/>
+          <w:color w:val="ED7D31" w:themeColor="accent2"/>
+        </w:rPr>
+        <w:t>)</w:t>
+      </w:r>
+      <w:r>
+        <w:rPr>
+          <w:rFonts w:ascii="Menlo" w:eastAsiaTheme="minorHAnsi" w:hAnsi="Menlo" w:cs="Menlo"/>
+          <w:color w:val="00B050"/>
+        </w:rPr>
+        <w:t xml:space="preserve"> </w:t>
+      </w:r>
+      <w:r>
+        <w:rPr>
+          <w:rFonts w:ascii="Menlo" w:eastAsiaTheme="minorHAnsi" w:hAnsi="Menlo" w:cs="Menlo"/>
+          <w:color w:val="00B050"/>
+        </w:rPr>
+        <w:t>//</w:t>
+      </w:r>
+      <w:r>
+        <w:rPr>
+          <w:rFonts w:ascii="Menlo" w:eastAsiaTheme="minorHAnsi" w:hAnsi="Menlo" w:cs="Menlo"/>
+          <w:color w:val="00B050"/>
+        </w:rPr>
+        <w:t>Create an AMQP client</w:t>
+      </w:r>
+    </w:p>
+    <w:p>
+      <w:pPr>
+        <w:autoSpaceDE w:val="0"/>
+        <w:autoSpaceDN w:val="0"/>
+        <w:adjustRightInd w:val="0"/>
+        <w:rPr>
+          <w:rFonts w:ascii="Menlo" w:eastAsiaTheme="minorHAnsi" w:hAnsi="Menlo" w:cs="Menlo"/>
+          <w:color w:val="ED7D31" w:themeColor="accent2"/>
+        </w:rPr>
+      </w:pPr>
+      <w:proofErr w:type="gramStart"/>
+      <w:r>
+        <w:rPr>
+          <w:rFonts w:ascii="Menlo" w:eastAsiaTheme="minorHAnsi" w:hAnsi="Menlo" w:cs="Menlo"/>
+          <w:color w:val="ED7D31" w:themeColor="accent2"/>
+        </w:rPr>
+        <w:t>.</w:t>
+      </w:r>
+      <w:proofErr w:type="spellStart"/>
+      <w:r>
+        <w:rPr>
+          <w:rFonts w:ascii="Menlo" w:eastAsiaTheme="minorHAnsi" w:hAnsi="Menlo" w:cs="Menlo"/>
+          <w:color w:val="ED7D31" w:themeColor="accent2"/>
+        </w:rPr>
+        <w:t>rxConnect</w:t>
+      </w:r>
+      <w:proofErr w:type="spellEnd"/>
+      <w:proofErr w:type="gramEnd"/>
+      <w:r>
+        <w:rPr>
+          <w:rFonts w:ascii="Menlo" w:eastAsiaTheme="minorHAnsi" w:hAnsi="Menlo" w:cs="Menlo"/>
+          <w:color w:val="ED7D31" w:themeColor="accent2"/>
+        </w:rPr>
+        <w:t>()</w:t>
+      </w:r>
+    </w:p>
+    <w:p>
+      <w:pPr>
+        <w:autoSpaceDE w:val="0"/>
+        <w:autoSpaceDN w:val="0"/>
+        <w:adjustRightInd w:val="0"/>
+        <w:rPr>
+          <w:rFonts w:ascii="Menlo" w:eastAsiaTheme="minorHAnsi" w:hAnsi="Menlo" w:cs="Menlo"/>
+          <w:color w:val="ED7D31" w:themeColor="accent2"/>
+        </w:rPr>
+      </w:pPr>
+      <w:proofErr w:type="gramStart"/>
+      <w:r>
+        <w:rPr>
+          <w:rFonts w:ascii="Menlo" w:eastAsiaTheme="minorHAnsi" w:hAnsi="Menlo" w:cs="Menlo"/>
+          <w:color w:val="ED7D31" w:themeColor="accent2"/>
+        </w:rPr>
+        <w:t>.</w:t>
+      </w:r>
+      <w:proofErr w:type="spellStart"/>
+      <w:r>
+        <w:rPr>
+          <w:rFonts w:ascii="Menlo" w:eastAsiaTheme="minorHAnsi" w:hAnsi="Menlo" w:cs="Menlo"/>
+          <w:color w:val="ED7D31" w:themeColor="accent2"/>
+        </w:rPr>
+        <w:t>flatMap</w:t>
+      </w:r>
+      <w:proofErr w:type="spellEnd"/>
+      <w:proofErr w:type="gramEnd"/>
+      <w:r>
+        <w:rPr>
+          <w:rFonts w:ascii="Menlo" w:eastAsiaTheme="minorHAnsi" w:hAnsi="Menlo" w:cs="Menlo"/>
+          <w:color w:val="ED7D31" w:themeColor="accent2"/>
+        </w:rPr>
+        <w:t xml:space="preserve">(conn -&gt; </w:t>
+      </w:r>
+      <w:proofErr w:type="spellStart"/>
+      <w:r>
+        <w:rPr>
+          <w:rFonts w:ascii="Menlo" w:eastAsiaTheme="minorHAnsi" w:hAnsi="Menlo" w:cs="Menlo"/>
+          <w:color w:val="ED7D31" w:themeColor="accent2"/>
+        </w:rPr>
+        <w:t>conn.rxCreateReceiver</w:t>
+      </w:r>
+      <w:proofErr w:type="spellEnd"/>
+      <w:r>
+        <w:rPr>
+          <w:rFonts w:ascii="Menlo" w:eastAsiaTheme="minorHAnsi" w:hAnsi="Menlo" w:cs="Menlo"/>
+          <w:color w:val="ED7D31" w:themeColor="accent2"/>
+        </w:rPr>
+        <w:t xml:space="preserve">("step-events", </w:t>
+      </w:r>
+      <w:proofErr w:type="spellStart"/>
+      <w:r>
+        <w:rPr>
+          <w:rFonts w:ascii="Menlo" w:eastAsiaTheme="minorHAnsi" w:hAnsi="Menlo" w:cs="Menlo"/>
+          <w:color w:val="ED7D31" w:themeColor="accent2"/>
+        </w:rPr>
+        <w:t>receiverOptions</w:t>
+      </w:r>
+      <w:proofErr w:type="spellEnd"/>
+      <w:r>
+        <w:rPr>
+          <w:rFonts w:ascii="Menlo" w:eastAsiaTheme="minorHAnsi" w:hAnsi="Menlo" w:cs="Menlo"/>
+          <w:color w:val="ED7D31" w:themeColor="accent2"/>
+        </w:rPr>
+        <w:t>))</w:t>
+      </w:r>
+      <w:r>
+        <w:rPr>
+          <w:rFonts w:ascii="Menlo" w:eastAsiaTheme="minorHAnsi" w:hAnsi="Menlo" w:cs="Menlo"/>
+          <w:color w:val="00B050"/>
+        </w:rPr>
+        <w:t xml:space="preserve"> </w:t>
+      </w:r>
+      <w:r>
+        <w:rPr>
+          <w:rFonts w:ascii="Menlo" w:eastAsiaTheme="minorHAnsi" w:hAnsi="Menlo" w:cs="Menlo"/>
+          <w:color w:val="00B050"/>
+        </w:rPr>
+        <w:t>//</w:t>
+      </w:r>
+      <w:r>
+        <w:rPr>
+          <w:rFonts w:ascii="Menlo" w:eastAsiaTheme="minorHAnsi" w:hAnsi="Menlo" w:cs="Menlo"/>
+          <w:color w:val="00B050"/>
+        </w:rPr>
+        <w:t>Create a message receiver from the ‘step-events’ destination</w:t>
+      </w:r>
+    </w:p>
+    <w:p>
+      <w:pPr>
+        <w:autoSpaceDE w:val="0"/>
+        <w:autoSpaceDN w:val="0"/>
+        <w:adjustRightInd w:val="0"/>
+        <w:rPr>
+          <w:rFonts w:ascii="Menlo" w:eastAsiaTheme="minorHAnsi" w:hAnsi="Menlo" w:cs="Menlo"/>
+          <w:color w:val="ED7D31" w:themeColor="accent2"/>
+        </w:rPr>
+      </w:pPr>
+      <w:proofErr w:type="gramStart"/>
+      <w:r>
+        <w:rPr>
+          <w:rFonts w:ascii="Menlo" w:eastAsiaTheme="minorHAnsi" w:hAnsi="Menlo" w:cs="Menlo"/>
+          <w:color w:val="ED7D31" w:themeColor="accent2"/>
+        </w:rPr>
+        <w:lastRenderedPageBreak/>
+        <w:t>.</w:t>
+      </w:r>
+      <w:proofErr w:type="spellStart"/>
+      <w:r>
+        <w:rPr>
+          <w:rFonts w:ascii="Menlo" w:eastAsiaTheme="minorHAnsi" w:hAnsi="Menlo" w:cs="Menlo"/>
+          <w:color w:val="ED7D31" w:themeColor="accent2"/>
+        </w:rPr>
+        <w:t>flatMapPublisher</w:t>
+      </w:r>
+      <w:proofErr w:type="spellEnd"/>
+      <w:proofErr w:type="gramEnd"/>
+      <w:r>
+        <w:rPr>
+          <w:rFonts w:ascii="Menlo" w:eastAsiaTheme="minorHAnsi" w:hAnsi="Menlo" w:cs="Menlo"/>
+          <w:color w:val="ED7D31" w:themeColor="accent2"/>
+        </w:rPr>
+        <w:t>(</w:t>
+      </w:r>
+      <w:proofErr w:type="spellStart"/>
+      <w:r>
+        <w:rPr>
+          <w:rFonts w:ascii="Menlo" w:eastAsiaTheme="minorHAnsi" w:hAnsi="Menlo" w:cs="Menlo"/>
+          <w:color w:val="ED7D31" w:themeColor="accent2"/>
+        </w:rPr>
+        <w:t>AmqpReceiver</w:t>
+      </w:r>
+      <w:proofErr w:type="spellEnd"/>
+      <w:r>
+        <w:rPr>
+          <w:rFonts w:ascii="Menlo" w:eastAsiaTheme="minorHAnsi" w:hAnsi="Menlo" w:cs="Menlo"/>
+          <w:color w:val="ED7D31" w:themeColor="accent2"/>
+        </w:rPr>
+        <w:t>::</w:t>
+      </w:r>
+      <w:proofErr w:type="spellStart"/>
+      <w:r>
+        <w:rPr>
+          <w:rFonts w:ascii="Menlo" w:eastAsiaTheme="minorHAnsi" w:hAnsi="Menlo" w:cs="Menlo"/>
+          <w:color w:val="ED7D31" w:themeColor="accent2"/>
+        </w:rPr>
+        <w:t>toFlowable</w:t>
+      </w:r>
+      <w:proofErr w:type="spellEnd"/>
+      <w:r>
+        <w:rPr>
+          <w:rFonts w:ascii="Menlo" w:eastAsiaTheme="minorHAnsi" w:hAnsi="Menlo" w:cs="Menlo"/>
+          <w:color w:val="ED7D31" w:themeColor="accent2"/>
+        </w:rPr>
+        <w:t>)</w:t>
+      </w:r>
+      <w:r>
+        <w:rPr>
+          <w:rFonts w:ascii="Menlo" w:eastAsiaTheme="minorHAnsi" w:hAnsi="Menlo" w:cs="Menlo"/>
+          <w:color w:val="00B050"/>
+        </w:rPr>
+        <w:t xml:space="preserve"> </w:t>
+      </w:r>
+      <w:r>
+        <w:rPr>
+          <w:rFonts w:ascii="Menlo" w:eastAsiaTheme="minorHAnsi" w:hAnsi="Menlo" w:cs="Menlo"/>
+          <w:color w:val="00B050"/>
+        </w:rPr>
+        <w:t>//</w:t>
+      </w:r>
+      <w:r>
+        <w:rPr>
+          <w:rFonts w:ascii="Menlo" w:eastAsiaTheme="minorHAnsi" w:hAnsi="Menlo" w:cs="Menlo"/>
+          <w:color w:val="00B050"/>
+        </w:rPr>
+        <w:t>Create a flowable AMQP messages</w:t>
+      </w:r>
+    </w:p>
+    <w:p>
+      <w:pPr>
+        <w:autoSpaceDE w:val="0"/>
+        <w:autoSpaceDN w:val="0"/>
+        <w:adjustRightInd w:val="0"/>
+        <w:rPr>
+          <w:rFonts w:ascii="Menlo" w:eastAsiaTheme="minorHAnsi" w:hAnsi="Menlo" w:cs="Menlo"/>
+          <w:color w:val="ED7D31" w:themeColor="accent2"/>
+        </w:rPr>
+      </w:pPr>
+      <w:proofErr w:type="gramStart"/>
+      <w:r>
+        <w:rPr>
+          <w:rFonts w:ascii="Menlo" w:eastAsiaTheme="minorHAnsi" w:hAnsi="Menlo" w:cs="Menlo"/>
+          <w:color w:val="ED7D31" w:themeColor="accent2"/>
+        </w:rPr>
+        <w:t>.</w:t>
+      </w:r>
+      <w:proofErr w:type="spellStart"/>
+      <w:r>
+        <w:rPr>
+          <w:rFonts w:ascii="Menlo" w:eastAsiaTheme="minorHAnsi" w:hAnsi="Menlo" w:cs="Menlo"/>
+          <w:color w:val="ED7D31" w:themeColor="accent2"/>
+        </w:rPr>
+        <w:t>doOnError</w:t>
+      </w:r>
+      <w:proofErr w:type="spellEnd"/>
+      <w:proofErr w:type="gramEnd"/>
+      <w:r>
+        <w:rPr>
+          <w:rFonts w:ascii="Menlo" w:eastAsiaTheme="minorHAnsi" w:hAnsi="Menlo" w:cs="Menlo"/>
+          <w:color w:val="ED7D31" w:themeColor="accent2"/>
+        </w:rPr>
+        <w:t>(this::</w:t>
+      </w:r>
+      <w:proofErr w:type="spellStart"/>
+      <w:r>
+        <w:rPr>
+          <w:rFonts w:ascii="Menlo" w:eastAsiaTheme="minorHAnsi" w:hAnsi="Menlo" w:cs="Menlo"/>
+          <w:color w:val="ED7D31" w:themeColor="accent2"/>
+        </w:rPr>
+        <w:t>logAmqpError</w:t>
+      </w:r>
+      <w:proofErr w:type="spellEnd"/>
+      <w:r>
+        <w:rPr>
+          <w:rFonts w:ascii="Menlo" w:eastAsiaTheme="minorHAnsi" w:hAnsi="Menlo" w:cs="Menlo"/>
+          <w:color w:val="ED7D31" w:themeColor="accent2"/>
+        </w:rPr>
+        <w:t>)</w:t>
+      </w:r>
+      <w:r>
+        <w:rPr>
+          <w:rFonts w:ascii="Menlo" w:eastAsiaTheme="minorHAnsi" w:hAnsi="Menlo" w:cs="Menlo"/>
+          <w:color w:val="00B050"/>
+        </w:rPr>
+        <w:t xml:space="preserve"> </w:t>
+      </w:r>
+      <w:r>
+        <w:rPr>
+          <w:rFonts w:ascii="Menlo" w:eastAsiaTheme="minorHAnsi" w:hAnsi="Menlo" w:cs="Menlo"/>
+          <w:color w:val="00B050"/>
+        </w:rPr>
+        <w:t>//</w:t>
+      </w:r>
+      <w:r>
+        <w:rPr>
+          <w:rFonts w:ascii="Menlo" w:eastAsiaTheme="minorHAnsi" w:hAnsi="Menlo" w:cs="Menlo"/>
+          <w:color w:val="00B050"/>
+        </w:rPr>
+        <w:t>Error logging</w:t>
+      </w:r>
+    </w:p>
+    <w:p>
+      <w:pPr>
+        <w:autoSpaceDE w:val="0"/>
+        <w:autoSpaceDN w:val="0"/>
+        <w:adjustRightInd w:val="0"/>
+        <w:rPr>
+          <w:rFonts w:ascii="Menlo" w:eastAsiaTheme="minorHAnsi" w:hAnsi="Menlo" w:cs="Menlo"/>
+          <w:color w:val="ED7D31" w:themeColor="accent2"/>
+        </w:rPr>
+      </w:pPr>
+      <w:proofErr w:type="gramStart"/>
+      <w:r>
+        <w:rPr>
+          <w:rFonts w:ascii="Menlo" w:eastAsiaTheme="minorHAnsi" w:hAnsi="Menlo" w:cs="Menlo"/>
+          <w:color w:val="ED7D31" w:themeColor="accent2"/>
+        </w:rPr>
+        <w:t>.</w:t>
+      </w:r>
+      <w:proofErr w:type="spellStart"/>
+      <w:r>
+        <w:rPr>
+          <w:rFonts w:ascii="Menlo" w:eastAsiaTheme="minorHAnsi" w:hAnsi="Menlo" w:cs="Menlo"/>
+          <w:color w:val="ED7D31" w:themeColor="accent2"/>
+        </w:rPr>
+        <w:t>retryWhen</w:t>
+      </w:r>
+      <w:proofErr w:type="spellEnd"/>
+      <w:proofErr w:type="gramEnd"/>
+      <w:r>
+        <w:rPr>
+          <w:rFonts w:ascii="Menlo" w:eastAsiaTheme="minorHAnsi" w:hAnsi="Menlo" w:cs="Menlo"/>
+          <w:color w:val="ED7D31" w:themeColor="accent2"/>
+        </w:rPr>
+        <w:t>(this::</w:t>
+      </w:r>
+      <w:proofErr w:type="spellStart"/>
+      <w:r>
+        <w:rPr>
+          <w:rFonts w:ascii="Menlo" w:eastAsiaTheme="minorHAnsi" w:hAnsi="Menlo" w:cs="Menlo"/>
+          <w:color w:val="ED7D31" w:themeColor="accent2"/>
+        </w:rPr>
+        <w:t>retryLater</w:t>
+      </w:r>
+      <w:proofErr w:type="spellEnd"/>
+      <w:r>
+        <w:rPr>
+          <w:rFonts w:ascii="Menlo" w:eastAsiaTheme="minorHAnsi" w:hAnsi="Menlo" w:cs="Menlo"/>
+          <w:color w:val="ED7D31" w:themeColor="accent2"/>
+        </w:rPr>
+        <w:t>)</w:t>
+      </w:r>
+      <w:r>
+        <w:rPr>
+          <w:rFonts w:ascii="Menlo" w:eastAsiaTheme="minorHAnsi" w:hAnsi="Menlo" w:cs="Menlo"/>
+          <w:color w:val="00B050"/>
+        </w:rPr>
+        <w:t xml:space="preserve"> </w:t>
+      </w:r>
+      <w:r>
+        <w:rPr>
+          <w:rFonts w:ascii="Menlo" w:eastAsiaTheme="minorHAnsi" w:hAnsi="Menlo" w:cs="Menlo"/>
+          <w:color w:val="00B050"/>
+        </w:rPr>
+        <w:t>//</w:t>
+      </w:r>
+      <w:r>
+        <w:rPr>
+          <w:rFonts w:ascii="Menlo" w:eastAsiaTheme="minorHAnsi" w:hAnsi="Menlo" w:cs="Menlo"/>
+          <w:color w:val="00B050"/>
+        </w:rPr>
+        <w:t>Retry logic</w:t>
+      </w:r>
+    </w:p>
+    <w:p>
+      <w:pPr>
+        <w:autoSpaceDE w:val="0"/>
+        <w:autoSpaceDN w:val="0"/>
+        <w:adjustRightInd w:val="0"/>
+        <w:rPr>
+          <w:rFonts w:ascii="Menlo" w:hAnsi="Menlo" w:cs="Menlo"/>
+          <w:color w:val="ED7D31" w:themeColor="accent2"/>
+        </w:rPr>
+      </w:pPr>
+      <w:proofErr w:type="gramStart"/>
+      <w:r>
+        <w:rPr>
+          <w:rFonts w:ascii="Menlo" w:eastAsiaTheme="minorHAnsi" w:hAnsi="Menlo" w:cs="Menlo"/>
+          <w:color w:val="ED7D31" w:themeColor="accent2"/>
+        </w:rPr>
+        <w:t>.subscribe</w:t>
+      </w:r>
+      <w:proofErr w:type="gramEnd"/>
+      <w:r>
+        <w:rPr>
+          <w:rFonts w:ascii="Menlo" w:eastAsiaTheme="minorHAnsi" w:hAnsi="Menlo" w:cs="Menlo"/>
+          <w:color w:val="ED7D31" w:themeColor="accent2"/>
+        </w:rPr>
+        <w:t>(this::</w:t>
+      </w:r>
+      <w:proofErr w:type="spellStart"/>
+      <w:r>
+        <w:rPr>
+          <w:rFonts w:ascii="Menlo" w:eastAsiaTheme="minorHAnsi" w:hAnsi="Menlo" w:cs="Menlo"/>
+          <w:color w:val="ED7D31" w:themeColor="accent2"/>
+        </w:rPr>
+        <w:t>handleAmqpMessage</w:t>
+      </w:r>
+      <w:proofErr w:type="spellEnd"/>
+      <w:r>
+        <w:rPr>
+          <w:rFonts w:ascii="Menlo" w:eastAsiaTheme="minorHAnsi" w:hAnsi="Menlo" w:cs="Menlo"/>
+          <w:color w:val="ED7D31" w:themeColor="accent2"/>
+        </w:rPr>
+        <w:t>);</w:t>
+      </w:r>
+      <w:r>
+        <w:rPr>
+          <w:rFonts w:ascii="Menlo" w:eastAsiaTheme="minorHAnsi" w:hAnsi="Menlo" w:cs="Menlo"/>
+          <w:color w:val="00B050"/>
+        </w:rPr>
+        <w:t xml:space="preserve"> </w:t>
+      </w:r>
+      <w:r>
+        <w:rPr>
+          <w:rFonts w:ascii="Menlo" w:eastAsiaTheme="minorHAnsi" w:hAnsi="Menlo" w:cs="Menlo"/>
+          <w:color w:val="00B050"/>
+        </w:rPr>
+        <w:t>//</w:t>
+      </w:r>
+      <w:r>
+        <w:rPr>
+          <w:rFonts w:ascii="Menlo" w:eastAsiaTheme="minorHAnsi" w:hAnsi="Menlo" w:cs="Menlo"/>
+          <w:color w:val="00B050"/>
+        </w:rPr>
+        <w:t>Subscription that dispatches incoming messages</w:t>
+      </w:r>
+    </w:p>
+    <w:p>
+      <w:pPr>
+        <w:autoSpaceDE w:val="0"/>
+        <w:autoSpaceDN w:val="0"/>
+        <w:adjustRightInd w:val="0"/>
+        <w:rPr>
+          <w:rFonts w:ascii="Arial" w:hAnsi="Arial" w:cs="Arial"/>
+          <w:color w:val="000000" w:themeColor="text1"/>
+        </w:rPr>
+      </w:pPr>
+    </w:p>
+    <w:p>
+      <w:pPr>
+        <w:autoSpaceDE w:val="0"/>
+        <w:autoSpaceDN w:val="0"/>
+        <w:adjustRightInd w:val="0"/>
+        <w:rPr>
+          <w:rFonts w:ascii="Arial" w:hAnsi="Arial" w:cs="Arial"/>
+          <w:color w:val="000000" w:themeColor="text1"/>
+        </w:rPr>
+      </w:pPr>
+    </w:p>
+    <w:p>
+      <w:pPr>
+        <w:autoSpaceDE w:val="0"/>
+        <w:autoSpaceDN w:val="0"/>
+        <w:adjustRightInd w:val="0"/>
+        <w:rPr>
+          <w:rFonts w:ascii="Arial" w:hAnsi="Arial" w:cs="Arial"/>
+          <w:color w:val="000000" w:themeColor="text1"/>
+        </w:rPr>
+      </w:pPr>
+    </w:p>
+    <w:p>
+      <w:pPr>
+        <w:autoSpaceDE w:val="0"/>
+        <w:autoSpaceDN w:val="0"/>
+        <w:adjustRightInd w:val="0"/>
+        <w:rPr>
+          <w:rFonts w:ascii="Arial" w:hAnsi="Arial" w:cs="Arial"/>
+          <w:color w:val="000000" w:themeColor="text1"/>
+        </w:rPr>
+      </w:pPr>
+    </w:p>
+    <w:p>
+      <w:pPr>
+        <w:autoSpaceDE w:val="0"/>
+        <w:autoSpaceDN w:val="0"/>
+        <w:adjustRightInd w:val="0"/>
+        <w:rPr>
+          <w:rFonts w:ascii="Arial" w:hAnsi="Arial" w:cs="Arial"/>
+          <w:color w:val="000000" w:themeColor="text1"/>
+        </w:rPr>
+      </w:pPr>
+    </w:p>
+    <w:p>
+      <w:pPr>
+        <w:autoSpaceDE w:val="0"/>
+        <w:autoSpaceDN w:val="0"/>
+        <w:adjustRightInd w:val="0"/>
+        <w:rPr>
+          <w:rFonts w:ascii="Arial" w:hAnsi="Arial" w:cs="Arial"/>
+          <w:color w:val="000000" w:themeColor="text1"/>
+        </w:rPr>
+      </w:pPr>
+    </w:p>
+    <w:p>
+      <w:pPr>
+        <w:autoSpaceDE w:val="0"/>
+        <w:autoSpaceDN w:val="0"/>
+        <w:adjustRightInd w:val="0"/>
+        <w:rPr>
+          <w:rFonts w:ascii="Arial" w:hAnsi="Arial" w:cs="Arial"/>
+          <w:color w:val="000000" w:themeColor="text1"/>
+        </w:rPr>
+      </w:pPr>
+    </w:p>
+    <w:p>
+      <w:pPr>
+        <w:autoSpaceDE w:val="0"/>
+        <w:autoSpaceDN w:val="0"/>
+        <w:adjustRightInd w:val="0"/>
+        <w:rPr>
+          <w:rFonts w:ascii="Arial" w:hAnsi="Arial" w:cs="Arial"/>
+          <w:color w:val="000000" w:themeColor="text1"/>
+        </w:rPr>
+      </w:pPr>
+    </w:p>
+    <w:p>
+      <w:pPr>
+        <w:autoSpaceDE w:val="0"/>
+        <w:autoSpaceDN w:val="0"/>
+        <w:adjustRightInd w:val="0"/>
+        <w:rPr>
+          <w:rFonts w:ascii="Arial" w:hAnsi="Arial" w:cs="Arial"/>
+          <w:color w:val="000000" w:themeColor="text1"/>
+        </w:rPr>
+      </w:pPr>
+    </w:p>
+    <w:p>
+      <w:pPr>
+        <w:autoSpaceDE w:val="0"/>
+        <w:autoSpaceDN w:val="0"/>
+        <w:adjustRightInd w:val="0"/>
+        <w:rPr>
+          <w:rFonts w:ascii="Arial" w:hAnsi="Arial" w:cs="Arial"/>
+          <w:color w:val="000000" w:themeColor="text1"/>
+        </w:rPr>
+      </w:pPr>
+    </w:p>
+    <w:p>
+      <w:pPr>
+        <w:autoSpaceDE w:val="0"/>
+        <w:autoSpaceDN w:val="0"/>
+        <w:adjustRightInd w:val="0"/>
+        <w:rPr>
+          <w:rFonts w:ascii="Arial" w:hAnsi="Arial" w:cs="Arial"/>
+          <w:color w:val="000000" w:themeColor="text1"/>
+        </w:rPr>
+      </w:pPr>
+      <w:r>
+        <w:rPr>
+          <w:rFonts w:ascii="Arial" w:hAnsi="Arial" w:cs="Arial"/>
+          <w:color w:val="000000" w:themeColor="text1"/>
+        </w:rPr>
+        <w:t xml:space="preserve"> </w:t>
+      </w:r>
+    </w:p>
+    <w:p>
+      <w:pPr>
+        <w:autoSpaceDE w:val="0"/>
+        <w:autoSpaceDN w:val="0"/>
+        <w:adjustRightInd w:val="0"/>
+        <w:rPr>
+          <w:rFonts w:ascii="Arial" w:hAnsi="Arial" w:cs="Arial"/>
+          <w:color w:val="000000" w:themeColor="text1"/>
+        </w:rPr>
+      </w:pPr>
+    </w:p>
+    <w:p>
+      <w:pPr>
+        <w:autoSpaceDE w:val="0"/>
+        <w:autoSpaceDN w:val="0"/>
+        <w:adjustRightInd w:val="0"/>
+        <w:rPr>
+          <w:rFonts w:ascii="Arial" w:hAnsi="Arial" w:cs="Arial"/>
+          <w:color w:val="000000" w:themeColor="text1"/>
+        </w:rPr>
+      </w:pPr>
+    </w:p>
+    <w:p>
+      <w:pPr>
+        <w:autoSpaceDE w:val="0"/>
+        <w:autoSpaceDN w:val="0"/>
+        <w:adjustRightInd w:val="0"/>
+        <w:rPr>
+          <w:rFonts w:ascii="Arial" w:hAnsi="Arial" w:cs="Arial"/>
+          <w:b/>
+          <w:bCs/>
+          <w:color w:val="000000" w:themeColor="text1"/>
+          <w:u w:val="single"/>
+        </w:rPr>
+      </w:pPr>
+      <w:r>
+        <w:rPr>
+          <w:rFonts w:ascii="Arial" w:hAnsi="Arial" w:cs="Arial"/>
+          <w:b/>
+          <w:bCs/>
+          <w:color w:val="000000" w:themeColor="text1"/>
+          <w:u w:val="single"/>
+        </w:rPr>
+        <w:t xml:space="preserve">May be just IDE </w:t>
+      </w:r>
+      <w:proofErr w:type="gramStart"/>
+      <w:r>
+        <w:rPr>
+          <w:rFonts w:ascii="Arial" w:hAnsi="Arial" w:cs="Arial"/>
+          <w:b/>
+          <w:bCs/>
+          <w:color w:val="000000" w:themeColor="text1"/>
+          <w:u w:val="single"/>
+        </w:rPr>
+        <w:t>trivial :</w:t>
+      </w:r>
+      <w:proofErr w:type="gramEnd"/>
+      <w:r>
+        <w:rPr>
+          <w:rFonts w:ascii="Arial" w:hAnsi="Arial" w:cs="Arial"/>
+          <w:b/>
+          <w:bCs/>
+          <w:color w:val="000000" w:themeColor="text1"/>
+          <w:u w:val="single"/>
+        </w:rPr>
+        <w:t xml:space="preserve"> </w:t>
+      </w:r>
+    </w:p>
+    <w:p>
+      <w:pPr>
+        <w:autoSpaceDE w:val="0"/>
+        <w:autoSpaceDN w:val="0"/>
+        <w:adjustRightInd w:val="0"/>
+        <w:rPr>
+          <w:rFonts w:ascii="Arial" w:hAnsi="Arial" w:cs="Arial"/>
+          <w:color w:val="000000" w:themeColor="text1"/>
+        </w:rPr>
+      </w:pPr>
+      <w:proofErr w:type="gramStart"/>
+      <w:r>
+        <w:rPr>
           <w:rFonts w:ascii="Arial" w:hAnsi="Arial" w:cs="Arial"/>
           <w:color w:val="000000" w:themeColor="text1"/>
         </w:rPr>
@@ -53107,6 +56333,7 @@
           <w:noProof/>
           <w:color w:val="000000" w:themeColor="text1"/>
         </w:rPr>
+        <w:lastRenderedPageBreak/>
         <w:drawing>
           <wp:inline distT="0" distB="0" distL="0" distR="0" wp14:anchorId="755C4C05" wp14:editId="2DFF90B7">
             <wp:extent cx="5943600" cy="3918585"/>
@@ -53215,40 +56442,33 @@
           <w:rFonts w:ascii="Arial" w:hAnsi="Arial" w:cs="Arial"/>
           <w:color w:val="000000" w:themeColor="text1"/>
         </w:rPr>
-        <w:t xml:space="preserve"> </w:t>
-      </w:r>
-      <w:r>
-        <w:rPr>
-          <w:rFonts w:ascii="Arial" w:hAnsi="Arial" w:cs="Arial"/>
+        <w:t xml:space="preserve"> identifying each of the elements as expected.</w:t>
+      </w:r>
+      <w:r>
+        <w:rPr>
+          <w:rFonts w:ascii="Arial" w:hAnsi="Arial" w:cs="Arial"/>
+          <w:color w:val="000000" w:themeColor="text1"/>
+        </w:rPr>
+        <w:t xml:space="preserve"> the root, just like magic, the IDE suddenly seems to have recovered and then started </w:t>
+      </w:r>
+    </w:p>
+    <w:p>
+      <w:pPr>
+        <w:autoSpaceDE w:val="0"/>
+        <w:autoSpaceDN w:val="0"/>
+        <w:adjustRightInd w:val="0"/>
+        <w:rPr>
+          <w:rFonts w:ascii="Arial" w:hAnsi="Arial" w:cs="Arial"/>
+          <w:color w:val="000000" w:themeColor="text1"/>
+        </w:rPr>
+      </w:pPr>
+      <w:r>
+        <w:rPr>
+          <w:rFonts w:ascii="Arial" w:hAnsi="Arial" w:cs="Arial"/>
+          <w:noProof/>
           <w:color w:val="000000" w:themeColor="text1"/>
         </w:rPr>
         <w:lastRenderedPageBreak/>
-        <w:t>identifying each of the elements as expected.</w:t>
-      </w:r>
-      <w:r>
-        <w:rPr>
-          <w:rFonts w:ascii="Arial" w:hAnsi="Arial" w:cs="Arial"/>
-          <w:color w:val="000000" w:themeColor="text1"/>
-        </w:rPr>
-        <w:t xml:space="preserve"> the root, just like magic, the IDE suddenly seems to have recovered and then started </w:t>
-      </w:r>
-    </w:p>
-    <w:p>
-      <w:pPr>
-        <w:autoSpaceDE w:val="0"/>
-        <w:autoSpaceDN w:val="0"/>
-        <w:adjustRightInd w:val="0"/>
-        <w:rPr>
-          <w:rFonts w:ascii="Arial" w:hAnsi="Arial" w:cs="Arial"/>
-          <w:color w:val="000000" w:themeColor="text1"/>
-        </w:rPr>
-      </w:pPr>
-      <w:r>
-        <w:rPr>
-          <w:rFonts w:ascii="Arial" w:hAnsi="Arial" w:cs="Arial"/>
-          <w:noProof/>
-          <w:color w:val="000000" w:themeColor="text1"/>
-        </w:rPr>
         <w:drawing>
           <wp:inline distT="0" distB="0" distL="0" distR="0" wp14:anchorId="138CAD9E" wp14:editId="0A2CAFAC">
             <wp:extent cx="5943600" cy="7092950"/>
@@ -57663,7 +60883,7 @@
   <w:style w:type="paragraph" w:default="1" w:styleId="Normal">
     <w:name w:val="Normal"/>
     <w:qFormat/>
-    <w:rsid w:val="00810B49"/>
+    <w:rsid w:val="0082722E"/>
     <w:rPr>
       <w:rFonts w:ascii="Times New Roman" w:eastAsia="Times New Roman" w:hAnsi="Times New Roman" w:cs="Times New Roman"/>
     </w:rPr>

</xml_diff>

<commit_message>
1. Logging AMQP errors 2. Recovering from errors with a delayed AMQP resubscription
Update vertx_projects_high_level_asynchronous_and_reactive_java.docx
</commit_message>
<xml_diff>
--- a/other_insights_in_vertx/vertx_projects_high_level_asynchronous_and_reactive_java.docx
+++ b/other_insights_in_vertx/vertx_projects_high_level_asynchronous_and_reactive_java.docx
@@ -54821,13 +54821,19 @@
         <w:adjustRightInd w:val="0"/>
         <w:rPr>
           <w:rFonts w:ascii="Arial" w:hAnsi="Arial" w:cs="Arial"/>
-          <w:color w:val="000000" w:themeColor="text1"/>
-        </w:rPr>
-      </w:pPr>
-      <w:r>
-        <w:rPr>
-          <w:rFonts w:ascii="Arial" w:hAnsi="Arial" w:cs="Arial"/>
-          <w:color w:val="000000" w:themeColor="text1"/>
+          <w:b/>
+          <w:bCs/>
+          <w:color w:val="000000" w:themeColor="text1"/>
+          <w:u w:val="single"/>
+        </w:rPr>
+      </w:pPr>
+      <w:r>
+        <w:rPr>
+          <w:rFonts w:ascii="Arial" w:hAnsi="Arial" w:cs="Arial"/>
+          <w:b/>
+          <w:bCs/>
+          <w:color w:val="000000" w:themeColor="text1"/>
+          <w:u w:val="single"/>
         </w:rPr>
         <w:t xml:space="preserve">AMQP client </w:t>
       </w:r>
@@ -54835,7 +54841,10 @@
       <w:r>
         <w:rPr>
           <w:rFonts w:ascii="Arial" w:hAnsi="Arial" w:cs="Arial"/>
-          <w:color w:val="000000" w:themeColor="text1"/>
+          <w:b/>
+          <w:bCs/>
+          <w:color w:val="000000" w:themeColor="text1"/>
+          <w:u w:val="single"/>
         </w:rPr>
         <w:t>configuration :</w:t>
       </w:r>
@@ -54843,7 +54852,10 @@
       <w:r>
         <w:rPr>
           <w:rFonts w:ascii="Arial" w:hAnsi="Arial" w:cs="Arial"/>
-          <w:color w:val="000000" w:themeColor="text1"/>
+          <w:b/>
+          <w:bCs/>
+          <w:color w:val="000000" w:themeColor="text1"/>
+          <w:u w:val="single"/>
         </w:rPr>
         <w:t xml:space="preserve"> </w:t>
       </w:r>
@@ -55504,6 +55516,63 @@
         <w:autoSpaceDN w:val="0"/>
         <w:adjustRightInd w:val="0"/>
         <w:rPr>
+          <w:rFonts w:ascii="Arial" w:hAnsi="Arial" w:cs="Arial"/>
+          <w:b/>
+          <w:bCs/>
+          <w:color w:val="000000" w:themeColor="text1"/>
+          <w:u w:val="single"/>
+        </w:rPr>
+      </w:pPr>
+      <w:r>
+        <w:rPr>
+          <w:rFonts w:ascii="Arial" w:hAnsi="Arial" w:cs="Arial"/>
+          <w:b/>
+          <w:bCs/>
+          <w:color w:val="000000" w:themeColor="text1"/>
+          <w:u w:val="single"/>
+        </w:rPr>
+        <w:t xml:space="preserve">AMQP event-processing </w:t>
+      </w:r>
+      <w:proofErr w:type="gramStart"/>
+      <w:r>
+        <w:rPr>
+          <w:rFonts w:ascii="Arial" w:hAnsi="Arial" w:cs="Arial"/>
+          <w:b/>
+          <w:bCs/>
+          <w:color w:val="000000" w:themeColor="text1"/>
+          <w:u w:val="single"/>
+        </w:rPr>
+        <w:t>pipeline</w:t>
+      </w:r>
+      <w:r>
+        <w:rPr>
+          <w:rFonts w:ascii="Arial" w:hAnsi="Arial" w:cs="Arial"/>
+          <w:b/>
+          <w:bCs/>
+          <w:color w:val="000000" w:themeColor="text1"/>
+          <w:u w:val="single"/>
+        </w:rPr>
+        <w:t xml:space="preserve"> :</w:t>
+      </w:r>
+      <w:proofErr w:type="gramEnd"/>
+    </w:p>
+    <w:p>
+      <w:pPr>
+        <w:autoSpaceDE w:val="0"/>
+        <w:autoSpaceDN w:val="0"/>
+        <w:adjustRightInd w:val="0"/>
+        <w:rPr>
+          <w:rFonts w:ascii="Arial" w:hAnsi="Arial" w:cs="Arial"/>
+          <w:color w:val="000000" w:themeColor="text1"/>
+        </w:rPr>
+      </w:pPr>
+    </w:p>
+    <w:p>
+      <w:pPr>
+        <w:autoSpaceDE w:val="0"/>
+        <w:autoSpaceDN w:val="0"/>
+        <w:adjustRightInd w:val="0"/>
+        <w:rPr>
           <w:rFonts w:ascii="Menlo" w:eastAsiaTheme="minorHAnsi" w:hAnsi="Menlo" w:cs="Menlo"/>
           <w:color w:val="ED7D31" w:themeColor="accent2"/>
         </w:rPr>
@@ -55630,6 +55699,7 @@
           <w:rFonts w:ascii="Menlo" w:eastAsiaTheme="minorHAnsi" w:hAnsi="Menlo" w:cs="Menlo"/>
           <w:color w:val="ED7D31" w:themeColor="accent2"/>
         </w:rPr>
+        <w:lastRenderedPageBreak/>
         <w:t>.</w:t>
       </w:r>
       <w:proofErr w:type="spellStart"/>
@@ -55719,7 +55789,6 @@
           <w:rFonts w:ascii="Menlo" w:eastAsiaTheme="minorHAnsi" w:hAnsi="Menlo" w:cs="Menlo"/>
           <w:color w:val="ED7D31" w:themeColor="accent2"/>
         </w:rPr>
-        <w:lastRenderedPageBreak/>
         <w:t>.</w:t>
       </w:r>
       <w:proofErr w:type="spellStart"/>
@@ -56032,20 +56101,380 @@
         <w:adjustRightInd w:val="0"/>
         <w:rPr>
           <w:rFonts w:ascii="Arial" w:hAnsi="Arial" w:cs="Arial"/>
-          <w:color w:val="000000" w:themeColor="text1"/>
-        </w:rPr>
-      </w:pPr>
-    </w:p>
-    <w:p>
-      <w:pPr>
-        <w:autoSpaceDE w:val="0"/>
-        <w:autoSpaceDN w:val="0"/>
-        <w:adjustRightInd w:val="0"/>
-        <w:rPr>
-          <w:rFonts w:ascii="Arial" w:hAnsi="Arial" w:cs="Arial"/>
-          <w:color w:val="000000" w:themeColor="text1"/>
-        </w:rPr>
-      </w:pPr>
+          <w:b/>
+          <w:bCs/>
+          <w:color w:val="000000" w:themeColor="text1"/>
+          <w:u w:val="single"/>
+        </w:rPr>
+      </w:pPr>
+      <w:r>
+        <w:rPr>
+          <w:rFonts w:ascii="Arial" w:hAnsi="Arial" w:cs="Arial"/>
+          <w:b/>
+          <w:bCs/>
+          <w:color w:val="000000" w:themeColor="text1"/>
+          <w:u w:val="single"/>
+        </w:rPr>
+        <w:t>Logging AMQP errors</w:t>
+      </w:r>
+    </w:p>
+    <w:p>
+      <w:pPr>
+        <w:autoSpaceDE w:val="0"/>
+        <w:autoSpaceDN w:val="0"/>
+        <w:adjustRightInd w:val="0"/>
+        <w:rPr>
+          <w:rFonts w:ascii="Arial" w:hAnsi="Arial" w:cs="Arial"/>
+          <w:color w:val="000000" w:themeColor="text1"/>
+        </w:rPr>
+      </w:pPr>
+    </w:p>
+    <w:p>
+      <w:pPr>
+        <w:autoSpaceDE w:val="0"/>
+        <w:autoSpaceDN w:val="0"/>
+        <w:adjustRightInd w:val="0"/>
+        <w:rPr>
+          <w:rFonts w:ascii="Menlo" w:eastAsiaTheme="minorHAnsi" w:hAnsi="Menlo" w:cs="Menlo"/>
+          <w:color w:val="ED7D31" w:themeColor="accent2"/>
+        </w:rPr>
+      </w:pPr>
+      <w:r>
+        <w:rPr>
+          <w:rFonts w:ascii="Menlo" w:eastAsiaTheme="minorHAnsi" w:hAnsi="Menlo" w:cs="Menlo"/>
+          <w:color w:val="ED7D31" w:themeColor="accent2"/>
+        </w:rPr>
+        <w:t xml:space="preserve">private void </w:t>
+      </w:r>
+      <w:proofErr w:type="spellStart"/>
+      <w:proofErr w:type="gramStart"/>
+      <w:r>
+        <w:rPr>
+          <w:rFonts w:ascii="Menlo" w:eastAsiaTheme="minorHAnsi" w:hAnsi="Menlo" w:cs="Menlo"/>
+          <w:color w:val="ED7D31" w:themeColor="accent2"/>
+        </w:rPr>
+        <w:t>logAmqpError</w:t>
+      </w:r>
+      <w:proofErr w:type="spellEnd"/>
+      <w:r>
+        <w:rPr>
+          <w:rFonts w:ascii="Menlo" w:eastAsiaTheme="minorHAnsi" w:hAnsi="Menlo" w:cs="Menlo"/>
+          <w:color w:val="ED7D31" w:themeColor="accent2"/>
+        </w:rPr>
+        <w:t>(</w:t>
+      </w:r>
+      <w:proofErr w:type="gramEnd"/>
+      <w:r>
+        <w:rPr>
+          <w:rFonts w:ascii="Menlo" w:eastAsiaTheme="minorHAnsi" w:hAnsi="Menlo" w:cs="Menlo"/>
+          <w:color w:val="ED7D31" w:themeColor="accent2"/>
+        </w:rPr>
+        <w:t>Throwable err) {</w:t>
+      </w:r>
+    </w:p>
+    <w:p>
+      <w:pPr>
+        <w:autoSpaceDE w:val="0"/>
+        <w:autoSpaceDN w:val="0"/>
+        <w:adjustRightInd w:val="0"/>
+        <w:rPr>
+          <w:rFonts w:ascii="Menlo" w:eastAsiaTheme="minorHAnsi" w:hAnsi="Menlo" w:cs="Menlo"/>
+          <w:color w:val="ED7D31" w:themeColor="accent2"/>
+        </w:rPr>
+      </w:pPr>
+      <w:proofErr w:type="spellStart"/>
+      <w:proofErr w:type="gramStart"/>
+      <w:r>
+        <w:rPr>
+          <w:rFonts w:ascii="Menlo" w:eastAsiaTheme="minorHAnsi" w:hAnsi="Menlo" w:cs="Menlo"/>
+          <w:color w:val="ED7D31" w:themeColor="accent2"/>
+        </w:rPr>
+        <w:t>logger.error</w:t>
+      </w:r>
+      <w:proofErr w:type="spellEnd"/>
+      <w:proofErr w:type="gramEnd"/>
+      <w:r>
+        <w:rPr>
+          <w:rFonts w:ascii="Menlo" w:eastAsiaTheme="minorHAnsi" w:hAnsi="Menlo" w:cs="Menlo"/>
+          <w:color w:val="ED7D31" w:themeColor="accent2"/>
+        </w:rPr>
+        <w:t>("Woops AMQP", err);</w:t>
+      </w:r>
+    </w:p>
+    <w:p>
+      <w:pPr>
+        <w:autoSpaceDE w:val="0"/>
+        <w:autoSpaceDN w:val="0"/>
+        <w:adjustRightInd w:val="0"/>
+        <w:rPr>
+          <w:rFonts w:ascii="Menlo" w:eastAsiaTheme="minorHAnsi" w:hAnsi="Menlo" w:cs="Menlo"/>
+          <w:color w:val="ED7D31" w:themeColor="accent2"/>
+        </w:rPr>
+      </w:pPr>
+      <w:r>
+        <w:rPr>
+          <w:rFonts w:ascii="Menlo" w:eastAsiaTheme="minorHAnsi" w:hAnsi="Menlo" w:cs="Menlo"/>
+          <w:color w:val="ED7D31" w:themeColor="accent2"/>
+        </w:rPr>
+        <w:t>}</w:t>
+      </w:r>
+    </w:p>
+    <w:p>
+      <w:pPr>
+        <w:autoSpaceDE w:val="0"/>
+        <w:autoSpaceDN w:val="0"/>
+        <w:adjustRightInd w:val="0"/>
+        <w:rPr>
+          <w:rFonts w:ascii="Menlo" w:eastAsiaTheme="minorHAnsi" w:hAnsi="Menlo" w:cs="Menlo"/>
+          <w:color w:val="ED7D31" w:themeColor="accent2"/>
+        </w:rPr>
+      </w:pPr>
+    </w:p>
+    <w:p>
+      <w:pPr>
+        <w:autoSpaceDE w:val="0"/>
+        <w:autoSpaceDN w:val="0"/>
+        <w:adjustRightInd w:val="0"/>
+        <w:rPr>
+          <w:rFonts w:ascii="Menlo" w:eastAsiaTheme="minorHAnsi" w:hAnsi="Menlo" w:cs="Menlo"/>
+          <w:color w:val="ED7D31" w:themeColor="accent2"/>
+        </w:rPr>
+      </w:pPr>
+    </w:p>
+    <w:p>
+      <w:pPr>
+        <w:autoSpaceDE w:val="0"/>
+        <w:autoSpaceDN w:val="0"/>
+        <w:adjustRightInd w:val="0"/>
+        <w:rPr>
+          <w:rFonts w:ascii="Arial" w:eastAsiaTheme="minorHAnsi" w:hAnsi="Arial" w:cs="Arial"/>
+          <w:b/>
+          <w:bCs/>
+          <w:color w:val="000000" w:themeColor="text1"/>
+          <w:u w:val="single"/>
+        </w:rPr>
+      </w:pPr>
+      <w:r>
+        <w:rPr>
+          <w:rFonts w:ascii="Arial" w:eastAsiaTheme="minorHAnsi" w:hAnsi="Arial" w:cs="Arial"/>
+          <w:b/>
+          <w:bCs/>
+          <w:color w:val="000000" w:themeColor="text1"/>
+          <w:u w:val="single"/>
+        </w:rPr>
+        <w:t>Recovering from errors with a delayed AMQP resubscription</w:t>
+      </w:r>
+    </w:p>
+    <w:p>
+      <w:pPr>
+        <w:autoSpaceDE w:val="0"/>
+        <w:autoSpaceDN w:val="0"/>
+        <w:adjustRightInd w:val="0"/>
+        <w:rPr>
+          <w:rFonts w:ascii="Menlo" w:eastAsiaTheme="minorHAnsi" w:hAnsi="Menlo" w:cs="Menlo"/>
+          <w:color w:val="ED7D31" w:themeColor="accent2"/>
+        </w:rPr>
+      </w:pPr>
+    </w:p>
+    <w:p>
+      <w:pPr>
+        <w:autoSpaceDE w:val="0"/>
+        <w:autoSpaceDN w:val="0"/>
+        <w:adjustRightInd w:val="0"/>
+        <w:rPr>
+          <w:rFonts w:ascii="Menlo" w:eastAsiaTheme="minorHAnsi" w:hAnsi="Menlo" w:cs="Menlo"/>
+          <w:color w:val="ED7D31" w:themeColor="accent2"/>
+        </w:rPr>
+      </w:pPr>
+    </w:p>
+    <w:p>
+      <w:pPr>
+        <w:autoSpaceDE w:val="0"/>
+        <w:autoSpaceDN w:val="0"/>
+        <w:adjustRightInd w:val="0"/>
+        <w:rPr>
+          <w:rFonts w:ascii="Menlo" w:eastAsiaTheme="minorHAnsi" w:hAnsi="Menlo" w:cs="Menlo"/>
+          <w:color w:val="ED7D31" w:themeColor="accent2"/>
+        </w:rPr>
+      </w:pPr>
+      <w:r>
+        <w:rPr>
+          <w:rFonts w:ascii="Menlo" w:eastAsiaTheme="minorHAnsi" w:hAnsi="Menlo" w:cs="Menlo"/>
+          <w:color w:val="ED7D31" w:themeColor="accent2"/>
+        </w:rPr>
+        <w:t xml:space="preserve">private Flowable&lt;Throwable&gt; </w:t>
+      </w:r>
+      <w:proofErr w:type="spellStart"/>
+      <w:proofErr w:type="gramStart"/>
+      <w:r>
+        <w:rPr>
+          <w:rFonts w:ascii="Menlo" w:eastAsiaTheme="minorHAnsi" w:hAnsi="Menlo" w:cs="Menlo"/>
+          <w:color w:val="ED7D31" w:themeColor="accent2"/>
+        </w:rPr>
+        <w:t>retryLater</w:t>
+      </w:r>
+      <w:proofErr w:type="spellEnd"/>
+      <w:r>
+        <w:rPr>
+          <w:rFonts w:ascii="Menlo" w:eastAsiaTheme="minorHAnsi" w:hAnsi="Menlo" w:cs="Menlo"/>
+          <w:color w:val="ED7D31" w:themeColor="accent2"/>
+        </w:rPr>
+        <w:t>(</w:t>
+      </w:r>
+      <w:proofErr w:type="gramEnd"/>
+      <w:r>
+        <w:rPr>
+          <w:rFonts w:ascii="Menlo" w:eastAsiaTheme="minorHAnsi" w:hAnsi="Menlo" w:cs="Menlo"/>
+          <w:color w:val="ED7D31" w:themeColor="accent2"/>
+        </w:rPr>
+        <w:t>Flowable&lt;Throwable&gt; errs) {</w:t>
+      </w:r>
+    </w:p>
+    <w:p>
+      <w:pPr>
+        <w:autoSpaceDE w:val="0"/>
+        <w:autoSpaceDN w:val="0"/>
+        <w:adjustRightInd w:val="0"/>
+        <w:rPr>
+          <w:rFonts w:ascii="Menlo" w:eastAsiaTheme="minorHAnsi" w:hAnsi="Menlo" w:cs="Menlo"/>
+          <w:color w:val="00B050"/>
+        </w:rPr>
+      </w:pPr>
+      <w:r>
+        <w:rPr>
+          <w:rFonts w:ascii="Menlo" w:eastAsiaTheme="minorHAnsi" w:hAnsi="Menlo" w:cs="Menlo"/>
+          <w:color w:val="ED7D31" w:themeColor="accent2"/>
+        </w:rPr>
+        <w:t xml:space="preserve">return </w:t>
+      </w:r>
+      <w:proofErr w:type="spellStart"/>
+      <w:proofErr w:type="gramStart"/>
+      <w:r>
+        <w:rPr>
+          <w:rFonts w:ascii="Menlo" w:eastAsiaTheme="minorHAnsi" w:hAnsi="Menlo" w:cs="Menlo"/>
+          <w:color w:val="ED7D31" w:themeColor="accent2"/>
+        </w:rPr>
+        <w:t>errs.delay</w:t>
+      </w:r>
+      <w:proofErr w:type="spellEnd"/>
+      <w:proofErr w:type="gramEnd"/>
+      <w:r>
+        <w:rPr>
+          <w:rFonts w:ascii="Menlo" w:eastAsiaTheme="minorHAnsi" w:hAnsi="Menlo" w:cs="Menlo"/>
+          <w:color w:val="ED7D31" w:themeColor="accent2"/>
+        </w:rPr>
+        <w:t xml:space="preserve">(10, </w:t>
+      </w:r>
+      <w:proofErr w:type="spellStart"/>
+      <w:r>
+        <w:rPr>
+          <w:rFonts w:ascii="Menlo" w:eastAsiaTheme="minorHAnsi" w:hAnsi="Menlo" w:cs="Menlo"/>
+          <w:color w:val="ED7D31" w:themeColor="accent2"/>
+        </w:rPr>
+        <w:t>TimeUnit.SECONDS</w:t>
+      </w:r>
+      <w:proofErr w:type="spellEnd"/>
+      <w:r>
+        <w:rPr>
+          <w:rFonts w:ascii="Menlo" w:eastAsiaTheme="minorHAnsi" w:hAnsi="Menlo" w:cs="Menlo"/>
+          <w:color w:val="ED7D31" w:themeColor="accent2"/>
+        </w:rPr>
+        <w:t xml:space="preserve">, </w:t>
+      </w:r>
+      <w:proofErr w:type="spellStart"/>
+      <w:r>
+        <w:rPr>
+          <w:rFonts w:ascii="Menlo" w:eastAsiaTheme="minorHAnsi" w:hAnsi="Menlo" w:cs="Menlo"/>
+          <w:color w:val="ED7D31" w:themeColor="accent2"/>
+        </w:rPr>
+        <w:t>RxHelper.scheduler</w:t>
+      </w:r>
+      <w:proofErr w:type="spellEnd"/>
+      <w:r>
+        <w:rPr>
+          <w:rFonts w:ascii="Menlo" w:eastAsiaTheme="minorHAnsi" w:hAnsi="Menlo" w:cs="Menlo"/>
+          <w:color w:val="ED7D31" w:themeColor="accent2"/>
+        </w:rPr>
+        <w:t>(</w:t>
+      </w:r>
+      <w:proofErr w:type="spellStart"/>
+      <w:r>
+        <w:rPr>
+          <w:rFonts w:ascii="Menlo" w:eastAsiaTheme="minorHAnsi" w:hAnsi="Menlo" w:cs="Menlo"/>
+          <w:color w:val="ED7D31" w:themeColor="accent2"/>
+        </w:rPr>
+        <w:t>vertx</w:t>
+      </w:r>
+      <w:proofErr w:type="spellEnd"/>
+      <w:r>
+        <w:rPr>
+          <w:rFonts w:ascii="Menlo" w:eastAsiaTheme="minorHAnsi" w:hAnsi="Menlo" w:cs="Menlo"/>
+          <w:color w:val="ED7D31" w:themeColor="accent2"/>
+        </w:rPr>
+        <w:t>));</w:t>
+      </w:r>
+      <w:r>
+        <w:rPr>
+          <w:rFonts w:ascii="Menlo" w:eastAsiaTheme="minorHAnsi" w:hAnsi="Menlo" w:cs="Menlo"/>
+          <w:color w:val="00B050"/>
+        </w:rPr>
+        <w:t xml:space="preserve">// </w:t>
+      </w:r>
+      <w:r>
+        <w:rPr>
+          <w:rFonts w:ascii="Menlo" w:eastAsiaTheme="minorHAnsi" w:hAnsi="Menlo" w:cs="Menlo"/>
+          <w:color w:val="00B050"/>
+        </w:rPr>
+        <w:t>It is important to use the scheduler parameter</w:t>
+      </w:r>
+      <w:r>
+        <w:rPr>
+          <w:rFonts w:ascii="Menlo" w:eastAsiaTheme="minorHAnsi" w:hAnsi="Menlo" w:cs="Menlo"/>
+          <w:color w:val="00B050"/>
+        </w:rPr>
+        <w:t xml:space="preserve"> </w:t>
+      </w:r>
+      <w:r>
+        <w:rPr>
+          <w:rFonts w:ascii="Menlo" w:eastAsiaTheme="minorHAnsi" w:hAnsi="Menlo" w:cs="Menlo"/>
+          <w:color w:val="00B050"/>
+        </w:rPr>
+        <w:t xml:space="preserve">to process events on a </w:t>
+      </w:r>
+      <w:proofErr w:type="spellStart"/>
+      <w:r>
+        <w:rPr>
+          <w:rFonts w:ascii="Menlo" w:eastAsiaTheme="minorHAnsi" w:hAnsi="Menlo" w:cs="Menlo"/>
+          <w:color w:val="00B050"/>
+        </w:rPr>
+        <w:t>Vert.x</w:t>
+      </w:r>
+      <w:proofErr w:type="spellEnd"/>
+      <w:r>
+        <w:rPr>
+          <w:rFonts w:ascii="Menlo" w:eastAsiaTheme="minorHAnsi" w:hAnsi="Menlo" w:cs="Menlo"/>
+          <w:color w:val="00B050"/>
+        </w:rPr>
+        <w:t xml:space="preserve"> event loop</w:t>
+      </w:r>
+    </w:p>
+    <w:p>
+      <w:pPr>
+        <w:autoSpaceDE w:val="0"/>
+        <w:autoSpaceDN w:val="0"/>
+        <w:adjustRightInd w:val="0"/>
+        <w:rPr>
+          <w:rFonts w:ascii="Menlo" w:hAnsi="Menlo" w:cs="Menlo"/>
+          <w:color w:val="00B050"/>
+        </w:rPr>
+      </w:pPr>
+      <w:r>
+        <w:rPr>
+          <w:rFonts w:ascii="Menlo" w:eastAsiaTheme="minorHAnsi" w:hAnsi="Menlo" w:cs="Menlo"/>
+          <w:color w:val="00B050"/>
+        </w:rPr>
+        <w:t>}</w:t>
+      </w:r>
     </w:p>
     <w:p>
       <w:pPr>
@@ -60883,7 +61312,7 @@
   <w:style w:type="paragraph" w:default="1" w:styleId="Normal">
     <w:name w:val="Normal"/>
     <w:qFormat/>
-    <w:rsid w:val="0082722E"/>
+    <w:rsid w:val="00463940"/>
     <w:rPr>
       <w:rFonts w:ascii="Times New Roman" w:eastAsia="Times New Roman" w:hAnsi="Times New Roman" w:cs="Times New Roman"/>
     </w:rPr>

</xml_diff>